<commit_message>
Friday, April 21, 2023, 9:19:15 PM Eastern European Summer Time
</commit_message>
<xml_diff>
--- a/year1-term2/SS/lb3/звіт.docx
+++ b/year1-term2/SS/lb3/звіт.docx
@@ -146,7 +146,7 @@
         <w:t>«</w:t>
       </w:r>
       <w:r>
-        <w:t>ГРУПОВА РОБОТА З СИСТЕМАМИ КЕРУВАННЯ ВЕРСІЯМИ</w:t>
+        <w:t>СЕРЕДОВИЩЕ INTERNET ЯК ЗАСІБ КОМУНІКАЦІЇ</w:t>
       </w:r>
       <w:r>
         <w:t>»</w:t>
@@ -322,7 +322,16 @@
         <w:t xml:space="preserve"> </w:t>
       </w:r>
       <w:r>
-        <w:t>ГРУПОВА РОБОТА З СИСТЕМАМИ КЕРУВАННЯ ВЕРСІЯМИ</w:t>
+        <w:t xml:space="preserve">СЕРЕДОВИЩЕ </w:t>
+      </w:r>
+      <w:r>
+        <w:rPr>
+          <w:lang w:val="en-US"/>
+        </w:rPr>
+        <w:t>INTERNET</w:t>
+      </w:r>
+      <w:r>
+        <w:t xml:space="preserve"> ЯК ЗАСІБ КОМУНІКАЦІЇ</w:t>
       </w:r>
     </w:p>
     <w:p>

</xml_diff>

<commit_message>
Friday, April 21, 2023, 9:19:50 PM Eastern European Summer Time
</commit_message>
<xml_diff>
--- a/year1-term2/SS/lb3/звіт.docx
+++ b/year1-term2/SS/lb3/звіт.docx
@@ -356,7 +356,81 @@
         <w:ind w:firstLine="851"/>
       </w:pPr>
       <w:r>
-        <w:t xml:space="preserve">2.1.1 Вивчити основні можливості систем керування версіями на прикладі системи </w:t>
+        <w:t xml:space="preserve">3.1.1 Вивчити  основні  можливості  середовища  </w:t>
+      </w:r>
+      <w:proofErr w:type="spellStart"/>
+      <w:r>
+        <w:t>Internet</w:t>
+      </w:r>
+      <w:proofErr w:type="spellEnd"/>
+      <w:r>
+        <w:t xml:space="preserve"> та здобути  навички  з  пошуку  інформації  в  </w:t>
+      </w:r>
+      <w:proofErr w:type="spellStart"/>
+      <w:r>
+        <w:t>Internet</w:t>
+      </w:r>
+      <w:proofErr w:type="spellEnd"/>
+      <w:r>
+        <w:t xml:space="preserve"> та  використання онлайн-сервісів пошукових систем. </w:t>
+      </w:r>
+    </w:p>
+    <w:p>
+      <w:pPr>
+        <w:spacing w:before="0" w:after="0" w:line="360" w:lineRule="auto"/>
+        <w:ind w:firstLine="851"/>
+      </w:pPr>
+      <w:r>
+        <w:t xml:space="preserve">3.1.2 Вивчити  основні  можливості  сучасних  веб-браузерів та інструменти, що використовуються для роботи з даними в мережі. </w:t>
+      </w:r>
+    </w:p>
+    <w:p>
+      <w:pPr>
+        <w:spacing w:before="0" w:after="0" w:line="360" w:lineRule="auto"/>
+        <w:ind w:firstLine="851"/>
+      </w:pPr>
+      <w:r>
+        <w:t>3.1.3 Здобути навички з використання розглянутих інструментів для професійних потреб та роботи в групі.</w:t>
+      </w:r>
+    </w:p>
+    <w:p>
+      <w:pPr>
+        <w:spacing w:before="0" w:after="0" w:line="360" w:lineRule="auto"/>
+        <w:ind w:firstLine="851"/>
+      </w:pPr>
+    </w:p>
+    <w:p>
+      <w:pPr>
+        <w:pStyle w:val="-20"/>
+      </w:pPr>
+      <w:bookmarkStart w:id="2" w:name="_2et92p0" w:colFirst="0" w:colLast="0"/>
+      <w:bookmarkEnd w:id="2"/>
+      <w:r>
+        <w:t>1.2 Завдання роботи</w:t>
+      </w:r>
+    </w:p>
+    <w:p>
+      <w:pPr>
+        <w:spacing w:before="0" w:after="0" w:line="360" w:lineRule="auto"/>
+        <w:ind w:firstLine="851"/>
+      </w:pPr>
+    </w:p>
+    <w:p>
+      <w:pPr>
+        <w:spacing w:before="0" w:after="0" w:line="360" w:lineRule="auto"/>
+        <w:ind w:firstLine="851"/>
+      </w:pPr>
+      <w:r>
+        <w:t xml:space="preserve">1.2.1 Ознайомитися  з  теоретичними  відомостями,  необхідними для виконання роботи. </w:t>
+      </w:r>
+    </w:p>
+    <w:p>
+      <w:pPr>
+        <w:spacing w:before="0" w:after="0" w:line="360" w:lineRule="auto"/>
+        <w:ind w:firstLine="851"/>
+      </w:pPr>
+      <w:r>
+        <w:t xml:space="preserve">1.2.2 Ознайомитися  з  основними  можливостями  систем керування версіями </w:t>
       </w:r>
       <w:proofErr w:type="spellStart"/>
       <w:r>
@@ -364,6 +438,14 @@
       </w:r>
       <w:proofErr w:type="spellEnd"/>
       <w:r>
+        <w:t xml:space="preserve"> та </w:t>
+      </w:r>
+      <w:proofErr w:type="spellStart"/>
+      <w:r>
+        <w:t>Git</w:t>
+      </w:r>
+      <w:proofErr w:type="spellEnd"/>
+      <w:r>
         <w:t xml:space="preserve">. </w:t>
       </w:r>
     </w:p>
@@ -373,15 +455,7 @@
         <w:ind w:firstLine="851"/>
       </w:pPr>
       <w:r>
-        <w:t xml:space="preserve">2.1.2 Вивчити основні можливості системи керування версіями </w:t>
-      </w:r>
-      <w:proofErr w:type="spellStart"/>
-      <w:r>
-        <w:t>Git</w:t>
-      </w:r>
-      <w:proofErr w:type="spellEnd"/>
-      <w:r>
-        <w:t xml:space="preserve"> та порівняти їх з можливостями </w:t>
+        <w:t xml:space="preserve">1.2.3 Використовуючи  систему  керування  версіями  </w:t>
       </w:r>
       <w:proofErr w:type="spellStart"/>
       <w:r>
@@ -389,6 +463,59 @@
       </w:r>
       <w:proofErr w:type="spellEnd"/>
       <w:r>
+        <w:t xml:space="preserve"> (для  пунктів  1.2.3-1.2.15), створити  каталог  проекту  та  базову структуру репозиторію. </w:t>
+      </w:r>
+    </w:p>
+    <w:p>
+      <w:pPr>
+        <w:spacing w:before="0" w:after="0" w:line="360" w:lineRule="auto"/>
+        <w:ind w:firstLine="851"/>
+      </w:pPr>
+      <w:r>
+        <w:t xml:space="preserve">1.2.4 Створити файли проекту у каталозі. Файли проекту можуть містити код проекту або бути текстовими файлами. </w:t>
+      </w:r>
+    </w:p>
+    <w:p>
+      <w:pPr>
+        <w:spacing w:before="0" w:after="0" w:line="360" w:lineRule="auto"/>
+        <w:ind w:firstLine="851"/>
+      </w:pPr>
+      <w:r>
+        <w:t xml:space="preserve">1.2.5 Відредагувати файли проекту і зберегти версії. </w:t>
+      </w:r>
+    </w:p>
+    <w:p>
+      <w:pPr>
+        <w:spacing w:before="0" w:after="0" w:line="360" w:lineRule="auto"/>
+        <w:ind w:firstLine="851"/>
+      </w:pPr>
+      <w:r>
+        <w:t xml:space="preserve">1.2.6 Створити нову гілку та переключити робочу копію на неї. </w:t>
+      </w:r>
+    </w:p>
+    <w:p>
+      <w:pPr>
+        <w:spacing w:before="0" w:after="0" w:line="360" w:lineRule="auto"/>
+        <w:ind w:firstLine="851"/>
+      </w:pPr>
+      <w:r>
+        <w:t xml:space="preserve">1.2.7 Відредагувати файли проекту. </w:t>
+      </w:r>
+    </w:p>
+    <w:p>
+      <w:pPr>
+        <w:spacing w:before="0" w:after="0" w:line="360" w:lineRule="auto"/>
+        <w:ind w:firstLine="851"/>
+      </w:pPr>
+      <w:r>
+        <w:t xml:space="preserve">1.2.8 Переключити робочу копію на піддиректорію </w:t>
+      </w:r>
+      <w:proofErr w:type="spellStart"/>
+      <w:r>
+        <w:t>trunk</w:t>
+      </w:r>
+      <w:proofErr w:type="spellEnd"/>
+      <w:r>
         <w:t xml:space="preserve">. </w:t>
       </w:r>
     </w:p>
@@ -396,12 +523,606 @@
       <w:pPr>
         <w:spacing w:before="0" w:after="0" w:line="360" w:lineRule="auto"/>
         <w:ind w:firstLine="851"/>
+      </w:pPr>
+      <w:r>
+        <w:t xml:space="preserve">1.2.9 Злити зміни між гілками. </w:t>
+      </w:r>
+    </w:p>
+    <w:p>
+      <w:pPr>
+        <w:spacing w:before="0" w:after="0" w:line="360" w:lineRule="auto"/>
+        <w:ind w:firstLine="851"/>
+      </w:pPr>
+      <w:r>
+        <w:t xml:space="preserve">1.2.10 Вилучити гілку. </w:t>
+      </w:r>
+    </w:p>
+    <w:p>
+      <w:pPr>
+        <w:spacing w:before="0" w:after="0" w:line="360" w:lineRule="auto"/>
+        <w:ind w:firstLine="851"/>
+      </w:pPr>
+      <w:r>
+        <w:lastRenderedPageBreak/>
+        <w:t xml:space="preserve">1.2.11 Додати до репозиторію проект на основі даних одного з проектів з відкритим вихідним кодом. </w:t>
+      </w:r>
+    </w:p>
+    <w:p>
+      <w:pPr>
+        <w:spacing w:before="0" w:after="0" w:line="360" w:lineRule="auto"/>
+        <w:ind w:firstLine="851"/>
+      </w:pPr>
+      <w:r>
+        <w:t xml:space="preserve">1.2.12  В якості такого проекту можна використати, наприклад, </w:t>
+      </w:r>
+      <w:proofErr w:type="spellStart"/>
+      <w:r>
+        <w:t>Notepad</w:t>
+      </w:r>
+      <w:proofErr w:type="spellEnd"/>
+      <w:r>
+        <w:t>++  (svn://svn.code.sf.net/p/notepad-plus/code/trunk</w:t>
+      </w:r>
+      <w:r>
         <w:rPr>
           <w:lang w:val="en-US"/>
         </w:rPr>
-      </w:pPr>
-      <w:r>
-        <w:t xml:space="preserve">2.1.3 Навчитися використовувати можливості систем керування версіями </w:t>
+        <w:t xml:space="preserve">  </w:t>
+      </w:r>
+      <w:proofErr w:type="spellStart"/>
+      <w:r>
+        <w:t>notepad-plus-code</w:t>
+      </w:r>
+      <w:proofErr w:type="spellEnd"/>
+      <w:r>
+        <w:t xml:space="preserve">) або будь-який власний. </w:t>
+      </w:r>
+    </w:p>
+    <w:p>
+      <w:pPr>
+        <w:spacing w:before="0" w:after="0" w:line="360" w:lineRule="auto"/>
+        <w:ind w:firstLine="851"/>
+      </w:pPr>
+      <w:r>
+        <w:t xml:space="preserve">1.2.13 </w:t>
+      </w:r>
+      <w:proofErr w:type="spellStart"/>
+      <w:r>
+        <w:t>Внести</w:t>
+      </w:r>
+      <w:proofErr w:type="spellEnd"/>
+      <w:r>
+        <w:t xml:space="preserve"> зміни в файли проекту. </w:t>
+      </w:r>
+    </w:p>
+    <w:p>
+      <w:pPr>
+        <w:spacing w:before="0" w:after="0" w:line="360" w:lineRule="auto"/>
+        <w:ind w:firstLine="851"/>
+      </w:pPr>
+      <w:r>
+        <w:t xml:space="preserve">1.2.14 Відправити зміни до репозиторію та пояснити отримані результати. </w:t>
+      </w:r>
+    </w:p>
+    <w:p>
+      <w:pPr>
+        <w:spacing w:before="0" w:after="0" w:line="360" w:lineRule="auto"/>
+        <w:ind w:firstLine="851"/>
+      </w:pPr>
+      <w:r>
+        <w:t xml:space="preserve">1.2.15  Пункти  завдань  1.2.6–1.2.14  виконати  за  допомогою клієнту та командного рядка. </w:t>
+      </w:r>
+    </w:p>
+    <w:p>
+      <w:pPr>
+        <w:spacing w:before="0" w:after="0" w:line="360" w:lineRule="auto"/>
+        <w:ind w:firstLine="851"/>
+      </w:pPr>
+      <w:r>
+        <w:t xml:space="preserve">1.2.16 Використовуючи  систему  керування  версіями  </w:t>
+      </w:r>
+      <w:proofErr w:type="spellStart"/>
+      <w:r>
+        <w:t>Git</w:t>
+      </w:r>
+      <w:proofErr w:type="spellEnd"/>
+      <w:r>
+        <w:t xml:space="preserve"> (для пунктів 1.2.16-1.2.25), створити репозиторій на основі одного з раніше розроблених проектів. </w:t>
+      </w:r>
+    </w:p>
+    <w:p>
+      <w:pPr>
+        <w:spacing w:before="0" w:after="0" w:line="360" w:lineRule="auto"/>
+        <w:ind w:firstLine="851"/>
+      </w:pPr>
+      <w:r>
+        <w:t>1.2.17 Заборонити автоматичне додання в репозиторій файлів з розширенням *.</w:t>
+      </w:r>
+      <w:proofErr w:type="spellStart"/>
+      <w:r>
+        <w:t>exe</w:t>
+      </w:r>
+      <w:proofErr w:type="spellEnd"/>
+      <w:r>
+        <w:t xml:space="preserve">. </w:t>
+      </w:r>
+    </w:p>
+    <w:p>
+      <w:pPr>
+        <w:spacing w:before="0" w:after="0" w:line="360" w:lineRule="auto"/>
+        <w:ind w:firstLine="851"/>
+      </w:pPr>
+      <w:r>
+        <w:t xml:space="preserve">1.2.18 </w:t>
+      </w:r>
+      <w:proofErr w:type="spellStart"/>
+      <w:r>
+        <w:t>Внести</w:t>
+      </w:r>
+      <w:proofErr w:type="spellEnd"/>
+      <w:r>
+        <w:t xml:space="preserve">  зміни  в  текст  проекту  та  зафіксувати  їх,  для підпису використовуючи власні дані. </w:t>
+      </w:r>
+    </w:p>
+    <w:p>
+      <w:pPr>
+        <w:spacing w:before="0" w:after="0" w:line="360" w:lineRule="auto"/>
+        <w:ind w:firstLine="851"/>
+      </w:pPr>
+      <w:r>
+        <w:t xml:space="preserve">1.2.19 Переглянути  різницю  між  новою  версією  проекту  та початковою. </w:t>
+      </w:r>
+    </w:p>
+    <w:p>
+      <w:pPr>
+        <w:spacing w:before="0" w:after="0" w:line="360" w:lineRule="auto"/>
+        <w:ind w:firstLine="851"/>
+      </w:pPr>
+      <w:r>
+        <w:t xml:space="preserve">1.2.20 Створити  власне  віддалене  сховище,  використовуючи сервіс </w:t>
+      </w:r>
+      <w:proofErr w:type="spellStart"/>
+      <w:r>
+        <w:t>GitHub</w:t>
+      </w:r>
+      <w:proofErr w:type="spellEnd"/>
+      <w:r>
+        <w:t xml:space="preserve">. </w:t>
+      </w:r>
+    </w:p>
+    <w:p>
+      <w:pPr>
+        <w:spacing w:before="0" w:after="0" w:line="360" w:lineRule="auto"/>
+        <w:ind w:firstLine="851"/>
+      </w:pPr>
+      <w:r>
+        <w:t xml:space="preserve">1.2.21 Налаштувати  локальне  сховище  для  синхронізації  з віддаленим та відправити локальну версію на сервер. </w:t>
+      </w:r>
+    </w:p>
+    <w:p>
+      <w:pPr>
+        <w:spacing w:before="0" w:after="0" w:line="360" w:lineRule="auto"/>
+        <w:ind w:firstLine="851"/>
+      </w:pPr>
+      <w:r>
+        <w:t xml:space="preserve">1.2.22 Переглянути  історію  проекту  та  сторінку  проекту  через </w:t>
+      </w:r>
+      <w:proofErr w:type="spellStart"/>
+      <w:r>
+        <w:t>web</w:t>
+      </w:r>
+      <w:proofErr w:type="spellEnd"/>
+      <w:r>
+        <w:t xml:space="preserve">-інтерфейс. </w:t>
+      </w:r>
+    </w:p>
+    <w:p>
+      <w:pPr>
+        <w:spacing w:before="0" w:after="0" w:line="360" w:lineRule="auto"/>
+        <w:ind w:firstLine="851"/>
+      </w:pPr>
+      <w:r>
+        <w:t xml:space="preserve">1.2.23 </w:t>
+      </w:r>
+      <w:proofErr w:type="spellStart"/>
+      <w:r>
+        <w:t>Внести</w:t>
+      </w:r>
+      <w:proofErr w:type="spellEnd"/>
+      <w:r>
+        <w:t xml:space="preserve"> зміни в текст проекту та зафіксувати їх. </w:t>
+      </w:r>
+    </w:p>
+    <w:p>
+      <w:pPr>
+        <w:spacing w:before="0" w:after="0" w:line="360" w:lineRule="auto"/>
+        <w:ind w:firstLine="851"/>
+      </w:pPr>
+      <w:r>
+        <w:t xml:space="preserve">1.2.24 Узгодити локальну версію репозиторію з сервером. </w:t>
+      </w:r>
+    </w:p>
+    <w:p>
+      <w:pPr>
+        <w:spacing w:before="0" w:after="0" w:line="360" w:lineRule="auto"/>
+        <w:ind w:firstLine="851"/>
+      </w:pPr>
+      <w:r>
+        <w:t xml:space="preserve">1.2.25 Пункти  завдань  1.2.17–1.2.25 виконати  за  допомогою графічної оболонки та командного рядка. </w:t>
+      </w:r>
+    </w:p>
+    <w:p>
+      <w:pPr>
+        <w:spacing w:before="0" w:after="0" w:line="360" w:lineRule="auto"/>
+        <w:ind w:firstLine="851"/>
+      </w:pPr>
+      <w:r>
+        <w:t xml:space="preserve">1.2.26 Оформити звіт з роботи. </w:t>
+      </w:r>
+    </w:p>
+    <w:p>
+      <w:pPr>
+        <w:spacing w:before="0" w:after="0" w:line="360" w:lineRule="auto"/>
+        <w:ind w:firstLine="851"/>
+      </w:pPr>
+      <w:r>
+        <w:t>1.2.27 Відповісти на контрольні питання.</w:t>
+      </w:r>
+    </w:p>
+    <w:p>
+      <w:pPr>
+        <w:spacing w:before="0" w:after="0" w:line="360" w:lineRule="auto"/>
+        <w:ind w:firstLine="851"/>
+      </w:pPr>
+    </w:p>
+    <w:p>
+      <w:pPr>
+        <w:pStyle w:val="-20"/>
+      </w:pPr>
+      <w:bookmarkStart w:id="3" w:name="_2s8eyo1" w:colFirst="0" w:colLast="0"/>
+      <w:bookmarkEnd w:id="3"/>
+      <w:r>
+        <w:t>1.3 Короткі теоретичні відомості</w:t>
+      </w:r>
+    </w:p>
+    <w:p>
+      <w:pPr>
+        <w:spacing w:before="0" w:after="0" w:line="360" w:lineRule="auto"/>
+        <w:ind w:firstLine="851"/>
+      </w:pPr>
+    </w:p>
+    <w:p>
+      <w:pPr>
+        <w:spacing w:before="0" w:after="0" w:line="360" w:lineRule="auto"/>
+        <w:ind w:firstLine="851"/>
+      </w:pPr>
+      <w:proofErr w:type="spellStart"/>
+      <w:r>
+        <w:t>Git</w:t>
+      </w:r>
+      <w:proofErr w:type="spellEnd"/>
+      <w:r>
+        <w:t xml:space="preserve"> та </w:t>
+      </w:r>
+      <w:proofErr w:type="spellStart"/>
+      <w:r>
+        <w:t>Subversion</w:t>
+      </w:r>
+      <w:proofErr w:type="spellEnd"/>
+      <w:r>
+        <w:t xml:space="preserve"> - дві найпопулярніші системи контролю версій, що використовуються при розробці програмного забезпечення. Ось короткий огляд того, як вони працюють:</w:t>
+      </w:r>
+    </w:p>
+    <w:p>
+      <w:pPr>
+        <w:spacing w:before="0" w:after="0" w:line="360" w:lineRule="auto"/>
+        <w:ind w:firstLine="851"/>
+      </w:pPr>
+      <w:proofErr w:type="spellStart"/>
+      <w:r>
+        <w:t>Git</w:t>
+      </w:r>
+      <w:proofErr w:type="spellEnd"/>
+      <w:r>
+        <w:t xml:space="preserve">: </w:t>
+      </w:r>
+      <w:proofErr w:type="spellStart"/>
+      <w:r>
+        <w:t>Git</w:t>
+      </w:r>
+      <w:proofErr w:type="spellEnd"/>
+      <w:r>
+        <w:t xml:space="preserve"> - це розподілена система контролю версій, яка дозволяє декільком розробникам одночасно працювати над однією і тією ж кодовою базою. Кожен розробник має власну копію сховища, в яку він може вносити зміни незалежно. Зміни потім об'єднуються шляхом порівняння та об'єднання змін, зроблених кожним розробником. </w:t>
+      </w:r>
+      <w:proofErr w:type="spellStart"/>
+      <w:r>
+        <w:t>Git</w:t>
+      </w:r>
+      <w:proofErr w:type="spellEnd"/>
+      <w:r>
+        <w:t xml:space="preserve"> використовує модель розгалуження, де кожна гілка представляє окрему версію кодової бази. Розробники можуть створювати та об'єднувати гілки за потреби для роботи над різними функціями або виправленнями. </w:t>
+      </w:r>
+      <w:proofErr w:type="spellStart"/>
+      <w:r>
+        <w:t>Git</w:t>
+      </w:r>
+      <w:proofErr w:type="spellEnd"/>
+      <w:r>
+        <w:t xml:space="preserve"> відомий своєю швидкістю, гнучкістю та потужним інтерфейсом командного рядка.</w:t>
+      </w:r>
+    </w:p>
+    <w:p>
+      <w:pPr>
+        <w:spacing w:before="0" w:after="0" w:line="360" w:lineRule="auto"/>
+        <w:ind w:firstLine="851"/>
+      </w:pPr>
+      <w:proofErr w:type="spellStart"/>
+      <w:r>
+        <w:t>Subversion</w:t>
+      </w:r>
+      <w:proofErr w:type="spellEnd"/>
+      <w:r>
+        <w:t xml:space="preserve">: </w:t>
+      </w:r>
+      <w:proofErr w:type="spellStart"/>
+      <w:r>
+        <w:t>Subversion</w:t>
+      </w:r>
+      <w:proofErr w:type="spellEnd"/>
+      <w:r>
+        <w:t xml:space="preserve"> - це централізована система контролю версій, яка використовує модель клієнт-сервер. Всі зміни до кодової бази вносяться до центрального репозиторію, який розміщується на сервері. Розробники можуть отримати копію сховища на своїй локальній машині, </w:t>
+      </w:r>
+      <w:proofErr w:type="spellStart"/>
+      <w:r>
+        <w:t>внести</w:t>
+      </w:r>
+      <w:proofErr w:type="spellEnd"/>
+      <w:r>
+        <w:t xml:space="preserve"> зміни, а потім зафіксувати ці зміни назад до центрального сховища. </w:t>
+      </w:r>
+      <w:proofErr w:type="spellStart"/>
+      <w:r>
+        <w:t>Subversion</w:t>
+      </w:r>
+      <w:proofErr w:type="spellEnd"/>
+      <w:r>
+        <w:t xml:space="preserve"> використовує структуру "стовбур-гілки-теги" (TBT), де основна лінія розробки (стовбур) відокремлена від </w:t>
+      </w:r>
+      <w:proofErr w:type="spellStart"/>
+      <w:r>
+        <w:t>відгалужень</w:t>
+      </w:r>
+      <w:proofErr w:type="spellEnd"/>
+      <w:r>
+        <w:t xml:space="preserve"> (гілок) і версій (тегів) релізів. </w:t>
+      </w:r>
+      <w:proofErr w:type="spellStart"/>
+      <w:r>
+        <w:t>Subversion</w:t>
+      </w:r>
+      <w:proofErr w:type="spellEnd"/>
+      <w:r>
+        <w:t xml:space="preserve"> відомий своєю простотою, легкістю у використанні та сумісністю з іншими інструментами.</w:t>
+      </w:r>
+    </w:p>
+    <w:p>
+      <w:pPr>
+        <w:spacing w:before="0" w:after="0" w:line="360" w:lineRule="auto"/>
+        <w:ind w:firstLine="851"/>
+      </w:pPr>
+      <w:r>
+        <w:t xml:space="preserve">І </w:t>
+      </w:r>
+      <w:proofErr w:type="spellStart"/>
+      <w:r>
+        <w:t>Git</w:t>
+      </w:r>
+      <w:proofErr w:type="spellEnd"/>
+      <w:r>
+        <w:t xml:space="preserve">, і </w:t>
+      </w:r>
+      <w:proofErr w:type="spellStart"/>
+      <w:r>
+        <w:t>Subversion</w:t>
+      </w:r>
+      <w:proofErr w:type="spellEnd"/>
+      <w:r>
+        <w:t xml:space="preserve"> надають потужні можливості контролю версій, які можуть допомогти командам ефективно співпрацювати над проектами з розробки програмного забезпечення. Вибір між </w:t>
+      </w:r>
+      <w:proofErr w:type="spellStart"/>
+      <w:r>
+        <w:t>Git</w:t>
+      </w:r>
+      <w:proofErr w:type="spellEnd"/>
+      <w:r>
+        <w:t xml:space="preserve"> та </w:t>
+      </w:r>
+      <w:proofErr w:type="spellStart"/>
+      <w:r>
+        <w:t>Subversion</w:t>
+      </w:r>
+      <w:proofErr w:type="spellEnd"/>
+      <w:r>
+        <w:t xml:space="preserve"> залежить від ваших конкретних потреб, уподобань та вимог проекту. </w:t>
+      </w:r>
+      <w:proofErr w:type="spellStart"/>
+      <w:r>
+        <w:t>Git</w:t>
+      </w:r>
+      <w:proofErr w:type="spellEnd"/>
+      <w:r>
+        <w:t xml:space="preserve"> часто обирають за швидкість, </w:t>
+      </w:r>
+      <w:r>
+        <w:lastRenderedPageBreak/>
+        <w:t xml:space="preserve">гнучкість та модель розгалуження, тоді як </w:t>
+      </w:r>
+      <w:proofErr w:type="spellStart"/>
+      <w:r>
+        <w:t>Subversion</w:t>
+      </w:r>
+      <w:proofErr w:type="spellEnd"/>
+      <w:r>
+        <w:t xml:space="preserve"> - за простоту, легкість у використанні та централізований підхід.</w:t>
+      </w:r>
+    </w:p>
+    <w:p>
+      <w:pPr>
+        <w:spacing w:before="0" w:after="0" w:line="360" w:lineRule="auto"/>
+        <w:ind w:firstLine="851"/>
+      </w:pPr>
+    </w:p>
+    <w:p>
+      <w:pPr>
+        <w:pStyle w:val="-20"/>
+      </w:pPr>
+      <w:bookmarkStart w:id="4" w:name="_17dp8vu" w:colFirst="0" w:colLast="0"/>
+      <w:bookmarkEnd w:id="4"/>
+      <w:r>
+        <w:t xml:space="preserve">1.4 </w:t>
+      </w:r>
+      <w:r>
+        <w:t xml:space="preserve">Результати </w:t>
+      </w:r>
+      <w:r>
+        <w:t>пошуку інформації</w:t>
+      </w:r>
+    </w:p>
+    <w:p>
+      <w:pPr>
+        <w:spacing w:before="0" w:after="0" w:line="360" w:lineRule="auto"/>
+        <w:ind w:firstLine="851"/>
+      </w:pPr>
+    </w:p>
+    <w:p>
+      <w:pPr>
+        <w:spacing w:before="0" w:after="0" w:line="360" w:lineRule="auto"/>
+        <w:ind w:firstLine="851"/>
+      </w:pPr>
+      <w:r>
+        <w:t xml:space="preserve"> </w:t>
+      </w:r>
+      <w:r>
+        <w:t xml:space="preserve">2.3.3 Використовуючи систему керування версіями </w:t>
+      </w:r>
+      <w:proofErr w:type="spellStart"/>
+      <w:r>
+        <w:t>Subversion</w:t>
+      </w:r>
+      <w:proofErr w:type="spellEnd"/>
+      <w:r>
+        <w:t xml:space="preserve"> (для пунктів 2.3.3-2.3.15), створити каталог проекту та базову структуру репозиторію.</w:t>
+      </w:r>
+    </w:p>
+    <w:p>
+      <w:pPr>
+        <w:spacing w:before="0" w:after="0" w:line="360" w:lineRule="auto"/>
+        <w:ind w:firstLine="851"/>
+      </w:pPr>
+    </w:p>
+    <w:p>
+      <w:pPr>
+        <w:pStyle w:val="-20"/>
+      </w:pPr>
+      <w:r>
+        <w:t>1.</w:t>
+      </w:r>
+      <w:r>
+        <w:t>5</w:t>
+      </w:r>
+      <w:r>
+        <w:t xml:space="preserve"> </w:t>
+      </w:r>
+      <w:r>
+        <w:t>Таблиця порівняння обраних до аналізу браузерів</w:t>
+      </w:r>
+    </w:p>
+    <w:p/>
+    <w:p/>
+    <w:p/>
+    <w:p>
+      <w:pPr>
+        <w:pStyle w:val="-20"/>
+      </w:pPr>
+      <w:r>
+        <w:t>1.</w:t>
+      </w:r>
+      <w:r>
+        <w:t xml:space="preserve">6 </w:t>
+      </w:r>
+      <w:r>
+        <w:t xml:space="preserve">Порівняльні таблиці, що відображують результати пошуку інформації  та  зображень  у  середовищі  </w:t>
+      </w:r>
+      <w:proofErr w:type="spellStart"/>
+      <w:r>
+        <w:t>Internet</w:t>
+      </w:r>
+      <w:proofErr w:type="spellEnd"/>
+      <w:r>
+        <w:t xml:space="preserve">  за  допомогою  різних пошукових серверів.</w:t>
+      </w:r>
+    </w:p>
+    <w:p/>
+    <w:p/>
+    <w:p/>
+    <w:p>
+      <w:pPr>
+        <w:pStyle w:val="-20"/>
+      </w:pPr>
+      <w:r>
+        <w:t>1.</w:t>
+      </w:r>
+      <w:r>
+        <w:t>7</w:t>
+      </w:r>
+      <w:r>
+        <w:t xml:space="preserve"> Копії екранних форм з результатами роботи з поштовою скринькою, математичними обчисленнями та веб-браузерами.</w:t>
+      </w:r>
+    </w:p>
+    <w:p>
+      <w:pPr>
+        <w:spacing w:before="0" w:after="0" w:line="360" w:lineRule="auto"/>
+      </w:pPr>
+    </w:p>
+    <w:p>
+      <w:pPr>
+        <w:spacing w:before="0" w:after="0" w:line="360" w:lineRule="auto"/>
+      </w:pPr>
+    </w:p>
+    <w:p>
+      <w:pPr>
+        <w:spacing w:before="0" w:after="0" w:line="360" w:lineRule="auto"/>
+      </w:pPr>
+    </w:p>
+    <w:p>
+      <w:pPr>
+        <w:pStyle w:val="-20"/>
+      </w:pPr>
+      <w:bookmarkStart w:id="5" w:name="_3rdcrjn" w:colFirst="0" w:colLast="0"/>
+      <w:bookmarkEnd w:id="5"/>
+      <w:r>
+        <w:t xml:space="preserve">Висновки </w:t>
+      </w:r>
+    </w:p>
+    <w:p>
+      <w:pPr>
+        <w:spacing w:before="0" w:after="0" w:line="360" w:lineRule="auto"/>
+        <w:ind w:firstLine="851"/>
+      </w:pPr>
+    </w:p>
+    <w:p>
+      <w:pPr>
+        <w:spacing w:before="0" w:after="0" w:line="360" w:lineRule="auto"/>
+        <w:ind w:firstLine="851"/>
+        <w:rPr>
+          <w:lang w:val="en-US"/>
+        </w:rPr>
+      </w:pPr>
+      <w:r>
+        <w:t xml:space="preserve">В цій роботі ми </w:t>
+      </w:r>
+      <w:r>
+        <w:t xml:space="preserve">навчилися використовувати можливості систем керування версіями </w:t>
       </w:r>
       <w:proofErr w:type="spellStart"/>
       <w:r>
@@ -430,757 +1151,6 @@
       <w:pPr>
         <w:spacing w:before="0" w:after="0" w:line="360" w:lineRule="auto"/>
         <w:ind w:firstLine="851"/>
-      </w:pPr>
-    </w:p>
-    <w:p>
-      <w:pPr>
-        <w:pStyle w:val="-20"/>
-      </w:pPr>
-      <w:bookmarkStart w:id="2" w:name="_2et92p0" w:colFirst="0" w:colLast="0"/>
-      <w:bookmarkEnd w:id="2"/>
-      <w:r>
-        <w:t>1.2 Завдання роботи</w:t>
-      </w:r>
-    </w:p>
-    <w:p>
-      <w:pPr>
-        <w:spacing w:before="0" w:after="0" w:line="360" w:lineRule="auto"/>
-        <w:ind w:firstLine="851"/>
-      </w:pPr>
-    </w:p>
-    <w:p>
-      <w:pPr>
-        <w:spacing w:before="0" w:after="0" w:line="360" w:lineRule="auto"/>
-        <w:ind w:firstLine="851"/>
-      </w:pPr>
-      <w:r>
-        <w:t xml:space="preserve">1.2.1 Ознайомитися  з  теоретичними  відомостями,  необхідними для виконання роботи. </w:t>
-      </w:r>
-    </w:p>
-    <w:p>
-      <w:pPr>
-        <w:spacing w:before="0" w:after="0" w:line="360" w:lineRule="auto"/>
-        <w:ind w:firstLine="851"/>
-      </w:pPr>
-      <w:r>
-        <w:t xml:space="preserve">1.2.2 Ознайомитися  з  основними  можливостями  систем керування версіями </w:t>
-      </w:r>
-      <w:proofErr w:type="spellStart"/>
-      <w:r>
-        <w:t>Subversion</w:t>
-      </w:r>
-      <w:proofErr w:type="spellEnd"/>
-      <w:r>
-        <w:t xml:space="preserve"> та </w:t>
-      </w:r>
-      <w:proofErr w:type="spellStart"/>
-      <w:r>
-        <w:t>Git</w:t>
-      </w:r>
-      <w:proofErr w:type="spellEnd"/>
-      <w:r>
-        <w:t xml:space="preserve">. </w:t>
-      </w:r>
-    </w:p>
-    <w:p>
-      <w:pPr>
-        <w:spacing w:before="0" w:after="0" w:line="360" w:lineRule="auto"/>
-        <w:ind w:firstLine="851"/>
-      </w:pPr>
-      <w:r>
-        <w:t xml:space="preserve">1.2.3 Використовуючи  систему  керування  версіями  </w:t>
-      </w:r>
-      <w:proofErr w:type="spellStart"/>
-      <w:r>
-        <w:t>Subversion</w:t>
-      </w:r>
-      <w:proofErr w:type="spellEnd"/>
-      <w:r>
-        <w:t xml:space="preserve"> (для  пунктів  1.2.3-1.2.15), створити  каталог  проекту  та  базову структуру репозиторію. </w:t>
-      </w:r>
-    </w:p>
-    <w:p>
-      <w:pPr>
-        <w:spacing w:before="0" w:after="0" w:line="360" w:lineRule="auto"/>
-        <w:ind w:firstLine="851"/>
-      </w:pPr>
-      <w:r>
-        <w:t xml:space="preserve">1.2.4 Створити файли проекту у каталозі. Файли проекту можуть містити код проекту або бути текстовими файлами. </w:t>
-      </w:r>
-    </w:p>
-    <w:p>
-      <w:pPr>
-        <w:spacing w:before="0" w:after="0" w:line="360" w:lineRule="auto"/>
-        <w:ind w:firstLine="851"/>
-      </w:pPr>
-      <w:r>
-        <w:t xml:space="preserve">1.2.5 Відредагувати файли проекту і зберегти версії. </w:t>
-      </w:r>
-    </w:p>
-    <w:p>
-      <w:pPr>
-        <w:spacing w:before="0" w:after="0" w:line="360" w:lineRule="auto"/>
-        <w:ind w:firstLine="851"/>
-      </w:pPr>
-      <w:r>
-        <w:t xml:space="preserve">1.2.6 Створити нову гілку та переключити робочу копію на неї. </w:t>
-      </w:r>
-    </w:p>
-    <w:p>
-      <w:pPr>
-        <w:spacing w:before="0" w:after="0" w:line="360" w:lineRule="auto"/>
-        <w:ind w:firstLine="851"/>
-      </w:pPr>
-      <w:r>
-        <w:t xml:space="preserve">1.2.7 Відредагувати файли проекту. </w:t>
-      </w:r>
-    </w:p>
-    <w:p>
-      <w:pPr>
-        <w:spacing w:before="0" w:after="0" w:line="360" w:lineRule="auto"/>
-        <w:ind w:firstLine="851"/>
-      </w:pPr>
-      <w:r>
-        <w:t xml:space="preserve">1.2.8 Переключити робочу копію на піддиректорію </w:t>
-      </w:r>
-      <w:proofErr w:type="spellStart"/>
-      <w:r>
-        <w:t>trunk</w:t>
-      </w:r>
-      <w:proofErr w:type="spellEnd"/>
-      <w:r>
-        <w:t xml:space="preserve">. </w:t>
-      </w:r>
-    </w:p>
-    <w:p>
-      <w:pPr>
-        <w:spacing w:before="0" w:after="0" w:line="360" w:lineRule="auto"/>
-        <w:ind w:firstLine="851"/>
-      </w:pPr>
-      <w:r>
-        <w:t xml:space="preserve">1.2.9 Злити зміни між гілками. </w:t>
-      </w:r>
-    </w:p>
-    <w:p>
-      <w:pPr>
-        <w:spacing w:before="0" w:after="0" w:line="360" w:lineRule="auto"/>
-        <w:ind w:firstLine="851"/>
-      </w:pPr>
-      <w:r>
-        <w:t xml:space="preserve">1.2.10 Вилучити гілку. </w:t>
-      </w:r>
-    </w:p>
-    <w:p>
-      <w:pPr>
-        <w:spacing w:before="0" w:after="0" w:line="360" w:lineRule="auto"/>
-        <w:ind w:firstLine="851"/>
-      </w:pPr>
-      <w:r>
-        <w:t xml:space="preserve">1.2.11 Додати до репозиторію проект на основі даних одного з проектів з відкритим вихідним кодом. </w:t>
-      </w:r>
-    </w:p>
-    <w:p>
-      <w:pPr>
-        <w:spacing w:before="0" w:after="0" w:line="360" w:lineRule="auto"/>
-        <w:ind w:firstLine="851"/>
-      </w:pPr>
-      <w:r>
-        <w:lastRenderedPageBreak/>
-        <w:t xml:space="preserve">1.2.12  В якості такого проекту можна використати, наприклад, </w:t>
-      </w:r>
-      <w:proofErr w:type="spellStart"/>
-      <w:r>
-        <w:t>Notepad</w:t>
-      </w:r>
-      <w:proofErr w:type="spellEnd"/>
-      <w:r>
-        <w:t>++  (svn://svn.code.sf.net/p/notepad-plus/code/trunk</w:t>
-      </w:r>
-      <w:r>
-        <w:rPr>
-          <w:lang w:val="en-US"/>
-        </w:rPr>
-        <w:t xml:space="preserve">  </w:t>
-      </w:r>
-      <w:proofErr w:type="spellStart"/>
-      <w:r>
-        <w:t>notepad-plus-code</w:t>
-      </w:r>
-      <w:proofErr w:type="spellEnd"/>
-      <w:r>
-        <w:t xml:space="preserve">) або будь-який власний. </w:t>
-      </w:r>
-    </w:p>
-    <w:p>
-      <w:pPr>
-        <w:spacing w:before="0" w:after="0" w:line="360" w:lineRule="auto"/>
-        <w:ind w:firstLine="851"/>
-      </w:pPr>
-      <w:r>
-        <w:t xml:space="preserve">1.2.13 </w:t>
-      </w:r>
-      <w:proofErr w:type="spellStart"/>
-      <w:r>
-        <w:t>Внести</w:t>
-      </w:r>
-      <w:proofErr w:type="spellEnd"/>
-      <w:r>
-        <w:t xml:space="preserve"> зміни в файли проекту. </w:t>
-      </w:r>
-    </w:p>
-    <w:p>
-      <w:pPr>
-        <w:spacing w:before="0" w:after="0" w:line="360" w:lineRule="auto"/>
-        <w:ind w:firstLine="851"/>
-      </w:pPr>
-      <w:r>
-        <w:t xml:space="preserve">1.2.14 Відправити зміни до репозиторію та пояснити отримані результати. </w:t>
-      </w:r>
-    </w:p>
-    <w:p>
-      <w:pPr>
-        <w:spacing w:before="0" w:after="0" w:line="360" w:lineRule="auto"/>
-        <w:ind w:firstLine="851"/>
-      </w:pPr>
-      <w:r>
-        <w:t xml:space="preserve">1.2.15  Пункти  завдань  1.2.6–1.2.14  виконати  за  допомогою клієнту та командного рядка. </w:t>
-      </w:r>
-    </w:p>
-    <w:p>
-      <w:pPr>
-        <w:spacing w:before="0" w:after="0" w:line="360" w:lineRule="auto"/>
-        <w:ind w:firstLine="851"/>
-      </w:pPr>
-      <w:r>
-        <w:t xml:space="preserve">1.2.16 Використовуючи  систему  керування  версіями  </w:t>
-      </w:r>
-      <w:proofErr w:type="spellStart"/>
-      <w:r>
-        <w:t>Git</w:t>
-      </w:r>
-      <w:proofErr w:type="spellEnd"/>
-      <w:r>
-        <w:t xml:space="preserve"> (для пунктів 1.2.16-1.2.25), створити репозиторій на основі одного з раніше розроблених проектів. </w:t>
-      </w:r>
-    </w:p>
-    <w:p>
-      <w:pPr>
-        <w:spacing w:before="0" w:after="0" w:line="360" w:lineRule="auto"/>
-        <w:ind w:firstLine="851"/>
-      </w:pPr>
-      <w:r>
-        <w:t>1.2.17 Заборонити автоматичне додання в репозиторій файлів з розширенням *.</w:t>
-      </w:r>
-      <w:proofErr w:type="spellStart"/>
-      <w:r>
-        <w:t>exe</w:t>
-      </w:r>
-      <w:proofErr w:type="spellEnd"/>
-      <w:r>
-        <w:t xml:space="preserve">. </w:t>
-      </w:r>
-    </w:p>
-    <w:p>
-      <w:pPr>
-        <w:spacing w:before="0" w:after="0" w:line="360" w:lineRule="auto"/>
-        <w:ind w:firstLine="851"/>
-      </w:pPr>
-      <w:r>
-        <w:t xml:space="preserve">1.2.18 </w:t>
-      </w:r>
-      <w:proofErr w:type="spellStart"/>
-      <w:r>
-        <w:t>Внести</w:t>
-      </w:r>
-      <w:proofErr w:type="spellEnd"/>
-      <w:r>
-        <w:t xml:space="preserve">  зміни  в  текст  проекту  та  зафіксувати  їх,  для підпису використовуючи власні дані. </w:t>
-      </w:r>
-    </w:p>
-    <w:p>
-      <w:pPr>
-        <w:spacing w:before="0" w:after="0" w:line="360" w:lineRule="auto"/>
-        <w:ind w:firstLine="851"/>
-      </w:pPr>
-      <w:r>
-        <w:t xml:space="preserve">1.2.19 Переглянути  різницю  між  новою  версією  проекту  та початковою. </w:t>
-      </w:r>
-    </w:p>
-    <w:p>
-      <w:pPr>
-        <w:spacing w:before="0" w:after="0" w:line="360" w:lineRule="auto"/>
-        <w:ind w:firstLine="851"/>
-      </w:pPr>
-      <w:r>
-        <w:t xml:space="preserve">1.2.20 Створити  власне  віддалене  сховище,  використовуючи сервіс </w:t>
-      </w:r>
-      <w:proofErr w:type="spellStart"/>
-      <w:r>
-        <w:t>GitHub</w:t>
-      </w:r>
-      <w:proofErr w:type="spellEnd"/>
-      <w:r>
-        <w:t xml:space="preserve">. </w:t>
-      </w:r>
-    </w:p>
-    <w:p>
-      <w:pPr>
-        <w:spacing w:before="0" w:after="0" w:line="360" w:lineRule="auto"/>
-        <w:ind w:firstLine="851"/>
-      </w:pPr>
-      <w:r>
-        <w:t xml:space="preserve">1.2.21 Налаштувати  локальне  сховище  для  синхронізації  з віддаленим та відправити локальну версію на сервер. </w:t>
-      </w:r>
-    </w:p>
-    <w:p>
-      <w:pPr>
-        <w:spacing w:before="0" w:after="0" w:line="360" w:lineRule="auto"/>
-        <w:ind w:firstLine="851"/>
-      </w:pPr>
-      <w:r>
-        <w:t xml:space="preserve">1.2.22 Переглянути  історію  проекту  та  сторінку  проекту  через </w:t>
-      </w:r>
-      <w:proofErr w:type="spellStart"/>
-      <w:r>
-        <w:t>web</w:t>
-      </w:r>
-      <w:proofErr w:type="spellEnd"/>
-      <w:r>
-        <w:t xml:space="preserve">-інтерфейс. </w:t>
-      </w:r>
-    </w:p>
-    <w:p>
-      <w:pPr>
-        <w:spacing w:before="0" w:after="0" w:line="360" w:lineRule="auto"/>
-        <w:ind w:firstLine="851"/>
-      </w:pPr>
-      <w:r>
-        <w:t xml:space="preserve">1.2.23 </w:t>
-      </w:r>
-      <w:proofErr w:type="spellStart"/>
-      <w:r>
-        <w:t>Внести</w:t>
-      </w:r>
-      <w:proofErr w:type="spellEnd"/>
-      <w:r>
-        <w:t xml:space="preserve"> зміни в текст проекту та зафіксувати їх. </w:t>
-      </w:r>
-    </w:p>
-    <w:p>
-      <w:pPr>
-        <w:spacing w:before="0" w:after="0" w:line="360" w:lineRule="auto"/>
-        <w:ind w:firstLine="851"/>
-      </w:pPr>
-      <w:r>
-        <w:t xml:space="preserve">1.2.24 Узгодити локальну версію репозиторію з сервером. </w:t>
-      </w:r>
-    </w:p>
-    <w:p>
-      <w:pPr>
-        <w:spacing w:before="0" w:after="0" w:line="360" w:lineRule="auto"/>
-        <w:ind w:firstLine="851"/>
-      </w:pPr>
-      <w:r>
-        <w:t xml:space="preserve">1.2.25 Пункти  завдань  1.2.17–1.2.25 виконати  за  допомогою графічної оболонки та командного рядка. </w:t>
-      </w:r>
-    </w:p>
-    <w:p>
-      <w:pPr>
-        <w:spacing w:before="0" w:after="0" w:line="360" w:lineRule="auto"/>
-        <w:ind w:firstLine="851"/>
-      </w:pPr>
-      <w:r>
-        <w:t xml:space="preserve">1.2.26 Оформити звіт з роботи. </w:t>
-      </w:r>
-    </w:p>
-    <w:p>
-      <w:pPr>
-        <w:spacing w:before="0" w:after="0" w:line="360" w:lineRule="auto"/>
-        <w:ind w:firstLine="851"/>
-      </w:pPr>
-      <w:r>
-        <w:t>1.2.27 Відповісти на контрольні питання.</w:t>
-      </w:r>
-    </w:p>
-    <w:p>
-      <w:pPr>
-        <w:spacing w:before="0" w:after="0" w:line="360" w:lineRule="auto"/>
-        <w:ind w:firstLine="851"/>
-      </w:pPr>
-    </w:p>
-    <w:p>
-      <w:pPr>
-        <w:pStyle w:val="-20"/>
-      </w:pPr>
-      <w:bookmarkStart w:id="3" w:name="_2s8eyo1" w:colFirst="0" w:colLast="0"/>
-      <w:bookmarkEnd w:id="3"/>
-      <w:r>
-        <w:lastRenderedPageBreak/>
-        <w:t>1.3 Короткі теоретичні відомості</w:t>
-      </w:r>
-    </w:p>
-    <w:p>
-      <w:pPr>
-        <w:spacing w:before="0" w:after="0" w:line="360" w:lineRule="auto"/>
-        <w:ind w:firstLine="851"/>
-      </w:pPr>
-    </w:p>
-    <w:p>
-      <w:pPr>
-        <w:spacing w:before="0" w:after="0" w:line="360" w:lineRule="auto"/>
-        <w:ind w:firstLine="851"/>
-      </w:pPr>
-      <w:proofErr w:type="spellStart"/>
-      <w:r>
-        <w:t>Git</w:t>
-      </w:r>
-      <w:proofErr w:type="spellEnd"/>
-      <w:r>
-        <w:t xml:space="preserve"> та </w:t>
-      </w:r>
-      <w:proofErr w:type="spellStart"/>
-      <w:r>
-        <w:t>Subversion</w:t>
-      </w:r>
-      <w:proofErr w:type="spellEnd"/>
-      <w:r>
-        <w:t xml:space="preserve"> - дві найпопулярніші системи контролю версій, що використовуються при розробці програмного забезпечення. Ось короткий огляд того, як вони працюють:</w:t>
-      </w:r>
-    </w:p>
-    <w:p>
-      <w:pPr>
-        <w:spacing w:before="0" w:after="0" w:line="360" w:lineRule="auto"/>
-        <w:ind w:firstLine="851"/>
-      </w:pPr>
-      <w:proofErr w:type="spellStart"/>
-      <w:r>
-        <w:t>Git</w:t>
-      </w:r>
-      <w:proofErr w:type="spellEnd"/>
-      <w:r>
-        <w:t xml:space="preserve">: </w:t>
-      </w:r>
-      <w:proofErr w:type="spellStart"/>
-      <w:r>
-        <w:t>Git</w:t>
-      </w:r>
-      <w:proofErr w:type="spellEnd"/>
-      <w:r>
-        <w:t xml:space="preserve"> - це розподілена система контролю версій, яка дозволяє декільком розробникам одночасно працювати над однією і тією ж кодовою базою. Кожен розробник має власну копію сховища, в яку він може вносити зміни незалежно. Зміни потім об'єднуються шляхом порівняння та об'єднання змін, зроблених кожним розробником. </w:t>
-      </w:r>
-      <w:proofErr w:type="spellStart"/>
-      <w:r>
-        <w:t>Git</w:t>
-      </w:r>
-      <w:proofErr w:type="spellEnd"/>
-      <w:r>
-        <w:t xml:space="preserve"> використовує модель розгалуження, де кожна гілка представляє окрему версію кодової бази. Розробники можуть створювати та об'єднувати гілки за потреби для роботи над різними функціями або виправленнями. </w:t>
-      </w:r>
-      <w:proofErr w:type="spellStart"/>
-      <w:r>
-        <w:t>Git</w:t>
-      </w:r>
-      <w:proofErr w:type="spellEnd"/>
-      <w:r>
-        <w:t xml:space="preserve"> відомий своєю швидкістю, гнучкістю та потужним інтерфейсом командного рядка.</w:t>
-      </w:r>
-    </w:p>
-    <w:p>
-      <w:pPr>
-        <w:spacing w:before="0" w:after="0" w:line="360" w:lineRule="auto"/>
-        <w:ind w:firstLine="851"/>
-      </w:pPr>
-      <w:proofErr w:type="spellStart"/>
-      <w:r>
-        <w:t>Subversion</w:t>
-      </w:r>
-      <w:proofErr w:type="spellEnd"/>
-      <w:r>
-        <w:t xml:space="preserve">: </w:t>
-      </w:r>
-      <w:proofErr w:type="spellStart"/>
-      <w:r>
-        <w:t>Subversion</w:t>
-      </w:r>
-      <w:proofErr w:type="spellEnd"/>
-      <w:r>
-        <w:t xml:space="preserve"> - це централізована система контролю версій, яка використовує модель клієнт-сервер. Всі зміни до кодової бази вносяться до центрального репозиторію, який розміщується на сервері. Розробники можуть отримати копію сховища на своїй локальній машині, </w:t>
-      </w:r>
-      <w:proofErr w:type="spellStart"/>
-      <w:r>
-        <w:t>внести</w:t>
-      </w:r>
-      <w:proofErr w:type="spellEnd"/>
-      <w:r>
-        <w:t xml:space="preserve"> зміни, а потім зафіксувати ці зміни назад до центрального сховища. </w:t>
-      </w:r>
-      <w:proofErr w:type="spellStart"/>
-      <w:r>
-        <w:t>Subversion</w:t>
-      </w:r>
-      <w:proofErr w:type="spellEnd"/>
-      <w:r>
-        <w:t xml:space="preserve"> використовує структуру "стовбур-гілки-теги" (TBT), де основна лінія розробки (стовбур) відокремлена від </w:t>
-      </w:r>
-      <w:proofErr w:type="spellStart"/>
-      <w:r>
-        <w:t>відгалужень</w:t>
-      </w:r>
-      <w:proofErr w:type="spellEnd"/>
-      <w:r>
-        <w:t xml:space="preserve"> (гілок) і версій (тегів) релізів. </w:t>
-      </w:r>
-      <w:proofErr w:type="spellStart"/>
-      <w:r>
-        <w:t>Subversion</w:t>
-      </w:r>
-      <w:proofErr w:type="spellEnd"/>
-      <w:r>
-        <w:t xml:space="preserve"> відомий своєю простотою, легкістю у використанні та сумісністю з іншими інструментами.</w:t>
-      </w:r>
-    </w:p>
-    <w:p>
-      <w:pPr>
-        <w:spacing w:before="0" w:after="0" w:line="360" w:lineRule="auto"/>
-        <w:ind w:firstLine="851"/>
-      </w:pPr>
-      <w:r>
-        <w:t xml:space="preserve">І </w:t>
-      </w:r>
-      <w:proofErr w:type="spellStart"/>
-      <w:r>
-        <w:t>Git</w:t>
-      </w:r>
-      <w:proofErr w:type="spellEnd"/>
-      <w:r>
-        <w:t xml:space="preserve">, і </w:t>
-      </w:r>
-      <w:proofErr w:type="spellStart"/>
-      <w:r>
-        <w:t>Subversion</w:t>
-      </w:r>
-      <w:proofErr w:type="spellEnd"/>
-      <w:r>
-        <w:t xml:space="preserve"> надають потужні можливості контролю версій, які можуть допомогти командам ефективно співпрацювати над проектами з розробки програмного забезпечення. Вибір між </w:t>
-      </w:r>
-      <w:proofErr w:type="spellStart"/>
-      <w:r>
-        <w:t>Git</w:t>
-      </w:r>
-      <w:proofErr w:type="spellEnd"/>
-      <w:r>
-        <w:t xml:space="preserve"> та </w:t>
-      </w:r>
-      <w:proofErr w:type="spellStart"/>
-      <w:r>
-        <w:t>Subversion</w:t>
-      </w:r>
-      <w:proofErr w:type="spellEnd"/>
-      <w:r>
-        <w:t xml:space="preserve"> залежить від ваших конкретних потреб, уподобань та вимог проекту. </w:t>
-      </w:r>
-      <w:proofErr w:type="spellStart"/>
-      <w:r>
-        <w:t>Git</w:t>
-      </w:r>
-      <w:proofErr w:type="spellEnd"/>
-      <w:r>
-        <w:t xml:space="preserve"> часто обирають за швидкість, гнучкість та модель розгалуження, тоді як </w:t>
-      </w:r>
-      <w:proofErr w:type="spellStart"/>
-      <w:r>
-        <w:t>Subversion</w:t>
-      </w:r>
-      <w:proofErr w:type="spellEnd"/>
-      <w:r>
-        <w:t xml:space="preserve"> - за простоту, легкість у використанні та централізований підхід.</w:t>
-      </w:r>
-    </w:p>
-    <w:p>
-      <w:pPr>
-        <w:spacing w:before="0" w:after="0" w:line="360" w:lineRule="auto"/>
-        <w:ind w:firstLine="851"/>
-      </w:pPr>
-    </w:p>
-    <w:p>
-      <w:pPr>
-        <w:pStyle w:val="-20"/>
-      </w:pPr>
-      <w:bookmarkStart w:id="4" w:name="_17dp8vu" w:colFirst="0" w:colLast="0"/>
-      <w:bookmarkEnd w:id="4"/>
-      <w:r>
-        <w:t xml:space="preserve">1.4 </w:t>
-      </w:r>
-      <w:r>
-        <w:t xml:space="preserve">Результати </w:t>
-      </w:r>
-      <w:r>
-        <w:t>пошуку інформації</w:t>
-      </w:r>
-    </w:p>
-    <w:p>
-      <w:pPr>
-        <w:spacing w:before="0" w:after="0" w:line="360" w:lineRule="auto"/>
-        <w:ind w:firstLine="851"/>
-      </w:pPr>
-    </w:p>
-    <w:p>
-      <w:pPr>
-        <w:spacing w:before="0" w:after="0" w:line="360" w:lineRule="auto"/>
-        <w:ind w:firstLine="851"/>
-      </w:pPr>
-      <w:r>
-        <w:t xml:space="preserve"> </w:t>
-      </w:r>
-      <w:r>
-        <w:t xml:space="preserve">2.3.3 Використовуючи систему керування версіями </w:t>
-      </w:r>
-      <w:proofErr w:type="spellStart"/>
-      <w:r>
-        <w:t>Subversion</w:t>
-      </w:r>
-      <w:proofErr w:type="spellEnd"/>
-      <w:r>
-        <w:t xml:space="preserve"> (для пунктів 2.3.3-2.3.15), створити каталог проекту та базову структуру репозиторію.</w:t>
-      </w:r>
-    </w:p>
-    <w:p>
-      <w:pPr>
-        <w:spacing w:before="0" w:after="0" w:line="360" w:lineRule="auto"/>
-        <w:ind w:firstLine="851"/>
-      </w:pPr>
-    </w:p>
-    <w:p>
-      <w:pPr>
-        <w:pStyle w:val="-20"/>
-      </w:pPr>
-      <w:r>
-        <w:t>1.</w:t>
-      </w:r>
-      <w:r>
-        <w:t>5</w:t>
-      </w:r>
-      <w:r>
-        <w:t xml:space="preserve"> </w:t>
-      </w:r>
-      <w:r>
-        <w:t>Таблиця порівняння обраних до аналізу браузерів</w:t>
-      </w:r>
-    </w:p>
-    <w:p/>
-    <w:p/>
-    <w:p/>
-    <w:p>
-      <w:pPr>
-        <w:pStyle w:val="-20"/>
-      </w:pPr>
-      <w:r>
-        <w:t>1.</w:t>
-      </w:r>
-      <w:r>
-        <w:t xml:space="preserve">6 </w:t>
-      </w:r>
-      <w:r>
-        <w:t xml:space="preserve">Порівняльні таблиці, що відображують результати пошуку інформації  та  зображень  у  середовищі  </w:t>
-      </w:r>
-      <w:proofErr w:type="spellStart"/>
-      <w:r>
-        <w:t>Internet</w:t>
-      </w:r>
-      <w:proofErr w:type="spellEnd"/>
-      <w:r>
-        <w:t xml:space="preserve">  за  допомогою  різних пошукових серверів.</w:t>
-      </w:r>
-    </w:p>
-    <w:p/>
-    <w:p/>
-    <w:p/>
-    <w:p>
-      <w:pPr>
-        <w:pStyle w:val="-20"/>
-      </w:pPr>
-      <w:r>
-        <w:t>1.</w:t>
-      </w:r>
-      <w:r>
-        <w:t>7</w:t>
-      </w:r>
-      <w:r>
-        <w:t xml:space="preserve"> Копії екранних форм з результатами роботи з поштовою скринькою, математичними обчисленнями та веб-браузерами.</w:t>
-      </w:r>
-    </w:p>
-    <w:p>
-      <w:pPr>
-        <w:spacing w:before="0" w:after="0" w:line="360" w:lineRule="auto"/>
-      </w:pPr>
-    </w:p>
-    <w:p>
-      <w:pPr>
-        <w:spacing w:before="0" w:after="0" w:line="360" w:lineRule="auto"/>
-      </w:pPr>
-    </w:p>
-    <w:p>
-      <w:pPr>
-        <w:spacing w:before="0" w:after="0" w:line="360" w:lineRule="auto"/>
-      </w:pPr>
-    </w:p>
-    <w:p>
-      <w:pPr>
-        <w:pStyle w:val="-20"/>
-      </w:pPr>
-      <w:bookmarkStart w:id="5" w:name="_3rdcrjn" w:colFirst="0" w:colLast="0"/>
-      <w:bookmarkEnd w:id="5"/>
-      <w:r>
-        <w:t xml:space="preserve">Висновки </w:t>
-      </w:r>
-    </w:p>
-    <w:p>
-      <w:pPr>
-        <w:spacing w:before="0" w:after="0" w:line="360" w:lineRule="auto"/>
-        <w:ind w:firstLine="851"/>
-      </w:pPr>
-    </w:p>
-    <w:p>
-      <w:pPr>
-        <w:spacing w:before="0" w:after="0" w:line="360" w:lineRule="auto"/>
-        <w:ind w:firstLine="851"/>
-        <w:rPr>
-          <w:lang w:val="en-US"/>
-        </w:rPr>
-      </w:pPr>
-      <w:r>
-        <w:t xml:space="preserve">В цій роботі ми </w:t>
-      </w:r>
-      <w:r>
-        <w:t xml:space="preserve">навчилися використовувати можливості систем керування версіями </w:t>
-      </w:r>
-      <w:proofErr w:type="spellStart"/>
-      <w:r>
-        <w:t>Subversion</w:t>
-      </w:r>
-      <w:proofErr w:type="spellEnd"/>
-      <w:r>
-        <w:t xml:space="preserve"> та </w:t>
-      </w:r>
-      <w:proofErr w:type="spellStart"/>
-      <w:r>
-        <w:t>Git</w:t>
-      </w:r>
-      <w:proofErr w:type="spellEnd"/>
-      <w:r>
-        <w:t xml:space="preserve"> для групової роботи</w:t>
-      </w:r>
-      <w:r>
-        <w:rPr>
-          <w:lang w:val="en-US"/>
-        </w:rPr>
-        <w:t>.</w:t>
-      </w:r>
-    </w:p>
-    <w:p>
-      <w:pPr>
-        <w:spacing w:before="0" w:after="0" w:line="360" w:lineRule="auto"/>
-        <w:ind w:firstLine="851"/>
         <w:rPr>
           <w:color w:val="000000"/>
         </w:rPr>
@@ -1193,7 +1163,6 @@
         <w:pStyle w:val="-20"/>
       </w:pPr>
       <w:r>
-        <w:lastRenderedPageBreak/>
         <w:t xml:space="preserve">2.5.1 Що таке система контролю версій? </w:t>
       </w:r>
     </w:p>

</xml_diff>

<commit_message>
Friday, April 21, 2023, 9:23:08 PM Eastern European Summer Time
</commit_message>
<xml_diff>
--- a/year1-term2/SS/lb3/звіт.docx
+++ b/year1-term2/SS/lb3/звіт.docx
@@ -118,23 +118,7 @@
         <w:jc w:val="center"/>
       </w:pPr>
       <w:r>
-        <w:t>з дисципліни «</w:t>
-      </w:r>
-      <w:proofErr w:type="spellStart"/>
-      <w:r>
-        <w:t>Soft</w:t>
-      </w:r>
-      <w:proofErr w:type="spellEnd"/>
-      <w:r>
-        <w:t xml:space="preserve"> </w:t>
-      </w:r>
-      <w:proofErr w:type="spellStart"/>
-      <w:r>
-        <w:t>skills</w:t>
-      </w:r>
-      <w:proofErr w:type="spellEnd"/>
-      <w:r>
-        <w:t>, групова динаміка та комунікації» на тему:</w:t>
+        <w:t>з дисципліни «Soft skills, групова динаміка та комунікації» на тему:</w:t>
       </w:r>
     </w:p>
     <w:p>
@@ -263,13 +247,8 @@
       </w:r>
       <w:r>
         <w:tab/>
-        <w:t xml:space="preserve">Д. А. </w:t>
-      </w:r>
-      <w:proofErr w:type="spellStart"/>
-      <w:r>
-        <w:t>Каврін</w:t>
-      </w:r>
-      <w:proofErr w:type="spellEnd"/>
+        <w:t>Д. А. Каврін</w:t>
+      </w:r>
     </w:p>
     <w:p>
       <w:pPr>
@@ -356,23 +335,7 @@
         <w:ind w:firstLine="851"/>
       </w:pPr>
       <w:r>
-        <w:t xml:space="preserve">3.1.1 Вивчити  основні  можливості  середовища  </w:t>
-      </w:r>
-      <w:proofErr w:type="spellStart"/>
-      <w:r>
-        <w:t>Internet</w:t>
-      </w:r>
-      <w:proofErr w:type="spellEnd"/>
-      <w:r>
-        <w:t xml:space="preserve"> та здобути  навички  з  пошуку  інформації  в  </w:t>
-      </w:r>
-      <w:proofErr w:type="spellStart"/>
-      <w:r>
-        <w:t>Internet</w:t>
-      </w:r>
-      <w:proofErr w:type="spellEnd"/>
-      <w:r>
-        <w:t xml:space="preserve"> та  використання онлайн-сервісів пошукових систем. </w:t>
+        <w:t xml:space="preserve">3.1.1 Вивчити  основні  можливості  середовища  Internet та здобути  навички  з  пошуку  інформації  в  Internet та  використання онлайн-сервісів пошукових систем. </w:t>
       </w:r>
     </w:p>
     <w:p>
@@ -421,120 +384,142 @@
         <w:ind w:firstLine="851"/>
       </w:pPr>
       <w:r>
-        <w:t xml:space="preserve">1.2.1 Ознайомитися  з  теоретичними  відомостями,  необхідними для виконання роботи. </w:t>
-      </w:r>
-    </w:p>
-    <w:p>
-      <w:pPr>
-        <w:spacing w:before="0" w:after="0" w:line="360" w:lineRule="auto"/>
-        <w:ind w:firstLine="851"/>
-      </w:pPr>
-      <w:r>
-        <w:t xml:space="preserve">1.2.2 Ознайомитися  з  основними  можливостями  систем керування версіями </w:t>
-      </w:r>
-      <w:proofErr w:type="spellStart"/>
-      <w:r>
-        <w:t>Subversion</w:t>
-      </w:r>
-      <w:proofErr w:type="spellEnd"/>
-      <w:r>
-        <w:t xml:space="preserve"> та </w:t>
-      </w:r>
-      <w:proofErr w:type="spellStart"/>
-      <w:r>
-        <w:t>Git</w:t>
-      </w:r>
-      <w:proofErr w:type="spellEnd"/>
-      <w:r>
-        <w:t xml:space="preserve">. </w:t>
-      </w:r>
-    </w:p>
-    <w:p>
-      <w:pPr>
-        <w:spacing w:before="0" w:after="0" w:line="360" w:lineRule="auto"/>
-        <w:ind w:firstLine="851"/>
-      </w:pPr>
-      <w:r>
-        <w:t xml:space="preserve">1.2.3 Використовуючи  систему  керування  версіями  </w:t>
-      </w:r>
-      <w:proofErr w:type="spellStart"/>
-      <w:r>
-        <w:t>Subversion</w:t>
-      </w:r>
-      <w:proofErr w:type="spellEnd"/>
-      <w:r>
-        <w:t xml:space="preserve"> (для  пунктів  1.2.3-1.2.15), створити  каталог  проекту  та  базову структуру репозиторію. </w:t>
-      </w:r>
-    </w:p>
-    <w:p>
-      <w:pPr>
-        <w:spacing w:before="0" w:after="0" w:line="360" w:lineRule="auto"/>
-        <w:ind w:firstLine="851"/>
-      </w:pPr>
-      <w:r>
-        <w:t xml:space="preserve">1.2.4 Створити файли проекту у каталозі. Файли проекту можуть містити код проекту або бути текстовими файлами. </w:t>
-      </w:r>
-    </w:p>
-    <w:p>
-      <w:pPr>
-        <w:spacing w:before="0" w:after="0" w:line="360" w:lineRule="auto"/>
-        <w:ind w:firstLine="851"/>
-      </w:pPr>
-      <w:r>
-        <w:t xml:space="preserve">1.2.5 Відредагувати файли проекту і зберегти версії. </w:t>
-      </w:r>
-    </w:p>
-    <w:p>
-      <w:pPr>
-        <w:spacing w:before="0" w:after="0" w:line="360" w:lineRule="auto"/>
-        <w:ind w:firstLine="851"/>
-      </w:pPr>
-      <w:r>
-        <w:t xml:space="preserve">1.2.6 Створити нову гілку та переключити робочу копію на неї. </w:t>
-      </w:r>
-    </w:p>
-    <w:p>
-      <w:pPr>
-        <w:spacing w:before="0" w:after="0" w:line="360" w:lineRule="auto"/>
-        <w:ind w:firstLine="851"/>
-      </w:pPr>
-      <w:r>
-        <w:t xml:space="preserve">1.2.7 Відредагувати файли проекту. </w:t>
-      </w:r>
-    </w:p>
-    <w:p>
-      <w:pPr>
-        <w:spacing w:before="0" w:after="0" w:line="360" w:lineRule="auto"/>
-        <w:ind w:firstLine="851"/>
-      </w:pPr>
-      <w:r>
-        <w:t xml:space="preserve">1.2.8 Переключити робочу копію на піддиректорію </w:t>
-      </w:r>
-      <w:proofErr w:type="spellStart"/>
-      <w:r>
-        <w:t>trunk</w:t>
-      </w:r>
-      <w:proofErr w:type="spellEnd"/>
-      <w:r>
-        <w:t xml:space="preserve">. </w:t>
-      </w:r>
-    </w:p>
-    <w:p>
-      <w:pPr>
-        <w:spacing w:before="0" w:after="0" w:line="360" w:lineRule="auto"/>
-        <w:ind w:firstLine="851"/>
-      </w:pPr>
-      <w:r>
-        <w:t xml:space="preserve">1.2.9 Злити зміни між гілками. </w:t>
-      </w:r>
-    </w:p>
-    <w:p>
-      <w:pPr>
-        <w:spacing w:before="0" w:after="0" w:line="360" w:lineRule="auto"/>
-        <w:ind w:firstLine="851"/>
-      </w:pPr>
-      <w:r>
-        <w:t xml:space="preserve">1.2.10 Вилучити гілку. </w:t>
+        <w:t xml:space="preserve">3.3.1 Ознайомитися з основними теоретичними відомостями за </w:t>
+      </w:r>
+    </w:p>
+    <w:p>
+      <w:pPr>
+        <w:spacing w:before="0" w:after="0" w:line="360" w:lineRule="auto"/>
+        <w:ind w:firstLine="851"/>
+      </w:pPr>
+      <w:r>
+        <w:t xml:space="preserve">темою  роботи,  використовуючи  дані методичні  вказівки,  а  також </w:t>
+      </w:r>
+    </w:p>
+    <w:p>
+      <w:pPr>
+        <w:spacing w:before="0" w:after="0" w:line="360" w:lineRule="auto"/>
+        <w:ind w:firstLine="851"/>
+      </w:pPr>
+      <w:r>
+        <w:t xml:space="preserve">рекомендовану літературу. </w:t>
+      </w:r>
+    </w:p>
+    <w:p>
+      <w:pPr>
+        <w:spacing w:before="0" w:after="0" w:line="360" w:lineRule="auto"/>
+        <w:ind w:firstLine="851"/>
+      </w:pPr>
+      <w:r>
+        <w:t xml:space="preserve">3.3.2 Вивчити  принципи  роботи  пошукових  систем  та </w:t>
+      </w:r>
+    </w:p>
+    <w:p>
+      <w:pPr>
+        <w:spacing w:before="0" w:after="0" w:line="360" w:lineRule="auto"/>
+        <w:ind w:firstLine="851"/>
+      </w:pPr>
+      <w:r>
+        <w:t xml:space="preserve">інструментарій, що надається ними. </w:t>
+      </w:r>
+    </w:p>
+    <w:p>
+      <w:pPr>
+        <w:spacing w:before="0" w:after="0" w:line="360" w:lineRule="auto"/>
+        <w:ind w:firstLine="851"/>
+      </w:pPr>
+      <w:r>
+        <w:t xml:space="preserve">3.3.3 Виконати пошук інформації в Internet за допомогою різних </w:t>
+      </w:r>
+    </w:p>
+    <w:p>
+      <w:pPr>
+        <w:spacing w:before="0" w:after="0" w:line="360" w:lineRule="auto"/>
+        <w:ind w:firstLine="851"/>
+      </w:pPr>
+      <w:r>
+        <w:t xml:space="preserve">пошукових серверів: </w:t>
+      </w:r>
+    </w:p>
+    <w:p>
+      <w:pPr>
+        <w:spacing w:before="0" w:after="0" w:line="360" w:lineRule="auto"/>
+        <w:ind w:firstLine="851"/>
+      </w:pPr>
+      <w:r>
+        <w:t xml:space="preserve">a)  знайти  та  навести у  звіті  визначення  п’яти  з  наступних </w:t>
+      </w:r>
+    </w:p>
+    <w:p>
+      <w:pPr>
+        <w:spacing w:before="0" w:after="0" w:line="360" w:lineRule="auto"/>
+        <w:ind w:firstLine="851"/>
+      </w:pPr>
+      <w:r>
+        <w:t xml:space="preserve">спеціальних  термінів:  інформаційна  технологія,  програмне </w:t>
+      </w:r>
+    </w:p>
+    <w:p>
+      <w:pPr>
+        <w:spacing w:before="0" w:after="0" w:line="360" w:lineRule="auto"/>
+        <w:ind w:firstLine="851"/>
+      </w:pPr>
+      <w:r>
+        <w:t xml:space="preserve">забезпечення, протокол, інформація, файл, дані, мова програмування, </w:t>
+      </w:r>
+    </w:p>
+    <w:p>
+      <w:pPr>
+        <w:spacing w:before="0" w:after="0" w:line="360" w:lineRule="auto"/>
+        <w:ind w:firstLine="851"/>
+      </w:pPr>
+      <w:r>
+        <w:t xml:space="preserve">операційна  система, база  даних, компілятор,  ASCII, графічний </w:t>
+      </w:r>
+    </w:p>
+    <w:p>
+      <w:pPr>
+        <w:spacing w:before="0" w:after="0" w:line="360" w:lineRule="auto"/>
+        <w:ind w:firstLine="851"/>
+      </w:pPr>
+      <w:r>
+        <w:t xml:space="preserve">редактор,  комп’ютерна мережа, сервер, комп’ютерний вірус, модуль, </w:t>
+      </w:r>
+    </w:p>
+    <w:p>
+      <w:pPr>
+        <w:spacing w:before="0" w:after="0" w:line="360" w:lineRule="auto"/>
+        <w:ind w:firstLine="851"/>
+      </w:pPr>
+      <w:r>
+        <w:t xml:space="preserve">система  керування  вмістом,  парадигма  програмування,  гіпертекст, </w:t>
+      </w:r>
+    </w:p>
+    <w:p>
+      <w:pPr>
+        <w:spacing w:before="0" w:after="0" w:line="360" w:lineRule="auto"/>
+        <w:ind w:firstLine="851"/>
+      </w:pPr>
+      <w:r>
+        <w:t xml:space="preserve">віджет,  комунікація,  веб-сайт,  URL,  текстовий  редактор,  електронна </w:t>
+      </w:r>
+    </w:p>
+    <w:p>
+      <w:pPr>
+        <w:spacing w:before="0" w:after="0" w:line="360" w:lineRule="auto"/>
+        <w:ind w:firstLine="851"/>
+      </w:pPr>
+      <w:r>
+        <w:t xml:space="preserve">пошта,  інтернет-спільнота,  фішинг,  RSS,  плагін,  веб-портал, </w:t>
+      </w:r>
+    </w:p>
+    <w:p>
+      <w:pPr>
+        <w:spacing w:before="0" w:after="0" w:line="360" w:lineRule="auto"/>
+        <w:ind w:firstLine="851"/>
+      </w:pPr>
+      <w:r>
+        <w:t>віртуальна  машина,  інтерпретатор,  інтернет-бот,  файрвол,  проксі-</w:t>
       </w:r>
     </w:p>
     <w:p>
@@ -544,601 +529,550 @@
       </w:pPr>
       <w:r>
         <w:lastRenderedPageBreak/>
-        <w:t xml:space="preserve">1.2.11 Додати до репозиторію проект на основі даних одного з проектів з відкритим вихідним кодом. </w:t>
-      </w:r>
-    </w:p>
-    <w:p>
-      <w:pPr>
-        <w:spacing w:before="0" w:after="0" w:line="360" w:lineRule="auto"/>
-        <w:ind w:firstLine="851"/>
-      </w:pPr>
-      <w:r>
-        <w:t xml:space="preserve">1.2.12  В якості такого проекту можна використати, наприклад, </w:t>
-      </w:r>
-      <w:proofErr w:type="spellStart"/>
-      <w:r>
-        <w:t>Notepad</w:t>
-      </w:r>
-      <w:proofErr w:type="spellEnd"/>
-      <w:r>
-        <w:t>++  (svn://svn.code.sf.net/p/notepad-plus/code/trunk</w:t>
-      </w:r>
-      <w:r>
+        <w:t xml:space="preserve">сервер,  веб-сервер,  транслятор,  емулятор,  синтаксис,  семантика  (за </w:t>
+      </w:r>
+    </w:p>
+    <w:p>
+      <w:pPr>
+        <w:spacing w:before="0" w:after="0" w:line="360" w:lineRule="auto"/>
+        <w:ind w:firstLine="851"/>
+      </w:pPr>
+      <w:r>
+        <w:t xml:space="preserve">варіантом); </w:t>
+      </w:r>
+    </w:p>
+    <w:p>
+      <w:pPr>
+        <w:spacing w:before="0" w:after="0" w:line="360" w:lineRule="auto"/>
+        <w:ind w:firstLine="851"/>
+      </w:pPr>
+      <w:r>
+        <w:t xml:space="preserve">б) знайти за допомогою системи Google Академія та привести у </w:t>
+      </w:r>
+    </w:p>
+    <w:p>
+      <w:pPr>
+        <w:spacing w:before="0" w:after="0" w:line="360" w:lineRule="auto"/>
+        <w:ind w:firstLine="851"/>
+      </w:pPr>
+      <w:r>
+        <w:t xml:space="preserve">відповідності  зі  стандартом  ДСТУ  ГОСТ  7.1:2006  «Система </w:t>
+      </w:r>
+    </w:p>
+    <w:p>
+      <w:pPr>
+        <w:spacing w:before="0" w:after="0" w:line="360" w:lineRule="auto"/>
+        <w:ind w:firstLine="851"/>
+      </w:pPr>
+      <w:r>
+        <w:t xml:space="preserve">стандартів  з  інформації,  бібліотечної  та  видавничої  справи. </w:t>
+      </w:r>
+    </w:p>
+    <w:p>
+      <w:pPr>
+        <w:spacing w:before="0" w:after="0" w:line="360" w:lineRule="auto"/>
+        <w:ind w:firstLine="851"/>
+      </w:pPr>
+      <w:r>
+        <w:t xml:space="preserve">Бібліографічний  запис.  Бібліографічний  опис.  Загальні  вимоги  та </w:t>
+      </w:r>
+    </w:p>
+    <w:p>
+      <w:pPr>
+        <w:spacing w:before="0" w:after="0" w:line="360" w:lineRule="auto"/>
+        <w:ind w:firstLine="851"/>
+      </w:pPr>
+      <w:r>
+        <w:t xml:space="preserve">правила складання» бібліографічні дані книг або статей з журналів (за </w:t>
+      </w:r>
+    </w:p>
+    <w:p>
+      <w:pPr>
+        <w:spacing w:before="0" w:after="0" w:line="360" w:lineRule="auto"/>
+        <w:ind w:firstLine="851"/>
+      </w:pPr>
+      <w:r>
+        <w:t xml:space="preserve">останні 5 років) за спеціальністю: 10 загалом за спеціальністю та 5 за </w:t>
+      </w:r>
+    </w:p>
+    <w:p>
+      <w:pPr>
+        <w:spacing w:before="0" w:after="0" w:line="360" w:lineRule="auto"/>
+        <w:ind w:firstLine="851"/>
+      </w:pPr>
+      <w:r>
+        <w:t xml:space="preserve">52 </w:t>
+      </w:r>
+    </w:p>
+    <w:p>
+      <w:pPr>
+        <w:spacing w:before="0" w:after="0" w:line="360" w:lineRule="auto"/>
+        <w:ind w:firstLine="851"/>
+      </w:pPr>
+      <w:r>
+        <w:t xml:space="preserve">однією з наступних тем: операційні системи  Android,  Linux,  iOS,  OS X,  FreeBSD,  мови  програмування  Python,  Perl,  Java,  PHP,  C#,  Ruby, SQL, Objective-C, Erlang, мови  розмітки  XML та  LaTex, системи </w:t>
+      </w:r>
+    </w:p>
+    <w:p>
+      <w:pPr>
+        <w:spacing w:before="0" w:after="0" w:line="360" w:lineRule="auto"/>
+        <w:ind w:firstLine="851"/>
+      </w:pPr>
+      <w:r>
+        <w:t xml:space="preserve">керування  базами  даних  MySQL та  Oracle  Database, системи </w:t>
+      </w:r>
+    </w:p>
+    <w:p>
+      <w:pPr>
+        <w:spacing w:before="0" w:after="0" w:line="360" w:lineRule="auto"/>
+        <w:ind w:firstLine="851"/>
+      </w:pPr>
+      <w:r>
+        <w:t xml:space="preserve">керування  вмістом  Joomla!, Drupal, WordPress, графічні  редактори </w:t>
+      </w:r>
+    </w:p>
+    <w:p>
+      <w:pPr>
+        <w:spacing w:before="0" w:after="0" w:line="360" w:lineRule="auto"/>
+        <w:ind w:firstLine="851"/>
+      </w:pPr>
+      <w:r>
+        <w:t xml:space="preserve">CorelDRAW та  Adobe Photoshop,  веб-сервери  Apache та  IIS (за </w:t>
+      </w:r>
+    </w:p>
+    <w:p>
+      <w:pPr>
+        <w:spacing w:before="0" w:after="0" w:line="360" w:lineRule="auto"/>
+        <w:ind w:firstLine="851"/>
+      </w:pPr>
+      <w:r>
+        <w:t xml:space="preserve">варіантом); </w:t>
+      </w:r>
+    </w:p>
+    <w:p>
+      <w:pPr>
+        <w:spacing w:before="0" w:after="0" w:line="360" w:lineRule="auto"/>
+        <w:ind w:firstLine="851"/>
+      </w:pPr>
+      <w:r>
+        <w:t xml:space="preserve">в)  привести  у  звіті  коротку  біографію,  область  наукової </w:t>
+      </w:r>
+    </w:p>
+    <w:p>
+      <w:pPr>
+        <w:spacing w:before="0" w:after="0" w:line="360" w:lineRule="auto"/>
+        <w:ind w:firstLine="851"/>
+      </w:pPr>
+      <w:r>
+        <w:t xml:space="preserve">діяльності  та  досягнення  5  з  наступних діячів: Алан  Кей,  Лінус </w:t>
+      </w:r>
+    </w:p>
+    <w:p>
+      <w:pPr>
+        <w:spacing w:before="0" w:after="0" w:line="360" w:lineRule="auto"/>
+        <w:ind w:firstLine="851"/>
+      </w:pPr>
+      <w:r>
+        <w:t xml:space="preserve">Торвальдс,  Метью  Грей,  Енді  Рубін, Тім Бернерс-Лі,  Мартін  Купер, </w:t>
+      </w:r>
+    </w:p>
+    <w:p>
+      <w:pPr>
+        <w:spacing w:before="0" w:after="0" w:line="360" w:lineRule="auto"/>
+        <w:ind w:firstLine="851"/>
+      </w:pPr>
+      <w:r>
+        <w:t xml:space="preserve">Денніс  Рітчі, Кен  Швабер, Конрад  Цузе, Чарлз  Беббідж, Норберт </w:t>
+      </w:r>
+    </w:p>
+    <w:p>
+      <w:pPr>
+        <w:spacing w:before="0" w:after="0" w:line="360" w:lineRule="auto"/>
+        <w:ind w:firstLine="851"/>
+      </w:pPr>
+      <w:r>
+        <w:t xml:space="preserve">Вінер, Алан  Тюрінг, Френк  Розенблат, Марвін  Мінський,  Алан </w:t>
+      </w:r>
+    </w:p>
+    <w:p>
+      <w:pPr>
+        <w:spacing w:before="0" w:after="0" w:line="360" w:lineRule="auto"/>
+        <w:ind w:firstLine="851"/>
+      </w:pPr>
+      <w:r>
+        <w:t xml:space="preserve">Тюринг,  Стів  Джобс,  В.М.  Глушков,  Ґвідо  ван  Россум, Расмус </w:t>
+      </w:r>
+    </w:p>
+    <w:p>
+      <w:pPr>
+        <w:spacing w:before="0" w:after="0" w:line="360" w:lineRule="auto"/>
+        <w:ind w:firstLine="851"/>
+      </w:pPr>
+      <w:r>
+        <w:t xml:space="preserve">Лердорф, Б'ярн Страуструп, Кен Томпсон, А́ ндерс Ге́йлсберґ, Брендан </w:t>
+      </w:r>
+    </w:p>
+    <w:p>
+      <w:pPr>
+        <w:spacing w:before="0" w:after="0" w:line="360" w:lineRule="auto"/>
+        <w:ind w:firstLine="851"/>
+      </w:pPr>
+      <w:r>
+        <w:t xml:space="preserve">Айк,  Ні́клаус Вірт,  Ада Лавлейс, Білл Гейтс, Пол Аллен, Едгар Кодд, </w:t>
+      </w:r>
+    </w:p>
+    <w:p>
+      <w:pPr>
+        <w:spacing w:before="0" w:after="0" w:line="360" w:lineRule="auto"/>
+        <w:ind w:firstLine="851"/>
+      </w:pPr>
+      <w:r>
+        <w:t xml:space="preserve">Норберт  Вінер,  Стів  Возняк,  Річард  Столмен,  Ларрі  Пейдж,  Сергі́й </w:t>
+      </w:r>
+    </w:p>
+    <w:p>
+      <w:pPr>
+        <w:spacing w:before="0" w:after="0" w:line="360" w:lineRule="auto"/>
+        <w:ind w:firstLine="851"/>
+      </w:pPr>
+      <w:r>
+        <w:t xml:space="preserve">Брін,  Джеймс  Гослінг,  Брем  Коен,  Ларрі  Волл,  Міґель  де  Ікаса, </w:t>
+      </w:r>
+    </w:p>
+    <w:p>
+      <w:pPr>
+        <w:spacing w:before="0" w:after="0" w:line="360" w:lineRule="auto"/>
+        <w:ind w:firstLine="851"/>
+      </w:pPr>
+      <w:r>
+        <w:t xml:space="preserve">Джордж Буль, Джон фон Нейман,  Говард Каннінгем (за варіантом). </w:t>
+      </w:r>
+    </w:p>
+    <w:p>
+      <w:pPr>
+        <w:spacing w:before="0" w:after="0" w:line="360" w:lineRule="auto"/>
+        <w:ind w:firstLine="851"/>
+      </w:pPr>
+      <w:r>
+        <w:t xml:space="preserve">3.3.4 Обрати запит для пошуку та порівняти результати пошуку для різних пошукових систем (хоча б трьох), заповнивши таблицю, що містить такі стовпці: </w:t>
+      </w:r>
+      <w:r>
+        <w:lastRenderedPageBreak/>
+        <w:t xml:space="preserve">– No з/п; – адреса пошукового сервера; – перелік  перших  10  сайтів,  що  найдені  за  результатами пошуку (URL-адреси); – коротка назва кожного сайту; – релевантність  кожного  отриманого  результату  запиту  та середній результат для кожного пошукового сервера. Стовпець  «релевантність  запиту»  розділяється  на  дві  колонки, перша  з  яких  заповнюється  студентом  на  власний  розсуд  як суб’єктивна оцінка (за 100 бальною шкалою) відповідності знайденої інформації  введеному  запиту,  а  друга  заповнюється  як  обчислена оцінка Rel:  </w:t>
+      </w:r>
+    </w:p>
+    <w:p>
+      <w:pPr>
+        <w:spacing w:before="0" w:after="0" w:line="360" w:lineRule="auto"/>
+        <w:ind w:firstLine="851"/>
+        <w:jc w:val="center"/>
+      </w:pPr>
+      <m:oMathPara>
+        <m:oMathParaPr>
+          <m:jc m:val="center"/>
+        </m:oMathParaPr>
+        <m:oMath>
+          <m:r>
+            <w:rPr>
+              <w:rFonts w:ascii="Cambria Math" w:hAnsi="Cambria Math"/>
+            </w:rPr>
+            <m:t>Rel = Ws + k1Wp</m:t>
+          </m:r>
+        </m:oMath>
+      </m:oMathPara>
+    </w:p>
+    <w:p>
+      <w:pPr>
+        <w:spacing w:before="0" w:after="0" w:line="360" w:lineRule="auto"/>
+        <w:ind w:firstLine="851"/>
+      </w:pPr>
+      <w:r>
+        <w:t xml:space="preserve">де Ws – міра, що визначає частоту появи окремого слова в тексті веб-сторінки та  дорівнює  добутку  відношень  кількості  входжень кожного слова в текст веб-сторінки до кількості слів у документі; k1 – коефіцієнт, що визначає значимість міри Wp по відношенню до Ws (встановлюється студентом суб’єктивно); Wp  –  міра,  що  визначає  частоту  появи  цілого  тексту  запиту  в тексті  веб-сторінки і  дорівнює  відношенню  кількості  входжень повного  тексту  запиту  в  текст  веб-сторінки  до  тієї  ж  кількості, збільшеної на одиницю. </w:t>
+      </w:r>
+    </w:p>
+    <w:p>
+      <w:pPr>
+        <w:spacing w:before="0" w:after="0" w:line="360" w:lineRule="auto"/>
+        <w:ind w:firstLine="851"/>
+      </w:pPr>
+      <w:r>
+        <w:t xml:space="preserve">3.3.5  Обрати деяке зображення для пошуку, виконати пошук на різних  пошукових  серверах,  заповнити  таблицю  порівняння результатів аналогічно п. 3.3.4, навести результати пошуку найбільш релевантної інформації (релевантність оцінити суб’єктивно). </w:t>
+      </w:r>
+    </w:p>
+    <w:p>
+      <w:pPr>
+        <w:spacing w:before="0" w:after="0" w:line="360" w:lineRule="auto"/>
+        <w:ind w:firstLine="851"/>
+      </w:pPr>
+      <w:r>
+        <w:t xml:space="preserve">3.3.6 За  допомогою  бази  знань  та  набору  обчислювальних алгоритмів Wolfram Alpha розв’язати  диференційне  рівняння та систему  лінійних  алгебраїчних  рівнянь,  виконати  операції  над матрицями. </w:t>
+      </w:r>
+    </w:p>
+    <w:p>
+      <w:pPr>
+        <w:spacing w:before="0" w:after="0" w:line="360" w:lineRule="auto"/>
+        <w:ind w:firstLine="851"/>
+      </w:pPr>
+      <w:r>
+        <w:t xml:space="preserve">3.3.7 Створити  додаткову  поштову  скриньку  та  перенаправити листи з неї на основну. </w:t>
+      </w:r>
+    </w:p>
+    <w:p>
+      <w:pPr>
+        <w:spacing w:before="0" w:after="0" w:line="360" w:lineRule="auto"/>
+        <w:ind w:firstLine="851"/>
+      </w:pPr>
+      <w:r>
+        <w:t xml:space="preserve">3.3.8 Вивчити  принципи  роботи  в  Internet за  допомогою браузерів  Google Chrome, Mozilla Firefox, Opera, Internet Explorer, Safari (хоча б трьох з перелічених). </w:t>
+      </w:r>
+    </w:p>
+    <w:p>
+      <w:pPr>
+        <w:spacing w:before="0" w:after="0" w:line="360" w:lineRule="auto"/>
+        <w:ind w:firstLine="851"/>
+      </w:pPr>
+      <w:r>
+        <w:t xml:space="preserve">3.3.9 Обрати  критерії  порівняння  та  виконати  порівняння розглянутих браузерів, для чого заповнити відповідну таблицю. </w:t>
+      </w:r>
+    </w:p>
+    <w:p>
+      <w:pPr>
+        <w:spacing w:before="0" w:after="0" w:line="360" w:lineRule="auto"/>
+        <w:ind w:firstLine="851"/>
+      </w:pPr>
+      <w:r>
+        <w:lastRenderedPageBreak/>
+        <w:t xml:space="preserve">3.3.10 Синхронізувати дані веб-перегляду на різних пристроях з доступом до Internet в одному з браузерів. </w:t>
+      </w:r>
+    </w:p>
+    <w:p>
+      <w:pPr>
+        <w:spacing w:before="0" w:after="0" w:line="360" w:lineRule="auto"/>
+        <w:ind w:firstLine="851"/>
+      </w:pPr>
+      <w:r>
+        <w:t xml:space="preserve">3.3.11 Заблокувати рекламу в браузері. </w:t>
+      </w:r>
+    </w:p>
+    <w:p>
+      <w:pPr>
+        <w:spacing w:before="0" w:after="0" w:line="360" w:lineRule="auto"/>
+        <w:ind w:firstLine="851"/>
+      </w:pPr>
+      <w:r>
+        <w:t xml:space="preserve">3.3.12 Оформити звіт з роботи. </w:t>
+      </w:r>
+    </w:p>
+    <w:p>
+      <w:pPr>
+        <w:spacing w:before="0" w:after="0" w:line="360" w:lineRule="auto"/>
+        <w:ind w:firstLine="851"/>
+      </w:pPr>
+      <w:r>
+        <w:t>3.3.13 Відповісти на контрольні запитання.</w:t>
+      </w:r>
+    </w:p>
+    <w:p>
+      <w:pPr>
+        <w:spacing w:before="0" w:after="0" w:line="360" w:lineRule="auto"/>
+        <w:ind w:firstLine="851"/>
+      </w:pPr>
+    </w:p>
+    <w:p>
+      <w:pPr>
+        <w:pStyle w:val="-20"/>
+      </w:pPr>
+      <w:bookmarkStart w:id="3" w:name="_2s8eyo1" w:colFirst="0" w:colLast="0"/>
+      <w:bookmarkEnd w:id="3"/>
+      <w:r>
+        <w:t>1.3 Короткі теоретичні відомості</w:t>
+      </w:r>
+    </w:p>
+    <w:p>
+      <w:pPr>
+        <w:spacing w:before="0" w:after="0" w:line="360" w:lineRule="auto"/>
+        <w:ind w:firstLine="851"/>
+      </w:pPr>
+    </w:p>
+    <w:p>
+      <w:pPr>
+        <w:spacing w:before="0" w:after="0" w:line="360" w:lineRule="auto"/>
+        <w:ind w:firstLine="851"/>
+      </w:pPr>
+      <w:r>
+        <w:t>Git та Subversion - дві найпопулярніші системи контролю версій, що використовуються при розробці програмного забезпечення. Ось короткий огляд того, як вони працюють:</w:t>
+      </w:r>
+    </w:p>
+    <w:p>
+      <w:pPr>
+        <w:spacing w:before="0" w:after="0" w:line="360" w:lineRule="auto"/>
+        <w:ind w:firstLine="851"/>
+      </w:pPr>
+      <w:r>
+        <w:t>Git: Git - це розподілена система контролю версій, яка дозволяє декільком розробникам одночасно працювати над однією і тією ж кодовою базою. Кожен розробник має власну копію сховища, в яку він може вносити зміни незалежно. Зміни потім об'єднуються шляхом порівняння та об'єднання змін, зроблених кожним розробником. Git використовує модель розгалуження, де кожна гілка представляє окрему версію кодової бази. Розробники можуть створювати та об'єднувати гілки за потреби для роботи над різними функціями або виправленнями. Git відомий своєю швидкістю, гнучкістю та потужним інтерфейсом командного рядка.</w:t>
+      </w:r>
+    </w:p>
+    <w:p>
+      <w:pPr>
+        <w:spacing w:before="0" w:after="0" w:line="360" w:lineRule="auto"/>
+        <w:ind w:firstLine="851"/>
+      </w:pPr>
+      <w:r>
+        <w:t>Subversion: Subversion - це централізована система контролю версій, яка використовує модель клієнт-сервер. Всі зміни до кодової бази вносяться до центрального репозиторію, який розміщується на сервері. Розробники можуть отримати копію сховища на своїй локальній машині, внести зміни, а потім зафіксувати ці зміни назад до центрального сховища. Subversion використовує структуру "стовбур-гілки-теги" (TBT), де основна лінія розробки (стовбур) відокремлена від відгалужень (гілок) і версій (тегів) релізів. Subversion відомий своєю простотою, легкістю у використанні та сумісністю з іншими інструментами.</w:t>
+      </w:r>
+    </w:p>
+    <w:p>
+      <w:pPr>
+        <w:spacing w:before="0" w:after="0" w:line="360" w:lineRule="auto"/>
+        <w:ind w:firstLine="851"/>
+      </w:pPr>
+      <w:r>
+        <w:lastRenderedPageBreak/>
+        <w:t>І Git, і Subversion надають потужні можливості контролю версій, які можуть допомогти командам ефективно співпрацювати над проектами з розробки програмного забезпечення. Вибір між Git та Subversion залежить від ваших конкретних потреб, уподобань та вимог проекту. Git часто обирають за швидкість, гнучкість та модель розгалуження, тоді як Subversion - за простоту, легкість у використанні та централізований підхід.</w:t>
+      </w:r>
+    </w:p>
+    <w:p>
+      <w:pPr>
+        <w:spacing w:before="0" w:after="0" w:line="360" w:lineRule="auto"/>
+        <w:ind w:firstLine="851"/>
+      </w:pPr>
+    </w:p>
+    <w:p>
+      <w:pPr>
+        <w:pStyle w:val="-20"/>
+      </w:pPr>
+      <w:bookmarkStart w:id="4" w:name="_17dp8vu" w:colFirst="0" w:colLast="0"/>
+      <w:bookmarkEnd w:id="4"/>
+      <w:r>
+        <w:t xml:space="preserve">1.4 </w:t>
+      </w:r>
+      <w:r>
+        <w:t xml:space="preserve">Результати </w:t>
+      </w:r>
+      <w:r>
+        <w:t>пошуку інформації</w:t>
+      </w:r>
+    </w:p>
+    <w:p>
+      <w:pPr>
+        <w:spacing w:before="0" w:after="0" w:line="360" w:lineRule="auto"/>
+        <w:ind w:firstLine="851"/>
+      </w:pPr>
+    </w:p>
+    <w:p>
+      <w:pPr>
+        <w:spacing w:before="0" w:after="0" w:line="360" w:lineRule="auto"/>
+        <w:ind w:firstLine="851"/>
+      </w:pPr>
+      <w:r>
+        <w:t xml:space="preserve"> </w:t>
+      </w:r>
+      <w:r>
+        <w:t>2.3.3 Використовуючи систему керування версіями Subversion (для пунктів 2.3.3-2.3.15), створити каталог проекту та базову структуру репозиторію.</w:t>
+      </w:r>
+    </w:p>
+    <w:p>
+      <w:pPr>
+        <w:spacing w:before="0" w:after="0" w:line="360" w:lineRule="auto"/>
+        <w:ind w:firstLine="851"/>
+      </w:pPr>
+    </w:p>
+    <w:p>
+      <w:pPr>
+        <w:pStyle w:val="-20"/>
+      </w:pPr>
+      <w:r>
+        <w:t>1.</w:t>
+      </w:r>
+      <w:r>
+        <w:t>5</w:t>
+      </w:r>
+      <w:r>
+        <w:t xml:space="preserve"> </w:t>
+      </w:r>
+      <w:r>
+        <w:t>Таблиця порівняння обраних до аналізу браузерів</w:t>
+      </w:r>
+    </w:p>
+    <w:p/>
+    <w:p/>
+    <w:p/>
+    <w:p>
+      <w:pPr>
+        <w:pStyle w:val="-20"/>
+      </w:pPr>
+      <w:r>
+        <w:t>1.</w:t>
+      </w:r>
+      <w:r>
+        <w:t xml:space="preserve">6 </w:t>
+      </w:r>
+      <w:r>
+        <w:t>Порівняльні таблиці, що відображують результати пошуку інформації  та  зображень  у  середовищі  Internet  за  допомогою  різних пошукових серверів.</w:t>
+      </w:r>
+    </w:p>
+    <w:p/>
+    <w:p/>
+    <w:p/>
+    <w:p>
+      <w:pPr>
+        <w:pStyle w:val="-20"/>
+      </w:pPr>
+      <w:r>
+        <w:t>1.</w:t>
+      </w:r>
+      <w:r>
+        <w:t>7</w:t>
+      </w:r>
+      <w:r>
+        <w:t xml:space="preserve"> Копії екранних форм з результатами роботи з поштовою скринькою, математичними обчисленнями та веб-браузерами.</w:t>
+      </w:r>
+    </w:p>
+    <w:p>
+      <w:pPr>
+        <w:spacing w:before="0" w:after="0" w:line="360" w:lineRule="auto"/>
+      </w:pPr>
+    </w:p>
+    <w:p>
+      <w:pPr>
+        <w:spacing w:before="0" w:after="0" w:line="360" w:lineRule="auto"/>
+      </w:pPr>
+    </w:p>
+    <w:p>
+      <w:pPr>
+        <w:spacing w:before="0" w:after="0" w:line="360" w:lineRule="auto"/>
+      </w:pPr>
+    </w:p>
+    <w:p>
+      <w:pPr>
+        <w:pStyle w:val="-20"/>
+      </w:pPr>
+      <w:bookmarkStart w:id="5" w:name="_3rdcrjn" w:colFirst="0" w:colLast="0"/>
+      <w:bookmarkEnd w:id="5"/>
+      <w:r>
+        <w:lastRenderedPageBreak/>
+        <w:t xml:space="preserve">Висновки </w:t>
+      </w:r>
+    </w:p>
+    <w:p>
+      <w:pPr>
+        <w:spacing w:before="0" w:after="0" w:line="360" w:lineRule="auto"/>
+        <w:ind w:firstLine="851"/>
+      </w:pPr>
+    </w:p>
+    <w:p>
+      <w:pPr>
+        <w:spacing w:before="0" w:after="0" w:line="360" w:lineRule="auto"/>
+        <w:ind w:firstLine="851"/>
         <w:rPr>
           <w:lang w:val="en-US"/>
         </w:rPr>
-        <w:t xml:space="preserve">  </w:t>
-      </w:r>
-      <w:proofErr w:type="spellStart"/>
-      <w:r>
-        <w:t>notepad-plus-code</w:t>
-      </w:r>
-      <w:proofErr w:type="spellEnd"/>
-      <w:r>
-        <w:t xml:space="preserve">) або будь-який власний. </w:t>
-      </w:r>
-    </w:p>
-    <w:p>
-      <w:pPr>
-        <w:spacing w:before="0" w:after="0" w:line="360" w:lineRule="auto"/>
-        <w:ind w:firstLine="851"/>
-      </w:pPr>
-      <w:r>
-        <w:t xml:space="preserve">1.2.13 </w:t>
-      </w:r>
-      <w:proofErr w:type="spellStart"/>
-      <w:r>
-        <w:t>Внести</w:t>
-      </w:r>
-      <w:proofErr w:type="spellEnd"/>
-      <w:r>
-        <w:t xml:space="preserve"> зміни в файли проекту. </w:t>
-      </w:r>
-    </w:p>
-    <w:p>
-      <w:pPr>
-        <w:spacing w:before="0" w:after="0" w:line="360" w:lineRule="auto"/>
-        <w:ind w:firstLine="851"/>
-      </w:pPr>
-      <w:r>
-        <w:t xml:space="preserve">1.2.14 Відправити зміни до репозиторію та пояснити отримані результати. </w:t>
-      </w:r>
-    </w:p>
-    <w:p>
-      <w:pPr>
-        <w:spacing w:before="0" w:after="0" w:line="360" w:lineRule="auto"/>
-        <w:ind w:firstLine="851"/>
-      </w:pPr>
-      <w:r>
-        <w:t xml:space="preserve">1.2.15  Пункти  завдань  1.2.6–1.2.14  виконати  за  допомогою клієнту та командного рядка. </w:t>
-      </w:r>
-    </w:p>
-    <w:p>
-      <w:pPr>
-        <w:spacing w:before="0" w:after="0" w:line="360" w:lineRule="auto"/>
-        <w:ind w:firstLine="851"/>
-      </w:pPr>
-      <w:r>
-        <w:t xml:space="preserve">1.2.16 Використовуючи  систему  керування  версіями  </w:t>
-      </w:r>
-      <w:proofErr w:type="spellStart"/>
-      <w:r>
-        <w:t>Git</w:t>
-      </w:r>
-      <w:proofErr w:type="spellEnd"/>
-      <w:r>
-        <w:t xml:space="preserve"> (для пунктів 1.2.16-1.2.25), створити репозиторій на основі одного з раніше розроблених проектів. </w:t>
-      </w:r>
-    </w:p>
-    <w:p>
-      <w:pPr>
-        <w:spacing w:before="0" w:after="0" w:line="360" w:lineRule="auto"/>
-        <w:ind w:firstLine="851"/>
-      </w:pPr>
-      <w:r>
-        <w:t>1.2.17 Заборонити автоматичне додання в репозиторій файлів з розширенням *.</w:t>
-      </w:r>
-      <w:proofErr w:type="spellStart"/>
-      <w:r>
-        <w:t>exe</w:t>
-      </w:r>
-      <w:proofErr w:type="spellEnd"/>
-      <w:r>
-        <w:t xml:space="preserve">. </w:t>
-      </w:r>
-    </w:p>
-    <w:p>
-      <w:pPr>
-        <w:spacing w:before="0" w:after="0" w:line="360" w:lineRule="auto"/>
-        <w:ind w:firstLine="851"/>
-      </w:pPr>
-      <w:r>
-        <w:t xml:space="preserve">1.2.18 </w:t>
-      </w:r>
-      <w:proofErr w:type="spellStart"/>
-      <w:r>
-        <w:t>Внести</w:t>
-      </w:r>
-      <w:proofErr w:type="spellEnd"/>
-      <w:r>
-        <w:t xml:space="preserve">  зміни  в  текст  проекту  та  зафіксувати  їх,  для підпису використовуючи власні дані. </w:t>
-      </w:r>
-    </w:p>
-    <w:p>
-      <w:pPr>
-        <w:spacing w:before="0" w:after="0" w:line="360" w:lineRule="auto"/>
-        <w:ind w:firstLine="851"/>
-      </w:pPr>
-      <w:r>
-        <w:t xml:space="preserve">1.2.19 Переглянути  різницю  між  новою  версією  проекту  та початковою. </w:t>
-      </w:r>
-    </w:p>
-    <w:p>
-      <w:pPr>
-        <w:spacing w:before="0" w:after="0" w:line="360" w:lineRule="auto"/>
-        <w:ind w:firstLine="851"/>
-      </w:pPr>
-      <w:r>
-        <w:t xml:space="preserve">1.2.20 Створити  власне  віддалене  сховище,  використовуючи сервіс </w:t>
-      </w:r>
-      <w:proofErr w:type="spellStart"/>
-      <w:r>
-        <w:t>GitHub</w:t>
-      </w:r>
-      <w:proofErr w:type="spellEnd"/>
-      <w:r>
-        <w:t xml:space="preserve">. </w:t>
-      </w:r>
-    </w:p>
-    <w:p>
-      <w:pPr>
-        <w:spacing w:before="0" w:after="0" w:line="360" w:lineRule="auto"/>
-        <w:ind w:firstLine="851"/>
-      </w:pPr>
-      <w:r>
-        <w:t xml:space="preserve">1.2.21 Налаштувати  локальне  сховище  для  синхронізації  з віддаленим та відправити локальну версію на сервер. </w:t>
-      </w:r>
-    </w:p>
-    <w:p>
-      <w:pPr>
-        <w:spacing w:before="0" w:after="0" w:line="360" w:lineRule="auto"/>
-        <w:ind w:firstLine="851"/>
-      </w:pPr>
-      <w:r>
-        <w:t xml:space="preserve">1.2.22 Переглянути  історію  проекту  та  сторінку  проекту  через </w:t>
-      </w:r>
-      <w:proofErr w:type="spellStart"/>
-      <w:r>
-        <w:t>web</w:t>
-      </w:r>
-      <w:proofErr w:type="spellEnd"/>
-      <w:r>
-        <w:t xml:space="preserve">-інтерфейс. </w:t>
-      </w:r>
-    </w:p>
-    <w:p>
-      <w:pPr>
-        <w:spacing w:before="0" w:after="0" w:line="360" w:lineRule="auto"/>
-        <w:ind w:firstLine="851"/>
-      </w:pPr>
-      <w:r>
-        <w:t xml:space="preserve">1.2.23 </w:t>
-      </w:r>
-      <w:proofErr w:type="spellStart"/>
-      <w:r>
-        <w:t>Внести</w:t>
-      </w:r>
-      <w:proofErr w:type="spellEnd"/>
-      <w:r>
-        <w:t xml:space="preserve"> зміни в текст проекту та зафіксувати їх. </w:t>
-      </w:r>
-    </w:p>
-    <w:p>
-      <w:pPr>
-        <w:spacing w:before="0" w:after="0" w:line="360" w:lineRule="auto"/>
-        <w:ind w:firstLine="851"/>
-      </w:pPr>
-      <w:r>
-        <w:t xml:space="preserve">1.2.24 Узгодити локальну версію репозиторію з сервером. </w:t>
-      </w:r>
-    </w:p>
-    <w:p>
-      <w:pPr>
-        <w:spacing w:before="0" w:after="0" w:line="360" w:lineRule="auto"/>
-        <w:ind w:firstLine="851"/>
-      </w:pPr>
-      <w:r>
-        <w:t xml:space="preserve">1.2.25 Пункти  завдань  1.2.17–1.2.25 виконати  за  допомогою графічної оболонки та командного рядка. </w:t>
-      </w:r>
-    </w:p>
-    <w:p>
-      <w:pPr>
-        <w:spacing w:before="0" w:after="0" w:line="360" w:lineRule="auto"/>
-        <w:ind w:firstLine="851"/>
-      </w:pPr>
-      <w:r>
-        <w:t xml:space="preserve">1.2.26 Оформити звіт з роботи. </w:t>
-      </w:r>
-    </w:p>
-    <w:p>
-      <w:pPr>
-        <w:spacing w:before="0" w:after="0" w:line="360" w:lineRule="auto"/>
-        <w:ind w:firstLine="851"/>
-      </w:pPr>
-      <w:r>
-        <w:t>1.2.27 Відповісти на контрольні питання.</w:t>
-      </w:r>
-    </w:p>
-    <w:p>
-      <w:pPr>
-        <w:spacing w:before="0" w:after="0" w:line="360" w:lineRule="auto"/>
-        <w:ind w:firstLine="851"/>
-      </w:pPr>
-    </w:p>
-    <w:p>
-      <w:pPr>
-        <w:pStyle w:val="-20"/>
-      </w:pPr>
-      <w:bookmarkStart w:id="3" w:name="_2s8eyo1" w:colFirst="0" w:colLast="0"/>
-      <w:bookmarkEnd w:id="3"/>
-      <w:r>
-        <w:t>1.3 Короткі теоретичні відомості</w:t>
-      </w:r>
-    </w:p>
-    <w:p>
-      <w:pPr>
-        <w:spacing w:before="0" w:after="0" w:line="360" w:lineRule="auto"/>
-        <w:ind w:firstLine="851"/>
-      </w:pPr>
-    </w:p>
-    <w:p>
-      <w:pPr>
-        <w:spacing w:before="0" w:after="0" w:line="360" w:lineRule="auto"/>
-        <w:ind w:firstLine="851"/>
-      </w:pPr>
-      <w:proofErr w:type="spellStart"/>
-      <w:r>
-        <w:t>Git</w:t>
-      </w:r>
-      <w:proofErr w:type="spellEnd"/>
-      <w:r>
-        <w:t xml:space="preserve"> та </w:t>
-      </w:r>
-      <w:proofErr w:type="spellStart"/>
-      <w:r>
-        <w:t>Subversion</w:t>
-      </w:r>
-      <w:proofErr w:type="spellEnd"/>
-      <w:r>
-        <w:t xml:space="preserve"> - дві найпопулярніші системи контролю версій, що використовуються при розробці програмного забезпечення. Ось короткий огляд того, як вони працюють:</w:t>
-      </w:r>
-    </w:p>
-    <w:p>
-      <w:pPr>
-        <w:spacing w:before="0" w:after="0" w:line="360" w:lineRule="auto"/>
-        <w:ind w:firstLine="851"/>
-      </w:pPr>
-      <w:proofErr w:type="spellStart"/>
-      <w:r>
-        <w:t>Git</w:t>
-      </w:r>
-      <w:proofErr w:type="spellEnd"/>
-      <w:r>
-        <w:t xml:space="preserve">: </w:t>
-      </w:r>
-      <w:proofErr w:type="spellStart"/>
-      <w:r>
-        <w:t>Git</w:t>
-      </w:r>
-      <w:proofErr w:type="spellEnd"/>
-      <w:r>
-        <w:t xml:space="preserve"> - це розподілена система контролю версій, яка дозволяє декільком розробникам одночасно працювати над однією і тією ж кодовою базою. Кожен розробник має власну копію сховища, в яку він може вносити зміни незалежно. Зміни потім об'єднуються шляхом порівняння та об'єднання змін, зроблених кожним розробником. </w:t>
-      </w:r>
-      <w:proofErr w:type="spellStart"/>
-      <w:r>
-        <w:t>Git</w:t>
-      </w:r>
-      <w:proofErr w:type="spellEnd"/>
-      <w:r>
-        <w:t xml:space="preserve"> використовує модель розгалуження, де кожна гілка представляє окрему версію кодової бази. Розробники можуть створювати та об'єднувати гілки за потреби для роботи над різними функціями або виправленнями. </w:t>
-      </w:r>
-      <w:proofErr w:type="spellStart"/>
-      <w:r>
-        <w:t>Git</w:t>
-      </w:r>
-      <w:proofErr w:type="spellEnd"/>
-      <w:r>
-        <w:t xml:space="preserve"> відомий своєю швидкістю, гнучкістю та потужним інтерфейсом командного рядка.</w:t>
-      </w:r>
-    </w:p>
-    <w:p>
-      <w:pPr>
-        <w:spacing w:before="0" w:after="0" w:line="360" w:lineRule="auto"/>
-        <w:ind w:firstLine="851"/>
-      </w:pPr>
-      <w:proofErr w:type="spellStart"/>
-      <w:r>
-        <w:t>Subversion</w:t>
-      </w:r>
-      <w:proofErr w:type="spellEnd"/>
-      <w:r>
-        <w:t xml:space="preserve">: </w:t>
-      </w:r>
-      <w:proofErr w:type="spellStart"/>
-      <w:r>
-        <w:t>Subversion</w:t>
-      </w:r>
-      <w:proofErr w:type="spellEnd"/>
-      <w:r>
-        <w:t xml:space="preserve"> - це централізована система контролю версій, яка використовує модель клієнт-сервер. Всі зміни до кодової бази вносяться до центрального репозиторію, який розміщується на сервері. Розробники можуть отримати копію сховища на своїй локальній машині, </w:t>
-      </w:r>
-      <w:proofErr w:type="spellStart"/>
-      <w:r>
-        <w:t>внести</w:t>
-      </w:r>
-      <w:proofErr w:type="spellEnd"/>
-      <w:r>
-        <w:t xml:space="preserve"> зміни, а потім зафіксувати ці зміни назад до центрального сховища. </w:t>
-      </w:r>
-      <w:proofErr w:type="spellStart"/>
-      <w:r>
-        <w:t>Subversion</w:t>
-      </w:r>
-      <w:proofErr w:type="spellEnd"/>
-      <w:r>
-        <w:t xml:space="preserve"> використовує структуру "стовбур-гілки-теги" (TBT), де основна лінія розробки (стовбур) відокремлена від </w:t>
-      </w:r>
-      <w:proofErr w:type="spellStart"/>
-      <w:r>
-        <w:t>відгалужень</w:t>
-      </w:r>
-      <w:proofErr w:type="spellEnd"/>
-      <w:r>
-        <w:t xml:space="preserve"> (гілок) і версій (тегів) релізів. </w:t>
-      </w:r>
-      <w:proofErr w:type="spellStart"/>
-      <w:r>
-        <w:t>Subversion</w:t>
-      </w:r>
-      <w:proofErr w:type="spellEnd"/>
-      <w:r>
-        <w:t xml:space="preserve"> відомий своєю простотою, легкістю у використанні та сумісністю з іншими інструментами.</w:t>
-      </w:r>
-    </w:p>
-    <w:p>
-      <w:pPr>
-        <w:spacing w:before="0" w:after="0" w:line="360" w:lineRule="auto"/>
-        <w:ind w:firstLine="851"/>
-      </w:pPr>
-      <w:r>
-        <w:t xml:space="preserve">І </w:t>
-      </w:r>
-      <w:proofErr w:type="spellStart"/>
-      <w:r>
-        <w:t>Git</w:t>
-      </w:r>
-      <w:proofErr w:type="spellEnd"/>
-      <w:r>
-        <w:t xml:space="preserve">, і </w:t>
-      </w:r>
-      <w:proofErr w:type="spellStart"/>
-      <w:r>
-        <w:t>Subversion</w:t>
-      </w:r>
-      <w:proofErr w:type="spellEnd"/>
-      <w:r>
-        <w:t xml:space="preserve"> надають потужні можливості контролю версій, які можуть допомогти командам ефективно співпрацювати над проектами з розробки програмного забезпечення. Вибір між </w:t>
-      </w:r>
-      <w:proofErr w:type="spellStart"/>
-      <w:r>
-        <w:t>Git</w:t>
-      </w:r>
-      <w:proofErr w:type="spellEnd"/>
-      <w:r>
-        <w:t xml:space="preserve"> та </w:t>
-      </w:r>
-      <w:proofErr w:type="spellStart"/>
-      <w:r>
-        <w:t>Subversion</w:t>
-      </w:r>
-      <w:proofErr w:type="spellEnd"/>
-      <w:r>
-        <w:t xml:space="preserve"> залежить від ваших конкретних потреб, уподобань та вимог проекту. </w:t>
-      </w:r>
-      <w:proofErr w:type="spellStart"/>
-      <w:r>
-        <w:t>Git</w:t>
-      </w:r>
-      <w:proofErr w:type="spellEnd"/>
-      <w:r>
-        <w:t xml:space="preserve"> часто обирають за швидкість, </w:t>
-      </w:r>
-      <w:r>
-        <w:lastRenderedPageBreak/>
-        <w:t xml:space="preserve">гнучкість та модель розгалуження, тоді як </w:t>
-      </w:r>
-      <w:proofErr w:type="spellStart"/>
-      <w:r>
-        <w:t>Subversion</w:t>
-      </w:r>
-      <w:proofErr w:type="spellEnd"/>
-      <w:r>
-        <w:t xml:space="preserve"> - за простоту, легкість у використанні та централізований підхід.</w:t>
-      </w:r>
-    </w:p>
-    <w:p>
-      <w:pPr>
-        <w:spacing w:before="0" w:after="0" w:line="360" w:lineRule="auto"/>
-        <w:ind w:firstLine="851"/>
-      </w:pPr>
-    </w:p>
-    <w:p>
-      <w:pPr>
-        <w:pStyle w:val="-20"/>
-      </w:pPr>
-      <w:bookmarkStart w:id="4" w:name="_17dp8vu" w:colFirst="0" w:colLast="0"/>
-      <w:bookmarkEnd w:id="4"/>
-      <w:r>
-        <w:t xml:space="preserve">1.4 </w:t>
-      </w:r>
-      <w:r>
-        <w:t xml:space="preserve">Результати </w:t>
-      </w:r>
-      <w:r>
-        <w:t>пошуку інформації</w:t>
-      </w:r>
-    </w:p>
-    <w:p>
-      <w:pPr>
-        <w:spacing w:before="0" w:after="0" w:line="360" w:lineRule="auto"/>
-        <w:ind w:firstLine="851"/>
-      </w:pPr>
-    </w:p>
-    <w:p>
-      <w:pPr>
-        <w:spacing w:before="0" w:after="0" w:line="360" w:lineRule="auto"/>
-        <w:ind w:firstLine="851"/>
-      </w:pPr>
-      <w:r>
-        <w:t xml:space="preserve"> </w:t>
-      </w:r>
-      <w:r>
-        <w:t xml:space="preserve">2.3.3 Використовуючи систему керування версіями </w:t>
-      </w:r>
-      <w:proofErr w:type="spellStart"/>
-      <w:r>
-        <w:t>Subversion</w:t>
-      </w:r>
-      <w:proofErr w:type="spellEnd"/>
-      <w:r>
-        <w:t xml:space="preserve"> (для пунктів 2.3.3-2.3.15), створити каталог проекту та базову структуру репозиторію.</w:t>
-      </w:r>
-    </w:p>
-    <w:p>
-      <w:pPr>
-        <w:spacing w:before="0" w:after="0" w:line="360" w:lineRule="auto"/>
-        <w:ind w:firstLine="851"/>
-      </w:pPr>
-    </w:p>
-    <w:p>
-      <w:pPr>
-        <w:pStyle w:val="-20"/>
-      </w:pPr>
-      <w:r>
-        <w:t>1.</w:t>
-      </w:r>
-      <w:r>
-        <w:t>5</w:t>
-      </w:r>
-      <w:r>
-        <w:t xml:space="preserve"> </w:t>
-      </w:r>
-      <w:r>
-        <w:t>Таблиця порівняння обраних до аналізу браузерів</w:t>
-      </w:r>
-    </w:p>
-    <w:p/>
-    <w:p/>
-    <w:p/>
-    <w:p>
-      <w:pPr>
-        <w:pStyle w:val="-20"/>
-      </w:pPr>
-      <w:r>
-        <w:t>1.</w:t>
-      </w:r>
-      <w:r>
-        <w:t xml:space="preserve">6 </w:t>
-      </w:r>
-      <w:r>
-        <w:t xml:space="preserve">Порівняльні таблиці, що відображують результати пошуку інформації  та  зображень  у  середовищі  </w:t>
-      </w:r>
-      <w:proofErr w:type="spellStart"/>
-      <w:r>
-        <w:t>Internet</w:t>
-      </w:r>
-      <w:proofErr w:type="spellEnd"/>
-      <w:r>
-        <w:t xml:space="preserve">  за  допомогою  різних пошукових серверів.</w:t>
-      </w:r>
-    </w:p>
-    <w:p/>
-    <w:p/>
-    <w:p/>
-    <w:p>
-      <w:pPr>
-        <w:pStyle w:val="-20"/>
-      </w:pPr>
-      <w:r>
-        <w:t>1.</w:t>
-      </w:r>
-      <w:r>
-        <w:t>7</w:t>
-      </w:r>
-      <w:r>
-        <w:t xml:space="preserve"> Копії екранних форм з результатами роботи з поштовою скринькою, математичними обчисленнями та веб-браузерами.</w:t>
-      </w:r>
-    </w:p>
-    <w:p>
-      <w:pPr>
-        <w:spacing w:before="0" w:after="0" w:line="360" w:lineRule="auto"/>
-      </w:pPr>
-    </w:p>
-    <w:p>
-      <w:pPr>
-        <w:spacing w:before="0" w:after="0" w:line="360" w:lineRule="auto"/>
-      </w:pPr>
-    </w:p>
-    <w:p>
-      <w:pPr>
-        <w:spacing w:before="0" w:after="0" w:line="360" w:lineRule="auto"/>
-      </w:pPr>
-    </w:p>
-    <w:p>
-      <w:pPr>
-        <w:pStyle w:val="-20"/>
-      </w:pPr>
-      <w:bookmarkStart w:id="5" w:name="_3rdcrjn" w:colFirst="0" w:colLast="0"/>
-      <w:bookmarkEnd w:id="5"/>
-      <w:r>
-        <w:t xml:space="preserve">Висновки </w:t>
-      </w:r>
-    </w:p>
-    <w:p>
-      <w:pPr>
-        <w:spacing w:before="0" w:after="0" w:line="360" w:lineRule="auto"/>
-        <w:ind w:firstLine="851"/>
-      </w:pPr>
-    </w:p>
-    <w:p>
-      <w:pPr>
-        <w:spacing w:before="0" w:after="0" w:line="360" w:lineRule="auto"/>
-        <w:ind w:firstLine="851"/>
-        <w:rPr>
-          <w:lang w:val="en-US"/>
-        </w:rPr>
       </w:pPr>
       <w:r>
         <w:t xml:space="preserve">В цій роботі ми </w:t>
       </w:r>
       <w:r>
-        <w:t xml:space="preserve">навчилися використовувати можливості систем керування версіями </w:t>
-      </w:r>
-      <w:proofErr w:type="spellStart"/>
-      <w:r>
-        <w:t>Subversion</w:t>
-      </w:r>
-      <w:proofErr w:type="spellEnd"/>
-      <w:r>
-        <w:t xml:space="preserve"> та </w:t>
-      </w:r>
-      <w:proofErr w:type="spellStart"/>
-      <w:r>
-        <w:t>Git</w:t>
-      </w:r>
-      <w:proofErr w:type="spellEnd"/>
-      <w:r>
-        <w:t xml:space="preserve"> для групової роботи</w:t>
+        <w:t>навчилися використовувати можливості систем керування версіями Subversion та Git для групової роботи</w:t>
       </w:r>
       <w:r>
         <w:rPr>
@@ -1192,35 +1126,22 @@
         <w:pStyle w:val="-20"/>
       </w:pPr>
       <w:r>
-        <w:t xml:space="preserve">2.5.2 Які існують варіанти організації сховищ у </w:t>
-      </w:r>
-      <w:proofErr w:type="spellStart"/>
-      <w:r>
-        <w:t>Subversion</w:t>
-      </w:r>
-      <w:proofErr w:type="spellEnd"/>
-      <w:r>
-        <w:t xml:space="preserve">? </w:t>
-      </w:r>
-    </w:p>
-    <w:p>
-      <w:pPr>
-        <w:spacing w:before="0" w:after="0" w:line="360" w:lineRule="auto"/>
-        <w:ind w:firstLine="851"/>
-      </w:pPr>
-    </w:p>
-    <w:p>
-      <w:pPr>
-        <w:spacing w:before="0" w:after="0" w:line="360" w:lineRule="auto"/>
-        <w:ind w:firstLine="851"/>
-      </w:pPr>
-      <w:proofErr w:type="spellStart"/>
-      <w:r>
-        <w:t>Subversion</w:t>
-      </w:r>
-      <w:proofErr w:type="spellEnd"/>
-      <w:r>
-        <w:t xml:space="preserve"> надає декілька варіантів організації сховищ, зокрема</w:t>
+        <w:t xml:space="preserve">2.5.2 Які існують варіанти організації сховищ у Subversion? </w:t>
+      </w:r>
+    </w:p>
+    <w:p>
+      <w:pPr>
+        <w:spacing w:before="0" w:after="0" w:line="360" w:lineRule="auto"/>
+        <w:ind w:firstLine="851"/>
+      </w:pPr>
+    </w:p>
+    <w:p>
+      <w:pPr>
+        <w:spacing w:before="0" w:after="0" w:line="360" w:lineRule="auto"/>
+        <w:ind w:firstLine="851"/>
+      </w:pPr>
+      <w:r>
+        <w:t>Subversion надає декілька варіантів організації сховищ, зокрема</w:t>
       </w:r>
     </w:p>
     <w:p>
@@ -1234,23 +1155,7 @@
         <w:ind w:left="0" w:firstLine="851"/>
       </w:pPr>
       <w:r>
-        <w:t xml:space="preserve">Структура "стовбур-гілки-теги" (TBT): Це найпоширеніша структура, яка використовується у </w:t>
-      </w:r>
-      <w:proofErr w:type="spellStart"/>
-      <w:r>
-        <w:t>Subversion</w:t>
-      </w:r>
-      <w:proofErr w:type="spellEnd"/>
-      <w:r>
-        <w:t xml:space="preserve">, де основна лінія розробки (стовбур) відокремлена від </w:t>
-      </w:r>
-      <w:proofErr w:type="spellStart"/>
-      <w:r>
-        <w:t>відгалужень</w:t>
-      </w:r>
-      <w:proofErr w:type="spellEnd"/>
-      <w:r>
-        <w:t xml:space="preserve"> (гілок) та версій (тегів).</w:t>
+        <w:t>Структура "стовбур-гілки-теги" (TBT): Це найпоширеніша структура, яка використовується у Subversion, де основна лінія розробки (стовбур) відокремлена від відгалужень (гілок) та версій (тегів).</w:t>
       </w:r>
     </w:p>
     <w:p>
@@ -1287,6 +1192,7 @@
         <w:ind w:firstLine="851"/>
       </w:pPr>
       <w:r>
+        <w:lastRenderedPageBreak/>
         <w:t>Модульна структура: Ця структура може бути використана для великих проектів, які складаються з декількох модулів. Кожен модуль має власний каталог у сховищі.</w:t>
       </w:r>
     </w:p>
@@ -1315,165 +1221,70 @@
         <w:spacing w:before="0" w:after="0" w:line="360" w:lineRule="auto"/>
         <w:ind w:firstLine="851"/>
       </w:pPr>
-      <w:proofErr w:type="spellStart"/>
+      <w:r>
+        <w:t>Subversion може зберігати будь-які типи файлів, включаючи файли коду, файли зображень, аудіофайли, відеофайли і текстові файли. Однак, зазвичай рекомендується зберігати у Subversion лише текстові файли, оскільки двійкові файли (наприклад, зображення, аудіо, відео) можуть швидко роздути сховище і ускладнити керування ним. Якщо вам потрібно зберігати бінарні файли у Subversion, рекомендується використовувати розширення SVN Git Large File Storage (LFS) або спеціальну систему керування бінарними артефактами.</w:t>
+      </w:r>
+    </w:p>
+    <w:p>
+      <w:pPr>
+        <w:spacing w:before="0" w:after="0" w:line="360" w:lineRule="auto"/>
+        <w:ind w:firstLine="851"/>
+      </w:pPr>
+    </w:p>
+    <w:p>
+      <w:pPr>
+        <w:pStyle w:val="-20"/>
+      </w:pPr>
+      <w:r>
+        <w:t xml:space="preserve">2.5.4 Що таке сховище Subversion? </w:t>
+      </w:r>
+    </w:p>
+    <w:p>
+      <w:pPr>
+        <w:spacing w:before="0" w:after="0" w:line="360" w:lineRule="auto"/>
+        <w:ind w:firstLine="851"/>
+      </w:pPr>
+    </w:p>
+    <w:p>
+      <w:pPr>
+        <w:spacing w:before="0" w:after="0" w:line="360" w:lineRule="auto"/>
+        <w:ind w:firstLine="851"/>
+      </w:pPr>
+      <w:r>
+        <w:t>Сховище Subversion - це центральне місце, де зберігаються всі файли проекту Subversion. Сховище містить всю історію версій проекту, включно з усіма змінами, внесеними до файлів з плином часу. Сховище зазвичай розміщується на сервері і до нього можуть мати доступ декілька розробників для спільної роботи над проектом.</w:t>
+      </w:r>
+    </w:p>
+    <w:p>
+      <w:pPr>
+        <w:spacing w:before="0" w:after="0" w:line="360" w:lineRule="auto"/>
+        <w:ind w:firstLine="851"/>
+      </w:pPr>
+    </w:p>
+    <w:p>
+      <w:pPr>
+        <w:pStyle w:val="-20"/>
+      </w:pPr>
+      <w:r>
+        <w:t>2.5.5 Скільки сховищ може використовувати Subversion для зберігання даних?</w:t>
+      </w:r>
+    </w:p>
+    <w:p>
+      <w:pPr>
+        <w:spacing w:before="0" w:after="0" w:line="360" w:lineRule="auto"/>
+        <w:ind w:firstLine="851"/>
+      </w:pPr>
+    </w:p>
+    <w:p>
+      <w:pPr>
+        <w:spacing w:before="0" w:after="0" w:line="360" w:lineRule="auto"/>
+        <w:ind w:firstLine="851"/>
+      </w:pPr>
+      <w:r>
+        <w:t xml:space="preserve">Subversion може використовувати будь-яку кількість сховищ для зберігання даних, залежно від ваших потреб. Кожне сховище є незалежним і містить власний набір файлів та історію версій. Зазвичай використовується один сховище для одного проекту, але ви також можете використовувати декілька </w:t>
+      </w:r>
       <w:r>
         <w:lastRenderedPageBreak/>
-        <w:t>Subversion</w:t>
-      </w:r>
-      <w:proofErr w:type="spellEnd"/>
-      <w:r>
-        <w:t xml:space="preserve"> може зберігати будь-які типи файлів, включаючи файли коду, файли зображень, </w:t>
-      </w:r>
-      <w:proofErr w:type="spellStart"/>
-      <w:r>
-        <w:t>аудіофайли</w:t>
-      </w:r>
-      <w:proofErr w:type="spellEnd"/>
-      <w:r>
-        <w:t xml:space="preserve">, відеофайли і текстові файли. Однак, зазвичай рекомендується зберігати у </w:t>
-      </w:r>
-      <w:proofErr w:type="spellStart"/>
-      <w:r>
-        <w:t>Subversion</w:t>
-      </w:r>
-      <w:proofErr w:type="spellEnd"/>
-      <w:r>
-        <w:t xml:space="preserve"> лише текстові файли, оскільки двійкові файли (наприклад, зображення, аудіо, відео) можуть швидко роздути сховище і ускладнити керування ним. Якщо вам потрібно зберігати бінарні файли у </w:t>
-      </w:r>
-      <w:proofErr w:type="spellStart"/>
-      <w:r>
-        <w:t>Subversion</w:t>
-      </w:r>
-      <w:proofErr w:type="spellEnd"/>
-      <w:r>
-        <w:t xml:space="preserve">, рекомендується використовувати розширення SVN </w:t>
-      </w:r>
-      <w:proofErr w:type="spellStart"/>
-      <w:r>
-        <w:t>Git</w:t>
-      </w:r>
-      <w:proofErr w:type="spellEnd"/>
-      <w:r>
-        <w:t xml:space="preserve"> </w:t>
-      </w:r>
-      <w:proofErr w:type="spellStart"/>
-      <w:r>
-        <w:t>Large</w:t>
-      </w:r>
-      <w:proofErr w:type="spellEnd"/>
-      <w:r>
-        <w:t xml:space="preserve"> </w:t>
-      </w:r>
-      <w:proofErr w:type="spellStart"/>
-      <w:r>
-        <w:t>File</w:t>
-      </w:r>
-      <w:proofErr w:type="spellEnd"/>
-      <w:r>
-        <w:t xml:space="preserve"> </w:t>
-      </w:r>
-      <w:proofErr w:type="spellStart"/>
-      <w:r>
-        <w:t>Storage</w:t>
-      </w:r>
-      <w:proofErr w:type="spellEnd"/>
-      <w:r>
-        <w:t xml:space="preserve"> (LFS) або спеціальну систему керування бінарними артефактами.</w:t>
-      </w:r>
-    </w:p>
-    <w:p>
-      <w:pPr>
-        <w:spacing w:before="0" w:after="0" w:line="360" w:lineRule="auto"/>
-        <w:ind w:firstLine="851"/>
-      </w:pPr>
-    </w:p>
-    <w:p>
-      <w:pPr>
-        <w:pStyle w:val="-20"/>
-      </w:pPr>
-      <w:r>
-        <w:t xml:space="preserve">2.5.4 Що таке сховище </w:t>
-      </w:r>
-      <w:proofErr w:type="spellStart"/>
-      <w:r>
-        <w:t>Subversion</w:t>
-      </w:r>
-      <w:proofErr w:type="spellEnd"/>
-      <w:r>
-        <w:t xml:space="preserve">? </w:t>
-      </w:r>
-    </w:p>
-    <w:p>
-      <w:pPr>
-        <w:spacing w:before="0" w:after="0" w:line="360" w:lineRule="auto"/>
-        <w:ind w:firstLine="851"/>
-      </w:pPr>
-    </w:p>
-    <w:p>
-      <w:pPr>
-        <w:spacing w:before="0" w:after="0" w:line="360" w:lineRule="auto"/>
-        <w:ind w:firstLine="851"/>
-      </w:pPr>
-      <w:r>
-        <w:t xml:space="preserve">Сховище </w:t>
-      </w:r>
-      <w:proofErr w:type="spellStart"/>
-      <w:r>
-        <w:t>Subversion</w:t>
-      </w:r>
-      <w:proofErr w:type="spellEnd"/>
-      <w:r>
-        <w:t xml:space="preserve"> - це центральне місце, де зберігаються всі файли проекту </w:t>
-      </w:r>
-      <w:proofErr w:type="spellStart"/>
-      <w:r>
-        <w:t>Subversion</w:t>
-      </w:r>
-      <w:proofErr w:type="spellEnd"/>
-      <w:r>
-        <w:t>. Сховище містить всю історію версій проекту, включно з усіма змінами, внесеними до файлів з плином часу. Сховище зазвичай розміщується на сервері і до нього можуть мати доступ декілька розробників для спільної роботи над проектом.</w:t>
-      </w:r>
-    </w:p>
-    <w:p>
-      <w:pPr>
-        <w:spacing w:before="0" w:after="0" w:line="360" w:lineRule="auto"/>
-        <w:ind w:firstLine="851"/>
-      </w:pPr>
-    </w:p>
-    <w:p>
-      <w:pPr>
-        <w:pStyle w:val="-20"/>
-      </w:pPr>
-      <w:r>
-        <w:t xml:space="preserve">2.5.5 Скільки сховищ може використовувати </w:t>
-      </w:r>
-      <w:proofErr w:type="spellStart"/>
-      <w:r>
-        <w:t>Subversion</w:t>
-      </w:r>
-      <w:proofErr w:type="spellEnd"/>
-      <w:r>
-        <w:t xml:space="preserve"> для зберігання даних?</w:t>
-      </w:r>
-    </w:p>
-    <w:p>
-      <w:pPr>
-        <w:spacing w:before="0" w:after="0" w:line="360" w:lineRule="auto"/>
-        <w:ind w:firstLine="851"/>
-      </w:pPr>
-    </w:p>
-    <w:p>
-      <w:pPr>
-        <w:spacing w:before="0" w:after="0" w:line="360" w:lineRule="auto"/>
-        <w:ind w:firstLine="851"/>
-      </w:pPr>
-      <w:proofErr w:type="spellStart"/>
-      <w:r>
-        <w:t>Subversion</w:t>
-      </w:r>
-      <w:proofErr w:type="spellEnd"/>
-      <w:r>
-        <w:t xml:space="preserve"> може використовувати будь-яку кількість сховищ для зберігання даних, залежно від ваших потреб. Кожне сховище є незалежним і містить власний набір файлів та історію версій. Зазвичай використовується один сховище для одного проекту, але ви також можете використовувати декілька сховищ для одного проекту, якщо це необхідно. Кількість сховищ, які слід використовувати, залежить від вимог вашого проекту та складності вашої кодової бази.</w:t>
+        <w:t>сховищ для одного проекту, якщо це необхідно. Кількість сховищ, які слід використовувати, залежить від вимог вашого проекту та складності вашої кодової бази.</w:t>
       </w:r>
     </w:p>
     <w:sectPr>

</xml_diff>

<commit_message>
Friday, April 21, 2023, 9:24:48 PM Eastern European Summer Time
</commit_message>
<xml_diff>
--- a/year1-term2/SS/lb3/звіт.docx
+++ b/year1-term2/SS/lb3/звіт.docx
@@ -118,7 +118,23 @@
         <w:jc w:val="center"/>
       </w:pPr>
       <w:r>
-        <w:t>з дисципліни «Soft skills, групова динаміка та комунікації» на тему:</w:t>
+        <w:t>з дисципліни «</w:t>
+      </w:r>
+      <w:proofErr w:type="spellStart"/>
+      <w:r>
+        <w:t>Soft</w:t>
+      </w:r>
+      <w:proofErr w:type="spellEnd"/>
+      <w:r>
+        <w:t xml:space="preserve"> </w:t>
+      </w:r>
+      <w:proofErr w:type="spellStart"/>
+      <w:r>
+        <w:t>skills</w:t>
+      </w:r>
+      <w:proofErr w:type="spellEnd"/>
+      <w:r>
+        <w:t>, групова динаміка та комунікації» на тему:</w:t>
       </w:r>
     </w:p>
     <w:p>
@@ -247,8 +263,13 @@
       </w:r>
       <w:r>
         <w:tab/>
-        <w:t>Д. А. Каврін</w:t>
-      </w:r>
+        <w:t xml:space="preserve">Д. А. </w:t>
+      </w:r>
+      <w:proofErr w:type="spellStart"/>
+      <w:r>
+        <w:t>Каврін</w:t>
+      </w:r>
+      <w:proofErr w:type="spellEnd"/>
     </w:p>
     <w:p>
       <w:pPr>
@@ -335,7 +356,23 @@
         <w:ind w:firstLine="851"/>
       </w:pPr>
       <w:r>
-        <w:t xml:space="preserve">3.1.1 Вивчити  основні  можливості  середовища  Internet та здобути  навички  з  пошуку  інформації  в  Internet та  використання онлайн-сервісів пошукових систем. </w:t>
+        <w:t xml:space="preserve">3.1.1 Вивчити  основні  можливості  середовища  </w:t>
+      </w:r>
+      <w:proofErr w:type="spellStart"/>
+      <w:r>
+        <w:t>Internet</w:t>
+      </w:r>
+      <w:proofErr w:type="spellEnd"/>
+      <w:r>
+        <w:t xml:space="preserve"> та здобути  навички  з  пошуку  інформації  в  </w:t>
+      </w:r>
+      <w:proofErr w:type="spellStart"/>
+      <w:r>
+        <w:t>Internet</w:t>
+      </w:r>
+      <w:proofErr w:type="spellEnd"/>
+      <w:r>
+        <w:t xml:space="preserve"> та  використання онлайн-сервісів пошукових систем. </w:t>
       </w:r>
     </w:p>
     <w:p>
@@ -384,142 +421,66 @@
         <w:ind w:firstLine="851"/>
       </w:pPr>
       <w:r>
-        <w:t xml:space="preserve">3.3.1 Ознайомитися з основними теоретичними відомостями за </w:t>
-      </w:r>
-    </w:p>
-    <w:p>
-      <w:pPr>
-        <w:spacing w:before="0" w:after="0" w:line="360" w:lineRule="auto"/>
-        <w:ind w:firstLine="851"/>
-      </w:pPr>
-      <w:r>
-        <w:t xml:space="preserve">темою  роботи,  використовуючи  дані методичні  вказівки,  а  також </w:t>
-      </w:r>
-    </w:p>
-    <w:p>
-      <w:pPr>
-        <w:spacing w:before="0" w:after="0" w:line="360" w:lineRule="auto"/>
-        <w:ind w:firstLine="851"/>
-      </w:pPr>
-      <w:r>
-        <w:t xml:space="preserve">рекомендовану літературу. </w:t>
-      </w:r>
-    </w:p>
-    <w:p>
-      <w:pPr>
-        <w:spacing w:before="0" w:after="0" w:line="360" w:lineRule="auto"/>
-        <w:ind w:firstLine="851"/>
-      </w:pPr>
-      <w:r>
-        <w:t xml:space="preserve">3.3.2 Вивчити  принципи  роботи  пошукових  систем  та </w:t>
-      </w:r>
-    </w:p>
-    <w:p>
-      <w:pPr>
-        <w:spacing w:before="0" w:after="0" w:line="360" w:lineRule="auto"/>
-        <w:ind w:firstLine="851"/>
-      </w:pPr>
-      <w:r>
-        <w:t xml:space="preserve">інструментарій, що надається ними. </w:t>
-      </w:r>
-    </w:p>
-    <w:p>
-      <w:pPr>
-        <w:spacing w:before="0" w:after="0" w:line="360" w:lineRule="auto"/>
-        <w:ind w:firstLine="851"/>
-      </w:pPr>
-      <w:r>
-        <w:t xml:space="preserve">3.3.3 Виконати пошук інформації в Internet за допомогою різних </w:t>
-      </w:r>
-    </w:p>
-    <w:p>
-      <w:pPr>
-        <w:spacing w:before="0" w:after="0" w:line="360" w:lineRule="auto"/>
-        <w:ind w:firstLine="851"/>
-      </w:pPr>
-      <w:r>
-        <w:t xml:space="preserve">пошукових серверів: </w:t>
-      </w:r>
-    </w:p>
-    <w:p>
-      <w:pPr>
-        <w:spacing w:before="0" w:after="0" w:line="360" w:lineRule="auto"/>
-        <w:ind w:firstLine="851"/>
-      </w:pPr>
-      <w:r>
-        <w:t xml:space="preserve">a)  знайти  та  навести у  звіті  визначення  п’яти  з  наступних </w:t>
-      </w:r>
-    </w:p>
-    <w:p>
-      <w:pPr>
-        <w:spacing w:before="0" w:after="0" w:line="360" w:lineRule="auto"/>
-        <w:ind w:firstLine="851"/>
-      </w:pPr>
-      <w:r>
-        <w:t xml:space="preserve">спеціальних  термінів:  інформаційна  технологія,  програмне </w:t>
-      </w:r>
-    </w:p>
-    <w:p>
-      <w:pPr>
-        <w:spacing w:before="0" w:after="0" w:line="360" w:lineRule="auto"/>
-        <w:ind w:firstLine="851"/>
-      </w:pPr>
-      <w:r>
-        <w:t xml:space="preserve">забезпечення, протокол, інформація, файл, дані, мова програмування, </w:t>
-      </w:r>
-    </w:p>
-    <w:p>
-      <w:pPr>
-        <w:spacing w:before="0" w:after="0" w:line="360" w:lineRule="auto"/>
-        <w:ind w:firstLine="851"/>
-      </w:pPr>
-      <w:r>
-        <w:t xml:space="preserve">операційна  система, база  даних, компілятор,  ASCII, графічний </w:t>
-      </w:r>
-    </w:p>
-    <w:p>
-      <w:pPr>
-        <w:spacing w:before="0" w:after="0" w:line="360" w:lineRule="auto"/>
-        <w:ind w:firstLine="851"/>
-      </w:pPr>
-      <w:r>
-        <w:t xml:space="preserve">редактор,  комп’ютерна мережа, сервер, комп’ютерний вірус, модуль, </w:t>
-      </w:r>
-    </w:p>
-    <w:p>
-      <w:pPr>
-        <w:spacing w:before="0" w:after="0" w:line="360" w:lineRule="auto"/>
-        <w:ind w:firstLine="851"/>
-      </w:pPr>
-      <w:r>
-        <w:t xml:space="preserve">система  керування  вмістом,  парадигма  програмування,  гіпертекст, </w:t>
-      </w:r>
-    </w:p>
-    <w:p>
-      <w:pPr>
-        <w:spacing w:before="0" w:after="0" w:line="360" w:lineRule="auto"/>
-        <w:ind w:firstLine="851"/>
-      </w:pPr>
-      <w:r>
-        <w:t xml:space="preserve">віджет,  комунікація,  веб-сайт,  URL,  текстовий  редактор,  електронна </w:t>
-      </w:r>
-    </w:p>
-    <w:p>
-      <w:pPr>
-        <w:spacing w:before="0" w:after="0" w:line="360" w:lineRule="auto"/>
-        <w:ind w:firstLine="851"/>
-      </w:pPr>
-      <w:r>
-        <w:t xml:space="preserve">пошта,  інтернет-спільнота,  фішинг,  RSS,  плагін,  веб-портал, </w:t>
-      </w:r>
-    </w:p>
-    <w:p>
-      <w:pPr>
-        <w:spacing w:before="0" w:after="0" w:line="360" w:lineRule="auto"/>
-        <w:ind w:firstLine="851"/>
-      </w:pPr>
-      <w:r>
-        <w:t>віртуальна  машина,  інтерпретатор,  інтернет-бот,  файрвол,  проксі-</w:t>
+        <w:t xml:space="preserve">3.3.1 Ознайомитися з основними теоретичними відомостями за темою  роботи,  використовуючи  дані методичні  вказівки,  а  також рекомендовану літературу. </w:t>
+      </w:r>
+    </w:p>
+    <w:p>
+      <w:pPr>
+        <w:spacing w:before="0" w:after="0" w:line="360" w:lineRule="auto"/>
+        <w:ind w:firstLine="851"/>
+      </w:pPr>
+      <w:r>
+        <w:t xml:space="preserve">3.3.2 Вивчити  принципи  роботи  пошукових  систем  та інструментарій, що надається ними. </w:t>
+      </w:r>
+    </w:p>
+    <w:p>
+      <w:pPr>
+        <w:spacing w:before="0" w:after="0" w:line="360" w:lineRule="auto"/>
+        <w:ind w:firstLine="851"/>
+      </w:pPr>
+      <w:r>
+        <w:t xml:space="preserve">3.3.3 Виконати пошук інформації в </w:t>
+      </w:r>
+      <w:proofErr w:type="spellStart"/>
+      <w:r>
+        <w:t>Internet</w:t>
+      </w:r>
+      <w:proofErr w:type="spellEnd"/>
+      <w:r>
+        <w:t xml:space="preserve"> за допомогою різних пошукових серверів: </w:t>
+      </w:r>
+    </w:p>
+    <w:p>
+      <w:pPr>
+        <w:spacing w:before="0" w:after="0" w:line="360" w:lineRule="auto"/>
+        <w:ind w:firstLine="851"/>
+      </w:pPr>
+      <w:r>
+        <w:t xml:space="preserve">a)  знайти  та  навести у  звіті  визначення  п’яти  з  наступних спеціальних  термінів:  інформаційна  технологія,  програмне забезпечення, протокол, інформація, файл, дані, мова програмування, операційна  система, база  даних, компілятор,  ASCII, графічний редактор,  комп’ютерна мережа, сервер, комп’ютерний вірус, модуль, система  керування  вмістом,  парадигма  програмування,  гіпертекст, </w:t>
+      </w:r>
+      <w:proofErr w:type="spellStart"/>
+      <w:r>
+        <w:t>віджет</w:t>
+      </w:r>
+      <w:proofErr w:type="spellEnd"/>
+      <w:r>
+        <w:t xml:space="preserve">,  комунікація,  веб-сайт,  URL,  текстовий  редактор,  електронна пошта,  інтернет-спільнота,  </w:t>
+      </w:r>
+      <w:proofErr w:type="spellStart"/>
+      <w:r>
+        <w:t>фішинг</w:t>
+      </w:r>
+      <w:proofErr w:type="spellEnd"/>
+      <w:r>
+        <w:t xml:space="preserve">,  RSS,  плагін,  веб-портал, віртуальна  машина,  інтерпретатор,  інтернет-бот,  </w:t>
+      </w:r>
+      <w:proofErr w:type="spellStart"/>
+      <w:r>
+        <w:t>файрвол</w:t>
+      </w:r>
+      <w:proofErr w:type="spellEnd"/>
+      <w:r>
+        <w:t xml:space="preserve">,  проксі-сервер,  веб-сервер,  транслятор,  емулятор,  синтаксис,  семантика  (за варіантом); </w:t>
       </w:r>
     </w:p>
     <w:p>
@@ -529,236 +490,589 @@
       </w:pPr>
       <w:r>
         <w:lastRenderedPageBreak/>
-        <w:t xml:space="preserve">сервер,  веб-сервер,  транслятор,  емулятор,  синтаксис,  семантика  (за </w:t>
-      </w:r>
-    </w:p>
-    <w:p>
-      <w:pPr>
-        <w:spacing w:before="0" w:after="0" w:line="360" w:lineRule="auto"/>
-        <w:ind w:firstLine="851"/>
-      </w:pPr>
-      <w:r>
-        <w:t xml:space="preserve">варіантом); </w:t>
-      </w:r>
-    </w:p>
-    <w:p>
-      <w:pPr>
-        <w:spacing w:before="0" w:after="0" w:line="360" w:lineRule="auto"/>
-        <w:ind w:firstLine="851"/>
-      </w:pPr>
-      <w:r>
-        <w:t xml:space="preserve">б) знайти за допомогою системи Google Академія та привести у </w:t>
-      </w:r>
-    </w:p>
-    <w:p>
-      <w:pPr>
-        <w:spacing w:before="0" w:after="0" w:line="360" w:lineRule="auto"/>
-        <w:ind w:firstLine="851"/>
-      </w:pPr>
-      <w:r>
-        <w:t xml:space="preserve">відповідності  зі  стандартом  ДСТУ  ГОСТ  7.1:2006  «Система </w:t>
-      </w:r>
-    </w:p>
-    <w:p>
-      <w:pPr>
-        <w:spacing w:before="0" w:after="0" w:line="360" w:lineRule="auto"/>
-        <w:ind w:firstLine="851"/>
-      </w:pPr>
-      <w:r>
-        <w:t xml:space="preserve">стандартів  з  інформації,  бібліотечної  та  видавничої  справи. </w:t>
-      </w:r>
-    </w:p>
-    <w:p>
-      <w:pPr>
-        <w:spacing w:before="0" w:after="0" w:line="360" w:lineRule="auto"/>
-        <w:ind w:firstLine="851"/>
-      </w:pPr>
-      <w:r>
-        <w:t xml:space="preserve">Бібліографічний  запис.  Бібліографічний  опис.  Загальні  вимоги  та </w:t>
-      </w:r>
-    </w:p>
-    <w:p>
-      <w:pPr>
-        <w:spacing w:before="0" w:after="0" w:line="360" w:lineRule="auto"/>
-        <w:ind w:firstLine="851"/>
-      </w:pPr>
-      <w:r>
-        <w:t xml:space="preserve">правила складання» бібліографічні дані книг або статей з журналів (за </w:t>
-      </w:r>
-    </w:p>
-    <w:p>
-      <w:pPr>
-        <w:spacing w:before="0" w:after="0" w:line="360" w:lineRule="auto"/>
-        <w:ind w:firstLine="851"/>
-      </w:pPr>
-      <w:r>
-        <w:t xml:space="preserve">останні 5 років) за спеціальністю: 10 загалом за спеціальністю та 5 за </w:t>
-      </w:r>
-    </w:p>
-    <w:p>
-      <w:pPr>
-        <w:spacing w:before="0" w:after="0" w:line="360" w:lineRule="auto"/>
-        <w:ind w:firstLine="851"/>
-      </w:pPr>
-      <w:r>
-        <w:t xml:space="preserve">52 </w:t>
-      </w:r>
-    </w:p>
-    <w:p>
-      <w:pPr>
-        <w:spacing w:before="0" w:after="0" w:line="360" w:lineRule="auto"/>
-        <w:ind w:firstLine="851"/>
-      </w:pPr>
-      <w:r>
-        <w:t xml:space="preserve">однією з наступних тем: операційні системи  Android,  Linux,  iOS,  OS X,  FreeBSD,  мови  програмування  Python,  Perl,  Java,  PHP,  C#,  Ruby, SQL, Objective-C, Erlang, мови  розмітки  XML та  LaTex, системи </w:t>
-      </w:r>
-    </w:p>
-    <w:p>
-      <w:pPr>
-        <w:spacing w:before="0" w:after="0" w:line="360" w:lineRule="auto"/>
-        <w:ind w:firstLine="851"/>
-      </w:pPr>
-      <w:r>
-        <w:t xml:space="preserve">керування  базами  даних  MySQL та  Oracle  Database, системи </w:t>
-      </w:r>
-    </w:p>
-    <w:p>
-      <w:pPr>
-        <w:spacing w:before="0" w:after="0" w:line="360" w:lineRule="auto"/>
-        <w:ind w:firstLine="851"/>
-      </w:pPr>
-      <w:r>
-        <w:t xml:space="preserve">керування  вмістом  Joomla!, Drupal, WordPress, графічні  редактори </w:t>
-      </w:r>
-    </w:p>
-    <w:p>
-      <w:pPr>
-        <w:spacing w:before="0" w:after="0" w:line="360" w:lineRule="auto"/>
-        <w:ind w:firstLine="851"/>
-      </w:pPr>
-      <w:r>
-        <w:t xml:space="preserve">CorelDRAW та  Adobe Photoshop,  веб-сервери  Apache та  IIS (за </w:t>
-      </w:r>
-    </w:p>
-    <w:p>
-      <w:pPr>
-        <w:spacing w:before="0" w:after="0" w:line="360" w:lineRule="auto"/>
-        <w:ind w:firstLine="851"/>
-      </w:pPr>
-      <w:r>
-        <w:t xml:space="preserve">варіантом); </w:t>
-      </w:r>
-    </w:p>
-    <w:p>
-      <w:pPr>
-        <w:spacing w:before="0" w:after="0" w:line="360" w:lineRule="auto"/>
-        <w:ind w:firstLine="851"/>
-      </w:pPr>
-      <w:r>
-        <w:t xml:space="preserve">в)  привести  у  звіті  коротку  біографію,  область  наукової </w:t>
-      </w:r>
-    </w:p>
-    <w:p>
-      <w:pPr>
-        <w:spacing w:before="0" w:after="0" w:line="360" w:lineRule="auto"/>
-        <w:ind w:firstLine="851"/>
-      </w:pPr>
-      <w:r>
-        <w:t xml:space="preserve">діяльності  та  досягнення  5  з  наступних діячів: Алан  Кей,  Лінус </w:t>
-      </w:r>
-    </w:p>
-    <w:p>
-      <w:pPr>
-        <w:spacing w:before="0" w:after="0" w:line="360" w:lineRule="auto"/>
-        <w:ind w:firstLine="851"/>
-      </w:pPr>
-      <w:r>
-        <w:t xml:space="preserve">Торвальдс,  Метью  Грей,  Енді  Рубін, Тім Бернерс-Лі,  Мартін  Купер, </w:t>
-      </w:r>
-    </w:p>
-    <w:p>
-      <w:pPr>
-        <w:spacing w:before="0" w:after="0" w:line="360" w:lineRule="auto"/>
-        <w:ind w:firstLine="851"/>
-      </w:pPr>
-      <w:r>
-        <w:t xml:space="preserve">Денніс  Рітчі, Кен  Швабер, Конрад  Цузе, Чарлз  Беббідж, Норберт </w:t>
-      </w:r>
-    </w:p>
-    <w:p>
-      <w:pPr>
-        <w:spacing w:before="0" w:after="0" w:line="360" w:lineRule="auto"/>
-        <w:ind w:firstLine="851"/>
-      </w:pPr>
-      <w:r>
-        <w:t xml:space="preserve">Вінер, Алан  Тюрінг, Френк  Розенблат, Марвін  Мінський,  Алан </w:t>
-      </w:r>
-    </w:p>
-    <w:p>
-      <w:pPr>
-        <w:spacing w:before="0" w:after="0" w:line="360" w:lineRule="auto"/>
-        <w:ind w:firstLine="851"/>
-      </w:pPr>
-      <w:r>
-        <w:t xml:space="preserve">Тюринг,  Стів  Джобс,  В.М.  Глушков,  Ґвідо  ван  Россум, Расмус </w:t>
-      </w:r>
-    </w:p>
-    <w:p>
-      <w:pPr>
-        <w:spacing w:before="0" w:after="0" w:line="360" w:lineRule="auto"/>
-        <w:ind w:firstLine="851"/>
-      </w:pPr>
-      <w:r>
-        <w:t xml:space="preserve">Лердорф, Б'ярн Страуструп, Кен Томпсон, А́ ндерс Ге́йлсберґ, Брендан </w:t>
-      </w:r>
-    </w:p>
-    <w:p>
-      <w:pPr>
-        <w:spacing w:before="0" w:after="0" w:line="360" w:lineRule="auto"/>
-        <w:ind w:firstLine="851"/>
-      </w:pPr>
-      <w:r>
-        <w:t xml:space="preserve">Айк,  Ні́клаус Вірт,  Ада Лавлейс, Білл Гейтс, Пол Аллен, Едгар Кодд, </w:t>
-      </w:r>
-    </w:p>
-    <w:p>
-      <w:pPr>
-        <w:spacing w:before="0" w:after="0" w:line="360" w:lineRule="auto"/>
-        <w:ind w:firstLine="851"/>
-      </w:pPr>
-      <w:r>
-        <w:t xml:space="preserve">Норберт  Вінер,  Стів  Возняк,  Річард  Столмен,  Ларрі  Пейдж,  Сергі́й </w:t>
-      </w:r>
-    </w:p>
-    <w:p>
-      <w:pPr>
-        <w:spacing w:before="0" w:after="0" w:line="360" w:lineRule="auto"/>
-        <w:ind w:firstLine="851"/>
-      </w:pPr>
-      <w:r>
-        <w:t xml:space="preserve">Брін,  Джеймс  Гослінг,  Брем  Коен,  Ларрі  Волл,  Міґель  де  Ікаса, </w:t>
-      </w:r>
-    </w:p>
-    <w:p>
-      <w:pPr>
-        <w:spacing w:before="0" w:after="0" w:line="360" w:lineRule="auto"/>
-        <w:ind w:firstLine="851"/>
-      </w:pPr>
-      <w:r>
-        <w:t xml:space="preserve">Джордж Буль, Джон фон Нейман,  Говард Каннінгем (за варіантом). </w:t>
-      </w:r>
-    </w:p>
-    <w:p>
-      <w:pPr>
-        <w:spacing w:before="0" w:after="0" w:line="360" w:lineRule="auto"/>
-        <w:ind w:firstLine="851"/>
-      </w:pPr>
-      <w:r>
-        <w:t xml:space="preserve">3.3.4 Обрати запит для пошуку та порівняти результати пошуку для різних пошукових систем (хоча б трьох), заповнивши таблицю, що містить такі стовпці: </w:t>
+        <w:t xml:space="preserve">б) знайти за допомогою системи </w:t>
+      </w:r>
+      <w:proofErr w:type="spellStart"/>
+      <w:r>
+        <w:t>Google</w:t>
+      </w:r>
+      <w:proofErr w:type="spellEnd"/>
+      <w:r>
+        <w:t xml:space="preserve"> Академія та привести у відповідності  зі  стандартом  ДСТУ  ГОСТ  7.1:2006  «Система стандартів  з  інформації,  бібліотечної  та  видавничої  справи. Бібліографічний  запис.  Бібліографічний  опис.  Загальні  вимоги  та правила складання» бібліографічні дані книг або статей з журналів (за останні 5 років) за спеціальністю: 10 загалом за спеціальністю та 5 за однією з наступних тем: операційні системи  </w:t>
+      </w:r>
+      <w:proofErr w:type="spellStart"/>
+      <w:r>
+        <w:t>Android</w:t>
+      </w:r>
+      <w:proofErr w:type="spellEnd"/>
+      <w:r>
+        <w:t xml:space="preserve">,  </w:t>
+      </w:r>
+      <w:proofErr w:type="spellStart"/>
+      <w:r>
+        <w:t>Linux</w:t>
+      </w:r>
+      <w:proofErr w:type="spellEnd"/>
+      <w:r>
+        <w:t xml:space="preserve">,  </w:t>
+      </w:r>
+      <w:proofErr w:type="spellStart"/>
+      <w:r>
+        <w:t>iOS</w:t>
+      </w:r>
+      <w:proofErr w:type="spellEnd"/>
+      <w:r>
+        <w:t xml:space="preserve">,  OS X,  </w:t>
+      </w:r>
+      <w:proofErr w:type="spellStart"/>
+      <w:r>
+        <w:t>FreeBSD</w:t>
+      </w:r>
+      <w:proofErr w:type="spellEnd"/>
+      <w:r>
+        <w:t xml:space="preserve">,  мови  програмування  </w:t>
+      </w:r>
+      <w:proofErr w:type="spellStart"/>
+      <w:r>
+        <w:t>Python</w:t>
+      </w:r>
+      <w:proofErr w:type="spellEnd"/>
+      <w:r>
+        <w:t xml:space="preserve">,  </w:t>
+      </w:r>
+      <w:proofErr w:type="spellStart"/>
+      <w:r>
+        <w:t>Perl</w:t>
+      </w:r>
+      <w:proofErr w:type="spellEnd"/>
+      <w:r>
+        <w:t xml:space="preserve">,  </w:t>
+      </w:r>
+      <w:proofErr w:type="spellStart"/>
+      <w:r>
+        <w:t>Java</w:t>
+      </w:r>
+      <w:proofErr w:type="spellEnd"/>
+      <w:r>
+        <w:t xml:space="preserve">,  PHP,  C#,  </w:t>
+      </w:r>
+      <w:proofErr w:type="spellStart"/>
+      <w:r>
+        <w:t>Ruby</w:t>
+      </w:r>
+      <w:proofErr w:type="spellEnd"/>
+      <w:r>
+        <w:t xml:space="preserve">, SQL, </w:t>
+      </w:r>
+      <w:proofErr w:type="spellStart"/>
+      <w:r>
+        <w:t>Objective</w:t>
+      </w:r>
+      <w:proofErr w:type="spellEnd"/>
+      <w:r>
+        <w:t xml:space="preserve">-C, </w:t>
+      </w:r>
+      <w:proofErr w:type="spellStart"/>
+      <w:r>
+        <w:t>Erlang</w:t>
+      </w:r>
+      <w:proofErr w:type="spellEnd"/>
+      <w:r>
+        <w:t xml:space="preserve">, мови  розмітки  XML та  </w:t>
+      </w:r>
+      <w:proofErr w:type="spellStart"/>
+      <w:r>
+        <w:t>LaTex</w:t>
+      </w:r>
+      <w:proofErr w:type="spellEnd"/>
+      <w:r>
+        <w:t xml:space="preserve">, системи керування  базами  даних  </w:t>
+      </w:r>
+      <w:proofErr w:type="spellStart"/>
+      <w:r>
+        <w:t>MySQL</w:t>
+      </w:r>
+      <w:proofErr w:type="spellEnd"/>
+      <w:r>
+        <w:t xml:space="preserve"> та  </w:t>
+      </w:r>
+      <w:proofErr w:type="spellStart"/>
+      <w:r>
+        <w:t>Oracle</w:t>
+      </w:r>
+      <w:proofErr w:type="spellEnd"/>
+      <w:r>
+        <w:t xml:space="preserve">  </w:t>
+      </w:r>
+      <w:proofErr w:type="spellStart"/>
+      <w:r>
+        <w:t>Database</w:t>
+      </w:r>
+      <w:proofErr w:type="spellEnd"/>
+      <w:r>
+        <w:t xml:space="preserve">, системи керування  вмістом  </w:t>
+      </w:r>
+      <w:proofErr w:type="spellStart"/>
+      <w:r>
+        <w:t>Joomla</w:t>
+      </w:r>
+      <w:proofErr w:type="spellEnd"/>
+      <w:r>
+        <w:t xml:space="preserve">!, </w:t>
+      </w:r>
+      <w:proofErr w:type="spellStart"/>
+      <w:r>
+        <w:t>Drupal</w:t>
+      </w:r>
+      <w:proofErr w:type="spellEnd"/>
+      <w:r>
+        <w:t xml:space="preserve">, </w:t>
+      </w:r>
+      <w:proofErr w:type="spellStart"/>
+      <w:r>
+        <w:t>WordPress</w:t>
+      </w:r>
+      <w:proofErr w:type="spellEnd"/>
+      <w:r>
+        <w:t xml:space="preserve">, графічні  редактори </w:t>
+      </w:r>
+      <w:proofErr w:type="spellStart"/>
+      <w:r>
+        <w:t>CorelDRAW</w:t>
+      </w:r>
+      <w:proofErr w:type="spellEnd"/>
+      <w:r>
+        <w:t xml:space="preserve"> та  </w:t>
+      </w:r>
+      <w:proofErr w:type="spellStart"/>
+      <w:r>
+        <w:t>Adobe</w:t>
+      </w:r>
+      <w:proofErr w:type="spellEnd"/>
+      <w:r>
+        <w:t xml:space="preserve"> </w:t>
+      </w:r>
+      <w:proofErr w:type="spellStart"/>
+      <w:r>
+        <w:t>Photoshop</w:t>
+      </w:r>
+      <w:proofErr w:type="spellEnd"/>
+      <w:r>
+        <w:t xml:space="preserve">,  веб-сервери  </w:t>
+      </w:r>
+      <w:proofErr w:type="spellStart"/>
+      <w:r>
+        <w:t>Apache</w:t>
+      </w:r>
+      <w:proofErr w:type="spellEnd"/>
+      <w:r>
+        <w:t xml:space="preserve"> та  IIS (за варіантом); </w:t>
+      </w:r>
+    </w:p>
+    <w:p>
+      <w:pPr>
+        <w:spacing w:before="0" w:after="0" w:line="360" w:lineRule="auto"/>
+        <w:ind w:firstLine="851"/>
+      </w:pPr>
+      <w:r>
+        <w:t xml:space="preserve">в)  привести  у  звіті  коротку  біографію,  область  наукової діяльності  та  досягнення  5  з  наступних діячів: Алан  Кей,  </w:t>
+      </w:r>
+      <w:proofErr w:type="spellStart"/>
+      <w:r>
+        <w:t>Лінус</w:t>
+      </w:r>
+      <w:proofErr w:type="spellEnd"/>
+      <w:r>
+        <w:t xml:space="preserve"> </w:t>
+      </w:r>
+      <w:proofErr w:type="spellStart"/>
+      <w:r>
+        <w:t>Торвальдс</w:t>
+      </w:r>
+      <w:proofErr w:type="spellEnd"/>
+      <w:r>
+        <w:t xml:space="preserve">,  Метью  </w:t>
+      </w:r>
+      <w:proofErr w:type="spellStart"/>
+      <w:r>
+        <w:t>Грей</w:t>
+      </w:r>
+      <w:proofErr w:type="spellEnd"/>
+      <w:r>
+        <w:t xml:space="preserve">,  </w:t>
+      </w:r>
+      <w:proofErr w:type="spellStart"/>
+      <w:r>
+        <w:t>Енді</w:t>
+      </w:r>
+      <w:proofErr w:type="spellEnd"/>
+      <w:r>
+        <w:t xml:space="preserve">  Рубін, Тім </w:t>
+      </w:r>
+      <w:proofErr w:type="spellStart"/>
+      <w:r>
+        <w:t>Бернерс</w:t>
+      </w:r>
+      <w:proofErr w:type="spellEnd"/>
+      <w:r>
+        <w:t xml:space="preserve">-Лі,  Мартін  Купер, </w:t>
+      </w:r>
+      <w:proofErr w:type="spellStart"/>
+      <w:r>
+        <w:t>Денніс</w:t>
+      </w:r>
+      <w:proofErr w:type="spellEnd"/>
+      <w:r>
+        <w:t xml:space="preserve">  </w:t>
+      </w:r>
+      <w:proofErr w:type="spellStart"/>
+      <w:r>
+        <w:t>Рітчі</w:t>
+      </w:r>
+      <w:proofErr w:type="spellEnd"/>
+      <w:r>
+        <w:t xml:space="preserve">, </w:t>
+      </w:r>
+      <w:proofErr w:type="spellStart"/>
+      <w:r>
+        <w:t>Кен</w:t>
+      </w:r>
+      <w:proofErr w:type="spellEnd"/>
+      <w:r>
+        <w:t xml:space="preserve">  </w:t>
+      </w:r>
+      <w:proofErr w:type="spellStart"/>
+      <w:r>
+        <w:t>Швабер</w:t>
+      </w:r>
+      <w:proofErr w:type="spellEnd"/>
+      <w:r>
+        <w:t xml:space="preserve">, Конрад  </w:t>
+      </w:r>
+      <w:proofErr w:type="spellStart"/>
+      <w:r>
+        <w:t>Цузе</w:t>
+      </w:r>
+      <w:proofErr w:type="spellEnd"/>
+      <w:r>
+        <w:t xml:space="preserve">, </w:t>
+      </w:r>
+      <w:proofErr w:type="spellStart"/>
+      <w:r>
+        <w:t>Чарлз</w:t>
+      </w:r>
+      <w:proofErr w:type="spellEnd"/>
+      <w:r>
+        <w:t xml:space="preserve">  </w:t>
+      </w:r>
+      <w:proofErr w:type="spellStart"/>
+      <w:r>
+        <w:t>Беббідж</w:t>
+      </w:r>
+      <w:proofErr w:type="spellEnd"/>
+      <w:r>
+        <w:t xml:space="preserve">, Норберт Вінер, Алан  Тюрінг, </w:t>
+      </w:r>
+      <w:proofErr w:type="spellStart"/>
+      <w:r>
+        <w:t>Френк</w:t>
+      </w:r>
+      <w:proofErr w:type="spellEnd"/>
+      <w:r>
+        <w:t xml:space="preserve">  Розенблат, </w:t>
+      </w:r>
+      <w:proofErr w:type="spellStart"/>
+      <w:r>
+        <w:t>Марвін</w:t>
+      </w:r>
+      <w:proofErr w:type="spellEnd"/>
+      <w:r>
+        <w:t xml:space="preserve">  Мінський,  Алан </w:t>
+      </w:r>
+      <w:proofErr w:type="spellStart"/>
+      <w:r>
+        <w:t>Тюринг</w:t>
+      </w:r>
+      <w:proofErr w:type="spellEnd"/>
+      <w:r>
+        <w:t xml:space="preserve">,  Стів  Джобс,  В.М.  Глушков,  </w:t>
+      </w:r>
+      <w:proofErr w:type="spellStart"/>
+      <w:r>
+        <w:t>Ґвідо</w:t>
+      </w:r>
+      <w:proofErr w:type="spellEnd"/>
+      <w:r>
+        <w:t xml:space="preserve">  ван  </w:t>
+      </w:r>
+      <w:proofErr w:type="spellStart"/>
+      <w:r>
+        <w:t>Россум</w:t>
+      </w:r>
+      <w:proofErr w:type="spellEnd"/>
+      <w:r>
+        <w:t xml:space="preserve">, </w:t>
+      </w:r>
+      <w:proofErr w:type="spellStart"/>
+      <w:r>
+        <w:t>Расмус</w:t>
+      </w:r>
+      <w:proofErr w:type="spellEnd"/>
+      <w:r>
+        <w:t xml:space="preserve"> </w:t>
+      </w:r>
+      <w:proofErr w:type="spellStart"/>
+      <w:r>
+        <w:t>Лердорф</w:t>
+      </w:r>
+      <w:proofErr w:type="spellEnd"/>
+      <w:r>
+        <w:t xml:space="preserve">, </w:t>
+      </w:r>
+      <w:proofErr w:type="spellStart"/>
+      <w:r>
+        <w:t>Б'ярн</w:t>
+      </w:r>
+      <w:proofErr w:type="spellEnd"/>
+      <w:r>
+        <w:t xml:space="preserve"> </w:t>
+      </w:r>
+      <w:proofErr w:type="spellStart"/>
+      <w:r>
+        <w:t>Страуструп</w:t>
+      </w:r>
+      <w:proofErr w:type="spellEnd"/>
+      <w:r>
+        <w:t xml:space="preserve">, </w:t>
+      </w:r>
+      <w:proofErr w:type="spellStart"/>
+      <w:r>
+        <w:t>Кен</w:t>
+      </w:r>
+      <w:proofErr w:type="spellEnd"/>
+      <w:r>
+        <w:t xml:space="preserve"> </w:t>
+      </w:r>
+      <w:proofErr w:type="spellStart"/>
+      <w:r>
+        <w:t>Томпсон</w:t>
+      </w:r>
+      <w:proofErr w:type="spellEnd"/>
+      <w:r>
+        <w:t xml:space="preserve">, А́ </w:t>
+      </w:r>
+      <w:proofErr w:type="spellStart"/>
+      <w:r>
+        <w:t>ндерс</w:t>
+      </w:r>
+      <w:proofErr w:type="spellEnd"/>
+      <w:r>
+        <w:t xml:space="preserve"> </w:t>
+      </w:r>
+      <w:proofErr w:type="spellStart"/>
+      <w:r>
+        <w:t>Ге́йлсберґ</w:t>
+      </w:r>
+      <w:proofErr w:type="spellEnd"/>
+      <w:r>
+        <w:t xml:space="preserve">, </w:t>
+      </w:r>
+      <w:proofErr w:type="spellStart"/>
+      <w:r>
+        <w:t>Брендан</w:t>
+      </w:r>
+      <w:proofErr w:type="spellEnd"/>
+      <w:r>
+        <w:t xml:space="preserve"> </w:t>
+      </w:r>
+      <w:proofErr w:type="spellStart"/>
+      <w:r>
+        <w:t>Айк</w:t>
+      </w:r>
+      <w:proofErr w:type="spellEnd"/>
+      <w:r>
+        <w:t xml:space="preserve">,  </w:t>
+      </w:r>
+      <w:proofErr w:type="spellStart"/>
+      <w:r>
+        <w:t>Ні́клаус</w:t>
+      </w:r>
+      <w:proofErr w:type="spellEnd"/>
+      <w:r>
+        <w:t xml:space="preserve"> </w:t>
+      </w:r>
+      <w:proofErr w:type="spellStart"/>
+      <w:r>
+        <w:t>Вірт</w:t>
+      </w:r>
+      <w:proofErr w:type="spellEnd"/>
+      <w:r>
+        <w:t xml:space="preserve">,  Ада </w:t>
+      </w:r>
+      <w:proofErr w:type="spellStart"/>
+      <w:r>
+        <w:t>Лавлейс</w:t>
+      </w:r>
+      <w:proofErr w:type="spellEnd"/>
+      <w:r>
+        <w:t xml:space="preserve">, Білл Гейтс, Пол </w:t>
+      </w:r>
+      <w:proofErr w:type="spellStart"/>
+      <w:r>
+        <w:t>Аллен</w:t>
+      </w:r>
+      <w:proofErr w:type="spellEnd"/>
+      <w:r>
+        <w:t xml:space="preserve">, Едгар </w:t>
+      </w:r>
+      <w:proofErr w:type="spellStart"/>
+      <w:r>
+        <w:t>Кодд</w:t>
+      </w:r>
+      <w:proofErr w:type="spellEnd"/>
+      <w:r>
+        <w:t xml:space="preserve">, Норберт  Вінер,  Стів  Возняк,  Річард  </w:t>
+      </w:r>
+      <w:proofErr w:type="spellStart"/>
+      <w:r>
+        <w:t>Столмен</w:t>
+      </w:r>
+      <w:proofErr w:type="spellEnd"/>
+      <w:r>
+        <w:t xml:space="preserve">,  </w:t>
+      </w:r>
+      <w:proofErr w:type="spellStart"/>
+      <w:r>
+        <w:t>Ларрі</w:t>
+      </w:r>
+      <w:proofErr w:type="spellEnd"/>
+      <w:r>
+        <w:t xml:space="preserve">  Пейдж,  </w:t>
+      </w:r>
+      <w:proofErr w:type="spellStart"/>
+      <w:r>
+        <w:t>Сергі́й</w:t>
+      </w:r>
+      <w:proofErr w:type="spellEnd"/>
+      <w:r>
+        <w:t xml:space="preserve"> Брін,  Джеймс  </w:t>
+      </w:r>
+      <w:proofErr w:type="spellStart"/>
+      <w:r>
+        <w:t>Гослінг</w:t>
+      </w:r>
+      <w:proofErr w:type="spellEnd"/>
+      <w:r>
+        <w:t xml:space="preserve">,  </w:t>
+      </w:r>
+      <w:proofErr w:type="spellStart"/>
+      <w:r>
+        <w:t>Брем</w:t>
+      </w:r>
+      <w:proofErr w:type="spellEnd"/>
+      <w:r>
+        <w:t xml:space="preserve">  </w:t>
+      </w:r>
+      <w:proofErr w:type="spellStart"/>
+      <w:r>
+        <w:t>Коен</w:t>
+      </w:r>
+      <w:proofErr w:type="spellEnd"/>
+      <w:r>
+        <w:t xml:space="preserve">,  </w:t>
+      </w:r>
+      <w:proofErr w:type="spellStart"/>
+      <w:r>
+        <w:t>Ларрі</w:t>
+      </w:r>
+      <w:proofErr w:type="spellEnd"/>
+      <w:r>
+        <w:t xml:space="preserve">  </w:t>
+      </w:r>
+      <w:proofErr w:type="spellStart"/>
+      <w:r>
+        <w:t>Волл</w:t>
+      </w:r>
+      <w:proofErr w:type="spellEnd"/>
+      <w:r>
+        <w:t xml:space="preserve">,  Міґель  де  </w:t>
+      </w:r>
+      <w:proofErr w:type="spellStart"/>
+      <w:r>
+        <w:t>Ікаса</w:t>
+      </w:r>
+      <w:proofErr w:type="spellEnd"/>
+      <w:r>
+        <w:t>, Джордж Б</w:t>
+      </w:r>
+      <w:proofErr w:type="spellStart"/>
+      <w:r>
+        <w:t>уль</w:t>
+      </w:r>
+      <w:proofErr w:type="spellEnd"/>
+      <w:r>
+        <w:t xml:space="preserve">, Джон фон </w:t>
+      </w:r>
+      <w:proofErr w:type="spellStart"/>
+      <w:r>
+        <w:t>Нейман</w:t>
+      </w:r>
+      <w:proofErr w:type="spellEnd"/>
+      <w:r>
+        <w:t xml:space="preserve">,  Говард </w:t>
+      </w:r>
+      <w:proofErr w:type="spellStart"/>
+      <w:r>
+        <w:t>Каннінгем</w:t>
+      </w:r>
+      <w:proofErr w:type="spellEnd"/>
+      <w:r>
+        <w:t xml:space="preserve"> (за варіантом). </w:t>
+      </w:r>
+    </w:p>
+    <w:p>
+      <w:pPr>
+        <w:spacing w:before="0" w:after="0" w:line="360" w:lineRule="auto"/>
+        <w:ind w:firstLine="851"/>
+      </w:pPr>
+      <w:r>
+        <w:t xml:space="preserve">3.3.4 Обрати запит для пошуку та порівняти результати пошуку для різних пошукових систем (хоча б трьох), заповнивши таблицю, що містить такі стовпці: – </w:t>
+      </w:r>
+      <w:proofErr w:type="spellStart"/>
+      <w:r>
+        <w:t>No</w:t>
+      </w:r>
+      <w:proofErr w:type="spellEnd"/>
+      <w:r>
+        <w:t xml:space="preserve"> з/п; – адреса пошукового сервера; – перелік  перших  10  сайтів,  що  найдені  за  результатами пошуку (URL-адреси); – коротка назва кожного сайту; – </w:t>
+      </w:r>
+      <w:proofErr w:type="spellStart"/>
+      <w:r>
+        <w:t>релевантність</w:t>
+      </w:r>
+      <w:proofErr w:type="spellEnd"/>
+      <w:r>
+        <w:t xml:space="preserve">  кожного  отриманого  результату  запиту  та середній результат для кожного пошукового сервера. Стовпець  «</w:t>
+      </w:r>
+      <w:proofErr w:type="spellStart"/>
+      <w:r>
+        <w:t>релевантність</w:t>
+      </w:r>
+      <w:proofErr w:type="spellEnd"/>
+      <w:r>
+        <w:t xml:space="preserve">  запиту»  розділяється  на  дві  колонки, перша  з  яких  заповнюється  студентом  на  власний  розсуд  як </w:t>
       </w:r>
       <w:r>
         <w:lastRenderedPageBreak/>
-        <w:t xml:space="preserve">– No з/п; – адреса пошукового сервера; – перелік  перших  10  сайтів,  що  найдені  за  результатами пошуку (URL-адреси); – коротка назва кожного сайту; – релевантність  кожного  отриманого  результату  запиту  та середній результат для кожного пошукового сервера. Стовпець  «релевантність  запиту»  розділяється  на  дві  колонки, перша  з  яких  заповнюється  студентом  на  власний  розсуд  як суб’єктивна оцінка (за 100 бальною шкалою) відповідності знайденої інформації  введеному  запиту,  а  друга  заповнюється  як  обчислена оцінка Rel:  </w:t>
+        <w:t xml:space="preserve">суб’єктивна оцінка (за 100 бальною шкалою) відповідності знайденої інформації  введеному  запиту,  а  друга  заповнюється  як  обчислена оцінка </w:t>
+      </w:r>
+      <w:proofErr w:type="spellStart"/>
+      <w:r>
+        <w:t>Rel</w:t>
+      </w:r>
+      <w:proofErr w:type="spellEnd"/>
+      <w:r>
+        <w:t xml:space="preserve">:  </w:t>
       </w:r>
     </w:p>
     <w:p>
@@ -787,25 +1101,81 @@
         <w:ind w:firstLine="851"/>
       </w:pPr>
       <w:r>
-        <w:t xml:space="preserve">де Ws – міра, що визначає частоту появи окремого слова в тексті веб-сторінки та  дорівнює  добутку  відношень  кількості  входжень кожного слова в текст веб-сторінки до кількості слів у документі; k1 – коефіцієнт, що визначає значимість міри Wp по відношенню до Ws (встановлюється студентом суб’єктивно); Wp  –  міра,  що  визначає  частоту  появи  цілого  тексту  запиту  в тексті  веб-сторінки і  дорівнює  відношенню  кількості  входжень повного  тексту  запиту  в  текст  веб-сторінки  до  тієї  ж  кількості, збільшеної на одиницю. </w:t>
-      </w:r>
-    </w:p>
-    <w:p>
-      <w:pPr>
-        <w:spacing w:before="0" w:after="0" w:line="360" w:lineRule="auto"/>
-        <w:ind w:firstLine="851"/>
-      </w:pPr>
-      <w:r>
-        <w:t xml:space="preserve">3.3.5  Обрати деяке зображення для пошуку, виконати пошук на різних  пошукових  серверах,  заповнити  таблицю  порівняння результатів аналогічно п. 3.3.4, навести результати пошуку найбільш релевантної інформації (релевантність оцінити суб’єктивно). </w:t>
-      </w:r>
-    </w:p>
-    <w:p>
-      <w:pPr>
-        <w:spacing w:before="0" w:after="0" w:line="360" w:lineRule="auto"/>
-        <w:ind w:firstLine="851"/>
-      </w:pPr>
-      <w:r>
-        <w:t xml:space="preserve">3.3.6 За  допомогою  бази  знань  та  набору  обчислювальних алгоритмів Wolfram Alpha розв’язати  диференційне  рівняння та систему  лінійних  алгебраїчних  рівнянь,  виконати  операції  над матрицями. </w:t>
+        <w:t xml:space="preserve">де </w:t>
+      </w:r>
+      <w:proofErr w:type="spellStart"/>
+      <w:r>
+        <w:t>Ws</w:t>
+      </w:r>
+      <w:proofErr w:type="spellEnd"/>
+      <w:r>
+        <w:t xml:space="preserve"> – міра, що визначає частоту появи окремого слова в тексті веб-сторінки та  дорівнює  добутку  відношень  кількості  входжень кожного слова в текст веб-сторінки до кількості слів у документі; k1 – коефіцієнт, що визначає значимість міри </w:t>
+      </w:r>
+      <w:proofErr w:type="spellStart"/>
+      <w:r>
+        <w:t>Wp</w:t>
+      </w:r>
+      <w:proofErr w:type="spellEnd"/>
+      <w:r>
+        <w:t xml:space="preserve"> по відношенню до </w:t>
+      </w:r>
+      <w:proofErr w:type="spellStart"/>
+      <w:r>
+        <w:t>Ws</w:t>
+      </w:r>
+      <w:proofErr w:type="spellEnd"/>
+      <w:r>
+        <w:t xml:space="preserve"> (встановлюється студентом суб’єктивно); </w:t>
+      </w:r>
+      <w:proofErr w:type="spellStart"/>
+      <w:r>
+        <w:t>Wp</w:t>
+      </w:r>
+      <w:proofErr w:type="spellEnd"/>
+      <w:r>
+        <w:t xml:space="preserve">  –  міра,  що  визначає  частоту  появи  цілого  тексту  запиту  в тексті  веб-сторінки і  дорівнює  відношенню  кількості  входжень повного  тексту  запиту  в  текст  веб-сторінки  до  тієї  ж  кількості, збільшеної на одиницю. </w:t>
+      </w:r>
+    </w:p>
+    <w:p>
+      <w:pPr>
+        <w:spacing w:before="0" w:after="0" w:line="360" w:lineRule="auto"/>
+        <w:ind w:firstLine="851"/>
+      </w:pPr>
+      <w:r>
+        <w:t>3.3.5  Обрати деяке зображення для пошуку, виконати пошук на різних  пошукових  серверах,  заповнити  таблицю  порівняння результатів аналогічно п. 3.3.4, навести результати пошуку найбільш релевантної інформації (</w:t>
+      </w:r>
+      <w:proofErr w:type="spellStart"/>
+      <w:r>
+        <w:t>релевантність</w:t>
+      </w:r>
+      <w:proofErr w:type="spellEnd"/>
+      <w:r>
+        <w:t xml:space="preserve"> оцінити суб’єктивно). </w:t>
+      </w:r>
+    </w:p>
+    <w:p>
+      <w:pPr>
+        <w:spacing w:before="0" w:after="0" w:line="360" w:lineRule="auto"/>
+        <w:ind w:firstLine="851"/>
+      </w:pPr>
+      <w:r>
+        <w:t xml:space="preserve">3.3.6 За  допомогою  бази  знань  та  набору  обчислювальних алгоритмів </w:t>
+      </w:r>
+      <w:proofErr w:type="spellStart"/>
+      <w:r>
+        <w:t>Wolfram</w:t>
+      </w:r>
+      <w:proofErr w:type="spellEnd"/>
+      <w:r>
+        <w:t xml:space="preserve"> </w:t>
+      </w:r>
+      <w:proofErr w:type="spellStart"/>
+      <w:r>
+        <w:t>Alpha</w:t>
+      </w:r>
+      <w:proofErr w:type="spellEnd"/>
+      <w:r>
+        <w:t xml:space="preserve"> розв’язати  диференційне  рівняння та систему  лінійних  алгебраїчних  рівнянь,  виконати  операції  над матрицями. </w:t>
       </w:r>
     </w:p>
     <w:p>
@@ -823,7 +1193,71 @@
         <w:ind w:firstLine="851"/>
       </w:pPr>
       <w:r>
-        <w:t xml:space="preserve">3.3.8 Вивчити  принципи  роботи  в  Internet за  допомогою браузерів  Google Chrome, Mozilla Firefox, Opera, Internet Explorer, Safari (хоча б трьох з перелічених). </w:t>
+        <w:t xml:space="preserve">3.3.8 Вивчити  принципи  роботи  в  </w:t>
+      </w:r>
+      <w:proofErr w:type="spellStart"/>
+      <w:r>
+        <w:t>Internet</w:t>
+      </w:r>
+      <w:proofErr w:type="spellEnd"/>
+      <w:r>
+        <w:t xml:space="preserve"> за  допомогою браузерів  </w:t>
+      </w:r>
+      <w:proofErr w:type="spellStart"/>
+      <w:r>
+        <w:t>Google</w:t>
+      </w:r>
+      <w:proofErr w:type="spellEnd"/>
+      <w:r>
+        <w:t xml:space="preserve"> </w:t>
+      </w:r>
+      <w:proofErr w:type="spellStart"/>
+      <w:r>
+        <w:t>Chrome</w:t>
+      </w:r>
+      <w:proofErr w:type="spellEnd"/>
+      <w:r>
+        <w:t xml:space="preserve">, </w:t>
+      </w:r>
+      <w:proofErr w:type="spellStart"/>
+      <w:r>
+        <w:t>Mozilla</w:t>
+      </w:r>
+      <w:proofErr w:type="spellEnd"/>
+      <w:r>
+        <w:t xml:space="preserve"> </w:t>
+      </w:r>
+      <w:proofErr w:type="spellStart"/>
+      <w:r>
+        <w:t>Firefox</w:t>
+      </w:r>
+      <w:proofErr w:type="spellEnd"/>
+      <w:r>
+        <w:t xml:space="preserve">, </w:t>
+      </w:r>
+      <w:proofErr w:type="spellStart"/>
+      <w:r>
+        <w:t>Opera</w:t>
+      </w:r>
+      <w:proofErr w:type="spellEnd"/>
+      <w:r>
+        <w:t xml:space="preserve">, </w:t>
+      </w:r>
+      <w:proofErr w:type="spellStart"/>
+      <w:r>
+        <w:t>Internet</w:t>
+      </w:r>
+      <w:proofErr w:type="spellEnd"/>
+      <w:r>
+        <w:t xml:space="preserve"> Explorer, </w:t>
+      </w:r>
+      <w:proofErr w:type="spellStart"/>
+      <w:r>
+        <w:t>Safari</w:t>
+      </w:r>
+      <w:proofErr w:type="spellEnd"/>
+      <w:r>
+        <w:t xml:space="preserve"> (хоча б трьох з перелічених). </w:t>
       </w:r>
     </w:p>
     <w:p>
@@ -841,8 +1275,15 @@
         <w:ind w:firstLine="851"/>
       </w:pPr>
       <w:r>
-        <w:lastRenderedPageBreak/>
-        <w:t xml:space="preserve">3.3.10 Синхронізувати дані веб-перегляду на різних пристроях з доступом до Internet в одному з браузерів. </w:t>
+        <w:t xml:space="preserve">3.3.10 Синхронізувати дані веб-перегляду на різних пристроях з доступом до </w:t>
+      </w:r>
+      <w:proofErr w:type="spellStart"/>
+      <w:r>
+        <w:t>Internet</w:t>
+      </w:r>
+      <w:proofErr w:type="spellEnd"/>
+      <w:r>
+        <w:t xml:space="preserve"> в одному з браузерів. </w:t>
       </w:r>
     </w:p>
     <w:p>
@@ -899,36 +1340,174 @@
         <w:spacing w:before="0" w:after="0" w:line="360" w:lineRule="auto"/>
         <w:ind w:firstLine="851"/>
       </w:pPr>
-      <w:r>
-        <w:t>Git та Subversion - дві найпопулярніші системи контролю версій, що використовуються при розробці програмного забезпечення. Ось короткий огляд того, як вони працюють:</w:t>
-      </w:r>
-    </w:p>
-    <w:p>
-      <w:pPr>
-        <w:spacing w:before="0" w:after="0" w:line="360" w:lineRule="auto"/>
-        <w:ind w:firstLine="851"/>
-      </w:pPr>
-      <w:r>
-        <w:t>Git: Git - це розподілена система контролю версій, яка дозволяє декільком розробникам одночасно працювати над однією і тією ж кодовою базою. Кожен розробник має власну копію сховища, в яку він може вносити зміни незалежно. Зміни потім об'єднуються шляхом порівняння та об'єднання змін, зроблених кожним розробником. Git використовує модель розгалуження, де кожна гілка представляє окрему версію кодової бази. Розробники можуть створювати та об'єднувати гілки за потреби для роботи над різними функціями або виправленнями. Git відомий своєю швидкістю, гнучкістю та потужним інтерфейсом командного рядка.</w:t>
-      </w:r>
-    </w:p>
-    <w:p>
-      <w:pPr>
-        <w:spacing w:before="0" w:after="0" w:line="360" w:lineRule="auto"/>
-        <w:ind w:firstLine="851"/>
-      </w:pPr>
-      <w:r>
-        <w:t>Subversion: Subversion - це централізована система контролю версій, яка використовує модель клієнт-сервер. Всі зміни до кодової бази вносяться до центрального репозиторію, який розміщується на сервері. Розробники можуть отримати копію сховища на своїй локальній машині, внести зміни, а потім зафіксувати ці зміни назад до центрального сховища. Subversion використовує структуру "стовбур-гілки-теги" (TBT), де основна лінія розробки (стовбур) відокремлена від відгалужень (гілок) і версій (тегів) релізів. Subversion відомий своєю простотою, легкістю у використанні та сумісністю з іншими інструментами.</w:t>
-      </w:r>
-    </w:p>
-    <w:p>
-      <w:pPr>
-        <w:spacing w:before="0" w:after="0" w:line="360" w:lineRule="auto"/>
-        <w:ind w:firstLine="851"/>
-      </w:pPr>
+      <w:proofErr w:type="spellStart"/>
+      <w:r>
+        <w:t>Git</w:t>
+      </w:r>
+      <w:proofErr w:type="spellEnd"/>
+      <w:r>
+        <w:t xml:space="preserve"> та </w:t>
+      </w:r>
+      <w:proofErr w:type="spellStart"/>
+      <w:r>
+        <w:t>Subversion</w:t>
+      </w:r>
+      <w:proofErr w:type="spellEnd"/>
+      <w:r>
+        <w:t xml:space="preserve"> - дві найпопулярніші системи контролю версій, що використовуються при розробці програмного забезпечення. Ось короткий огляд того, як вони працюють:</w:t>
+      </w:r>
+    </w:p>
+    <w:p>
+      <w:pPr>
+        <w:spacing w:before="0" w:after="0" w:line="360" w:lineRule="auto"/>
+        <w:ind w:firstLine="851"/>
+      </w:pPr>
+      <w:proofErr w:type="spellStart"/>
+      <w:r>
+        <w:t>Git</w:t>
+      </w:r>
+      <w:proofErr w:type="spellEnd"/>
+      <w:r>
+        <w:t xml:space="preserve">: </w:t>
+      </w:r>
+      <w:proofErr w:type="spellStart"/>
+      <w:r>
+        <w:t>Git</w:t>
+      </w:r>
+      <w:proofErr w:type="spellEnd"/>
+      <w:r>
+        <w:t xml:space="preserve"> - це розподілена система контролю версій, яка дозволяє декільком розробникам одночасно працювати над однією і тією ж кодовою базою. Кожен розробник має власну копію сховища, в яку він може вносити зміни незалежно. Зміни потім об'єднуються шляхом порівняння та об'єднання змін, зроблених кожним розробником. </w:t>
+      </w:r>
+      <w:proofErr w:type="spellStart"/>
+      <w:r>
+        <w:t>Git</w:t>
+      </w:r>
+      <w:proofErr w:type="spellEnd"/>
+      <w:r>
+        <w:t xml:space="preserve"> використовує модель розгалуження, де кожна гілка представляє окрему версію кодової бази. Розробники можуть створювати та об'єднувати гілки за потреби для роботи над різними функціями або виправленнями. </w:t>
+      </w:r>
+      <w:proofErr w:type="spellStart"/>
+      <w:r>
+        <w:t>Git</w:t>
+      </w:r>
+      <w:proofErr w:type="spellEnd"/>
+      <w:r>
+        <w:t xml:space="preserve"> відомий своєю швидкістю, гнучкістю та потужним інтерфейсом командного рядка.</w:t>
+      </w:r>
+    </w:p>
+    <w:p>
+      <w:pPr>
+        <w:spacing w:before="0" w:after="0" w:line="360" w:lineRule="auto"/>
+        <w:ind w:firstLine="851"/>
+      </w:pPr>
+      <w:proofErr w:type="spellStart"/>
+      <w:r>
+        <w:t>Subversion</w:t>
+      </w:r>
+      <w:proofErr w:type="spellEnd"/>
+      <w:r>
+        <w:t xml:space="preserve">: </w:t>
+      </w:r>
+      <w:proofErr w:type="spellStart"/>
+      <w:r>
+        <w:t>Subversion</w:t>
+      </w:r>
+      <w:proofErr w:type="spellEnd"/>
+      <w:r>
+        <w:t xml:space="preserve"> - це централізована система контролю версій, яка використовує модель клієнт-сервер. Всі зміни до кодової бази вносяться до центрального репозиторію, який розміщується на сервері. Розробники можуть отримати копію сховища на своїй локальній машині, </w:t>
+      </w:r>
+      <w:proofErr w:type="spellStart"/>
+      <w:r>
+        <w:t>внести</w:t>
+      </w:r>
+      <w:proofErr w:type="spellEnd"/>
+      <w:r>
+        <w:t xml:space="preserve"> зміни, а потім зафіксувати ці зміни назад до центрального сховища. </w:t>
+      </w:r>
+      <w:proofErr w:type="spellStart"/>
+      <w:r>
+        <w:t>Subversion</w:t>
+      </w:r>
+      <w:proofErr w:type="spellEnd"/>
+      <w:r>
+        <w:t xml:space="preserve"> використовує структуру "стовбур-гілки-теги" (TBT), де основна лінія розробки (стовбур) відокремлена від </w:t>
+      </w:r>
+      <w:proofErr w:type="spellStart"/>
+      <w:r>
+        <w:t>відгалужень</w:t>
+      </w:r>
+      <w:proofErr w:type="spellEnd"/>
+      <w:r>
+        <w:t xml:space="preserve"> (гілок) і версій (тегів) релізів. </w:t>
+      </w:r>
+      <w:proofErr w:type="spellStart"/>
+      <w:r>
+        <w:t>Subversion</w:t>
+      </w:r>
+      <w:proofErr w:type="spellEnd"/>
+      <w:r>
+        <w:t xml:space="preserve"> відомий своєю простотою, легкістю у використанні та сумісністю з іншими інструментами.</w:t>
+      </w:r>
+    </w:p>
+    <w:p>
+      <w:pPr>
+        <w:spacing w:before="0" w:after="0" w:line="360" w:lineRule="auto"/>
+        <w:ind w:firstLine="851"/>
+      </w:pPr>
+      <w:r>
+        <w:t xml:space="preserve">І </w:t>
+      </w:r>
+      <w:proofErr w:type="spellStart"/>
+      <w:r>
+        <w:t>Git</w:t>
+      </w:r>
+      <w:proofErr w:type="spellEnd"/>
+      <w:r>
+        <w:t xml:space="preserve">, і </w:t>
+      </w:r>
+      <w:proofErr w:type="spellStart"/>
+      <w:r>
+        <w:t>Subversion</w:t>
+      </w:r>
+      <w:proofErr w:type="spellEnd"/>
+      <w:r>
+        <w:t xml:space="preserve"> надають потужні можливості контролю версій, які можуть допомогти командам ефективно співпрацювати над проектами з розробки програмного забезпечення. Вибір між </w:t>
+      </w:r>
+      <w:proofErr w:type="spellStart"/>
+      <w:r>
+        <w:t>Git</w:t>
+      </w:r>
+      <w:proofErr w:type="spellEnd"/>
+      <w:r>
+        <w:t xml:space="preserve"> та </w:t>
+      </w:r>
+      <w:proofErr w:type="spellStart"/>
+      <w:r>
+        <w:t>Subversion</w:t>
+      </w:r>
+      <w:proofErr w:type="spellEnd"/>
+      <w:r>
+        <w:t xml:space="preserve"> залежить від ваших конкретних потреб, уподобань та вимог проекту. </w:t>
+      </w:r>
+      <w:proofErr w:type="spellStart"/>
+      <w:r>
+        <w:t>Git</w:t>
+      </w:r>
+      <w:proofErr w:type="spellEnd"/>
+      <w:r>
+        <w:t xml:space="preserve"> часто обирають за швидкість, </w:t>
+      </w:r>
       <w:r>
         <w:lastRenderedPageBreak/>
-        <w:t>І Git, і Subversion надають потужні можливості контролю версій, які можуть допомогти командам ефективно співпрацювати над проектами з розробки програмного забезпечення. Вибір між Git та Subversion залежить від ваших конкретних потреб, уподобань та вимог проекту. Git часто обирають за швидкість, гнучкість та модель розгалуження, тоді як Subversion - за простоту, легкість у використанні та централізований підхід.</w:t>
+        <w:t xml:space="preserve">гнучкість та модель розгалуження, тоді як </w:t>
+      </w:r>
+      <w:proofErr w:type="spellStart"/>
+      <w:r>
+        <w:t>Subversion</w:t>
+      </w:r>
+      <w:proofErr w:type="spellEnd"/>
+      <w:r>
+        <w:t xml:space="preserve"> - за простоту, легкість у використанні та централізований підхід.</w:t>
       </w:r>
     </w:p>
     <w:p>
@@ -968,7 +1547,15 @@
         <w:t xml:space="preserve"> </w:t>
       </w:r>
       <w:r>
-        <w:t>2.3.3 Використовуючи систему керування версіями Subversion (для пунктів 2.3.3-2.3.15), створити каталог проекту та базову структуру репозиторію.</w:t>
+        <w:t xml:space="preserve">2.3.3 Використовуючи систему керування версіями </w:t>
+      </w:r>
+      <w:proofErr w:type="spellStart"/>
+      <w:r>
+        <w:t>Subversion</w:t>
+      </w:r>
+      <w:proofErr w:type="spellEnd"/>
+      <w:r>
+        <w:t xml:space="preserve"> (для пунктів 2.3.3-2.3.15), створити каталог проекту та базову структуру репозиторію.</w:t>
       </w:r>
     </w:p>
     <w:p>
@@ -1008,7 +1595,15 @@
         <w:t xml:space="preserve">6 </w:t>
       </w:r>
       <w:r>
-        <w:t>Порівняльні таблиці, що відображують результати пошуку інформації  та  зображень  у  середовищі  Internet  за  допомогою  різних пошукових серверів.</w:t>
+        <w:t xml:space="preserve">Порівняльні таблиці, що відображують результати пошуку інформації  та  зображень  у  середовищі  </w:t>
+      </w:r>
+      <w:proofErr w:type="spellStart"/>
+      <w:r>
+        <w:t>Internet</w:t>
+      </w:r>
+      <w:proofErr w:type="spellEnd"/>
+      <w:r>
+        <w:t xml:space="preserve">  за  допомогою  різних пошукових серверів.</w:t>
       </w:r>
     </w:p>
     <w:p/>
@@ -1050,7 +1645,6 @@
       <w:bookmarkStart w:id="5" w:name="_3rdcrjn" w:colFirst="0" w:colLast="0"/>
       <w:bookmarkEnd w:id="5"/>
       <w:r>
-        <w:lastRenderedPageBreak/>
         <w:t xml:space="preserve">Висновки </w:t>
       </w:r>
     </w:p>
@@ -1072,7 +1666,23 @@
         <w:t xml:space="preserve">В цій роботі ми </w:t>
       </w:r>
       <w:r>
-        <w:t>навчилися використовувати можливості систем керування версіями Subversion та Git для групової роботи</w:t>
+        <w:t xml:space="preserve">навчилися використовувати можливості систем керування версіями </w:t>
+      </w:r>
+      <w:proofErr w:type="spellStart"/>
+      <w:r>
+        <w:t>Subversion</w:t>
+      </w:r>
+      <w:proofErr w:type="spellEnd"/>
+      <w:r>
+        <w:t xml:space="preserve"> та </w:t>
+      </w:r>
+      <w:proofErr w:type="spellStart"/>
+      <w:r>
+        <w:t>Git</w:t>
+      </w:r>
+      <w:proofErr w:type="spellEnd"/>
+      <w:r>
+        <w:t xml:space="preserve"> для групової роботи</w:t>
       </w:r>
       <w:r>
         <w:rPr>
@@ -1126,22 +1736,35 @@
         <w:pStyle w:val="-20"/>
       </w:pPr>
       <w:r>
-        <w:t xml:space="preserve">2.5.2 Які існують варіанти організації сховищ у Subversion? </w:t>
-      </w:r>
-    </w:p>
-    <w:p>
-      <w:pPr>
-        <w:spacing w:before="0" w:after="0" w:line="360" w:lineRule="auto"/>
-        <w:ind w:firstLine="851"/>
-      </w:pPr>
-    </w:p>
-    <w:p>
-      <w:pPr>
-        <w:spacing w:before="0" w:after="0" w:line="360" w:lineRule="auto"/>
-        <w:ind w:firstLine="851"/>
-      </w:pPr>
-      <w:r>
-        <w:t>Subversion надає декілька варіантів організації сховищ, зокрема</w:t>
+        <w:t xml:space="preserve">2.5.2 Які існують варіанти організації сховищ у </w:t>
+      </w:r>
+      <w:proofErr w:type="spellStart"/>
+      <w:r>
+        <w:t>Subversion</w:t>
+      </w:r>
+      <w:proofErr w:type="spellEnd"/>
+      <w:r>
+        <w:t xml:space="preserve">? </w:t>
+      </w:r>
+    </w:p>
+    <w:p>
+      <w:pPr>
+        <w:spacing w:before="0" w:after="0" w:line="360" w:lineRule="auto"/>
+        <w:ind w:firstLine="851"/>
+      </w:pPr>
+    </w:p>
+    <w:p>
+      <w:pPr>
+        <w:spacing w:before="0" w:after="0" w:line="360" w:lineRule="auto"/>
+        <w:ind w:firstLine="851"/>
+      </w:pPr>
+      <w:proofErr w:type="spellStart"/>
+      <w:r>
+        <w:t>Subversion</w:t>
+      </w:r>
+      <w:proofErr w:type="spellEnd"/>
+      <w:r>
+        <w:t xml:space="preserve"> надає декілька варіантів організації сховищ, зокрема</w:t>
       </w:r>
     </w:p>
     <w:p>
@@ -1155,7 +1778,23 @@
         <w:ind w:left="0" w:firstLine="851"/>
       </w:pPr>
       <w:r>
-        <w:t>Структура "стовбур-гілки-теги" (TBT): Це найпоширеніша структура, яка використовується у Subversion, де основна лінія розробки (стовбур) відокремлена від відгалужень (гілок) та версій (тегів).</w:t>
+        <w:t xml:space="preserve">Структура "стовбур-гілки-теги" (TBT): Це найпоширеніша структура, яка використовується у </w:t>
+      </w:r>
+      <w:proofErr w:type="spellStart"/>
+      <w:r>
+        <w:t>Subversion</w:t>
+      </w:r>
+      <w:proofErr w:type="spellEnd"/>
+      <w:r>
+        <w:t xml:space="preserve">, де основна лінія розробки (стовбур) відокремлена від </w:t>
+      </w:r>
+      <w:proofErr w:type="spellStart"/>
+      <w:r>
+        <w:t>відгалужень</w:t>
+      </w:r>
+      <w:proofErr w:type="spellEnd"/>
+      <w:r>
+        <w:t xml:space="preserve"> (гілок) та версій (тегів).</w:t>
       </w:r>
     </w:p>
     <w:p>
@@ -1192,8 +1831,98 @@
         <w:ind w:firstLine="851"/>
       </w:pPr>
       <w:r>
+        <w:t>Модульна структура: Ця структура може бути використана для великих проектів, які складаються з декількох модулів. Кожен модуль має власний каталог у сховищі.</w:t>
+      </w:r>
+    </w:p>
+    <w:p>
+      <w:pPr>
+        <w:spacing w:before="0" w:after="0" w:line="360" w:lineRule="auto"/>
+        <w:ind w:firstLine="851"/>
+      </w:pPr>
+    </w:p>
+    <w:p>
+      <w:pPr>
+        <w:pStyle w:val="-20"/>
+      </w:pPr>
+      <w:r>
+        <w:t xml:space="preserve">2.5.3 Які типи файлів можна зберігати у сховищі? </w:t>
+      </w:r>
+    </w:p>
+    <w:p>
+      <w:pPr>
+        <w:spacing w:before="0" w:after="0" w:line="360" w:lineRule="auto"/>
+        <w:ind w:firstLine="851"/>
+      </w:pPr>
+    </w:p>
+    <w:p>
+      <w:pPr>
+        <w:spacing w:before="0" w:after="0" w:line="360" w:lineRule="auto"/>
+        <w:ind w:firstLine="851"/>
+      </w:pPr>
+      <w:proofErr w:type="spellStart"/>
+      <w:r>
         <w:lastRenderedPageBreak/>
-        <w:t>Модульна структура: Ця структура може бути використана для великих проектів, які складаються з декількох модулів. Кожен модуль має власний каталог у сховищі.</w:t>
+        <w:t>Subversion</w:t>
+      </w:r>
+      <w:proofErr w:type="spellEnd"/>
+      <w:r>
+        <w:t xml:space="preserve"> може зберігати будь-які типи файлів, включаючи файли коду, файли зображень, </w:t>
+      </w:r>
+      <w:proofErr w:type="spellStart"/>
+      <w:r>
+        <w:t>аудіофайли</w:t>
+      </w:r>
+      <w:proofErr w:type="spellEnd"/>
+      <w:r>
+        <w:t xml:space="preserve">, відеофайли і текстові файли. Однак, зазвичай рекомендується зберігати у </w:t>
+      </w:r>
+      <w:proofErr w:type="spellStart"/>
+      <w:r>
+        <w:t>Subversion</w:t>
+      </w:r>
+      <w:proofErr w:type="spellEnd"/>
+      <w:r>
+        <w:t xml:space="preserve"> лише текстові файли, оскільки двійкові файли (наприклад, зображення, аудіо, відео) можуть швидко роздути сховище і ускладнити керування ним. Якщо вам потрібно зберігати бінарні файли у </w:t>
+      </w:r>
+      <w:proofErr w:type="spellStart"/>
+      <w:r>
+        <w:t>Subversion</w:t>
+      </w:r>
+      <w:proofErr w:type="spellEnd"/>
+      <w:r>
+        <w:t xml:space="preserve">, рекомендується використовувати розширення SVN </w:t>
+      </w:r>
+      <w:proofErr w:type="spellStart"/>
+      <w:r>
+        <w:t>Git</w:t>
+      </w:r>
+      <w:proofErr w:type="spellEnd"/>
+      <w:r>
+        <w:t xml:space="preserve"> </w:t>
+      </w:r>
+      <w:proofErr w:type="spellStart"/>
+      <w:r>
+        <w:t>Large</w:t>
+      </w:r>
+      <w:proofErr w:type="spellEnd"/>
+      <w:r>
+        <w:t xml:space="preserve"> </w:t>
+      </w:r>
+      <w:proofErr w:type="spellStart"/>
+      <w:r>
+        <w:t>File</w:t>
+      </w:r>
+      <w:proofErr w:type="spellEnd"/>
+      <w:r>
+        <w:t xml:space="preserve"> </w:t>
+      </w:r>
+      <w:proofErr w:type="spellStart"/>
+      <w:r>
+        <w:t>Storage</w:t>
+      </w:r>
+      <w:proofErr w:type="spellEnd"/>
+      <w:r>
+        <w:t xml:space="preserve"> (LFS) або спеціальну систему керування бінарними артефактами.</w:t>
       </w:r>
     </w:p>
     <w:p>
@@ -1207,22 +1936,46 @@
         <w:pStyle w:val="-20"/>
       </w:pPr>
       <w:r>
-        <w:t xml:space="preserve">2.5.3 Які типи файлів можна зберігати у сховищі? </w:t>
-      </w:r>
-    </w:p>
-    <w:p>
-      <w:pPr>
-        <w:spacing w:before="0" w:after="0" w:line="360" w:lineRule="auto"/>
-        <w:ind w:firstLine="851"/>
-      </w:pPr>
-    </w:p>
-    <w:p>
-      <w:pPr>
-        <w:spacing w:before="0" w:after="0" w:line="360" w:lineRule="auto"/>
-        <w:ind w:firstLine="851"/>
-      </w:pPr>
-      <w:r>
-        <w:t>Subversion може зберігати будь-які типи файлів, включаючи файли коду, файли зображень, аудіофайли, відеофайли і текстові файли. Однак, зазвичай рекомендується зберігати у Subversion лише текстові файли, оскільки двійкові файли (наприклад, зображення, аудіо, відео) можуть швидко роздути сховище і ускладнити керування ним. Якщо вам потрібно зберігати бінарні файли у Subversion, рекомендується використовувати розширення SVN Git Large File Storage (LFS) або спеціальну систему керування бінарними артефактами.</w:t>
+        <w:t xml:space="preserve">2.5.4 Що таке сховище </w:t>
+      </w:r>
+      <w:proofErr w:type="spellStart"/>
+      <w:r>
+        <w:t>Subversion</w:t>
+      </w:r>
+      <w:proofErr w:type="spellEnd"/>
+      <w:r>
+        <w:t xml:space="preserve">? </w:t>
+      </w:r>
+    </w:p>
+    <w:p>
+      <w:pPr>
+        <w:spacing w:before="0" w:after="0" w:line="360" w:lineRule="auto"/>
+        <w:ind w:firstLine="851"/>
+      </w:pPr>
+    </w:p>
+    <w:p>
+      <w:pPr>
+        <w:spacing w:before="0" w:after="0" w:line="360" w:lineRule="auto"/>
+        <w:ind w:firstLine="851"/>
+      </w:pPr>
+      <w:r>
+        <w:t xml:space="preserve">Сховище </w:t>
+      </w:r>
+      <w:proofErr w:type="spellStart"/>
+      <w:r>
+        <w:t>Subversion</w:t>
+      </w:r>
+      <w:proofErr w:type="spellEnd"/>
+      <w:r>
+        <w:t xml:space="preserve"> - це центральне місце, де зберігаються всі файли проекту </w:t>
+      </w:r>
+      <w:proofErr w:type="spellStart"/>
+      <w:r>
+        <w:t>Subversion</w:t>
+      </w:r>
+      <w:proofErr w:type="spellEnd"/>
+      <w:r>
+        <w:t>. Сховище містить всю історію версій проекту, включно з усіма змінами, внесеними до файлів з плином часу. Сховище зазвичай розміщується на сервері і до нього можуть мати доступ декілька розробників для спільної роботи над проектом.</w:t>
       </w:r>
     </w:p>
     <w:p>
@@ -1236,55 +1989,35 @@
         <w:pStyle w:val="-20"/>
       </w:pPr>
       <w:r>
-        <w:t xml:space="preserve">2.5.4 Що таке сховище Subversion? </w:t>
-      </w:r>
-    </w:p>
-    <w:p>
-      <w:pPr>
-        <w:spacing w:before="0" w:after="0" w:line="360" w:lineRule="auto"/>
-        <w:ind w:firstLine="851"/>
-      </w:pPr>
-    </w:p>
-    <w:p>
-      <w:pPr>
-        <w:spacing w:before="0" w:after="0" w:line="360" w:lineRule="auto"/>
-        <w:ind w:firstLine="851"/>
-      </w:pPr>
-      <w:r>
-        <w:t>Сховище Subversion - це центральне місце, де зберігаються всі файли проекту Subversion. Сховище містить всю історію версій проекту, включно з усіма змінами, внесеними до файлів з плином часу. Сховище зазвичай розміщується на сервері і до нього можуть мати доступ декілька розробників для спільної роботи над проектом.</w:t>
-      </w:r>
-    </w:p>
-    <w:p>
-      <w:pPr>
-        <w:spacing w:before="0" w:after="0" w:line="360" w:lineRule="auto"/>
-        <w:ind w:firstLine="851"/>
-      </w:pPr>
-    </w:p>
-    <w:p>
-      <w:pPr>
-        <w:pStyle w:val="-20"/>
-      </w:pPr>
-      <w:r>
-        <w:t>2.5.5 Скільки сховищ може використовувати Subversion для зберігання даних?</w:t>
-      </w:r>
-    </w:p>
-    <w:p>
-      <w:pPr>
-        <w:spacing w:before="0" w:after="0" w:line="360" w:lineRule="auto"/>
-        <w:ind w:firstLine="851"/>
-      </w:pPr>
-    </w:p>
-    <w:p>
-      <w:pPr>
-        <w:spacing w:before="0" w:after="0" w:line="360" w:lineRule="auto"/>
-        <w:ind w:firstLine="851"/>
-      </w:pPr>
-      <w:r>
-        <w:t xml:space="preserve">Subversion може використовувати будь-яку кількість сховищ для зберігання даних, залежно від ваших потреб. Кожне сховище є незалежним і містить власний набір файлів та історію версій. Зазвичай використовується один сховище для одного проекту, але ви також можете використовувати декілька </w:t>
-      </w:r>
-      <w:r>
-        <w:lastRenderedPageBreak/>
-        <w:t>сховищ для одного проекту, якщо це необхідно. Кількість сховищ, які слід використовувати, залежить від вимог вашого проекту та складності вашої кодової бази.</w:t>
+        <w:t xml:space="preserve">2.5.5 Скільки сховищ може використовувати </w:t>
+      </w:r>
+      <w:proofErr w:type="spellStart"/>
+      <w:r>
+        <w:t>Subversion</w:t>
+      </w:r>
+      <w:proofErr w:type="spellEnd"/>
+      <w:r>
+        <w:t xml:space="preserve"> для зберігання даних?</w:t>
+      </w:r>
+    </w:p>
+    <w:p>
+      <w:pPr>
+        <w:spacing w:before="0" w:after="0" w:line="360" w:lineRule="auto"/>
+        <w:ind w:firstLine="851"/>
+      </w:pPr>
+    </w:p>
+    <w:p>
+      <w:pPr>
+        <w:spacing w:before="0" w:after="0" w:line="360" w:lineRule="auto"/>
+        <w:ind w:firstLine="851"/>
+      </w:pPr>
+      <w:proofErr w:type="spellStart"/>
+      <w:r>
+        <w:t>Subversion</w:t>
+      </w:r>
+      <w:proofErr w:type="spellEnd"/>
+      <w:r>
+        <w:t xml:space="preserve"> може використовувати будь-яку кількість сховищ для зберігання даних, залежно від ваших потреб. Кожне сховище є незалежним і містить власний набір файлів та історію версій. Зазвичай використовується один сховище для одного проекту, але ви також можете використовувати декілька сховищ для одного проекту, якщо це необхідно. Кількість сховищ, які слід використовувати, залежить від вимог вашого проекту та складності вашої кодової бази.</w:t>
       </w:r>
     </w:p>
     <w:sectPr>

</xml_diff>

<commit_message>
Friday, April 21, 2023, 10:35:00 PM Eastern European Summer Time
</commit_message>
<xml_diff>
--- a/year1-term2/SS/lb3/звіт.docx
+++ b/year1-term2/SS/lb3/звіт.docx
@@ -356,7 +356,21 @@
         <w:ind w:firstLine="851"/>
       </w:pPr>
       <w:r>
-        <w:t xml:space="preserve">3.1.1 Вивчити  основні  можливості  середовища  </w:t>
+        <w:rPr>
+          <w:lang w:val="en-US"/>
+        </w:rPr>
+        <w:t>1</w:t>
+      </w:r>
+      <w:r>
+        <w:t xml:space="preserve">.1.1 </w:t>
+      </w:r>
+      <w:proofErr w:type="gramStart"/>
+      <w:r>
+        <w:t>Вивчити  основні</w:t>
+      </w:r>
+      <w:proofErr w:type="gramEnd"/>
+      <w:r>
+        <w:t xml:space="preserve">  можливості  середовища  </w:t>
       </w:r>
       <w:proofErr w:type="spellStart"/>
       <w:r>
@@ -381,16 +395,36 @@
         <w:ind w:firstLine="851"/>
       </w:pPr>
       <w:r>
-        <w:t xml:space="preserve">3.1.2 Вивчити  основні  можливості  сучасних  веб-браузерів та інструменти, що використовуються для роботи з даними в мережі. </w:t>
-      </w:r>
-    </w:p>
-    <w:p>
-      <w:pPr>
-        <w:spacing w:before="0" w:after="0" w:line="360" w:lineRule="auto"/>
-        <w:ind w:firstLine="851"/>
-      </w:pPr>
-      <w:r>
-        <w:t>3.1.3 Здобути навички з використання розглянутих інструментів для професійних потреб та роботи в групі.</w:t>
+        <w:rPr>
+          <w:lang w:val="en-US"/>
+        </w:rPr>
+        <w:t>1</w:t>
+      </w:r>
+      <w:r>
+        <w:t xml:space="preserve">.1.2 </w:t>
+      </w:r>
+      <w:proofErr w:type="gramStart"/>
+      <w:r>
+        <w:t>Вивчити  основні</w:t>
+      </w:r>
+      <w:proofErr w:type="gramEnd"/>
+      <w:r>
+        <w:t xml:space="preserve">  можливості  сучасних  веб-браузерів та інструменти, що використовуються для роботи з даними в мережі. </w:t>
+      </w:r>
+    </w:p>
+    <w:p>
+      <w:pPr>
+        <w:spacing w:before="0" w:after="0" w:line="360" w:lineRule="auto"/>
+        <w:ind w:firstLine="851"/>
+      </w:pPr>
+      <w:r>
+        <w:rPr>
+          <w:lang w:val="en-US"/>
+        </w:rPr>
+        <w:t>1</w:t>
+      </w:r>
+      <w:r>
+        <w:t>.1.3 Здобути навички з використання розглянутих інструментів для професійних потреб та роботи в групі.</w:t>
       </w:r>
     </w:p>
     <w:p>
@@ -421,25 +455,25 @@
         <w:ind w:firstLine="851"/>
       </w:pPr>
       <w:r>
-        <w:t xml:space="preserve">3.3.1 Ознайомитися з основними теоретичними відомостями за темою  роботи,  використовуючи  дані методичні  вказівки,  а  також рекомендовану літературу. </w:t>
-      </w:r>
-    </w:p>
-    <w:p>
-      <w:pPr>
-        <w:spacing w:before="0" w:after="0" w:line="360" w:lineRule="auto"/>
-        <w:ind w:firstLine="851"/>
-      </w:pPr>
-      <w:r>
-        <w:t xml:space="preserve">3.3.2 Вивчити  принципи  роботи  пошукових  систем  та інструментарій, що надається ними. </w:t>
-      </w:r>
-    </w:p>
-    <w:p>
-      <w:pPr>
-        <w:spacing w:before="0" w:after="0" w:line="360" w:lineRule="auto"/>
-        <w:ind w:firstLine="851"/>
-      </w:pPr>
-      <w:r>
-        <w:t xml:space="preserve">3.3.3 Виконати пошук інформації в </w:t>
+        <w:t>1.2.1 Ознайомитися з основними теоретичними відомостями за темою роботи, використовуючи дані методичні вказівки, а також рекомендовану літературу.</w:t>
+      </w:r>
+    </w:p>
+    <w:p>
+      <w:pPr>
+        <w:spacing w:before="0" w:after="0" w:line="360" w:lineRule="auto"/>
+        <w:ind w:firstLine="851"/>
+      </w:pPr>
+      <w:r>
+        <w:t>1.2.2 Вивчити принципи роботи пошукових систем та інструментарій, що надається ними.</w:t>
+      </w:r>
+    </w:p>
+    <w:p>
+      <w:pPr>
+        <w:spacing w:before="0" w:after="0" w:line="360" w:lineRule="auto"/>
+        <w:ind w:firstLine="851"/>
+      </w:pPr>
+      <w:r>
+        <w:t xml:space="preserve">1.2.3 Виконати пошук інформації в </w:t>
       </w:r>
       <w:proofErr w:type="spellStart"/>
       <w:r>
@@ -447,16 +481,16 @@
       </w:r>
       <w:proofErr w:type="spellEnd"/>
       <w:r>
-        <w:t xml:space="preserve"> за допомогою різних пошукових серверів: </w:t>
-      </w:r>
-    </w:p>
-    <w:p>
-      <w:pPr>
-        <w:spacing w:before="0" w:after="0" w:line="360" w:lineRule="auto"/>
-        <w:ind w:firstLine="851"/>
-      </w:pPr>
-      <w:r>
-        <w:t xml:space="preserve">a)  знайти  та  навести у  звіті  визначення  п’яти  з  наступних спеціальних  термінів:  інформаційна  технологія,  програмне забезпечення, протокол, інформація, файл, дані, мова програмування, операційна  система, база  даних, компілятор,  ASCII, графічний редактор,  комп’ютерна мережа, сервер, комп’ютерний вірус, модуль, система  керування  вмістом,  парадигма  програмування,  гіпертекст, </w:t>
+        <w:t xml:space="preserve"> за допомогою різних пошукових серверів:</w:t>
+      </w:r>
+    </w:p>
+    <w:p>
+      <w:pPr>
+        <w:spacing w:before="0" w:after="0" w:line="360" w:lineRule="auto"/>
+        <w:ind w:firstLine="851"/>
+      </w:pPr>
+      <w:r>
+        <w:t xml:space="preserve">a) знайти та навести у звіті визначення п’яти з наступних спеціальних термінів: інформаційна технологія, програмне забезпечення, протокол, інформація, файл, дані, мова програмування, операційна система, база даних, компілятор, ASCII, графічний редактор, комп’ютерна мережа, сервер, комп’ютерний вірус, модуль, система керування вмістом, парадигма програмування, гіпертекст, </w:t>
       </w:r>
       <w:proofErr w:type="spellStart"/>
       <w:r>
@@ -464,7 +498,7 @@
       </w:r>
       <w:proofErr w:type="spellEnd"/>
       <w:r>
-        <w:t xml:space="preserve">,  комунікація,  веб-сайт,  URL,  текстовий  редактор,  електронна пошта,  інтернет-спільнота,  </w:t>
+        <w:t xml:space="preserve">, комунікація, веб-сайт, URL, текстовий редактор, електронна пошта, інтернет-спільнота, </w:t>
       </w:r>
       <w:proofErr w:type="spellStart"/>
       <w:r>
@@ -472,7 +506,7 @@
       </w:r>
       <w:proofErr w:type="spellEnd"/>
       <w:r>
-        <w:t xml:space="preserve">,  RSS,  плагін,  веб-портал, віртуальна  машина,  інтерпретатор,  інтернет-бот,  </w:t>
+        <w:t xml:space="preserve">, RSS, плагін, веб-портал, віртуальна машина, інтерпретатор, інтернет-бот, </w:t>
       </w:r>
       <w:proofErr w:type="spellStart"/>
       <w:r>
@@ -480,7 +514,7 @@
       </w:r>
       <w:proofErr w:type="spellEnd"/>
       <w:r>
-        <w:t xml:space="preserve">,  проксі-сервер,  веб-сервер,  транслятор,  емулятор,  синтаксис,  семантика  (за варіантом); </w:t>
+        <w:t>, проксі-сервер, веб-сервер, транслятор, емулятор, синтаксис, семантика (за варіантом);</w:t>
       </w:r>
     </w:p>
     <w:p>
@@ -498,7 +532,7 @@
       </w:r>
       <w:proofErr w:type="spellEnd"/>
       <w:r>
-        <w:t xml:space="preserve"> Академія та привести у відповідності  зі  стандартом  ДСТУ  ГОСТ  7.1:2006  «Система стандартів  з  інформації,  бібліотечної  та  видавничої  справи. Бібліографічний  запис.  Бібліографічний  опис.  Загальні  вимоги  та правила складання» бібліографічні дані книг або статей з журналів (за останні 5 років) за спеціальністю: 10 загалом за спеціальністю та 5 за однією з наступних тем: операційні системи  </w:t>
+        <w:t xml:space="preserve"> Академія та привести у відповідності зі стандартом ДСТУ ГОСТ 7.1:2006 «Система стандартів з інформації, бібліотечної та видавничої справи. Бібліографічний запис. Бібліографічний опис. Загальні вимоги та правила складання» бібліографічні дані книг або статей з журналів (за останні 5 років) за спеціальністю: 10 загалом за спеціальністю та 5 за однією з наступних тем: операційні системи </w:t>
       </w:r>
       <w:proofErr w:type="spellStart"/>
       <w:r>
@@ -506,7 +540,7 @@
       </w:r>
       <w:proofErr w:type="spellEnd"/>
       <w:r>
-        <w:t xml:space="preserve">,  </w:t>
+        <w:t xml:space="preserve">, </w:t>
       </w:r>
       <w:proofErr w:type="spellStart"/>
       <w:r>
@@ -514,7 +548,7 @@
       </w:r>
       <w:proofErr w:type="spellEnd"/>
       <w:r>
-        <w:t xml:space="preserve">,  </w:t>
+        <w:t xml:space="preserve">, </w:t>
       </w:r>
       <w:proofErr w:type="spellStart"/>
       <w:r>
@@ -522,7 +556,7 @@
       </w:r>
       <w:proofErr w:type="spellEnd"/>
       <w:r>
-        <w:t xml:space="preserve">,  OS X,  </w:t>
+        <w:t xml:space="preserve">, OS X, </w:t>
       </w:r>
       <w:proofErr w:type="spellStart"/>
       <w:r>
@@ -530,7 +564,7 @@
       </w:r>
       <w:proofErr w:type="spellEnd"/>
       <w:r>
-        <w:t xml:space="preserve">,  мови  програмування  </w:t>
+        <w:t xml:space="preserve">, мови програмування </w:t>
       </w:r>
       <w:proofErr w:type="spellStart"/>
       <w:r>
@@ -538,7 +572,7 @@
       </w:r>
       <w:proofErr w:type="spellEnd"/>
       <w:r>
-        <w:t xml:space="preserve">,  </w:t>
+        <w:t xml:space="preserve">, </w:t>
       </w:r>
       <w:proofErr w:type="spellStart"/>
       <w:r>
@@ -546,7 +580,7 @@
       </w:r>
       <w:proofErr w:type="spellEnd"/>
       <w:r>
-        <w:t xml:space="preserve">,  </w:t>
+        <w:t xml:space="preserve">, </w:t>
       </w:r>
       <w:proofErr w:type="spellStart"/>
       <w:r>
@@ -554,7 +588,7 @@
       </w:r>
       <w:proofErr w:type="spellEnd"/>
       <w:r>
-        <w:t xml:space="preserve">,  PHP,  C#,  </w:t>
+        <w:t xml:space="preserve">, PHP, C#, </w:t>
       </w:r>
       <w:proofErr w:type="spellStart"/>
       <w:r>
@@ -578,7 +612,7 @@
       </w:r>
       <w:proofErr w:type="spellEnd"/>
       <w:r>
-        <w:t xml:space="preserve">, мови  розмітки  XML та  </w:t>
+        <w:t xml:space="preserve">, мови розмітки XML та </w:t>
       </w:r>
       <w:proofErr w:type="spellStart"/>
       <w:r>
@@ -586,7 +620,7 @@
       </w:r>
       <w:proofErr w:type="spellEnd"/>
       <w:r>
-        <w:t xml:space="preserve">, системи керування  базами  даних  </w:t>
+        <w:t xml:space="preserve">, системи керування базами даних </w:t>
       </w:r>
       <w:proofErr w:type="spellStart"/>
       <w:r>
@@ -594,7 +628,7 @@
       </w:r>
       <w:proofErr w:type="spellEnd"/>
       <w:r>
-        <w:t xml:space="preserve"> та  </w:t>
+        <w:t xml:space="preserve"> та </w:t>
       </w:r>
       <w:proofErr w:type="spellStart"/>
       <w:r>
@@ -602,7 +636,7 @@
       </w:r>
       <w:proofErr w:type="spellEnd"/>
       <w:r>
-        <w:t xml:space="preserve">  </w:t>
+        <w:t xml:space="preserve"> </w:t>
       </w:r>
       <w:proofErr w:type="spellStart"/>
       <w:r>
@@ -610,7 +644,7 @@
       </w:r>
       <w:proofErr w:type="spellEnd"/>
       <w:r>
-        <w:t xml:space="preserve">, системи керування  вмістом  </w:t>
+        <w:t xml:space="preserve">, системи керування вмістом </w:t>
       </w:r>
       <w:proofErr w:type="spellStart"/>
       <w:r>
@@ -634,7 +668,7 @@
       </w:r>
       <w:proofErr w:type="spellEnd"/>
       <w:r>
-        <w:t xml:space="preserve">, графічні  редактори </w:t>
+        <w:t xml:space="preserve">, графічні редактори </w:t>
       </w:r>
       <w:proofErr w:type="spellStart"/>
       <w:r>
@@ -642,7 +676,7 @@
       </w:r>
       <w:proofErr w:type="spellEnd"/>
       <w:r>
-        <w:t xml:space="preserve"> та  </w:t>
+        <w:t xml:space="preserve"> та </w:t>
       </w:r>
       <w:proofErr w:type="spellStart"/>
       <w:r>
@@ -658,7 +692,7 @@
       </w:r>
       <w:proofErr w:type="spellEnd"/>
       <w:r>
-        <w:t xml:space="preserve">,  веб-сервери  </w:t>
+        <w:t xml:space="preserve">, веб-сервери </w:t>
       </w:r>
       <w:proofErr w:type="spellStart"/>
       <w:r>
@@ -666,16 +700,16 @@
       </w:r>
       <w:proofErr w:type="spellEnd"/>
       <w:r>
-        <w:t xml:space="preserve"> та  IIS (за варіантом); </w:t>
-      </w:r>
-    </w:p>
-    <w:p>
-      <w:pPr>
-        <w:spacing w:before="0" w:after="0" w:line="360" w:lineRule="auto"/>
-        <w:ind w:firstLine="851"/>
-      </w:pPr>
-      <w:r>
-        <w:t xml:space="preserve">в)  привести  у  звіті  коротку  біографію,  область  наукової діяльності  та  досягнення  5  з  наступних діячів: Алан  Кей,  </w:t>
+        <w:t xml:space="preserve"> та IIS (за варіантом);</w:t>
+      </w:r>
+    </w:p>
+    <w:p>
+      <w:pPr>
+        <w:spacing w:before="0" w:after="0" w:line="360" w:lineRule="auto"/>
+        <w:ind w:firstLine="851"/>
+      </w:pPr>
+      <w:r>
+        <w:t xml:space="preserve">в) привести у звіті коротку біографію, область наукової діяльності та досягнення 5 з наступних діячів: Алан Кей, </w:t>
       </w:r>
       <w:proofErr w:type="spellStart"/>
       <w:r>
@@ -691,7 +725,7 @@
       </w:r>
       <w:proofErr w:type="spellEnd"/>
       <w:r>
-        <w:t xml:space="preserve">,  Метью  </w:t>
+        <w:t xml:space="preserve">, Метью </w:t>
       </w:r>
       <w:proofErr w:type="spellStart"/>
       <w:r>
@@ -699,7 +733,7 @@
       </w:r>
       <w:proofErr w:type="spellEnd"/>
       <w:r>
-        <w:t xml:space="preserve">,  </w:t>
+        <w:t xml:space="preserve">, </w:t>
       </w:r>
       <w:proofErr w:type="spellStart"/>
       <w:r>
@@ -707,7 +741,7 @@
       </w:r>
       <w:proofErr w:type="spellEnd"/>
       <w:r>
-        <w:t xml:space="preserve">  Рубін, Тім </w:t>
+        <w:t xml:space="preserve"> Рубін, Тім </w:t>
       </w:r>
       <w:proofErr w:type="spellStart"/>
       <w:r>
@@ -715,7 +749,7 @@
       </w:r>
       <w:proofErr w:type="spellEnd"/>
       <w:r>
-        <w:t xml:space="preserve">-Лі,  Мартін  Купер, </w:t>
+        <w:t xml:space="preserve">-Лі, Мартін Купер, </w:t>
       </w:r>
       <w:proofErr w:type="spellStart"/>
       <w:r>
@@ -723,7 +757,7 @@
       </w:r>
       <w:proofErr w:type="spellEnd"/>
       <w:r>
-        <w:t xml:space="preserve">  </w:t>
+        <w:t xml:space="preserve"> </w:t>
       </w:r>
       <w:proofErr w:type="spellStart"/>
       <w:r>
@@ -739,7 +773,7 @@
       </w:r>
       <w:proofErr w:type="spellEnd"/>
       <w:r>
-        <w:t xml:space="preserve">  </w:t>
+        <w:t xml:space="preserve"> </w:t>
       </w:r>
       <w:proofErr w:type="spellStart"/>
       <w:r>
@@ -747,7 +781,7 @@
       </w:r>
       <w:proofErr w:type="spellEnd"/>
       <w:r>
-        <w:t xml:space="preserve">, Конрад  </w:t>
+        <w:t xml:space="preserve">, Конрад </w:t>
       </w:r>
       <w:proofErr w:type="spellStart"/>
       <w:r>
@@ -763,7 +797,7 @@
       </w:r>
       <w:proofErr w:type="spellEnd"/>
       <w:r>
-        <w:t xml:space="preserve">  </w:t>
+        <w:t xml:space="preserve"> </w:t>
       </w:r>
       <w:proofErr w:type="spellStart"/>
       <w:r>
@@ -771,7 +805,7 @@
       </w:r>
       <w:proofErr w:type="spellEnd"/>
       <w:r>
-        <w:t xml:space="preserve">, Норберт Вінер, Алан  Тюрінг, </w:t>
+        <w:t xml:space="preserve">, Норберт Вінер, Алан Тюрінг, </w:t>
       </w:r>
       <w:proofErr w:type="spellStart"/>
       <w:r>
@@ -779,7 +813,7 @@
       </w:r>
       <w:proofErr w:type="spellEnd"/>
       <w:r>
-        <w:t xml:space="preserve">  Розенблат, </w:t>
+        <w:t xml:space="preserve"> Розенблат, </w:t>
       </w:r>
       <w:proofErr w:type="spellStart"/>
       <w:r>
@@ -787,7 +821,7 @@
       </w:r>
       <w:proofErr w:type="spellEnd"/>
       <w:r>
-        <w:t xml:space="preserve">  Мінський,  Алан </w:t>
+        <w:t xml:space="preserve"> Мінський, Алан </w:t>
       </w:r>
       <w:proofErr w:type="spellStart"/>
       <w:r>
@@ -795,7 +829,7 @@
       </w:r>
       <w:proofErr w:type="spellEnd"/>
       <w:r>
-        <w:t xml:space="preserve">,  Стів  Джобс,  В.М.  Глушков,  </w:t>
+        <w:t xml:space="preserve">, Стів Джобс, В.М. Глушков, </w:t>
       </w:r>
       <w:proofErr w:type="spellStart"/>
       <w:r>
@@ -803,7 +837,7 @@
       </w:r>
       <w:proofErr w:type="spellEnd"/>
       <w:r>
-        <w:t xml:space="preserve">  ван  </w:t>
+        <w:t xml:space="preserve"> ван </w:t>
       </w:r>
       <w:proofErr w:type="spellStart"/>
       <w:r>
@@ -891,7 +925,7 @@
       </w:r>
       <w:proofErr w:type="spellEnd"/>
       <w:r>
-        <w:t xml:space="preserve">,  </w:t>
+        <w:t xml:space="preserve">, </w:t>
       </w:r>
       <w:proofErr w:type="spellStart"/>
       <w:r>
@@ -907,7 +941,7 @@
       </w:r>
       <w:proofErr w:type="spellEnd"/>
       <w:r>
-        <w:t xml:space="preserve">,  Ада </w:t>
+        <w:t xml:space="preserve">, Ада </w:t>
       </w:r>
       <w:proofErr w:type="spellStart"/>
       <w:r>
@@ -931,7 +965,7 @@
       </w:r>
       <w:proofErr w:type="spellEnd"/>
       <w:r>
-        <w:t xml:space="preserve">, Норберт  Вінер,  Стів  Возняк,  Річард  </w:t>
+        <w:t xml:space="preserve">, Норберт Вінер, Стів Возняк, Річард </w:t>
       </w:r>
       <w:proofErr w:type="spellStart"/>
       <w:r>
@@ -939,7 +973,7 @@
       </w:r>
       <w:proofErr w:type="spellEnd"/>
       <w:r>
-        <w:t xml:space="preserve">,  </w:t>
+        <w:t xml:space="preserve">, </w:t>
       </w:r>
       <w:proofErr w:type="spellStart"/>
       <w:r>
@@ -947,7 +981,7 @@
       </w:r>
       <w:proofErr w:type="spellEnd"/>
       <w:r>
-        <w:t xml:space="preserve">  Пейдж,  </w:t>
+        <w:t xml:space="preserve"> Пейдж, </w:t>
       </w:r>
       <w:proofErr w:type="spellStart"/>
       <w:r>
@@ -955,7 +989,7 @@
       </w:r>
       <w:proofErr w:type="spellEnd"/>
       <w:r>
-        <w:t xml:space="preserve"> Брін,  Джеймс  </w:t>
+        <w:t xml:space="preserve"> Брін, Джеймс </w:t>
       </w:r>
       <w:proofErr w:type="spellStart"/>
       <w:r>
@@ -963,7 +997,7 @@
       </w:r>
       <w:proofErr w:type="spellEnd"/>
       <w:r>
-        <w:t xml:space="preserve">,  </w:t>
+        <w:t xml:space="preserve">, </w:t>
       </w:r>
       <w:proofErr w:type="spellStart"/>
       <w:r>
@@ -971,7 +1005,7 @@
       </w:r>
       <w:proofErr w:type="spellEnd"/>
       <w:r>
-        <w:t xml:space="preserve">  </w:t>
+        <w:t xml:space="preserve"> </w:t>
       </w:r>
       <w:proofErr w:type="spellStart"/>
       <w:r>
@@ -979,7 +1013,7 @@
       </w:r>
       <w:proofErr w:type="spellEnd"/>
       <w:r>
-        <w:t xml:space="preserve">,  </w:t>
+        <w:t xml:space="preserve">, </w:t>
       </w:r>
       <w:proofErr w:type="spellStart"/>
       <w:r>
@@ -987,7 +1021,7 @@
       </w:r>
       <w:proofErr w:type="spellEnd"/>
       <w:r>
-        <w:t xml:space="preserve">  </w:t>
+        <w:t xml:space="preserve"> </w:t>
       </w:r>
       <w:proofErr w:type="spellStart"/>
       <w:r>
@@ -995,7 +1029,7 @@
       </w:r>
       <w:proofErr w:type="spellEnd"/>
       <w:r>
-        <w:t xml:space="preserve">,  Міґель  де  </w:t>
+        <w:t xml:space="preserve">, Міґель де </w:t>
       </w:r>
       <w:proofErr w:type="spellStart"/>
       <w:r>
@@ -1003,11 +1037,11 @@
       </w:r>
       <w:proofErr w:type="spellEnd"/>
       <w:r>
-        <w:t>, Джордж Б</w:t>
-      </w:r>
-      <w:proofErr w:type="spellStart"/>
-      <w:r>
-        <w:t>уль</w:t>
+        <w:t xml:space="preserve">, Джордж </w:t>
+      </w:r>
+      <w:proofErr w:type="spellStart"/>
+      <w:r>
+        <w:t>Буль</w:t>
       </w:r>
       <w:proofErr w:type="spellEnd"/>
       <w:r>
@@ -1019,7 +1053,7 @@
       </w:r>
       <w:proofErr w:type="spellEnd"/>
       <w:r>
-        <w:t xml:space="preserve">,  Говард </w:t>
+        <w:t xml:space="preserve">, Говард </w:t>
       </w:r>
       <w:proofErr w:type="spellStart"/>
       <w:r>
@@ -1027,16 +1061,16 @@
       </w:r>
       <w:proofErr w:type="spellEnd"/>
       <w:r>
-        <w:t xml:space="preserve"> (за варіантом). </w:t>
-      </w:r>
-    </w:p>
-    <w:p>
-      <w:pPr>
-        <w:spacing w:before="0" w:after="0" w:line="360" w:lineRule="auto"/>
-        <w:ind w:firstLine="851"/>
-      </w:pPr>
-      <w:r>
-        <w:t xml:space="preserve">3.3.4 Обрати запит для пошуку та порівняти результати пошуку для різних пошукових систем (хоча б трьох), заповнивши таблицю, що містить такі стовпці: – </w:t>
+        <w:t xml:space="preserve"> (за варіантом).</w:t>
+      </w:r>
+    </w:p>
+    <w:p>
+      <w:pPr>
+        <w:spacing w:before="0" w:after="0" w:line="360" w:lineRule="auto"/>
+        <w:ind w:firstLine="851"/>
+      </w:pPr>
+      <w:r>
+        <w:t xml:space="preserve">1.2.4 Обрати запит для пошуку та порівняти результати пошуку для різних пошукових систем (хоча б трьох), заповнивши таблицю, що містить такі стовпці: – </w:t>
       </w:r>
       <w:proofErr w:type="spellStart"/>
       <w:r>
@@ -1044,7 +1078,7 @@
       </w:r>
       <w:proofErr w:type="spellEnd"/>
       <w:r>
-        <w:t xml:space="preserve"> з/п; – адреса пошукового сервера; – перелік  перших  10  сайтів,  що  найдені  за  результатами пошуку (URL-адреси); – коротка назва кожного сайту; – </w:t>
+        <w:t xml:space="preserve"> з/п; – адреса пошукового сервера; – перелік перших 10 сайтів, що найдені за результатами пошуку (URL-адреси); – коротка назва кожного сайту; – </w:t>
       </w:r>
       <w:proofErr w:type="spellStart"/>
       <w:r>
@@ -1052,7 +1086,7 @@
       </w:r>
       <w:proofErr w:type="spellEnd"/>
       <w:r>
-        <w:t xml:space="preserve">  кожного  отриманого  результату  запиту  та середній результат для кожного пошукового сервера. Стовпець  «</w:t>
+        <w:t xml:space="preserve"> кожного отриманого результату запиту та середній результат для кожного пошукового сервера. Стовпець «</w:t>
       </w:r>
       <w:proofErr w:type="spellStart"/>
       <w:r>
@@ -1060,11 +1094,11 @@
       </w:r>
       <w:proofErr w:type="spellEnd"/>
       <w:r>
-        <w:t xml:space="preserve">  запиту»  розділяється  на  дві  колонки, перша  з  яких  заповнюється  студентом  на  власний  розсуд  як </w:t>
+        <w:t xml:space="preserve"> запиту» розділяється на дві колонки, перша з яких заповнюється студентом на власний розсуд як </w:t>
       </w:r>
       <w:r>
         <w:lastRenderedPageBreak/>
-        <w:t xml:space="preserve">суб’єктивна оцінка (за 100 бальною шкалою) відповідності знайденої інформації  введеному  запиту,  а  друга  заповнюється  як  обчислена оцінка </w:t>
+        <w:t xml:space="preserve">суб’єктивна оцінка (за 100 бальною шкалою) відповідності знайденої інформації введеному запиту, а друга заповнюється як обчислена оцінка </w:t>
       </w:r>
       <w:proofErr w:type="spellStart"/>
       <w:r>
@@ -1079,12 +1113,8 @@
       <w:pPr>
         <w:spacing w:before="0" w:after="0" w:line="360" w:lineRule="auto"/>
         <w:ind w:firstLine="851"/>
-        <w:jc w:val="center"/>
       </w:pPr>
       <m:oMathPara>
-        <m:oMathParaPr>
-          <m:jc m:val="center"/>
-        </m:oMathParaPr>
         <m:oMath>
           <m:r>
             <w:rPr>
@@ -1109,7 +1139,7 @@
       </w:r>
       <w:proofErr w:type="spellEnd"/>
       <w:r>
-        <w:t xml:space="preserve"> – міра, що визначає частоту появи окремого слова в тексті веб-сторінки та  дорівнює  добутку  відношень  кількості  входжень кожного слова в текст веб-сторінки до кількості слів у документі; k1 – коефіцієнт, що визначає значимість міри </w:t>
+        <w:t xml:space="preserve"> – міра, що визначає частоту появи окремого слова в тексті веб-сторінки та дорівнює добутку відношень кількості входжень кожного слова в текст веб-сторінки до кількості слів у документі; k1 – коефіцієнт, що визначає значимість міри </w:t>
       </w:r>
       <w:proofErr w:type="spellStart"/>
       <w:r>
@@ -1133,16 +1163,16 @@
       </w:r>
       <w:proofErr w:type="spellEnd"/>
       <w:r>
-        <w:t xml:space="preserve">  –  міра,  що  визначає  частоту  появи  цілого  тексту  запиту  в тексті  веб-сторінки і  дорівнює  відношенню  кількості  входжень повного  тексту  запиту  в  текст  веб-сторінки  до  тієї  ж  кількості, збільшеної на одиницю. </w:t>
-      </w:r>
-    </w:p>
-    <w:p>
-      <w:pPr>
-        <w:spacing w:before="0" w:after="0" w:line="360" w:lineRule="auto"/>
-        <w:ind w:firstLine="851"/>
-      </w:pPr>
-      <w:r>
-        <w:t>3.3.5  Обрати деяке зображення для пошуку, виконати пошук на різних  пошукових  серверах,  заповнити  таблицю  порівняння результатів аналогічно п. 3.3.4, навести результати пошуку найбільш релевантної інформації (</w:t>
+        <w:t xml:space="preserve"> – міра, що визначає частоту появи цілого тексту запиту в тексті веб-сторінки і дорівнює відношенню кількості входжень повного тексту запиту в текст веб-сторінки до тієї ж кількості, збільшеної на одиницю.</w:t>
+      </w:r>
+    </w:p>
+    <w:p>
+      <w:pPr>
+        <w:spacing w:before="0" w:after="0" w:line="360" w:lineRule="auto"/>
+        <w:ind w:firstLine="851"/>
+      </w:pPr>
+      <w:r>
+        <w:t>1.2.5 Обрати деяке зображення для пошуку, виконати пошук на різних пошукових серверах, заповнити таблицю порівняння результатів аналогічно п. 1.2.4, навести результати пошуку найбільш релевантної інформації (</w:t>
       </w:r>
       <w:proofErr w:type="spellStart"/>
       <w:r>
@@ -1150,16 +1180,16 @@
       </w:r>
       <w:proofErr w:type="spellEnd"/>
       <w:r>
-        <w:t xml:space="preserve"> оцінити суб’єктивно). </w:t>
-      </w:r>
-    </w:p>
-    <w:p>
-      <w:pPr>
-        <w:spacing w:before="0" w:after="0" w:line="360" w:lineRule="auto"/>
-        <w:ind w:firstLine="851"/>
-      </w:pPr>
-      <w:r>
-        <w:t xml:space="preserve">3.3.6 За  допомогою  бази  знань  та  набору  обчислювальних алгоритмів </w:t>
+        <w:t xml:space="preserve"> оцінити суб’єктивно).</w:t>
+      </w:r>
+    </w:p>
+    <w:p>
+      <w:pPr>
+        <w:spacing w:before="0" w:after="0" w:line="360" w:lineRule="auto"/>
+        <w:ind w:firstLine="851"/>
+      </w:pPr>
+      <w:r>
+        <w:t xml:space="preserve">1.2.6 За допомогою бази знань та набору обчислювальних алгоритмів </w:t>
       </w:r>
       <w:proofErr w:type="spellStart"/>
       <w:r>
@@ -1175,25 +1205,25 @@
       </w:r>
       <w:proofErr w:type="spellEnd"/>
       <w:r>
-        <w:t xml:space="preserve"> розв’язати  диференційне  рівняння та систему  лінійних  алгебраїчних  рівнянь,  виконати  операції  над матрицями. </w:t>
-      </w:r>
-    </w:p>
-    <w:p>
-      <w:pPr>
-        <w:spacing w:before="0" w:after="0" w:line="360" w:lineRule="auto"/>
-        <w:ind w:firstLine="851"/>
-      </w:pPr>
-      <w:r>
-        <w:t xml:space="preserve">3.3.7 Створити  додаткову  поштову  скриньку  та  перенаправити листи з неї на основну. </w:t>
-      </w:r>
-    </w:p>
-    <w:p>
-      <w:pPr>
-        <w:spacing w:before="0" w:after="0" w:line="360" w:lineRule="auto"/>
-        <w:ind w:firstLine="851"/>
-      </w:pPr>
-      <w:r>
-        <w:t xml:space="preserve">3.3.8 Вивчити  принципи  роботи  в  </w:t>
+        <w:t xml:space="preserve"> розв’язати диференційне рівняння та систему лінійних алгебраїчних рівнянь, виконати операції над матрицями.</w:t>
+      </w:r>
+    </w:p>
+    <w:p>
+      <w:pPr>
+        <w:spacing w:before="0" w:after="0" w:line="360" w:lineRule="auto"/>
+        <w:ind w:firstLine="851"/>
+      </w:pPr>
+      <w:r>
+        <w:t>1.2.7 Створити додаткову поштову скриньку та перенаправити листи з неї на основну.</w:t>
+      </w:r>
+    </w:p>
+    <w:p>
+      <w:pPr>
+        <w:spacing w:before="0" w:after="0" w:line="360" w:lineRule="auto"/>
+        <w:ind w:firstLine="851"/>
+      </w:pPr>
+      <w:r>
+        <w:t xml:space="preserve">1.2.8 Вивчити принципи роботи в </w:t>
       </w:r>
       <w:proofErr w:type="spellStart"/>
       <w:r>
@@ -1201,7 +1231,7 @@
       </w:r>
       <w:proofErr w:type="spellEnd"/>
       <w:r>
-        <w:t xml:space="preserve"> за  допомогою браузерів  </w:t>
+        <w:t xml:space="preserve"> за допомогою браузерів </w:t>
       </w:r>
       <w:proofErr w:type="spellStart"/>
       <w:r>
@@ -1257,25 +1287,25 @@
       </w:r>
       <w:proofErr w:type="spellEnd"/>
       <w:r>
-        <w:t xml:space="preserve"> (хоча б трьох з перелічених). </w:t>
-      </w:r>
-    </w:p>
-    <w:p>
-      <w:pPr>
-        <w:spacing w:before="0" w:after="0" w:line="360" w:lineRule="auto"/>
-        <w:ind w:firstLine="851"/>
-      </w:pPr>
-      <w:r>
-        <w:t xml:space="preserve">3.3.9 Обрати  критерії  порівняння  та  виконати  порівняння розглянутих браузерів, для чого заповнити відповідну таблицю. </w:t>
-      </w:r>
-    </w:p>
-    <w:p>
-      <w:pPr>
-        <w:spacing w:before="0" w:after="0" w:line="360" w:lineRule="auto"/>
-        <w:ind w:firstLine="851"/>
-      </w:pPr>
-      <w:r>
-        <w:t xml:space="preserve">3.3.10 Синхронізувати дані веб-перегляду на різних пристроях з доступом до </w:t>
+        <w:t xml:space="preserve"> (хоча б трьох з перелічених).</w:t>
+      </w:r>
+    </w:p>
+    <w:p>
+      <w:pPr>
+        <w:spacing w:before="0" w:after="0" w:line="360" w:lineRule="auto"/>
+        <w:ind w:firstLine="851"/>
+      </w:pPr>
+      <w:r>
+        <w:t>1.2.9 Обрати критерії порівняння та виконати порівняння розглянутих браузерів, для чого заповнити відповідну таблицю.</w:t>
+      </w:r>
+    </w:p>
+    <w:p>
+      <w:pPr>
+        <w:spacing w:before="0" w:after="0" w:line="360" w:lineRule="auto"/>
+        <w:ind w:firstLine="851"/>
+      </w:pPr>
+      <w:r>
+        <w:t xml:space="preserve">1.2.10 Синхронізувати дані веб-перегляду на різних пристроях з доступом до </w:t>
       </w:r>
       <w:proofErr w:type="spellStart"/>
       <w:r>
@@ -1283,34 +1313,34 @@
       </w:r>
       <w:proofErr w:type="spellEnd"/>
       <w:r>
-        <w:t xml:space="preserve"> в одному з браузерів. </w:t>
-      </w:r>
-    </w:p>
-    <w:p>
-      <w:pPr>
-        <w:spacing w:before="0" w:after="0" w:line="360" w:lineRule="auto"/>
-        <w:ind w:firstLine="851"/>
-      </w:pPr>
-      <w:r>
-        <w:t xml:space="preserve">3.3.11 Заблокувати рекламу в браузері. </w:t>
-      </w:r>
-    </w:p>
-    <w:p>
-      <w:pPr>
-        <w:spacing w:before="0" w:after="0" w:line="360" w:lineRule="auto"/>
-        <w:ind w:firstLine="851"/>
-      </w:pPr>
-      <w:r>
-        <w:t xml:space="preserve">3.3.12 Оформити звіт з роботи. </w:t>
-      </w:r>
-    </w:p>
-    <w:p>
-      <w:pPr>
-        <w:spacing w:before="0" w:after="0" w:line="360" w:lineRule="auto"/>
-        <w:ind w:firstLine="851"/>
-      </w:pPr>
-      <w:r>
-        <w:t>3.3.13 Відповісти на контрольні запитання.</w:t>
+        <w:t xml:space="preserve"> в одному з браузерів.</w:t>
+      </w:r>
+    </w:p>
+    <w:p>
+      <w:pPr>
+        <w:spacing w:before="0" w:after="0" w:line="360" w:lineRule="auto"/>
+        <w:ind w:firstLine="851"/>
+      </w:pPr>
+      <w:r>
+        <w:t>1.2.11 Заблокувати рекламу в браузері.</w:t>
+      </w:r>
+    </w:p>
+    <w:p>
+      <w:pPr>
+        <w:spacing w:before="0" w:after="0" w:line="360" w:lineRule="auto"/>
+        <w:ind w:firstLine="851"/>
+      </w:pPr>
+      <w:r>
+        <w:t>1.2.12 Оформити звіт з роботи.</w:t>
+      </w:r>
+    </w:p>
+    <w:p>
+      <w:pPr>
+        <w:spacing w:before="0" w:after="0" w:line="360" w:lineRule="auto"/>
+        <w:ind w:firstLine="851"/>
+      </w:pPr>
+      <w:r>
+        <w:t>1.2.13 Відповісти на контрольні запитання.</w:t>
       </w:r>
     </w:p>
     <w:p>

</xml_diff>

<commit_message>
Sunday, April 23, 2023, 7:16:25 PM Eastern European Summer Time
</commit_message>
<xml_diff>
--- a/year1-term2/SS/lb3/звіт.docx
+++ b/year1-term2/SS/lb3/звіт.docx
@@ -362,15 +362,7 @@
         <w:t>1</w:t>
       </w:r>
       <w:r>
-        <w:t xml:space="preserve">.1.1 </w:t>
-      </w:r>
-      <w:proofErr w:type="gramStart"/>
-      <w:r>
-        <w:t>Вивчити  основні</w:t>
-      </w:r>
-      <w:proofErr w:type="gramEnd"/>
-      <w:r>
-        <w:t xml:space="preserve">  можливості  середовища  </w:t>
+        <w:t xml:space="preserve">.1.1 Вивчити  основні  можливості  середовища  </w:t>
       </w:r>
       <w:proofErr w:type="spellStart"/>
       <w:r>
@@ -401,15 +393,7 @@
         <w:t>1</w:t>
       </w:r>
       <w:r>
-        <w:t xml:space="preserve">.1.2 </w:t>
-      </w:r>
-      <w:proofErr w:type="gramStart"/>
-      <w:r>
-        <w:t>Вивчити  основні</w:t>
-      </w:r>
-      <w:proofErr w:type="gramEnd"/>
-      <w:r>
-        <w:t xml:space="preserve">  можливості  сучасних  веб-браузерів та інструменти, що використовуються для роботи з даними в мережі. </w:t>
+        <w:t xml:space="preserve">.1.2 Вивчити  основні  можливості  сучасних  веб-браузерів та інструменти, що використовуються для роботи з даними в мережі. </w:t>
       </w:r>
     </w:p>
     <w:p>
@@ -1370,174 +1354,178 @@
         <w:spacing w:before="0" w:after="0" w:line="360" w:lineRule="auto"/>
         <w:ind w:firstLine="851"/>
       </w:pPr>
-      <w:proofErr w:type="spellStart"/>
-      <w:r>
-        <w:t>Git</w:t>
-      </w:r>
-      <w:proofErr w:type="spellEnd"/>
-      <w:r>
-        <w:t xml:space="preserve"> та </w:t>
-      </w:r>
-      <w:proofErr w:type="spellStart"/>
-      <w:r>
-        <w:t>Subversion</w:t>
-      </w:r>
-      <w:proofErr w:type="spellEnd"/>
-      <w:r>
-        <w:t xml:space="preserve"> - дві найпопулярніші системи контролю версій, що використовуються при розробці програмного забезпечення. Ось короткий огляд того, як вони працюють:</w:t>
-      </w:r>
-    </w:p>
-    <w:p>
-      <w:pPr>
-        <w:spacing w:before="0" w:after="0" w:line="360" w:lineRule="auto"/>
-        <w:ind w:firstLine="851"/>
-      </w:pPr>
-      <w:proofErr w:type="spellStart"/>
-      <w:r>
-        <w:t>Git</w:t>
-      </w:r>
-      <w:proofErr w:type="spellEnd"/>
-      <w:r>
-        <w:t xml:space="preserve">: </w:t>
-      </w:r>
-      <w:proofErr w:type="spellStart"/>
-      <w:r>
-        <w:t>Git</w:t>
-      </w:r>
-      <w:proofErr w:type="spellEnd"/>
-      <w:r>
-        <w:t xml:space="preserve"> - це розподілена система контролю версій, яка дозволяє декільком розробникам одночасно працювати над однією і тією ж кодовою базою. Кожен розробник має власну копію сховища, в яку він може вносити зміни незалежно. Зміни потім об'єднуються шляхом порівняння та об'єднання змін, зроблених кожним розробником. </w:t>
-      </w:r>
-      <w:proofErr w:type="spellStart"/>
-      <w:r>
-        <w:t>Git</w:t>
-      </w:r>
-      <w:proofErr w:type="spellEnd"/>
-      <w:r>
-        <w:t xml:space="preserve"> використовує модель розгалуження, де кожна гілка представляє окрему версію кодової бази. Розробники можуть створювати та об'єднувати гілки за потреби для роботи над різними функціями або виправленнями. </w:t>
-      </w:r>
-      <w:proofErr w:type="spellStart"/>
-      <w:r>
-        <w:t>Git</w:t>
-      </w:r>
-      <w:proofErr w:type="spellEnd"/>
-      <w:r>
-        <w:t xml:space="preserve"> відомий своєю швидкістю, гнучкістю та потужним інтерфейсом командного рядка.</w:t>
-      </w:r>
-    </w:p>
-    <w:p>
-      <w:pPr>
-        <w:spacing w:before="0" w:after="0" w:line="360" w:lineRule="auto"/>
-        <w:ind w:firstLine="851"/>
-      </w:pPr>
-      <w:proofErr w:type="spellStart"/>
-      <w:r>
-        <w:t>Subversion</w:t>
-      </w:r>
-      <w:proofErr w:type="spellEnd"/>
-      <w:r>
-        <w:t xml:space="preserve">: </w:t>
-      </w:r>
-      <w:proofErr w:type="spellStart"/>
-      <w:r>
-        <w:t>Subversion</w:t>
-      </w:r>
-      <w:proofErr w:type="spellEnd"/>
-      <w:r>
-        <w:t xml:space="preserve"> - це централізована система контролю версій, яка використовує модель клієнт-сервер. Всі зміни до кодової бази вносяться до центрального репозиторію, який розміщується на сервері. Розробники можуть отримати копію сховища на своїй локальній машині, </w:t>
-      </w:r>
-      <w:proofErr w:type="spellStart"/>
-      <w:r>
-        <w:t>внести</w:t>
-      </w:r>
-      <w:proofErr w:type="spellEnd"/>
-      <w:r>
-        <w:t xml:space="preserve"> зміни, а потім зафіксувати ці зміни назад до центрального сховища. </w:t>
-      </w:r>
-      <w:proofErr w:type="spellStart"/>
-      <w:r>
-        <w:t>Subversion</w:t>
-      </w:r>
-      <w:proofErr w:type="spellEnd"/>
-      <w:r>
-        <w:t xml:space="preserve"> використовує структуру "стовбур-гілки-теги" (TBT), де основна лінія розробки (стовбур) відокремлена від </w:t>
-      </w:r>
-      <w:proofErr w:type="spellStart"/>
-      <w:r>
-        <w:t>відгалужень</w:t>
-      </w:r>
-      <w:proofErr w:type="spellEnd"/>
-      <w:r>
-        <w:t xml:space="preserve"> (гілок) і версій (тегів) релізів. </w:t>
-      </w:r>
-      <w:proofErr w:type="spellStart"/>
-      <w:r>
-        <w:t>Subversion</w:t>
-      </w:r>
-      <w:proofErr w:type="spellEnd"/>
-      <w:r>
-        <w:t xml:space="preserve"> відомий своєю простотою, легкістю у використанні та сумісністю з іншими інструментами.</w:t>
-      </w:r>
-    </w:p>
-    <w:p>
-      <w:pPr>
-        <w:spacing w:before="0" w:after="0" w:line="360" w:lineRule="auto"/>
-        <w:ind w:firstLine="851"/>
-      </w:pPr>
-      <w:r>
-        <w:t xml:space="preserve">І </w:t>
-      </w:r>
-      <w:proofErr w:type="spellStart"/>
-      <w:r>
-        <w:t>Git</w:t>
-      </w:r>
-      <w:proofErr w:type="spellEnd"/>
-      <w:r>
-        <w:t xml:space="preserve">, і </w:t>
-      </w:r>
-      <w:proofErr w:type="spellStart"/>
-      <w:r>
-        <w:t>Subversion</w:t>
-      </w:r>
-      <w:proofErr w:type="spellEnd"/>
-      <w:r>
-        <w:t xml:space="preserve"> надають потужні можливості контролю версій, які можуть допомогти командам ефективно співпрацювати над проектами з розробки програмного забезпечення. Вибір між </w:t>
-      </w:r>
-      <w:proofErr w:type="spellStart"/>
-      <w:r>
-        <w:t>Git</w:t>
-      </w:r>
-      <w:proofErr w:type="spellEnd"/>
-      <w:r>
-        <w:t xml:space="preserve"> та </w:t>
-      </w:r>
-      <w:proofErr w:type="spellStart"/>
-      <w:r>
-        <w:t>Subversion</w:t>
-      </w:r>
-      <w:proofErr w:type="spellEnd"/>
-      <w:r>
-        <w:t xml:space="preserve"> залежить від ваших конкретних потреб, уподобань та вимог проекту. </w:t>
-      </w:r>
-      <w:proofErr w:type="spellStart"/>
-      <w:r>
-        <w:t>Git</w:t>
-      </w:r>
-      <w:proofErr w:type="spellEnd"/>
-      <w:r>
-        <w:t xml:space="preserve"> часто обирають за швидкість, </w:t>
+      <w:r>
+        <w:t xml:space="preserve">Інтернет – глобальна телекомунікаційна мережа інформаційних та  обчислювальних ресурсів. Мережу  Інтернет можна описати  як велику цифрову  магістраль – систему,  що зв'язує мільйони комп'ютерів, підключених до тисяч мереж по всьому світу. Інтернет служить фізичною основою для Всесвітньої павутини.  </w:t>
+      </w:r>
+    </w:p>
+    <w:p>
+      <w:pPr>
+        <w:spacing w:before="0" w:after="0" w:line="360" w:lineRule="auto"/>
+        <w:ind w:firstLine="851"/>
+      </w:pPr>
+      <w:r>
+        <w:t xml:space="preserve">Всесвітня павутина – розподілена система, яка надає доступ до пов'язаних  між  собою  документів,  розташованих на різних комп'ютерах, підключених до  Інтернету. Всесвітню  павутину утворюють мільйони </w:t>
+      </w:r>
+      <w:proofErr w:type="spellStart"/>
+      <w:r>
+        <w:t>web</w:t>
+      </w:r>
+      <w:proofErr w:type="spellEnd"/>
+      <w:r>
+        <w:t>-серверів.  Зараз, коли  слово Інтернет вживається в побуті, частіше за все мається на увазі саме</w:t>
+      </w:r>
+      <w:r>
+        <w:rPr>
+          <w:lang w:val="en-US"/>
+        </w:rPr>
+        <w:t xml:space="preserve"> </w:t>
+      </w:r>
+      <w:r>
+        <w:t xml:space="preserve">Всесвітня павутина і доступна в ній інформація, а не сама фізична мережа.  </w:t>
+      </w:r>
+    </w:p>
+    <w:p>
+      <w:pPr>
+        <w:spacing w:before="0" w:after="0" w:line="360" w:lineRule="auto"/>
+        <w:ind w:firstLine="851"/>
+      </w:pPr>
+      <w:r>
+        <w:t xml:space="preserve">Інтернет функціонує, не маючи жодної центральної організації, яка здійснювала б управління мережею, за винятком Центру мережної інформації Інтернет, </w:t>
+      </w:r>
+      <w:proofErr w:type="spellStart"/>
+      <w:r>
+        <w:t>InterNIC</w:t>
+      </w:r>
+      <w:proofErr w:type="spellEnd"/>
+      <w:r>
+        <w:t xml:space="preserve"> (</w:t>
+      </w:r>
+      <w:proofErr w:type="spellStart"/>
+      <w:r>
+        <w:t>Internet</w:t>
+      </w:r>
+      <w:proofErr w:type="spellEnd"/>
+      <w:r>
+        <w:t xml:space="preserve"> </w:t>
+      </w:r>
+      <w:proofErr w:type="spellStart"/>
+      <w:r>
+        <w:t>Network</w:t>
+      </w:r>
+      <w:proofErr w:type="spellEnd"/>
+      <w:r>
+        <w:t xml:space="preserve"> </w:t>
+      </w:r>
+      <w:proofErr w:type="spellStart"/>
+      <w:r>
+        <w:t>Information</w:t>
+      </w:r>
+      <w:proofErr w:type="spellEnd"/>
+      <w:r>
+        <w:t xml:space="preserve"> </w:t>
+      </w:r>
+      <w:proofErr w:type="spellStart"/>
+      <w:r>
+        <w:t>Center</w:t>
+      </w:r>
+      <w:proofErr w:type="spellEnd"/>
+      <w:r>
+        <w:t xml:space="preserve">), – організації, яка надає інформаційні та реєстраційні послуги для користувачів Інтернет.  </w:t>
+      </w:r>
+    </w:p>
+    <w:p>
+      <w:pPr>
+        <w:spacing w:before="0" w:after="0" w:line="360" w:lineRule="auto"/>
+        <w:ind w:firstLine="851"/>
+      </w:pPr>
+      <w:r>
+        <w:t>Протокол TCP / IP (</w:t>
+      </w:r>
+      <w:proofErr w:type="spellStart"/>
+      <w:r>
+        <w:t>Transmission</w:t>
+      </w:r>
+      <w:proofErr w:type="spellEnd"/>
+      <w:r>
+        <w:t xml:space="preserve"> </w:t>
+      </w:r>
+      <w:proofErr w:type="spellStart"/>
+      <w:r>
+        <w:t>Control</w:t>
+      </w:r>
+      <w:proofErr w:type="spellEnd"/>
+      <w:r>
+        <w:t xml:space="preserve"> </w:t>
+      </w:r>
+      <w:proofErr w:type="spellStart"/>
+      <w:r>
+        <w:t>Protocol</w:t>
+      </w:r>
+      <w:proofErr w:type="spellEnd"/>
+      <w:r>
+        <w:t xml:space="preserve"> / </w:t>
+      </w:r>
+      <w:proofErr w:type="spellStart"/>
+      <w:r>
+        <w:t>Internetwork</w:t>
+      </w:r>
+      <w:proofErr w:type="spellEnd"/>
+      <w:r>
+        <w:t xml:space="preserve"> </w:t>
+      </w:r>
+      <w:proofErr w:type="spellStart"/>
+      <w:r>
+        <w:t>Protocol</w:t>
+      </w:r>
+      <w:proofErr w:type="spellEnd"/>
+      <w:r>
+        <w:t xml:space="preserve">),  що найчастіше застосовується в Інтернеті, розроблений з урахуванням того, щоб  комп'ютери всіх видів могли спільно використовувати мережні засоби і безпосередньо взаємодіяти один з одним як одна ефективно інтегрована комп'ютерна мережа.  </w:t>
+      </w:r>
+    </w:p>
+    <w:p>
+      <w:pPr>
+        <w:spacing w:before="0" w:after="0" w:line="360" w:lineRule="auto"/>
+        <w:ind w:firstLine="851"/>
+      </w:pPr>
+      <w:r>
+        <w:t>Інтернет – це загальнодоступна мережа, відкрита для будь-якого користувача, що має модем і / або інстальоване програмне забезпечення для роботи за протоколом TCP / IP. Допуск в Інтернет через постійне мережне  з'єднання  або  комутовану лінію надається провайдером послуг Інтернет (</w:t>
+      </w:r>
+      <w:proofErr w:type="spellStart"/>
+      <w:r>
+        <w:t>Internet</w:t>
+      </w:r>
+      <w:proofErr w:type="spellEnd"/>
+      <w:r>
+        <w:t xml:space="preserve"> </w:t>
+      </w:r>
+      <w:proofErr w:type="spellStart"/>
+      <w:r>
+        <w:t>Service</w:t>
+      </w:r>
+      <w:proofErr w:type="spellEnd"/>
+      <w:r>
+        <w:t xml:space="preserve"> </w:t>
+      </w:r>
+      <w:proofErr w:type="spellStart"/>
+      <w:r>
+        <w:t>Provider</w:t>
+      </w:r>
+      <w:proofErr w:type="spellEnd"/>
+      <w:r>
+        <w:t xml:space="preserve"> – ISP).  </w:t>
+      </w:r>
+    </w:p>
+    <w:p>
+      <w:pPr>
+        <w:spacing w:before="0" w:after="0" w:line="360" w:lineRule="auto"/>
+        <w:ind w:firstLine="851"/>
+      </w:pPr>
+      <w:r>
+        <w:t xml:space="preserve">На зв'язані комп'ютери також накладається відповідальність за забезпечення створення і підтримки  зв'язку. Основний принцип полягає в тому, </w:t>
       </w:r>
       <w:r>
         <w:lastRenderedPageBreak/>
-        <w:t xml:space="preserve">гнучкість та модель розгалуження, тоді як </w:t>
-      </w:r>
-      <w:proofErr w:type="spellStart"/>
-      <w:r>
-        <w:t>Subversion</w:t>
-      </w:r>
-      <w:proofErr w:type="spellEnd"/>
-      <w:r>
-        <w:t xml:space="preserve"> - за простоту, легкість у використанні та централізований підхід.</w:t>
+        <w:t>щоб будь-який комп'ютер міг зв'язатися з будь-яким іншим комп'ютером в мережі.</w:t>
       </w:r>
     </w:p>
     <w:p>
@@ -1622,10 +1610,7 @@
         <w:t>1.</w:t>
       </w:r>
       <w:r>
-        <w:t xml:space="preserve">6 </w:t>
-      </w:r>
-      <w:r>
-        <w:t xml:space="preserve">Порівняльні таблиці, що відображують результати пошуку інформації  та  зображень  у  середовищі  </w:t>
+        <w:t xml:space="preserve">6 Порівняльні таблиці, що відображують результати пошуку інформації  та  зображень  у  середовищі  </w:t>
       </w:r>
       <w:proofErr w:type="spellStart"/>
       <w:r>
@@ -1644,13 +1629,7 @@
         <w:pStyle w:val="-20"/>
       </w:pPr>
       <w:r>
-        <w:t>1.</w:t>
-      </w:r>
-      <w:r>
-        <w:t>7</w:t>
-      </w:r>
-      <w:r>
-        <w:t xml:space="preserve"> Копії екранних форм з результатами роботи з поштовою скринькою, математичними обчисленнями та веб-браузерами.</w:t>
+        <w:t>1.7 Копії екранних форм з результатами роботи з поштовою скринькою, математичними обчисленнями та веб-браузерами.</w:t>
       </w:r>
     </w:p>
     <w:p>

</xml_diff>

<commit_message>
Sunday, April 23, 2023, 7:28:40 PM Eastern European Summer Time
</commit_message>
<xml_diff>
--- a/year1-term2/SS/lb3/звіт.docx
+++ b/year1-term2/SS/lb3/звіт.docx
@@ -1565,16 +1565,1170 @@
         <w:t xml:space="preserve"> </w:t>
       </w:r>
       <w:r>
-        <w:t xml:space="preserve">2.3.3 Використовуючи систему керування версіями </w:t>
-      </w:r>
-      <w:proofErr w:type="spellStart"/>
-      <w:r>
-        <w:t>Subversion</w:t>
-      </w:r>
-      <w:proofErr w:type="spellEnd"/>
-      <w:r>
-        <w:t xml:space="preserve"> (для пунктів 2.3.3-2.3.15), створити каталог проекту та базову структуру репозиторію.</w:t>
-      </w:r>
+        <w:t>А) Терміни</w:t>
+      </w:r>
+    </w:p>
+    <w:p>
+      <w:pPr>
+        <w:ind w:firstLine="851"/>
+        <w:rPr>
+          <w:lang w:val="en-US"/>
+        </w:rPr>
+      </w:pPr>
+      <w:proofErr w:type="spellStart"/>
+      <w:r>
+        <w:rPr>
+          <w:lang w:val="en-US"/>
+        </w:rPr>
+        <w:t>протокол</w:t>
+      </w:r>
+      <w:proofErr w:type="spellEnd"/>
+      <w:r>
+        <w:rPr>
+          <w:lang w:val="en-US"/>
+        </w:rPr>
+        <w:t xml:space="preserve"> - </w:t>
+      </w:r>
+      <w:proofErr w:type="spellStart"/>
+      <w:r>
+        <w:rPr>
+          <w:lang w:val="en-US"/>
+        </w:rPr>
+        <w:t>набір</w:t>
+      </w:r>
+      <w:proofErr w:type="spellEnd"/>
+      <w:r>
+        <w:rPr>
+          <w:lang w:val="en-US"/>
+        </w:rPr>
+        <w:t xml:space="preserve"> </w:t>
+      </w:r>
+      <w:proofErr w:type="spellStart"/>
+      <w:r>
+        <w:rPr>
+          <w:lang w:val="en-US"/>
+        </w:rPr>
+        <w:t>правил</w:t>
+      </w:r>
+      <w:proofErr w:type="spellEnd"/>
+      <w:r>
+        <w:rPr>
+          <w:lang w:val="en-US"/>
+        </w:rPr>
+        <w:t xml:space="preserve">, </w:t>
+      </w:r>
+      <w:proofErr w:type="spellStart"/>
+      <w:r>
+        <w:rPr>
+          <w:lang w:val="en-US"/>
+        </w:rPr>
+        <w:t>що</w:t>
+      </w:r>
+      <w:proofErr w:type="spellEnd"/>
+      <w:r>
+        <w:rPr>
+          <w:lang w:val="en-US"/>
+        </w:rPr>
+        <w:t xml:space="preserve"> </w:t>
+      </w:r>
+      <w:proofErr w:type="spellStart"/>
+      <w:r>
+        <w:rPr>
+          <w:lang w:val="en-US"/>
+        </w:rPr>
+        <w:t>регулюють</w:t>
+      </w:r>
+      <w:proofErr w:type="spellEnd"/>
+      <w:r>
+        <w:rPr>
+          <w:lang w:val="en-US"/>
+        </w:rPr>
+        <w:t xml:space="preserve"> </w:t>
+      </w:r>
+      <w:proofErr w:type="spellStart"/>
+      <w:r>
+        <w:rPr>
+          <w:lang w:val="en-US"/>
+        </w:rPr>
+        <w:t>обмін</w:t>
+      </w:r>
+      <w:proofErr w:type="spellEnd"/>
+      <w:r>
+        <w:rPr>
+          <w:lang w:val="en-US"/>
+        </w:rPr>
+        <w:t xml:space="preserve"> </w:t>
+      </w:r>
+      <w:proofErr w:type="spellStart"/>
+      <w:r>
+        <w:rPr>
+          <w:lang w:val="en-US"/>
+        </w:rPr>
+        <w:t>або</w:t>
+      </w:r>
+      <w:proofErr w:type="spellEnd"/>
+      <w:r>
+        <w:rPr>
+          <w:lang w:val="en-US"/>
+        </w:rPr>
+        <w:t xml:space="preserve"> </w:t>
+      </w:r>
+      <w:proofErr w:type="spellStart"/>
+      <w:r>
+        <w:rPr>
+          <w:lang w:val="en-US"/>
+        </w:rPr>
+        <w:t>передачу</w:t>
+      </w:r>
+      <w:proofErr w:type="spellEnd"/>
+      <w:r>
+        <w:rPr>
+          <w:lang w:val="en-US"/>
+        </w:rPr>
+        <w:t xml:space="preserve"> </w:t>
+      </w:r>
+      <w:proofErr w:type="spellStart"/>
+      <w:r>
+        <w:rPr>
+          <w:lang w:val="en-US"/>
+        </w:rPr>
+        <w:t>даних</w:t>
+      </w:r>
+      <w:proofErr w:type="spellEnd"/>
+      <w:r>
+        <w:rPr>
+          <w:lang w:val="en-US"/>
+        </w:rPr>
+        <w:t xml:space="preserve"> </w:t>
+      </w:r>
+      <w:proofErr w:type="spellStart"/>
+      <w:r>
+        <w:rPr>
+          <w:lang w:val="en-US"/>
+        </w:rPr>
+        <w:t>між</w:t>
+      </w:r>
+      <w:proofErr w:type="spellEnd"/>
+      <w:r>
+        <w:rPr>
+          <w:lang w:val="en-US"/>
+        </w:rPr>
+        <w:t xml:space="preserve"> </w:t>
+      </w:r>
+      <w:proofErr w:type="spellStart"/>
+      <w:r>
+        <w:rPr>
+          <w:lang w:val="en-US"/>
+        </w:rPr>
+        <w:t>пристроями</w:t>
+      </w:r>
+      <w:proofErr w:type="spellEnd"/>
+    </w:p>
+    <w:p>
+      <w:pPr>
+        <w:spacing w:before="0" w:after="0" w:line="360" w:lineRule="auto"/>
+        <w:ind w:firstLine="851"/>
+        <w:rPr>
+          <w:lang w:val="en-US"/>
+        </w:rPr>
+      </w:pPr>
+      <w:proofErr w:type="spellStart"/>
+      <w:r>
+        <w:rPr>
+          <w:lang w:val="en-US"/>
+        </w:rPr>
+        <w:t>комп'ютерна</w:t>
+      </w:r>
+      <w:proofErr w:type="spellEnd"/>
+      <w:r>
+        <w:rPr>
+          <w:lang w:val="en-US"/>
+        </w:rPr>
+        <w:t xml:space="preserve"> </w:t>
+      </w:r>
+      <w:proofErr w:type="spellStart"/>
+      <w:r>
+        <w:rPr>
+          <w:lang w:val="en-US"/>
+        </w:rPr>
+        <w:t>мережа</w:t>
+      </w:r>
+      <w:proofErr w:type="spellEnd"/>
+      <w:r>
+        <w:rPr>
+          <w:lang w:val="en-US"/>
+        </w:rPr>
+        <w:t xml:space="preserve"> - </w:t>
+      </w:r>
+      <w:proofErr w:type="spellStart"/>
+      <w:r>
+        <w:rPr>
+          <w:lang w:val="en-US"/>
+        </w:rPr>
+        <w:t>сукупність</w:t>
+      </w:r>
+      <w:proofErr w:type="spellEnd"/>
+      <w:r>
+        <w:rPr>
+          <w:lang w:val="en-US"/>
+        </w:rPr>
+        <w:t xml:space="preserve"> </w:t>
+      </w:r>
+      <w:proofErr w:type="spellStart"/>
+      <w:r>
+        <w:rPr>
+          <w:lang w:val="en-US"/>
+        </w:rPr>
+        <w:t>підключених</w:t>
+      </w:r>
+      <w:proofErr w:type="spellEnd"/>
+      <w:r>
+        <w:rPr>
+          <w:lang w:val="en-US"/>
+        </w:rPr>
+        <w:t xml:space="preserve"> </w:t>
+      </w:r>
+      <w:proofErr w:type="spellStart"/>
+      <w:r>
+        <w:rPr>
+          <w:lang w:val="en-US"/>
+        </w:rPr>
+        <w:t>пристроїв</w:t>
+      </w:r>
+      <w:proofErr w:type="spellEnd"/>
+      <w:r>
+        <w:rPr>
+          <w:lang w:val="en-US"/>
+        </w:rPr>
+        <w:t xml:space="preserve">, </w:t>
+      </w:r>
+      <w:proofErr w:type="spellStart"/>
+      <w:r>
+        <w:rPr>
+          <w:lang w:val="en-US"/>
+        </w:rPr>
+        <w:t>які</w:t>
+      </w:r>
+      <w:proofErr w:type="spellEnd"/>
+      <w:r>
+        <w:rPr>
+          <w:lang w:val="en-US"/>
+        </w:rPr>
+        <w:t xml:space="preserve"> </w:t>
+      </w:r>
+      <w:proofErr w:type="spellStart"/>
+      <w:r>
+        <w:rPr>
+          <w:lang w:val="en-US"/>
+        </w:rPr>
+        <w:t>взаємодіють</w:t>
+      </w:r>
+      <w:proofErr w:type="spellEnd"/>
+      <w:r>
+        <w:rPr>
+          <w:lang w:val="en-US"/>
+        </w:rPr>
+        <w:t xml:space="preserve"> </w:t>
+      </w:r>
+      <w:proofErr w:type="spellStart"/>
+      <w:r>
+        <w:rPr>
+          <w:lang w:val="en-US"/>
+        </w:rPr>
+        <w:t>один</w:t>
+      </w:r>
+      <w:proofErr w:type="spellEnd"/>
+      <w:r>
+        <w:rPr>
+          <w:lang w:val="en-US"/>
+        </w:rPr>
+        <w:t xml:space="preserve"> з </w:t>
+      </w:r>
+      <w:proofErr w:type="spellStart"/>
+      <w:r>
+        <w:rPr>
+          <w:lang w:val="en-US"/>
+        </w:rPr>
+        <w:t>одним</w:t>
+      </w:r>
+      <w:proofErr w:type="spellEnd"/>
+      <w:r>
+        <w:rPr>
+          <w:lang w:val="en-US"/>
+        </w:rPr>
+        <w:t xml:space="preserve"> </w:t>
+      </w:r>
+      <w:proofErr w:type="spellStart"/>
+      <w:r>
+        <w:rPr>
+          <w:lang w:val="en-US"/>
+        </w:rPr>
+        <w:t>для</w:t>
+      </w:r>
+      <w:proofErr w:type="spellEnd"/>
+      <w:r>
+        <w:rPr>
+          <w:lang w:val="en-US"/>
+        </w:rPr>
+        <w:t xml:space="preserve"> </w:t>
+      </w:r>
+      <w:proofErr w:type="spellStart"/>
+      <w:r>
+        <w:rPr>
+          <w:lang w:val="en-US"/>
+        </w:rPr>
+        <w:t>обміну</w:t>
+      </w:r>
+      <w:proofErr w:type="spellEnd"/>
+      <w:r>
+        <w:rPr>
+          <w:lang w:val="en-US"/>
+        </w:rPr>
+        <w:t xml:space="preserve"> </w:t>
+      </w:r>
+      <w:proofErr w:type="spellStart"/>
+      <w:r>
+        <w:rPr>
+          <w:lang w:val="en-US"/>
+        </w:rPr>
+        <w:t>ресурсами</w:t>
+      </w:r>
+      <w:proofErr w:type="spellEnd"/>
+      <w:r>
+        <w:rPr>
+          <w:lang w:val="en-US"/>
+        </w:rPr>
+        <w:t xml:space="preserve"> </w:t>
+      </w:r>
+      <w:proofErr w:type="spellStart"/>
+      <w:r>
+        <w:rPr>
+          <w:lang w:val="en-US"/>
+        </w:rPr>
+        <w:t>та</w:t>
+      </w:r>
+      <w:proofErr w:type="spellEnd"/>
+      <w:r>
+        <w:rPr>
+          <w:lang w:val="en-US"/>
+        </w:rPr>
+        <w:t xml:space="preserve"> </w:t>
+      </w:r>
+      <w:proofErr w:type="spellStart"/>
+      <w:r>
+        <w:rPr>
+          <w:lang w:val="en-US"/>
+        </w:rPr>
+        <w:t>інформацією</w:t>
+      </w:r>
+      <w:proofErr w:type="spellEnd"/>
+    </w:p>
+    <w:p>
+      <w:pPr>
+        <w:spacing w:before="0" w:after="0" w:line="360" w:lineRule="auto"/>
+        <w:ind w:firstLine="851"/>
+        <w:rPr>
+          <w:lang w:val="en-US"/>
+        </w:rPr>
+      </w:pPr>
+      <w:proofErr w:type="spellStart"/>
+      <w:r>
+        <w:rPr>
+          <w:lang w:val="en-US"/>
+        </w:rPr>
+        <w:t>сервер</w:t>
+      </w:r>
+      <w:proofErr w:type="spellEnd"/>
+      <w:r>
+        <w:rPr>
+          <w:lang w:val="en-US"/>
+        </w:rPr>
+        <w:t xml:space="preserve"> - </w:t>
+      </w:r>
+      <w:proofErr w:type="spellStart"/>
+      <w:r>
+        <w:rPr>
+          <w:lang w:val="en-US"/>
+        </w:rPr>
+        <w:t>комп'ютерна</w:t>
+      </w:r>
+      <w:proofErr w:type="spellEnd"/>
+      <w:r>
+        <w:rPr>
+          <w:lang w:val="en-US"/>
+        </w:rPr>
+        <w:t xml:space="preserve"> </w:t>
+      </w:r>
+      <w:proofErr w:type="spellStart"/>
+      <w:r>
+        <w:rPr>
+          <w:lang w:val="en-US"/>
+        </w:rPr>
+        <w:t>програма</w:t>
+      </w:r>
+      <w:proofErr w:type="spellEnd"/>
+      <w:r>
+        <w:rPr>
+          <w:lang w:val="en-US"/>
+        </w:rPr>
+        <w:t xml:space="preserve"> </w:t>
+      </w:r>
+      <w:proofErr w:type="spellStart"/>
+      <w:r>
+        <w:rPr>
+          <w:lang w:val="en-US"/>
+        </w:rPr>
+        <w:t>або</w:t>
+      </w:r>
+      <w:proofErr w:type="spellEnd"/>
+      <w:r>
+        <w:rPr>
+          <w:lang w:val="en-US"/>
+        </w:rPr>
+        <w:t xml:space="preserve"> </w:t>
+      </w:r>
+      <w:proofErr w:type="spellStart"/>
+      <w:r>
+        <w:rPr>
+          <w:lang w:val="en-US"/>
+        </w:rPr>
+        <w:t>пристрій</w:t>
+      </w:r>
+      <w:proofErr w:type="spellEnd"/>
+      <w:r>
+        <w:rPr>
+          <w:lang w:val="en-US"/>
+        </w:rPr>
+        <w:t xml:space="preserve">, </w:t>
+      </w:r>
+      <w:proofErr w:type="spellStart"/>
+      <w:r>
+        <w:rPr>
+          <w:lang w:val="en-US"/>
+        </w:rPr>
+        <w:t>який</w:t>
+      </w:r>
+      <w:proofErr w:type="spellEnd"/>
+      <w:r>
+        <w:rPr>
+          <w:lang w:val="en-US"/>
+        </w:rPr>
+        <w:t xml:space="preserve"> </w:t>
+      </w:r>
+      <w:proofErr w:type="spellStart"/>
+      <w:r>
+        <w:rPr>
+          <w:lang w:val="en-US"/>
+        </w:rPr>
+        <w:t>надає</w:t>
+      </w:r>
+      <w:proofErr w:type="spellEnd"/>
+      <w:r>
+        <w:rPr>
+          <w:lang w:val="en-US"/>
+        </w:rPr>
+        <w:t xml:space="preserve"> </w:t>
+      </w:r>
+      <w:proofErr w:type="spellStart"/>
+      <w:r>
+        <w:rPr>
+          <w:lang w:val="en-US"/>
+        </w:rPr>
+        <w:t>послуги</w:t>
+      </w:r>
+      <w:proofErr w:type="spellEnd"/>
+      <w:r>
+        <w:rPr>
+          <w:lang w:val="en-US"/>
+        </w:rPr>
+        <w:t xml:space="preserve"> </w:t>
+      </w:r>
+      <w:proofErr w:type="spellStart"/>
+      <w:r>
+        <w:rPr>
+          <w:lang w:val="en-US"/>
+        </w:rPr>
+        <w:t>іншим</w:t>
+      </w:r>
+      <w:proofErr w:type="spellEnd"/>
+      <w:r>
+        <w:rPr>
+          <w:lang w:val="en-US"/>
+        </w:rPr>
+        <w:t xml:space="preserve"> </w:t>
+      </w:r>
+      <w:proofErr w:type="spellStart"/>
+      <w:r>
+        <w:rPr>
+          <w:lang w:val="en-US"/>
+        </w:rPr>
+        <w:t>програмам</w:t>
+      </w:r>
+      <w:proofErr w:type="spellEnd"/>
+      <w:r>
+        <w:rPr>
+          <w:lang w:val="en-US"/>
+        </w:rPr>
+        <w:t xml:space="preserve"> </w:t>
+      </w:r>
+      <w:proofErr w:type="spellStart"/>
+      <w:r>
+        <w:rPr>
+          <w:lang w:val="en-US"/>
+        </w:rPr>
+        <w:t>або</w:t>
+      </w:r>
+      <w:proofErr w:type="spellEnd"/>
+      <w:r>
+        <w:rPr>
+          <w:lang w:val="en-US"/>
+        </w:rPr>
+        <w:t xml:space="preserve"> </w:t>
+      </w:r>
+      <w:proofErr w:type="spellStart"/>
+      <w:r>
+        <w:rPr>
+          <w:lang w:val="en-US"/>
+        </w:rPr>
+        <w:t>пристроям</w:t>
+      </w:r>
+      <w:proofErr w:type="spellEnd"/>
+      <w:r>
+        <w:rPr>
+          <w:lang w:val="en-US"/>
+        </w:rPr>
+        <w:t xml:space="preserve"> у </w:t>
+      </w:r>
+      <w:proofErr w:type="spellStart"/>
+      <w:r>
+        <w:rPr>
+          <w:lang w:val="en-US"/>
+        </w:rPr>
+        <w:t>мережі</w:t>
+      </w:r>
+      <w:proofErr w:type="spellEnd"/>
+    </w:p>
+    <w:p>
+      <w:pPr>
+        <w:spacing w:before="0" w:after="0" w:line="360" w:lineRule="auto"/>
+        <w:ind w:firstLine="851"/>
+        <w:rPr>
+          <w:lang w:val="en-US"/>
+        </w:rPr>
+      </w:pPr>
+      <w:proofErr w:type="spellStart"/>
+      <w:r>
+        <w:rPr>
+          <w:lang w:val="en-US"/>
+        </w:rPr>
+        <w:t>гіпертекст</w:t>
+      </w:r>
+      <w:proofErr w:type="spellEnd"/>
+      <w:r>
+        <w:rPr>
+          <w:lang w:val="en-US"/>
+        </w:rPr>
+        <w:t xml:space="preserve"> - </w:t>
+      </w:r>
+      <w:proofErr w:type="spellStart"/>
+      <w:r>
+        <w:rPr>
+          <w:lang w:val="en-US"/>
+        </w:rPr>
+        <w:t>формат</w:t>
+      </w:r>
+      <w:proofErr w:type="spellEnd"/>
+      <w:r>
+        <w:rPr>
+          <w:lang w:val="en-US"/>
+        </w:rPr>
+        <w:t xml:space="preserve"> </w:t>
+      </w:r>
+      <w:proofErr w:type="spellStart"/>
+      <w:r>
+        <w:rPr>
+          <w:lang w:val="en-US"/>
+        </w:rPr>
+        <w:t>тексту</w:t>
+      </w:r>
+      <w:proofErr w:type="spellEnd"/>
+      <w:r>
+        <w:rPr>
+          <w:lang w:val="en-US"/>
+        </w:rPr>
+        <w:t xml:space="preserve">, </w:t>
+      </w:r>
+      <w:proofErr w:type="spellStart"/>
+      <w:r>
+        <w:rPr>
+          <w:lang w:val="en-US"/>
+        </w:rPr>
+        <w:t>який</w:t>
+      </w:r>
+      <w:proofErr w:type="spellEnd"/>
+      <w:r>
+        <w:rPr>
+          <w:lang w:val="en-US"/>
+        </w:rPr>
+        <w:t xml:space="preserve"> </w:t>
+      </w:r>
+      <w:proofErr w:type="spellStart"/>
+      <w:r>
+        <w:rPr>
+          <w:lang w:val="en-US"/>
+        </w:rPr>
+        <w:t>містить</w:t>
+      </w:r>
+      <w:proofErr w:type="spellEnd"/>
+      <w:r>
+        <w:rPr>
+          <w:lang w:val="en-US"/>
+        </w:rPr>
+        <w:t xml:space="preserve"> </w:t>
+      </w:r>
+      <w:proofErr w:type="spellStart"/>
+      <w:r>
+        <w:rPr>
+          <w:lang w:val="en-US"/>
+        </w:rPr>
+        <w:t>гіперпосилання</w:t>
+      </w:r>
+      <w:proofErr w:type="spellEnd"/>
+      <w:r>
+        <w:rPr>
+          <w:lang w:val="en-US"/>
+        </w:rPr>
+        <w:t xml:space="preserve"> </w:t>
+      </w:r>
+      <w:proofErr w:type="spellStart"/>
+      <w:r>
+        <w:rPr>
+          <w:lang w:val="en-US"/>
+        </w:rPr>
+        <w:t>на</w:t>
+      </w:r>
+      <w:proofErr w:type="spellEnd"/>
+      <w:r>
+        <w:rPr>
+          <w:lang w:val="en-US"/>
+        </w:rPr>
+        <w:t xml:space="preserve"> </w:t>
+      </w:r>
+      <w:proofErr w:type="spellStart"/>
+      <w:r>
+        <w:rPr>
+          <w:lang w:val="en-US"/>
+        </w:rPr>
+        <w:t>інший</w:t>
+      </w:r>
+      <w:proofErr w:type="spellEnd"/>
+      <w:r>
+        <w:rPr>
+          <w:lang w:val="en-US"/>
+        </w:rPr>
+        <w:t xml:space="preserve"> </w:t>
+      </w:r>
+      <w:proofErr w:type="spellStart"/>
+      <w:r>
+        <w:rPr>
+          <w:lang w:val="en-US"/>
+        </w:rPr>
+        <w:t>текст</w:t>
+      </w:r>
+      <w:proofErr w:type="spellEnd"/>
+      <w:r>
+        <w:rPr>
+          <w:lang w:val="en-US"/>
+        </w:rPr>
+        <w:t xml:space="preserve"> і </w:t>
+      </w:r>
+      <w:proofErr w:type="spellStart"/>
+      <w:r>
+        <w:rPr>
+          <w:lang w:val="en-US"/>
+        </w:rPr>
+        <w:t>медіа</w:t>
+      </w:r>
+      <w:proofErr w:type="spellEnd"/>
+      <w:r>
+        <w:rPr>
+          <w:lang w:val="en-US"/>
+        </w:rPr>
+        <w:t xml:space="preserve">, </w:t>
+      </w:r>
+      <w:proofErr w:type="spellStart"/>
+      <w:r>
+        <w:rPr>
+          <w:lang w:val="en-US"/>
+        </w:rPr>
+        <w:t>що</w:t>
+      </w:r>
+      <w:proofErr w:type="spellEnd"/>
+      <w:r>
+        <w:rPr>
+          <w:lang w:val="en-US"/>
+        </w:rPr>
+        <w:t xml:space="preserve"> </w:t>
+      </w:r>
+      <w:proofErr w:type="spellStart"/>
+      <w:r>
+        <w:rPr>
+          <w:lang w:val="en-US"/>
+        </w:rPr>
+        <w:t>дозволяє</w:t>
+      </w:r>
+      <w:proofErr w:type="spellEnd"/>
+      <w:r>
+        <w:rPr>
+          <w:lang w:val="en-US"/>
+        </w:rPr>
+        <w:t xml:space="preserve"> </w:t>
+      </w:r>
+      <w:proofErr w:type="spellStart"/>
+      <w:r>
+        <w:rPr>
+          <w:lang w:val="en-US"/>
+        </w:rPr>
+        <w:t>читачеві</w:t>
+      </w:r>
+      <w:proofErr w:type="spellEnd"/>
+      <w:r>
+        <w:rPr>
+          <w:lang w:val="en-US"/>
+        </w:rPr>
+        <w:t xml:space="preserve"> </w:t>
+      </w:r>
+      <w:proofErr w:type="spellStart"/>
+      <w:r>
+        <w:rPr>
+          <w:lang w:val="en-US"/>
+        </w:rPr>
+        <w:t>отримати</w:t>
+      </w:r>
+      <w:proofErr w:type="spellEnd"/>
+      <w:r>
+        <w:rPr>
+          <w:lang w:val="en-US"/>
+        </w:rPr>
+        <w:t xml:space="preserve"> </w:t>
+      </w:r>
+      <w:proofErr w:type="spellStart"/>
+      <w:r>
+        <w:rPr>
+          <w:lang w:val="en-US"/>
+        </w:rPr>
+        <w:t>доступ</w:t>
+      </w:r>
+      <w:proofErr w:type="spellEnd"/>
+      <w:r>
+        <w:rPr>
+          <w:lang w:val="en-US"/>
+        </w:rPr>
+        <w:t xml:space="preserve"> </w:t>
+      </w:r>
+      <w:proofErr w:type="spellStart"/>
+      <w:r>
+        <w:rPr>
+          <w:lang w:val="en-US"/>
+        </w:rPr>
+        <w:t>до</w:t>
+      </w:r>
+      <w:proofErr w:type="spellEnd"/>
+      <w:r>
+        <w:rPr>
+          <w:lang w:val="en-US"/>
+        </w:rPr>
+        <w:t xml:space="preserve"> </w:t>
+      </w:r>
+      <w:proofErr w:type="spellStart"/>
+      <w:r>
+        <w:rPr>
+          <w:lang w:val="en-US"/>
+        </w:rPr>
+        <w:t>додаткової</w:t>
+      </w:r>
+      <w:proofErr w:type="spellEnd"/>
+      <w:r>
+        <w:rPr>
+          <w:lang w:val="en-US"/>
+        </w:rPr>
+        <w:t xml:space="preserve"> </w:t>
+      </w:r>
+      <w:proofErr w:type="spellStart"/>
+      <w:r>
+        <w:rPr>
+          <w:lang w:val="en-US"/>
+        </w:rPr>
+        <w:t>інформації</w:t>
+      </w:r>
+      <w:proofErr w:type="spellEnd"/>
+      <w:r>
+        <w:rPr>
+          <w:lang w:val="en-US"/>
+        </w:rPr>
+        <w:t xml:space="preserve">, </w:t>
+      </w:r>
+      <w:proofErr w:type="spellStart"/>
+      <w:r>
+        <w:rPr>
+          <w:lang w:val="en-US"/>
+        </w:rPr>
+        <w:t>натиснувши</w:t>
+      </w:r>
+      <w:proofErr w:type="spellEnd"/>
+      <w:r>
+        <w:rPr>
+          <w:lang w:val="en-US"/>
+        </w:rPr>
+        <w:t xml:space="preserve"> </w:t>
+      </w:r>
+      <w:proofErr w:type="spellStart"/>
+      <w:r>
+        <w:rPr>
+          <w:lang w:val="en-US"/>
+        </w:rPr>
+        <w:t>на</w:t>
+      </w:r>
+      <w:proofErr w:type="spellEnd"/>
+      <w:r>
+        <w:rPr>
+          <w:lang w:val="en-US"/>
+        </w:rPr>
+        <w:t xml:space="preserve"> </w:t>
+      </w:r>
+      <w:proofErr w:type="spellStart"/>
+      <w:r>
+        <w:rPr>
+          <w:lang w:val="en-US"/>
+        </w:rPr>
+        <w:t>гіперпосилання</w:t>
+      </w:r>
+      <w:proofErr w:type="spellEnd"/>
+    </w:p>
+    <w:p>
+      <w:pPr>
+        <w:spacing w:before="0" w:after="0" w:line="360" w:lineRule="auto"/>
+        <w:ind w:firstLine="851"/>
+        <w:rPr>
+          <w:lang w:val="en-US"/>
+        </w:rPr>
+      </w:pPr>
+      <w:proofErr w:type="spellStart"/>
+      <w:r>
+        <w:rPr>
+          <w:lang w:val="en-US"/>
+        </w:rPr>
+        <w:t>веб-сайт</w:t>
+      </w:r>
+      <w:proofErr w:type="spellEnd"/>
+      <w:r>
+        <w:rPr>
+          <w:lang w:val="en-US"/>
+        </w:rPr>
+        <w:t xml:space="preserve"> - </w:t>
+      </w:r>
+      <w:proofErr w:type="spellStart"/>
+      <w:r>
+        <w:rPr>
+          <w:lang w:val="en-US"/>
+        </w:rPr>
+        <w:t>місце</w:t>
+      </w:r>
+      <w:proofErr w:type="spellEnd"/>
+      <w:r>
+        <w:rPr>
+          <w:lang w:val="en-US"/>
+        </w:rPr>
+        <w:t xml:space="preserve"> в </w:t>
+      </w:r>
+      <w:proofErr w:type="spellStart"/>
+      <w:r>
+        <w:rPr>
+          <w:lang w:val="en-US"/>
+        </w:rPr>
+        <w:t>Інтернеті</w:t>
+      </w:r>
+      <w:proofErr w:type="spellEnd"/>
+      <w:r>
+        <w:rPr>
+          <w:lang w:val="en-US"/>
+        </w:rPr>
+        <w:t xml:space="preserve">, </w:t>
+      </w:r>
+      <w:proofErr w:type="spellStart"/>
+      <w:r>
+        <w:rPr>
+          <w:lang w:val="en-US"/>
+        </w:rPr>
+        <w:t>яке</w:t>
+      </w:r>
+      <w:proofErr w:type="spellEnd"/>
+      <w:r>
+        <w:rPr>
+          <w:lang w:val="en-US"/>
+        </w:rPr>
+        <w:t xml:space="preserve"> </w:t>
+      </w:r>
+      <w:proofErr w:type="spellStart"/>
+      <w:r>
+        <w:rPr>
+          <w:lang w:val="en-US"/>
+        </w:rPr>
+        <w:t>містить</w:t>
+      </w:r>
+      <w:proofErr w:type="spellEnd"/>
+      <w:r>
+        <w:rPr>
+          <w:lang w:val="en-US"/>
+        </w:rPr>
+        <w:t xml:space="preserve"> </w:t>
+      </w:r>
+      <w:proofErr w:type="spellStart"/>
+      <w:r>
+        <w:rPr>
+          <w:lang w:val="en-US"/>
+        </w:rPr>
+        <w:t>інформацію</w:t>
+      </w:r>
+      <w:proofErr w:type="spellEnd"/>
+      <w:r>
+        <w:rPr>
+          <w:lang w:val="en-US"/>
+        </w:rPr>
+        <w:t xml:space="preserve">, </w:t>
+      </w:r>
+      <w:proofErr w:type="spellStart"/>
+      <w:r>
+        <w:rPr>
+          <w:lang w:val="en-US"/>
+        </w:rPr>
+        <w:t>таку</w:t>
+      </w:r>
+      <w:proofErr w:type="spellEnd"/>
+      <w:r>
+        <w:rPr>
+          <w:lang w:val="en-US"/>
+        </w:rPr>
+        <w:t xml:space="preserve"> </w:t>
+      </w:r>
+      <w:proofErr w:type="spellStart"/>
+      <w:r>
+        <w:rPr>
+          <w:lang w:val="en-US"/>
+        </w:rPr>
+        <w:t>як</w:t>
+      </w:r>
+      <w:proofErr w:type="spellEnd"/>
+      <w:r>
+        <w:rPr>
+          <w:lang w:val="en-US"/>
+        </w:rPr>
+        <w:t xml:space="preserve"> </w:t>
+      </w:r>
+      <w:proofErr w:type="spellStart"/>
+      <w:r>
+        <w:rPr>
+          <w:lang w:val="en-US"/>
+        </w:rPr>
+        <w:t>веб-сторінки</w:t>
+      </w:r>
+      <w:proofErr w:type="spellEnd"/>
+      <w:r>
+        <w:rPr>
+          <w:lang w:val="en-US"/>
+        </w:rPr>
+        <w:t xml:space="preserve">, </w:t>
+      </w:r>
+      <w:proofErr w:type="spellStart"/>
+      <w:r>
+        <w:rPr>
+          <w:lang w:val="en-US"/>
+        </w:rPr>
+        <w:t>зображення</w:t>
+      </w:r>
+      <w:proofErr w:type="spellEnd"/>
+      <w:r>
+        <w:rPr>
+          <w:lang w:val="en-US"/>
+        </w:rPr>
+        <w:t xml:space="preserve">, </w:t>
+      </w:r>
+      <w:proofErr w:type="spellStart"/>
+      <w:r>
+        <w:rPr>
+          <w:lang w:val="en-US"/>
+        </w:rPr>
+        <w:t>відео</w:t>
+      </w:r>
+      <w:proofErr w:type="spellEnd"/>
+      <w:r>
+        <w:rPr>
+          <w:lang w:val="en-US"/>
+        </w:rPr>
+        <w:t xml:space="preserve"> </w:t>
+      </w:r>
+      <w:proofErr w:type="spellStart"/>
+      <w:r>
+        <w:rPr>
+          <w:lang w:val="en-US"/>
+        </w:rPr>
+        <w:t>та</w:t>
+      </w:r>
+      <w:proofErr w:type="spellEnd"/>
+      <w:r>
+        <w:rPr>
+          <w:lang w:val="en-US"/>
+        </w:rPr>
+        <w:t xml:space="preserve"> </w:t>
+      </w:r>
+      <w:proofErr w:type="spellStart"/>
+      <w:r>
+        <w:rPr>
+          <w:lang w:val="en-US"/>
+        </w:rPr>
+        <w:t>інші</w:t>
+      </w:r>
+      <w:proofErr w:type="spellEnd"/>
+      <w:r>
+        <w:rPr>
+          <w:lang w:val="en-US"/>
+        </w:rPr>
+        <w:t xml:space="preserve"> </w:t>
+      </w:r>
+      <w:proofErr w:type="spellStart"/>
+      <w:r>
+        <w:rPr>
+          <w:lang w:val="en-US"/>
+        </w:rPr>
+        <w:t>типи</w:t>
+      </w:r>
+      <w:proofErr w:type="spellEnd"/>
+      <w:r>
+        <w:rPr>
+          <w:lang w:val="en-US"/>
+        </w:rPr>
+        <w:t xml:space="preserve"> </w:t>
+      </w:r>
+      <w:proofErr w:type="spellStart"/>
+      <w:r>
+        <w:rPr>
+          <w:lang w:val="en-US"/>
+        </w:rPr>
+        <w:t>файлів</w:t>
+      </w:r>
+      <w:proofErr w:type="spellEnd"/>
+      <w:r>
+        <w:rPr>
+          <w:lang w:val="en-US"/>
+        </w:rPr>
+        <w:t xml:space="preserve">, </w:t>
+      </w:r>
+      <w:proofErr w:type="spellStart"/>
+      <w:r>
+        <w:rPr>
+          <w:lang w:val="en-US"/>
+        </w:rPr>
+        <w:t>доступ</w:t>
+      </w:r>
+      <w:proofErr w:type="spellEnd"/>
+      <w:r>
+        <w:rPr>
+          <w:lang w:val="en-US"/>
+        </w:rPr>
+        <w:t xml:space="preserve"> </w:t>
+      </w:r>
+      <w:proofErr w:type="spellStart"/>
+      <w:r>
+        <w:rPr>
+          <w:lang w:val="en-US"/>
+        </w:rPr>
+        <w:t>до</w:t>
+      </w:r>
+      <w:proofErr w:type="spellEnd"/>
+      <w:r>
+        <w:rPr>
+          <w:lang w:val="en-US"/>
+        </w:rPr>
+        <w:t xml:space="preserve"> </w:t>
+      </w:r>
+      <w:proofErr w:type="spellStart"/>
+      <w:r>
+        <w:rPr>
+          <w:lang w:val="en-US"/>
+        </w:rPr>
+        <w:t>яких</w:t>
+      </w:r>
+      <w:proofErr w:type="spellEnd"/>
+      <w:r>
+        <w:rPr>
+          <w:lang w:val="en-US"/>
+        </w:rPr>
+        <w:t xml:space="preserve"> </w:t>
+      </w:r>
+      <w:proofErr w:type="spellStart"/>
+      <w:r>
+        <w:rPr>
+          <w:lang w:val="en-US"/>
+        </w:rPr>
+        <w:t>можна</w:t>
+      </w:r>
+      <w:proofErr w:type="spellEnd"/>
+      <w:r>
+        <w:rPr>
+          <w:lang w:val="en-US"/>
+        </w:rPr>
+        <w:t xml:space="preserve"> </w:t>
+      </w:r>
+      <w:proofErr w:type="spellStart"/>
+      <w:r>
+        <w:rPr>
+          <w:lang w:val="en-US"/>
+        </w:rPr>
+        <w:t>отримати</w:t>
+      </w:r>
+      <w:proofErr w:type="spellEnd"/>
+      <w:r>
+        <w:rPr>
+          <w:lang w:val="en-US"/>
+        </w:rPr>
+        <w:t xml:space="preserve"> </w:t>
+      </w:r>
+      <w:proofErr w:type="spellStart"/>
+      <w:r>
+        <w:rPr>
+          <w:lang w:val="en-US"/>
+        </w:rPr>
+        <w:t>за</w:t>
+      </w:r>
+      <w:proofErr w:type="spellEnd"/>
+      <w:r>
+        <w:rPr>
+          <w:lang w:val="en-US"/>
+        </w:rPr>
+        <w:t xml:space="preserve"> </w:t>
+      </w:r>
+      <w:proofErr w:type="spellStart"/>
+      <w:r>
+        <w:rPr>
+          <w:lang w:val="en-US"/>
+        </w:rPr>
+        <w:t>допомогою</w:t>
+      </w:r>
+      <w:proofErr w:type="spellEnd"/>
+      <w:r>
+        <w:rPr>
+          <w:lang w:val="en-US"/>
+        </w:rPr>
+        <w:t xml:space="preserve"> </w:t>
+      </w:r>
+      <w:proofErr w:type="spellStart"/>
+      <w:r>
+        <w:rPr>
+          <w:lang w:val="en-US"/>
+        </w:rPr>
+        <w:t>веб-браузера</w:t>
+      </w:r>
+      <w:proofErr w:type="spellEnd"/>
     </w:p>
     <w:p>
       <w:pPr>
@@ -1817,6 +2971,7 @@
         <w:ind w:left="0" w:firstLine="851"/>
       </w:pPr>
       <w:r>
+        <w:lastRenderedPageBreak/>
         <w:t>Структура одного проекту: Ця структура може бути використана для невеликих проектів, де структура TBT є непотрібною. Усі файли проекту зберігаються у кореневому каталозі сховища.</w:t>
       </w:r>
     </w:p>
@@ -1870,134 +3025,134 @@
       </w:pPr>
       <w:proofErr w:type="spellStart"/>
       <w:r>
+        <w:t>Subversion</w:t>
+      </w:r>
+      <w:proofErr w:type="spellEnd"/>
+      <w:r>
+        <w:t xml:space="preserve"> може зберігати будь-які типи файлів, включаючи файли коду, файли зображень, </w:t>
+      </w:r>
+      <w:proofErr w:type="spellStart"/>
+      <w:r>
+        <w:t>аудіофайли</w:t>
+      </w:r>
+      <w:proofErr w:type="spellEnd"/>
+      <w:r>
+        <w:t xml:space="preserve">, відеофайли і текстові файли. Однак, зазвичай рекомендується зберігати у </w:t>
+      </w:r>
+      <w:proofErr w:type="spellStart"/>
+      <w:r>
+        <w:t>Subversion</w:t>
+      </w:r>
+      <w:proofErr w:type="spellEnd"/>
+      <w:r>
+        <w:t xml:space="preserve"> лише текстові файли, оскільки двійкові файли (наприклад, зображення, аудіо, відео) можуть швидко роздути сховище і ускладнити керування ним. Якщо вам потрібно зберігати бінарні файли у </w:t>
+      </w:r>
+      <w:proofErr w:type="spellStart"/>
+      <w:r>
+        <w:t>Subversion</w:t>
+      </w:r>
+      <w:proofErr w:type="spellEnd"/>
+      <w:r>
+        <w:t xml:space="preserve">, рекомендується використовувати розширення SVN </w:t>
+      </w:r>
+      <w:proofErr w:type="spellStart"/>
+      <w:r>
+        <w:t>Git</w:t>
+      </w:r>
+      <w:proofErr w:type="spellEnd"/>
+      <w:r>
+        <w:t xml:space="preserve"> </w:t>
+      </w:r>
+      <w:proofErr w:type="spellStart"/>
+      <w:r>
+        <w:t>Large</w:t>
+      </w:r>
+      <w:proofErr w:type="spellEnd"/>
+      <w:r>
+        <w:t xml:space="preserve"> </w:t>
+      </w:r>
+      <w:proofErr w:type="spellStart"/>
+      <w:r>
+        <w:t>File</w:t>
+      </w:r>
+      <w:proofErr w:type="spellEnd"/>
+      <w:r>
+        <w:t xml:space="preserve"> </w:t>
+      </w:r>
+      <w:proofErr w:type="spellStart"/>
+      <w:r>
+        <w:t>Storage</w:t>
+      </w:r>
+      <w:proofErr w:type="spellEnd"/>
+      <w:r>
+        <w:t xml:space="preserve"> (LFS) або спеціальну систему керування бінарними артефактами.</w:t>
+      </w:r>
+    </w:p>
+    <w:p>
+      <w:pPr>
+        <w:spacing w:before="0" w:after="0" w:line="360" w:lineRule="auto"/>
+        <w:ind w:firstLine="851"/>
+      </w:pPr>
+    </w:p>
+    <w:p>
+      <w:pPr>
+        <w:pStyle w:val="-20"/>
+      </w:pPr>
+      <w:r>
+        <w:t xml:space="preserve">2.5.4 Що таке сховище </w:t>
+      </w:r>
+      <w:proofErr w:type="spellStart"/>
+      <w:r>
+        <w:t>Subversion</w:t>
+      </w:r>
+      <w:proofErr w:type="spellEnd"/>
+      <w:r>
+        <w:t xml:space="preserve">? </w:t>
+      </w:r>
+    </w:p>
+    <w:p>
+      <w:pPr>
+        <w:spacing w:before="0" w:after="0" w:line="360" w:lineRule="auto"/>
+        <w:ind w:firstLine="851"/>
+      </w:pPr>
+    </w:p>
+    <w:p>
+      <w:pPr>
+        <w:spacing w:before="0" w:after="0" w:line="360" w:lineRule="auto"/>
+        <w:ind w:firstLine="851"/>
+      </w:pPr>
+      <w:r>
+        <w:t xml:space="preserve">Сховище </w:t>
+      </w:r>
+      <w:proofErr w:type="spellStart"/>
+      <w:r>
+        <w:t>Subversion</w:t>
+      </w:r>
+      <w:proofErr w:type="spellEnd"/>
+      <w:r>
+        <w:t xml:space="preserve"> - це центральне місце, де зберігаються всі файли проекту </w:t>
+      </w:r>
+      <w:proofErr w:type="spellStart"/>
+      <w:r>
+        <w:t>Subversion</w:t>
+      </w:r>
+      <w:proofErr w:type="spellEnd"/>
+      <w:r>
+        <w:t>. Сховище містить всю історію версій проекту, включно з усіма змінами, внесеними до файлів з плином часу. Сховище зазвичай розміщується на сервері і до нього можуть мати доступ декілька розробників для спільної роботи над проектом.</w:t>
+      </w:r>
+    </w:p>
+    <w:p>
+      <w:pPr>
+        <w:spacing w:before="0" w:after="0" w:line="360" w:lineRule="auto"/>
+        <w:ind w:firstLine="851"/>
+      </w:pPr>
+    </w:p>
+    <w:p>
+      <w:pPr>
+        <w:pStyle w:val="-20"/>
+      </w:pPr>
+      <w:r>
         <w:lastRenderedPageBreak/>
-        <w:t>Subversion</w:t>
-      </w:r>
-      <w:proofErr w:type="spellEnd"/>
-      <w:r>
-        <w:t xml:space="preserve"> може зберігати будь-які типи файлів, включаючи файли коду, файли зображень, </w:t>
-      </w:r>
-      <w:proofErr w:type="spellStart"/>
-      <w:r>
-        <w:t>аудіофайли</w:t>
-      </w:r>
-      <w:proofErr w:type="spellEnd"/>
-      <w:r>
-        <w:t xml:space="preserve">, відеофайли і текстові файли. Однак, зазвичай рекомендується зберігати у </w:t>
-      </w:r>
-      <w:proofErr w:type="spellStart"/>
-      <w:r>
-        <w:t>Subversion</w:t>
-      </w:r>
-      <w:proofErr w:type="spellEnd"/>
-      <w:r>
-        <w:t xml:space="preserve"> лише текстові файли, оскільки двійкові файли (наприклад, зображення, аудіо, відео) можуть швидко роздути сховище і ускладнити керування ним. Якщо вам потрібно зберігати бінарні файли у </w:t>
-      </w:r>
-      <w:proofErr w:type="spellStart"/>
-      <w:r>
-        <w:t>Subversion</w:t>
-      </w:r>
-      <w:proofErr w:type="spellEnd"/>
-      <w:r>
-        <w:t xml:space="preserve">, рекомендується використовувати розширення SVN </w:t>
-      </w:r>
-      <w:proofErr w:type="spellStart"/>
-      <w:r>
-        <w:t>Git</w:t>
-      </w:r>
-      <w:proofErr w:type="spellEnd"/>
-      <w:r>
-        <w:t xml:space="preserve"> </w:t>
-      </w:r>
-      <w:proofErr w:type="spellStart"/>
-      <w:r>
-        <w:t>Large</w:t>
-      </w:r>
-      <w:proofErr w:type="spellEnd"/>
-      <w:r>
-        <w:t xml:space="preserve"> </w:t>
-      </w:r>
-      <w:proofErr w:type="spellStart"/>
-      <w:r>
-        <w:t>File</w:t>
-      </w:r>
-      <w:proofErr w:type="spellEnd"/>
-      <w:r>
-        <w:t xml:space="preserve"> </w:t>
-      </w:r>
-      <w:proofErr w:type="spellStart"/>
-      <w:r>
-        <w:t>Storage</w:t>
-      </w:r>
-      <w:proofErr w:type="spellEnd"/>
-      <w:r>
-        <w:t xml:space="preserve"> (LFS) або спеціальну систему керування бінарними артефактами.</w:t>
-      </w:r>
-    </w:p>
-    <w:p>
-      <w:pPr>
-        <w:spacing w:before="0" w:after="0" w:line="360" w:lineRule="auto"/>
-        <w:ind w:firstLine="851"/>
-      </w:pPr>
-    </w:p>
-    <w:p>
-      <w:pPr>
-        <w:pStyle w:val="-20"/>
-      </w:pPr>
-      <w:r>
-        <w:t xml:space="preserve">2.5.4 Що таке сховище </w:t>
-      </w:r>
-      <w:proofErr w:type="spellStart"/>
-      <w:r>
-        <w:t>Subversion</w:t>
-      </w:r>
-      <w:proofErr w:type="spellEnd"/>
-      <w:r>
-        <w:t xml:space="preserve">? </w:t>
-      </w:r>
-    </w:p>
-    <w:p>
-      <w:pPr>
-        <w:spacing w:before="0" w:after="0" w:line="360" w:lineRule="auto"/>
-        <w:ind w:firstLine="851"/>
-      </w:pPr>
-    </w:p>
-    <w:p>
-      <w:pPr>
-        <w:spacing w:before="0" w:after="0" w:line="360" w:lineRule="auto"/>
-        <w:ind w:firstLine="851"/>
-      </w:pPr>
-      <w:r>
-        <w:t xml:space="preserve">Сховище </w:t>
-      </w:r>
-      <w:proofErr w:type="spellStart"/>
-      <w:r>
-        <w:t>Subversion</w:t>
-      </w:r>
-      <w:proofErr w:type="spellEnd"/>
-      <w:r>
-        <w:t xml:space="preserve"> - це центральне місце, де зберігаються всі файли проекту </w:t>
-      </w:r>
-      <w:proofErr w:type="spellStart"/>
-      <w:r>
-        <w:t>Subversion</w:t>
-      </w:r>
-      <w:proofErr w:type="spellEnd"/>
-      <w:r>
-        <w:t>. Сховище містить всю історію версій проекту, включно з усіма змінами, внесеними до файлів з плином часу. Сховище зазвичай розміщується на сервері і до нього можуть мати доступ декілька розробників для спільної роботи над проектом.</w:t>
-      </w:r>
-    </w:p>
-    <w:p>
-      <w:pPr>
-        <w:spacing w:before="0" w:after="0" w:line="360" w:lineRule="auto"/>
-        <w:ind w:firstLine="851"/>
-      </w:pPr>
-    </w:p>
-    <w:p>
-      <w:pPr>
-        <w:pStyle w:val="-20"/>
-      </w:pPr>
-      <w:r>
         <w:t xml:space="preserve">2.5.5 Скільки сховищ може використовувати </w:t>
       </w:r>
       <w:proofErr w:type="spellStart"/>

</xml_diff>

<commit_message>
Sunday, April 23, 2023, 7:33:42 PM Eastern European Summer Time
</commit_message>
<xml_diff>
--- a/year1-term2/SS/lb3/звіт.docx
+++ b/year1-term2/SS/lb3/звіт.docx
@@ -362,7 +362,15 @@
         <w:t>1</w:t>
       </w:r>
       <w:r>
-        <w:t xml:space="preserve">.1.1 Вивчити  основні  можливості  середовища  </w:t>
+        <w:t xml:space="preserve">.1.1 </w:t>
+      </w:r>
+      <w:proofErr w:type="gramStart"/>
+      <w:r>
+        <w:t>Вивчити  основні</w:t>
+      </w:r>
+      <w:proofErr w:type="gramEnd"/>
+      <w:r>
+        <w:t xml:space="preserve">  можливості  середовища  </w:t>
       </w:r>
       <w:proofErr w:type="spellStart"/>
       <w:r>
@@ -393,7 +401,15 @@
         <w:t>1</w:t>
       </w:r>
       <w:r>
-        <w:t xml:space="preserve">.1.2 Вивчити  основні  можливості  сучасних  веб-браузерів та інструменти, що використовуються для роботи з даними в мережі. </w:t>
+        <w:t xml:space="preserve">.1.2 </w:t>
+      </w:r>
+      <w:proofErr w:type="gramStart"/>
+      <w:r>
+        <w:t>Вивчити  основні</w:t>
+      </w:r>
+      <w:proofErr w:type="gramEnd"/>
+      <w:r>
+        <w:t xml:space="preserve">  можливості  сучасних  веб-браузерів та інструменти, що використовуються для роботи з даними в мережі. </w:t>
       </w:r>
     </w:p>
     <w:p>
@@ -1570,6 +1586,7 @@
     </w:p>
     <w:p>
       <w:pPr>
+        <w:spacing w:before="0" w:after="0" w:line="360" w:lineRule="auto"/>
         <w:ind w:firstLine="851"/>
         <w:rPr>
           <w:lang w:val="en-US"/>
@@ -2729,6 +2746,33 @@
         <w:t>веб-браузера</w:t>
       </w:r>
       <w:proofErr w:type="spellEnd"/>
+    </w:p>
+    <w:p>
+      <w:pPr>
+        <w:spacing w:before="0" w:after="0" w:line="360" w:lineRule="auto"/>
+        <w:ind w:firstLine="851"/>
+        <w:rPr>
+          <w:lang w:val="en-US"/>
+        </w:rPr>
+      </w:pPr>
+    </w:p>
+    <w:p>
+      <w:pPr>
+        <w:spacing w:before="0" w:after="0" w:line="360" w:lineRule="auto"/>
+        <w:ind w:firstLine="851"/>
+      </w:pPr>
+      <w:r>
+        <w:t>Б) Бібліографічні дані</w:t>
+      </w:r>
+    </w:p>
+    <w:p>
+      <w:pPr>
+        <w:spacing w:before="0" w:after="0" w:line="360" w:lineRule="auto"/>
+        <w:ind w:firstLine="851"/>
+        <w:rPr>
+          <w:lang w:val="en-US"/>
+        </w:rPr>
+      </w:pPr>
     </w:p>
     <w:p>
       <w:pPr>
@@ -2761,6 +2805,7 @@
         <w:pStyle w:val="-20"/>
       </w:pPr>
       <w:r>
+        <w:lastRenderedPageBreak/>
         <w:t>1.</w:t>
       </w:r>
       <w:r>
@@ -2923,6 +2968,7 @@
       </w:pPr>
       <w:proofErr w:type="spellStart"/>
       <w:r>
+        <w:lastRenderedPageBreak/>
         <w:t>Subversion</w:t>
       </w:r>
       <w:proofErr w:type="spellEnd"/>
@@ -2971,7 +3017,6 @@
         <w:ind w:left="0" w:firstLine="851"/>
       </w:pPr>
       <w:r>
-        <w:lastRenderedPageBreak/>
         <w:t>Структура одного проекту: Ця структура може бути використана для невеликих проектів, де структура TBT є непотрібною. Усі файли проекту зберігаються у кореневому каталозі сховища.</w:t>
       </w:r>
     </w:p>
@@ -3138,7 +3183,11 @@
       </w:r>
       <w:proofErr w:type="spellEnd"/>
       <w:r>
-        <w:t>. Сховище містить всю історію версій проекту, включно з усіма змінами, внесеними до файлів з плином часу. Сховище зазвичай розміщується на сервері і до нього можуть мати доступ декілька розробників для спільної роботи над проектом.</w:t>
+        <w:t xml:space="preserve">. Сховище містить всю історію версій проекту, включно з усіма змінами, внесеними до файлів з плином часу. Сховище зазвичай розміщується на </w:t>
+      </w:r>
+      <w:r>
+        <w:lastRenderedPageBreak/>
+        <w:t>сервері і до нього можуть мати доступ декілька розробників для спільної роботи над проектом.</w:t>
       </w:r>
     </w:p>
     <w:p>
@@ -3152,7 +3201,6 @@
         <w:pStyle w:val="-20"/>
       </w:pPr>
       <w:r>
-        <w:lastRenderedPageBreak/>
         <w:t xml:space="preserve">2.5.5 Скільки сховищ може використовувати </w:t>
       </w:r>
       <w:proofErr w:type="spellStart"/>

</xml_diff>

<commit_message>
Monday, April 24, 2023, 7:57:38 PM Eastern European Summer Time
</commit_message>
<xml_diff>
--- a/year1-term2/SS/lb3/звіт.docx
+++ b/year1-term2/SS/lb3/звіт.docx
@@ -362,15 +362,7 @@
         <w:t>1</w:t>
       </w:r>
       <w:r>
-        <w:t xml:space="preserve">.1.1 </w:t>
-      </w:r>
-      <w:proofErr w:type="gramStart"/>
-      <w:r>
-        <w:t>Вивчити  основні</w:t>
-      </w:r>
-      <w:proofErr w:type="gramEnd"/>
-      <w:r>
-        <w:t xml:space="preserve">  можливості  середовища  </w:t>
+        <w:t xml:space="preserve">.1.1 Вивчити  основні  можливості  середовища  </w:t>
       </w:r>
       <w:proofErr w:type="spellStart"/>
       <w:r>
@@ -401,15 +393,7 @@
         <w:t>1</w:t>
       </w:r>
       <w:r>
-        <w:t xml:space="preserve">.1.2 </w:t>
-      </w:r>
-      <w:proofErr w:type="gramStart"/>
-      <w:r>
-        <w:t>Вивчити  основні</w:t>
-      </w:r>
-      <w:proofErr w:type="gramEnd"/>
-      <w:r>
-        <w:t xml:space="preserve">  можливості  сучасних  веб-браузерів та інструменти, що використовуються для роботи з даними в мережі. </w:t>
+        <w:t xml:space="preserve">.1.2 Вивчити  основні  можливості  сучасних  веб-браузерів та інструменти, що використовуються для роботи з даними в мережі. </w:t>
       </w:r>
     </w:p>
     <w:p>
@@ -2874,28 +2858,46 @@
         <w:t xml:space="preserve">В цій роботі ми </w:t>
       </w:r>
       <w:r>
-        <w:t xml:space="preserve">навчилися використовувати можливості систем керування версіями </w:t>
-      </w:r>
-      <w:proofErr w:type="spellStart"/>
-      <w:r>
-        <w:t>Subversion</w:t>
-      </w:r>
-      <w:proofErr w:type="spellEnd"/>
-      <w:r>
-        <w:t xml:space="preserve"> та </w:t>
-      </w:r>
-      <w:proofErr w:type="spellStart"/>
-      <w:r>
-        <w:t>Git</w:t>
-      </w:r>
-      <w:proofErr w:type="spellEnd"/>
-      <w:r>
-        <w:t xml:space="preserve"> для групової роботи</w:t>
-      </w:r>
-      <w:r>
-        <w:rPr>
-          <w:lang w:val="en-US"/>
-        </w:rPr>
+        <w:t>в</w:t>
+      </w:r>
+      <w:r>
+        <w:t>ивчи</w:t>
+      </w:r>
+      <w:r>
+        <w:t>л</w:t>
+      </w:r>
+      <w:r>
+        <w:t>и</w:t>
+      </w:r>
+      <w:r>
+        <w:t xml:space="preserve"> </w:t>
+      </w:r>
+      <w:r>
+        <w:t xml:space="preserve">основні можливості середовища </w:t>
+      </w:r>
+      <w:proofErr w:type="spellStart"/>
+      <w:r>
+        <w:t>Internet</w:t>
+      </w:r>
+      <w:proofErr w:type="spellEnd"/>
+      <w:r>
+        <w:t xml:space="preserve"> та здобу</w:t>
+      </w:r>
+      <w:r>
+        <w:t>л</w:t>
+      </w:r>
+      <w:r>
+        <w:t xml:space="preserve">и навички з пошуку інформації в </w:t>
+      </w:r>
+      <w:proofErr w:type="spellStart"/>
+      <w:r>
+        <w:t>Internet</w:t>
+      </w:r>
+      <w:proofErr w:type="spellEnd"/>
+      <w:r>
+        <w:t xml:space="preserve"> та використання онлайн-сервісів пошукових систем</w:t>
+      </w:r>
+      <w:r>
         <w:t>.</w:t>
       </w:r>
     </w:p>
@@ -2912,17 +2914,12 @@
     </w:p>
     <w:p>
       <w:pPr>
-        <w:pStyle w:val="-20"/>
-      </w:pPr>
-      <w:r>
-        <w:t xml:space="preserve">2.5.1 Що таке система контролю версій? </w:t>
-      </w:r>
-    </w:p>
-    <w:p>
-      <w:pPr>
         <w:spacing w:before="0" w:after="0" w:line="360" w:lineRule="auto"/>
         <w:ind w:firstLine="851"/>
       </w:pPr>
+      <w:r>
+        <w:t xml:space="preserve">3.5.1 Поясніть поняття Інтернет-протоколу. </w:t>
+      </w:r>
     </w:p>
     <w:p>
       <w:pPr>
@@ -2930,7 +2927,7 @@
         <w:ind w:firstLine="851"/>
       </w:pPr>
       <w:r>
-        <w:t>Система контролю версій (СКВ) - це програмний інструмент, який допомагає вам керувати змінами в наборі файлів з плином часу. VCS дозволяє відстежувати історію змін у ваших файлах, співпрацювати з іншими розробниками та керувати кількома версіями вашої кодової бази. За допомогою VCS ви можете легко повернутися до попередньої версії коду, якщо це необхідно, переглянути зміни, внесені різними розробниками, та об'єднати зміни з різних джерел.</w:t>
+        <w:t xml:space="preserve">3.5.2 Що таке пошукова система, пошуковий робот? Наведіть приклади. </w:t>
       </w:r>
     </w:p>
     <w:p>
@@ -2938,21 +2935,8 @@
         <w:spacing w:before="0" w:after="0" w:line="360" w:lineRule="auto"/>
         <w:ind w:firstLine="851"/>
       </w:pPr>
-    </w:p>
-    <w:p>
-      <w:pPr>
-        <w:pStyle w:val="-20"/>
-      </w:pPr>
-      <w:r>
-        <w:t xml:space="preserve">2.5.2 Які існують варіанти організації сховищ у </w:t>
-      </w:r>
-      <w:proofErr w:type="spellStart"/>
-      <w:r>
-        <w:t>Subversion</w:t>
-      </w:r>
-      <w:proofErr w:type="spellEnd"/>
-      <w:r>
-        <w:t xml:space="preserve">? </w:t>
+      <w:r>
+        <w:t xml:space="preserve">3.5.3 Що таке індексування сайту? </w:t>
       </w:r>
     </w:p>
     <w:p>
@@ -2960,276 +2944,17 @@
         <w:spacing w:before="0" w:after="0" w:line="360" w:lineRule="auto"/>
         <w:ind w:firstLine="851"/>
       </w:pPr>
+      <w:r>
+        <w:t xml:space="preserve">3.5.4 Поясніть значення термінів «запит» та «ключове слово». </w:t>
+      </w:r>
     </w:p>
     <w:p>
       <w:pPr>
         <w:spacing w:before="0" w:after="0" w:line="360" w:lineRule="auto"/>
         <w:ind w:firstLine="851"/>
       </w:pPr>
-      <w:proofErr w:type="spellStart"/>
-      <w:r>
-        <w:lastRenderedPageBreak/>
-        <w:t>Subversion</w:t>
-      </w:r>
-      <w:proofErr w:type="spellEnd"/>
-      <w:r>
-        <w:t xml:space="preserve"> надає декілька варіантів організації сховищ, зокрема</w:t>
-      </w:r>
-    </w:p>
-    <w:p>
-      <w:pPr>
-        <w:pStyle w:val="a5"/>
-        <w:numPr>
-          <w:ilvl w:val="0"/>
-          <w:numId w:val="12"/>
-        </w:numPr>
-        <w:spacing w:before="0" w:after="0" w:line="360" w:lineRule="auto"/>
-        <w:ind w:left="0" w:firstLine="851"/>
-      </w:pPr>
-      <w:r>
-        <w:t xml:space="preserve">Структура "стовбур-гілки-теги" (TBT): Це найпоширеніша структура, яка використовується у </w:t>
-      </w:r>
-      <w:proofErr w:type="spellStart"/>
-      <w:r>
-        <w:t>Subversion</w:t>
-      </w:r>
-      <w:proofErr w:type="spellEnd"/>
-      <w:r>
-        <w:t xml:space="preserve">, де основна лінія розробки (стовбур) відокремлена від </w:t>
-      </w:r>
-      <w:proofErr w:type="spellStart"/>
-      <w:r>
-        <w:t>відгалужень</w:t>
-      </w:r>
-      <w:proofErr w:type="spellEnd"/>
-      <w:r>
-        <w:t xml:space="preserve"> (гілок) та версій (тегів).</w:t>
-      </w:r>
-    </w:p>
-    <w:p>
-      <w:pPr>
-        <w:pStyle w:val="a5"/>
-        <w:numPr>
-          <w:ilvl w:val="0"/>
-          <w:numId w:val="12"/>
-        </w:numPr>
-        <w:spacing w:before="0" w:after="0" w:line="360" w:lineRule="auto"/>
-        <w:ind w:left="0" w:firstLine="851"/>
-      </w:pPr>
-      <w:r>
-        <w:t>Структура одного проекту: Ця структура може бути використана для невеликих проектів, де структура TBT є непотрібною. Усі файли проекту зберігаються у кореневому каталозі сховища.</w:t>
-      </w:r>
-    </w:p>
-    <w:p>
-      <w:pPr>
-        <w:pStyle w:val="a5"/>
-        <w:numPr>
-          <w:ilvl w:val="0"/>
-          <w:numId w:val="12"/>
-        </w:numPr>
-        <w:spacing w:before="0" w:after="0" w:line="360" w:lineRule="auto"/>
-        <w:ind w:left="0" w:firstLine="851"/>
-      </w:pPr>
-      <w:r>
-        <w:t>Структура з декількома проектами: Ця структура може бути використана для проектів, які складаються з декількох пов'язаних між собою проектів. Кожен проект має власний каталог у сховищі.</w:t>
-      </w:r>
-    </w:p>
-    <w:p>
-      <w:pPr>
-        <w:spacing w:before="0" w:after="0" w:line="360" w:lineRule="auto"/>
-        <w:ind w:firstLine="851"/>
-      </w:pPr>
-      <w:r>
-        <w:t>Модульна структура: Ця структура може бути використана для великих проектів, які складаються з декількох модулів. Кожен модуль має власний каталог у сховищі.</w:t>
-      </w:r>
-    </w:p>
-    <w:p>
-      <w:pPr>
-        <w:spacing w:before="0" w:after="0" w:line="360" w:lineRule="auto"/>
-        <w:ind w:firstLine="851"/>
-      </w:pPr>
-    </w:p>
-    <w:p>
-      <w:pPr>
-        <w:pStyle w:val="-20"/>
-      </w:pPr>
-      <w:r>
-        <w:t xml:space="preserve">2.5.3 Які типи файлів можна зберігати у сховищі? </w:t>
-      </w:r>
-    </w:p>
-    <w:p>
-      <w:pPr>
-        <w:spacing w:before="0" w:after="0" w:line="360" w:lineRule="auto"/>
-        <w:ind w:firstLine="851"/>
-      </w:pPr>
-    </w:p>
-    <w:p>
-      <w:pPr>
-        <w:spacing w:before="0" w:after="0" w:line="360" w:lineRule="auto"/>
-        <w:ind w:firstLine="851"/>
-      </w:pPr>
-      <w:proofErr w:type="spellStart"/>
-      <w:r>
-        <w:t>Subversion</w:t>
-      </w:r>
-      <w:proofErr w:type="spellEnd"/>
-      <w:r>
-        <w:t xml:space="preserve"> може зберігати будь-які типи файлів, включаючи файли коду, файли зображень, </w:t>
-      </w:r>
-      <w:proofErr w:type="spellStart"/>
-      <w:r>
-        <w:t>аудіофайли</w:t>
-      </w:r>
-      <w:proofErr w:type="spellEnd"/>
-      <w:r>
-        <w:t xml:space="preserve">, відеофайли і текстові файли. Однак, зазвичай рекомендується зберігати у </w:t>
-      </w:r>
-      <w:proofErr w:type="spellStart"/>
-      <w:r>
-        <w:t>Subversion</w:t>
-      </w:r>
-      <w:proofErr w:type="spellEnd"/>
-      <w:r>
-        <w:t xml:space="preserve"> лише текстові файли, оскільки двійкові файли (наприклад, зображення, аудіо, відео) можуть швидко роздути сховище і ускладнити керування ним. Якщо вам потрібно зберігати бінарні файли у </w:t>
-      </w:r>
-      <w:proofErr w:type="spellStart"/>
-      <w:r>
-        <w:t>Subversion</w:t>
-      </w:r>
-      <w:proofErr w:type="spellEnd"/>
-      <w:r>
-        <w:t xml:space="preserve">, рекомендується використовувати розширення SVN </w:t>
-      </w:r>
-      <w:proofErr w:type="spellStart"/>
-      <w:r>
-        <w:t>Git</w:t>
-      </w:r>
-      <w:proofErr w:type="spellEnd"/>
-      <w:r>
-        <w:t xml:space="preserve"> </w:t>
-      </w:r>
-      <w:proofErr w:type="spellStart"/>
-      <w:r>
-        <w:t>Large</w:t>
-      </w:r>
-      <w:proofErr w:type="spellEnd"/>
-      <w:r>
-        <w:t xml:space="preserve"> </w:t>
-      </w:r>
-      <w:proofErr w:type="spellStart"/>
-      <w:r>
-        <w:t>File</w:t>
-      </w:r>
-      <w:proofErr w:type="spellEnd"/>
-      <w:r>
-        <w:t xml:space="preserve"> </w:t>
-      </w:r>
-      <w:proofErr w:type="spellStart"/>
-      <w:r>
-        <w:t>Storage</w:t>
-      </w:r>
-      <w:proofErr w:type="spellEnd"/>
-      <w:r>
-        <w:t xml:space="preserve"> (LFS) або спеціальну систему керування бінарними артефактами.</w:t>
-      </w:r>
-    </w:p>
-    <w:p>
-      <w:pPr>
-        <w:spacing w:before="0" w:after="0" w:line="360" w:lineRule="auto"/>
-        <w:ind w:firstLine="851"/>
-      </w:pPr>
-    </w:p>
-    <w:p>
-      <w:pPr>
-        <w:pStyle w:val="-20"/>
-      </w:pPr>
-      <w:r>
-        <w:t xml:space="preserve">2.5.4 Що таке сховище </w:t>
-      </w:r>
-      <w:proofErr w:type="spellStart"/>
-      <w:r>
-        <w:t>Subversion</w:t>
-      </w:r>
-      <w:proofErr w:type="spellEnd"/>
-      <w:r>
-        <w:t xml:space="preserve">? </w:t>
-      </w:r>
-    </w:p>
-    <w:p>
-      <w:pPr>
-        <w:spacing w:before="0" w:after="0" w:line="360" w:lineRule="auto"/>
-        <w:ind w:firstLine="851"/>
-      </w:pPr>
-    </w:p>
-    <w:p>
-      <w:pPr>
-        <w:spacing w:before="0" w:after="0" w:line="360" w:lineRule="auto"/>
-        <w:ind w:firstLine="851"/>
-      </w:pPr>
-      <w:r>
-        <w:t xml:space="preserve">Сховище </w:t>
-      </w:r>
-      <w:proofErr w:type="spellStart"/>
-      <w:r>
-        <w:t>Subversion</w:t>
-      </w:r>
-      <w:proofErr w:type="spellEnd"/>
-      <w:r>
-        <w:t xml:space="preserve"> - це центральне місце, де зберігаються всі файли проекту </w:t>
-      </w:r>
-      <w:proofErr w:type="spellStart"/>
-      <w:r>
-        <w:t>Subversion</w:t>
-      </w:r>
-      <w:proofErr w:type="spellEnd"/>
-      <w:r>
-        <w:t xml:space="preserve">. Сховище містить всю історію версій проекту, включно з усіма змінами, внесеними до файлів з плином часу. Сховище зазвичай розміщується на </w:t>
-      </w:r>
-      <w:r>
-        <w:lastRenderedPageBreak/>
-        <w:t>сервері і до нього можуть мати доступ декілька розробників для спільної роботи над проектом.</w:t>
-      </w:r>
-    </w:p>
-    <w:p>
-      <w:pPr>
-        <w:spacing w:before="0" w:after="0" w:line="360" w:lineRule="auto"/>
-        <w:ind w:firstLine="851"/>
-      </w:pPr>
-    </w:p>
-    <w:p>
-      <w:pPr>
-        <w:pStyle w:val="-20"/>
-      </w:pPr>
-      <w:r>
-        <w:t xml:space="preserve">2.5.5 Скільки сховищ може використовувати </w:t>
-      </w:r>
-      <w:proofErr w:type="spellStart"/>
-      <w:r>
-        <w:t>Subversion</w:t>
-      </w:r>
-      <w:proofErr w:type="spellEnd"/>
-      <w:r>
-        <w:t xml:space="preserve"> для зберігання даних?</w:t>
-      </w:r>
-    </w:p>
-    <w:p>
-      <w:pPr>
-        <w:spacing w:before="0" w:after="0" w:line="360" w:lineRule="auto"/>
-        <w:ind w:firstLine="851"/>
-      </w:pPr>
-    </w:p>
-    <w:p>
-      <w:pPr>
-        <w:spacing w:before="0" w:after="0" w:line="360" w:lineRule="auto"/>
-        <w:ind w:firstLine="851"/>
-      </w:pPr>
-      <w:proofErr w:type="spellStart"/>
-      <w:r>
-        <w:t>Subversion</w:t>
-      </w:r>
-      <w:proofErr w:type="spellEnd"/>
-      <w:r>
-        <w:t xml:space="preserve"> може використовувати будь-яку кількість сховищ для зберігання даних, залежно від ваших потреб. Кожне сховище є незалежним і містить власний набір файлів та історію версій. Зазвичай використовується один сховище для одного проекту, але ви також можете використовувати декілька сховищ для одного проекту, якщо це необхідно. Кількість сховищ, які слід використовувати, залежить від вимог вашого проекту та складності вашої кодової бази.</w:t>
+      <w:r>
+        <w:t>3.5.5 Наведіть  основні  оператори,  що  використовуються у пошукових запитах.</w:t>
       </w:r>
     </w:p>
     <w:sectPr>

</xml_diff>

<commit_message>
Monday, April 24, 2023, 8:13:48 PM Eastern European Summer Time
</commit_message>
<xml_diff>
--- a/year1-term2/SS/lb3/звіт.docx
+++ b/year1-term2/SS/lb3/звіт.docx
@@ -362,7 +362,15 @@
         <w:t>1</w:t>
       </w:r>
       <w:r>
-        <w:t xml:space="preserve">.1.1 Вивчити  основні  можливості  середовища  </w:t>
+        <w:t xml:space="preserve">.1.1 </w:t>
+      </w:r>
+      <w:proofErr w:type="gramStart"/>
+      <w:r>
+        <w:t>Вивчити  основні</w:t>
+      </w:r>
+      <w:proofErr w:type="gramEnd"/>
+      <w:r>
+        <w:t xml:space="preserve">  можливості  середовища  </w:t>
       </w:r>
       <w:proofErr w:type="spellStart"/>
       <w:r>
@@ -393,7 +401,15 @@
         <w:t>1</w:t>
       </w:r>
       <w:r>
-        <w:t xml:space="preserve">.1.2 Вивчити  основні  можливості  сучасних  веб-браузерів та інструменти, що використовуються для роботи з даними в мережі. </w:t>
+        <w:t xml:space="preserve">.1.2 </w:t>
+      </w:r>
+      <w:proofErr w:type="gramStart"/>
+      <w:r>
+        <w:t>Вивчити  основні</w:t>
+      </w:r>
+      <w:proofErr w:type="gramEnd"/>
+      <w:r>
+        <w:t xml:space="preserve">  можливості  сучасних  веб-браузерів та інструменти, що використовуються для роботи з даними в мережі. </w:t>
       </w:r>
     </w:p>
     <w:p>
@@ -2914,8 +2930,7 @@
     </w:p>
     <w:p>
       <w:pPr>
-        <w:spacing w:before="0" w:after="0" w:line="360" w:lineRule="auto"/>
-        <w:ind w:firstLine="851"/>
+        <w:pStyle w:val="-20"/>
       </w:pPr>
       <w:r>
         <w:t xml:space="preserve">3.5.1 Поясніть поняття Інтернет-протоколу. </w:t>
@@ -2926,6 +2941,159 @@
         <w:spacing w:before="0" w:after="0" w:line="360" w:lineRule="auto"/>
         <w:ind w:firstLine="851"/>
       </w:pPr>
+    </w:p>
+    <w:p>
+      <w:pPr>
+        <w:spacing w:before="0" w:after="0" w:line="360" w:lineRule="auto"/>
+        <w:ind w:firstLine="851"/>
+      </w:pPr>
+      <w:r>
+        <w:t xml:space="preserve">Інтернет-протокол (IP) - це протокол мережевого рівня, який використовується для передачі </w:t>
+      </w:r>
+      <w:proofErr w:type="spellStart"/>
+      <w:r>
+        <w:t>датаграм</w:t>
+      </w:r>
+      <w:proofErr w:type="spellEnd"/>
+      <w:r>
+        <w:t xml:space="preserve"> між мережами. IP розпізнає формат заголовка пакета, але не аналізує та не піклується про фактичні дані. Він приймає та передає будь-які дані, передані протоколами верхніх рівнів.</w:t>
+      </w:r>
+    </w:p>
+    <w:p>
+      <w:pPr>
+        <w:spacing w:before="0" w:after="0" w:line="360" w:lineRule="auto"/>
+        <w:ind w:firstLine="851"/>
+      </w:pPr>
+      <w:r>
+        <w:t>У мережі Інтернет використовується сімейство протоколів TCP/IP. TCP/IP - це основний протокол Інтернету, який визначає обмін даними між різними програмами. Протоколи задають способи передачі даних, повідомлень, обробку помилок мережі, а також дозволяють розробити стандарти, що не пов'язані з конкретною апаратною платформою.</w:t>
+      </w:r>
+    </w:p>
+    <w:p>
+      <w:pPr>
+        <w:spacing w:before="0" w:after="0" w:line="360" w:lineRule="auto"/>
+        <w:ind w:firstLine="851"/>
+      </w:pPr>
+      <w:r>
+        <w:lastRenderedPageBreak/>
+        <w:t xml:space="preserve">TCP/IP складається з двох протоколів: </w:t>
+      </w:r>
+      <w:proofErr w:type="spellStart"/>
+      <w:r>
+        <w:t>Transmission</w:t>
+      </w:r>
+      <w:proofErr w:type="spellEnd"/>
+      <w:r>
+        <w:t xml:space="preserve"> </w:t>
+      </w:r>
+      <w:proofErr w:type="spellStart"/>
+      <w:r>
+        <w:t>Control</w:t>
+      </w:r>
+      <w:proofErr w:type="spellEnd"/>
+      <w:r>
+        <w:t xml:space="preserve"> </w:t>
+      </w:r>
+      <w:proofErr w:type="spellStart"/>
+      <w:r>
+        <w:t>Protocol</w:t>
+      </w:r>
+      <w:proofErr w:type="spellEnd"/>
+      <w:r>
+        <w:t xml:space="preserve"> (TCP) та </w:t>
+      </w:r>
+      <w:proofErr w:type="spellStart"/>
+      <w:r>
+        <w:t>Internet</w:t>
+      </w:r>
+      <w:proofErr w:type="spellEnd"/>
+      <w:r>
+        <w:t xml:space="preserve"> </w:t>
+      </w:r>
+      <w:proofErr w:type="spellStart"/>
+      <w:r>
+        <w:t>Protocol</w:t>
+      </w:r>
+      <w:proofErr w:type="spellEnd"/>
+      <w:r>
+        <w:t xml:space="preserve"> (IP). IP відповідає за передачу даних між мережами, а TCP - за передачу даних між програмами на різних комп'ютерах в мережі. TCP забезпечує надійну передачу даних, контролює цілісність даних та відновлює втрачені пакети.</w:t>
+      </w:r>
+    </w:p>
+    <w:p>
+      <w:pPr>
+        <w:spacing w:before="0" w:after="0" w:line="360" w:lineRule="auto"/>
+        <w:ind w:firstLine="851"/>
+      </w:pPr>
+      <w:r>
+        <w:t>Усі параметри, від швидкості передачі даних і до методів адресації при транспортуванні окремих повідомлень, визначаються і задаються протоколами, що використовуються в даній конкретній мережі. Інтернет-провайдери забезпечують доступ до глобальної мережі Інтернет та обслуговують програми-сервери, які забезпечують доступ до Інтернету.</w:t>
+      </w:r>
+    </w:p>
+    <w:p>
+      <w:pPr>
+        <w:spacing w:before="0" w:after="0" w:line="360" w:lineRule="auto"/>
+        <w:ind w:firstLine="851"/>
+      </w:pPr>
+      <w:r>
+        <w:t xml:space="preserve">Отже, Інтернет-протокол (IP) - це протокол мережевого рівня, який використовується для передачі </w:t>
+      </w:r>
+      <w:proofErr w:type="spellStart"/>
+      <w:r>
+        <w:t>датаграм</w:t>
+      </w:r>
+      <w:proofErr w:type="spellEnd"/>
+      <w:r>
+        <w:t xml:space="preserve"> між мережами. TCP/IP - це основний протокол Інтернету, який визначає обмін даними між різними програмами. TCP/IP складається з двох протоколів: </w:t>
+      </w:r>
+      <w:proofErr w:type="spellStart"/>
+      <w:r>
+        <w:t>Transmission</w:t>
+      </w:r>
+      <w:proofErr w:type="spellEnd"/>
+      <w:r>
+        <w:t xml:space="preserve"> </w:t>
+      </w:r>
+      <w:proofErr w:type="spellStart"/>
+      <w:r>
+        <w:t>Control</w:t>
+      </w:r>
+      <w:proofErr w:type="spellEnd"/>
+      <w:r>
+        <w:t xml:space="preserve"> </w:t>
+      </w:r>
+      <w:proofErr w:type="spellStart"/>
+      <w:r>
+        <w:t>Protocol</w:t>
+      </w:r>
+      <w:proofErr w:type="spellEnd"/>
+      <w:r>
+        <w:t xml:space="preserve"> (TCP) та </w:t>
+      </w:r>
+      <w:proofErr w:type="spellStart"/>
+      <w:r>
+        <w:t>Internet</w:t>
+      </w:r>
+      <w:proofErr w:type="spellEnd"/>
+      <w:r>
+        <w:t xml:space="preserve"> </w:t>
+      </w:r>
+      <w:proofErr w:type="spellStart"/>
+      <w:r>
+        <w:t>Protocol</w:t>
+      </w:r>
+      <w:proofErr w:type="spellEnd"/>
+      <w:r>
+        <w:t xml:space="preserve"> (IP). TCP забезпечує надійну передачу даних, контролює цілісність даних та відновлює втрачені пакети. Інтернет-провайдери забезпечують доступ до глобальної мережі Інтернет та обслуговують програми-сервери, які забезпечують доступ до Інтернету.</w:t>
+      </w:r>
+    </w:p>
+    <w:p>
+      <w:pPr>
+        <w:spacing w:before="0" w:after="0" w:line="360" w:lineRule="auto"/>
+        <w:ind w:firstLine="851"/>
+      </w:pPr>
+    </w:p>
+    <w:p>
+      <w:pPr>
+        <w:pStyle w:val="-20"/>
+      </w:pPr>
       <w:r>
         <w:t xml:space="preserve">3.5.2 Що таке пошукова система, пошуковий робот? Наведіть приклади. </w:t>
       </w:r>
@@ -2935,6 +3103,225 @@
         <w:spacing w:before="0" w:after="0" w:line="360" w:lineRule="auto"/>
         <w:ind w:firstLine="851"/>
       </w:pPr>
+    </w:p>
+    <w:p>
+      <w:pPr>
+        <w:spacing w:before="0" w:after="0" w:line="360" w:lineRule="auto"/>
+        <w:ind w:firstLine="851"/>
+      </w:pPr>
+      <w:r>
+        <w:t>Пошукова система - це онлайн-служба, що надає можливість пошуку інформації в Інтернеті. Програмною частиною пошукової системи є пошукова машина, яка забезпечує функціональність пошукової системи. Пошукові системи призначені для постійного перегляду всіх сторінок, що є в мережі, які в будь-який момент можуть дати відповідь на запитання.</w:t>
+      </w:r>
+    </w:p>
+    <w:p>
+      <w:pPr>
+        <w:spacing w:before="0" w:after="0" w:line="360" w:lineRule="auto"/>
+        <w:ind w:firstLine="851"/>
+      </w:pPr>
+      <w:r>
+        <w:t xml:space="preserve">Більшість пошукових систем шукають інформацію на сайтах Інтернету, але існують також системи, здатні шукати файли на </w:t>
+      </w:r>
+      <w:proofErr w:type="spellStart"/>
+      <w:r>
+        <w:t>ftp</w:t>
+      </w:r>
+      <w:proofErr w:type="spellEnd"/>
+      <w:r>
+        <w:t xml:space="preserve">-серверах, товари в </w:t>
+      </w:r>
+      <w:r>
+        <w:lastRenderedPageBreak/>
+        <w:t xml:space="preserve">інтернет-магазинах, а також інформацію в групах новин </w:t>
+      </w:r>
+      <w:proofErr w:type="spellStart"/>
+      <w:r>
+        <w:t>Usenet</w:t>
+      </w:r>
+      <w:proofErr w:type="spellEnd"/>
+      <w:r>
+        <w:t>. Інформацію зручно шукати за пошуковим (ключовим) словом або фразою.</w:t>
+      </w:r>
+    </w:p>
+    <w:p>
+      <w:pPr>
+        <w:spacing w:before="0" w:after="0" w:line="360" w:lineRule="auto"/>
+        <w:ind w:firstLine="851"/>
+      </w:pPr>
+      <w:r>
+        <w:t xml:space="preserve">Найбільш популярною пошуковою системою в світі є </w:t>
+      </w:r>
+      <w:proofErr w:type="spellStart"/>
+      <w:r>
+        <w:t>Google</w:t>
+      </w:r>
+      <w:proofErr w:type="spellEnd"/>
+      <w:r>
+        <w:t xml:space="preserve">, яка складає більше ніж 90% частки серед всіх пошукових систем по всьому світу. Інші популярні пошукові системи включають Bing, </w:t>
+      </w:r>
+      <w:proofErr w:type="spellStart"/>
+      <w:r>
+        <w:t>Yahoo</w:t>
+      </w:r>
+      <w:proofErr w:type="spellEnd"/>
+      <w:r>
+        <w:t xml:space="preserve">!, </w:t>
+      </w:r>
+      <w:proofErr w:type="spellStart"/>
+      <w:r>
+        <w:t>Baidu</w:t>
+      </w:r>
+      <w:proofErr w:type="spellEnd"/>
+      <w:r>
+        <w:t xml:space="preserve">, Ask.com, </w:t>
+      </w:r>
+      <w:proofErr w:type="spellStart"/>
+      <w:r>
+        <w:t>WolframAlpha</w:t>
+      </w:r>
+      <w:proofErr w:type="spellEnd"/>
+      <w:r>
+        <w:t xml:space="preserve">, </w:t>
+      </w:r>
+      <w:proofErr w:type="spellStart"/>
+      <w:r>
+        <w:t>Swisscows</w:t>
+      </w:r>
+      <w:proofErr w:type="spellEnd"/>
+      <w:r>
+        <w:t xml:space="preserve">, та інші. Кожна з цих пошукових систем має свої особливості та функціонал, який робить їх унікальними. Наприклад, </w:t>
+      </w:r>
+      <w:proofErr w:type="spellStart"/>
+      <w:r>
+        <w:t>WolframAlpha</w:t>
+      </w:r>
+      <w:proofErr w:type="spellEnd"/>
+      <w:r>
+        <w:t xml:space="preserve"> групує всю знайдену інформацію в звіт, що робить його корисним для студентів та школярів, а </w:t>
+      </w:r>
+      <w:proofErr w:type="spellStart"/>
+      <w:r>
+        <w:t>Swisscows</w:t>
+      </w:r>
+      <w:proofErr w:type="spellEnd"/>
+      <w:r>
+        <w:t xml:space="preserve"> гарантує анонімність та благодійність.</w:t>
+      </w:r>
+    </w:p>
+    <w:p>
+      <w:pPr>
+        <w:spacing w:before="0" w:after="0" w:line="360" w:lineRule="auto"/>
+        <w:ind w:firstLine="851"/>
+      </w:pPr>
+    </w:p>
+    <w:p>
+      <w:pPr>
+        <w:spacing w:before="0" w:after="0" w:line="360" w:lineRule="auto"/>
+        <w:ind w:firstLine="851"/>
+      </w:pPr>
+      <w:r>
+        <w:t>Пошуковий робот (</w:t>
+      </w:r>
+      <w:proofErr w:type="spellStart"/>
+      <w:r>
+        <w:t>web</w:t>
+      </w:r>
+      <w:proofErr w:type="spellEnd"/>
+      <w:r>
+        <w:t xml:space="preserve"> </w:t>
+      </w:r>
+      <w:proofErr w:type="spellStart"/>
+      <w:r>
+        <w:t>crawler</w:t>
+      </w:r>
+      <w:proofErr w:type="spellEnd"/>
+      <w:r>
+        <w:t xml:space="preserve">, </w:t>
+      </w:r>
+      <w:proofErr w:type="spellStart"/>
+      <w:r>
+        <w:t>web</w:t>
+      </w:r>
+      <w:proofErr w:type="spellEnd"/>
+      <w:r>
+        <w:t xml:space="preserve"> </w:t>
+      </w:r>
+      <w:proofErr w:type="spellStart"/>
+      <w:r>
+        <w:t>spider</w:t>
+      </w:r>
+      <w:proofErr w:type="spellEnd"/>
+      <w:r>
+        <w:t>) - це програма, яка є складовою частиною пошукової системи та призначена для перегляду сторінок Інтернету з метою введення інформації про них до бази даних. Пошукові роботи здійснюють загальний пошук інформації в Інтернеті, повідомляють про зміст знайденого документа, індексують його і добувають підсумкову інформацію. Вони також переглядають заголовки, деякі посилання і відправляють проіндексовану інформацію до бази даних пошукового механізму.</w:t>
+      </w:r>
+    </w:p>
+    <w:p>
+      <w:pPr>
+        <w:spacing w:before="0" w:after="0" w:line="360" w:lineRule="auto"/>
+        <w:ind w:firstLine="851"/>
+      </w:pPr>
+      <w:r>
+        <w:t>Пошуковий робот є найважливішим елементом пошукової системи, завданням якого є збір нових даних про сайти та їх оновлення. Пошуковий робот діє приблизно так, як і браузерна програма - зчитує інформацію з веб-сторінок. Його завдання полягає в скануванні сторінок та збереженні розміщеної на них інформації в базу даних пошукової системи, після чого робот переходить за посиланнями на інші сторінки. Кожна пошукова система має свої пошукові боти, які можуть ділитися на роботів, розділених за призначенням.</w:t>
+      </w:r>
+    </w:p>
+    <w:p>
+      <w:pPr>
+        <w:spacing w:before="0" w:after="0" w:line="360" w:lineRule="auto"/>
+        <w:ind w:firstLine="851"/>
+      </w:pPr>
+      <w:r>
+        <w:t xml:space="preserve">Прикладами пошукових роботів є </w:t>
+      </w:r>
+      <w:proofErr w:type="spellStart"/>
+      <w:r>
+        <w:t>Googlebot</w:t>
+      </w:r>
+      <w:proofErr w:type="spellEnd"/>
+      <w:r>
+        <w:t xml:space="preserve">, </w:t>
+      </w:r>
+      <w:proofErr w:type="spellStart"/>
+      <w:r>
+        <w:t>Bingbot</w:t>
+      </w:r>
+      <w:proofErr w:type="spellEnd"/>
+      <w:r>
+        <w:t xml:space="preserve">, </w:t>
+      </w:r>
+      <w:proofErr w:type="spellStart"/>
+      <w:r>
+        <w:t>Yahoo</w:t>
+      </w:r>
+      <w:proofErr w:type="spellEnd"/>
+      <w:r>
+        <w:t xml:space="preserve">! </w:t>
+      </w:r>
+      <w:proofErr w:type="spellStart"/>
+      <w:r>
+        <w:t>Slurp</w:t>
+      </w:r>
+      <w:proofErr w:type="spellEnd"/>
+      <w:r>
+        <w:t xml:space="preserve">, </w:t>
+      </w:r>
+      <w:proofErr w:type="spellStart"/>
+      <w:r>
+        <w:t>Baiduspider</w:t>
+      </w:r>
+      <w:proofErr w:type="spellEnd"/>
+      <w:r>
+        <w:t>, та багато інших.</w:t>
+      </w:r>
+    </w:p>
+    <w:p>
+      <w:pPr>
+        <w:spacing w:before="0" w:after="0" w:line="360" w:lineRule="auto"/>
+        <w:ind w:firstLine="851"/>
+      </w:pPr>
+    </w:p>
+    <w:p>
+      <w:pPr>
+        <w:pStyle w:val="-20"/>
+      </w:pPr>
       <w:r>
         <w:t xml:space="preserve">3.5.3 Що таке індексування сайту? </w:t>
       </w:r>
@@ -2944,6 +3331,69 @@
         <w:spacing w:before="0" w:after="0" w:line="360" w:lineRule="auto"/>
         <w:ind w:firstLine="851"/>
       </w:pPr>
+    </w:p>
+    <w:p>
+      <w:pPr>
+        <w:spacing w:before="0" w:after="0" w:line="360" w:lineRule="auto"/>
+        <w:ind w:firstLine="851"/>
+      </w:pPr>
+      <w:r>
+        <w:lastRenderedPageBreak/>
+        <w:t>Індексація сайту - це процес, за яким роботи пошукових систем сканують сторінки сайту, аналізують та реєструють їх дані у базі даних пошукової системи. Інформація про сайт та сторінки сайту, такі як посилання, зображення, тексти, відео та інше, заносяться у бази даних пошукових систем і стає доступною для користувачів пошукових сервісів. Індексація сторінок важлива в SEO просуванні сайту.</w:t>
+      </w:r>
+    </w:p>
+    <w:p>
+      <w:pPr>
+        <w:spacing w:before="0" w:after="0" w:line="360" w:lineRule="auto"/>
+        <w:ind w:firstLine="851"/>
+      </w:pPr>
+      <w:r>
+        <w:t>Індексація сайту відбувається у два етапи: сканування та індексування. Сканування - це відправка бота на аналізований сайт, тоді як індексування - це завантаження, обробка та збір даних для включення їх до індексу пошукової системи. Після індексації сторінки зберігаються до пошукового індексу, тобто бази даних, в якій система шукає результати, які відповідають запитам користувачів.</w:t>
+      </w:r>
+    </w:p>
+    <w:p>
+      <w:pPr>
+        <w:spacing w:before="0" w:after="0" w:line="360" w:lineRule="auto"/>
+        <w:ind w:firstLine="851"/>
+      </w:pPr>
+      <w:r>
+        <w:t xml:space="preserve">Індексацію сайту можна перевірити за допомогою спеціальних форм пошукових систем. Щоб дізнатись, чи сторінка проіндексована, і чи вона в принципі може бути проіндексована, можна використовувати </w:t>
+      </w:r>
+      <w:proofErr w:type="spellStart"/>
+      <w:r>
+        <w:t>Google</w:t>
+      </w:r>
+      <w:proofErr w:type="spellEnd"/>
+      <w:r>
+        <w:t xml:space="preserve"> </w:t>
+      </w:r>
+      <w:proofErr w:type="spellStart"/>
+      <w:r>
+        <w:t>Search</w:t>
+      </w:r>
+      <w:proofErr w:type="spellEnd"/>
+      <w:r>
+        <w:t xml:space="preserve"> </w:t>
+      </w:r>
+      <w:proofErr w:type="spellStart"/>
+      <w:r>
+        <w:t>Console</w:t>
+      </w:r>
+      <w:proofErr w:type="spellEnd"/>
+      <w:r>
+        <w:t>. Якщо сторінки сайту не проіндексовані, то можна використовувати різні методи, такі як додавання сайту до спеціалізованих форм пошукових систем, використання файлів robots.txt та sitemap.xml, видалення URL через спеціальні плагіни та інші.</w:t>
+      </w:r>
+    </w:p>
+    <w:p>
+      <w:pPr>
+        <w:spacing w:before="0" w:after="0" w:line="360" w:lineRule="auto"/>
+        <w:ind w:firstLine="851"/>
+      </w:pPr>
+    </w:p>
+    <w:p>
+      <w:pPr>
+        <w:pStyle w:val="-20"/>
+      </w:pPr>
       <w:r>
         <w:t xml:space="preserve">3.5.4 Поясніть значення термінів «запит» та «ключове слово». </w:t>
       </w:r>
@@ -2953,8 +3403,241 @@
         <w:spacing w:before="0" w:after="0" w:line="360" w:lineRule="auto"/>
         <w:ind w:firstLine="851"/>
       </w:pPr>
+    </w:p>
+    <w:p>
+      <w:pPr>
+        <w:spacing w:before="0" w:after="0" w:line="360" w:lineRule="auto"/>
+        <w:ind w:firstLine="851"/>
+      </w:pPr>
+      <w:r>
+        <w:t>Ключове слово - це слово або фраза, яку використовують для пошуку інформації в базі даних або в Інтернеті. Воно відображає інформацію, яку потрібно знайти. Ключове слово може бути одним словом або фразою, яка складається з кількох слів.</w:t>
+      </w:r>
+    </w:p>
+    <w:p>
+      <w:pPr>
+        <w:spacing w:before="0" w:after="0" w:line="360" w:lineRule="auto"/>
+        <w:ind w:firstLine="851"/>
+      </w:pPr>
+      <w:r>
+        <w:t xml:space="preserve">Запит - це набір ключових слів, за якими здійснюють пошук і відбір інформації в базі даних або в Інтернеті. Запит може містити одне або кілька ключових слів, а також оператори, які допомагають здійснювати більш точний </w:t>
+      </w:r>
+      <w:r>
+        <w:lastRenderedPageBreak/>
+        <w:t>пошук. Запит дозволяє знайти інформацію, яка відповідає певним критеріям, вказаним у запиті.</w:t>
+      </w:r>
+    </w:p>
+    <w:p>
+      <w:pPr>
+        <w:spacing w:before="0" w:after="0" w:line="360" w:lineRule="auto"/>
+        <w:ind w:firstLine="851"/>
+      </w:pPr>
+    </w:p>
+    <w:p>
+      <w:pPr>
+        <w:pStyle w:val="-20"/>
+      </w:pPr>
       <w:r>
         <w:t>3.5.5 Наведіть  основні  оператори,  що  використовуються у пошукових запитах.</w:t>
+      </w:r>
+    </w:p>
+    <w:p>
+      <w:pPr>
+        <w:spacing w:before="0" w:after="0" w:line="360" w:lineRule="auto"/>
+        <w:ind w:firstLine="851"/>
+      </w:pPr>
+    </w:p>
+    <w:p>
+      <w:pPr>
+        <w:spacing w:before="0" w:after="0" w:line="360" w:lineRule="auto"/>
+        <w:ind w:firstLine="851"/>
+      </w:pPr>
+      <w:r>
+        <w:t xml:space="preserve">Пошукові оператори - це спеціальні символи або команди, які допомагають уточнити пошуковий запит і отримати більш точні результати. Основні пошукові оператори </w:t>
+      </w:r>
+      <w:proofErr w:type="spellStart"/>
+      <w:r>
+        <w:t>Google</w:t>
+      </w:r>
+      <w:proofErr w:type="spellEnd"/>
+      <w:r>
+        <w:t xml:space="preserve"> включають такі команди: </w:t>
+      </w:r>
+      <w:proofErr w:type="spellStart"/>
+      <w:r>
+        <w:t>site</w:t>
+      </w:r>
+      <w:proofErr w:type="spellEnd"/>
+      <w:r>
+        <w:t xml:space="preserve">:, </w:t>
+      </w:r>
+      <w:proofErr w:type="spellStart"/>
+      <w:r>
+        <w:t>intitle</w:t>
+      </w:r>
+      <w:proofErr w:type="spellEnd"/>
+      <w:r>
+        <w:t xml:space="preserve">:, </w:t>
+      </w:r>
+      <w:proofErr w:type="spellStart"/>
+      <w:r>
+        <w:t>inurl</w:t>
+      </w:r>
+      <w:proofErr w:type="spellEnd"/>
+      <w:r>
+        <w:t xml:space="preserve">:, </w:t>
+      </w:r>
+      <w:proofErr w:type="spellStart"/>
+      <w:r>
+        <w:t>filetype</w:t>
+      </w:r>
+      <w:proofErr w:type="spellEnd"/>
+      <w:r>
+        <w:t xml:space="preserve">:, </w:t>
+      </w:r>
+      <w:proofErr w:type="spellStart"/>
+      <w:r>
+        <w:t>related</w:t>
+      </w:r>
+      <w:proofErr w:type="spellEnd"/>
+      <w:r>
+        <w:t xml:space="preserve">:, </w:t>
+      </w:r>
+      <w:proofErr w:type="spellStart"/>
+      <w:r>
+        <w:t>cache</w:t>
+      </w:r>
+      <w:proofErr w:type="spellEnd"/>
+      <w:r>
+        <w:t xml:space="preserve">:, </w:t>
+      </w:r>
+      <w:proofErr w:type="spellStart"/>
+      <w:r>
+        <w:t>allinanchor</w:t>
+      </w:r>
+      <w:proofErr w:type="spellEnd"/>
+      <w:r>
+        <w:t xml:space="preserve">:, </w:t>
+      </w:r>
+      <w:proofErr w:type="spellStart"/>
+      <w:r>
+        <w:t>allintext</w:t>
+      </w:r>
+      <w:proofErr w:type="spellEnd"/>
+      <w:r>
+        <w:t xml:space="preserve">:, </w:t>
+      </w:r>
+      <w:proofErr w:type="spellStart"/>
+      <w:r>
+        <w:t>allintitle</w:t>
+      </w:r>
+      <w:proofErr w:type="spellEnd"/>
+      <w:r>
+        <w:t xml:space="preserve">:, </w:t>
+      </w:r>
+      <w:proofErr w:type="spellStart"/>
+      <w:r>
+        <w:t>allinurl</w:t>
+      </w:r>
+      <w:proofErr w:type="spellEnd"/>
+      <w:r>
+        <w:t>:, OR, AND, " ", -, #.</w:t>
+      </w:r>
+    </w:p>
+    <w:p>
+      <w:pPr>
+        <w:spacing w:before="0" w:after="0" w:line="360" w:lineRule="auto"/>
+        <w:ind w:firstLine="851"/>
+      </w:pPr>
+      <w:r>
+        <w:t xml:space="preserve">Команда </w:t>
+      </w:r>
+      <w:proofErr w:type="spellStart"/>
+      <w:r>
+        <w:t>site</w:t>
+      </w:r>
+      <w:proofErr w:type="spellEnd"/>
+      <w:r>
+        <w:t xml:space="preserve">: дозволяє обмежити пошук результатами тільки з зазначеного сайту. Команда </w:t>
+      </w:r>
+      <w:proofErr w:type="spellStart"/>
+      <w:r>
+        <w:t>intitle</w:t>
+      </w:r>
+      <w:proofErr w:type="spellEnd"/>
+      <w:r>
+        <w:t xml:space="preserve">: шукає сторінки, у заголовках яких міститься вказаний текст. Команда </w:t>
+      </w:r>
+      <w:proofErr w:type="spellStart"/>
+      <w:r>
+        <w:t>inurl</w:t>
+      </w:r>
+      <w:proofErr w:type="spellEnd"/>
+      <w:r>
+        <w:t xml:space="preserve">: шукає сторінки, у URL яких міститься вказаний текст. Команда </w:t>
+      </w:r>
+      <w:proofErr w:type="spellStart"/>
+      <w:r>
+        <w:t>filetype</w:t>
+      </w:r>
+      <w:proofErr w:type="spellEnd"/>
+      <w:r>
+        <w:t xml:space="preserve">: дозволяє шукати файли певного типу. Команда </w:t>
+      </w:r>
+      <w:proofErr w:type="spellStart"/>
+      <w:r>
+        <w:t>related</w:t>
+      </w:r>
+      <w:proofErr w:type="spellEnd"/>
+      <w:r>
+        <w:t xml:space="preserve">: шукає сторінки, пов'язані з вказаним сайтом. Команда </w:t>
+      </w:r>
+      <w:proofErr w:type="spellStart"/>
+      <w:r>
+        <w:t>cache</w:t>
+      </w:r>
+      <w:proofErr w:type="spellEnd"/>
+      <w:r>
+        <w:t xml:space="preserve">: дозволяє переглянути кеш-версію сторінки. Команда </w:t>
+      </w:r>
+      <w:proofErr w:type="spellStart"/>
+      <w:r>
+        <w:t>allinanchor</w:t>
+      </w:r>
+      <w:proofErr w:type="spellEnd"/>
+      <w:r>
+        <w:t xml:space="preserve">: шукає сторінки, на які посилаються інші сторінки з вказаним текстом як якірним текстом. Команда </w:t>
+      </w:r>
+      <w:proofErr w:type="spellStart"/>
+      <w:r>
+        <w:t>allintext</w:t>
+      </w:r>
+      <w:proofErr w:type="spellEnd"/>
+      <w:r>
+        <w:t xml:space="preserve">: шукає сторінки, на яких міститься вказаний текст. Команда </w:t>
+      </w:r>
+      <w:proofErr w:type="spellStart"/>
+      <w:r>
+        <w:t>allintitle</w:t>
+      </w:r>
+      <w:proofErr w:type="spellEnd"/>
+      <w:r>
+        <w:t xml:space="preserve">: шукає сторінки, у заголовках яких міститься вказаний текст. Команда </w:t>
+      </w:r>
+      <w:proofErr w:type="spellStart"/>
+      <w:r>
+        <w:t>allinurl</w:t>
+      </w:r>
+      <w:proofErr w:type="spellEnd"/>
+      <w:r>
+        <w:t xml:space="preserve">: шукає сторінки, у URL яких міститься вказаний текст. Команда OR рівнозначна пошуку з "або". Команда AND дозволяє шукати сторінки, на яких містяться обидва вказані слова. Команда " " дозволяє шукати фразу в точному порядку. Команда - виключає слово з пошукового запиту. Команда # дозволяє шукати з певним </w:t>
+      </w:r>
+      <w:proofErr w:type="spellStart"/>
+      <w:r>
+        <w:t>ніком</w:t>
+      </w:r>
+      <w:proofErr w:type="spellEnd"/>
+      <w:r>
+        <w:t xml:space="preserve"> або хештегом.</w:t>
       </w:r>
     </w:p>
     <w:sectPr>

</xml_diff>

<commit_message>
Monday, April 24, 2023, 8:19:22 PM Eastern European Summer Time
</commit_message>
<xml_diff>
--- a/year1-term2/SS/lb3/звіт.docx
+++ b/year1-term2/SS/lb3/звіт.docx
@@ -732,7 +732,380 @@
         <w:rPr>
           <w:lang w:val="en-US"/>
         </w:rPr>
-        <w:t>комп'ютерна мережа - сукупність підключених пристроїв, які взаємодіють один з одним для обміну ресурсами та інформацією</w:t>
+        <w:t xml:space="preserve">Комп'ютерна мережа - це </w:t>
+      </w:r>
+      <w:proofErr w:type="spellStart"/>
+      <w:r>
+        <w:rPr>
+          <w:lang w:val="en-US"/>
+        </w:rPr>
+        <w:t>система</w:t>
+      </w:r>
+      <w:proofErr w:type="spellEnd"/>
+      <w:r>
+        <w:rPr>
+          <w:lang w:val="en-US"/>
+        </w:rPr>
+        <w:t xml:space="preserve"> </w:t>
+      </w:r>
+      <w:proofErr w:type="spellStart"/>
+      <w:r>
+        <w:rPr>
+          <w:lang w:val="en-US"/>
+        </w:rPr>
+        <w:t>зв'язку</w:t>
+      </w:r>
+      <w:proofErr w:type="spellEnd"/>
+      <w:r>
+        <w:rPr>
+          <w:lang w:val="en-US"/>
+        </w:rPr>
+        <w:t xml:space="preserve"> </w:t>
+      </w:r>
+      <w:proofErr w:type="spellStart"/>
+      <w:r>
+        <w:rPr>
+          <w:lang w:val="en-US"/>
+        </w:rPr>
+        <w:t>між</w:t>
+      </w:r>
+      <w:proofErr w:type="spellEnd"/>
+      <w:r>
+        <w:rPr>
+          <w:lang w:val="en-US"/>
+        </w:rPr>
+        <w:t xml:space="preserve"> </w:t>
+      </w:r>
+      <w:proofErr w:type="spellStart"/>
+      <w:r>
+        <w:rPr>
+          <w:lang w:val="en-US"/>
+        </w:rPr>
+        <w:t>двома</w:t>
+      </w:r>
+      <w:proofErr w:type="spellEnd"/>
+      <w:r>
+        <w:rPr>
+          <w:lang w:val="en-US"/>
+        </w:rPr>
+        <w:t xml:space="preserve"> або </w:t>
+      </w:r>
+      <w:proofErr w:type="spellStart"/>
+      <w:r>
+        <w:rPr>
+          <w:lang w:val="en-US"/>
+        </w:rPr>
+        <w:t>більше</w:t>
+      </w:r>
+      <w:proofErr w:type="spellEnd"/>
+      <w:r>
+        <w:rPr>
+          <w:lang w:val="en-US"/>
+        </w:rPr>
+        <w:t xml:space="preserve"> </w:t>
+      </w:r>
+      <w:proofErr w:type="spellStart"/>
+      <w:r>
+        <w:rPr>
+          <w:lang w:val="en-US"/>
+        </w:rPr>
+        <w:t>комп'ютерами</w:t>
+      </w:r>
+      <w:proofErr w:type="spellEnd"/>
+      <w:r>
+        <w:rPr>
+          <w:lang w:val="en-US"/>
+        </w:rPr>
+        <w:t xml:space="preserve">, які </w:t>
+      </w:r>
+      <w:proofErr w:type="spellStart"/>
+      <w:r>
+        <w:rPr>
+          <w:lang w:val="en-US"/>
+        </w:rPr>
+        <w:t>з'єднані</w:t>
+      </w:r>
+      <w:proofErr w:type="spellEnd"/>
+      <w:r>
+        <w:rPr>
+          <w:lang w:val="en-US"/>
+        </w:rPr>
+        <w:t xml:space="preserve"> </w:t>
+      </w:r>
+      <w:proofErr w:type="spellStart"/>
+      <w:r>
+        <w:rPr>
+          <w:lang w:val="en-US"/>
+        </w:rPr>
+        <w:t>між</w:t>
+      </w:r>
+      <w:proofErr w:type="spellEnd"/>
+      <w:r>
+        <w:rPr>
+          <w:lang w:val="en-US"/>
+        </w:rPr>
+        <w:t xml:space="preserve"> </w:t>
+      </w:r>
+      <w:proofErr w:type="spellStart"/>
+      <w:r>
+        <w:rPr>
+          <w:lang w:val="en-US"/>
+        </w:rPr>
+        <w:t>собою</w:t>
+      </w:r>
+      <w:proofErr w:type="spellEnd"/>
+      <w:r>
+        <w:rPr>
+          <w:lang w:val="en-US"/>
+        </w:rPr>
+        <w:t xml:space="preserve"> для обміну </w:t>
+      </w:r>
+      <w:proofErr w:type="spellStart"/>
+      <w:r>
+        <w:rPr>
+          <w:lang w:val="en-US"/>
+        </w:rPr>
+        <w:t>даними</w:t>
+      </w:r>
+      <w:proofErr w:type="spellEnd"/>
+      <w:r>
+        <w:rPr>
+          <w:lang w:val="en-US"/>
+        </w:rPr>
+        <w:t xml:space="preserve"> та </w:t>
+      </w:r>
+      <w:proofErr w:type="spellStart"/>
+      <w:r>
+        <w:rPr>
+          <w:lang w:val="en-US"/>
+        </w:rPr>
+        <w:t>спільного</w:t>
+      </w:r>
+      <w:proofErr w:type="spellEnd"/>
+      <w:r>
+        <w:rPr>
+          <w:lang w:val="en-US"/>
+        </w:rPr>
+        <w:t xml:space="preserve"> </w:t>
+      </w:r>
+      <w:proofErr w:type="spellStart"/>
+      <w:r>
+        <w:rPr>
+          <w:lang w:val="en-US"/>
+        </w:rPr>
+        <w:t>використання</w:t>
+      </w:r>
+      <w:proofErr w:type="spellEnd"/>
+      <w:r>
+        <w:rPr>
+          <w:lang w:val="en-US"/>
+        </w:rPr>
+        <w:t xml:space="preserve"> пристроїв</w:t>
+      </w:r>
+      <w:r>
+        <w:t xml:space="preserve">. </w:t>
+      </w:r>
+      <w:proofErr w:type="spellStart"/>
+      <w:r>
+        <w:rPr>
+          <w:lang w:val="en-US"/>
+        </w:rPr>
+        <w:t>Комп'ютерні</w:t>
+      </w:r>
+      <w:proofErr w:type="spellEnd"/>
+      <w:r>
+        <w:rPr>
+          <w:lang w:val="en-US"/>
+        </w:rPr>
+        <w:t xml:space="preserve"> мережі можуть бути </w:t>
+      </w:r>
+      <w:proofErr w:type="spellStart"/>
+      <w:r>
+        <w:rPr>
+          <w:lang w:val="en-US"/>
+        </w:rPr>
+        <w:t>локальними</w:t>
+      </w:r>
+      <w:proofErr w:type="spellEnd"/>
+      <w:r>
+        <w:rPr>
+          <w:lang w:val="en-US"/>
+        </w:rPr>
+        <w:t xml:space="preserve">, які </w:t>
+      </w:r>
+      <w:proofErr w:type="spellStart"/>
+      <w:r>
+        <w:rPr>
+          <w:lang w:val="en-US"/>
+        </w:rPr>
+        <w:t>об'єднують</w:t>
+      </w:r>
+      <w:proofErr w:type="spellEnd"/>
+      <w:r>
+        <w:rPr>
+          <w:lang w:val="en-US"/>
+        </w:rPr>
+        <w:t xml:space="preserve"> </w:t>
+      </w:r>
+      <w:proofErr w:type="spellStart"/>
+      <w:r>
+        <w:rPr>
+          <w:lang w:val="en-US"/>
+        </w:rPr>
+        <w:t>комп'ютери</w:t>
+      </w:r>
+      <w:proofErr w:type="spellEnd"/>
+      <w:r>
+        <w:rPr>
+          <w:lang w:val="en-US"/>
+        </w:rPr>
+        <w:t xml:space="preserve"> та інші </w:t>
+      </w:r>
+      <w:proofErr w:type="spellStart"/>
+      <w:r>
+        <w:rPr>
+          <w:lang w:val="en-US"/>
+        </w:rPr>
+        <w:t>пристрої</w:t>
+      </w:r>
+      <w:proofErr w:type="spellEnd"/>
+      <w:r>
+        <w:rPr>
+          <w:lang w:val="en-US"/>
+        </w:rPr>
+        <w:t xml:space="preserve"> на </w:t>
+      </w:r>
+      <w:proofErr w:type="spellStart"/>
+      <w:r>
+        <w:rPr>
+          <w:lang w:val="en-US"/>
+        </w:rPr>
+        <w:t>обмеженій</w:t>
+      </w:r>
+      <w:proofErr w:type="spellEnd"/>
+      <w:r>
+        <w:rPr>
+          <w:lang w:val="en-US"/>
+        </w:rPr>
+        <w:t xml:space="preserve"> </w:t>
+      </w:r>
+      <w:proofErr w:type="spellStart"/>
+      <w:r>
+        <w:rPr>
+          <w:lang w:val="en-US"/>
+        </w:rPr>
+        <w:t>площі</w:t>
+      </w:r>
+      <w:proofErr w:type="spellEnd"/>
+      <w:r>
+        <w:rPr>
+          <w:lang w:val="en-US"/>
+        </w:rPr>
+        <w:t xml:space="preserve">, або </w:t>
+      </w:r>
+      <w:proofErr w:type="spellStart"/>
+      <w:r>
+        <w:rPr>
+          <w:lang w:val="en-US"/>
+        </w:rPr>
+        <w:t>глобальними</w:t>
+      </w:r>
+      <w:proofErr w:type="spellEnd"/>
+      <w:r>
+        <w:rPr>
+          <w:lang w:val="en-US"/>
+        </w:rPr>
+        <w:t xml:space="preserve">, які </w:t>
+      </w:r>
+      <w:proofErr w:type="spellStart"/>
+      <w:r>
+        <w:rPr>
+          <w:lang w:val="en-US"/>
+        </w:rPr>
+        <w:t>з'єднують</w:t>
+      </w:r>
+      <w:proofErr w:type="spellEnd"/>
+      <w:r>
+        <w:rPr>
+          <w:lang w:val="en-US"/>
+        </w:rPr>
+        <w:t xml:space="preserve"> </w:t>
+      </w:r>
+      <w:proofErr w:type="spellStart"/>
+      <w:r>
+        <w:rPr>
+          <w:lang w:val="en-US"/>
+        </w:rPr>
+        <w:t>комп'ютери</w:t>
+      </w:r>
+      <w:proofErr w:type="spellEnd"/>
+      <w:r>
+        <w:rPr>
+          <w:lang w:val="en-US"/>
+        </w:rPr>
+        <w:t xml:space="preserve"> з </w:t>
+      </w:r>
+      <w:proofErr w:type="spellStart"/>
+      <w:r>
+        <w:rPr>
+          <w:lang w:val="en-US"/>
+        </w:rPr>
+        <w:t>усього</w:t>
+      </w:r>
+      <w:proofErr w:type="spellEnd"/>
+      <w:r>
+        <w:rPr>
+          <w:lang w:val="en-US"/>
+        </w:rPr>
+        <w:t xml:space="preserve"> </w:t>
+      </w:r>
+      <w:proofErr w:type="spellStart"/>
+      <w:r>
+        <w:rPr>
+          <w:lang w:val="en-US"/>
+        </w:rPr>
+        <w:t>світу</w:t>
+      </w:r>
+      <w:proofErr w:type="spellEnd"/>
+      <w:r>
+        <w:rPr>
+          <w:lang w:val="en-US"/>
+        </w:rPr>
+        <w:t xml:space="preserve">, </w:t>
+      </w:r>
+      <w:proofErr w:type="spellStart"/>
+      <w:r>
+        <w:rPr>
+          <w:lang w:val="en-US"/>
+        </w:rPr>
+        <w:t>такі</w:t>
+      </w:r>
+      <w:proofErr w:type="spellEnd"/>
+      <w:r>
+        <w:rPr>
+          <w:lang w:val="en-US"/>
+        </w:rPr>
+        <w:t xml:space="preserve"> як </w:t>
+      </w:r>
+      <w:proofErr w:type="spellStart"/>
+      <w:r>
+        <w:rPr>
+          <w:lang w:val="en-US"/>
+        </w:rPr>
+        <w:t>Інтернет</w:t>
+      </w:r>
+      <w:proofErr w:type="spellEnd"/>
+      <w:r>
+        <w:rPr>
+          <w:lang w:val="en-US"/>
+        </w:rPr>
+        <w:t>.</w:t>
+      </w:r>
+      <w:r>
+        <w:rPr>
+          <w:lang w:val="en-US"/>
+        </w:rPr>
+        <w:t xml:space="preserve"> </w:t>
       </w:r>
     </w:p>
     <w:p>
@@ -818,6 +1191,7 @@
         <w:pStyle w:val="-20"/>
       </w:pPr>
       <w:r>
+        <w:lastRenderedPageBreak/>
         <w:t>1.</w:t>
       </w:r>
       <w:r>
@@ -965,11 +1339,8 @@
         <w:ind w:firstLine="851"/>
       </w:pPr>
       <w:r>
-        <w:t xml:space="preserve">У мережі Інтернет використовується сімейство протоколів TCP/IP. TCP/IP - це основний протокол Інтернету, який визначає обмін даними між різними </w:t>
-      </w:r>
-      <w:r>
         <w:lastRenderedPageBreak/>
-        <w:t>програмами. Протоколи задають способи передачі даних, повідомлень, обробку помилок мережі, а також дозволяють розробити стандарти, що не пов'язані з конкретною апаратною платформою.</w:t>
+        <w:t>У мережі Інтернет використовується сімейство протоколів TCP/IP. TCP/IP - це основний протокол Інтернету, який визначає обмін даними між різними програмами. Протоколи задають способи передачі даних, повідомлень, обробку помилок мережі, а також дозволяють розробити стандарти, що не пов'язані з конкретною апаратною платформою.</w:t>
       </w:r>
     </w:p>
     <w:p>
@@ -1025,11 +1396,11 @@
         <w:ind w:firstLine="851"/>
       </w:pPr>
       <w:r>
-        <w:t xml:space="preserve">Пошукова система - це онлайн-служба, що надає можливість пошуку інформації в Інтернеті. Програмною частиною пошукової системи є пошукова машина, яка забезпечує функціональність пошукової системи. Пошукові системи </w:t>
+        <w:t xml:space="preserve">Пошукова система - це онлайн-служба, що надає можливість пошуку інформації в Інтернеті. Програмною частиною пошукової системи є пошукова </w:t>
       </w:r>
       <w:r>
         <w:lastRenderedPageBreak/>
-        <w:t>призначені для постійного перегляду всіх сторінок, що є в мережі, які в будь-який момент можуть дати відповідь на запитання.</w:t>
+        <w:t>машина, яка забезпечує функціональність пошукової системи. Пошукові системи призначені для постійного перегляду всіх сторінок, що є в мережі, які в будь-який момент можуть дати відповідь на запитання.</w:t>
       </w:r>
     </w:p>
     <w:p>

</xml_diff>

<commit_message>
Monday, April 24, 2023, 8:20:24 PM Eastern European Summer Time
</commit_message>
<xml_diff>
--- a/year1-term2/SS/lb3/звіт.docx
+++ b/year1-term2/SS/lb3/звіт.docx
@@ -732,452 +732,110 @@
         <w:rPr>
           <w:lang w:val="en-US"/>
         </w:rPr>
-        <w:t xml:space="preserve">Комп'ютерна мережа - це </w:t>
-      </w:r>
-      <w:proofErr w:type="spellStart"/>
+        <w:t>Комп'ютерна мережа - це система зв'язку між двома або більше комп'ютерами, які з'єднані між собою для обміну даними та спільного використання пристроїв</w:t>
+      </w:r>
+      <w:r>
+        <w:t xml:space="preserve">. </w:t>
+      </w:r>
       <w:r>
         <w:rPr>
           <w:lang w:val="en-US"/>
         </w:rPr>
-        <w:t>система</w:t>
-      </w:r>
-      <w:proofErr w:type="spellEnd"/>
+        <w:t>Комп'ютерні мережі можуть бути локальними, які об'єднують комп'ютери та інші пристрої на обмеженій площі, або глобальними, які з'єднують комп'ютери з усього світу, такі як Інтернет.</w:t>
+      </w:r>
       <w:r>
         <w:rPr>
           <w:lang w:val="en-US"/>
         </w:rPr>
         <w:t xml:space="preserve"> </w:t>
       </w:r>
-      <w:proofErr w:type="spellStart"/>
-      <w:r>
+    </w:p>
+    <w:p>
+      <w:pPr>
+        <w:spacing w:before="0" w:after="0" w:line="360" w:lineRule="auto"/>
+        <w:ind w:firstLine="851"/>
         <w:rPr>
           <w:lang w:val="en-US"/>
         </w:rPr>
-        <w:t>зв'язку</w:t>
-      </w:r>
-      <w:proofErr w:type="spellEnd"/>
+      </w:pPr>
       <w:r>
         <w:rPr>
           <w:lang w:val="en-US"/>
         </w:rPr>
+        <w:t>Сервер - це комп'ютер, який надає користувачам свої обчислювальні і дискові ресурси, а також доступ до збереженої на ньому інформації з віддалених клієнтських пристроїв</w:t>
+      </w:r>
+      <w:r>
+        <w:t xml:space="preserve">. </w:t>
+      </w:r>
+      <w:r>
+        <w:rPr>
+          <w:lang w:val="en-US"/>
+        </w:rPr>
+        <w:t>Сервер може бути розташований як на локальній, так і на глобальній мережі. Він може бути спеціалізованим для виконання на ньому сервісного програмного забезпечення. Сервери використовуються для зберігання, обробки та передачі даних, а також для надання доступу до різноманітних сервісів та програм.</w:t>
+      </w:r>
+      <w:r>
+        <w:rPr>
+          <w:lang w:val="en-US"/>
+        </w:rPr>
         <w:t xml:space="preserve"> </w:t>
       </w:r>
-      <w:proofErr w:type="spellStart"/>
-      <w:r>
+    </w:p>
+    <w:p>
+      <w:pPr>
+        <w:spacing w:before="0" w:after="0" w:line="360" w:lineRule="auto"/>
+        <w:ind w:firstLine="851"/>
         <w:rPr>
           <w:lang w:val="en-US"/>
         </w:rPr>
-        <w:t>між</w:t>
-      </w:r>
-      <w:proofErr w:type="spellEnd"/>
+      </w:pPr>
       <w:r>
         <w:rPr>
           <w:lang w:val="en-US"/>
         </w:rPr>
-        <w:t xml:space="preserve"> </w:t>
-      </w:r>
-      <w:proofErr w:type="spellStart"/>
-      <w:r>
+        <w:t>гіпертекст - формат тексту, який містить гіперпосилання на інший текст і медіа, що дозволяє читачеві отримати доступ до додаткової інформації, натиснувши на гіперпосилання</w:t>
+      </w:r>
+    </w:p>
+    <w:p>
+      <w:pPr>
+        <w:spacing w:before="0" w:after="0" w:line="360" w:lineRule="auto"/>
+        <w:ind w:firstLine="851"/>
         <w:rPr>
           <w:lang w:val="en-US"/>
         </w:rPr>
-        <w:t>двома</w:t>
-      </w:r>
-      <w:proofErr w:type="spellEnd"/>
+      </w:pPr>
       <w:r>
         <w:rPr>
           <w:lang w:val="en-US"/>
         </w:rPr>
-        <w:t xml:space="preserve"> або </w:t>
-      </w:r>
-      <w:proofErr w:type="spellStart"/>
-      <w:r>
+        <w:lastRenderedPageBreak/>
+        <w:t>веб-сайт - місце в Інтернеті, яке містить інформацію, таку як веб-сторінки, зображення, відео та інші типи файлів, доступ до яких можна отримати за допомогою веб-браузера</w:t>
+      </w:r>
+    </w:p>
+    <w:p>
+      <w:pPr>
+        <w:spacing w:before="0" w:after="0" w:line="360" w:lineRule="auto"/>
+        <w:ind w:firstLine="851"/>
         <w:rPr>
           <w:lang w:val="en-US"/>
         </w:rPr>
-        <w:t>більше</w:t>
-      </w:r>
-      <w:proofErr w:type="spellEnd"/>
-      <w:r>
+      </w:pPr>
+    </w:p>
+    <w:p>
+      <w:pPr>
+        <w:spacing w:before="0" w:after="0" w:line="360" w:lineRule="auto"/>
+        <w:ind w:firstLine="851"/>
+      </w:pPr>
+      <w:r>
+        <w:t>Б) Бібліографічні дані</w:t>
+      </w:r>
+    </w:p>
+    <w:p>
+      <w:pPr>
+        <w:spacing w:before="0" w:after="0" w:line="360" w:lineRule="auto"/>
+        <w:ind w:firstLine="851"/>
         <w:rPr>
           <w:lang w:val="en-US"/>
         </w:rPr>
-        <w:t xml:space="preserve"> </w:t>
-      </w:r>
-      <w:proofErr w:type="spellStart"/>
-      <w:r>
-        <w:rPr>
-          <w:lang w:val="en-US"/>
-        </w:rPr>
-        <w:t>комп'ютерами</w:t>
-      </w:r>
-      <w:proofErr w:type="spellEnd"/>
-      <w:r>
-        <w:rPr>
-          <w:lang w:val="en-US"/>
-        </w:rPr>
-        <w:t xml:space="preserve">, які </w:t>
-      </w:r>
-      <w:proofErr w:type="spellStart"/>
-      <w:r>
-        <w:rPr>
-          <w:lang w:val="en-US"/>
-        </w:rPr>
-        <w:t>з'єднані</w:t>
-      </w:r>
-      <w:proofErr w:type="spellEnd"/>
-      <w:r>
-        <w:rPr>
-          <w:lang w:val="en-US"/>
-        </w:rPr>
-        <w:t xml:space="preserve"> </w:t>
-      </w:r>
-      <w:proofErr w:type="spellStart"/>
-      <w:r>
-        <w:rPr>
-          <w:lang w:val="en-US"/>
-        </w:rPr>
-        <w:t>між</w:t>
-      </w:r>
-      <w:proofErr w:type="spellEnd"/>
-      <w:r>
-        <w:rPr>
-          <w:lang w:val="en-US"/>
-        </w:rPr>
-        <w:t xml:space="preserve"> </w:t>
-      </w:r>
-      <w:proofErr w:type="spellStart"/>
-      <w:r>
-        <w:rPr>
-          <w:lang w:val="en-US"/>
-        </w:rPr>
-        <w:t>собою</w:t>
-      </w:r>
-      <w:proofErr w:type="spellEnd"/>
-      <w:r>
-        <w:rPr>
-          <w:lang w:val="en-US"/>
-        </w:rPr>
-        <w:t xml:space="preserve"> для обміну </w:t>
-      </w:r>
-      <w:proofErr w:type="spellStart"/>
-      <w:r>
-        <w:rPr>
-          <w:lang w:val="en-US"/>
-        </w:rPr>
-        <w:t>даними</w:t>
-      </w:r>
-      <w:proofErr w:type="spellEnd"/>
-      <w:r>
-        <w:rPr>
-          <w:lang w:val="en-US"/>
-        </w:rPr>
-        <w:t xml:space="preserve"> та </w:t>
-      </w:r>
-      <w:proofErr w:type="spellStart"/>
-      <w:r>
-        <w:rPr>
-          <w:lang w:val="en-US"/>
-        </w:rPr>
-        <w:t>спільного</w:t>
-      </w:r>
-      <w:proofErr w:type="spellEnd"/>
-      <w:r>
-        <w:rPr>
-          <w:lang w:val="en-US"/>
-        </w:rPr>
-        <w:t xml:space="preserve"> </w:t>
-      </w:r>
-      <w:proofErr w:type="spellStart"/>
-      <w:r>
-        <w:rPr>
-          <w:lang w:val="en-US"/>
-        </w:rPr>
-        <w:t>використання</w:t>
-      </w:r>
-      <w:proofErr w:type="spellEnd"/>
-      <w:r>
-        <w:rPr>
-          <w:lang w:val="en-US"/>
-        </w:rPr>
-        <w:t xml:space="preserve"> пристроїв</w:t>
-      </w:r>
-      <w:r>
-        <w:t xml:space="preserve">. </w:t>
-      </w:r>
-      <w:proofErr w:type="spellStart"/>
-      <w:r>
-        <w:rPr>
-          <w:lang w:val="en-US"/>
-        </w:rPr>
-        <w:t>Комп'ютерні</w:t>
-      </w:r>
-      <w:proofErr w:type="spellEnd"/>
-      <w:r>
-        <w:rPr>
-          <w:lang w:val="en-US"/>
-        </w:rPr>
-        <w:t xml:space="preserve"> мережі можуть бути </w:t>
-      </w:r>
-      <w:proofErr w:type="spellStart"/>
-      <w:r>
-        <w:rPr>
-          <w:lang w:val="en-US"/>
-        </w:rPr>
-        <w:t>локальними</w:t>
-      </w:r>
-      <w:proofErr w:type="spellEnd"/>
-      <w:r>
-        <w:rPr>
-          <w:lang w:val="en-US"/>
-        </w:rPr>
-        <w:t xml:space="preserve">, які </w:t>
-      </w:r>
-      <w:proofErr w:type="spellStart"/>
-      <w:r>
-        <w:rPr>
-          <w:lang w:val="en-US"/>
-        </w:rPr>
-        <w:t>об'єднують</w:t>
-      </w:r>
-      <w:proofErr w:type="spellEnd"/>
-      <w:r>
-        <w:rPr>
-          <w:lang w:val="en-US"/>
-        </w:rPr>
-        <w:t xml:space="preserve"> </w:t>
-      </w:r>
-      <w:proofErr w:type="spellStart"/>
-      <w:r>
-        <w:rPr>
-          <w:lang w:val="en-US"/>
-        </w:rPr>
-        <w:t>комп'ютери</w:t>
-      </w:r>
-      <w:proofErr w:type="spellEnd"/>
-      <w:r>
-        <w:rPr>
-          <w:lang w:val="en-US"/>
-        </w:rPr>
-        <w:t xml:space="preserve"> та інші </w:t>
-      </w:r>
-      <w:proofErr w:type="spellStart"/>
-      <w:r>
-        <w:rPr>
-          <w:lang w:val="en-US"/>
-        </w:rPr>
-        <w:t>пристрої</w:t>
-      </w:r>
-      <w:proofErr w:type="spellEnd"/>
-      <w:r>
-        <w:rPr>
-          <w:lang w:val="en-US"/>
-        </w:rPr>
-        <w:t xml:space="preserve"> на </w:t>
-      </w:r>
-      <w:proofErr w:type="spellStart"/>
-      <w:r>
-        <w:rPr>
-          <w:lang w:val="en-US"/>
-        </w:rPr>
-        <w:t>обмеженій</w:t>
-      </w:r>
-      <w:proofErr w:type="spellEnd"/>
-      <w:r>
-        <w:rPr>
-          <w:lang w:val="en-US"/>
-        </w:rPr>
-        <w:t xml:space="preserve"> </w:t>
-      </w:r>
-      <w:proofErr w:type="spellStart"/>
-      <w:r>
-        <w:rPr>
-          <w:lang w:val="en-US"/>
-        </w:rPr>
-        <w:t>площі</w:t>
-      </w:r>
-      <w:proofErr w:type="spellEnd"/>
-      <w:r>
-        <w:rPr>
-          <w:lang w:val="en-US"/>
-        </w:rPr>
-        <w:t xml:space="preserve">, або </w:t>
-      </w:r>
-      <w:proofErr w:type="spellStart"/>
-      <w:r>
-        <w:rPr>
-          <w:lang w:val="en-US"/>
-        </w:rPr>
-        <w:t>глобальними</w:t>
-      </w:r>
-      <w:proofErr w:type="spellEnd"/>
-      <w:r>
-        <w:rPr>
-          <w:lang w:val="en-US"/>
-        </w:rPr>
-        <w:t xml:space="preserve">, які </w:t>
-      </w:r>
-      <w:proofErr w:type="spellStart"/>
-      <w:r>
-        <w:rPr>
-          <w:lang w:val="en-US"/>
-        </w:rPr>
-        <w:t>з'єднують</w:t>
-      </w:r>
-      <w:proofErr w:type="spellEnd"/>
-      <w:r>
-        <w:rPr>
-          <w:lang w:val="en-US"/>
-        </w:rPr>
-        <w:t xml:space="preserve"> </w:t>
-      </w:r>
-      <w:proofErr w:type="spellStart"/>
-      <w:r>
-        <w:rPr>
-          <w:lang w:val="en-US"/>
-        </w:rPr>
-        <w:t>комп'ютери</w:t>
-      </w:r>
-      <w:proofErr w:type="spellEnd"/>
-      <w:r>
-        <w:rPr>
-          <w:lang w:val="en-US"/>
-        </w:rPr>
-        <w:t xml:space="preserve"> з </w:t>
-      </w:r>
-      <w:proofErr w:type="spellStart"/>
-      <w:r>
-        <w:rPr>
-          <w:lang w:val="en-US"/>
-        </w:rPr>
-        <w:t>усього</w:t>
-      </w:r>
-      <w:proofErr w:type="spellEnd"/>
-      <w:r>
-        <w:rPr>
-          <w:lang w:val="en-US"/>
-        </w:rPr>
-        <w:t xml:space="preserve"> </w:t>
-      </w:r>
-      <w:proofErr w:type="spellStart"/>
-      <w:r>
-        <w:rPr>
-          <w:lang w:val="en-US"/>
-        </w:rPr>
-        <w:t>світу</w:t>
-      </w:r>
-      <w:proofErr w:type="spellEnd"/>
-      <w:r>
-        <w:rPr>
-          <w:lang w:val="en-US"/>
-        </w:rPr>
-        <w:t xml:space="preserve">, </w:t>
-      </w:r>
-      <w:proofErr w:type="spellStart"/>
-      <w:r>
-        <w:rPr>
-          <w:lang w:val="en-US"/>
-        </w:rPr>
-        <w:t>такі</w:t>
-      </w:r>
-      <w:proofErr w:type="spellEnd"/>
-      <w:r>
-        <w:rPr>
-          <w:lang w:val="en-US"/>
-        </w:rPr>
-        <w:t xml:space="preserve"> як </w:t>
-      </w:r>
-      <w:proofErr w:type="spellStart"/>
-      <w:r>
-        <w:rPr>
-          <w:lang w:val="en-US"/>
-        </w:rPr>
-        <w:t>Інтернет</w:t>
-      </w:r>
-      <w:proofErr w:type="spellEnd"/>
-      <w:r>
-        <w:rPr>
-          <w:lang w:val="en-US"/>
-        </w:rPr>
-        <w:t>.</w:t>
-      </w:r>
-      <w:r>
-        <w:rPr>
-          <w:lang w:val="en-US"/>
-        </w:rPr>
-        <w:t xml:space="preserve"> </w:t>
-      </w:r>
-    </w:p>
-    <w:p>
-      <w:pPr>
-        <w:spacing w:before="0" w:after="0" w:line="360" w:lineRule="auto"/>
-        <w:ind w:firstLine="851"/>
-        <w:rPr>
-          <w:lang w:val="en-US"/>
-        </w:rPr>
-      </w:pPr>
-      <w:r>
-        <w:rPr>
-          <w:lang w:val="en-US"/>
-        </w:rPr>
-        <w:t>сервер - комп'ютерна програма або пристрій, який надає послуги іншим програмам або пристроям у мережі</w:t>
-      </w:r>
-    </w:p>
-    <w:p>
-      <w:pPr>
-        <w:spacing w:before="0" w:after="0" w:line="360" w:lineRule="auto"/>
-        <w:ind w:firstLine="851"/>
-        <w:rPr>
-          <w:lang w:val="en-US"/>
-        </w:rPr>
-      </w:pPr>
-      <w:r>
-        <w:rPr>
-          <w:lang w:val="en-US"/>
-        </w:rPr>
-        <w:t>гіпертекст - формат тексту, який містить гіперпосилання на інший текст і медіа, що дозволяє читачеві отримати доступ до додаткової інформації, натиснувши на гіперпосилання</w:t>
-      </w:r>
-    </w:p>
-    <w:p>
-      <w:pPr>
-        <w:spacing w:before="0" w:after="0" w:line="360" w:lineRule="auto"/>
-        <w:ind w:firstLine="851"/>
-        <w:rPr>
-          <w:lang w:val="en-US"/>
-        </w:rPr>
-      </w:pPr>
-      <w:r>
-        <w:rPr>
-          <w:lang w:val="en-US"/>
-        </w:rPr>
-        <w:t>веб-сайт - місце в Інтернеті, яке містить інформацію, таку як веб-сторінки, зображення, відео та інші типи файлів, доступ до яких можна отримати за допомогою веб-браузера</w:t>
-      </w:r>
-    </w:p>
-    <w:p>
-      <w:pPr>
-        <w:spacing w:before="0" w:after="0" w:line="360" w:lineRule="auto"/>
-        <w:ind w:firstLine="851"/>
-        <w:rPr>
-          <w:lang w:val="en-US"/>
-        </w:rPr>
-      </w:pPr>
-    </w:p>
-    <w:p>
-      <w:pPr>
-        <w:spacing w:before="0" w:after="0" w:line="360" w:lineRule="auto"/>
-        <w:ind w:firstLine="851"/>
-      </w:pPr>
-      <w:r>
-        <w:t>Б) Бібліографічні дані</w:t>
-      </w:r>
-    </w:p>
-    <w:p>
-      <w:pPr>
-        <w:spacing w:before="0" w:after="0" w:line="360" w:lineRule="auto"/>
-        <w:ind w:firstLine="851"/>
-        <w:rPr>
-          <w:lang w:val="en-US"/>
-        </w:rPr>
       </w:pPr>
     </w:p>
     <w:p>
@@ -1191,7 +849,6 @@
         <w:pStyle w:val="-20"/>
       </w:pPr>
       <w:r>
-        <w:lastRenderedPageBreak/>
         <w:t>1.</w:t>
       </w:r>
       <w:r>
@@ -1339,35 +996,38 @@
         <w:ind w:firstLine="851"/>
       </w:pPr>
       <w:r>
+        <w:t>У мережі Інтернет використовується сімейство протоколів TCP/IP. TCP/IP - це основний протокол Інтернету, який визначає обмін даними між різними програмами. Протоколи задають способи передачі даних, повідомлень, обробку помилок мережі, а також дозволяють розробити стандарти, що не пов'язані з конкретною апаратною платформою.</w:t>
+      </w:r>
+    </w:p>
+    <w:p>
+      <w:pPr>
+        <w:spacing w:before="0" w:after="0" w:line="360" w:lineRule="auto"/>
+        <w:ind w:firstLine="851"/>
+      </w:pPr>
+      <w:r>
+        <w:t>TCP/IP складається з двох протоколів: Transmission Control Protocol (TCP) та Internet Protocol (IP). IP відповідає за передачу даних між мережами, а TCP - за передачу даних між програмами на різних комп'ютерах в мережі. TCP забезпечує надійну передачу даних, контролює цілісність даних та відновлює втрачені пакети.</w:t>
+      </w:r>
+    </w:p>
+    <w:p>
+      <w:pPr>
+        <w:spacing w:before="0" w:after="0" w:line="360" w:lineRule="auto"/>
+        <w:ind w:firstLine="851"/>
+      </w:pPr>
+      <w:r>
+        <w:t>Усі параметри, від швидкості передачі даних і до методів адресації при транспортуванні окремих повідомлень, визначаються і задаються протоколами, що використовуються в даній конкретній мережі. Інтернет-провайдери забезпечують доступ до глобальної мережі Інтернет та обслуговують програми-сервери, які забезпечують доступ до Інтернету.</w:t>
+      </w:r>
+    </w:p>
+    <w:p>
+      <w:pPr>
+        <w:spacing w:before="0" w:after="0" w:line="360" w:lineRule="auto"/>
+        <w:ind w:firstLine="851"/>
+      </w:pPr>
+      <w:r>
+        <w:t xml:space="preserve">Отже, Інтернет-протокол (IP) - це протокол мережевого рівня, який використовується для передачі датаграм між мережами. TCP/IP - це основний протокол Інтернету, який визначає обмін даними між різними програмами. TCP/IP складається з двох протоколів: Transmission Control Protocol (TCP) та Internet Protocol (IP). TCP забезпечує надійну передачу даних, контролює цілісність даних та відновлює втрачені пакети. Інтернет-провайдери забезпечують доступ до </w:t>
+      </w:r>
+      <w:r>
         <w:lastRenderedPageBreak/>
-        <w:t>У мережі Інтернет використовується сімейство протоколів TCP/IP. TCP/IP - це основний протокол Інтернету, який визначає обмін даними між різними програмами. Протоколи задають способи передачі даних, повідомлень, обробку помилок мережі, а також дозволяють розробити стандарти, що не пов'язані з конкретною апаратною платформою.</w:t>
-      </w:r>
-    </w:p>
-    <w:p>
-      <w:pPr>
-        <w:spacing w:before="0" w:after="0" w:line="360" w:lineRule="auto"/>
-        <w:ind w:firstLine="851"/>
-      </w:pPr>
-      <w:r>
-        <w:t>TCP/IP складається з двох протоколів: Transmission Control Protocol (TCP) та Internet Protocol (IP). IP відповідає за передачу даних між мережами, а TCP - за передачу даних між програмами на різних комп'ютерах в мережі. TCP забезпечує надійну передачу даних, контролює цілісність даних та відновлює втрачені пакети.</w:t>
-      </w:r>
-    </w:p>
-    <w:p>
-      <w:pPr>
-        <w:spacing w:before="0" w:after="0" w:line="360" w:lineRule="auto"/>
-        <w:ind w:firstLine="851"/>
-      </w:pPr>
-      <w:r>
-        <w:t>Усі параметри, від швидкості передачі даних і до методів адресації при транспортуванні окремих повідомлень, визначаються і задаються протоколами, що використовуються в даній конкретній мережі. Інтернет-провайдери забезпечують доступ до глобальної мережі Інтернет та обслуговують програми-сервери, які забезпечують доступ до Інтернету.</w:t>
-      </w:r>
-    </w:p>
-    <w:p>
-      <w:pPr>
-        <w:spacing w:before="0" w:after="0" w:line="360" w:lineRule="auto"/>
-        <w:ind w:firstLine="851"/>
-      </w:pPr>
-      <w:r>
-        <w:t>Отже, Інтернет-протокол (IP) - це протокол мережевого рівня, який використовується для передачі датаграм між мережами. TCP/IP - це основний протокол Інтернету, який визначає обмін даними між різними програмами. TCP/IP складається з двох протоколів: Transmission Control Protocol (TCP) та Internet Protocol (IP). TCP забезпечує надійну передачу даних, контролює цілісність даних та відновлює втрачені пакети. Інтернет-провайдери забезпечують доступ до глобальної мережі Інтернет та обслуговують програми-сервери, які забезпечують доступ до Інтернету.</w:t>
+        <w:t>глобальної мережі Інтернет та обслуговують програми-сервери, які забезпечують доступ до Інтернету.</w:t>
       </w:r>
     </w:p>
     <w:p>
@@ -1396,44 +1056,44 @@
         <w:ind w:firstLine="851"/>
       </w:pPr>
       <w:r>
-        <w:t xml:space="preserve">Пошукова система - це онлайн-служба, що надає можливість пошуку інформації в Інтернеті. Програмною частиною пошукової системи є пошукова </w:t>
+        <w:t>Пошукова система - це онлайн-служба, що надає можливість пошуку інформації в Інтернеті. Програмною частиною пошукової системи є пошукова машина, яка забезпечує функціональність пошукової системи. Пошукові системи призначені для постійного перегляду всіх сторінок, що є в мережі, які в будь-який момент можуть дати відповідь на запитання.</w:t>
+      </w:r>
+    </w:p>
+    <w:p>
+      <w:pPr>
+        <w:spacing w:before="0" w:after="0" w:line="360" w:lineRule="auto"/>
+        <w:ind w:firstLine="851"/>
+      </w:pPr>
+      <w:r>
+        <w:t>Більшість пошукових систем шукають інформацію на сайтах Інтернету, але існують також системи, здатні шукати файли на ftp-серверах, товари в інтернет-магазинах, а також інформацію в групах новин Usenet. Інформацію зручно шукати за пошуковим (ключовим) словом або фразою.</w:t>
+      </w:r>
+    </w:p>
+    <w:p>
+      <w:pPr>
+        <w:spacing w:before="0" w:after="0" w:line="360" w:lineRule="auto"/>
+        <w:ind w:firstLine="851"/>
+      </w:pPr>
+      <w:r>
+        <w:t>Найбільш популярною пошуковою системою в світі є Google, яка складає більше ніж 90% частки серед всіх пошукових систем по всьому світу. Інші популярні пошукові системи включають Bing, Yahoo!, Baidu, Ask.com, WolframAlpha, Swisscows, та інші. Кожна з цих пошукових систем має свої особливості та функціонал, який робить їх унікальними. Наприклад, WolframAlpha групує всю знайдену інформацію в звіт, що робить його корисним для студентів та школярів, а Swisscows гарантує анонімність та благодійність.</w:t>
+      </w:r>
+    </w:p>
+    <w:p>
+      <w:pPr>
+        <w:spacing w:before="0" w:after="0" w:line="360" w:lineRule="auto"/>
+        <w:ind w:firstLine="851"/>
+      </w:pPr>
+    </w:p>
+    <w:p>
+      <w:pPr>
+        <w:spacing w:before="0" w:after="0" w:line="360" w:lineRule="auto"/>
+        <w:ind w:firstLine="851"/>
+      </w:pPr>
+      <w:r>
+        <w:t xml:space="preserve">Пошуковий робот (web crawler, web spider) - це програма, яка є складовою частиною пошукової системи та призначена для перегляду сторінок Інтернету з метою введення інформації про них до бази даних. Пошукові роботи здійснюють загальний пошук інформації в Інтернеті, повідомляють про зміст знайденого документа, індексують його і добувають підсумкову інформацію. Вони також </w:t>
       </w:r>
       <w:r>
         <w:lastRenderedPageBreak/>
-        <w:t>машина, яка забезпечує функціональність пошукової системи. Пошукові системи призначені для постійного перегляду всіх сторінок, що є в мережі, які в будь-який момент можуть дати відповідь на запитання.</w:t>
-      </w:r>
-    </w:p>
-    <w:p>
-      <w:pPr>
-        <w:spacing w:before="0" w:after="0" w:line="360" w:lineRule="auto"/>
-        <w:ind w:firstLine="851"/>
-      </w:pPr>
-      <w:r>
-        <w:t>Більшість пошукових систем шукають інформацію на сайтах Інтернету, але існують також системи, здатні шукати файли на ftp-серверах, товари в інтернет-магазинах, а також інформацію в групах новин Usenet. Інформацію зручно шукати за пошуковим (ключовим) словом або фразою.</w:t>
-      </w:r>
-    </w:p>
-    <w:p>
-      <w:pPr>
-        <w:spacing w:before="0" w:after="0" w:line="360" w:lineRule="auto"/>
-        <w:ind w:firstLine="851"/>
-      </w:pPr>
-      <w:r>
-        <w:t>Найбільш популярною пошуковою системою в світі є Google, яка складає більше ніж 90% частки серед всіх пошукових систем по всьому світу. Інші популярні пошукові системи включають Bing, Yahoo!, Baidu, Ask.com, WolframAlpha, Swisscows, та інші. Кожна з цих пошукових систем має свої особливості та функціонал, який робить їх унікальними. Наприклад, WolframAlpha групує всю знайдену інформацію в звіт, що робить його корисним для студентів та школярів, а Swisscows гарантує анонімність та благодійність.</w:t>
-      </w:r>
-    </w:p>
-    <w:p>
-      <w:pPr>
-        <w:spacing w:before="0" w:after="0" w:line="360" w:lineRule="auto"/>
-        <w:ind w:firstLine="851"/>
-      </w:pPr>
-    </w:p>
-    <w:p>
-      <w:pPr>
-        <w:spacing w:before="0" w:after="0" w:line="360" w:lineRule="auto"/>
-        <w:ind w:firstLine="851"/>
-      </w:pPr>
-      <w:r>
-        <w:t>Пошуковий робот (web crawler, web spider) - це програма, яка є складовою частиною пошукової системи та призначена для перегляду сторінок Інтернету з метою введення інформації про них до бази даних. Пошукові роботи здійснюють загальний пошук інформації в Інтернеті, повідомляють про зміст знайденого документа, індексують його і добувають підсумкову інформацію. Вони також переглядають заголовки, деякі посилання і відправляють проіндексовану інформацію до бази даних пошукового механізму.</w:t>
+        <w:t>переглядають заголовки, деякі посилання і відправляють проіндексовану інформацію до бази даних пошукового механізму.</w:t>
       </w:r>
     </w:p>
     <w:p>
@@ -1451,8 +1111,58 @@
         <w:ind w:firstLine="851"/>
       </w:pPr>
       <w:r>
+        <w:t>Прикладами пошукових роботів є Googlebot, Bingbot, Yahoo! Slurp, Baiduspider, та багато інших.</w:t>
+      </w:r>
+    </w:p>
+    <w:p>
+      <w:pPr>
+        <w:spacing w:before="0" w:after="0" w:line="360" w:lineRule="auto"/>
+        <w:ind w:firstLine="851"/>
+      </w:pPr>
+    </w:p>
+    <w:p>
+      <w:pPr>
+        <w:pStyle w:val="-20"/>
+      </w:pPr>
+      <w:r>
+        <w:t xml:space="preserve">3.5.3 Що таке індексування сайту? </w:t>
+      </w:r>
+    </w:p>
+    <w:p>
+      <w:pPr>
+        <w:spacing w:before="0" w:after="0" w:line="360" w:lineRule="auto"/>
+        <w:ind w:firstLine="851"/>
+      </w:pPr>
+    </w:p>
+    <w:p>
+      <w:pPr>
+        <w:spacing w:before="0" w:after="0" w:line="360" w:lineRule="auto"/>
+        <w:ind w:firstLine="851"/>
+      </w:pPr>
+      <w:r>
+        <w:t>Індексація сайту - це процес, за яким роботи пошукових систем сканують сторінки сайту, аналізують та реєструють їх дані у базі даних пошукової системи. Інформація про сайт та сторінки сайту, такі як посилання, зображення, тексти, відео та інше, заносяться у бази даних пошукових систем і стає доступною для користувачів пошукових сервісів. Індексація сторінок важлива в SEO просуванні сайту.</w:t>
+      </w:r>
+    </w:p>
+    <w:p>
+      <w:pPr>
+        <w:spacing w:before="0" w:after="0" w:line="360" w:lineRule="auto"/>
+        <w:ind w:firstLine="851"/>
+      </w:pPr>
+      <w:r>
+        <w:t>Індексація сайту відбувається у два етапи: сканування та індексування. Сканування - це відправка бота на аналізований сайт, тоді як індексування - це завантаження, обробка та збір даних для включення їх до індексу пошукової системи. Після індексації сторінки зберігаються до пошукового індексу, тобто бази даних, в якій система шукає результати, які відповідають запитам користувачів.</w:t>
+      </w:r>
+    </w:p>
+    <w:p>
+      <w:pPr>
+        <w:spacing w:before="0" w:after="0" w:line="360" w:lineRule="auto"/>
+        <w:ind w:firstLine="851"/>
+      </w:pPr>
+      <w:r>
+        <w:t xml:space="preserve">Індексацію сайту можна перевірити за допомогою спеціальних форм пошукових систем. Щоб дізнатись, чи сторінка проіндексована, і чи вона в принципі може бути проіндексована, можна використовувати Google Search </w:t>
+      </w:r>
+      <w:r>
         <w:lastRenderedPageBreak/>
-        <w:t>Прикладами пошукових роботів є Googlebot, Bingbot, Yahoo! Slurp, Baiduspider, та багато інших.</w:t>
+        <w:t>Console. Якщо сторінки сайту не проіндексовані, то можна використовувати різні методи, такі як додавання сайту до спеціалізованих форм пошукових систем, використання файлів robots.txt та sitemap.xml, видалення URL через спеціальні плагіни та інші.</w:t>
       </w:r>
     </w:p>
     <w:p>
@@ -1466,40 +1176,31 @@
         <w:pStyle w:val="-20"/>
       </w:pPr>
       <w:r>
-        <w:t xml:space="preserve">3.5.3 Що таке індексування сайту? </w:t>
-      </w:r>
-    </w:p>
-    <w:p>
-      <w:pPr>
-        <w:spacing w:before="0" w:after="0" w:line="360" w:lineRule="auto"/>
-        <w:ind w:firstLine="851"/>
-      </w:pPr>
-    </w:p>
-    <w:p>
-      <w:pPr>
-        <w:spacing w:before="0" w:after="0" w:line="360" w:lineRule="auto"/>
-        <w:ind w:firstLine="851"/>
-      </w:pPr>
-      <w:r>
-        <w:t>Індексація сайту - це процес, за яким роботи пошукових систем сканують сторінки сайту, аналізують та реєструють їх дані у базі даних пошукової системи. Інформація про сайт та сторінки сайту, такі як посилання, зображення, тексти, відео та інше, заносяться у бази даних пошукових систем і стає доступною для користувачів пошукових сервісів. Індексація сторінок важлива в SEO просуванні сайту.</w:t>
-      </w:r>
-    </w:p>
-    <w:p>
-      <w:pPr>
-        <w:spacing w:before="0" w:after="0" w:line="360" w:lineRule="auto"/>
-        <w:ind w:firstLine="851"/>
-      </w:pPr>
-      <w:r>
-        <w:t>Індексація сайту відбувається у два етапи: сканування та індексування. Сканування - це відправка бота на аналізований сайт, тоді як індексування - це завантаження, обробка та збір даних для включення їх до індексу пошукової системи. Після індексації сторінки зберігаються до пошукового індексу, тобто бази даних, в якій система шукає результати, які відповідають запитам користувачів.</w:t>
-      </w:r>
-    </w:p>
-    <w:p>
-      <w:pPr>
-        <w:spacing w:before="0" w:after="0" w:line="360" w:lineRule="auto"/>
-        <w:ind w:firstLine="851"/>
-      </w:pPr>
-      <w:r>
-        <w:t>Індексацію сайту можна перевірити за допомогою спеціальних форм пошукових систем. Щоб дізнатись, чи сторінка проіндексована, і чи вона в принципі може бути проіндексована, можна використовувати Google Search Console. Якщо сторінки сайту не проіндексовані, то можна використовувати різні методи, такі як додавання сайту до спеціалізованих форм пошукових систем, використання файлів robots.txt та sitemap.xml, видалення URL через спеціальні плагіни та інші.</w:t>
+        <w:t xml:space="preserve">3.5.4 Поясніть значення термінів «запит» та «ключове слово». </w:t>
+      </w:r>
+    </w:p>
+    <w:p>
+      <w:pPr>
+        <w:spacing w:before="0" w:after="0" w:line="360" w:lineRule="auto"/>
+        <w:ind w:firstLine="851"/>
+      </w:pPr>
+    </w:p>
+    <w:p>
+      <w:pPr>
+        <w:spacing w:before="0" w:after="0" w:line="360" w:lineRule="auto"/>
+        <w:ind w:firstLine="851"/>
+      </w:pPr>
+      <w:r>
+        <w:t>Ключове слово - це слово або фраза, яку використовують для пошуку інформації в базі даних або в Інтернеті. Воно відображає інформацію, яку потрібно знайти. Ключове слово може бути одним словом або фразою, яка складається з кількох слів.</w:t>
+      </w:r>
+    </w:p>
+    <w:p>
+      <w:pPr>
+        <w:spacing w:before="0" w:after="0" w:line="360" w:lineRule="auto"/>
+        <w:ind w:firstLine="851"/>
+      </w:pPr>
+      <w:r>
+        <w:t>Запит - це набір ключових слів, за якими здійснюють пошук і відбір інформації в базі даних або в Інтернеті. Запит може містити одне або кілька ключових слів, а також оператори, які допомагають здійснювати більш точний пошук. Запит дозволяє знайти інформацію, яка відповідає певним критеріям, вказаним у запиті.</w:t>
       </w:r>
     </w:p>
     <w:p>
@@ -1513,73 +1214,35 @@
         <w:pStyle w:val="-20"/>
       </w:pPr>
       <w:r>
-        <w:t xml:space="preserve">3.5.4 Поясніть значення термінів «запит» та «ключове слово». </w:t>
-      </w:r>
-    </w:p>
-    <w:p>
-      <w:pPr>
-        <w:spacing w:before="0" w:after="0" w:line="360" w:lineRule="auto"/>
-        <w:ind w:firstLine="851"/>
-      </w:pPr>
-    </w:p>
-    <w:p>
-      <w:pPr>
-        <w:spacing w:before="0" w:after="0" w:line="360" w:lineRule="auto"/>
-        <w:ind w:firstLine="851"/>
-      </w:pPr>
-      <w:r>
-        <w:t xml:space="preserve">Ключове слово - це слово або фраза, яку використовують для пошуку інформації в базі даних або в Інтернеті. Воно відображає інформацію, яку </w:t>
+        <w:t>3.5.5 Наведіть  основні  оператори,  що  використовуються у пошукових запитах.</w:t>
+      </w:r>
+    </w:p>
+    <w:p>
+      <w:pPr>
+        <w:spacing w:before="0" w:after="0" w:line="360" w:lineRule="auto"/>
+        <w:ind w:firstLine="851"/>
+      </w:pPr>
+    </w:p>
+    <w:p>
+      <w:pPr>
+        <w:spacing w:before="0" w:after="0" w:line="360" w:lineRule="auto"/>
+        <w:ind w:firstLine="851"/>
+      </w:pPr>
+      <w:r>
+        <w:t>Пошукові оператори - це спеціальні символи або команди, які допомагають уточнити пошуковий запит і отримати більш точні результати. Основні пошукові оператори Google включають такі команди: site:, intitle:, inurl:, filetype:, related:, cache:, allinanchor:, allintext:, allintitle:, allinurl:, OR, AND, " ", -, #.</w:t>
+      </w:r>
+    </w:p>
+    <w:p>
+      <w:pPr>
+        <w:spacing w:before="0" w:after="0" w:line="360" w:lineRule="auto"/>
+        <w:ind w:firstLine="851"/>
+      </w:pPr>
+      <w:r>
+        <w:t>Команда site: дозволяє обмежити пошук результатами тільки з зазначеного сайту. Команда intitle: шукає сторінки, у заголовках яких міститься вказаний текст. Команда inurl: шукає сторінки, у URL яких міститься вказаний текст. Команда filetype: дозволяє шукати файли певного типу. Команда related: шукає сторінки, пов'язані з вказаним сайтом. Команда cache: дозволяє переглянути кеш-</w:t>
       </w:r>
       <w:r>
         <w:lastRenderedPageBreak/>
-        <w:t>потрібно знайти. Ключове слово може бути одним словом або фразою, яка складається з кількох слів.</w:t>
-      </w:r>
-    </w:p>
-    <w:p>
-      <w:pPr>
-        <w:spacing w:before="0" w:after="0" w:line="360" w:lineRule="auto"/>
-        <w:ind w:firstLine="851"/>
-      </w:pPr>
-      <w:r>
-        <w:t>Запит - це набір ключових слів, за якими здійснюють пошук і відбір інформації в базі даних або в Інтернеті. Запит може містити одне або кілька ключових слів, а також оператори, які допомагають здійснювати більш точний пошук. Запит дозволяє знайти інформацію, яка відповідає певним критеріям, вказаним у запиті.</w:t>
-      </w:r>
-    </w:p>
-    <w:p>
-      <w:pPr>
-        <w:spacing w:before="0" w:after="0" w:line="360" w:lineRule="auto"/>
-        <w:ind w:firstLine="851"/>
-      </w:pPr>
-    </w:p>
-    <w:p>
-      <w:pPr>
-        <w:pStyle w:val="-20"/>
-      </w:pPr>
-      <w:r>
-        <w:t>3.5.5 Наведіть  основні  оператори,  що  використовуються у пошукових запитах.</w:t>
-      </w:r>
-    </w:p>
-    <w:p>
-      <w:pPr>
-        <w:spacing w:before="0" w:after="0" w:line="360" w:lineRule="auto"/>
-        <w:ind w:firstLine="851"/>
-      </w:pPr>
-    </w:p>
-    <w:p>
-      <w:pPr>
-        <w:spacing w:before="0" w:after="0" w:line="360" w:lineRule="auto"/>
-        <w:ind w:firstLine="851"/>
-      </w:pPr>
-      <w:r>
-        <w:t>Пошукові оператори - це спеціальні символи або команди, які допомагають уточнити пошуковий запит і отримати більш точні результати. Основні пошукові оператори Google включають такі команди: site:, intitle:, inurl:, filetype:, related:, cache:, allinanchor:, allintext:, allintitle:, allinurl:, OR, AND, " ", -, #.</w:t>
-      </w:r>
-    </w:p>
-    <w:p>
-      <w:pPr>
-        <w:spacing w:before="0" w:after="0" w:line="360" w:lineRule="auto"/>
-        <w:ind w:firstLine="851"/>
-      </w:pPr>
-      <w:r>
-        <w:t>Команда site: дозволяє обмежити пошук результатами тільки з зазначеного сайту. Команда intitle: шукає сторінки, у заголовках яких міститься вказаний текст. Команда inurl: шукає сторінки, у URL яких міститься вказаний текст. Команда filetype: дозволяє шукати файли певного типу. Команда related: шукає сторінки, пов'язані з вказаним сайтом. Команда cache: дозволяє переглянути кеш-версію сторінки. Команда allinanchor: шукає сторінки, на які посилаються інші сторінки з вказаним текстом як якірним текстом. Команда allintext: шукає сторінки, на яких міститься вказаний текст. Команда allintitle: шукає сторінки, у заголовках яких міститься вказаний текст. Команда allinurl: шукає сторінки, у URL яких міститься вказаний текст. Команда OR рівнозначна пошуку з "або". Команда AND дозволяє шукати сторінки, на яких містяться обидва вказані слова. Команда " " дозволяє шукати фразу в точному порядку. Команда - виключає слово з пошукового запиту. Команда # дозволяє шукати з певним ніком або хештегом.</w:t>
+        <w:t>версію сторінки. Команда allinanchor: шукає сторінки, на які посилаються інші сторінки з вказаним текстом як якірним текстом. Команда allintext: шукає сторінки, на яких міститься вказаний текст. Команда allintitle: шукає сторінки, у заголовках яких міститься вказаний текст. Команда allinurl: шукає сторінки, у URL яких міститься вказаний текст. Команда OR рівнозначна пошуку з "або". Команда AND дозволяє шукати сторінки, на яких містяться обидва вказані слова. Команда " " дозволяє шукати фразу в точному порядку. Команда - виключає слово з пошукового запиту. Команда # дозволяє шукати з певним ніком або хештегом.</w:t>
       </w:r>
     </w:p>
     <w:sectPr>

</xml_diff>

<commit_message>
Monday, April 24, 2023, 8:21:20 PM Eastern European Summer Time
</commit_message>
<xml_diff>
--- a/year1-term2/SS/lb3/звіт.docx
+++ b/year1-term2/SS/lb3/звіт.docx
@@ -792,22 +792,55 @@
         <w:rPr>
           <w:lang w:val="en-US"/>
         </w:rPr>
-        <w:t>гіпертекст - формат тексту, який містить гіперпосилання на інший текст і медіа, що дозволяє читачеві отримати доступ до додаткової інформації, натиснувши на гіперпосилання</w:t>
-      </w:r>
-    </w:p>
-    <w:p>
-      <w:pPr>
-        <w:spacing w:before="0" w:after="0" w:line="360" w:lineRule="auto"/>
-        <w:ind w:firstLine="851"/>
+        <w:t>Гіпертекст - це текстовий документ, який містить посилання на інші документи або фрагменти цього ж документа, які називаються гіперпосиланнями</w:t>
+      </w:r>
+      <w:r>
+        <w:t xml:space="preserve">. </w:t>
+      </w:r>
+      <w:r>
         <w:rPr>
           <w:lang w:val="en-US"/>
         </w:rPr>
-      </w:pPr>
+        <w:t xml:space="preserve"> Гіпертекстові документи містять зв'язки з іншими документами або записами, що дозволяє користувачам переходити з одного документа на інший</w:t>
+      </w:r>
+      <w:r>
+        <w:t xml:space="preserve">. </w:t>
+      </w:r>
       <w:r>
         <w:rPr>
           <w:lang w:val="en-US"/>
         </w:rPr>
+        <w:t xml:space="preserve">Гіпертекст - це </w:t>
+      </w:r>
+      <w:r>
+        <w:rPr>
+          <w:lang w:val="en-US"/>
+        </w:rPr>
         <w:lastRenderedPageBreak/>
+        <w:t>принцип організації інформаційних одиниць, за якого окремі елементи зв'язані між собою асоціативними відносинами</w:t>
+      </w:r>
+      <w:r>
+        <w:t xml:space="preserve">. </w:t>
+      </w:r>
+      <w:r>
+        <w:rPr>
+          <w:lang w:val="en-US"/>
+        </w:rPr>
+        <w:t xml:space="preserve"> </w:t>
+      </w:r>
+    </w:p>
+    <w:p>
+      <w:pPr>
+        <w:spacing w:before="0" w:after="0" w:line="360" w:lineRule="auto"/>
+        <w:ind w:firstLine="851"/>
+        <w:rPr>
+          <w:lang w:val="en-US"/>
+        </w:rPr>
+      </w:pPr>
+      <w:r>
+        <w:rPr>
+          <w:lang w:val="en-US"/>
+        </w:rPr>
         <w:t>веб-сайт - місце в Інтернеті, яке містить інформацію, таку як веб-сторінки, зображення, відео та інші типи файлів, доступ до яких можна отримати за допомогою веб-браузера</w:t>
       </w:r>
     </w:p>
@@ -926,6 +959,7 @@
         </w:rPr>
       </w:pPr>
       <w:r>
+        <w:lastRenderedPageBreak/>
         <w:t xml:space="preserve">В цій роботі ми </w:t>
       </w:r>
       <w:r>
@@ -1023,11 +1057,11 @@
         <w:ind w:firstLine="851"/>
       </w:pPr>
       <w:r>
-        <w:t xml:space="preserve">Отже, Інтернет-протокол (IP) - це протокол мережевого рівня, який використовується для передачі датаграм між мережами. TCP/IP - це основний протокол Інтернету, який визначає обмін даними між різними програмами. TCP/IP складається з двох протоколів: Transmission Control Protocol (TCP) та Internet Protocol (IP). TCP забезпечує надійну передачу даних, контролює цілісність даних та відновлює втрачені пакети. Інтернет-провайдери забезпечують доступ до </w:t>
+        <w:t xml:space="preserve">Отже, Інтернет-протокол (IP) - це протокол мережевого рівня, який використовується для передачі датаграм між мережами. TCP/IP - це основний протокол Інтернету, який визначає обмін даними між різними програмами. TCP/IP складається з двох протоколів: Transmission Control Protocol (TCP) та Internet </w:t>
       </w:r>
       <w:r>
         <w:lastRenderedPageBreak/>
-        <w:t>глобальної мережі Інтернет та обслуговують програми-сервери, які забезпечують доступ до Інтернету.</w:t>
+        <w:t>Protocol (IP). TCP забезпечує надійну передачу даних, контролює цілісність даних та відновлює втрачені пакети. Інтернет-провайдери забезпечують доступ до глобальної мережі Інтернет та обслуговують програми-сервери, які забезпечують доступ до Інтернету.</w:t>
       </w:r>
     </w:p>
     <w:p>
@@ -1089,11 +1123,11 @@
         <w:ind w:firstLine="851"/>
       </w:pPr>
       <w:r>
-        <w:t xml:space="preserve">Пошуковий робот (web crawler, web spider) - це програма, яка є складовою частиною пошукової системи та призначена для перегляду сторінок Інтернету з метою введення інформації про них до бази даних. Пошукові роботи здійснюють загальний пошук інформації в Інтернеті, повідомляють про зміст знайденого документа, індексують його і добувають підсумкову інформацію. Вони також </w:t>
+        <w:t xml:space="preserve">Пошуковий робот (web crawler, web spider) - це програма, яка є складовою частиною пошукової системи та призначена для перегляду сторінок Інтернету з метою введення інформації про них до бази даних. Пошукові роботи здійснюють загальний пошук інформації в Інтернеті, повідомляють про зміст знайденого </w:t>
       </w:r>
       <w:r>
         <w:lastRenderedPageBreak/>
-        <w:t>переглядають заголовки, деякі посилання і відправляють проіндексовану інформацію до бази даних пошукового механізму.</w:t>
+        <w:t>документа, індексують його і добувають підсумкову інформацію. Вони також переглядають заголовки, деякі посилання і відправляють проіндексовану інформацію до бази даних пошукового механізму.</w:t>
       </w:r>
     </w:p>
     <w:p>
@@ -1158,11 +1192,11 @@
         <w:ind w:firstLine="851"/>
       </w:pPr>
       <w:r>
-        <w:t xml:space="preserve">Індексацію сайту можна перевірити за допомогою спеціальних форм пошукових систем. Щоб дізнатись, чи сторінка проіндексована, і чи вона в принципі може бути проіндексована, можна використовувати Google Search </w:t>
+        <w:t xml:space="preserve">Індексацію сайту можна перевірити за допомогою спеціальних форм пошукових систем. Щоб дізнатись, чи сторінка проіндексована, і чи вона в </w:t>
       </w:r>
       <w:r>
         <w:lastRenderedPageBreak/>
-        <w:t>Console. Якщо сторінки сайту не проіндексовані, то можна використовувати різні методи, такі як додавання сайту до спеціалізованих форм пошукових систем, використання файлів robots.txt та sitemap.xml, видалення URL через спеціальні плагіни та інші.</w:t>
+        <w:t>принципі може бути проіндексована, можна використовувати Google Search Console. Якщо сторінки сайту не проіндексовані, то можна використовувати різні методи, такі як додавання сайту до спеціалізованих форм пошукових систем, використання файлів robots.txt та sitemap.xml, видалення URL через спеціальні плагіни та інші.</w:t>
       </w:r>
     </w:p>
     <w:p>
@@ -1238,11 +1272,11 @@
         <w:ind w:firstLine="851"/>
       </w:pPr>
       <w:r>
-        <w:t>Команда site: дозволяє обмежити пошук результатами тільки з зазначеного сайту. Команда intitle: шукає сторінки, у заголовках яких міститься вказаний текст. Команда inurl: шукає сторінки, у URL яких міститься вказаний текст. Команда filetype: дозволяє шукати файли певного типу. Команда related: шукає сторінки, пов'язані з вказаним сайтом. Команда cache: дозволяє переглянути кеш-</w:t>
+        <w:t xml:space="preserve">Команда site: дозволяє обмежити пошук результатами тільки з зазначеного сайту. Команда intitle: шукає сторінки, у заголовках яких міститься вказаний текст. Команда inurl: шукає сторінки, у URL яких міститься вказаний текст. Команда filetype: дозволяє шукати файли певного типу. Команда related: шукає </w:t>
       </w:r>
       <w:r>
         <w:lastRenderedPageBreak/>
-        <w:t>версію сторінки. Команда allinanchor: шукає сторінки, на які посилаються інші сторінки з вказаним текстом як якірним текстом. Команда allintext: шукає сторінки, на яких міститься вказаний текст. Команда allintitle: шукає сторінки, у заголовках яких міститься вказаний текст. Команда allinurl: шукає сторінки, у URL яких міститься вказаний текст. Команда OR рівнозначна пошуку з "або". Команда AND дозволяє шукати сторінки, на яких містяться обидва вказані слова. Команда " " дозволяє шукати фразу в точному порядку. Команда - виключає слово з пошукового запиту. Команда # дозволяє шукати з певним ніком або хештегом.</w:t>
+        <w:t>сторінки, пов'язані з вказаним сайтом. Команда cache: дозволяє переглянути кеш-версію сторінки. Команда allinanchor: шукає сторінки, на які посилаються інші сторінки з вказаним текстом як якірним текстом. Команда allintext: шукає сторінки, на яких міститься вказаний текст. Команда allintitle: шукає сторінки, у заголовках яких міститься вказаний текст. Команда allinurl: шукає сторінки, у URL яких міститься вказаний текст. Команда OR рівнозначна пошуку з "або". Команда AND дозволяє шукати сторінки, на яких містяться обидва вказані слова. Команда " " дозволяє шукати фразу в точному порядку. Команда - виключає слово з пошукового запиту. Команда # дозволяє шукати з певним ніком або хештегом.</w:t>
       </w:r>
     </w:p>
     <w:sectPr>

</xml_diff>

<commit_message>
Monday, April 24, 2023, 8:22:26 PM Eastern European Summer Time
</commit_message>
<xml_diff>
--- a/year1-term2/SS/lb3/звіт.docx
+++ b/year1-term2/SS/lb3/звіт.docx
@@ -833,15 +833,24 @@
       <w:pPr>
         <w:spacing w:before="0" w:after="0" w:line="360" w:lineRule="auto"/>
         <w:ind w:firstLine="851"/>
+      </w:pPr>
+      <w:r>
         <w:rPr>
           <w:lang w:val="en-US"/>
         </w:rPr>
-      </w:pPr>
+        <w:t>Веб-сайт - це сукупність веб-сторінок, які містять інформацію та залежний вміст, доступні через Інтернет</w:t>
+      </w:r>
+      <w:r>
+        <w:t xml:space="preserve">. </w:t>
+      </w:r>
       <w:r>
         <w:rPr>
           <w:lang w:val="en-US"/>
         </w:rPr>
-        <w:t>веб-сайт - місце в Інтернеті, яке містить інформацію, таку як веб-сторінки, зображення, відео та інші типи файлів, доступ до яких можна отримати за допомогою веб-браузера</w:t>
+        <w:t>Веб-сайт може бути використаний для різних цілей, таких як реклама, продаж товарів, надання інформації тощо</w:t>
+      </w:r>
+      <w:r>
+        <w:t>.</w:t>
       </w:r>
     </w:p>
     <w:p>

</xml_diff>

<commit_message>
Monday, April 24, 2023, 8:35:38 PM Eastern European Summer Time
</commit_message>
<xml_diff>
--- a/year1-term2/SS/lb3/звіт.docx
+++ b/year1-term2/SS/lb3/звіт.docx
@@ -833,11 +833,14 @@
       <w:pPr>
         <w:spacing w:before="0" w:after="0" w:line="360" w:lineRule="auto"/>
         <w:ind w:firstLine="851"/>
-      </w:pPr>
-      <w:r>
         <w:rPr>
           <w:lang w:val="en-US"/>
         </w:rPr>
+      </w:pPr>
+      <w:r>
+        <w:rPr>
+          <w:lang w:val="en-US"/>
+        </w:rPr>
         <w:t>Веб-сайт - це сукупність веб-сторінок, які містять інформацію та залежний вміст, доступні через Інтернет</w:t>
       </w:r>
       <w:r>
@@ -879,6 +882,435 @@
           <w:lang w:val="en-US"/>
         </w:rPr>
       </w:pPr>
+    </w:p>
+    <w:p>
+      <w:pPr>
+        <w:spacing w:before="0" w:after="0" w:line="360" w:lineRule="auto"/>
+        <w:ind w:firstLine="851"/>
+      </w:pPr>
+      <w:r>
+        <w:t xml:space="preserve">В) </w:t>
+      </w:r>
+      <w:r>
+        <w:t>Біографії</w:t>
+      </w:r>
+    </w:p>
+    <w:p>
+      <w:pPr>
+        <w:spacing w:before="0" w:after="0" w:line="360" w:lineRule="auto"/>
+        <w:ind w:firstLine="851"/>
+      </w:pPr>
+    </w:p>
+    <w:p>
+      <w:pPr>
+        <w:spacing w:before="0" w:after="0" w:line="360" w:lineRule="auto"/>
+        <w:ind w:firstLine="851"/>
+      </w:pPr>
+      <w:r>
+        <w:t>Лінус Торвальдс</w:t>
+      </w:r>
+    </w:p>
+    <w:p>
+      <w:pPr>
+        <w:spacing w:before="0" w:after="0" w:line="360" w:lineRule="auto"/>
+        <w:ind w:firstLine="851"/>
+      </w:pPr>
+      <w:r>
+        <w:t xml:space="preserve">Лінус </w:t>
+      </w:r>
+      <w:proofErr w:type="spellStart"/>
+      <w:r>
+        <w:t>Бенедікт</w:t>
+      </w:r>
+      <w:proofErr w:type="spellEnd"/>
+      <w:r>
+        <w:t xml:space="preserve"> Торвальдс народився 28 грудня 1969 року в Гельсінкі, Фінляндія. Він є </w:t>
+      </w:r>
+      <w:proofErr w:type="spellStart"/>
+      <w:r>
+        <w:t>фінсько</w:t>
+      </w:r>
+      <w:proofErr w:type="spellEnd"/>
+      <w:r>
+        <w:t>-американським програмістом, який започаткував розробку операційної системи Linux. Торвальдс почав розробку Linux у 1991 році, коли він був студентом університету. Він створив ядро операційної системи, а потім відкрив його для спільного використання та розробки. Linux став однією з найпопулярніших операційних систем у світі, використовується він у багатьох сферах, включаючи науку, бізнес та розваги.</w:t>
+      </w:r>
+    </w:p>
+    <w:p>
+      <w:pPr>
+        <w:spacing w:before="0" w:after="0" w:line="360" w:lineRule="auto"/>
+        <w:ind w:firstLine="851"/>
+      </w:pPr>
+      <w:r>
+        <w:t xml:space="preserve">За свою кар'єру Лінус Торвальдс отримав багато нагород та визнання. У 1997 році він отримав премію технологічної інновації від Фонду </w:t>
+      </w:r>
+      <w:proofErr w:type="spellStart"/>
+      <w:r>
+        <w:t>Массачусетського</w:t>
+      </w:r>
+      <w:proofErr w:type="spellEnd"/>
+      <w:r>
+        <w:t xml:space="preserve"> технологічного інституту. У 1999 році журнал </w:t>
+      </w:r>
+      <w:proofErr w:type="spellStart"/>
+      <w:r>
+        <w:t>Time</w:t>
+      </w:r>
+      <w:proofErr w:type="spellEnd"/>
+      <w:r>
+        <w:t xml:space="preserve"> включив його до списку 100 найвпливовіших людей світу. У 2000 році він отримав премію </w:t>
+      </w:r>
+      <w:proofErr w:type="spellStart"/>
+      <w:r>
+        <w:t>Мільвана</w:t>
+      </w:r>
+      <w:proofErr w:type="spellEnd"/>
+      <w:r>
+        <w:t xml:space="preserve"> </w:t>
+      </w:r>
+      <w:proofErr w:type="spellStart"/>
+      <w:r>
+        <w:t>Філдса</w:t>
+      </w:r>
+      <w:proofErr w:type="spellEnd"/>
+      <w:r>
+        <w:t xml:space="preserve"> за свої досягнення в області математики.</w:t>
+      </w:r>
+    </w:p>
+    <w:p>
+      <w:pPr>
+        <w:spacing w:before="0" w:after="0" w:line="360" w:lineRule="auto"/>
+        <w:ind w:firstLine="851"/>
+      </w:pPr>
+      <w:r>
+        <w:t>Лінус Торвальдс продовжує працювати над розвитком Linux та інших проектів у сфері відкритого програмного забезпечення. Він є одним з найвідоміших та найвпливовіших програмістів у світі, який зробив значний внесок у розвиток комп'ютерної науки та технологій.</w:t>
+      </w:r>
+    </w:p>
+    <w:p>
+      <w:pPr>
+        <w:spacing w:before="0" w:after="0" w:line="360" w:lineRule="auto"/>
+        <w:ind w:firstLine="851"/>
+      </w:pPr>
+    </w:p>
+    <w:p>
+      <w:pPr>
+        <w:spacing w:before="0" w:after="0" w:line="360" w:lineRule="auto"/>
+        <w:ind w:firstLine="851"/>
+      </w:pPr>
+      <w:r>
+        <w:t>Стів Джобс</w:t>
+      </w:r>
+    </w:p>
+    <w:p>
+      <w:pPr>
+        <w:spacing w:before="0" w:after="0" w:line="360" w:lineRule="auto"/>
+        <w:ind w:firstLine="851"/>
+      </w:pPr>
+      <w:r>
+        <w:lastRenderedPageBreak/>
+        <w:t xml:space="preserve">Стів Джобс народився 24 лютого 1955 року в місті Сан-Франциско, США. Він заснував компанію </w:t>
+      </w:r>
+      <w:proofErr w:type="spellStart"/>
+      <w:r>
+        <w:t>Apple</w:t>
+      </w:r>
+      <w:proofErr w:type="spellEnd"/>
+      <w:r>
+        <w:t xml:space="preserve"> разом із Стівом Возняком в кінці 1970-х років, де створили один з перших комерційно успішних персональних комп'ютерів. Джобс був відомий своїм баченням майбутнього технологій та дизайну, що дозволило йому створити інноваційні продукти, такі як </w:t>
+      </w:r>
+      <w:proofErr w:type="spellStart"/>
+      <w:r>
+        <w:t>iPod</w:t>
+      </w:r>
+      <w:proofErr w:type="spellEnd"/>
+      <w:r>
+        <w:t xml:space="preserve">, </w:t>
+      </w:r>
+      <w:proofErr w:type="spellStart"/>
+      <w:r>
+        <w:t>iPhone</w:t>
+      </w:r>
+      <w:proofErr w:type="spellEnd"/>
+      <w:r>
+        <w:t xml:space="preserve"> та </w:t>
+      </w:r>
+      <w:proofErr w:type="spellStart"/>
+      <w:r>
+        <w:t>iPad</w:t>
+      </w:r>
+      <w:proofErr w:type="spellEnd"/>
+      <w:r>
+        <w:t xml:space="preserve">. Він також був засновником компанії </w:t>
+      </w:r>
+      <w:proofErr w:type="spellStart"/>
+      <w:r>
+        <w:t>Pixar</w:t>
+      </w:r>
+      <w:proofErr w:type="spellEnd"/>
+      <w:r>
+        <w:t xml:space="preserve">, яка стала однією з провідних компаній у галузі анімації. Джобс був визнаний світовим лідером у галузі технологій та бізнесу, його досягнення включають створення першого персонального комп'ютера, революцію в музичній індустрії з випуском </w:t>
+      </w:r>
+      <w:proofErr w:type="spellStart"/>
+      <w:r>
+        <w:t>iPod</w:t>
+      </w:r>
+      <w:proofErr w:type="spellEnd"/>
+      <w:r>
+        <w:t xml:space="preserve"> та </w:t>
+      </w:r>
+      <w:proofErr w:type="spellStart"/>
+      <w:r>
+        <w:t>iTunes</w:t>
+      </w:r>
+      <w:proofErr w:type="spellEnd"/>
+      <w:r>
+        <w:t xml:space="preserve">, а також першого смартфона </w:t>
+      </w:r>
+      <w:proofErr w:type="spellStart"/>
+      <w:r>
+        <w:t>iPhone</w:t>
+      </w:r>
+      <w:proofErr w:type="spellEnd"/>
+      <w:r>
+        <w:t xml:space="preserve">. Він помер у жовтні 2011 року від раку </w:t>
+      </w:r>
+      <w:proofErr w:type="spellStart"/>
+      <w:r>
+        <w:t>піджелудкової</w:t>
+      </w:r>
+      <w:proofErr w:type="spellEnd"/>
+      <w:r>
+        <w:t xml:space="preserve"> залози, але його спадок продовжує жити в </w:t>
+      </w:r>
+      <w:proofErr w:type="spellStart"/>
+      <w:r>
+        <w:t>Apple</w:t>
+      </w:r>
+      <w:proofErr w:type="spellEnd"/>
+      <w:r>
+        <w:t xml:space="preserve"> та в технологічній галузі загалом.</w:t>
+      </w:r>
+    </w:p>
+    <w:p>
+      <w:pPr>
+        <w:spacing w:before="0" w:after="0" w:line="360" w:lineRule="auto"/>
+        <w:ind w:firstLine="851"/>
+      </w:pPr>
+    </w:p>
+    <w:p>
+      <w:pPr>
+        <w:spacing w:before="0" w:after="0" w:line="360" w:lineRule="auto"/>
+        <w:ind w:firstLine="851"/>
+      </w:pPr>
+      <w:r>
+        <w:t>Білл Гейтс</w:t>
+      </w:r>
+    </w:p>
+    <w:p>
+      <w:pPr>
+        <w:spacing w:before="0" w:after="0" w:line="360" w:lineRule="auto"/>
+        <w:ind w:firstLine="851"/>
+      </w:pPr>
+      <w:r>
+        <w:t xml:space="preserve">Білл Гейтс є одним з найвідоміших підприємців революції персонального комп'ютера. Він народився 28 жовтня 1955 року в </w:t>
+      </w:r>
+      <w:proofErr w:type="spellStart"/>
+      <w:r>
+        <w:t>Сіетлі</w:t>
+      </w:r>
+      <w:proofErr w:type="spellEnd"/>
+      <w:r>
+        <w:t xml:space="preserve">, штат Вашингтон, США. Гейтс заснував компанію Microsoft у 1975 році разом з Полом </w:t>
+      </w:r>
+      <w:proofErr w:type="spellStart"/>
+      <w:r>
+        <w:t>Алленом</w:t>
+      </w:r>
+      <w:proofErr w:type="spellEnd"/>
+      <w:r>
+        <w:t xml:space="preserve">. Він відомий своїми бізнес-практиками, які вважаються </w:t>
+      </w:r>
+      <w:proofErr w:type="spellStart"/>
+      <w:r>
+        <w:t>антиконкурентними</w:t>
+      </w:r>
+      <w:proofErr w:type="spellEnd"/>
+      <w:r>
+        <w:t>. Білл Гейтс є автором книги "</w:t>
+      </w:r>
+      <w:proofErr w:type="spellStart"/>
+      <w:r>
+        <w:t>The</w:t>
+      </w:r>
+      <w:proofErr w:type="spellEnd"/>
+      <w:r>
+        <w:t xml:space="preserve"> </w:t>
+      </w:r>
+      <w:proofErr w:type="spellStart"/>
+      <w:r>
+        <w:t>Road</w:t>
+      </w:r>
+      <w:proofErr w:type="spellEnd"/>
+      <w:r>
+        <w:t xml:space="preserve"> </w:t>
+      </w:r>
+      <w:proofErr w:type="spellStart"/>
+      <w:r>
+        <w:t>Ahead</w:t>
+      </w:r>
+      <w:proofErr w:type="spellEnd"/>
+      <w:r>
+        <w:t xml:space="preserve">", яка була опублікована в 1995 році. Він також відомий своїми благодійними діями, зокрема, через Білл і </w:t>
+      </w:r>
+      <w:proofErr w:type="spellStart"/>
+      <w:r>
+        <w:t>Мелінда</w:t>
+      </w:r>
+      <w:proofErr w:type="spellEnd"/>
+      <w:r>
+        <w:t xml:space="preserve"> Гейтс </w:t>
+      </w:r>
+      <w:proofErr w:type="spellStart"/>
+      <w:r>
+        <w:t>Фаундейшн</w:t>
+      </w:r>
+      <w:proofErr w:type="spellEnd"/>
+      <w:r>
+        <w:t>, яка займається боротьбою зі світовими проблемами, такими як голод, бідність та хвороби. Білл Гейтс є одним з найбагатших людей у світі, а його чистий дохід становить більше 100 мільярдів доларів США.</w:t>
+      </w:r>
+    </w:p>
+    <w:p>
+      <w:pPr>
+        <w:spacing w:before="0" w:after="0" w:line="360" w:lineRule="auto"/>
+        <w:ind w:firstLine="851"/>
+      </w:pPr>
+    </w:p>
+    <w:p>
+      <w:pPr>
+        <w:spacing w:before="0" w:after="0" w:line="360" w:lineRule="auto"/>
+        <w:ind w:firstLine="851"/>
+      </w:pPr>
+      <w:r>
+        <w:t>Стів Возняк</w:t>
+      </w:r>
+    </w:p>
+    <w:p>
+      <w:pPr>
+        <w:spacing w:before="0" w:after="0" w:line="360" w:lineRule="auto"/>
+        <w:ind w:firstLine="851"/>
+      </w:pPr>
+      <w:r>
+        <w:t xml:space="preserve">Стів Возняк народився 11 серпня 1950 року в місті </w:t>
+      </w:r>
+      <w:proofErr w:type="spellStart"/>
+      <w:r>
+        <w:t>Санівейл</w:t>
+      </w:r>
+      <w:proofErr w:type="spellEnd"/>
+      <w:r>
+        <w:t xml:space="preserve">, штат Каліфорнія, США. Він є американським інженером та підприємцем, який заснував компанію </w:t>
+      </w:r>
+      <w:proofErr w:type="spellStart"/>
+      <w:r>
+        <w:t>Apple</w:t>
+      </w:r>
+      <w:proofErr w:type="spellEnd"/>
+      <w:r>
+        <w:t xml:space="preserve"> разом з Стівом Джобсом. Возняк</w:t>
+      </w:r>
+      <w:r>
+        <w:t xml:space="preserve"> зробив</w:t>
+      </w:r>
+      <w:r>
+        <w:t xml:space="preserve"> значний </w:t>
+      </w:r>
+      <w:r>
+        <w:t xml:space="preserve">вклад </w:t>
+      </w:r>
+      <w:r>
+        <w:t xml:space="preserve">у розробку персональних комп'ютерів та інших технологій. У 1983 році він отримав Національну медаль технології США за видатні досягнення в галузі технологій. </w:t>
+      </w:r>
+      <w:r>
+        <w:lastRenderedPageBreak/>
+        <w:t>Возняк також активно займається доброчинністю, підтримує молоді таланти та допомагає знедоленим.</w:t>
+      </w:r>
+    </w:p>
+    <w:p>
+      <w:pPr>
+        <w:spacing w:before="0" w:after="0" w:line="360" w:lineRule="auto"/>
+        <w:ind w:firstLine="851"/>
+      </w:pPr>
+    </w:p>
+    <w:p>
+      <w:pPr>
+        <w:spacing w:before="0" w:after="0" w:line="360" w:lineRule="auto"/>
+        <w:ind w:firstLine="851"/>
+      </w:pPr>
+      <w:r>
+        <w:t>Ларрі Пейдж</w:t>
+      </w:r>
+    </w:p>
+    <w:p>
+      <w:pPr>
+        <w:spacing w:before="0" w:after="0" w:line="360" w:lineRule="auto"/>
+        <w:ind w:firstLine="851"/>
+      </w:pPr>
+      <w:r>
+        <w:t xml:space="preserve">Ларрі Пейдж народився 26 березня 1973 року в Сполучених Штатах Америки. Він є американським дослідником інтернет-технологій та розробником пошукової системи Google. Пейдж є співзасновником Google разом зі своїм другом Сергієм Бріном. Він також є співзасновником </w:t>
+      </w:r>
+      <w:proofErr w:type="spellStart"/>
+      <w:r>
+        <w:t>Alphabet</w:t>
+      </w:r>
+      <w:proofErr w:type="spellEnd"/>
+      <w:r>
+        <w:t xml:space="preserve"> </w:t>
+      </w:r>
+      <w:proofErr w:type="spellStart"/>
+      <w:r>
+        <w:t>Inc</w:t>
+      </w:r>
+      <w:proofErr w:type="spellEnd"/>
+      <w:r>
+        <w:t xml:space="preserve">., </w:t>
+      </w:r>
+      <w:r>
+        <w:t xml:space="preserve">материнської компанії </w:t>
+      </w:r>
+      <w:r>
+        <w:t>Google. Пейдж був головою Google з 1997 по 2001 рік, а потім знову з 2011 по 2015 рік. Він також був членом ради директорів компанії з 1997 по 2001 рік та знову з 2017 по 2019 рік. У 2019 році Пейдж покинув посаду в компанії.</w:t>
+      </w:r>
+    </w:p>
+    <w:p>
+      <w:pPr>
+        <w:spacing w:before="0" w:after="0" w:line="360" w:lineRule="auto"/>
+        <w:ind w:firstLine="851"/>
+      </w:pPr>
+      <w:r>
+        <w:t xml:space="preserve">Пейдж є автором багатьох патентів, пов'язаних з пошуковими системами та інтернет-технологіями. Він також був визнаний журналом </w:t>
+      </w:r>
+      <w:proofErr w:type="spellStart"/>
+      <w:r>
+        <w:t>Time</w:t>
+      </w:r>
+      <w:proofErr w:type="spellEnd"/>
+      <w:r>
+        <w:t xml:space="preserve"> одним з 100 найвпливовіших людей світу у 2004, 2005, 2006 та 2007 роках. У 2002 році він отримав ступінь доктора філософії в галузі комп'ютерних наук з Університету Стенфорда.</w:t>
+      </w:r>
+    </w:p>
+    <w:p>
+      <w:pPr>
+        <w:spacing w:before="0" w:after="0" w:line="360" w:lineRule="auto"/>
+        <w:ind w:firstLine="851"/>
+      </w:pPr>
+      <w:r>
+        <w:t xml:space="preserve">Одним з найбільших досягнень Пейджа є створення Google, яка стала однією з найбільших та найвпливовіших компаній в світі. Він також </w:t>
+      </w:r>
+      <w:r>
+        <w:t>зробив</w:t>
+      </w:r>
+      <w:r>
+        <w:t xml:space="preserve"> вагомий внесок у розвиток пошукових систем та інтернет-технологій.</w:t>
+      </w:r>
     </w:p>
     <w:p>
       <w:pPr>
@@ -911,6 +1343,7 @@
         <w:pStyle w:val="-20"/>
       </w:pPr>
       <w:r>
+        <w:lastRenderedPageBreak/>
         <w:t>1.</w:t>
       </w:r>
       <w:r>
@@ -968,7 +1401,6 @@
         </w:rPr>
       </w:pPr>
       <w:r>
-        <w:lastRenderedPageBreak/>
         <w:t xml:space="preserve">В цій роботі ми </w:t>
       </w:r>
       <w:r>
@@ -1048,6 +1480,7 @@
         <w:ind w:firstLine="851"/>
       </w:pPr>
       <w:r>
+        <w:lastRenderedPageBreak/>
         <w:t>TCP/IP складається з двох протоколів: Transmission Control Protocol (TCP) та Internet Protocol (IP). IP відповідає за передачу даних між мережами, а TCP - за передачу даних між програмами на різних комп'ютерах в мережі. TCP забезпечує надійну передачу даних, контролює цілісність даних та відновлює втрачені пакети.</w:t>
       </w:r>
     </w:p>
@@ -1066,11 +1499,91 @@
         <w:ind w:firstLine="851"/>
       </w:pPr>
       <w:r>
-        <w:t xml:space="preserve">Отже, Інтернет-протокол (IP) - це протокол мережевого рівня, який використовується для передачі датаграм між мережами. TCP/IP - це основний протокол Інтернету, який визначає обмін даними між різними програмами. TCP/IP складається з двох протоколів: Transmission Control Protocol (TCP) та Internet </w:t>
+        <w:t>Отже, Інтернет-протокол (IP) - це протокол мережевого рівня, який використовується для передачі датаграм між мережами. TCP/IP - це основний протокол Інтернету, який визначає обмін даними між різними програмами. TCP/IP складається з двох протоколів: Transmission Control Protocol (TCP) та Internet Protocol (IP). TCP забезпечує надійну передачу даних, контролює цілісність даних та відновлює втрачені пакети. Інтернет-провайдери забезпечують доступ до глобальної мережі Інтернет та обслуговують програми-сервери, які забезпечують доступ до Інтернету.</w:t>
+      </w:r>
+    </w:p>
+    <w:p>
+      <w:pPr>
+        <w:spacing w:before="0" w:after="0" w:line="360" w:lineRule="auto"/>
+        <w:ind w:firstLine="851"/>
+      </w:pPr>
+    </w:p>
+    <w:p>
+      <w:pPr>
+        <w:pStyle w:val="-20"/>
+      </w:pPr>
+      <w:r>
+        <w:t xml:space="preserve">3.5.2 Що таке пошукова система, пошуковий робот? Наведіть приклади. </w:t>
+      </w:r>
+    </w:p>
+    <w:p>
+      <w:pPr>
+        <w:spacing w:before="0" w:after="0" w:line="360" w:lineRule="auto"/>
+        <w:ind w:firstLine="851"/>
+      </w:pPr>
+    </w:p>
+    <w:p>
+      <w:pPr>
+        <w:spacing w:before="0" w:after="0" w:line="360" w:lineRule="auto"/>
+        <w:ind w:firstLine="851"/>
+      </w:pPr>
+      <w:r>
+        <w:t>Пошукова система - це онлайн-служба, що надає можливість пошуку інформації в Інтернеті. Програмною частиною пошукової системи є пошукова машина, яка забезпечує функціональність пошукової системи. Пошукові системи призначені для постійного перегляду всіх сторінок, що є в мережі, які в будь-який момент можуть дати відповідь на запитання.</w:t>
+      </w:r>
+    </w:p>
+    <w:p>
+      <w:pPr>
+        <w:spacing w:before="0" w:after="0" w:line="360" w:lineRule="auto"/>
+        <w:ind w:firstLine="851"/>
+      </w:pPr>
+      <w:r>
+        <w:t xml:space="preserve">Більшість пошукових систем шукають інформацію на сайтах Інтернету, але існують також системи, здатні шукати файли на ftp-серверах, товари в </w:t>
       </w:r>
       <w:r>
         <w:lastRenderedPageBreak/>
-        <w:t>Protocol (IP). TCP забезпечує надійну передачу даних, контролює цілісність даних та відновлює втрачені пакети. Інтернет-провайдери забезпечують доступ до глобальної мережі Інтернет та обслуговують програми-сервери, які забезпечують доступ до Інтернету.</w:t>
+        <w:t>інтернет-магазинах, а також інформацію в групах новин Usenet. Інформацію зручно шукати за пошуковим (ключовим) словом або фразою.</w:t>
+      </w:r>
+    </w:p>
+    <w:p>
+      <w:pPr>
+        <w:spacing w:before="0" w:after="0" w:line="360" w:lineRule="auto"/>
+        <w:ind w:firstLine="851"/>
+      </w:pPr>
+      <w:r>
+        <w:t>Найбільш популярною пошуковою системою в світі є Google, яка складає більше ніж 90% частки серед всіх пошукових систем по всьому світу. Інші популярні пошукові системи включають Bing, Yahoo!, Baidu, Ask.com, WolframAlpha, Swisscows, та інші. Кожна з цих пошукових систем має свої особливості та функціонал, який робить їх унікальними. Наприклад, WolframAlpha групує всю знайдену інформацію в звіт, що робить його корисним для студентів та школярів, а Swisscows гарантує анонімність та благодійність.</w:t>
+      </w:r>
+    </w:p>
+    <w:p>
+      <w:pPr>
+        <w:spacing w:before="0" w:after="0" w:line="360" w:lineRule="auto"/>
+        <w:ind w:firstLine="851"/>
+      </w:pPr>
+    </w:p>
+    <w:p>
+      <w:pPr>
+        <w:spacing w:before="0" w:after="0" w:line="360" w:lineRule="auto"/>
+        <w:ind w:firstLine="851"/>
+      </w:pPr>
+      <w:r>
+        <w:t>Пошуковий робот (web crawler, web spider) - це програма, яка є складовою частиною пошукової системи та призначена для перегляду сторінок Інтернету з метою введення інформації про них до бази даних. Пошукові роботи здійснюють загальний пошук інформації в Інтернеті, повідомляють про зміст знайденого документа, індексують його і добувають підсумкову інформацію. Вони також переглядають заголовки, деякі посилання і відправляють проіндексовану інформацію до бази даних пошукового механізму.</w:t>
+      </w:r>
+    </w:p>
+    <w:p>
+      <w:pPr>
+        <w:spacing w:before="0" w:after="0" w:line="360" w:lineRule="auto"/>
+        <w:ind w:firstLine="851"/>
+      </w:pPr>
+      <w:r>
+        <w:t>Пошуковий робот є найважливішим елементом пошукової системи, завданням якого є збір нових даних про сайти та їх оновлення. Пошуковий робот діє приблизно так, як і браузерна програма - зчитує інформацію з веб-сторінок. Його завдання полягає в скануванні сторінок та збереженні розміщеної на них інформації в базу даних пошукової системи, після чого робот переходить за посиланнями на інші сторінки. Кожна пошукова система має свої пошукові боти, які можуть ділитися на роботів, розділених за призначенням.</w:t>
+      </w:r>
+    </w:p>
+    <w:p>
+      <w:pPr>
+        <w:spacing w:before="0" w:after="0" w:line="360" w:lineRule="auto"/>
+        <w:ind w:firstLine="851"/>
+      </w:pPr>
+      <w:r>
+        <w:t>Прикладами пошукових роботів є Googlebot, Bingbot, Yahoo! Slurp, Baiduspider, та багато інших.</w:t>
       </w:r>
     </w:p>
     <w:p>
@@ -1084,77 +1597,41 @@
         <w:pStyle w:val="-20"/>
       </w:pPr>
       <w:r>
-        <w:t xml:space="preserve">3.5.2 Що таке пошукова система, пошуковий робот? Наведіть приклади. </w:t>
-      </w:r>
-    </w:p>
-    <w:p>
-      <w:pPr>
-        <w:spacing w:before="0" w:after="0" w:line="360" w:lineRule="auto"/>
-        <w:ind w:firstLine="851"/>
-      </w:pPr>
-    </w:p>
-    <w:p>
-      <w:pPr>
-        <w:spacing w:before="0" w:after="0" w:line="360" w:lineRule="auto"/>
-        <w:ind w:firstLine="851"/>
-      </w:pPr>
-      <w:r>
-        <w:t>Пошукова система - це онлайн-служба, що надає можливість пошуку інформації в Інтернеті. Програмною частиною пошукової системи є пошукова машина, яка забезпечує функціональність пошукової системи. Пошукові системи призначені для постійного перегляду всіх сторінок, що є в мережі, які в будь-який момент можуть дати відповідь на запитання.</w:t>
-      </w:r>
-    </w:p>
-    <w:p>
-      <w:pPr>
-        <w:spacing w:before="0" w:after="0" w:line="360" w:lineRule="auto"/>
-        <w:ind w:firstLine="851"/>
-      </w:pPr>
-      <w:r>
-        <w:t>Більшість пошукових систем шукають інформацію на сайтах Інтернету, але існують також системи, здатні шукати файли на ftp-серверах, товари в інтернет-магазинах, а також інформацію в групах новин Usenet. Інформацію зручно шукати за пошуковим (ключовим) словом або фразою.</w:t>
-      </w:r>
-    </w:p>
-    <w:p>
-      <w:pPr>
-        <w:spacing w:before="0" w:after="0" w:line="360" w:lineRule="auto"/>
-        <w:ind w:firstLine="851"/>
-      </w:pPr>
-      <w:r>
-        <w:t>Найбільш популярною пошуковою системою в світі є Google, яка складає більше ніж 90% частки серед всіх пошукових систем по всьому світу. Інші популярні пошукові системи включають Bing, Yahoo!, Baidu, Ask.com, WolframAlpha, Swisscows, та інші. Кожна з цих пошукових систем має свої особливості та функціонал, який робить їх унікальними. Наприклад, WolframAlpha групує всю знайдену інформацію в звіт, що робить його корисним для студентів та школярів, а Swisscows гарантує анонімність та благодійність.</w:t>
-      </w:r>
-    </w:p>
-    <w:p>
-      <w:pPr>
-        <w:spacing w:before="0" w:after="0" w:line="360" w:lineRule="auto"/>
-        <w:ind w:firstLine="851"/>
-      </w:pPr>
-    </w:p>
-    <w:p>
-      <w:pPr>
-        <w:spacing w:before="0" w:after="0" w:line="360" w:lineRule="auto"/>
-        <w:ind w:firstLine="851"/>
-      </w:pPr>
-      <w:r>
-        <w:t xml:space="preserve">Пошуковий робот (web crawler, web spider) - це програма, яка є складовою частиною пошукової системи та призначена для перегляду сторінок Інтернету з метою введення інформації про них до бази даних. Пошукові роботи здійснюють загальний пошук інформації в Інтернеті, повідомляють про зміст знайденого </w:t>
-      </w:r>
+        <w:t xml:space="preserve">3.5.3 Що таке індексування сайту? </w:t>
+      </w:r>
+    </w:p>
+    <w:p>
+      <w:pPr>
+        <w:spacing w:before="0" w:after="0" w:line="360" w:lineRule="auto"/>
+        <w:ind w:firstLine="851"/>
+      </w:pPr>
+    </w:p>
+    <w:p>
+      <w:pPr>
+        <w:spacing w:before="0" w:after="0" w:line="360" w:lineRule="auto"/>
+        <w:ind w:firstLine="851"/>
+      </w:pPr>
       <w:r>
         <w:lastRenderedPageBreak/>
-        <w:t>документа, індексують його і добувають підсумкову інформацію. Вони також переглядають заголовки, деякі посилання і відправляють проіндексовану інформацію до бази даних пошукового механізму.</w:t>
-      </w:r>
-    </w:p>
-    <w:p>
-      <w:pPr>
-        <w:spacing w:before="0" w:after="0" w:line="360" w:lineRule="auto"/>
-        <w:ind w:firstLine="851"/>
-      </w:pPr>
-      <w:r>
-        <w:t>Пошуковий робот є найважливішим елементом пошукової системи, завданням якого є збір нових даних про сайти та їх оновлення. Пошуковий робот діє приблизно так, як і браузерна програма - зчитує інформацію з веб-сторінок. Його завдання полягає в скануванні сторінок та збереженні розміщеної на них інформації в базу даних пошукової системи, після чого робот переходить за посиланнями на інші сторінки. Кожна пошукова система має свої пошукові боти, які можуть ділитися на роботів, розділених за призначенням.</w:t>
-      </w:r>
-    </w:p>
-    <w:p>
-      <w:pPr>
-        <w:spacing w:before="0" w:after="0" w:line="360" w:lineRule="auto"/>
-        <w:ind w:firstLine="851"/>
-      </w:pPr>
-      <w:r>
-        <w:t>Прикладами пошукових роботів є Googlebot, Bingbot, Yahoo! Slurp, Baiduspider, та багато інших.</w:t>
+        <w:t>Індексація сайту - це процес, за яким роботи пошукових систем сканують сторінки сайту, аналізують та реєструють їх дані у базі даних пошукової системи. Інформація про сайт та сторінки сайту, такі як посилання, зображення, тексти, відео та інше, заносяться у бази даних пошукових систем і стає доступною для користувачів пошукових сервісів. Індексація сторінок важлива в SEO просуванні сайту.</w:t>
+      </w:r>
+    </w:p>
+    <w:p>
+      <w:pPr>
+        <w:spacing w:before="0" w:after="0" w:line="360" w:lineRule="auto"/>
+        <w:ind w:firstLine="851"/>
+      </w:pPr>
+      <w:r>
+        <w:t>Індексація сайту відбувається у два етапи: сканування та індексування. Сканування - це відправка бота на аналізований сайт, тоді як індексування - це завантаження, обробка та збір даних для включення їх до індексу пошукової системи. Після індексації сторінки зберігаються до пошукового індексу, тобто бази даних, в якій система шукає результати, які відповідають запитам користувачів.</w:t>
+      </w:r>
+    </w:p>
+    <w:p>
+      <w:pPr>
+        <w:spacing w:before="0" w:after="0" w:line="360" w:lineRule="auto"/>
+        <w:ind w:firstLine="851"/>
+      </w:pPr>
+      <w:r>
+        <w:t>Індексацію сайту можна перевірити за допомогою спеціальних форм пошукових систем. Щоб дізнатись, чи сторінка проіндексована, і чи вона в принципі може бути проіндексована, можна використовувати Google Search Console. Якщо сторінки сайту не проіндексовані, то можна використовувати різні методи, такі як додавання сайту до спеціалізованих форм пошукових систем, використання файлів robots.txt та sitemap.xml, видалення URL через спеціальні плагіни та інші.</w:t>
       </w:r>
     </w:p>
     <w:p>
@@ -1168,44 +1645,35 @@
         <w:pStyle w:val="-20"/>
       </w:pPr>
       <w:r>
-        <w:t xml:space="preserve">3.5.3 Що таке індексування сайту? </w:t>
-      </w:r>
-    </w:p>
-    <w:p>
-      <w:pPr>
-        <w:spacing w:before="0" w:after="0" w:line="360" w:lineRule="auto"/>
-        <w:ind w:firstLine="851"/>
-      </w:pPr>
-    </w:p>
-    <w:p>
-      <w:pPr>
-        <w:spacing w:before="0" w:after="0" w:line="360" w:lineRule="auto"/>
-        <w:ind w:firstLine="851"/>
-      </w:pPr>
-      <w:r>
-        <w:t>Індексація сайту - це процес, за яким роботи пошукових систем сканують сторінки сайту, аналізують та реєструють їх дані у базі даних пошукової системи. Інформація про сайт та сторінки сайту, такі як посилання, зображення, тексти, відео та інше, заносяться у бази даних пошукових систем і стає доступною для користувачів пошукових сервісів. Індексація сторінок важлива в SEO просуванні сайту.</w:t>
-      </w:r>
-    </w:p>
-    <w:p>
-      <w:pPr>
-        <w:spacing w:before="0" w:after="0" w:line="360" w:lineRule="auto"/>
-        <w:ind w:firstLine="851"/>
-      </w:pPr>
-      <w:r>
-        <w:t>Індексація сайту відбувається у два етапи: сканування та індексування. Сканування - це відправка бота на аналізований сайт, тоді як індексування - це завантаження, обробка та збір даних для включення їх до індексу пошукової системи. Після індексації сторінки зберігаються до пошукового індексу, тобто бази даних, в якій система шукає результати, які відповідають запитам користувачів.</w:t>
-      </w:r>
-    </w:p>
-    <w:p>
-      <w:pPr>
-        <w:spacing w:before="0" w:after="0" w:line="360" w:lineRule="auto"/>
-        <w:ind w:firstLine="851"/>
-      </w:pPr>
-      <w:r>
-        <w:t xml:space="preserve">Індексацію сайту можна перевірити за допомогою спеціальних форм пошукових систем. Щоб дізнатись, чи сторінка проіндексована, і чи вона в </w:t>
+        <w:t xml:space="preserve">3.5.4 Поясніть значення термінів «запит» та «ключове слово». </w:t>
+      </w:r>
+    </w:p>
+    <w:p>
+      <w:pPr>
+        <w:spacing w:before="0" w:after="0" w:line="360" w:lineRule="auto"/>
+        <w:ind w:firstLine="851"/>
+      </w:pPr>
+    </w:p>
+    <w:p>
+      <w:pPr>
+        <w:spacing w:before="0" w:after="0" w:line="360" w:lineRule="auto"/>
+        <w:ind w:firstLine="851"/>
+      </w:pPr>
+      <w:r>
+        <w:t>Ключове слово - це слово або фраза, яку використовують для пошуку інформації в базі даних або в Інтернеті. Воно відображає інформацію, яку потрібно знайти. Ключове слово може бути одним словом або фразою, яка складається з кількох слів.</w:t>
+      </w:r>
+    </w:p>
+    <w:p>
+      <w:pPr>
+        <w:spacing w:before="0" w:after="0" w:line="360" w:lineRule="auto"/>
+        <w:ind w:firstLine="851"/>
+      </w:pPr>
+      <w:r>
+        <w:t xml:space="preserve">Запит - це набір ключових слів, за якими здійснюють пошук і відбір інформації в базі даних або в Інтернеті. Запит може містити одне або кілька ключових слів, а також оператори, які допомагають здійснювати більш точний </w:t>
       </w:r>
       <w:r>
         <w:lastRenderedPageBreak/>
-        <w:t>принципі може бути проіндексована, можна використовувати Google Search Console. Якщо сторінки сайту не проіндексовані, то можна використовувати різні методи, такі як додавання сайту до спеціалізованих форм пошукових систем, використання файлів robots.txt та sitemap.xml, видалення URL через спеціальні плагіни та інші.</w:t>
+        <w:t>пошук. Запит дозволяє знайти інформацію, яка відповідає певним критеріям, вказаним у запиті.</w:t>
       </w:r>
     </w:p>
     <w:p>
@@ -1219,44 +1687,6 @@
         <w:pStyle w:val="-20"/>
       </w:pPr>
       <w:r>
-        <w:t xml:space="preserve">3.5.4 Поясніть значення термінів «запит» та «ключове слово». </w:t>
-      </w:r>
-    </w:p>
-    <w:p>
-      <w:pPr>
-        <w:spacing w:before="0" w:after="0" w:line="360" w:lineRule="auto"/>
-        <w:ind w:firstLine="851"/>
-      </w:pPr>
-    </w:p>
-    <w:p>
-      <w:pPr>
-        <w:spacing w:before="0" w:after="0" w:line="360" w:lineRule="auto"/>
-        <w:ind w:firstLine="851"/>
-      </w:pPr>
-      <w:r>
-        <w:t>Ключове слово - це слово або фраза, яку використовують для пошуку інформації в базі даних або в Інтернеті. Воно відображає інформацію, яку потрібно знайти. Ключове слово може бути одним словом або фразою, яка складається з кількох слів.</w:t>
-      </w:r>
-    </w:p>
-    <w:p>
-      <w:pPr>
-        <w:spacing w:before="0" w:after="0" w:line="360" w:lineRule="auto"/>
-        <w:ind w:firstLine="851"/>
-      </w:pPr>
-      <w:r>
-        <w:t>Запит - це набір ключових слів, за якими здійснюють пошук і відбір інформації в базі даних або в Інтернеті. Запит може містити одне або кілька ключових слів, а також оператори, які допомагають здійснювати більш точний пошук. Запит дозволяє знайти інформацію, яка відповідає певним критеріям, вказаним у запиті.</w:t>
-      </w:r>
-    </w:p>
-    <w:p>
-      <w:pPr>
-        <w:spacing w:before="0" w:after="0" w:line="360" w:lineRule="auto"/>
-        <w:ind w:firstLine="851"/>
-      </w:pPr>
-    </w:p>
-    <w:p>
-      <w:pPr>
-        <w:pStyle w:val="-20"/>
-      </w:pPr>
-      <w:r>
         <w:t>3.5.5 Наведіть  основні  оператори,  що  використовуються у пошукових запитах.</w:t>
       </w:r>
     </w:p>
@@ -1281,11 +1711,7 @@
         <w:ind w:firstLine="851"/>
       </w:pPr>
       <w:r>
-        <w:t xml:space="preserve">Команда site: дозволяє обмежити пошук результатами тільки з зазначеного сайту. Команда intitle: шукає сторінки, у заголовках яких міститься вказаний текст. Команда inurl: шукає сторінки, у URL яких міститься вказаний текст. Команда filetype: дозволяє шукати файли певного типу. Команда related: шукає </w:t>
-      </w:r>
-      <w:r>
-        <w:lastRenderedPageBreak/>
-        <w:t>сторінки, пов'язані з вказаним сайтом. Команда cache: дозволяє переглянути кеш-версію сторінки. Команда allinanchor: шукає сторінки, на які посилаються інші сторінки з вказаним текстом як якірним текстом. Команда allintext: шукає сторінки, на яких міститься вказаний текст. Команда allintitle: шукає сторінки, у заголовках яких міститься вказаний текст. Команда allinurl: шукає сторінки, у URL яких міститься вказаний текст. Команда OR рівнозначна пошуку з "або". Команда AND дозволяє шукати сторінки, на яких містяться обидва вказані слова. Команда " " дозволяє шукати фразу в точному порядку. Команда - виключає слово з пошукового запиту. Команда # дозволяє шукати з певним ніком або хештегом.</w:t>
+        <w:t>Команда site: дозволяє обмежити пошук результатами тільки з зазначеного сайту. Команда intitle: шукає сторінки, у заголовках яких міститься вказаний текст. Команда inurl: шукає сторінки, у URL яких міститься вказаний текст. Команда filetype: дозволяє шукати файли певного типу. Команда related: шукає сторінки, пов'язані з вказаним сайтом. Команда cache: дозволяє переглянути кеш-версію сторінки. Команда allinanchor: шукає сторінки, на які посилаються інші сторінки з вказаним текстом як якірним текстом. Команда allintext: шукає сторінки, на яких міститься вказаний текст. Команда allintitle: шукає сторінки, у заголовках яких міститься вказаний текст. Команда allinurl: шукає сторінки, у URL яких міститься вказаний текст. Команда OR рівнозначна пошуку з "або". Команда AND дозволяє шукати сторінки, на яких містяться обидва вказані слова. Команда " " дозволяє шукати фразу в точному порядку. Команда - виключає слово з пошукового запиту. Команда # дозволяє шукати з певним ніком або хештегом.</w:t>
       </w:r>
     </w:p>
     <w:sectPr>

</xml_diff>

<commit_message>
Monday, April 24, 2023, 8:48:28 PM Eastern European Summer Time
</commit_message>
<xml_diff>
--- a/year1-term2/SS/lb3/звіт.docx
+++ b/year1-term2/SS/lb3/звіт.docx
@@ -6,6 +6,7 @@
       <w:pPr>
         <w:pStyle w:val="a4"/>
         <w:spacing w:line="360" w:lineRule="auto"/>
+        <w:ind w:firstLine="851"/>
         <w:jc w:val="center"/>
         <w:rPr>
           <w:b/>
@@ -23,6 +24,7 @@
     <w:p>
       <w:pPr>
         <w:spacing w:before="0" w:after="0" w:line="360" w:lineRule="auto"/>
+        <w:ind w:firstLine="851"/>
         <w:jc w:val="center"/>
         <w:rPr>
           <w:b/>
@@ -40,6 +42,7 @@
     <w:p>
       <w:pPr>
         <w:spacing w:before="0" w:after="0" w:line="360" w:lineRule="auto"/>
+        <w:ind w:firstLine="851"/>
         <w:jc w:val="right"/>
       </w:pPr>
       <w:r>
@@ -49,6 +52,7 @@
     <w:p>
       <w:pPr>
         <w:spacing w:before="0" w:after="0" w:line="360" w:lineRule="auto"/>
+        <w:ind w:firstLine="851"/>
         <w:jc w:val="center"/>
       </w:pPr>
       <w:r>
@@ -58,6 +62,7 @@
     <w:p>
       <w:pPr>
         <w:spacing w:before="0" w:after="0" w:line="360" w:lineRule="auto"/>
+        <w:ind w:firstLine="851"/>
         <w:jc w:val="center"/>
       </w:pPr>
       <w:r>
@@ -67,6 +72,7 @@
     <w:p>
       <w:pPr>
         <w:spacing w:before="0" w:after="0" w:line="360" w:lineRule="auto"/>
+        <w:ind w:firstLine="851"/>
         <w:jc w:val="center"/>
       </w:pPr>
       <w:r>
@@ -76,12 +82,14 @@
     <w:p>
       <w:pPr>
         <w:spacing w:before="0" w:after="0" w:line="360" w:lineRule="auto"/>
+        <w:ind w:firstLine="851"/>
         <w:jc w:val="center"/>
       </w:pPr>
     </w:p>
     <w:p>
       <w:pPr>
         <w:spacing w:before="0" w:after="0" w:line="360" w:lineRule="auto"/>
+        <w:ind w:firstLine="851"/>
         <w:jc w:val="center"/>
         <w:rPr>
           <w:b/>
@@ -97,6 +105,7 @@
     <w:p>
       <w:pPr>
         <w:spacing w:before="0" w:after="0" w:line="360" w:lineRule="auto"/>
+        <w:ind w:firstLine="851"/>
         <w:jc w:val="center"/>
         <w:rPr>
           <w:lang w:val="en-US"/>
@@ -115,6 +124,7 @@
     <w:p>
       <w:pPr>
         <w:spacing w:before="0" w:after="0" w:line="360" w:lineRule="auto"/>
+        <w:ind w:firstLine="851"/>
         <w:jc w:val="center"/>
       </w:pPr>
       <w:r>
@@ -124,6 +134,7 @@
     <w:p>
       <w:pPr>
         <w:spacing w:before="0" w:after="0" w:line="360" w:lineRule="auto"/>
+        <w:ind w:firstLine="851"/>
         <w:jc w:val="center"/>
       </w:pPr>
       <w:r>
@@ -139,6 +150,7 @@
     <w:p>
       <w:pPr>
         <w:spacing w:before="0" w:after="0" w:line="360" w:lineRule="auto"/>
+        <w:ind w:firstLine="851"/>
         <w:jc w:val="center"/>
       </w:pPr>
       <w:r>
@@ -148,6 +160,7 @@
     <w:p>
       <w:pPr>
         <w:spacing w:before="0" w:after="0" w:line="360" w:lineRule="auto"/>
+        <w:ind w:firstLine="851"/>
         <w:jc w:val="center"/>
       </w:pPr>
       <w:r>
@@ -157,6 +170,7 @@
     <w:p>
       <w:pPr>
         <w:spacing w:before="0" w:after="0" w:line="360" w:lineRule="auto"/>
+        <w:ind w:firstLine="851"/>
         <w:jc w:val="center"/>
       </w:pPr>
       <w:r>
@@ -166,6 +180,7 @@
     <w:p>
       <w:pPr>
         <w:spacing w:before="0" w:after="0" w:line="360" w:lineRule="auto"/>
+        <w:ind w:firstLine="851"/>
       </w:pPr>
       <w:r>
         <w:t xml:space="preserve"> </w:t>
@@ -174,21 +189,25 @@
     <w:p>
       <w:pPr>
         <w:spacing w:before="0" w:after="0" w:line="360" w:lineRule="auto"/>
-      </w:pPr>
-    </w:p>
-    <w:p>
-      <w:pPr>
-        <w:spacing w:before="0" w:after="0" w:line="360" w:lineRule="auto"/>
-      </w:pPr>
-    </w:p>
-    <w:p>
-      <w:pPr>
-        <w:spacing w:before="0" w:after="0" w:line="360" w:lineRule="auto"/>
-      </w:pPr>
-    </w:p>
-    <w:p>
-      <w:pPr>
-        <w:spacing w:before="0" w:after="0" w:line="360" w:lineRule="auto"/>
+        <w:ind w:firstLine="851"/>
+      </w:pPr>
+    </w:p>
+    <w:p>
+      <w:pPr>
+        <w:spacing w:before="0" w:after="0" w:line="360" w:lineRule="auto"/>
+        <w:ind w:firstLine="851"/>
+      </w:pPr>
+    </w:p>
+    <w:p>
+      <w:pPr>
+        <w:spacing w:before="0" w:after="0" w:line="360" w:lineRule="auto"/>
+        <w:ind w:firstLine="851"/>
+      </w:pPr>
+    </w:p>
+    <w:p>
+      <w:pPr>
+        <w:spacing w:before="0" w:after="0" w:line="360" w:lineRule="auto"/>
+        <w:ind w:firstLine="851"/>
         <w:rPr>
           <w:b/>
         </w:rPr>
@@ -203,6 +222,7 @@
     <w:p>
       <w:pPr>
         <w:spacing w:before="0" w:after="0" w:line="360" w:lineRule="auto"/>
+        <w:ind w:firstLine="851"/>
       </w:pPr>
       <w:r>
         <w:t xml:space="preserve">студент групи КНТ-122                                                 </w:t>
@@ -215,6 +235,7 @@
     <w:p>
       <w:pPr>
         <w:spacing w:before="0" w:after="0" w:line="360" w:lineRule="auto"/>
+        <w:ind w:firstLine="851"/>
       </w:pPr>
       <w:r>
         <w:t xml:space="preserve"> </w:t>
@@ -223,6 +244,7 @@
     <w:p>
       <w:pPr>
         <w:spacing w:before="0" w:after="0" w:line="360" w:lineRule="auto"/>
+        <w:ind w:firstLine="851"/>
         <w:rPr>
           <w:b/>
         </w:rPr>
@@ -237,6 +259,7 @@
     <w:p>
       <w:pPr>
         <w:spacing w:before="0" w:after="0" w:line="360" w:lineRule="auto"/>
+        <w:ind w:firstLine="851"/>
       </w:pPr>
       <w:r>
         <w:t xml:space="preserve">асистент:                              </w:t>
@@ -253,31 +276,37 @@
     <w:p>
       <w:pPr>
         <w:spacing w:before="0" w:after="0" w:line="360" w:lineRule="auto"/>
-      </w:pPr>
-    </w:p>
-    <w:p>
-      <w:pPr>
-        <w:spacing w:before="0" w:after="0" w:line="360" w:lineRule="auto"/>
-      </w:pPr>
-    </w:p>
-    <w:p>
-      <w:pPr>
-        <w:spacing w:before="0" w:after="0" w:line="360" w:lineRule="auto"/>
-      </w:pPr>
-    </w:p>
-    <w:p>
-      <w:pPr>
-        <w:spacing w:before="0" w:after="0" w:line="360" w:lineRule="auto"/>
-      </w:pPr>
-    </w:p>
-    <w:p>
-      <w:pPr>
-        <w:spacing w:before="0" w:after="0" w:line="360" w:lineRule="auto"/>
-      </w:pPr>
-    </w:p>
-    <w:p>
-      <w:pPr>
-        <w:spacing w:before="0" w:after="0" w:line="360" w:lineRule="auto"/>
+        <w:ind w:firstLine="851"/>
+      </w:pPr>
+    </w:p>
+    <w:p>
+      <w:pPr>
+        <w:spacing w:before="0" w:after="0" w:line="360" w:lineRule="auto"/>
+        <w:ind w:firstLine="851"/>
+      </w:pPr>
+    </w:p>
+    <w:p>
+      <w:pPr>
+        <w:spacing w:before="0" w:after="0" w:line="360" w:lineRule="auto"/>
+        <w:ind w:firstLine="851"/>
+      </w:pPr>
+    </w:p>
+    <w:p>
+      <w:pPr>
+        <w:spacing w:before="0" w:after="0" w:line="360" w:lineRule="auto"/>
+        <w:ind w:firstLine="851"/>
+      </w:pPr>
+    </w:p>
+    <w:p>
+      <w:pPr>
+        <w:spacing w:before="0" w:after="0" w:line="360" w:lineRule="auto"/>
+        <w:ind w:firstLine="851"/>
+      </w:pPr>
+    </w:p>
+    <w:p>
+      <w:pPr>
+        <w:spacing w:before="0" w:after="0" w:line="360" w:lineRule="auto"/>
+        <w:ind w:firstLine="851"/>
         <w:jc w:val="center"/>
       </w:pPr>
       <w:r>
@@ -287,6 +316,7 @@
     <w:p>
       <w:pPr>
         <w:pStyle w:val="-10"/>
+        <w:ind w:firstLine="851"/>
       </w:pPr>
       <w:bookmarkStart w:id="0" w:name="_gjdgxs" w:colFirst="0" w:colLast="0"/>
       <w:bookmarkEnd w:id="0"/>
@@ -916,64 +946,16 @@
         <w:ind w:firstLine="851"/>
       </w:pPr>
       <w:r>
-        <w:t xml:space="preserve">Лінус </w:t>
-      </w:r>
-      <w:proofErr w:type="spellStart"/>
-      <w:r>
-        <w:t>Бенедікт</w:t>
-      </w:r>
-      <w:proofErr w:type="spellEnd"/>
-      <w:r>
-        <w:t xml:space="preserve"> Торвальдс народився 28 грудня 1969 року в Гельсінкі, Фінляндія. Він є </w:t>
-      </w:r>
-      <w:proofErr w:type="spellStart"/>
-      <w:r>
-        <w:t>фінсько</w:t>
-      </w:r>
-      <w:proofErr w:type="spellEnd"/>
-      <w:r>
-        <w:t>-американським програмістом, який започаткував розробку операційної системи Linux. Торвальдс почав розробку Linux у 1991 році, коли він був студентом університету. Він створив ядро операційної системи, а потім відкрив його для спільного використання та розробки. Linux став однією з найпопулярніших операційних систем у світі, використовується він у багатьох сферах, включаючи науку, бізнес та розваги.</w:t>
-      </w:r>
-    </w:p>
-    <w:p>
-      <w:pPr>
-        <w:spacing w:before="0" w:after="0" w:line="360" w:lineRule="auto"/>
-        <w:ind w:firstLine="851"/>
-      </w:pPr>
-      <w:r>
-        <w:t xml:space="preserve">За свою кар'єру Лінус Торвальдс отримав багато нагород та визнання. У 1997 році він отримав премію технологічної інновації від Фонду </w:t>
-      </w:r>
-      <w:proofErr w:type="spellStart"/>
-      <w:r>
-        <w:t>Массачусетського</w:t>
-      </w:r>
-      <w:proofErr w:type="spellEnd"/>
-      <w:r>
-        <w:t xml:space="preserve"> технологічного інституту. У 1999 році журнал </w:t>
-      </w:r>
-      <w:proofErr w:type="spellStart"/>
-      <w:r>
-        <w:t>Time</w:t>
-      </w:r>
-      <w:proofErr w:type="spellEnd"/>
-      <w:r>
-        <w:t xml:space="preserve"> включив його до списку 100 найвпливовіших людей світу. У 2000 році він отримав премію </w:t>
-      </w:r>
-      <w:proofErr w:type="spellStart"/>
-      <w:r>
-        <w:t>Мільвана</w:t>
-      </w:r>
-      <w:proofErr w:type="spellEnd"/>
-      <w:r>
-        <w:t xml:space="preserve"> </w:t>
-      </w:r>
-      <w:proofErr w:type="spellStart"/>
-      <w:r>
-        <w:t>Філдса</w:t>
-      </w:r>
-      <w:proofErr w:type="spellEnd"/>
-      <w:r>
-        <w:t xml:space="preserve"> за свої досягнення в області математики.</w:t>
+        <w:t>Лінус Бенедікт Торвальдс народився 28 грудня 1969 року в Гельсінкі, Фінляндія. Він є фінсько-американським програмістом, який започаткував розробку операційної системи Linux. Торвальдс почав розробку Linux у 1991 році, коли він був студентом університету. Він створив ядро операційної системи, а потім відкрив його для спільного використання та розробки. Linux став однією з найпопулярніших операційних систем у світі, використовується він у багатьох сферах, включаючи науку, бізнес та розваги.</w:t>
+      </w:r>
+    </w:p>
+    <w:p>
+      <w:pPr>
+        <w:spacing w:before="0" w:after="0" w:line="360" w:lineRule="auto"/>
+        <w:ind w:firstLine="851"/>
+      </w:pPr>
+      <w:r>
+        <w:t>За свою кар'єру Лінус Торвальдс отримав багато нагород та визнання. У 1997 році він отримав премію технологічної інновації від Фонду Массачусетського технологічного інституту. У 1999 році журнал Time включив його до списку 100 найвпливовіших людей світу. У 2000 році він отримав премію Мільвана Філдса за свої досягнення в області математики.</w:t>
       </w:r>
     </w:p>
     <w:p>
@@ -1007,87 +989,7 @@
       </w:pPr>
       <w:r>
         <w:lastRenderedPageBreak/>
-        <w:t xml:space="preserve">Стів Джобс народився 24 лютого 1955 року в місті Сан-Франциско, США. Він заснував компанію </w:t>
-      </w:r>
-      <w:proofErr w:type="spellStart"/>
-      <w:r>
-        <w:t>Apple</w:t>
-      </w:r>
-      <w:proofErr w:type="spellEnd"/>
-      <w:r>
-        <w:t xml:space="preserve"> разом із Стівом Возняком в кінці 1970-х років, де створили один з перших комерційно успішних персональних комп'ютерів. Джобс був відомий своїм баченням майбутнього технологій та дизайну, що дозволило йому створити інноваційні продукти, такі як </w:t>
-      </w:r>
-      <w:proofErr w:type="spellStart"/>
-      <w:r>
-        <w:t>iPod</w:t>
-      </w:r>
-      <w:proofErr w:type="spellEnd"/>
-      <w:r>
-        <w:t xml:space="preserve">, </w:t>
-      </w:r>
-      <w:proofErr w:type="spellStart"/>
-      <w:r>
-        <w:t>iPhone</w:t>
-      </w:r>
-      <w:proofErr w:type="spellEnd"/>
-      <w:r>
-        <w:t xml:space="preserve"> та </w:t>
-      </w:r>
-      <w:proofErr w:type="spellStart"/>
-      <w:r>
-        <w:t>iPad</w:t>
-      </w:r>
-      <w:proofErr w:type="spellEnd"/>
-      <w:r>
-        <w:t xml:space="preserve">. Він також був засновником компанії </w:t>
-      </w:r>
-      <w:proofErr w:type="spellStart"/>
-      <w:r>
-        <w:t>Pixar</w:t>
-      </w:r>
-      <w:proofErr w:type="spellEnd"/>
-      <w:r>
-        <w:t xml:space="preserve">, яка стала однією з провідних компаній у галузі анімації. Джобс був визнаний світовим лідером у галузі технологій та бізнесу, його досягнення включають створення першого персонального комп'ютера, революцію в музичній індустрії з випуском </w:t>
-      </w:r>
-      <w:proofErr w:type="spellStart"/>
-      <w:r>
-        <w:t>iPod</w:t>
-      </w:r>
-      <w:proofErr w:type="spellEnd"/>
-      <w:r>
-        <w:t xml:space="preserve"> та </w:t>
-      </w:r>
-      <w:proofErr w:type="spellStart"/>
-      <w:r>
-        <w:t>iTunes</w:t>
-      </w:r>
-      <w:proofErr w:type="spellEnd"/>
-      <w:r>
-        <w:t xml:space="preserve">, а також першого смартфона </w:t>
-      </w:r>
-      <w:proofErr w:type="spellStart"/>
-      <w:r>
-        <w:t>iPhone</w:t>
-      </w:r>
-      <w:proofErr w:type="spellEnd"/>
-      <w:r>
-        <w:t xml:space="preserve">. Він помер у жовтні 2011 року від раку </w:t>
-      </w:r>
-      <w:proofErr w:type="spellStart"/>
-      <w:r>
-        <w:t>піджелудкової</w:t>
-      </w:r>
-      <w:proofErr w:type="spellEnd"/>
-      <w:r>
-        <w:t xml:space="preserve"> залози, але його спадок продовжує жити в </w:t>
-      </w:r>
-      <w:proofErr w:type="spellStart"/>
-      <w:r>
-        <w:t>Apple</w:t>
-      </w:r>
-      <w:proofErr w:type="spellEnd"/>
-      <w:r>
-        <w:t xml:space="preserve"> та в технологічній галузі загалом.</w:t>
+        <w:t>Стів Джобс народився 24 лютого 1955 року в місті Сан-Франциско, США. Він заснував компанію Apple разом із Стівом Возняком в кінці 1970-х років, де створили один з перших комерційно успішних персональних комп'ютерів. Джобс був відомий своїм баченням майбутнього технологій та дизайну, що дозволило йому створити інноваційні продукти, такі як iPod, iPhone та iPad. Він також був засновником компанії Pixar, яка стала однією з провідних компаній у галузі анімації. Джобс був визнаний світовим лідером у галузі технологій та бізнесу, його досягнення включають створення першого персонального комп'ютера, революцію в музичній індустрії з випуском iPod та iTunes, а також першого смартфона iPhone. Він помер у жовтні 2011 року від раку піджелудкової залози, але його спадок продовжує жити в Apple та в технологічній галузі загалом.</w:t>
       </w:r>
     </w:p>
     <w:p>
@@ -1111,71 +1013,7 @@
         <w:ind w:firstLine="851"/>
       </w:pPr>
       <w:r>
-        <w:t xml:space="preserve">Білл Гейтс є одним з найвідоміших підприємців революції персонального комп'ютера. Він народився 28 жовтня 1955 року в </w:t>
-      </w:r>
-      <w:proofErr w:type="spellStart"/>
-      <w:r>
-        <w:t>Сіетлі</w:t>
-      </w:r>
-      <w:proofErr w:type="spellEnd"/>
-      <w:r>
-        <w:t xml:space="preserve">, штат Вашингтон, США. Гейтс заснував компанію Microsoft у 1975 році разом з Полом </w:t>
-      </w:r>
-      <w:proofErr w:type="spellStart"/>
-      <w:r>
-        <w:t>Алленом</w:t>
-      </w:r>
-      <w:proofErr w:type="spellEnd"/>
-      <w:r>
-        <w:t xml:space="preserve">. Він відомий своїми бізнес-практиками, які вважаються </w:t>
-      </w:r>
-      <w:proofErr w:type="spellStart"/>
-      <w:r>
-        <w:t>антиконкурентними</w:t>
-      </w:r>
-      <w:proofErr w:type="spellEnd"/>
-      <w:r>
-        <w:t>. Білл Гейтс є автором книги "</w:t>
-      </w:r>
-      <w:proofErr w:type="spellStart"/>
-      <w:r>
-        <w:t>The</w:t>
-      </w:r>
-      <w:proofErr w:type="spellEnd"/>
-      <w:r>
-        <w:t xml:space="preserve"> </w:t>
-      </w:r>
-      <w:proofErr w:type="spellStart"/>
-      <w:r>
-        <w:t>Road</w:t>
-      </w:r>
-      <w:proofErr w:type="spellEnd"/>
-      <w:r>
-        <w:t xml:space="preserve"> </w:t>
-      </w:r>
-      <w:proofErr w:type="spellStart"/>
-      <w:r>
-        <w:t>Ahead</w:t>
-      </w:r>
-      <w:proofErr w:type="spellEnd"/>
-      <w:r>
-        <w:t xml:space="preserve">", яка була опублікована в 1995 році. Він також відомий своїми благодійними діями, зокрема, через Білл і </w:t>
-      </w:r>
-      <w:proofErr w:type="spellStart"/>
-      <w:r>
-        <w:t>Мелінда</w:t>
-      </w:r>
-      <w:proofErr w:type="spellEnd"/>
-      <w:r>
-        <w:t xml:space="preserve"> Гейтс </w:t>
-      </w:r>
-      <w:proofErr w:type="spellStart"/>
-      <w:r>
-        <w:t>Фаундейшн</w:t>
-      </w:r>
-      <w:proofErr w:type="spellEnd"/>
-      <w:r>
-        <w:t>, яка займається боротьбою зі світовими проблемами, такими як голод, бідність та хвороби. Білл Гейтс є одним з найбагатших людей у світі, а його чистий дохід становить більше 100 мільярдів доларів США.</w:t>
+        <w:t>Білл Гейтс є одним з найвідоміших підприємців революції персонального комп'ютера. Він народився 28 жовтня 1955 року в Сіетлі, штат Вашингтон, США. Гейтс заснував компанію Microsoft у 1975 році разом з Полом Алленом. Він відомий своїми бізнес-практиками, які вважаються антиконкурентними. Білл Гейтс є автором книги "The Road Ahead", яка була опублікована в 1995 році. Він також відомий своїми благодійними діями, зокрема, через Білл і Мелінда Гейтс Фаундейшн, яка займається боротьбою зі світовими проблемами, такими як голод, бідність та хвороби. Білл Гейтс є одним з найбагатших людей у світі, а його чистий дохід становить більше 100 мільярдів доларів США.</w:t>
       </w:r>
     </w:p>
     <w:p>
@@ -1199,23 +1037,7 @@
         <w:ind w:firstLine="851"/>
       </w:pPr>
       <w:r>
-        <w:t xml:space="preserve">Стів Возняк народився 11 серпня 1950 року в місті </w:t>
-      </w:r>
-      <w:proofErr w:type="spellStart"/>
-      <w:r>
-        <w:t>Санівейл</w:t>
-      </w:r>
-      <w:proofErr w:type="spellEnd"/>
-      <w:r>
-        <w:t xml:space="preserve">, штат Каліфорнія, США. Він є американським інженером та підприємцем, який заснував компанію </w:t>
-      </w:r>
-      <w:proofErr w:type="spellStart"/>
-      <w:r>
-        <w:t>Apple</w:t>
-      </w:r>
-      <w:proofErr w:type="spellEnd"/>
-      <w:r>
-        <w:t xml:space="preserve"> разом з Стівом Джобсом. Возняк</w:t>
+        <w:t>Стів Возняк народився 11 серпня 1950 року в місті Санівейл, штат Каліфорнія, США. Він є американським інженером та підприємцем, який заснував компанію Apple разом з Стівом Джобсом. Возняк</w:t>
       </w:r>
       <w:r>
         <w:t xml:space="preserve"> зробив</w:t>
@@ -1255,23 +1077,7 @@
         <w:ind w:firstLine="851"/>
       </w:pPr>
       <w:r>
-        <w:t xml:space="preserve">Ларрі Пейдж народився 26 березня 1973 року в Сполучених Штатах Америки. Він є американським дослідником інтернет-технологій та розробником пошукової системи Google. Пейдж є співзасновником Google разом зі своїм другом Сергієм Бріном. Він також є співзасновником </w:t>
-      </w:r>
-      <w:proofErr w:type="spellStart"/>
-      <w:r>
-        <w:t>Alphabet</w:t>
-      </w:r>
-      <w:proofErr w:type="spellEnd"/>
-      <w:r>
-        <w:t xml:space="preserve"> </w:t>
-      </w:r>
-      <w:proofErr w:type="spellStart"/>
-      <w:r>
-        <w:t>Inc</w:t>
-      </w:r>
-      <w:proofErr w:type="spellEnd"/>
-      <w:r>
-        <w:t xml:space="preserve">., </w:t>
+        <w:t xml:space="preserve">Ларрі Пейдж народився 26 березня 1973 року в Сполучених Штатах Америки. Він є американським дослідником інтернет-технологій та розробником пошукової системи Google. Пейдж є співзасновником Google разом зі своїм другом Сергієм Бріном. Він також є співзасновником Alphabet Inc., </w:t>
       </w:r>
       <w:r>
         <w:t xml:space="preserve">материнської компанії </w:t>
@@ -1286,21 +1092,16 @@
         <w:ind w:firstLine="851"/>
       </w:pPr>
       <w:r>
-        <w:t xml:space="preserve">Пейдж є автором багатьох патентів, пов'язаних з пошуковими системами та інтернет-технологіями. Він також був визнаний журналом </w:t>
-      </w:r>
-      <w:proofErr w:type="spellStart"/>
-      <w:r>
-        <w:t>Time</w:t>
-      </w:r>
-      <w:proofErr w:type="spellEnd"/>
-      <w:r>
-        <w:t xml:space="preserve"> одним з 100 найвпливовіших людей світу у 2004, 2005, 2006 та 2007 роках. У 2002 році він отримав ступінь доктора філософії в галузі комп'ютерних наук з Університету Стенфорда.</w:t>
-      </w:r>
-    </w:p>
-    <w:p>
-      <w:pPr>
-        <w:spacing w:before="0" w:after="0" w:line="360" w:lineRule="auto"/>
-        <w:ind w:firstLine="851"/>
+        <w:t>Пейдж є автором багатьох патентів, пов'язаних з пошуковими системами та інтернет-технологіями. Він також був визнаний журналом Time одним з 100 найвпливовіших людей світу у 2004, 2005, 2006 та 2007 роках. У 2002 році він отримав ступінь доктора філософії в галузі комп'ютерних наук з Університету Стенфорда.</w:t>
+      </w:r>
+    </w:p>
+    <w:p>
+      <w:pPr>
+        <w:spacing w:before="0" w:after="0" w:line="360" w:lineRule="auto"/>
+        <w:ind w:firstLine="851"/>
+        <w:rPr>
+          <w:lang w:val="en-US"/>
+        </w:rPr>
       </w:pPr>
       <w:r>
         <w:t xml:space="preserve">Одним з найбільших досягнень Пейджа є створення Google, яка стала однією з найбільших та найвпливовіших компаній в світі. Він також </w:t>
@@ -1323,36 +1124,761 @@
         <w:pStyle w:val="-20"/>
       </w:pPr>
       <w:r>
-        <w:t>1.</w:t>
-      </w:r>
-      <w:r>
-        <w:t>5</w:t>
-      </w:r>
-      <w:r>
-        <w:t xml:space="preserve"> </w:t>
-      </w:r>
-      <w:r>
-        <w:t>Таблиця порівняння обраних до аналізу браузерів</w:t>
-      </w:r>
-    </w:p>
-    <w:p/>
-    <w:p/>
-    <w:p/>
+        <w:t>1.5 Таблиця порівняння обраних до аналізу браузерів</w:t>
+      </w:r>
+    </w:p>
+    <w:p>
+      <w:pPr>
+        <w:spacing w:before="0" w:after="0" w:line="360" w:lineRule="auto"/>
+        <w:ind w:firstLine="851"/>
+      </w:pPr>
+    </w:p>
+    <w:tbl>
+      <w:tblPr>
+        <w:tblW w:w="0" w:type="auto"/>
+        <w:jc w:val="center"/>
+        <w:tblBorders>
+          <w:top w:val="single" w:sz="6" w:space="0" w:color="auto"/>
+          <w:left w:val="single" w:sz="6" w:space="0" w:color="auto"/>
+          <w:bottom w:val="single" w:sz="6" w:space="0" w:color="auto"/>
+          <w:right w:val="single" w:sz="6" w:space="0" w:color="auto"/>
+        </w:tblBorders>
+        <w:shd w:val="clear" w:color="auto" w:fill="171719"/>
+        <w:tblCellMar>
+          <w:top w:w="15" w:type="dxa"/>
+          <w:left w:w="15" w:type="dxa"/>
+          <w:bottom w:w="15" w:type="dxa"/>
+          <w:right w:w="15" w:type="dxa"/>
+        </w:tblCellMar>
+        <w:tblLook w:val="04A0" w:firstRow="1" w:lastRow="0" w:firstColumn="1" w:lastColumn="0" w:noHBand="0" w:noVBand="1"/>
+      </w:tblPr>
+      <w:tblGrid>
+        <w:gridCol w:w="2199"/>
+        <w:gridCol w:w="2569"/>
+        <w:gridCol w:w="2561"/>
+        <w:gridCol w:w="2585"/>
+      </w:tblGrid>
+      <w:tr>
+        <w:trPr>
+          <w:trHeight w:val="283"/>
+          <w:tblHeader/>
+          <w:jc w:val="center"/>
+        </w:trPr>
+        <w:tc>
+          <w:tcPr>
+            <w:tcW w:w="0" w:type="auto"/>
+            <w:tcBorders>
+              <w:top w:val="single" w:sz="4" w:space="0" w:color="auto"/>
+              <w:left w:val="single" w:sz="4" w:space="0" w:color="auto"/>
+              <w:bottom w:val="single" w:sz="4" w:space="0" w:color="auto"/>
+              <w:right w:val="single" w:sz="4" w:space="0" w:color="auto"/>
+            </w:tcBorders>
+            <w:shd w:val="clear" w:color="auto" w:fill="BFBFBF" w:themeFill="background1" w:themeFillShade="BF"/>
+            <w:tcMar>
+              <w:top w:w="120" w:type="dxa"/>
+              <w:left w:w="120" w:type="dxa"/>
+              <w:bottom w:w="120" w:type="dxa"/>
+              <w:right w:w="120" w:type="dxa"/>
+            </w:tcMar>
+            <w:vAlign w:val="center"/>
+            <w:hideMark/>
+          </w:tcPr>
+          <w:p>
+            <w:pPr>
+              <w:spacing w:before="0" w:after="0" w:line="360" w:lineRule="auto"/>
+              <w:jc w:val="center"/>
+              <w:rPr>
+                <w:b/>
+                <w:bCs/>
+              </w:rPr>
+            </w:pPr>
+            <w:r>
+              <w:rPr>
+                <w:b/>
+                <w:bCs/>
+              </w:rPr>
+              <w:t>Критерії</w:t>
+            </w:r>
+          </w:p>
+        </w:tc>
+        <w:tc>
+          <w:tcPr>
+            <w:tcW w:w="0" w:type="auto"/>
+            <w:tcBorders>
+              <w:top w:val="single" w:sz="4" w:space="0" w:color="auto"/>
+              <w:left w:val="single" w:sz="4" w:space="0" w:color="auto"/>
+              <w:bottom w:val="single" w:sz="4" w:space="0" w:color="auto"/>
+              <w:right w:val="single" w:sz="4" w:space="0" w:color="auto"/>
+            </w:tcBorders>
+            <w:shd w:val="clear" w:color="auto" w:fill="BFBFBF" w:themeFill="background1" w:themeFillShade="BF"/>
+            <w:tcMar>
+              <w:top w:w="120" w:type="dxa"/>
+              <w:left w:w="120" w:type="dxa"/>
+              <w:bottom w:w="120" w:type="dxa"/>
+              <w:right w:w="120" w:type="dxa"/>
+            </w:tcMar>
+            <w:vAlign w:val="center"/>
+            <w:hideMark/>
+          </w:tcPr>
+          <w:p>
+            <w:pPr>
+              <w:spacing w:before="0" w:after="0" w:line="360" w:lineRule="auto"/>
+              <w:jc w:val="center"/>
+              <w:rPr>
+                <w:b/>
+                <w:bCs/>
+              </w:rPr>
+            </w:pPr>
+            <w:r>
+              <w:rPr>
+                <w:b/>
+                <w:bCs/>
+              </w:rPr>
+              <w:t>Edge</w:t>
+            </w:r>
+          </w:p>
+        </w:tc>
+        <w:tc>
+          <w:tcPr>
+            <w:tcW w:w="0" w:type="auto"/>
+            <w:tcBorders>
+              <w:top w:val="single" w:sz="4" w:space="0" w:color="auto"/>
+              <w:left w:val="single" w:sz="4" w:space="0" w:color="auto"/>
+              <w:bottom w:val="single" w:sz="4" w:space="0" w:color="auto"/>
+              <w:right w:val="single" w:sz="4" w:space="0" w:color="auto"/>
+            </w:tcBorders>
+            <w:shd w:val="clear" w:color="auto" w:fill="BFBFBF" w:themeFill="background1" w:themeFillShade="BF"/>
+            <w:tcMar>
+              <w:top w:w="120" w:type="dxa"/>
+              <w:left w:w="120" w:type="dxa"/>
+              <w:bottom w:w="120" w:type="dxa"/>
+              <w:right w:w="120" w:type="dxa"/>
+            </w:tcMar>
+            <w:vAlign w:val="center"/>
+            <w:hideMark/>
+          </w:tcPr>
+          <w:p>
+            <w:pPr>
+              <w:spacing w:before="0" w:after="0" w:line="360" w:lineRule="auto"/>
+              <w:jc w:val="center"/>
+              <w:rPr>
+                <w:b/>
+                <w:bCs/>
+              </w:rPr>
+            </w:pPr>
+            <w:r>
+              <w:rPr>
+                <w:b/>
+                <w:bCs/>
+              </w:rPr>
+              <w:t>Chrome</w:t>
+            </w:r>
+          </w:p>
+        </w:tc>
+        <w:tc>
+          <w:tcPr>
+            <w:tcW w:w="0" w:type="auto"/>
+            <w:tcBorders>
+              <w:top w:val="single" w:sz="4" w:space="0" w:color="auto"/>
+              <w:left w:val="single" w:sz="4" w:space="0" w:color="auto"/>
+              <w:bottom w:val="single" w:sz="4" w:space="0" w:color="auto"/>
+              <w:right w:val="single" w:sz="4" w:space="0" w:color="auto"/>
+            </w:tcBorders>
+            <w:shd w:val="clear" w:color="auto" w:fill="BFBFBF" w:themeFill="background1" w:themeFillShade="BF"/>
+            <w:tcMar>
+              <w:top w:w="120" w:type="dxa"/>
+              <w:left w:w="120" w:type="dxa"/>
+              <w:bottom w:w="120" w:type="dxa"/>
+              <w:right w:w="120" w:type="dxa"/>
+            </w:tcMar>
+            <w:vAlign w:val="center"/>
+            <w:hideMark/>
+          </w:tcPr>
+          <w:p>
+            <w:pPr>
+              <w:spacing w:before="0" w:after="0" w:line="360" w:lineRule="auto"/>
+              <w:jc w:val="center"/>
+              <w:rPr>
+                <w:b/>
+                <w:bCs/>
+              </w:rPr>
+            </w:pPr>
+            <w:r>
+              <w:rPr>
+                <w:b/>
+                <w:bCs/>
+              </w:rPr>
+              <w:t>Internet Explorer</w:t>
+            </w:r>
+          </w:p>
+        </w:tc>
+      </w:tr>
+      <w:tr>
+        <w:trPr>
+          <w:trHeight w:val="283"/>
+          <w:jc w:val="center"/>
+        </w:trPr>
+        <w:tc>
+          <w:tcPr>
+            <w:tcW w:w="0" w:type="auto"/>
+            <w:tcBorders>
+              <w:top w:val="single" w:sz="4" w:space="0" w:color="auto"/>
+              <w:left w:val="single" w:sz="6" w:space="0" w:color="auto"/>
+              <w:bottom w:val="single" w:sz="6" w:space="0" w:color="auto"/>
+              <w:right w:val="single" w:sz="6" w:space="0" w:color="auto"/>
+            </w:tcBorders>
+            <w:shd w:val="clear" w:color="auto" w:fill="FFFFFF" w:themeFill="background1"/>
+            <w:tcMar>
+              <w:top w:w="137" w:type="dxa"/>
+              <w:left w:w="120" w:type="dxa"/>
+              <w:bottom w:w="137" w:type="dxa"/>
+              <w:right w:w="120" w:type="dxa"/>
+            </w:tcMar>
+            <w:vAlign w:val="center"/>
+            <w:hideMark/>
+          </w:tcPr>
+          <w:p>
+            <w:pPr>
+              <w:spacing w:before="0" w:after="0" w:line="360" w:lineRule="auto"/>
+            </w:pPr>
+            <w:r>
+              <w:t>Можливості</w:t>
+            </w:r>
+          </w:p>
+        </w:tc>
+        <w:tc>
+          <w:tcPr>
+            <w:tcW w:w="0" w:type="auto"/>
+            <w:tcBorders>
+              <w:top w:val="single" w:sz="4" w:space="0" w:color="auto"/>
+              <w:left w:val="single" w:sz="6" w:space="0" w:color="auto"/>
+              <w:bottom w:val="single" w:sz="6" w:space="0" w:color="auto"/>
+              <w:right w:val="single" w:sz="6" w:space="0" w:color="auto"/>
+            </w:tcBorders>
+            <w:shd w:val="clear" w:color="auto" w:fill="FFFFFF" w:themeFill="background1"/>
+            <w:tcMar>
+              <w:top w:w="137" w:type="dxa"/>
+              <w:left w:w="120" w:type="dxa"/>
+              <w:bottom w:w="137" w:type="dxa"/>
+              <w:right w:w="120" w:type="dxa"/>
+            </w:tcMar>
+            <w:vAlign w:val="center"/>
+            <w:hideMark/>
+          </w:tcPr>
+          <w:p>
+            <w:pPr>
+              <w:spacing w:before="0" w:after="0" w:line="360" w:lineRule="auto"/>
+            </w:pPr>
+            <w:r>
+              <w:t xml:space="preserve">Вбудований PDF-зчитувач, колекції, режим читання із зануренням, </w:t>
+            </w:r>
+            <w:r>
+              <w:lastRenderedPageBreak/>
+              <w:t>запобігання відстеженню</w:t>
+            </w:r>
+          </w:p>
+        </w:tc>
+        <w:tc>
+          <w:tcPr>
+            <w:tcW w:w="0" w:type="auto"/>
+            <w:tcBorders>
+              <w:top w:val="single" w:sz="4" w:space="0" w:color="auto"/>
+              <w:left w:val="single" w:sz="6" w:space="0" w:color="auto"/>
+              <w:bottom w:val="single" w:sz="6" w:space="0" w:color="auto"/>
+              <w:right w:val="single" w:sz="6" w:space="0" w:color="auto"/>
+            </w:tcBorders>
+            <w:shd w:val="clear" w:color="auto" w:fill="FFFFFF" w:themeFill="background1"/>
+            <w:tcMar>
+              <w:top w:w="137" w:type="dxa"/>
+              <w:left w:w="120" w:type="dxa"/>
+              <w:bottom w:w="137" w:type="dxa"/>
+              <w:right w:w="120" w:type="dxa"/>
+            </w:tcMar>
+            <w:vAlign w:val="center"/>
+            <w:hideMark/>
+          </w:tcPr>
+          <w:p>
+            <w:pPr>
+              <w:spacing w:before="0" w:after="0" w:line="360" w:lineRule="auto"/>
+            </w:pPr>
+            <w:r>
+              <w:lastRenderedPageBreak/>
+              <w:t xml:space="preserve">Вбудований PDF-зчитувач, розширення, </w:t>
+            </w:r>
+            <w:r>
+              <w:lastRenderedPageBreak/>
+              <w:t>синхронізація між пристроями</w:t>
+            </w:r>
+          </w:p>
+        </w:tc>
+        <w:tc>
+          <w:tcPr>
+            <w:tcW w:w="0" w:type="auto"/>
+            <w:tcBorders>
+              <w:top w:val="single" w:sz="4" w:space="0" w:color="auto"/>
+              <w:left w:val="single" w:sz="6" w:space="0" w:color="auto"/>
+              <w:bottom w:val="single" w:sz="6" w:space="0" w:color="auto"/>
+              <w:right w:val="single" w:sz="6" w:space="0" w:color="auto"/>
+            </w:tcBorders>
+            <w:shd w:val="clear" w:color="auto" w:fill="FFFFFF" w:themeFill="background1"/>
+            <w:tcMar>
+              <w:top w:w="137" w:type="dxa"/>
+              <w:left w:w="120" w:type="dxa"/>
+              <w:bottom w:w="137" w:type="dxa"/>
+              <w:right w:w="120" w:type="dxa"/>
+            </w:tcMar>
+            <w:vAlign w:val="center"/>
+            <w:hideMark/>
+          </w:tcPr>
+          <w:p>
+            <w:pPr>
+              <w:spacing w:before="0" w:after="0" w:line="360" w:lineRule="auto"/>
+            </w:pPr>
+            <w:r>
+              <w:lastRenderedPageBreak/>
+              <w:t>Сумісність зі старими веб-сайтами, елементи керування ActiveX</w:t>
+            </w:r>
+          </w:p>
+        </w:tc>
+      </w:tr>
+      <w:tr>
+        <w:trPr>
+          <w:trHeight w:val="283"/>
+          <w:jc w:val="center"/>
+        </w:trPr>
+        <w:tc>
+          <w:tcPr>
+            <w:tcW w:w="0" w:type="auto"/>
+            <w:tcBorders>
+              <w:top w:val="single" w:sz="6" w:space="0" w:color="auto"/>
+              <w:left w:val="single" w:sz="6" w:space="0" w:color="auto"/>
+              <w:bottom w:val="single" w:sz="6" w:space="0" w:color="auto"/>
+              <w:right w:val="single" w:sz="6" w:space="0" w:color="auto"/>
+            </w:tcBorders>
+            <w:shd w:val="clear" w:color="auto" w:fill="FFFFFF" w:themeFill="background1"/>
+            <w:tcMar>
+              <w:top w:w="137" w:type="dxa"/>
+              <w:left w:w="120" w:type="dxa"/>
+              <w:bottom w:w="137" w:type="dxa"/>
+              <w:right w:w="120" w:type="dxa"/>
+            </w:tcMar>
+            <w:vAlign w:val="center"/>
+            <w:hideMark/>
+          </w:tcPr>
+          <w:p>
+            <w:pPr>
+              <w:spacing w:before="0" w:after="0" w:line="360" w:lineRule="auto"/>
+            </w:pPr>
+            <w:r>
+              <w:lastRenderedPageBreak/>
+              <w:t>Простота використання</w:t>
+            </w:r>
+          </w:p>
+        </w:tc>
+        <w:tc>
+          <w:tcPr>
+            <w:tcW w:w="0" w:type="auto"/>
+            <w:tcBorders>
+              <w:top w:val="single" w:sz="6" w:space="0" w:color="auto"/>
+              <w:left w:val="single" w:sz="6" w:space="0" w:color="auto"/>
+              <w:bottom w:val="single" w:sz="6" w:space="0" w:color="auto"/>
+              <w:right w:val="single" w:sz="6" w:space="0" w:color="auto"/>
+            </w:tcBorders>
+            <w:shd w:val="clear" w:color="auto" w:fill="FFFFFF" w:themeFill="background1"/>
+            <w:tcMar>
+              <w:top w:w="137" w:type="dxa"/>
+              <w:left w:w="120" w:type="dxa"/>
+              <w:bottom w:w="137" w:type="dxa"/>
+              <w:right w:w="120" w:type="dxa"/>
+            </w:tcMar>
+            <w:vAlign w:val="center"/>
+            <w:hideMark/>
+          </w:tcPr>
+          <w:p>
+            <w:pPr>
+              <w:spacing w:before="0" w:after="0" w:line="360" w:lineRule="auto"/>
+            </w:pPr>
+            <w:r>
+              <w:t xml:space="preserve">Зручний інтерфейс, проста навігація, </w:t>
+            </w:r>
+            <w:proofErr w:type="spellStart"/>
+            <w:r>
+              <w:t>налаштовувана</w:t>
+            </w:r>
+            <w:proofErr w:type="spellEnd"/>
+            <w:r>
+              <w:t xml:space="preserve"> стартова сторінка</w:t>
+            </w:r>
+          </w:p>
+        </w:tc>
+        <w:tc>
+          <w:tcPr>
+            <w:tcW w:w="0" w:type="auto"/>
+            <w:tcBorders>
+              <w:top w:val="single" w:sz="6" w:space="0" w:color="auto"/>
+              <w:left w:val="single" w:sz="6" w:space="0" w:color="auto"/>
+              <w:bottom w:val="single" w:sz="6" w:space="0" w:color="auto"/>
+              <w:right w:val="single" w:sz="6" w:space="0" w:color="auto"/>
+            </w:tcBorders>
+            <w:shd w:val="clear" w:color="auto" w:fill="FFFFFF" w:themeFill="background1"/>
+            <w:tcMar>
+              <w:top w:w="137" w:type="dxa"/>
+              <w:left w:w="120" w:type="dxa"/>
+              <w:bottom w:w="137" w:type="dxa"/>
+              <w:right w:w="120" w:type="dxa"/>
+            </w:tcMar>
+            <w:vAlign w:val="center"/>
+            <w:hideMark/>
+          </w:tcPr>
+          <w:p>
+            <w:pPr>
+              <w:spacing w:before="0" w:after="0" w:line="360" w:lineRule="auto"/>
+            </w:pPr>
+            <w:r>
+              <w:t xml:space="preserve">Зручний інтерфейс, проста навігація, </w:t>
+            </w:r>
+            <w:proofErr w:type="spellStart"/>
+            <w:r>
+              <w:t>налаштовувана</w:t>
+            </w:r>
+            <w:proofErr w:type="spellEnd"/>
+            <w:r>
+              <w:t xml:space="preserve"> стартова сторінка</w:t>
+            </w:r>
+          </w:p>
+        </w:tc>
+        <w:tc>
+          <w:tcPr>
+            <w:tcW w:w="0" w:type="auto"/>
+            <w:tcBorders>
+              <w:top w:val="single" w:sz="6" w:space="0" w:color="auto"/>
+              <w:left w:val="single" w:sz="6" w:space="0" w:color="auto"/>
+              <w:bottom w:val="single" w:sz="6" w:space="0" w:color="auto"/>
+              <w:right w:val="single" w:sz="6" w:space="0" w:color="auto"/>
+            </w:tcBorders>
+            <w:shd w:val="clear" w:color="auto" w:fill="FFFFFF" w:themeFill="background1"/>
+            <w:tcMar>
+              <w:top w:w="137" w:type="dxa"/>
+              <w:left w:w="120" w:type="dxa"/>
+              <w:bottom w:w="137" w:type="dxa"/>
+              <w:right w:w="120" w:type="dxa"/>
+            </w:tcMar>
+            <w:vAlign w:val="center"/>
+            <w:hideMark/>
+          </w:tcPr>
+          <w:p>
+            <w:pPr>
+              <w:spacing w:before="0" w:after="0" w:line="360" w:lineRule="auto"/>
+            </w:pPr>
+            <w:r>
+              <w:t xml:space="preserve">Зручний інтерфейс, проста навігація, </w:t>
+            </w:r>
+            <w:proofErr w:type="spellStart"/>
+            <w:r>
+              <w:t>налаштовувана</w:t>
+            </w:r>
+            <w:proofErr w:type="spellEnd"/>
+            <w:r>
+              <w:t xml:space="preserve"> стартова сторінка</w:t>
+            </w:r>
+          </w:p>
+        </w:tc>
+      </w:tr>
+      <w:tr>
+        <w:trPr>
+          <w:trHeight w:val="283"/>
+          <w:jc w:val="center"/>
+        </w:trPr>
+        <w:tc>
+          <w:tcPr>
+            <w:tcW w:w="0" w:type="auto"/>
+            <w:tcBorders>
+              <w:top w:val="single" w:sz="6" w:space="0" w:color="auto"/>
+              <w:left w:val="single" w:sz="6" w:space="0" w:color="auto"/>
+              <w:bottom w:val="single" w:sz="6" w:space="0" w:color="auto"/>
+              <w:right w:val="single" w:sz="6" w:space="0" w:color="auto"/>
+            </w:tcBorders>
+            <w:shd w:val="clear" w:color="auto" w:fill="FFFFFF" w:themeFill="background1"/>
+            <w:tcMar>
+              <w:top w:w="137" w:type="dxa"/>
+              <w:left w:w="120" w:type="dxa"/>
+              <w:bottom w:w="137" w:type="dxa"/>
+              <w:right w:w="120" w:type="dxa"/>
+            </w:tcMar>
+            <w:vAlign w:val="center"/>
+            <w:hideMark/>
+          </w:tcPr>
+          <w:p>
+            <w:pPr>
+              <w:spacing w:before="0" w:after="0" w:line="360" w:lineRule="auto"/>
+            </w:pPr>
+            <w:r>
+              <w:t>Продуктивність</w:t>
+            </w:r>
+          </w:p>
+        </w:tc>
+        <w:tc>
+          <w:tcPr>
+            <w:tcW w:w="0" w:type="auto"/>
+            <w:tcBorders>
+              <w:top w:val="single" w:sz="6" w:space="0" w:color="auto"/>
+              <w:left w:val="single" w:sz="6" w:space="0" w:color="auto"/>
+              <w:bottom w:val="single" w:sz="6" w:space="0" w:color="auto"/>
+              <w:right w:val="single" w:sz="6" w:space="0" w:color="auto"/>
+            </w:tcBorders>
+            <w:shd w:val="clear" w:color="auto" w:fill="FFFFFF" w:themeFill="background1"/>
+            <w:tcMar>
+              <w:top w:w="137" w:type="dxa"/>
+              <w:left w:w="120" w:type="dxa"/>
+              <w:bottom w:w="137" w:type="dxa"/>
+              <w:right w:w="120" w:type="dxa"/>
+            </w:tcMar>
+            <w:vAlign w:val="center"/>
+            <w:hideMark/>
+          </w:tcPr>
+          <w:p>
+            <w:pPr>
+              <w:spacing w:before="0" w:after="0" w:line="360" w:lineRule="auto"/>
+            </w:pPr>
+            <w:r>
+              <w:t>Швидкий перегляд, низьке використання пам'яті, тривалий час роботи від акумулятора</w:t>
+            </w:r>
+          </w:p>
+        </w:tc>
+        <w:tc>
+          <w:tcPr>
+            <w:tcW w:w="0" w:type="auto"/>
+            <w:tcBorders>
+              <w:top w:val="single" w:sz="6" w:space="0" w:color="auto"/>
+              <w:left w:val="single" w:sz="6" w:space="0" w:color="auto"/>
+              <w:bottom w:val="single" w:sz="6" w:space="0" w:color="auto"/>
+              <w:right w:val="single" w:sz="6" w:space="0" w:color="auto"/>
+            </w:tcBorders>
+            <w:shd w:val="clear" w:color="auto" w:fill="FFFFFF" w:themeFill="background1"/>
+            <w:tcMar>
+              <w:top w:w="137" w:type="dxa"/>
+              <w:left w:w="120" w:type="dxa"/>
+              <w:bottom w:w="137" w:type="dxa"/>
+              <w:right w:w="120" w:type="dxa"/>
+            </w:tcMar>
+            <w:vAlign w:val="center"/>
+            <w:hideMark/>
+          </w:tcPr>
+          <w:p>
+            <w:pPr>
+              <w:spacing w:before="0" w:after="0" w:line="360" w:lineRule="auto"/>
+            </w:pPr>
+            <w:r>
+              <w:t>Швидкий перегляд, низьке використання пам'яті, тривалий час роботи від акумулятора</w:t>
+            </w:r>
+          </w:p>
+        </w:tc>
+        <w:tc>
+          <w:tcPr>
+            <w:tcW w:w="0" w:type="auto"/>
+            <w:tcBorders>
+              <w:top w:val="single" w:sz="6" w:space="0" w:color="auto"/>
+              <w:left w:val="single" w:sz="6" w:space="0" w:color="auto"/>
+              <w:bottom w:val="single" w:sz="6" w:space="0" w:color="auto"/>
+              <w:right w:val="single" w:sz="6" w:space="0" w:color="auto"/>
+            </w:tcBorders>
+            <w:shd w:val="clear" w:color="auto" w:fill="FFFFFF" w:themeFill="background1"/>
+            <w:tcMar>
+              <w:top w:w="137" w:type="dxa"/>
+              <w:left w:w="120" w:type="dxa"/>
+              <w:bottom w:w="137" w:type="dxa"/>
+              <w:right w:w="120" w:type="dxa"/>
+            </w:tcMar>
+            <w:vAlign w:val="center"/>
+            <w:hideMark/>
+          </w:tcPr>
+          <w:p>
+            <w:pPr>
+              <w:spacing w:before="0" w:after="0" w:line="360" w:lineRule="auto"/>
+            </w:pPr>
+            <w:r>
+              <w:rPr>
+                <w:bdr w:val="single" w:sz="2" w:space="0" w:color="E5E7EB" w:frame="1"/>
+              </w:rPr>
+              <w:t>Повільний перегляд веб-сторінок, високе використання пам'яті, низький час автономної роботи</w:t>
+            </w:r>
+          </w:p>
+        </w:tc>
+      </w:tr>
+      <w:tr>
+        <w:trPr>
+          <w:trHeight w:val="283"/>
+          <w:jc w:val="center"/>
+        </w:trPr>
+        <w:tc>
+          <w:tcPr>
+            <w:tcW w:w="0" w:type="auto"/>
+            <w:tcBorders>
+              <w:top w:val="single" w:sz="6" w:space="0" w:color="auto"/>
+              <w:left w:val="single" w:sz="6" w:space="0" w:color="auto"/>
+              <w:bottom w:val="single" w:sz="6" w:space="0" w:color="auto"/>
+              <w:right w:val="single" w:sz="6" w:space="0" w:color="auto"/>
+            </w:tcBorders>
+            <w:shd w:val="clear" w:color="auto" w:fill="FFFFFF" w:themeFill="background1"/>
+            <w:tcMar>
+              <w:top w:w="137" w:type="dxa"/>
+              <w:left w:w="120" w:type="dxa"/>
+              <w:bottom w:w="137" w:type="dxa"/>
+              <w:right w:w="120" w:type="dxa"/>
+            </w:tcMar>
+            <w:vAlign w:val="center"/>
+            <w:hideMark/>
+          </w:tcPr>
+          <w:p>
+            <w:pPr>
+              <w:spacing w:before="0" w:after="0" w:line="360" w:lineRule="auto"/>
+            </w:pPr>
+            <w:r>
+              <w:t>Безпека</w:t>
+            </w:r>
+          </w:p>
+        </w:tc>
+        <w:tc>
+          <w:tcPr>
+            <w:tcW w:w="0" w:type="auto"/>
+            <w:tcBorders>
+              <w:top w:val="single" w:sz="6" w:space="0" w:color="auto"/>
+              <w:left w:val="single" w:sz="6" w:space="0" w:color="auto"/>
+              <w:bottom w:val="single" w:sz="6" w:space="0" w:color="auto"/>
+              <w:right w:val="single" w:sz="6" w:space="0" w:color="auto"/>
+            </w:tcBorders>
+            <w:shd w:val="clear" w:color="auto" w:fill="FFFFFF" w:themeFill="background1"/>
+            <w:tcMar>
+              <w:top w:w="137" w:type="dxa"/>
+              <w:left w:w="120" w:type="dxa"/>
+              <w:bottom w:w="137" w:type="dxa"/>
+              <w:right w:w="120" w:type="dxa"/>
+            </w:tcMar>
+            <w:vAlign w:val="center"/>
+            <w:hideMark/>
+          </w:tcPr>
+          <w:p>
+            <w:pPr>
+              <w:spacing w:before="0" w:after="0" w:line="360" w:lineRule="auto"/>
+            </w:pPr>
+            <w:r>
+              <w:t xml:space="preserve">Розширені функції безпеки, регулярні оновлення, захист від </w:t>
+            </w:r>
+            <w:proofErr w:type="spellStart"/>
+            <w:r>
+              <w:t>фішингу</w:t>
+            </w:r>
+            <w:proofErr w:type="spellEnd"/>
+            <w:r>
+              <w:t xml:space="preserve"> та шкідливих програм</w:t>
+            </w:r>
+          </w:p>
+        </w:tc>
+        <w:tc>
+          <w:tcPr>
+            <w:tcW w:w="0" w:type="auto"/>
+            <w:tcBorders>
+              <w:top w:val="single" w:sz="6" w:space="0" w:color="auto"/>
+              <w:left w:val="single" w:sz="6" w:space="0" w:color="auto"/>
+              <w:bottom w:val="single" w:sz="6" w:space="0" w:color="auto"/>
+              <w:right w:val="single" w:sz="6" w:space="0" w:color="auto"/>
+            </w:tcBorders>
+            <w:shd w:val="clear" w:color="auto" w:fill="FFFFFF" w:themeFill="background1"/>
+            <w:tcMar>
+              <w:top w:w="137" w:type="dxa"/>
+              <w:left w:w="120" w:type="dxa"/>
+              <w:bottom w:w="137" w:type="dxa"/>
+              <w:right w:w="120" w:type="dxa"/>
+            </w:tcMar>
+            <w:vAlign w:val="center"/>
+            <w:hideMark/>
+          </w:tcPr>
+          <w:p>
+            <w:pPr>
+              <w:spacing w:before="0" w:after="0" w:line="360" w:lineRule="auto"/>
+            </w:pPr>
+            <w:r>
+              <w:t xml:space="preserve">Розширені функції безпеки, регулярні оновлення, захист від </w:t>
+            </w:r>
+            <w:proofErr w:type="spellStart"/>
+            <w:r>
+              <w:t>фішингу</w:t>
+            </w:r>
+            <w:proofErr w:type="spellEnd"/>
+            <w:r>
+              <w:t xml:space="preserve"> та шкідливих програм</w:t>
+            </w:r>
+          </w:p>
+        </w:tc>
+        <w:tc>
+          <w:tcPr>
+            <w:tcW w:w="0" w:type="auto"/>
+            <w:tcBorders>
+              <w:top w:val="single" w:sz="6" w:space="0" w:color="auto"/>
+              <w:left w:val="single" w:sz="6" w:space="0" w:color="auto"/>
+              <w:bottom w:val="single" w:sz="6" w:space="0" w:color="auto"/>
+              <w:right w:val="single" w:sz="6" w:space="0" w:color="auto"/>
+            </w:tcBorders>
+            <w:shd w:val="clear" w:color="auto" w:fill="FFFFFF" w:themeFill="background1"/>
+            <w:tcMar>
+              <w:top w:w="137" w:type="dxa"/>
+              <w:left w:w="120" w:type="dxa"/>
+              <w:bottom w:w="137" w:type="dxa"/>
+              <w:right w:w="120" w:type="dxa"/>
+            </w:tcMar>
+            <w:vAlign w:val="center"/>
+            <w:hideMark/>
+          </w:tcPr>
+          <w:p>
+            <w:pPr>
+              <w:spacing w:before="0" w:after="0" w:line="360" w:lineRule="auto"/>
+            </w:pPr>
+            <w:r>
+              <w:t>Вразливий до загроз безпеки, більше не підтримується корпорацією Майкрософт</w:t>
+            </w:r>
+          </w:p>
+        </w:tc>
+      </w:tr>
+    </w:tbl>
+    <w:p>
+      <w:pPr>
+        <w:spacing w:before="0" w:after="0" w:line="360" w:lineRule="auto"/>
+        <w:ind w:firstLine="851"/>
+      </w:pPr>
+    </w:p>
+    <w:p>
+      <w:pPr>
+        <w:spacing w:before="0" w:after="0" w:line="360" w:lineRule="auto"/>
+        <w:ind w:firstLine="851"/>
+      </w:pPr>
+    </w:p>
     <w:p>
       <w:pPr>
         <w:pStyle w:val="-20"/>
       </w:pPr>
       <w:r>
         <w:lastRenderedPageBreak/>
-        <w:t>1.</w:t>
-      </w:r>
-      <w:r>
-        <w:t>6 Порівняльні таблиці, що відображують результати пошуку інформації  та  зображень  у  середовищі  Internet  за  допомогою  різних пошукових серверів.</w:t>
-      </w:r>
-    </w:p>
-    <w:p/>
-    <w:p/>
-    <w:p/>
+        <w:t>1.6 Порівняльні таблиці, що відображують результати пошуку інформації  та  зображень  у  середовищі  Internet  за  допомогою  різних пошукових серверів.</w:t>
+      </w:r>
+    </w:p>
+    <w:p>
+      <w:pPr>
+        <w:spacing w:before="0" w:after="0" w:line="360" w:lineRule="auto"/>
+        <w:ind w:firstLine="851"/>
+      </w:pPr>
+    </w:p>
+    <w:p>
+      <w:pPr>
+        <w:spacing w:before="0" w:after="0" w:line="360" w:lineRule="auto"/>
+        <w:ind w:firstLine="851"/>
+      </w:pPr>
+    </w:p>
+    <w:p>
+      <w:pPr>
+        <w:spacing w:before="0" w:after="0" w:line="360" w:lineRule="auto"/>
+        <w:ind w:firstLine="851"/>
+      </w:pPr>
+    </w:p>
     <w:p>
       <w:pPr>
         <w:pStyle w:val="-20"/>
@@ -1364,16 +1890,19 @@
     <w:p>
       <w:pPr>
         <w:spacing w:before="0" w:after="0" w:line="360" w:lineRule="auto"/>
-      </w:pPr>
-    </w:p>
-    <w:p>
-      <w:pPr>
-        <w:spacing w:before="0" w:after="0" w:line="360" w:lineRule="auto"/>
-      </w:pPr>
-    </w:p>
-    <w:p>
-      <w:pPr>
-        <w:spacing w:before="0" w:after="0" w:line="360" w:lineRule="auto"/>
+        <w:ind w:firstLine="851"/>
+      </w:pPr>
+    </w:p>
+    <w:p>
+      <w:pPr>
+        <w:spacing w:before="0" w:after="0" w:line="360" w:lineRule="auto"/>
+        <w:ind w:firstLine="851"/>
+      </w:pPr>
+    </w:p>
+    <w:p>
+      <w:pPr>
+        <w:spacing w:before="0" w:after="0" w:line="360" w:lineRule="auto"/>
+        <w:ind w:firstLine="851"/>
       </w:pPr>
     </w:p>
     <w:p>
@@ -3418,7 +3947,6 @@
   <w:style w:type="character" w:default="1" w:styleId="a0">
     <w:name w:val="Default Paragraph Font"/>
     <w:uiPriority w:val="1"/>
-    <w:semiHidden/>
     <w:unhideWhenUsed/>
   </w:style>
   <w:style w:type="table" w:default="1" w:styleId="a1">
@@ -3649,6 +4177,11 @@
       <w:szCs w:val="28"/>
       <w:lang w:eastAsia="uk-UA"/>
     </w:rPr>
+  </w:style>
+  <w:style w:type="character" w:customStyle="1" w:styleId="entity-link">
+    <w:name w:val="entity-link"/>
+    <w:basedOn w:val="a0"/>
+    <w:rsid w:val="008E1F77"/>
   </w:style>
 </w:styles>
 </file>

</xml_diff>

<commit_message>
Monday, April 24, 2023, 8:48:46 PM Eastern European Summer Time
</commit_message>
<xml_diff>
--- a/year1-term2/SS/lb3/звіт.docx
+++ b/year1-term2/SS/lb3/звіт.docx
@@ -1153,9 +1153,9 @@
         <w:tblLook w:val="04A0" w:firstRow="1" w:lastRow="0" w:firstColumn="1" w:lastColumn="0" w:noHBand="0" w:noVBand="1"/>
       </w:tblPr>
       <w:tblGrid>
-        <w:gridCol w:w="2199"/>
+        <w:gridCol w:w="2198"/>
         <w:gridCol w:w="2569"/>
-        <w:gridCol w:w="2561"/>
+        <w:gridCol w:w="2562"/>
         <w:gridCol w:w="2585"/>
       </w:tblGrid>
       <w:tr>
@@ -1470,7 +1470,6 @@
               <w:spacing w:before="0" w:after="0" w:line="360" w:lineRule="auto"/>
             </w:pPr>
             <w:r>
-              <w:lastRenderedPageBreak/>
               <w:t>Простота використання</w:t>
             </w:r>
           </w:p>
@@ -1499,15 +1498,7 @@
               <w:spacing w:before="0" w:after="0" w:line="360" w:lineRule="auto"/>
             </w:pPr>
             <w:r>
-              <w:t xml:space="preserve">Зручний інтерфейс, проста навігація, </w:t>
-            </w:r>
-            <w:proofErr w:type="spellStart"/>
-            <w:r>
-              <w:t>налаштовувана</w:t>
-            </w:r>
-            <w:proofErr w:type="spellEnd"/>
-            <w:r>
-              <w:t xml:space="preserve"> стартова сторінка</w:t>
+              <w:t>Зручний інтерфейс, проста навігація, налаштовувана стартова сторінка</w:t>
             </w:r>
           </w:p>
         </w:tc>
@@ -1535,15 +1526,7 @@
               <w:spacing w:before="0" w:after="0" w:line="360" w:lineRule="auto"/>
             </w:pPr>
             <w:r>
-              <w:t xml:space="preserve">Зручний інтерфейс, проста навігація, </w:t>
-            </w:r>
-            <w:proofErr w:type="spellStart"/>
-            <w:r>
-              <w:t>налаштовувана</w:t>
-            </w:r>
-            <w:proofErr w:type="spellEnd"/>
-            <w:r>
-              <w:t xml:space="preserve"> стартова сторінка</w:t>
+              <w:t>Зручний інтерфейс, проста навігація, налаштовувана стартова сторінка</w:t>
             </w:r>
           </w:p>
         </w:tc>
@@ -1571,15 +1554,7 @@
               <w:spacing w:before="0" w:after="0" w:line="360" w:lineRule="auto"/>
             </w:pPr>
             <w:r>
-              <w:t xml:space="preserve">Зручний інтерфейс, проста навігація, </w:t>
-            </w:r>
-            <w:proofErr w:type="spellStart"/>
-            <w:r>
-              <w:t>налаштовувана</w:t>
-            </w:r>
-            <w:proofErr w:type="spellEnd"/>
-            <w:r>
-              <w:t xml:space="preserve"> стартова сторінка</w:t>
+              <w:t>Зручний інтерфейс, проста навігація, налаштовувана стартова сторінка</w:t>
             </w:r>
           </w:p>
         </w:tc>
@@ -1697,9 +1672,6 @@
               <w:spacing w:before="0" w:after="0" w:line="360" w:lineRule="auto"/>
             </w:pPr>
             <w:r>
-              <w:rPr>
-                <w:bdr w:val="single" w:sz="2" w:space="0" w:color="E5E7EB" w:frame="1"/>
-              </w:rPr>
               <w:t>Повільний перегляд веб-сторінок, високе використання пам'яті, низький час автономної роботи</w:t>
             </w:r>
           </w:p>
@@ -1762,15 +1734,7 @@
               <w:spacing w:before="0" w:after="0" w:line="360" w:lineRule="auto"/>
             </w:pPr>
             <w:r>
-              <w:t xml:space="preserve">Розширені функції безпеки, регулярні оновлення, захист від </w:t>
-            </w:r>
-            <w:proofErr w:type="spellStart"/>
-            <w:r>
-              <w:t>фішингу</w:t>
-            </w:r>
-            <w:proofErr w:type="spellEnd"/>
-            <w:r>
-              <w:t xml:space="preserve"> та шкідливих програм</w:t>
+              <w:t>Розширені функції безпеки, регулярні оновлення, захист від фішингу та шкідливих програм</w:t>
             </w:r>
           </w:p>
         </w:tc>
@@ -1798,15 +1762,7 @@
               <w:spacing w:before="0" w:after="0" w:line="360" w:lineRule="auto"/>
             </w:pPr>
             <w:r>
-              <w:t xml:space="preserve">Розширені функції безпеки, регулярні оновлення, захист від </w:t>
-            </w:r>
-            <w:proofErr w:type="spellStart"/>
-            <w:r>
-              <w:t>фішингу</w:t>
-            </w:r>
-            <w:proofErr w:type="spellEnd"/>
-            <w:r>
-              <w:t xml:space="preserve"> та шкідливих програм</w:t>
+              <w:t>Розширені функції безпеки, регулярні оновлення, захист від фішингу та шкідливих програм</w:t>
             </w:r>
           </w:p>
         </w:tc>

</xml_diff>

<commit_message>
Monday, April 24, 2023, 8:50:10 PM Eastern European Summer Time
</commit_message>
<xml_diff>
--- a/year1-term2/SS/lb3/звіт.docx
+++ b/year1-term2/SS/lb3/звіт.docx
@@ -728,6 +728,12 @@
       <w:r>
         <w:t>А) Терміни</w:t>
       </w:r>
+    </w:p>
+    <w:p>
+      <w:pPr>
+        <w:spacing w:before="0" w:after="0" w:line="360" w:lineRule="auto"/>
+        <w:ind w:firstLine="851"/>
+      </w:pPr>
     </w:p>
     <w:p>
       <w:pPr>

</xml_diff>

<commit_message>
Tuesday, April 25, 2023, 7:39:18 AM Eastern European Summer Time
</commit_message>
<xml_diff>
--- a/year1-term2/SS/lb3/звіт.docx
+++ b/year1-term2/SS/lb3/звіт.docx
@@ -914,6 +914,12 @@
       <w:pPr>
         <w:spacing w:before="0" w:after="0" w:line="360" w:lineRule="auto"/>
         <w:ind w:firstLine="851"/>
+      </w:pPr>
+    </w:p>
+    <w:p>
+      <w:pPr>
+        <w:spacing w:before="0" w:after="0" w:line="360" w:lineRule="auto"/>
+        <w:ind w:firstLine="851"/>
         <w:rPr>
           <w:lang w:val="en-US"/>
         </w:rPr>
@@ -923,6 +929,15 @@
       <w:pPr>
         <w:spacing w:before="0" w:after="0" w:line="360" w:lineRule="auto"/>
         <w:ind w:firstLine="851"/>
+        <w:rPr>
+          <w:lang w:val="en-US"/>
+        </w:rPr>
+      </w:pPr>
+    </w:p>
+    <w:p>
+      <w:pPr>
+        <w:spacing w:before="0" w:after="0" w:line="360" w:lineRule="auto"/>
+        <w:ind w:firstLine="851"/>
       </w:pPr>
       <w:r>
         <w:t xml:space="preserve">В) </w:t>
@@ -994,72 +1009,71 @@
         <w:ind w:firstLine="851"/>
       </w:pPr>
       <w:r>
+        <w:t>Стів Джобс народився 24 лютого 1955 року в місті Сан-Франциско, США. Він заснував компанію Apple разом із Стівом Возняком в кінці 1970-х років, де створили один з перших комерційно успішних персональних комп'ютерів. Джобс був відомий своїм баченням майбутнього технологій та дизайну, що дозволило йому створити інноваційні продукти, такі як iPod, iPhone та iPad. Він також був засновником компанії Pixar, яка стала однією з провідних компаній у галузі анімації. Джобс був визнаний світовим лідером у галузі технологій та бізнесу, його досягнення включають створення першого персонального комп'ютера, революцію в музичній індустрії з випуском iPod та iTunes, а також першого смартфона iPhone. Він помер у жовтні 2011 року від раку піджелудкової залози, але його спадок продовжує жити в Apple та в технологічній галузі загалом.</w:t>
+      </w:r>
+    </w:p>
+    <w:p>
+      <w:pPr>
+        <w:spacing w:before="0" w:after="0" w:line="360" w:lineRule="auto"/>
+        <w:ind w:firstLine="851"/>
+      </w:pPr>
+    </w:p>
+    <w:p>
+      <w:pPr>
+        <w:spacing w:before="0" w:after="0" w:line="360" w:lineRule="auto"/>
+        <w:ind w:firstLine="851"/>
+      </w:pPr>
+      <w:r>
+        <w:t>Білл Гейтс</w:t>
+      </w:r>
+    </w:p>
+    <w:p>
+      <w:pPr>
+        <w:spacing w:before="0" w:after="0" w:line="360" w:lineRule="auto"/>
+        <w:ind w:firstLine="851"/>
+      </w:pPr>
+      <w:r>
+        <w:t>Білл Гейтс є одним з найвідоміших підприємців революції персонального комп'ютера. Він народився 28 жовтня 1955 року в Сіетлі, штат Вашингтон, США. Гейтс заснував компанію Microsoft у 1975 році разом з Полом Алленом. Він відомий своїми бізнес-практиками, які вважаються антиконкурентними. Білл Гейтс є автором книги "The Road Ahead", яка була опублікована в 1995 році. Він також відомий своїми благодійними діями, зокрема, через Білл і Мелінда Гейтс Фаундейшн, яка займається боротьбою зі світовими проблемами, такими як голод, бідність та хвороби. Білл Гейтс є одним з найбагатших людей у світі, а його чистий дохід становить більше 100 мільярдів доларів США.</w:t>
+      </w:r>
+    </w:p>
+    <w:p>
+      <w:pPr>
+        <w:spacing w:before="0" w:after="0" w:line="360" w:lineRule="auto"/>
+        <w:ind w:firstLine="851"/>
+      </w:pPr>
+    </w:p>
+    <w:p>
+      <w:pPr>
+        <w:spacing w:before="0" w:after="0" w:line="360" w:lineRule="auto"/>
+        <w:ind w:firstLine="851"/>
+      </w:pPr>
+      <w:r>
+        <w:t>Стів Возняк</w:t>
+      </w:r>
+    </w:p>
+    <w:p>
+      <w:pPr>
+        <w:spacing w:before="0" w:after="0" w:line="360" w:lineRule="auto"/>
+        <w:ind w:firstLine="851"/>
+      </w:pPr>
+      <w:r>
+        <w:t>Стів Возняк народився 11 серпня 1950 року в місті Санівейл, штат Каліфорнія, США. Він є американським інженером та підприємцем, який заснував компанію Apple разом з Стівом Джобсом. Возняк</w:t>
+      </w:r>
+      <w:r>
+        <w:t xml:space="preserve"> зробив</w:t>
+      </w:r>
+      <w:r>
+        <w:t xml:space="preserve"> значний </w:t>
+      </w:r>
+      <w:r>
+        <w:t xml:space="preserve">вклад </w:t>
+      </w:r>
+      <w:r>
+        <w:t xml:space="preserve">у </w:t>
+      </w:r>
+      <w:r>
         <w:lastRenderedPageBreak/>
-        <w:t>Стів Джобс народився 24 лютого 1955 року в місті Сан-Франциско, США. Він заснував компанію Apple разом із Стівом Возняком в кінці 1970-х років, де створили один з перших комерційно успішних персональних комп'ютерів. Джобс був відомий своїм баченням майбутнього технологій та дизайну, що дозволило йому створити інноваційні продукти, такі як iPod, iPhone та iPad. Він також був засновником компанії Pixar, яка стала однією з провідних компаній у галузі анімації. Джобс був визнаний світовим лідером у галузі технологій та бізнесу, його досягнення включають створення першого персонального комп'ютера, революцію в музичній індустрії з випуском iPod та iTunes, а також першого смартфона iPhone. Він помер у жовтні 2011 року від раку піджелудкової залози, але його спадок продовжує жити в Apple та в технологічній галузі загалом.</w:t>
-      </w:r>
-    </w:p>
-    <w:p>
-      <w:pPr>
-        <w:spacing w:before="0" w:after="0" w:line="360" w:lineRule="auto"/>
-        <w:ind w:firstLine="851"/>
-      </w:pPr>
-    </w:p>
-    <w:p>
-      <w:pPr>
-        <w:spacing w:before="0" w:after="0" w:line="360" w:lineRule="auto"/>
-        <w:ind w:firstLine="851"/>
-      </w:pPr>
-      <w:r>
-        <w:t>Білл Гейтс</w:t>
-      </w:r>
-    </w:p>
-    <w:p>
-      <w:pPr>
-        <w:spacing w:before="0" w:after="0" w:line="360" w:lineRule="auto"/>
-        <w:ind w:firstLine="851"/>
-      </w:pPr>
-      <w:r>
-        <w:t>Білл Гейтс є одним з найвідоміших підприємців революції персонального комп'ютера. Він народився 28 жовтня 1955 року в Сіетлі, штат Вашингтон, США. Гейтс заснував компанію Microsoft у 1975 році разом з Полом Алленом. Він відомий своїми бізнес-практиками, які вважаються антиконкурентними. Білл Гейтс є автором книги "The Road Ahead", яка була опублікована в 1995 році. Він також відомий своїми благодійними діями, зокрема, через Білл і Мелінда Гейтс Фаундейшн, яка займається боротьбою зі світовими проблемами, такими як голод, бідність та хвороби. Білл Гейтс є одним з найбагатших людей у світі, а його чистий дохід становить більше 100 мільярдів доларів США.</w:t>
-      </w:r>
-    </w:p>
-    <w:p>
-      <w:pPr>
-        <w:spacing w:before="0" w:after="0" w:line="360" w:lineRule="auto"/>
-        <w:ind w:firstLine="851"/>
-      </w:pPr>
-    </w:p>
-    <w:p>
-      <w:pPr>
-        <w:spacing w:before="0" w:after="0" w:line="360" w:lineRule="auto"/>
-        <w:ind w:firstLine="851"/>
-      </w:pPr>
-      <w:r>
-        <w:t>Стів Возняк</w:t>
-      </w:r>
-    </w:p>
-    <w:p>
-      <w:pPr>
-        <w:spacing w:before="0" w:after="0" w:line="360" w:lineRule="auto"/>
-        <w:ind w:firstLine="851"/>
-      </w:pPr>
-      <w:r>
-        <w:t>Стів Возняк народився 11 серпня 1950 року в місті Санівейл, штат Каліфорнія, США. Він є американським інженером та підприємцем, який заснував компанію Apple разом з Стівом Джобсом. Возняк</w:t>
-      </w:r>
-      <w:r>
-        <w:t xml:space="preserve"> зробив</w:t>
-      </w:r>
-      <w:r>
-        <w:t xml:space="preserve"> значний </w:t>
-      </w:r>
-      <w:r>
-        <w:t xml:space="preserve">вклад </w:t>
-      </w:r>
-      <w:r>
-        <w:t xml:space="preserve">у розробку персональних комп'ютерів та інших технологій. У 1983 році він отримав Національну медаль технології США за видатні досягнення в галузі технологій. </w:t>
-      </w:r>
-      <w:r>
-        <w:lastRenderedPageBreak/>
-        <w:t>Возняк також активно займається доброчинністю, підтримує молоді таланти та допомагає знедоленим.</w:t>
+        <w:t>розробку персональних комп'ютерів та інших технологій. У 1983 році він отримав Національну медаль технології США за видатні досягнення в галузі технологій. Возняк також активно займається доброчинністю, підтримує молоді таланти та допомагає знедоленим.</w:t>
       </w:r>
     </w:p>
     <w:p>
@@ -1376,11 +1390,11 @@
               <w:spacing w:before="0" w:after="0" w:line="360" w:lineRule="auto"/>
             </w:pPr>
             <w:r>
-              <w:t xml:space="preserve">Вбудований PDF-зчитувач, колекції, режим читання із зануренням, </w:t>
+              <w:t xml:space="preserve">Вбудований PDF-зчитувач, колекції, </w:t>
             </w:r>
             <w:r>
               <w:lastRenderedPageBreak/>
-              <w:t>запобігання відстеженню</w:t>
+              <w:t>режим читання із зануренням, запобігання відстеженню</w:t>
             </w:r>
           </w:p>
         </w:tc>
@@ -1409,11 +1423,11 @@
             </w:pPr>
             <w:r>
               <w:lastRenderedPageBreak/>
-              <w:t xml:space="preserve">Вбудований PDF-зчитувач, розширення, </w:t>
+              <w:t xml:space="preserve">Вбудований PDF-зчитувач, </w:t>
             </w:r>
             <w:r>
               <w:lastRenderedPageBreak/>
-              <w:t>синхронізація між пристроями</w:t>
+              <w:t>розширення, синхронізація між пристроями</w:t>
             </w:r>
           </w:p>
         </w:tc>
@@ -1442,7 +1456,11 @@
             </w:pPr>
             <w:r>
               <w:lastRenderedPageBreak/>
-              <w:t>Сумісність зі старими веб-сайтами, елементи керування ActiveX</w:t>
+              <w:t>Сумісність зі старими веб-</w:t>
+            </w:r>
+            <w:r>
+              <w:lastRenderedPageBreak/>
+              <w:t>сайтами, елементи керування ActiveX</w:t>
             </w:r>
           </w:p>
         </w:tc>

</xml_diff>

<commit_message>
Tuesday, April 25, 2023, 1:21:13 PM Eastern European Summer Time
</commit_message>
<xml_diff>
--- a/year1-term2/SS/lb3/звіт.docx
+++ b/year1-term2/SS/lb3/звіт.docx
@@ -6,7 +6,6 @@
       <w:pPr>
         <w:pStyle w:val="a4"/>
         <w:spacing w:line="360" w:lineRule="auto"/>
-        <w:ind w:firstLine="851"/>
         <w:jc w:val="center"/>
         <w:rPr>
           <w:b/>
@@ -24,7 +23,6 @@
     <w:p>
       <w:pPr>
         <w:spacing w:before="0" w:after="0" w:line="360" w:lineRule="auto"/>
-        <w:ind w:firstLine="851"/>
         <w:jc w:val="center"/>
         <w:rPr>
           <w:b/>
@@ -42,7 +40,6 @@
     <w:p>
       <w:pPr>
         <w:spacing w:before="0" w:after="0" w:line="360" w:lineRule="auto"/>
-        <w:ind w:firstLine="851"/>
         <w:jc w:val="right"/>
       </w:pPr>
       <w:r>
@@ -52,7 +49,6 @@
     <w:p>
       <w:pPr>
         <w:spacing w:before="0" w:after="0" w:line="360" w:lineRule="auto"/>
-        <w:ind w:firstLine="851"/>
         <w:jc w:val="center"/>
       </w:pPr>
       <w:r>
@@ -62,7 +58,6 @@
     <w:p>
       <w:pPr>
         <w:spacing w:before="0" w:after="0" w:line="360" w:lineRule="auto"/>
-        <w:ind w:firstLine="851"/>
         <w:jc w:val="center"/>
       </w:pPr>
       <w:r>
@@ -72,7 +67,6 @@
     <w:p>
       <w:pPr>
         <w:spacing w:before="0" w:after="0" w:line="360" w:lineRule="auto"/>
-        <w:ind w:firstLine="851"/>
         <w:jc w:val="center"/>
       </w:pPr>
       <w:r>
@@ -82,14 +76,12 @@
     <w:p>
       <w:pPr>
         <w:spacing w:before="0" w:after="0" w:line="360" w:lineRule="auto"/>
-        <w:ind w:firstLine="851"/>
         <w:jc w:val="center"/>
       </w:pPr>
     </w:p>
     <w:p>
       <w:pPr>
         <w:spacing w:before="0" w:after="0" w:line="360" w:lineRule="auto"/>
-        <w:ind w:firstLine="851"/>
         <w:jc w:val="center"/>
         <w:rPr>
           <w:b/>
@@ -105,7 +97,6 @@
     <w:p>
       <w:pPr>
         <w:spacing w:before="0" w:after="0" w:line="360" w:lineRule="auto"/>
-        <w:ind w:firstLine="851"/>
         <w:jc w:val="center"/>
         <w:rPr>
           <w:lang w:val="en-US"/>
@@ -124,7 +115,6 @@
     <w:p>
       <w:pPr>
         <w:spacing w:before="0" w:after="0" w:line="360" w:lineRule="auto"/>
-        <w:ind w:firstLine="851"/>
         <w:jc w:val="center"/>
       </w:pPr>
       <w:r>
@@ -134,7 +124,6 @@
     <w:p>
       <w:pPr>
         <w:spacing w:before="0" w:after="0" w:line="360" w:lineRule="auto"/>
-        <w:ind w:firstLine="851"/>
         <w:jc w:val="center"/>
       </w:pPr>
       <w:r>
@@ -150,7 +139,6 @@
     <w:p>
       <w:pPr>
         <w:spacing w:before="0" w:after="0" w:line="360" w:lineRule="auto"/>
-        <w:ind w:firstLine="851"/>
         <w:jc w:val="center"/>
       </w:pPr>
       <w:r>
@@ -160,7 +148,6 @@
     <w:p>
       <w:pPr>
         <w:spacing w:before="0" w:after="0" w:line="360" w:lineRule="auto"/>
-        <w:ind w:firstLine="851"/>
         <w:jc w:val="center"/>
       </w:pPr>
       <w:r>
@@ -170,7 +157,6 @@
     <w:p>
       <w:pPr>
         <w:spacing w:before="0" w:after="0" w:line="360" w:lineRule="auto"/>
-        <w:ind w:firstLine="851"/>
         <w:jc w:val="center"/>
       </w:pPr>
       <w:r>
@@ -180,7 +166,6 @@
     <w:p>
       <w:pPr>
         <w:spacing w:before="0" w:after="0" w:line="360" w:lineRule="auto"/>
-        <w:ind w:firstLine="851"/>
       </w:pPr>
       <w:r>
         <w:t xml:space="preserve"> </w:t>
@@ -189,25 +174,21 @@
     <w:p>
       <w:pPr>
         <w:spacing w:before="0" w:after="0" w:line="360" w:lineRule="auto"/>
-        <w:ind w:firstLine="851"/>
-      </w:pPr>
-    </w:p>
-    <w:p>
-      <w:pPr>
-        <w:spacing w:before="0" w:after="0" w:line="360" w:lineRule="auto"/>
-        <w:ind w:firstLine="851"/>
-      </w:pPr>
-    </w:p>
-    <w:p>
-      <w:pPr>
-        <w:spacing w:before="0" w:after="0" w:line="360" w:lineRule="auto"/>
-        <w:ind w:firstLine="851"/>
-      </w:pPr>
-    </w:p>
-    <w:p>
-      <w:pPr>
-        <w:spacing w:before="0" w:after="0" w:line="360" w:lineRule="auto"/>
-        <w:ind w:firstLine="851"/>
+      </w:pPr>
+    </w:p>
+    <w:p>
+      <w:pPr>
+        <w:spacing w:before="0" w:after="0" w:line="360" w:lineRule="auto"/>
+      </w:pPr>
+    </w:p>
+    <w:p>
+      <w:pPr>
+        <w:spacing w:before="0" w:after="0" w:line="360" w:lineRule="auto"/>
+      </w:pPr>
+    </w:p>
+    <w:p>
+      <w:pPr>
+        <w:spacing w:before="0" w:after="0" w:line="360" w:lineRule="auto"/>
         <w:rPr>
           <w:b/>
         </w:rPr>
@@ -222,7 +203,6 @@
     <w:p>
       <w:pPr>
         <w:spacing w:before="0" w:after="0" w:line="360" w:lineRule="auto"/>
-        <w:ind w:firstLine="851"/>
       </w:pPr>
       <w:r>
         <w:t xml:space="preserve">студент групи КНТ-122                                                 </w:t>
@@ -235,7 +215,6 @@
     <w:p>
       <w:pPr>
         <w:spacing w:before="0" w:after="0" w:line="360" w:lineRule="auto"/>
-        <w:ind w:firstLine="851"/>
       </w:pPr>
       <w:r>
         <w:t xml:space="preserve"> </w:t>
@@ -244,7 +223,6 @@
     <w:p>
       <w:pPr>
         <w:spacing w:before="0" w:after="0" w:line="360" w:lineRule="auto"/>
-        <w:ind w:firstLine="851"/>
         <w:rPr>
           <w:b/>
         </w:rPr>
@@ -259,7 +237,6 @@
     <w:p>
       <w:pPr>
         <w:spacing w:before="0" w:after="0" w:line="360" w:lineRule="auto"/>
-        <w:ind w:firstLine="851"/>
       </w:pPr>
       <w:r>
         <w:t xml:space="preserve">асистент:                              </w:t>
@@ -276,37 +253,31 @@
     <w:p>
       <w:pPr>
         <w:spacing w:before="0" w:after="0" w:line="360" w:lineRule="auto"/>
-        <w:ind w:firstLine="851"/>
-      </w:pPr>
-    </w:p>
-    <w:p>
-      <w:pPr>
-        <w:spacing w:before="0" w:after="0" w:line="360" w:lineRule="auto"/>
-        <w:ind w:firstLine="851"/>
-      </w:pPr>
-    </w:p>
-    <w:p>
-      <w:pPr>
-        <w:spacing w:before="0" w:after="0" w:line="360" w:lineRule="auto"/>
-        <w:ind w:firstLine="851"/>
-      </w:pPr>
-    </w:p>
-    <w:p>
-      <w:pPr>
-        <w:spacing w:before="0" w:after="0" w:line="360" w:lineRule="auto"/>
-        <w:ind w:firstLine="851"/>
-      </w:pPr>
-    </w:p>
-    <w:p>
-      <w:pPr>
-        <w:spacing w:before="0" w:after="0" w:line="360" w:lineRule="auto"/>
-        <w:ind w:firstLine="851"/>
-      </w:pPr>
-    </w:p>
-    <w:p>
-      <w:pPr>
-        <w:spacing w:before="0" w:after="0" w:line="360" w:lineRule="auto"/>
-        <w:ind w:firstLine="851"/>
+      </w:pPr>
+    </w:p>
+    <w:p>
+      <w:pPr>
+        <w:spacing w:before="0" w:after="0" w:line="360" w:lineRule="auto"/>
+      </w:pPr>
+    </w:p>
+    <w:p>
+      <w:pPr>
+        <w:spacing w:before="0" w:after="0" w:line="360" w:lineRule="auto"/>
+      </w:pPr>
+    </w:p>
+    <w:p>
+      <w:pPr>
+        <w:spacing w:before="0" w:after="0" w:line="360" w:lineRule="auto"/>
+      </w:pPr>
+    </w:p>
+    <w:p>
+      <w:pPr>
+        <w:spacing w:before="0" w:after="0" w:line="360" w:lineRule="auto"/>
+      </w:pPr>
+    </w:p>
+    <w:p>
+      <w:pPr>
+        <w:spacing w:before="0" w:after="0" w:line="360" w:lineRule="auto"/>
         <w:jc w:val="center"/>
       </w:pPr>
       <w:r>
@@ -747,13 +718,7 @@
         <w:rPr>
           <w:lang w:val="en-US"/>
         </w:rPr>
-        <w:t>Інформація - це відомості про об'єкти, явища, події, процеси, їхні параметри, властивості та стани, які можуть бути передані за допомогою різних засобів комунікації, таких як усне, письмове, візуальне, електронне та інші. Інформація може бути корисною для людей, організацій та суспільства в цілому, оскільки дозволяє збільшити рівень знань, покращити прийняття рішень та забезпечити ефективність діяльності.</w:t>
-      </w:r>
-      <w:r>
-        <w:rPr>
-          <w:lang w:val="en-US"/>
-        </w:rPr>
-        <w:t xml:space="preserve"> </w:t>
+        <w:t xml:space="preserve">Інформація - це відомості про об'єкти, явища, події, процеси, їхні параметри, властивості та стани, які можуть бути передані за допомогою різних засобів комунікації, таких як усне, письмове, візуальне, електронне та інші. Інформація може бути корисною для людей, організацій та суспільства в цілому, оскільки дозволяє збільшити рівень знань, покращити прийняття рішень та забезпечити ефективність діяльності. </w:t>
       </w:r>
     </w:p>
     <w:p>
@@ -777,13 +742,7 @@
         <w:rPr>
           <w:lang w:val="en-US"/>
         </w:rPr>
-        <w:t>Комп'ютерні мережі можуть бути локальними, які об'єднують комп'ютери та інші пристрої на обмеженій площі, або глобальними, які з'єднують комп'ютери з усього світу, такі як Інтернет.</w:t>
-      </w:r>
-      <w:r>
-        <w:rPr>
-          <w:lang w:val="en-US"/>
-        </w:rPr>
-        <w:t xml:space="preserve"> </w:t>
+        <w:t xml:space="preserve">Комп'ютерні мережі можуть бути локальними, які об'єднують комп'ютери та інші пристрої на обмеженій площі, або глобальними, які з'єднують комп'ютери з усього світу, такі як Інтернет. </w:t>
       </w:r>
     </w:p>
     <w:p>
@@ -807,13 +766,7 @@
         <w:rPr>
           <w:lang w:val="en-US"/>
         </w:rPr>
-        <w:t>Сервер може бути розташований як на локальній, так і на глобальній мережі. Він може бути спеціалізованим для виконання на ньому сервісного програмного забезпечення. Сервери використовуються для зберігання, обробки та передачі даних, а також для надання доступу до різноманітних сервісів та програм.</w:t>
-      </w:r>
-      <w:r>
-        <w:rPr>
-          <w:lang w:val="en-US"/>
-        </w:rPr>
-        <w:t xml:space="preserve"> </w:t>
+        <w:t xml:space="preserve">Сервер може бути розташований як на локальній, так і на глобальній мережі. Він може бути спеціалізованим для виконання на ньому сервісного програмного забезпечення. Сервери використовуються для зберігання, обробки та передачі даних, а також для надання доступу до різноманітних сервісів та програм. </w:t>
       </w:r>
     </w:p>
     <w:p>
@@ -1347,7 +1300,7 @@
               <w:bottom w:val="single" w:sz="6" w:space="0" w:color="auto"/>
               <w:right w:val="single" w:sz="6" w:space="0" w:color="auto"/>
             </w:tcBorders>
-            <w:shd w:val="clear" w:color="auto" w:fill="FFFFFF" w:themeFill="background1"/>
+            <w:shd w:val="clear" w:color="auto" w:fill="F2F2F2" w:themeFill="background1" w:themeFillShade="F2"/>
             <w:tcMar>
               <w:top w:w="137" w:type="dxa"/>
               <w:left w:w="120" w:type="dxa"/>
@@ -1479,7 +1432,7 @@
               <w:bottom w:val="single" w:sz="6" w:space="0" w:color="auto"/>
               <w:right w:val="single" w:sz="6" w:space="0" w:color="auto"/>
             </w:tcBorders>
-            <w:shd w:val="clear" w:color="auto" w:fill="FFFFFF" w:themeFill="background1"/>
+            <w:shd w:val="clear" w:color="auto" w:fill="F2F2F2" w:themeFill="background1" w:themeFillShade="F2"/>
             <w:tcMar>
               <w:top w:w="137" w:type="dxa"/>
               <w:left w:w="120" w:type="dxa"/>
@@ -1494,6 +1447,7 @@
               <w:spacing w:before="0" w:after="0" w:line="360" w:lineRule="auto"/>
             </w:pPr>
             <w:r>
+              <w:lastRenderedPageBreak/>
               <w:t>Простота використання</w:t>
             </w:r>
           </w:p>
@@ -1597,7 +1551,7 @@
               <w:bottom w:val="single" w:sz="6" w:space="0" w:color="auto"/>
               <w:right w:val="single" w:sz="6" w:space="0" w:color="auto"/>
             </w:tcBorders>
-            <w:shd w:val="clear" w:color="auto" w:fill="FFFFFF" w:themeFill="background1"/>
+            <w:shd w:val="clear" w:color="auto" w:fill="F2F2F2" w:themeFill="background1" w:themeFillShade="F2"/>
             <w:tcMar>
               <w:top w:w="137" w:type="dxa"/>
               <w:left w:w="120" w:type="dxa"/>
@@ -1715,7 +1669,7 @@
               <w:bottom w:val="single" w:sz="6" w:space="0" w:color="auto"/>
               <w:right w:val="single" w:sz="6" w:space="0" w:color="auto"/>
             </w:tcBorders>
-            <w:shd w:val="clear" w:color="auto" w:fill="FFFFFF" w:themeFill="background1"/>
+            <w:shd w:val="clear" w:color="auto" w:fill="F2F2F2" w:themeFill="background1" w:themeFillShade="F2"/>
             <w:tcMar>
               <w:top w:w="137" w:type="dxa"/>
               <w:left w:w="120" w:type="dxa"/>
@@ -1913,31 +1867,7 @@
         <w:t xml:space="preserve">В цій роботі ми </w:t>
       </w:r>
       <w:r>
-        <w:t>в</w:t>
-      </w:r>
-      <w:r>
-        <w:t>ивчи</w:t>
-      </w:r>
-      <w:r>
-        <w:t>л</w:t>
-      </w:r>
-      <w:r>
-        <w:t>и</w:t>
-      </w:r>
-      <w:r>
-        <w:t xml:space="preserve"> </w:t>
-      </w:r>
-      <w:r>
-        <w:t>основні можливості середовища Internet та здобу</w:t>
-      </w:r>
-      <w:r>
-        <w:t>л</w:t>
-      </w:r>
-      <w:r>
-        <w:t>и навички з пошуку інформації в Internet та використання онлайн-сервісів пошукових систем</w:t>
-      </w:r>
-      <w:r>
-        <w:t>.</w:t>
+        <w:t>вивчили основні можливості середовища Internet та здобули навички з пошуку інформації в Internet та використання онлайн-сервісів пошукових систем.</w:t>
       </w:r>
     </w:p>
     <w:p>
@@ -3927,6 +3857,7 @@
   <w:style w:type="character" w:default="1" w:styleId="a0">
     <w:name w:val="Default Paragraph Font"/>
     <w:uiPriority w:val="1"/>
+    <w:semiHidden/>
     <w:unhideWhenUsed/>
   </w:style>
   <w:style w:type="table" w:default="1" w:styleId="a1">

</xml_diff>

<commit_message>
Tuesday, April 25, 2023, 1:32:23 PM Eastern European Summer Time
</commit_message>
<xml_diff>
--- a/year1-term2/SS/lb3/звіт.docx
+++ b/year1-term2/SS/lb3/звіт.docx
@@ -286,7 +286,7 @@
     </w:p>
     <w:p>
       <w:pPr>
-        <w:pStyle w:val="-10"/>
+        <w:pStyle w:val="12"/>
         <w:ind w:firstLine="851"/>
       </w:pPr>
       <w:bookmarkStart w:id="0" w:name="_gjdgxs" w:colFirst="0" w:colLast="0"/>
@@ -316,7 +316,7 @@
     </w:p>
     <w:p>
       <w:pPr>
-        <w:pStyle w:val="-20"/>
+        <w:pStyle w:val="22"/>
       </w:pPr>
       <w:r>
         <w:t xml:space="preserve">1.1 Мета роботи </w:t>
@@ -383,7 +383,7 @@
     </w:p>
     <w:p>
       <w:pPr>
-        <w:pStyle w:val="-20"/>
+        <w:pStyle w:val="22"/>
       </w:pPr>
       <w:bookmarkStart w:id="2" w:name="_2et92p0" w:colFirst="0" w:colLast="0"/>
       <w:bookmarkEnd w:id="2"/>
@@ -579,7 +579,7 @@
     </w:p>
     <w:p>
       <w:pPr>
-        <w:pStyle w:val="-20"/>
+        <w:pStyle w:val="22"/>
       </w:pPr>
       <w:bookmarkStart w:id="3" w:name="_2s8eyo1" w:colFirst="0" w:colLast="0"/>
       <w:bookmarkEnd w:id="3"/>
@@ -668,7 +668,7 @@
     </w:p>
     <w:p>
       <w:pPr>
-        <w:pStyle w:val="-20"/>
+        <w:pStyle w:val="22"/>
       </w:pPr>
       <w:bookmarkStart w:id="4" w:name="_17dp8vu" w:colFirst="0" w:colLast="0"/>
       <w:bookmarkEnd w:id="4"/>
@@ -856,8 +856,7 @@
     </w:p>
     <w:p>
       <w:pPr>
-        <w:spacing w:before="0" w:after="0" w:line="360" w:lineRule="auto"/>
-        <w:ind w:firstLine="851"/>
+        <w:pStyle w:val="31"/>
       </w:pPr>
       <w:r>
         <w:t>Б) Бібліографічні дані</w:t>
@@ -1094,7 +1093,7 @@
     </w:p>
     <w:p>
       <w:pPr>
-        <w:pStyle w:val="-20"/>
+        <w:pStyle w:val="22"/>
       </w:pPr>
       <w:r>
         <w:t>1.5 Таблиця порівняння обраних до аналізу браузерів</w:t>
@@ -1788,7 +1787,7 @@
     </w:p>
     <w:p>
       <w:pPr>
-        <w:pStyle w:val="-20"/>
+        <w:pStyle w:val="22"/>
       </w:pPr>
       <w:r>
         <w:lastRenderedPageBreak/>
@@ -1815,7 +1814,7 @@
     </w:p>
     <w:p>
       <w:pPr>
-        <w:pStyle w:val="-20"/>
+        <w:pStyle w:val="22"/>
       </w:pPr>
       <w:r>
         <w:t>1.7 Копії екранних форм з результатами роботи з поштовою скринькою, математичними обчисленнями та веб-браузерами.</w:t>
@@ -1841,7 +1840,7 @@
     </w:p>
     <w:p>
       <w:pPr>
-        <w:pStyle w:val="-20"/>
+        <w:pStyle w:val="22"/>
       </w:pPr>
       <w:bookmarkStart w:id="5" w:name="_3rdcrjn" w:colFirst="0" w:colLast="0"/>
       <w:bookmarkEnd w:id="5"/>
@@ -1883,7 +1882,7 @@
     </w:p>
     <w:p>
       <w:pPr>
-        <w:pStyle w:val="-20"/>
+        <w:pStyle w:val="22"/>
       </w:pPr>
       <w:r>
         <w:t xml:space="preserve">3.5.1 Поясніть поняття Інтернет-протоколу. </w:t>
@@ -1949,7 +1948,7 @@
     </w:p>
     <w:p>
       <w:pPr>
-        <w:pStyle w:val="-20"/>
+        <w:pStyle w:val="22"/>
       </w:pPr>
       <w:r>
         <w:t xml:space="preserve">3.5.2 Що таке пошукова система, пошуковий робот? Наведіть приклади. </w:t>
@@ -2033,7 +2032,7 @@
     </w:p>
     <w:p>
       <w:pPr>
-        <w:pStyle w:val="-20"/>
+        <w:pStyle w:val="22"/>
       </w:pPr>
       <w:r>
         <w:t xml:space="preserve">3.5.3 Що таке індексування сайту? </w:t>
@@ -2081,7 +2080,7 @@
     </w:p>
     <w:p>
       <w:pPr>
-        <w:pStyle w:val="-20"/>
+        <w:pStyle w:val="22"/>
       </w:pPr>
       <w:r>
         <w:t xml:space="preserve">3.5.4 Поясніть значення термінів «запит» та «ключове слово». </w:t>
@@ -2123,7 +2122,7 @@
     </w:p>
     <w:p>
       <w:pPr>
-        <w:pStyle w:val="-20"/>
+        <w:pStyle w:val="22"/>
       </w:pPr>
       <w:r>
         <w:t>3.5.5 Наведіть  основні  оператори,  що  використовуються у пошукових запитах.</w:t>
@@ -3910,10 +3909,10 @@
       <w:lang w:eastAsia="uk-UA"/>
     </w:rPr>
   </w:style>
-  <w:style w:type="character" w:customStyle="1" w:styleId="-1">
-    <w:name w:val="Заголовок-1 Знак"/>
+  <w:style w:type="character" w:customStyle="1" w:styleId="11">
+    <w:name w:val="1 Знак"/>
     <w:basedOn w:val="a0"/>
-    <w:link w:val="-10"/>
+    <w:link w:val="12"/>
     <w:locked/>
     <w:rsid w:val="007D2AE9"/>
     <w:rPr>
@@ -3923,10 +3922,10 @@
       <w:szCs w:val="28"/>
     </w:rPr>
   </w:style>
-  <w:style w:type="paragraph" w:customStyle="1" w:styleId="-10">
-    <w:name w:val="Заголовок-1"/>
+  <w:style w:type="paragraph" w:customStyle="1" w:styleId="12">
+    <w:name w:val="1"/>
     <w:basedOn w:val="1"/>
-    <w:link w:val="-1"/>
+    <w:link w:val="11"/>
     <w:qFormat/>
     <w:rsid w:val="007D2AE9"/>
     <w:pPr>
@@ -3942,10 +3941,10 @@
       <w:lang w:eastAsia="en-US"/>
     </w:rPr>
   </w:style>
-  <w:style w:type="character" w:customStyle="1" w:styleId="-2">
-    <w:name w:val="Заголовок-2 Знак"/>
+  <w:style w:type="character" w:customStyle="1" w:styleId="21">
+    <w:name w:val="2 Знак"/>
     <w:basedOn w:val="20"/>
-    <w:link w:val="-20"/>
+    <w:link w:val="22"/>
     <w:locked/>
     <w:rsid w:val="007D2AE9"/>
     <w:rPr>
@@ -3956,10 +3955,10 @@
       <w:lang w:eastAsia="uk-UA"/>
     </w:rPr>
   </w:style>
-  <w:style w:type="paragraph" w:customStyle="1" w:styleId="-20">
-    <w:name w:val="Заголовок-2"/>
+  <w:style w:type="paragraph" w:customStyle="1" w:styleId="22">
+    <w:name w:val="2"/>
     <w:basedOn w:val="2"/>
-    <w:link w:val="-2"/>
+    <w:link w:val="21"/>
     <w:qFormat/>
     <w:rsid w:val="007D2AE9"/>
     <w:pPr>
@@ -4093,6 +4092,29 @@
     <w:name w:val="entity-link"/>
     <w:basedOn w:val="a0"/>
     <w:rsid w:val="008E1F77"/>
+  </w:style>
+  <w:style w:type="paragraph" w:customStyle="1" w:styleId="31">
+    <w:name w:val="3"/>
+    <w:basedOn w:val="22"/>
+    <w:link w:val="32"/>
+    <w:qFormat/>
+    <w:rsid w:val="007211F3"/>
+    <w:pPr>
+      <w:outlineLvl w:val="2"/>
+    </w:pPr>
+  </w:style>
+  <w:style w:type="character" w:customStyle="1" w:styleId="32">
+    <w:name w:val="3 Знак"/>
+    <w:basedOn w:val="21"/>
+    <w:link w:val="31"/>
+    <w:rsid w:val="007211F3"/>
+    <w:rPr>
+      <w:rFonts w:ascii="Times New Roman" w:eastAsia="Times New Roman" w:hAnsi="Times New Roman" w:cs="Times New Roman"/>
+      <w:b/>
+      <w:sz w:val="28"/>
+      <w:szCs w:val="28"/>
+      <w:lang w:eastAsia="uk-UA"/>
+    </w:rPr>
   </w:style>
 </w:styles>
 </file>

</xml_diff>

<commit_message>
Tuesday, April 25, 2023, 1:43:29 PM Eastern European Summer Time
</commit_message>
<xml_diff>
--- a/year1-term2/SS/lb3/звіт.docx
+++ b/year1-term2/SS/lb3/звіт.docx
@@ -690,12 +690,8 @@
     </w:p>
     <w:p>
       <w:pPr>
-        <w:spacing w:before="0" w:after="0" w:line="360" w:lineRule="auto"/>
-        <w:ind w:firstLine="851"/>
-      </w:pPr>
-      <w:r>
-        <w:t xml:space="preserve"> </w:t>
-      </w:r>
+        <w:pStyle w:val="31"/>
+      </w:pPr>
       <w:r>
         <w:t>А) Терміни</w:t>
       </w:r>
@@ -876,20 +872,94 @@
           <w:lang w:val="en-US"/>
         </w:rPr>
       </w:pPr>
-    </w:p>
-    <w:p>
-      <w:pPr>
-        <w:spacing w:before="0" w:after="0" w:line="360" w:lineRule="auto"/>
-        <w:ind w:firstLine="851"/>
+      <w:r>
         <w:rPr>
           <w:lang w:val="en-US"/>
         </w:rPr>
-      </w:pPr>
-    </w:p>
-    <w:p>
-      <w:pPr>
-        <w:spacing w:before="0" w:after="0" w:line="360" w:lineRule="auto"/>
-        <w:ind w:firstLine="851"/>
+        <w:t>C++</w:t>
+      </w:r>
+    </w:p>
+    <w:p>
+      <w:pPr>
+        <w:spacing w:before="0" w:after="0" w:line="360" w:lineRule="auto"/>
+        <w:ind w:firstLine="851"/>
+        <w:rPr>
+          <w:lang w:val="en-US"/>
+        </w:rPr>
+      </w:pPr>
+      <w:r>
+        <w:rPr>
+          <w:lang w:val="en-US"/>
+        </w:rPr>
+        <w:t xml:space="preserve">John R. H. </w:t>
+      </w:r>
+      <w:proofErr w:type="spellStart"/>
+      <w:r>
+        <w:t>Schaum’s</w:t>
+      </w:r>
+      <w:proofErr w:type="spellEnd"/>
+      <w:r>
+        <w:t xml:space="preserve"> </w:t>
+      </w:r>
+      <w:proofErr w:type="spellStart"/>
+      <w:r>
+        <w:t>Outline</w:t>
+      </w:r>
+      <w:proofErr w:type="spellEnd"/>
+      <w:r>
+        <w:t xml:space="preserve"> </w:t>
+      </w:r>
+      <w:proofErr w:type="gramStart"/>
+      <w:r>
+        <w:t>Of</w:t>
+      </w:r>
+      <w:proofErr w:type="gramEnd"/>
+      <w:r>
+        <w:t xml:space="preserve"> </w:t>
+      </w:r>
+      <w:proofErr w:type="spellStart"/>
+      <w:r>
+        <w:t>Theory</w:t>
+      </w:r>
+      <w:proofErr w:type="spellEnd"/>
+      <w:r>
+        <w:t xml:space="preserve"> And </w:t>
+      </w:r>
+      <w:proofErr w:type="spellStart"/>
+      <w:r>
+        <w:t>Problems</w:t>
+      </w:r>
+      <w:proofErr w:type="spellEnd"/>
+      <w:r>
+        <w:t xml:space="preserve"> Of </w:t>
+      </w:r>
+      <w:proofErr w:type="spellStart"/>
+      <w:r>
+        <w:t>Programming</w:t>
+      </w:r>
+      <w:proofErr w:type="spellEnd"/>
+      <w:r>
+        <w:t xml:space="preserve"> With C++</w:t>
+      </w:r>
+      <w:r>
+        <w:rPr>
+          <w:lang w:val="en-US"/>
+        </w:rPr>
+        <w:t xml:space="preserve"> / </w:t>
+      </w:r>
+    </w:p>
+    <w:p>
+      <w:pPr>
+        <w:spacing w:before="0" w:after="0" w:line="360" w:lineRule="auto"/>
+        <w:ind w:firstLine="851"/>
+        <w:rPr>
+          <w:lang w:val="en-US"/>
+        </w:rPr>
+      </w:pPr>
+    </w:p>
+    <w:p>
+      <w:pPr>
+        <w:pStyle w:val="31"/>
       </w:pPr>
       <w:r>
         <w:t xml:space="preserve">В) </w:t>
@@ -937,7 +1007,11 @@
         <w:ind w:firstLine="851"/>
       </w:pPr>
       <w:r>
-        <w:t>Лінус Торвальдс продовжує працювати над розвитком Linux та інших проектів у сфері відкритого програмного забезпечення. Він є одним з найвідоміших та найвпливовіших програмістів у світі, який зробив значний внесок у розвиток комп'ютерної науки та технологій.</w:t>
+        <w:t xml:space="preserve">Лінус Торвальдс продовжує працювати над розвитком Linux та інших проектів у сфері відкритого програмного забезпечення. Він є одним з </w:t>
+      </w:r>
+      <w:r>
+        <w:lastRenderedPageBreak/>
+        <w:t>найвідоміших та найвпливовіших програмістів у світі, який зробив значний внесок у розвиток комп'ютерної науки та технологій.</w:t>
       </w:r>
     </w:p>
     <w:p>
@@ -1009,6 +1083,7 @@
         <w:ind w:firstLine="851"/>
       </w:pPr>
       <w:r>
+        <w:lastRenderedPageBreak/>
         <w:t>Стів Возняк народився 11 серпня 1950 року в місті Санівейл, штат Каліфорнія, США. Він є американським інженером та підприємцем, який заснував компанію Apple разом з Стівом Джобсом. Возняк</w:t>
       </w:r>
       <w:r>
@@ -1021,11 +1096,7 @@
         <w:t xml:space="preserve">вклад </w:t>
       </w:r>
       <w:r>
-        <w:t xml:space="preserve">у </w:t>
-      </w:r>
-      <w:r>
-        <w:lastRenderedPageBreak/>
-        <w:t>розробку персональних комп'ютерів та інших технологій. У 1983 році він отримав Національну медаль технології США за видатні досягнення в галузі технологій. Возняк також активно займається доброчинністю, підтримує молоді таланти та допомагає знедоленим.</w:t>
+        <w:t>у розробку персональних комп'ютерів та інших технологій. У 1983 році він отримав Національну медаль технології США за видатні досягнення в галузі технологій. Возняк також активно займається доброчинністю, підтримує молоді таланти та допомагає знедоленим.</w:t>
       </w:r>
     </w:p>
     <w:p>
@@ -1169,6 +1240,7 @@
                 <w:b/>
                 <w:bCs/>
               </w:rPr>
+              <w:lastRenderedPageBreak/>
               <w:t>Критерії</w:t>
             </w:r>
           </w:p>
@@ -1342,11 +1414,7 @@
               <w:spacing w:before="0" w:after="0" w:line="360" w:lineRule="auto"/>
             </w:pPr>
             <w:r>
-              <w:t xml:space="preserve">Вбудований PDF-зчитувач, колекції, </w:t>
-            </w:r>
-            <w:r>
-              <w:lastRenderedPageBreak/>
-              <w:t>режим читання із зануренням, запобігання відстеженню</w:t>
+              <w:t>Вбудований PDF-зчитувач, колекції, режим читання із зануренням, запобігання відстеженню</w:t>
             </w:r>
           </w:p>
         </w:tc>
@@ -1374,12 +1442,7 @@
               <w:spacing w:before="0" w:after="0" w:line="360" w:lineRule="auto"/>
             </w:pPr>
             <w:r>
-              <w:lastRenderedPageBreak/>
-              <w:t xml:space="preserve">Вбудований PDF-зчитувач, </w:t>
-            </w:r>
-            <w:r>
-              <w:lastRenderedPageBreak/>
-              <w:t>розширення, синхронізація між пристроями</w:t>
+              <w:t>Вбудований PDF-зчитувач, розширення, синхронізація між пристроями</w:t>
             </w:r>
           </w:p>
         </w:tc>
@@ -1407,12 +1470,7 @@
               <w:spacing w:before="0" w:after="0" w:line="360" w:lineRule="auto"/>
             </w:pPr>
             <w:r>
-              <w:lastRenderedPageBreak/>
-              <w:t>Сумісність зі старими веб-</w:t>
-            </w:r>
-            <w:r>
-              <w:lastRenderedPageBreak/>
-              <w:t>сайтами, елементи керування ActiveX</w:t>
+              <w:t>Сумісність зі старими веб-сайтами, елементи керування ActiveX</w:t>
             </w:r>
           </w:p>
         </w:tc>
@@ -1446,7 +1504,6 @@
               <w:spacing w:before="0" w:after="0" w:line="360" w:lineRule="auto"/>
             </w:pPr>
             <w:r>
-              <w:lastRenderedPageBreak/>
               <w:t>Простота використання</w:t>
             </w:r>
           </w:p>
@@ -1790,7 +1847,6 @@
         <w:pStyle w:val="22"/>
       </w:pPr>
       <w:r>
-        <w:lastRenderedPageBreak/>
         <w:t>1.6 Порівняльні таблиці, що відображують результати пошуку інформації  та  зображень  у  середовищі  Internet  за  допомогою  різних пошукових серверів.</w:t>
       </w:r>
     </w:p>

</xml_diff>

<commit_message>
Tuesday, April 25, 2023, 2:27:04 PM Eastern European Summer Time
</commit_message>
<xml_diff>
--- a/year1-term2/SS/lb3/звіт.docx
+++ b/year1-term2/SS/lb3/звіт.docx
@@ -893,53 +893,8 @@
         </w:rPr>
         <w:t xml:space="preserve">John R. H. </w:t>
       </w:r>
-      <w:proofErr w:type="spellStart"/>
-      <w:r>
-        <w:t>Schaum’s</w:t>
-      </w:r>
-      <w:proofErr w:type="spellEnd"/>
-      <w:r>
-        <w:t xml:space="preserve"> </w:t>
-      </w:r>
-      <w:proofErr w:type="spellStart"/>
-      <w:r>
-        <w:t>Outline</w:t>
-      </w:r>
-      <w:proofErr w:type="spellEnd"/>
-      <w:r>
-        <w:t xml:space="preserve"> </w:t>
-      </w:r>
-      <w:proofErr w:type="gramStart"/>
-      <w:r>
-        <w:t>Of</w:t>
-      </w:r>
-      <w:proofErr w:type="gramEnd"/>
-      <w:r>
-        <w:t xml:space="preserve"> </w:t>
-      </w:r>
-      <w:proofErr w:type="spellStart"/>
-      <w:r>
-        <w:t>Theory</w:t>
-      </w:r>
-      <w:proofErr w:type="spellEnd"/>
-      <w:r>
-        <w:t xml:space="preserve"> And </w:t>
-      </w:r>
-      <w:proofErr w:type="spellStart"/>
-      <w:r>
-        <w:t>Problems</w:t>
-      </w:r>
-      <w:proofErr w:type="spellEnd"/>
-      <w:r>
-        <w:t xml:space="preserve"> Of </w:t>
-      </w:r>
-      <w:proofErr w:type="spellStart"/>
-      <w:r>
-        <w:t>Programming</w:t>
-      </w:r>
-      <w:proofErr w:type="spellEnd"/>
-      <w:r>
-        <w:t xml:space="preserve"> With C++</w:t>
+      <w:r>
+        <w:t>Schaum’s Outline Of Theory And Problems Of Programming With C++</w:t>
       </w:r>
       <w:r>
         <w:rPr>
@@ -947,14 +902,56 @@
         </w:rPr>
         <w:t xml:space="preserve"> / </w:t>
       </w:r>
-    </w:p>
-    <w:p>
-      <w:pPr>
-        <w:spacing w:before="0" w:after="0" w:line="360" w:lineRule="auto"/>
-        <w:ind w:firstLine="851"/>
+      <w:r>
         <w:rPr>
           <w:lang w:val="en-US"/>
         </w:rPr>
+        <w:t xml:space="preserve">John Russ Hubbard – Richmond: McGaw-Hill, </w:t>
+      </w:r>
+    </w:p>
+    <w:p>
+      <w:pPr>
+        <w:spacing w:before="0" w:after="0" w:line="360" w:lineRule="auto"/>
+        <w:ind w:firstLine="851"/>
+        <w:rPr>
+          <w:lang w:val="en-US"/>
+        </w:rPr>
+      </w:pPr>
+      <w:r>
+        <w:rPr>
+          <w:lang w:val="en-US"/>
+        </w:rPr>
+        <w:t xml:space="preserve">Bjarne S. A tour of C++ / Bjarne Stroustrup – </w:t>
+      </w:r>
+      <w:r>
+        <w:t>Бостон</w:t>
+      </w:r>
+      <w:r>
+        <w:rPr>
+          <w:lang w:val="en-US"/>
+        </w:rPr>
+        <w:t xml:space="preserve">: Addison-Wesley, 2018 </w:t>
+      </w:r>
+      <w:r>
+        <w:t>рік</w:t>
+      </w:r>
+      <w:r>
+        <w:rPr>
+          <w:lang w:val="en-US"/>
+        </w:rPr>
+        <w:t xml:space="preserve"> – 320 </w:t>
+      </w:r>
+      <w:r>
+        <w:t>сторінок</w:t>
+      </w:r>
+    </w:p>
+    <w:p>
+      <w:pPr>
+        <w:spacing w:before="0" w:after="0" w:line="360" w:lineRule="auto"/>
+        <w:ind w:firstLine="851"/>
+        <w:rPr>
+          <w:lang w:val="en-US"/>
+        </w:rPr>
       </w:pPr>
     </w:p>
     <w:p>
@@ -1007,11 +1004,8 @@
         <w:ind w:firstLine="851"/>
       </w:pPr>
       <w:r>
-        <w:t xml:space="preserve">Лінус Торвальдс продовжує працювати над розвитком Linux та інших проектів у сфері відкритого програмного забезпечення. Він є одним з </w:t>
-      </w:r>
-      <w:r>
         <w:lastRenderedPageBreak/>
-        <w:t>найвідоміших та найвпливовіших програмістів у світі, який зробив значний внесок у розвиток комп'ютерної науки та технологій.</w:t>
+        <w:t>Лінус Торвальдс продовжує працювати над розвитком Linux та інших проектів у сфері відкритого програмного забезпечення. Він є одним з найвідоміших та найвпливовіших програмістів у світі, який зробив значний внесок у розвиток комп'ютерної науки та технологій.</w:t>
       </w:r>
     </w:p>
     <w:p>
@@ -1074,6 +1068,7 @@
         <w:ind w:firstLine="851"/>
       </w:pPr>
       <w:r>
+        <w:lastRenderedPageBreak/>
         <w:t>Стів Возняк</w:t>
       </w:r>
     </w:p>
@@ -1083,7 +1078,6 @@
         <w:ind w:firstLine="851"/>
       </w:pPr>
       <w:r>
-        <w:lastRenderedPageBreak/>
         <w:t>Стів Возняк народився 11 серпня 1950 року в місті Санівейл, штат Каліфорнія, США. Він є американським інженером та підприємцем, який заснував компанію Apple разом з Стівом Джобсом. Возняк</w:t>
       </w:r>
       <w:r>

</xml_diff>

<commit_message>
Tuesday, April 25, 2023, 4:30:29 PM Eastern European Summer Time
</commit_message>
<xml_diff>
--- a/year1-term2/SS/lb3/звіт.docx
+++ b/year1-term2/SS/lb3/звіт.docx
@@ -883,66 +883,68 @@
       <w:pPr>
         <w:spacing w:before="0" w:after="0" w:line="360" w:lineRule="auto"/>
         <w:ind w:firstLine="851"/>
+      </w:pPr>
+      <w:r>
         <w:rPr>
           <w:lang w:val="en-US"/>
         </w:rPr>
-      </w:pPr>
+        <w:t xml:space="preserve">Bjarne S. A tour of C++ / Bjarne </w:t>
+      </w:r>
+      <w:proofErr w:type="spellStart"/>
       <w:r>
         <w:rPr>
           <w:lang w:val="en-US"/>
         </w:rPr>
-        <w:t xml:space="preserve">John R. H. </w:t>
-      </w:r>
-      <w:r>
-        <w:t>Schaum’s Outline Of Theory And Problems Of Programming With C++</w:t>
-      </w:r>
+        <w:t>Stroustrup</w:t>
+      </w:r>
+      <w:proofErr w:type="spellEnd"/>
       <w:r>
         <w:rPr>
           <w:lang w:val="en-US"/>
         </w:rPr>
-        <w:t xml:space="preserve"> / </w:t>
+        <w:t xml:space="preserve"> – </w:t>
+      </w:r>
+      <w:r>
+        <w:t>Бостон</w:t>
       </w:r>
       <w:r>
         <w:rPr>
           <w:lang w:val="en-US"/>
         </w:rPr>
-        <w:t xml:space="preserve">John Russ Hubbard – Richmond: McGaw-Hill, </w:t>
-      </w:r>
-    </w:p>
-    <w:p>
-      <w:pPr>
-        <w:spacing w:before="0" w:after="0" w:line="360" w:lineRule="auto"/>
-        <w:ind w:firstLine="851"/>
+        <w:t xml:space="preserve">: Addison-Wesley, 2018 </w:t>
+      </w:r>
+      <w:r>
+        <w:t>рік</w:t>
+      </w:r>
+      <w:r>
         <w:rPr>
           <w:lang w:val="en-US"/>
         </w:rPr>
-      </w:pPr>
-      <w:r>
+        <w:t xml:space="preserve"> – 320 </w:t>
+      </w:r>
+      <w:r>
+        <w:t>сторінок</w:t>
+      </w:r>
+    </w:p>
+    <w:p>
+      <w:pPr>
+        <w:spacing w:before="0" w:after="0" w:line="360" w:lineRule="auto"/>
+        <w:ind w:firstLine="851"/>
+      </w:pPr>
+    </w:p>
+    <w:p>
+      <w:pPr>
+        <w:spacing w:before="0" w:after="0" w:line="360" w:lineRule="auto"/>
+        <w:ind w:firstLine="851"/>
         <w:rPr>
           <w:lang w:val="en-US"/>
         </w:rPr>
-        <w:t xml:space="preserve">Bjarne S. A tour of C++ / Bjarne Stroustrup – </w:t>
-      </w:r>
-      <w:r>
-        <w:t>Бостон</w:t>
-      </w:r>
+      </w:pPr>
       <w:r>
         <w:rPr>
           <w:lang w:val="en-US"/>
         </w:rPr>
-        <w:t xml:space="preserve">: Addison-Wesley, 2018 </w:t>
-      </w:r>
-      <w:r>
-        <w:t>рік</w:t>
-      </w:r>
-      <w:r>
-        <w:rPr>
-          <w:lang w:val="en-US"/>
-        </w:rPr>
-        <w:t xml:space="preserve"> – 320 </w:t>
-      </w:r>
-      <w:r>
-        <w:t>сторінок</w:t>
+        <w:t>Object-Oriented Programming</w:t>
       </w:r>
     </w:p>
     <w:p>

</xml_diff>

<commit_message>
Wednesday, April 26, 2023, 4:44:17 PM Eastern European Summer Time
</commit_message>
<xml_diff>
--- a/year1-term2/SS/lb3/звіт.docx
+++ b/year1-term2/SS/lb3/звіт.docx
@@ -887,7 +887,40 @@
         <w:rPr>
           <w:lang w:val="en-US"/>
         </w:rPr>
-        <w:t xml:space="preserve">Bjarne S. A tour of C++ / Bjarne </w:t>
+        <w:t>Bjarne S. A tour of C++</w:t>
+      </w:r>
+      <w:r>
+        <w:rPr>
+          <w:lang w:val="en-US"/>
+        </w:rPr>
+        <w:t xml:space="preserve"> [</w:t>
+      </w:r>
+      <w:r>
+        <w:t>Текст</w:t>
+      </w:r>
+      <w:r>
+        <w:rPr>
+          <w:lang w:val="en-US"/>
+        </w:rPr>
+        <w:t>]</w:t>
+      </w:r>
+      <w:r>
+        <w:rPr>
+          <w:lang w:val="en-US"/>
+        </w:rPr>
+        <w:t xml:space="preserve"> / </w:t>
+      </w:r>
+      <w:r>
+        <w:rPr>
+          <w:lang w:val="en-US"/>
+        </w:rPr>
+        <w:t xml:space="preserve">S. </w:t>
+      </w:r>
+      <w:r>
+        <w:rPr>
+          <w:lang w:val="en-US"/>
+        </w:rPr>
+        <w:t xml:space="preserve">Bjarne </w:t>
       </w:r>
       <w:proofErr w:type="spellStart"/>
       <w:r>
@@ -922,7 +955,10 @@
         <w:t xml:space="preserve"> – 320 </w:t>
       </w:r>
       <w:r>
-        <w:t>сторінок</w:t>
+        <w:rPr>
+          <w:lang w:val="en-US"/>
+        </w:rPr>
+        <w:t>c.</w:t>
       </w:r>
     </w:p>
     <w:p>

</xml_diff>

<commit_message>
Wednesday, April 26, 2023, 4:57:59 PM Eastern European Summer Time
</commit_message>
<xml_diff>
--- a/year1-term2/SS/lb3/звіт.docx
+++ b/year1-term2/SS/lb3/звіт.docx
@@ -920,21 +920,19 @@
         <w:rPr>
           <w:lang w:val="en-US"/>
         </w:rPr>
-        <w:t xml:space="preserve">Bjarne </w:t>
-      </w:r>
-      <w:proofErr w:type="spellStart"/>
-      <w:r>
-        <w:rPr>
-          <w:lang w:val="en-US"/>
-        </w:rPr>
-        <w:t>Stroustrup</w:t>
-      </w:r>
-      <w:proofErr w:type="spellEnd"/>
-      <w:r>
-        <w:rPr>
-          <w:lang w:val="en-US"/>
-        </w:rPr>
-        <w:t xml:space="preserve"> – </w:t>
+        <w:t>Bjarne</w:t>
+      </w:r>
+      <w:r>
+        <w:rPr>
+          <w:lang w:val="en-US"/>
+        </w:rPr>
+        <w:t xml:space="preserve"> </w:t>
+      </w:r>
+      <w:r>
+        <w:rPr>
+          <w:lang w:val="en-US"/>
+        </w:rPr>
+        <w:t xml:space="preserve">– </w:t>
       </w:r>
       <w:r>
         <w:t>Бостон</w:t>
@@ -986,6 +984,60 @@
       <w:pPr>
         <w:spacing w:before="0" w:after="0" w:line="360" w:lineRule="auto"/>
         <w:ind w:firstLine="851"/>
+      </w:pPr>
+      <w:r>
+        <w:rPr>
+          <w:lang w:val="en-US"/>
+        </w:rPr>
+        <w:t>Shyam R.</w:t>
+      </w:r>
+      <w:r>
+        <w:rPr>
+          <w:lang w:val="en-US"/>
+        </w:rPr>
+        <w:t xml:space="preserve">C. </w:t>
+      </w:r>
+      <w:r>
+        <w:rPr>
+          <w:lang w:val="en-US"/>
+        </w:rPr>
+        <w:t>A Code Complexity Model of Object Oriented Programming</w:t>
+      </w:r>
+      <w:r>
+        <w:rPr>
+          <w:lang w:val="en-US"/>
+        </w:rPr>
+        <w:t xml:space="preserve"> [</w:t>
+      </w:r>
+      <w:r>
+        <w:t>Текст</w:t>
+      </w:r>
+      <w:r>
+        <w:rPr>
+          <w:lang w:val="en-US"/>
+        </w:rPr>
+        <w:t xml:space="preserve">] / </w:t>
+      </w:r>
+      <w:r>
+        <w:t>С.</w:t>
+      </w:r>
+      <w:r>
+        <w:rPr>
+          <w:lang w:val="en-US"/>
+        </w:rPr>
+        <w:t>R. Shyam</w:t>
+      </w:r>
+      <w:r>
+        <w:rPr>
+          <w:lang w:val="en-US"/>
+        </w:rPr>
+        <w:t xml:space="preserve"> // IEEE. - </w:t>
+      </w:r>
+    </w:p>
+    <w:p>
+      <w:pPr>
+        <w:spacing w:before="0" w:after="0" w:line="360" w:lineRule="auto"/>
+        <w:ind w:firstLine="851"/>
         <w:rPr>
           <w:lang w:val="en-US"/>
         </w:rPr>
@@ -1032,16 +1084,19 @@
         <w:ind w:firstLine="851"/>
       </w:pPr>
       <w:r>
-        <w:t>За свою кар'єру Лінус Торвальдс отримав багато нагород та визнання. У 1997 році він отримав премію технологічної інновації від Фонду Массачусетського технологічного інституту. У 1999 році журнал Time включив його до списку 100 найвпливовіших людей світу. У 2000 році він отримав премію Мільвана Філдса за свої досягнення в області математики.</w:t>
-      </w:r>
-    </w:p>
-    <w:p>
-      <w:pPr>
-        <w:spacing w:before="0" w:after="0" w:line="360" w:lineRule="auto"/>
-        <w:ind w:firstLine="851"/>
-      </w:pPr>
+        <w:t xml:space="preserve">За свою кар'єру Лінус Торвальдс отримав багато нагород та визнання. У 1997 році він отримав премію технологічної інновації від Фонду Массачусетського технологічного інституту. У 1999 році журнал Time включив </w:t>
+      </w:r>
       <w:r>
         <w:lastRenderedPageBreak/>
+        <w:t>його до списку 100 найвпливовіших людей світу. У 2000 році він отримав премію Мільвана Філдса за свої досягнення в області математики.</w:t>
+      </w:r>
+    </w:p>
+    <w:p>
+      <w:pPr>
+        <w:spacing w:before="0" w:after="0" w:line="360" w:lineRule="auto"/>
+        <w:ind w:firstLine="851"/>
+      </w:pPr>
+      <w:r>
         <w:t>Лінус Торвальдс продовжує працювати над розвитком Linux та інших проектів у сфері відкритого програмного забезпечення. Він є одним з найвідоміших та найвпливовіших програмістів у світі, який зробив значний внесок у розвиток комп'ютерної науки та технологій.</w:t>
       </w:r>
     </w:p>
@@ -1090,22 +1145,25 @@
         <w:ind w:firstLine="851"/>
       </w:pPr>
       <w:r>
-        <w:t>Білл Гейтс є одним з найвідоміших підприємців революції персонального комп'ютера. Він народився 28 жовтня 1955 року в Сіетлі, штат Вашингтон, США. Гейтс заснував компанію Microsoft у 1975 році разом з Полом Алленом. Він відомий своїми бізнес-практиками, які вважаються антиконкурентними. Білл Гейтс є автором книги "The Road Ahead", яка була опублікована в 1995 році. Він також відомий своїми благодійними діями, зокрема, через Білл і Мелінда Гейтс Фаундейшн, яка займається боротьбою зі світовими проблемами, такими як голод, бідність та хвороби. Білл Гейтс є одним з найбагатших людей у світі, а його чистий дохід становить більше 100 мільярдів доларів США.</w:t>
-      </w:r>
-    </w:p>
-    <w:p>
-      <w:pPr>
-        <w:spacing w:before="0" w:after="0" w:line="360" w:lineRule="auto"/>
-        <w:ind w:firstLine="851"/>
-      </w:pPr>
-    </w:p>
-    <w:p>
-      <w:pPr>
-        <w:spacing w:before="0" w:after="0" w:line="360" w:lineRule="auto"/>
-        <w:ind w:firstLine="851"/>
-      </w:pPr>
+        <w:t xml:space="preserve">Білл Гейтс є одним з найвідоміших підприємців революції персонального комп'ютера. Він народився 28 жовтня 1955 року в Сіетлі, штат Вашингтон, США. Гейтс заснував компанію Microsoft у 1975 році разом з Полом Алленом. Він відомий своїми бізнес-практиками, які вважаються антиконкурентними. Білл Гейтс є автором книги "The Road Ahead", яка була опублікована в 1995 році. Він також відомий своїми благодійними діями, зокрема, через Білл і Мелінда Гейтс Фаундейшн, яка займається боротьбою зі світовими проблемами, такими як голод, </w:t>
+      </w:r>
       <w:r>
         <w:lastRenderedPageBreak/>
+        <w:t>бідність та хвороби. Білл Гейтс є одним з найбагатших людей у світі, а його чистий дохід становить більше 100 мільярдів доларів США.</w:t>
+      </w:r>
+    </w:p>
+    <w:p>
+      <w:pPr>
+        <w:spacing w:before="0" w:after="0" w:line="360" w:lineRule="auto"/>
+        <w:ind w:firstLine="851"/>
+      </w:pPr>
+    </w:p>
+    <w:p>
+      <w:pPr>
+        <w:spacing w:before="0" w:after="0" w:line="360" w:lineRule="auto"/>
+        <w:ind w:firstLine="851"/>
+      </w:pPr>
+      <w:r>
         <w:t>Стів Возняк</w:t>
       </w:r>
     </w:p>
@@ -1198,6 +1256,7 @@
         <w:pStyle w:val="22"/>
       </w:pPr>
       <w:r>
+        <w:lastRenderedPageBreak/>
         <w:t>1.5 Таблиця порівняння обраних до аналізу браузерів</w:t>
       </w:r>
     </w:p>
@@ -1271,7 +1330,6 @@
                 <w:b/>
                 <w:bCs/>
               </w:rPr>
-              <w:lastRenderedPageBreak/>
               <w:t>Критерії</w:t>
             </w:r>
           </w:p>
@@ -1799,7 +1857,11 @@
               <w:spacing w:before="0" w:after="0" w:line="360" w:lineRule="auto"/>
             </w:pPr>
             <w:r>
-              <w:t>Розширені функції безпеки, регулярні оновлення, захист від фішингу та шкідливих програм</w:t>
+              <w:t xml:space="preserve">Розширені функції безпеки, регулярні оновлення, захист від фішингу та </w:t>
+            </w:r>
+            <w:r>
+              <w:lastRenderedPageBreak/>
+              <w:t>шкідливих програм</w:t>
             </w:r>
           </w:p>
         </w:tc>
@@ -1827,7 +1889,12 @@
               <w:spacing w:before="0" w:after="0" w:line="360" w:lineRule="auto"/>
             </w:pPr>
             <w:r>
-              <w:t>Розширені функції безпеки, регулярні оновлення, захист від фішингу та шкідливих програм</w:t>
+              <w:lastRenderedPageBreak/>
+              <w:t xml:space="preserve">Розширені функції безпеки, регулярні оновлення, захист від фішингу та </w:t>
+            </w:r>
+            <w:r>
+              <w:lastRenderedPageBreak/>
+              <w:t>шкідливих програм</w:t>
             </w:r>
           </w:p>
         </w:tc>
@@ -1855,7 +1922,12 @@
               <w:spacing w:before="0" w:after="0" w:line="360" w:lineRule="auto"/>
             </w:pPr>
             <w:r>
-              <w:t>Вразливий до загроз безпеки, більше не підтримується корпорацією Майкрософт</w:t>
+              <w:lastRenderedPageBreak/>
+              <w:t xml:space="preserve">Вразливий до загроз безпеки, більше не підтримується </w:t>
+            </w:r>
+            <w:r>
+              <w:lastRenderedPageBreak/>
+              <w:t>корпорацією Майкрософт</w:t>
             </w:r>
           </w:p>
         </w:tc>
@@ -1987,7 +2059,11 @@
         <w:ind w:firstLine="851"/>
       </w:pPr>
       <w:r>
-        <w:t>Інтернет-протокол (IP) - це протокол мережевого рівня, який використовується для передачі датаграм між мережами. IP розпізнає формат заголовка пакета, але не аналізує та не піклується про фактичні дані. Він приймає та передає будь-які дані, передані протоколами верхніх рівнів.</w:t>
+        <w:t xml:space="preserve">Інтернет-протокол (IP) - це протокол мережевого рівня, який використовується для передачі датаграм між мережами. IP розпізнає формат </w:t>
+      </w:r>
+      <w:r>
+        <w:lastRenderedPageBreak/>
+        <w:t>заголовка пакета, але не аналізує та не піклується про фактичні дані. Він приймає та передає будь-які дані, передані протоколами верхніх рівнів.</w:t>
       </w:r>
     </w:p>
     <w:p>
@@ -2005,26 +2081,110 @@
         <w:ind w:firstLine="851"/>
       </w:pPr>
       <w:r>
+        <w:t>TCP/IP складається з двох протоколів: Transmission Control Protocol (TCP) та Internet Protocol (IP). IP відповідає за передачу даних між мережами, а TCP - за передачу даних між програмами на різних комп'ютерах в мережі. TCP забезпечує надійну передачу даних, контролює цілісність даних та відновлює втрачені пакети.</w:t>
+      </w:r>
+    </w:p>
+    <w:p>
+      <w:pPr>
+        <w:spacing w:before="0" w:after="0" w:line="360" w:lineRule="auto"/>
+        <w:ind w:firstLine="851"/>
+      </w:pPr>
+      <w:r>
+        <w:t>Усі параметри, від швидкості передачі даних і до методів адресації при транспортуванні окремих повідомлень, визначаються і задаються протоколами, що використовуються в даній конкретній мережі. Інтернет-провайдери забезпечують доступ до глобальної мережі Інтернет та обслуговують програми-сервери, які забезпечують доступ до Інтернету.</w:t>
+      </w:r>
+    </w:p>
+    <w:p>
+      <w:pPr>
+        <w:spacing w:before="0" w:after="0" w:line="360" w:lineRule="auto"/>
+        <w:ind w:firstLine="851"/>
+      </w:pPr>
+      <w:r>
+        <w:t>Отже, Інтернет-протокол (IP) - це протокол мережевого рівня, який використовується для передачі датаграм між мережами. TCP/IP - це основний протокол Інтернету, який визначає обмін даними між різними програмами. TCP/IP складається з двох протоколів: Transmission Control Protocol (TCP) та Internet Protocol (IP). TCP забезпечує надійну передачу даних, контролює цілісність даних та відновлює втрачені пакети. Інтернет-провайдери забезпечують доступ до глобальної мережі Інтернет та обслуговують програми-сервери, які забезпечують доступ до Інтернету.</w:t>
+      </w:r>
+    </w:p>
+    <w:p>
+      <w:pPr>
+        <w:spacing w:before="0" w:after="0" w:line="360" w:lineRule="auto"/>
+        <w:ind w:firstLine="851"/>
+      </w:pPr>
+    </w:p>
+    <w:p>
+      <w:pPr>
+        <w:pStyle w:val="22"/>
+      </w:pPr>
+      <w:r>
+        <w:t xml:space="preserve">3.5.2 Що таке пошукова система, пошуковий робот? Наведіть приклади. </w:t>
+      </w:r>
+    </w:p>
+    <w:p>
+      <w:pPr>
+        <w:spacing w:before="0" w:after="0" w:line="360" w:lineRule="auto"/>
+        <w:ind w:firstLine="851"/>
+      </w:pPr>
+    </w:p>
+    <w:p>
+      <w:pPr>
+        <w:spacing w:before="0" w:after="0" w:line="360" w:lineRule="auto"/>
+        <w:ind w:firstLine="851"/>
+      </w:pPr>
+      <w:r>
         <w:lastRenderedPageBreak/>
-        <w:t>TCP/IP складається з двох протоколів: Transmission Control Protocol (TCP) та Internet Protocol (IP). IP відповідає за передачу даних між мережами, а TCP - за передачу даних між програмами на різних комп'ютерах в мережі. TCP забезпечує надійну передачу даних, контролює цілісність даних та відновлює втрачені пакети.</w:t>
-      </w:r>
-    </w:p>
-    <w:p>
-      <w:pPr>
-        <w:spacing w:before="0" w:after="0" w:line="360" w:lineRule="auto"/>
-        <w:ind w:firstLine="851"/>
-      </w:pPr>
-      <w:r>
-        <w:t>Усі параметри, від швидкості передачі даних і до методів адресації при транспортуванні окремих повідомлень, визначаються і задаються протоколами, що використовуються в даній конкретній мережі. Інтернет-провайдери забезпечують доступ до глобальної мережі Інтернет та обслуговують програми-сервери, які забезпечують доступ до Інтернету.</w:t>
-      </w:r>
-    </w:p>
-    <w:p>
-      <w:pPr>
-        <w:spacing w:before="0" w:after="0" w:line="360" w:lineRule="auto"/>
-        <w:ind w:firstLine="851"/>
-      </w:pPr>
-      <w:r>
-        <w:t>Отже, Інтернет-протокол (IP) - це протокол мережевого рівня, який використовується для передачі датаграм між мережами. TCP/IP - це основний протокол Інтернету, який визначає обмін даними між різними програмами. TCP/IP складається з двох протоколів: Transmission Control Protocol (TCP) та Internet Protocol (IP). TCP забезпечує надійну передачу даних, контролює цілісність даних та відновлює втрачені пакети. Інтернет-провайдери забезпечують доступ до глобальної мережі Інтернет та обслуговують програми-сервери, які забезпечують доступ до Інтернету.</w:t>
+        <w:t>Пошукова система - це онлайн-служба, що надає можливість пошуку інформації в Інтернеті. Програмною частиною пошукової системи є пошукова машина, яка забезпечує функціональність пошукової системи. Пошукові системи призначені для постійного перегляду всіх сторінок, що є в мережі, які в будь-який момент можуть дати відповідь на запитання.</w:t>
+      </w:r>
+    </w:p>
+    <w:p>
+      <w:pPr>
+        <w:spacing w:before="0" w:after="0" w:line="360" w:lineRule="auto"/>
+        <w:ind w:firstLine="851"/>
+      </w:pPr>
+      <w:r>
+        <w:t>Більшість пошукових систем шукають інформацію на сайтах Інтернету, але існують також системи, здатні шукати файли на ftp-серверах, товари в інтернет-магазинах, а також інформацію в групах новин Usenet. Інформацію зручно шукати за пошуковим (ключовим) словом або фразою.</w:t>
+      </w:r>
+    </w:p>
+    <w:p>
+      <w:pPr>
+        <w:spacing w:before="0" w:after="0" w:line="360" w:lineRule="auto"/>
+        <w:ind w:firstLine="851"/>
+      </w:pPr>
+      <w:r>
+        <w:t>Найбільш популярною пошуковою системою в світі є Google, яка складає більше ніж 90% частки серед всіх пошукових систем по всьому світу. Інші популярні пошукові системи включають Bing, Yahoo!, Baidu, Ask.com, WolframAlpha, Swisscows, та інші. Кожна з цих пошукових систем має свої особливості та функціонал, який робить їх унікальними. Наприклад, WolframAlpha групує всю знайдену інформацію в звіт, що робить його корисним для студентів та школярів, а Swisscows гарантує анонімність та благодійність.</w:t>
+      </w:r>
+    </w:p>
+    <w:p>
+      <w:pPr>
+        <w:spacing w:before="0" w:after="0" w:line="360" w:lineRule="auto"/>
+        <w:ind w:firstLine="851"/>
+      </w:pPr>
+    </w:p>
+    <w:p>
+      <w:pPr>
+        <w:spacing w:before="0" w:after="0" w:line="360" w:lineRule="auto"/>
+        <w:ind w:firstLine="851"/>
+      </w:pPr>
+      <w:r>
+        <w:t>Пошуковий робот (web crawler, web spider) - це програма, яка є складовою частиною пошукової системи та призначена для перегляду сторінок Інтернету з метою введення інформації про них до бази даних. Пошукові роботи здійснюють загальний пошук інформації в Інтернеті, повідомляють про зміст знайденого документа, індексують його і добувають підсумкову інформацію. Вони також переглядають заголовки, деякі посилання і відправляють проіндексовану інформацію до бази даних пошукового механізму.</w:t>
+      </w:r>
+    </w:p>
+    <w:p>
+      <w:pPr>
+        <w:spacing w:before="0" w:after="0" w:line="360" w:lineRule="auto"/>
+        <w:ind w:firstLine="851"/>
+      </w:pPr>
+      <w:r>
+        <w:t xml:space="preserve">Пошуковий робот є найважливішим елементом пошукової системи, завданням якого є збір нових даних про сайти та їх оновлення. Пошуковий робот діє приблизно так, як і браузерна програма - зчитує інформацію з веб-сторінок. Його завдання полягає в скануванні сторінок та збереженні розміщеної на них інформації в базу даних пошукової системи, після чого робот переходить за </w:t>
+      </w:r>
+      <w:r>
+        <w:lastRenderedPageBreak/>
+        <w:t>посиланнями на інші сторінки. Кожна пошукова система має свої пошукові боти, які можуть ділитися на роботів, розділених за призначенням.</w:t>
+      </w:r>
+    </w:p>
+    <w:p>
+      <w:pPr>
+        <w:spacing w:before="0" w:after="0" w:line="360" w:lineRule="auto"/>
+        <w:ind w:firstLine="851"/>
+      </w:pPr>
+      <w:r>
+        <w:t>Прикладами пошукових роботів є Googlebot, Bingbot, Yahoo! Slurp, Baiduspider, та багато інших.</w:t>
       </w:r>
     </w:p>
     <w:p>
@@ -2038,77 +2198,79 @@
         <w:pStyle w:val="22"/>
       </w:pPr>
       <w:r>
-        <w:t xml:space="preserve">3.5.2 Що таке пошукова система, пошуковий робот? Наведіть приклади. </w:t>
-      </w:r>
-    </w:p>
-    <w:p>
-      <w:pPr>
-        <w:spacing w:before="0" w:after="0" w:line="360" w:lineRule="auto"/>
-        <w:ind w:firstLine="851"/>
-      </w:pPr>
-    </w:p>
-    <w:p>
-      <w:pPr>
-        <w:spacing w:before="0" w:after="0" w:line="360" w:lineRule="auto"/>
-        <w:ind w:firstLine="851"/>
-      </w:pPr>
-      <w:r>
-        <w:t>Пошукова система - це онлайн-служба, що надає можливість пошуку інформації в Інтернеті. Програмною частиною пошукової системи є пошукова машина, яка забезпечує функціональність пошукової системи. Пошукові системи призначені для постійного перегляду всіх сторінок, що є в мережі, які в будь-який момент можуть дати відповідь на запитання.</w:t>
-      </w:r>
-    </w:p>
-    <w:p>
-      <w:pPr>
-        <w:spacing w:before="0" w:after="0" w:line="360" w:lineRule="auto"/>
-        <w:ind w:firstLine="851"/>
-      </w:pPr>
-      <w:r>
-        <w:t xml:space="preserve">Більшість пошукових систем шукають інформацію на сайтах Інтернету, але існують також системи, здатні шукати файли на ftp-серверах, товари в </w:t>
-      </w:r>
+        <w:t xml:space="preserve">3.5.3 Що таке індексування сайту? </w:t>
+      </w:r>
+    </w:p>
+    <w:p>
+      <w:pPr>
+        <w:spacing w:before="0" w:after="0" w:line="360" w:lineRule="auto"/>
+        <w:ind w:firstLine="851"/>
+      </w:pPr>
+    </w:p>
+    <w:p>
+      <w:pPr>
+        <w:spacing w:before="0" w:after="0" w:line="360" w:lineRule="auto"/>
+        <w:ind w:firstLine="851"/>
+      </w:pPr>
+      <w:r>
+        <w:t>Індексація сайту - це процес, за яким роботи пошукових систем сканують сторінки сайту, аналізують та реєструють їх дані у базі даних пошукової системи. Інформація про сайт та сторінки сайту, такі як посилання, зображення, тексти, відео та інше, заносяться у бази даних пошукових систем і стає доступною для користувачів пошукових сервісів. Індексація сторінок важлива в SEO просуванні сайту.</w:t>
+      </w:r>
+    </w:p>
+    <w:p>
+      <w:pPr>
+        <w:spacing w:before="0" w:after="0" w:line="360" w:lineRule="auto"/>
+        <w:ind w:firstLine="851"/>
+      </w:pPr>
+      <w:r>
+        <w:t>Індексація сайту відбувається у два етапи: сканування та індексування. Сканування - це відправка бота на аналізований сайт, тоді як індексування - це завантаження, обробка та збір даних для включення їх до індексу пошукової системи. Після індексації сторінки зберігаються до пошукового індексу, тобто бази даних, в якій система шукає результати, які відповідають запитам користувачів.</w:t>
+      </w:r>
+    </w:p>
+    <w:p>
+      <w:pPr>
+        <w:spacing w:before="0" w:after="0" w:line="360" w:lineRule="auto"/>
+        <w:ind w:firstLine="851"/>
+      </w:pPr>
+      <w:r>
+        <w:t>Індексацію сайту можна перевірити за допомогою спеціальних форм пошукових систем. Щоб дізнатись, чи сторінка проіндексована, і чи вона в принципі може бути проіндексована, можна використовувати Google Search Console. Якщо сторінки сайту не проіндексовані, то можна використовувати різні методи, такі як додавання сайту до спеціалізованих форм пошукових систем, використання файлів robots.txt та sitemap.xml, видалення URL через спеціальні плагіни та інші.</w:t>
+      </w:r>
+    </w:p>
+    <w:p>
+      <w:pPr>
+        <w:spacing w:before="0" w:after="0" w:line="360" w:lineRule="auto"/>
+        <w:ind w:firstLine="851"/>
+      </w:pPr>
+    </w:p>
+    <w:p>
+      <w:pPr>
+        <w:pStyle w:val="22"/>
+      </w:pPr>
+      <w:r>
+        <w:t xml:space="preserve">3.5.4 Поясніть значення термінів «запит» та «ключове слово». </w:t>
+      </w:r>
+    </w:p>
+    <w:p>
+      <w:pPr>
+        <w:spacing w:before="0" w:after="0" w:line="360" w:lineRule="auto"/>
+        <w:ind w:firstLine="851"/>
+      </w:pPr>
+    </w:p>
+    <w:p>
+      <w:pPr>
+        <w:spacing w:before="0" w:after="0" w:line="360" w:lineRule="auto"/>
+        <w:ind w:firstLine="851"/>
+      </w:pPr>
       <w:r>
         <w:lastRenderedPageBreak/>
-        <w:t>інтернет-магазинах, а також інформацію в групах новин Usenet. Інформацію зручно шукати за пошуковим (ключовим) словом або фразою.</w:t>
-      </w:r>
-    </w:p>
-    <w:p>
-      <w:pPr>
-        <w:spacing w:before="0" w:after="0" w:line="360" w:lineRule="auto"/>
-        <w:ind w:firstLine="851"/>
-      </w:pPr>
-      <w:r>
-        <w:t>Найбільш популярною пошуковою системою в світі є Google, яка складає більше ніж 90% частки серед всіх пошукових систем по всьому світу. Інші популярні пошукові системи включають Bing, Yahoo!, Baidu, Ask.com, WolframAlpha, Swisscows, та інші. Кожна з цих пошукових систем має свої особливості та функціонал, який робить їх унікальними. Наприклад, WolframAlpha групує всю знайдену інформацію в звіт, що робить його корисним для студентів та школярів, а Swisscows гарантує анонімність та благодійність.</w:t>
-      </w:r>
-    </w:p>
-    <w:p>
-      <w:pPr>
-        <w:spacing w:before="0" w:after="0" w:line="360" w:lineRule="auto"/>
-        <w:ind w:firstLine="851"/>
-      </w:pPr>
-    </w:p>
-    <w:p>
-      <w:pPr>
-        <w:spacing w:before="0" w:after="0" w:line="360" w:lineRule="auto"/>
-        <w:ind w:firstLine="851"/>
-      </w:pPr>
-      <w:r>
-        <w:t>Пошуковий робот (web crawler, web spider) - це програма, яка є складовою частиною пошукової системи та призначена для перегляду сторінок Інтернету з метою введення інформації про них до бази даних. Пошукові роботи здійснюють загальний пошук інформації в Інтернеті, повідомляють про зміст знайденого документа, індексують його і добувають підсумкову інформацію. Вони також переглядають заголовки, деякі посилання і відправляють проіндексовану інформацію до бази даних пошукового механізму.</w:t>
-      </w:r>
-    </w:p>
-    <w:p>
-      <w:pPr>
-        <w:spacing w:before="0" w:after="0" w:line="360" w:lineRule="auto"/>
-        <w:ind w:firstLine="851"/>
-      </w:pPr>
-      <w:r>
-        <w:t>Пошуковий робот є найважливішим елементом пошукової системи, завданням якого є збір нових даних про сайти та їх оновлення. Пошуковий робот діє приблизно так, як і браузерна програма - зчитує інформацію з веб-сторінок. Його завдання полягає в скануванні сторінок та збереженні розміщеної на них інформації в базу даних пошукової системи, після чого робот переходить за посиланнями на інші сторінки. Кожна пошукова система має свої пошукові боти, які можуть ділитися на роботів, розділених за призначенням.</w:t>
-      </w:r>
-    </w:p>
-    <w:p>
-      <w:pPr>
-        <w:spacing w:before="0" w:after="0" w:line="360" w:lineRule="auto"/>
-        <w:ind w:firstLine="851"/>
-      </w:pPr>
-      <w:r>
-        <w:t>Прикладами пошукових роботів є Googlebot, Bingbot, Yahoo! Slurp, Baiduspider, та багато інших.</w:t>
+        <w:t>Ключове слово - це слово або фраза, яку використовують для пошуку інформації в базі даних або в Інтернеті. Воно відображає інформацію, яку потрібно знайти. Ключове слово може бути одним словом або фразою, яка складається з кількох слів.</w:t>
+      </w:r>
+    </w:p>
+    <w:p>
+      <w:pPr>
+        <w:spacing w:before="0" w:after="0" w:line="360" w:lineRule="auto"/>
+        <w:ind w:firstLine="851"/>
+      </w:pPr>
+      <w:r>
+        <w:t>Запит - це набір ключових слів, за якими здійснюють пошук і відбір інформації в базі даних або в Інтернеті. Запит може містити одне або кілька ключових слів, а також оператори, які допомагають здійснювати більш точний пошук. Запит дозволяє знайти інформацію, яка відповідає певним критеріям, вказаним у запиті.</w:t>
       </w:r>
     </w:p>
     <w:p>
@@ -2122,121 +2284,35 @@
         <w:pStyle w:val="22"/>
       </w:pPr>
       <w:r>
-        <w:t xml:space="preserve">3.5.3 Що таке індексування сайту? </w:t>
-      </w:r>
-    </w:p>
-    <w:p>
-      <w:pPr>
-        <w:spacing w:before="0" w:after="0" w:line="360" w:lineRule="auto"/>
-        <w:ind w:firstLine="851"/>
-      </w:pPr>
-    </w:p>
-    <w:p>
-      <w:pPr>
-        <w:spacing w:before="0" w:after="0" w:line="360" w:lineRule="auto"/>
-        <w:ind w:firstLine="851"/>
-      </w:pPr>
+        <w:t>3.5.5 Наведіть  основні  оператори,  що  використовуються у пошукових запитах.</w:t>
+      </w:r>
+    </w:p>
+    <w:p>
+      <w:pPr>
+        <w:spacing w:before="0" w:after="0" w:line="360" w:lineRule="auto"/>
+        <w:ind w:firstLine="851"/>
+      </w:pPr>
+    </w:p>
+    <w:p>
+      <w:pPr>
+        <w:spacing w:before="0" w:after="0" w:line="360" w:lineRule="auto"/>
+        <w:ind w:firstLine="851"/>
+      </w:pPr>
+      <w:r>
+        <w:t>Пошукові оператори - це спеціальні символи або команди, які допомагають уточнити пошуковий запит і отримати більш точні результати. Основні пошукові оператори Google включають такі команди: site:, intitle:, inurl:, filetype:, related:, cache:, allinanchor:, allintext:, allintitle:, allinurl:, OR, AND, " ", -, #.</w:t>
+      </w:r>
+    </w:p>
+    <w:p>
+      <w:pPr>
+        <w:spacing w:before="0" w:after="0" w:line="360" w:lineRule="auto"/>
+        <w:ind w:firstLine="851"/>
+      </w:pPr>
+      <w:r>
+        <w:t xml:space="preserve">Команда site: дозволяє обмежити пошук результатами тільки з зазначеного сайту. Команда intitle: шукає сторінки, у заголовках яких міститься вказаний текст. Команда inurl: шукає сторінки, у URL яких міститься вказаний текст. Команда filetype: дозволяє шукати файли певного типу. Команда related: шукає сторінки, пов'язані з вказаним сайтом. Команда cache: дозволяє переглянути кеш-версію сторінки. Команда allinanchor: шукає сторінки, на які посилаються інші сторінки з вказаним текстом як якірним текстом. Команда allintext: шукає сторінки, на яких міститься вказаний текст. Команда allintitle: шукає сторінки, у заголовках яких міститься вказаний текст. Команда allinurl: шукає сторінки, у URL яких міститься вказаний текст. Команда OR рівнозначна пошуку з "або". Команда AND дозволяє шукати сторінки, на яких містяться обидва вказані слова. </w:t>
+      </w:r>
       <w:r>
         <w:lastRenderedPageBreak/>
-        <w:t>Індексація сайту - це процес, за яким роботи пошукових систем сканують сторінки сайту, аналізують та реєструють їх дані у базі даних пошукової системи. Інформація про сайт та сторінки сайту, такі як посилання, зображення, тексти, відео та інше, заносяться у бази даних пошукових систем і стає доступною для користувачів пошукових сервісів. Індексація сторінок важлива в SEO просуванні сайту.</w:t>
-      </w:r>
-    </w:p>
-    <w:p>
-      <w:pPr>
-        <w:spacing w:before="0" w:after="0" w:line="360" w:lineRule="auto"/>
-        <w:ind w:firstLine="851"/>
-      </w:pPr>
-      <w:r>
-        <w:t>Індексація сайту відбувається у два етапи: сканування та індексування. Сканування - це відправка бота на аналізований сайт, тоді як індексування - це завантаження, обробка та збір даних для включення їх до індексу пошукової системи. Після індексації сторінки зберігаються до пошукового індексу, тобто бази даних, в якій система шукає результати, які відповідають запитам користувачів.</w:t>
-      </w:r>
-    </w:p>
-    <w:p>
-      <w:pPr>
-        <w:spacing w:before="0" w:after="0" w:line="360" w:lineRule="auto"/>
-        <w:ind w:firstLine="851"/>
-      </w:pPr>
-      <w:r>
-        <w:t>Індексацію сайту можна перевірити за допомогою спеціальних форм пошукових систем. Щоб дізнатись, чи сторінка проіндексована, і чи вона в принципі може бути проіндексована, можна використовувати Google Search Console. Якщо сторінки сайту не проіндексовані, то можна використовувати різні методи, такі як додавання сайту до спеціалізованих форм пошукових систем, використання файлів robots.txt та sitemap.xml, видалення URL через спеціальні плагіни та інші.</w:t>
-      </w:r>
-    </w:p>
-    <w:p>
-      <w:pPr>
-        <w:spacing w:before="0" w:after="0" w:line="360" w:lineRule="auto"/>
-        <w:ind w:firstLine="851"/>
-      </w:pPr>
-    </w:p>
-    <w:p>
-      <w:pPr>
-        <w:pStyle w:val="22"/>
-      </w:pPr>
-      <w:r>
-        <w:t xml:space="preserve">3.5.4 Поясніть значення термінів «запит» та «ключове слово». </w:t>
-      </w:r>
-    </w:p>
-    <w:p>
-      <w:pPr>
-        <w:spacing w:before="0" w:after="0" w:line="360" w:lineRule="auto"/>
-        <w:ind w:firstLine="851"/>
-      </w:pPr>
-    </w:p>
-    <w:p>
-      <w:pPr>
-        <w:spacing w:before="0" w:after="0" w:line="360" w:lineRule="auto"/>
-        <w:ind w:firstLine="851"/>
-      </w:pPr>
-      <w:r>
-        <w:t>Ключове слово - це слово або фраза, яку використовують для пошуку інформації в базі даних або в Інтернеті. Воно відображає інформацію, яку потрібно знайти. Ключове слово може бути одним словом або фразою, яка складається з кількох слів.</w:t>
-      </w:r>
-    </w:p>
-    <w:p>
-      <w:pPr>
-        <w:spacing w:before="0" w:after="0" w:line="360" w:lineRule="auto"/>
-        <w:ind w:firstLine="851"/>
-      </w:pPr>
-      <w:r>
-        <w:t xml:space="preserve">Запит - це набір ключових слів, за якими здійснюють пошук і відбір інформації в базі даних або в Інтернеті. Запит може містити одне або кілька ключових слів, а також оператори, які допомагають здійснювати більш точний </w:t>
-      </w:r>
-      <w:r>
-        <w:lastRenderedPageBreak/>
-        <w:t>пошук. Запит дозволяє знайти інформацію, яка відповідає певним критеріям, вказаним у запиті.</w:t>
-      </w:r>
-    </w:p>
-    <w:p>
-      <w:pPr>
-        <w:spacing w:before="0" w:after="0" w:line="360" w:lineRule="auto"/>
-        <w:ind w:firstLine="851"/>
-      </w:pPr>
-    </w:p>
-    <w:p>
-      <w:pPr>
-        <w:pStyle w:val="22"/>
-      </w:pPr>
-      <w:r>
-        <w:t>3.5.5 Наведіть  основні  оператори,  що  використовуються у пошукових запитах.</w:t>
-      </w:r>
-    </w:p>
-    <w:p>
-      <w:pPr>
-        <w:spacing w:before="0" w:after="0" w:line="360" w:lineRule="auto"/>
-        <w:ind w:firstLine="851"/>
-      </w:pPr>
-    </w:p>
-    <w:p>
-      <w:pPr>
-        <w:spacing w:before="0" w:after="0" w:line="360" w:lineRule="auto"/>
-        <w:ind w:firstLine="851"/>
-      </w:pPr>
-      <w:r>
-        <w:t>Пошукові оператори - це спеціальні символи або команди, які допомагають уточнити пошуковий запит і отримати більш точні результати. Основні пошукові оператори Google включають такі команди: site:, intitle:, inurl:, filetype:, related:, cache:, allinanchor:, allintext:, allintitle:, allinurl:, OR, AND, " ", -, #.</w:t>
-      </w:r>
-    </w:p>
-    <w:p>
-      <w:pPr>
-        <w:spacing w:before="0" w:after="0" w:line="360" w:lineRule="auto"/>
-        <w:ind w:firstLine="851"/>
-      </w:pPr>
-      <w:r>
-        <w:t>Команда site: дозволяє обмежити пошук результатами тільки з зазначеного сайту. Команда intitle: шукає сторінки, у заголовках яких міститься вказаний текст. Команда inurl: шукає сторінки, у URL яких міститься вказаний текст. Команда filetype: дозволяє шукати файли певного типу. Команда related: шукає сторінки, пов'язані з вказаним сайтом. Команда cache: дозволяє переглянути кеш-версію сторінки. Команда allinanchor: шукає сторінки, на які посилаються інші сторінки з вказаним текстом як якірним текстом. Команда allintext: шукає сторінки, на яких міститься вказаний текст. Команда allintitle: шукає сторінки, у заголовках яких міститься вказаний текст. Команда allinurl: шукає сторінки, у URL яких міститься вказаний текст. Команда OR рівнозначна пошуку з "або". Команда AND дозволяє шукати сторінки, на яких містяться обидва вказані слова. Команда " " дозволяє шукати фразу в точному порядку. Команда - виключає слово з пошукового запиту. Команда # дозволяє шукати з певним ніком або хештегом.</w:t>
+        <w:t>Команда " " дозволяє шукати фразу в точному порядку. Команда - виключає слово з пошукового запиту. Команда # дозволяє шукати з певним ніком або хештегом.</w:t>
       </w:r>
     </w:p>
     <w:sectPr>

</xml_diff>

<commit_message>
feat: working on lab 3 ss
</commit_message>
<xml_diff>
--- a/year1-term2/SS/lb3/звіт.docx
+++ b/year1-term2/SS/lb3/звіт.docx
@@ -867,180 +867,1244 @@
       <w:pPr>
         <w:spacing w:before="0" w:after="0" w:line="360" w:lineRule="auto"/>
         <w:ind w:firstLine="851"/>
-        <w:rPr>
-          <w:lang w:val="en-US"/>
-        </w:rPr>
-      </w:pPr>
-      <w:r>
-        <w:rPr>
-          <w:lang w:val="en-US"/>
-        </w:rPr>
-        <w:t>C++</w:t>
-      </w:r>
-    </w:p>
-    <w:p>
-      <w:pPr>
-        <w:spacing w:before="0" w:after="0" w:line="360" w:lineRule="auto"/>
-        <w:ind w:firstLine="851"/>
-      </w:pPr>
-      <w:r>
-        <w:rPr>
-          <w:lang w:val="en-US"/>
-        </w:rPr>
-        <w:t>Bjarne S. A tour of C++</w:t>
-      </w:r>
-      <w:r>
-        <w:rPr>
-          <w:lang w:val="en-US"/>
-        </w:rPr>
-        <w:t xml:space="preserve"> [</w:t>
-      </w:r>
-      <w:r>
-        <w:t>Текст</w:t>
-      </w:r>
-      <w:r>
-        <w:rPr>
-          <w:lang w:val="en-US"/>
-        </w:rPr>
-        <w:t>]</w:t>
-      </w:r>
-      <w:r>
-        <w:rPr>
-          <w:lang w:val="en-US"/>
-        </w:rPr>
-        <w:t xml:space="preserve"> / </w:t>
-      </w:r>
-      <w:r>
-        <w:rPr>
-          <w:lang w:val="en-US"/>
-        </w:rPr>
-        <w:t xml:space="preserve">S. </w:t>
-      </w:r>
-      <w:r>
-        <w:rPr>
-          <w:lang w:val="en-US"/>
-        </w:rPr>
-        <w:t>Bjarne</w:t>
-      </w:r>
-      <w:r>
-        <w:rPr>
-          <w:lang w:val="en-US"/>
-        </w:rPr>
+      </w:pPr>
+      <w:r>
+        <w:t>За спеціальністю</w:t>
+      </w:r>
+    </w:p>
+    <w:p>
+      <w:pPr>
+        <w:spacing w:before="0" w:after="0" w:line="360" w:lineRule="auto"/>
+        <w:ind w:firstLine="851"/>
+      </w:pPr>
+      <w:r>
+        <w:t>Алгоритм</w:t>
+      </w:r>
+    </w:p>
+    <w:p>
+      <w:pPr>
+        <w:spacing w:before="0" w:after="0" w:line="360" w:lineRule="auto"/>
+        <w:ind w:firstLine="851"/>
+      </w:pPr>
+      <w:r>
+        <w:t xml:space="preserve">Адріан </w:t>
+      </w:r>
+      <w:proofErr w:type="spellStart"/>
+      <w:r>
+        <w:t>Люксі</w:t>
+      </w:r>
+      <w:proofErr w:type="spellEnd"/>
+      <w:r>
+        <w:t xml:space="preserve">. "Етика алгоритмів: Огляд літератури" [текст] / Адріан </w:t>
+      </w:r>
+      <w:proofErr w:type="spellStart"/>
+      <w:r>
+        <w:t>Люксі</w:t>
+      </w:r>
+      <w:proofErr w:type="spellEnd"/>
+      <w:r>
+        <w:t xml:space="preserve"> - Лілль: Асоціація обчислювальної техніки, 2021. - 12 сторінок.</w:t>
+      </w:r>
+    </w:p>
+    <w:p>
+      <w:pPr>
+        <w:spacing w:before="0" w:after="0" w:line="360" w:lineRule="auto"/>
+        <w:ind w:firstLine="851"/>
+      </w:pPr>
+      <w:proofErr w:type="spellStart"/>
+      <w:r>
+        <w:t>Двійковість</w:t>
+      </w:r>
+      <w:proofErr w:type="spellEnd"/>
+    </w:p>
+    <w:p>
+      <w:pPr>
+        <w:spacing w:before="0" w:after="0" w:line="360" w:lineRule="auto"/>
+        <w:ind w:firstLine="851"/>
+      </w:pPr>
+      <w:r>
+        <w:t xml:space="preserve">Джошуа </w:t>
+      </w:r>
+      <w:proofErr w:type="spellStart"/>
+      <w:r>
+        <w:t>Бабкок</w:t>
+      </w:r>
+      <w:proofErr w:type="spellEnd"/>
+      <w:r>
+        <w:t xml:space="preserve">, "Бінарні деформації: Від 0 до 1" [текст] / Джошуа </w:t>
+      </w:r>
+      <w:proofErr w:type="spellStart"/>
+      <w:r>
+        <w:t>Бабкок</w:t>
+      </w:r>
+      <w:proofErr w:type="spellEnd"/>
+      <w:r>
+        <w:t xml:space="preserve"> - Нью-Йорк: ACM </w:t>
+      </w:r>
+      <w:proofErr w:type="spellStart"/>
+      <w:r>
+        <w:t>Press</w:t>
+      </w:r>
+      <w:proofErr w:type="spellEnd"/>
+      <w:r>
+        <w:t>, 2021. - 10 сторінок.</w:t>
+      </w:r>
+    </w:p>
+    <w:p>
+      <w:pPr>
+        <w:spacing w:before="0" w:after="0" w:line="360" w:lineRule="auto"/>
+        <w:ind w:firstLine="851"/>
+      </w:pPr>
+      <w:r>
+        <w:t>Компілятор</w:t>
+      </w:r>
+    </w:p>
+    <w:p>
+      <w:pPr>
+        <w:spacing w:before="0" w:after="0" w:line="360" w:lineRule="auto"/>
+        <w:ind w:firstLine="851"/>
+      </w:pPr>
+      <w:r>
+        <w:t xml:space="preserve">Ендрю </w:t>
+      </w:r>
+      <w:proofErr w:type="spellStart"/>
+      <w:r>
+        <w:t>Вотерман</w:t>
+      </w:r>
+      <w:proofErr w:type="spellEnd"/>
+      <w:r>
+        <w:t xml:space="preserve"> та ін. "Керівництво з набору інструкцій RISC-V, том II: Привілейована архітектура" [текст] / Ендрю </w:t>
+      </w:r>
+      <w:proofErr w:type="spellStart"/>
+      <w:r>
+        <w:t>Вотерман</w:t>
+      </w:r>
+      <w:proofErr w:type="spellEnd"/>
+      <w:r>
+        <w:t xml:space="preserve"> та ін. - </w:t>
+      </w:r>
+      <w:proofErr w:type="spellStart"/>
+      <w:r>
+        <w:t>Берклі</w:t>
+      </w:r>
+      <w:proofErr w:type="spellEnd"/>
+      <w:r>
+        <w:t xml:space="preserve">, Каліфорнія: RISC-V </w:t>
+      </w:r>
+      <w:proofErr w:type="spellStart"/>
+      <w:r>
+        <w:t>Foundation</w:t>
+      </w:r>
+      <w:proofErr w:type="spellEnd"/>
+      <w:r>
+        <w:t>, 2019. - 96 сторінок.</w:t>
+      </w:r>
+    </w:p>
+    <w:p>
+      <w:pPr>
+        <w:spacing w:before="0" w:after="0" w:line="360" w:lineRule="auto"/>
+        <w:ind w:firstLine="851"/>
+      </w:pPr>
+      <w:r>
+        <w:t>Налагодження</w:t>
+      </w:r>
+    </w:p>
+    <w:p>
+      <w:pPr>
+        <w:spacing w:before="0" w:after="0" w:line="360" w:lineRule="auto"/>
+        <w:ind w:firstLine="851"/>
+      </w:pPr>
+      <w:proofErr w:type="spellStart"/>
+      <w:r>
+        <w:t>Гопінатх</w:t>
+      </w:r>
+      <w:proofErr w:type="spellEnd"/>
+      <w:r>
+        <w:t xml:space="preserve">, </w:t>
+      </w:r>
+      <w:proofErr w:type="spellStart"/>
+      <w:r>
+        <w:t>Дівія</w:t>
+      </w:r>
+      <w:proofErr w:type="spellEnd"/>
+      <w:r>
+        <w:t xml:space="preserve">. "Налагодження з даними: A </w:t>
+      </w:r>
+      <w:proofErr w:type="spellStart"/>
+      <w:r>
+        <w:t>Case</w:t>
+      </w:r>
+      <w:proofErr w:type="spellEnd"/>
+      <w:r>
         <w:t xml:space="preserve"> </w:t>
       </w:r>
-      <w:r>
-        <w:rPr>
-          <w:lang w:val="en-US"/>
-        </w:rPr>
-        <w:t xml:space="preserve">– </w:t>
-      </w:r>
-      <w:r>
-        <w:t>Бостон</w:t>
-      </w:r>
-      <w:r>
-        <w:rPr>
-          <w:lang w:val="en-US"/>
-        </w:rPr>
-        <w:t xml:space="preserve">: Addison-Wesley, 2018 </w:t>
-      </w:r>
-      <w:r>
-        <w:t>рік</w:t>
-      </w:r>
-      <w:r>
-        <w:rPr>
-          <w:lang w:val="en-US"/>
-        </w:rPr>
-        <w:t xml:space="preserve"> – 320 </w:t>
-      </w:r>
-      <w:r>
-        <w:rPr>
-          <w:lang w:val="en-US"/>
-        </w:rPr>
-        <w:t>c.</w:t>
-      </w:r>
-    </w:p>
-    <w:p>
-      <w:pPr>
-        <w:spacing w:before="0" w:after="0" w:line="360" w:lineRule="auto"/>
-        <w:ind w:firstLine="851"/>
-      </w:pPr>
-    </w:p>
-    <w:p>
-      <w:pPr>
-        <w:spacing w:before="0" w:after="0" w:line="360" w:lineRule="auto"/>
-        <w:ind w:firstLine="851"/>
-        <w:rPr>
-          <w:lang w:val="en-US"/>
-        </w:rPr>
-      </w:pPr>
-      <w:r>
-        <w:rPr>
-          <w:lang w:val="en-US"/>
-        </w:rPr>
-        <w:t>Object-Oriented Programming</w:t>
-      </w:r>
-    </w:p>
-    <w:p>
-      <w:pPr>
-        <w:spacing w:before="0" w:after="0" w:line="360" w:lineRule="auto"/>
-        <w:ind w:firstLine="851"/>
-      </w:pPr>
-      <w:r>
-        <w:rPr>
-          <w:lang w:val="en-US"/>
-        </w:rPr>
-        <w:t>Shyam R.</w:t>
-      </w:r>
-      <w:r>
-        <w:rPr>
-          <w:lang w:val="en-US"/>
-        </w:rPr>
-        <w:t xml:space="preserve">C. </w:t>
-      </w:r>
-      <w:r>
-        <w:rPr>
-          <w:lang w:val="en-US"/>
-        </w:rPr>
-        <w:t>A Code Complexity Model of Object Oriented Programming</w:t>
-      </w:r>
-      <w:r>
-        <w:rPr>
-          <w:lang w:val="en-US"/>
-        </w:rPr>
-        <w:t xml:space="preserve"> [</w:t>
-      </w:r>
-      <w:r>
-        <w:t>Текст</w:t>
-      </w:r>
-      <w:r>
-        <w:rPr>
-          <w:lang w:val="en-US"/>
-        </w:rPr>
-        <w:t xml:space="preserve">] / </w:t>
-      </w:r>
-      <w:r>
-        <w:t>С.</w:t>
-      </w:r>
-      <w:r>
-        <w:rPr>
-          <w:lang w:val="en-US"/>
-        </w:rPr>
-        <w:t>R. Shyam</w:t>
-      </w:r>
-      <w:r>
-        <w:rPr>
-          <w:lang w:val="en-US"/>
-        </w:rPr>
-        <w:t xml:space="preserve"> // IEEE. - </w:t>
-      </w:r>
-    </w:p>
-    <w:p>
-      <w:pPr>
-        <w:spacing w:before="0" w:after="0" w:line="360" w:lineRule="auto"/>
-        <w:ind w:firstLine="851"/>
-        <w:rPr>
-          <w:lang w:val="en-US"/>
-        </w:rPr>
+      <w:proofErr w:type="spellStart"/>
+      <w:r>
+        <w:t>Study</w:t>
+      </w:r>
+      <w:proofErr w:type="spellEnd"/>
+      <w:r>
+        <w:t xml:space="preserve"> Using </w:t>
+      </w:r>
+      <w:proofErr w:type="spellStart"/>
+      <w:r>
+        <w:t>PySAL</w:t>
+      </w:r>
+      <w:proofErr w:type="spellEnd"/>
+      <w:r>
+        <w:t>" [онлайн]. Університет Північної Кароліни, 2021</w:t>
+      </w:r>
+    </w:p>
+    <w:p>
+      <w:pPr>
+        <w:spacing w:before="0" w:after="0" w:line="360" w:lineRule="auto"/>
+        <w:ind w:firstLine="851"/>
+      </w:pPr>
+      <w:r>
+        <w:t>Структури даних</w:t>
+      </w:r>
+    </w:p>
+    <w:p>
+      <w:pPr>
+        <w:spacing w:before="0" w:after="0" w:line="360" w:lineRule="auto"/>
+        <w:ind w:firstLine="851"/>
+      </w:pPr>
+      <w:r>
+        <w:t xml:space="preserve">Френк </w:t>
+      </w:r>
+      <w:proofErr w:type="spellStart"/>
+      <w:r>
+        <w:t>МакШеррі</w:t>
+      </w:r>
+      <w:proofErr w:type="spellEnd"/>
+      <w:r>
+        <w:t xml:space="preserve">. "Іржа та майбутнє системного програмування". [PDF] / Френк </w:t>
+      </w:r>
+      <w:proofErr w:type="spellStart"/>
+      <w:r>
+        <w:t>МакШеррі</w:t>
+      </w:r>
+      <w:proofErr w:type="spellEnd"/>
+      <w:r>
+        <w:t>. - Нью-Йорк, штат Нью-Йорк: Асоціація обчислювальної техніки, 2018. - 3 сторінки.</w:t>
+      </w:r>
+    </w:p>
+    <w:p>
+      <w:pPr>
+        <w:spacing w:before="0" w:after="0" w:line="360" w:lineRule="auto"/>
+        <w:ind w:firstLine="851"/>
+      </w:pPr>
+      <w:r>
+        <w:t>Функції</w:t>
+      </w:r>
+    </w:p>
+    <w:p>
+      <w:pPr>
+        <w:spacing w:before="0" w:after="0" w:line="360" w:lineRule="auto"/>
+        <w:ind w:firstLine="851"/>
+      </w:pPr>
+      <w:proofErr w:type="spellStart"/>
+      <w:r>
+        <w:lastRenderedPageBreak/>
+        <w:t>Ральф</w:t>
+      </w:r>
+      <w:proofErr w:type="spellEnd"/>
+      <w:r>
+        <w:t xml:space="preserve"> </w:t>
+      </w:r>
+      <w:proofErr w:type="spellStart"/>
+      <w:r>
+        <w:t>Хінце</w:t>
+      </w:r>
+      <w:proofErr w:type="spellEnd"/>
+      <w:r>
+        <w:t xml:space="preserve">. Масштабований підхід до функціонального програмування з лінійними типами [текст] / </w:t>
+      </w:r>
+      <w:proofErr w:type="spellStart"/>
+      <w:r>
+        <w:t>Ральф</w:t>
+      </w:r>
+      <w:proofErr w:type="spellEnd"/>
+      <w:r>
+        <w:t xml:space="preserve"> </w:t>
+      </w:r>
+      <w:proofErr w:type="spellStart"/>
+      <w:r>
+        <w:t>Гінце</w:t>
+      </w:r>
+      <w:proofErr w:type="spellEnd"/>
+      <w:r>
+        <w:t>. - Нью-Йорк: Асоціація обчислювальної техніки, 2018. - 13 сторінок.</w:t>
+      </w:r>
+    </w:p>
+    <w:p>
+      <w:pPr>
+        <w:spacing w:before="0" w:after="0" w:line="360" w:lineRule="auto"/>
+        <w:ind w:firstLine="851"/>
+        <w:rPr>
+          <w:lang w:val="en-US"/>
+        </w:rPr>
+      </w:pPr>
+      <w:r>
+        <w:rPr>
+          <w:lang w:val="en-US"/>
+        </w:rPr>
+        <w:t>IDE</w:t>
+      </w:r>
+    </w:p>
+    <w:p>
+      <w:pPr>
+        <w:spacing w:before="0" w:after="0" w:line="360" w:lineRule="auto"/>
+        <w:ind w:firstLine="851"/>
+      </w:pPr>
+      <w:proofErr w:type="spellStart"/>
+      <w:r>
+        <w:t>Маркус</w:t>
+      </w:r>
+      <w:proofErr w:type="spellEnd"/>
+      <w:r>
+        <w:t xml:space="preserve"> </w:t>
+      </w:r>
+      <w:proofErr w:type="spellStart"/>
+      <w:r>
+        <w:t>Венінгер</w:t>
+      </w:r>
+      <w:proofErr w:type="spellEnd"/>
+      <w:r>
+        <w:t xml:space="preserve">. Порівняльне дослідження чотирьох IDE для </w:t>
+      </w:r>
+      <w:proofErr w:type="spellStart"/>
+      <w:r>
+        <w:t>динамічно</w:t>
+      </w:r>
+      <w:proofErr w:type="spellEnd"/>
+      <w:r>
+        <w:t xml:space="preserve"> та статично типізованих мов [текст] / </w:t>
+      </w:r>
+      <w:proofErr w:type="spellStart"/>
+      <w:r>
+        <w:t>Маркус</w:t>
+      </w:r>
+      <w:proofErr w:type="spellEnd"/>
+      <w:r>
+        <w:t xml:space="preserve"> </w:t>
+      </w:r>
+      <w:proofErr w:type="spellStart"/>
+      <w:r>
+        <w:t>Венінгер</w:t>
+      </w:r>
+      <w:proofErr w:type="spellEnd"/>
+      <w:r>
+        <w:t xml:space="preserve"> - Мюнхен, Німеччина: Технічний університет Мюнхена, 2020. - 41 сторінка.</w:t>
+      </w:r>
+    </w:p>
+    <w:p>
+      <w:pPr>
+        <w:spacing w:before="0" w:after="0" w:line="360" w:lineRule="auto"/>
+        <w:ind w:firstLine="851"/>
+      </w:pPr>
+      <w:r>
+        <w:t>Цикл</w:t>
+      </w:r>
+    </w:p>
+    <w:p>
+      <w:pPr>
+        <w:spacing w:before="0" w:after="0" w:line="360" w:lineRule="auto"/>
+        <w:ind w:firstLine="851"/>
+      </w:pPr>
+      <w:proofErr w:type="spellStart"/>
+      <w:r>
+        <w:t>Абдулрахман</w:t>
+      </w:r>
+      <w:proofErr w:type="spellEnd"/>
+      <w:r>
+        <w:t xml:space="preserve"> </w:t>
+      </w:r>
+      <w:proofErr w:type="spellStart"/>
+      <w:r>
+        <w:t>Альхарбі</w:t>
+      </w:r>
+      <w:proofErr w:type="spellEnd"/>
+      <w:r>
+        <w:t xml:space="preserve">. "Автоматизація програм пошуку циклів за допомогою генетичного алгоритму". [текст] / </w:t>
+      </w:r>
+      <w:proofErr w:type="spellStart"/>
+      <w:r>
+        <w:t>Абдулрахман</w:t>
+      </w:r>
+      <w:proofErr w:type="spellEnd"/>
+      <w:r>
+        <w:t xml:space="preserve"> </w:t>
+      </w:r>
+      <w:proofErr w:type="spellStart"/>
+      <w:r>
+        <w:t>Альхарбі</w:t>
+      </w:r>
+      <w:proofErr w:type="spellEnd"/>
+      <w:r>
+        <w:t>. - Аль-</w:t>
+      </w:r>
+      <w:proofErr w:type="spellStart"/>
+      <w:r>
+        <w:t>Кассім</w:t>
+      </w:r>
+      <w:proofErr w:type="spellEnd"/>
+      <w:r>
+        <w:t>, Саудівська Аравія: Міжнародний журнал передових комп'ютерних наук та застосувань, 2021. - 7 сторінок.</w:t>
+      </w:r>
+    </w:p>
+    <w:p>
+      <w:pPr>
+        <w:spacing w:before="0" w:after="0" w:line="360" w:lineRule="auto"/>
+        <w:ind w:firstLine="851"/>
+      </w:pPr>
+      <w:r>
+        <w:t>Об’єктно-Орієнтоване програмування</w:t>
+      </w:r>
+    </w:p>
+    <w:p>
+      <w:pPr>
+        <w:spacing w:before="0" w:after="0" w:line="360" w:lineRule="auto"/>
+        <w:ind w:firstLine="851"/>
+      </w:pPr>
+      <w:proofErr w:type="spellStart"/>
+      <w:r>
+        <w:t>Хрвоє</w:t>
+      </w:r>
+      <w:proofErr w:type="spellEnd"/>
+      <w:r>
+        <w:t xml:space="preserve"> </w:t>
+      </w:r>
+      <w:proofErr w:type="spellStart"/>
+      <w:r>
+        <w:t>Белані</w:t>
+      </w:r>
+      <w:proofErr w:type="spellEnd"/>
+      <w:r>
+        <w:t xml:space="preserve">. Покращення якості коду за допомогою стандартів кодування та оглядів коду: Приклад з об'єктно-орієнтованого програмування [текст] / </w:t>
+      </w:r>
+      <w:proofErr w:type="spellStart"/>
+      <w:r>
+        <w:t>Хрвоє</w:t>
+      </w:r>
+      <w:proofErr w:type="spellEnd"/>
+      <w:r>
+        <w:t xml:space="preserve"> </w:t>
+      </w:r>
+      <w:proofErr w:type="spellStart"/>
+      <w:r>
+        <w:t>Белані</w:t>
+      </w:r>
+      <w:proofErr w:type="spellEnd"/>
+      <w:r>
+        <w:t xml:space="preserve"> - Загреб: 12-а Міжнародна конференція з програмних технологій (ICSOFT), 2017. - 12 сторінок.</w:t>
+      </w:r>
+    </w:p>
+    <w:p>
+      <w:pPr>
+        <w:spacing w:before="0" w:after="0" w:line="360" w:lineRule="auto"/>
+        <w:ind w:firstLine="851"/>
+      </w:pPr>
+      <w:r>
+        <w:t>Рекурсія</w:t>
+      </w:r>
+    </w:p>
+    <w:p>
+      <w:pPr>
+        <w:spacing w:before="0" w:after="0" w:line="360" w:lineRule="auto"/>
+        <w:ind w:firstLine="851"/>
+      </w:pPr>
+      <w:r>
+        <w:t xml:space="preserve">Лаура Ковач, Андрій </w:t>
+      </w:r>
+      <w:proofErr w:type="spellStart"/>
+      <w:r>
+        <w:t>Воронков</w:t>
+      </w:r>
+      <w:proofErr w:type="spellEnd"/>
+      <w:r>
+        <w:t xml:space="preserve">, </w:t>
+      </w:r>
+      <w:proofErr w:type="spellStart"/>
+      <w:r>
+        <w:t>Сімон</w:t>
+      </w:r>
+      <w:proofErr w:type="spellEnd"/>
+      <w:r>
+        <w:t xml:space="preserve"> </w:t>
+      </w:r>
+      <w:proofErr w:type="spellStart"/>
+      <w:r>
+        <w:t>Віммер</w:t>
+      </w:r>
+      <w:proofErr w:type="spellEnd"/>
+      <w:r>
+        <w:t xml:space="preserve">. Дивовижні послідовності: Швидкий та надійний симулятор рекурсивних схем [текст] / Лаура Ковач, Андрій </w:t>
+      </w:r>
+      <w:proofErr w:type="spellStart"/>
+      <w:r>
+        <w:t>Воронков</w:t>
+      </w:r>
+      <w:proofErr w:type="spellEnd"/>
+      <w:r>
+        <w:t xml:space="preserve">, </w:t>
+      </w:r>
+      <w:proofErr w:type="spellStart"/>
+      <w:r>
+        <w:t>Саймон</w:t>
+      </w:r>
+      <w:proofErr w:type="spellEnd"/>
+      <w:r>
+        <w:t xml:space="preserve"> </w:t>
+      </w:r>
+      <w:proofErr w:type="spellStart"/>
+      <w:r>
+        <w:t>Віммер</w:t>
+      </w:r>
+      <w:proofErr w:type="spellEnd"/>
+      <w:r>
+        <w:t xml:space="preserve"> - Оксфорд, Велика Британія: Оксфордський університет, 2021. - 21 сторінка.</w:t>
+      </w:r>
+    </w:p>
+    <w:p>
+      <w:pPr>
+        <w:spacing w:before="0" w:after="0" w:line="360" w:lineRule="auto"/>
+        <w:ind w:firstLine="851"/>
+      </w:pPr>
+    </w:p>
+    <w:p>
+      <w:pPr>
+        <w:spacing w:before="0" w:after="0" w:line="360" w:lineRule="auto"/>
+        <w:ind w:firstLine="851"/>
+      </w:pPr>
+      <w:r>
+        <w:t>Обрані</w:t>
+      </w:r>
+    </w:p>
+    <w:p>
+      <w:pPr>
+        <w:spacing w:before="0" w:after="0" w:line="360" w:lineRule="auto"/>
+        <w:ind w:firstLine="851"/>
+      </w:pPr>
+      <w:r>
+        <w:t>Linux</w:t>
+      </w:r>
+    </w:p>
+    <w:p>
+      <w:pPr>
+        <w:spacing w:before="0" w:after="0" w:line="360" w:lineRule="auto"/>
+        <w:ind w:firstLine="851"/>
+      </w:pPr>
+      <w:proofErr w:type="spellStart"/>
+      <w:r>
+        <w:t>Грег</w:t>
+      </w:r>
+      <w:proofErr w:type="spellEnd"/>
+      <w:r>
+        <w:t xml:space="preserve"> </w:t>
+      </w:r>
+      <w:proofErr w:type="spellStart"/>
+      <w:r>
+        <w:t>Кроа-Хартман</w:t>
+      </w:r>
+      <w:proofErr w:type="spellEnd"/>
+      <w:r>
+        <w:t xml:space="preserve">. "Стабільні дерева ядра та API стабільного ядра" [текст] / </w:t>
+      </w:r>
+      <w:proofErr w:type="spellStart"/>
+      <w:r>
+        <w:t>Грег</w:t>
+      </w:r>
+      <w:proofErr w:type="spellEnd"/>
+      <w:r>
+        <w:t xml:space="preserve"> </w:t>
+      </w:r>
+      <w:proofErr w:type="spellStart"/>
+      <w:r>
+        <w:t>Кроа-Хартман</w:t>
+      </w:r>
+      <w:proofErr w:type="spellEnd"/>
+      <w:r>
+        <w:t>. - Лос-</w:t>
+      </w:r>
+      <w:proofErr w:type="spellStart"/>
+      <w:r>
+        <w:t>Аламітос</w:t>
+      </w:r>
+      <w:proofErr w:type="spellEnd"/>
+      <w:r>
+        <w:t xml:space="preserve">, Каліфорнія: IEEE </w:t>
+      </w:r>
+      <w:proofErr w:type="spellStart"/>
+      <w:r>
+        <w:t>Computer</w:t>
+      </w:r>
+      <w:proofErr w:type="spellEnd"/>
+      <w:r>
+        <w:t xml:space="preserve"> </w:t>
+      </w:r>
+      <w:proofErr w:type="spellStart"/>
+      <w:r>
+        <w:t>Society</w:t>
+      </w:r>
+      <w:proofErr w:type="spellEnd"/>
+      <w:r>
+        <w:t>, 2018. - 6 сторінок.</w:t>
+      </w:r>
+    </w:p>
+    <w:p>
+      <w:pPr>
+        <w:spacing w:before="0" w:after="0" w:line="360" w:lineRule="auto"/>
+        <w:ind w:firstLine="851"/>
+      </w:pPr>
+      <w:r>
+        <w:t>Python</w:t>
+      </w:r>
+    </w:p>
+    <w:p>
+      <w:pPr>
+        <w:spacing w:before="0" w:after="0" w:line="360" w:lineRule="auto"/>
+        <w:ind w:firstLine="851"/>
+      </w:pPr>
+      <w:r>
+        <w:lastRenderedPageBreak/>
+        <w:t>Бейкер, І. Розробка програми на основі Python для аналізу даних [текст] / Ян Бейкер. - Мельбурн: Австралійський національний університет, 2019. - 10 сторінок.</w:t>
+      </w:r>
+    </w:p>
+    <w:p>
+      <w:pPr>
+        <w:spacing w:before="0" w:after="0" w:line="360" w:lineRule="auto"/>
+        <w:ind w:firstLine="851"/>
+        <w:rPr>
+          <w:lang w:val="en-US"/>
+        </w:rPr>
+      </w:pPr>
+      <w:r>
+        <w:rPr>
+          <w:lang w:val="en-US"/>
+        </w:rPr>
+        <w:t>LaTeX</w:t>
+      </w:r>
+    </w:p>
+    <w:p>
+      <w:pPr>
+        <w:spacing w:before="0" w:after="0" w:line="360" w:lineRule="auto"/>
+        <w:ind w:firstLine="851"/>
+        <w:rPr>
+          <w:lang w:val="en-US"/>
+        </w:rPr>
+      </w:pPr>
+      <w:proofErr w:type="spellStart"/>
+      <w:r>
+        <w:rPr>
+          <w:lang w:val="en-US"/>
+        </w:rPr>
+        <w:t>Нельсон</w:t>
+      </w:r>
+      <w:proofErr w:type="spellEnd"/>
+      <w:r>
+        <w:rPr>
+          <w:lang w:val="en-US"/>
+        </w:rPr>
+        <w:t xml:space="preserve"> </w:t>
+      </w:r>
+      <w:proofErr w:type="spellStart"/>
+      <w:r>
+        <w:rPr>
+          <w:lang w:val="en-US"/>
+        </w:rPr>
+        <w:t>Бібі</w:t>
+      </w:r>
+      <w:proofErr w:type="spellEnd"/>
+      <w:r>
+        <w:rPr>
+          <w:lang w:val="en-US"/>
+        </w:rPr>
+        <w:t xml:space="preserve">. LaTeX та </w:t>
+      </w:r>
+      <w:proofErr w:type="spellStart"/>
+      <w:r>
+        <w:rPr>
+          <w:lang w:val="en-US"/>
+        </w:rPr>
+        <w:t>друзі</w:t>
+      </w:r>
+      <w:proofErr w:type="spellEnd"/>
+      <w:r>
+        <w:rPr>
+          <w:lang w:val="en-US"/>
+        </w:rPr>
+        <w:t xml:space="preserve"> [текст] / </w:t>
+      </w:r>
+      <w:proofErr w:type="spellStart"/>
+      <w:r>
+        <w:rPr>
+          <w:lang w:val="en-US"/>
+        </w:rPr>
+        <w:t>Нельсон</w:t>
+      </w:r>
+      <w:proofErr w:type="spellEnd"/>
+      <w:r>
+        <w:rPr>
+          <w:lang w:val="en-US"/>
+        </w:rPr>
+        <w:t xml:space="preserve"> Х. Ф. </w:t>
+      </w:r>
+      <w:proofErr w:type="spellStart"/>
+      <w:r>
+        <w:rPr>
+          <w:lang w:val="en-US"/>
+        </w:rPr>
+        <w:t>Бібі</w:t>
+      </w:r>
+      <w:proofErr w:type="spellEnd"/>
+      <w:r>
+        <w:rPr>
+          <w:lang w:val="en-US"/>
+        </w:rPr>
+        <w:t xml:space="preserve">. - </w:t>
+      </w:r>
+      <w:proofErr w:type="spellStart"/>
+      <w:r>
+        <w:rPr>
+          <w:lang w:val="en-US"/>
+        </w:rPr>
+        <w:t>Солт-Лейк-Сіті</w:t>
+      </w:r>
+      <w:proofErr w:type="spellEnd"/>
+      <w:r>
+        <w:rPr>
+          <w:lang w:val="en-US"/>
+        </w:rPr>
+        <w:t xml:space="preserve">: </w:t>
+      </w:r>
+      <w:proofErr w:type="spellStart"/>
+      <w:r>
+        <w:rPr>
+          <w:lang w:val="en-US"/>
+        </w:rPr>
+        <w:t>Математичний</w:t>
+      </w:r>
+      <w:proofErr w:type="spellEnd"/>
+      <w:r>
+        <w:rPr>
+          <w:lang w:val="en-US"/>
+        </w:rPr>
+        <w:t xml:space="preserve"> </w:t>
+      </w:r>
+      <w:proofErr w:type="spellStart"/>
+      <w:r>
+        <w:rPr>
+          <w:lang w:val="en-US"/>
+        </w:rPr>
+        <w:t>факультет</w:t>
+      </w:r>
+      <w:proofErr w:type="spellEnd"/>
+      <w:r>
+        <w:rPr>
+          <w:lang w:val="en-US"/>
+        </w:rPr>
+        <w:t xml:space="preserve"> </w:t>
+      </w:r>
+      <w:proofErr w:type="spellStart"/>
+      <w:r>
+        <w:rPr>
+          <w:lang w:val="en-US"/>
+        </w:rPr>
+        <w:t>Університету</w:t>
+      </w:r>
+      <w:proofErr w:type="spellEnd"/>
+      <w:r>
+        <w:rPr>
+          <w:lang w:val="en-US"/>
+        </w:rPr>
+        <w:t xml:space="preserve"> </w:t>
+      </w:r>
+      <w:proofErr w:type="spellStart"/>
+      <w:r>
+        <w:rPr>
+          <w:lang w:val="en-US"/>
+        </w:rPr>
+        <w:t>штату</w:t>
+      </w:r>
+      <w:proofErr w:type="spellEnd"/>
+      <w:r>
+        <w:rPr>
+          <w:lang w:val="en-US"/>
+        </w:rPr>
+        <w:t xml:space="preserve"> </w:t>
+      </w:r>
+      <w:proofErr w:type="spellStart"/>
+      <w:r>
+        <w:rPr>
+          <w:lang w:val="en-US"/>
+        </w:rPr>
+        <w:t>Юта</w:t>
+      </w:r>
+      <w:proofErr w:type="spellEnd"/>
+      <w:r>
+        <w:rPr>
+          <w:lang w:val="en-US"/>
+        </w:rPr>
+        <w:t xml:space="preserve">, 2020. - 227 </w:t>
+      </w:r>
+      <w:proofErr w:type="spellStart"/>
+      <w:r>
+        <w:rPr>
+          <w:lang w:val="en-US"/>
+        </w:rPr>
+        <w:t>сторінок</w:t>
+      </w:r>
+      <w:proofErr w:type="spellEnd"/>
+      <w:r>
+        <w:rPr>
+          <w:lang w:val="en-US"/>
+        </w:rPr>
+        <w:t>.</w:t>
+      </w:r>
+    </w:p>
+    <w:p>
+      <w:pPr>
+        <w:spacing w:before="0" w:after="0" w:line="360" w:lineRule="auto"/>
+        <w:ind w:firstLine="851"/>
+        <w:rPr>
+          <w:lang w:val="en-US"/>
+        </w:rPr>
+      </w:pPr>
+      <w:r>
+        <w:rPr>
+          <w:lang w:val="en-US"/>
+        </w:rPr>
+        <w:t>MySQL</w:t>
+      </w:r>
+    </w:p>
+    <w:p>
+      <w:pPr>
+        <w:spacing w:before="0" w:after="0" w:line="360" w:lineRule="auto"/>
+        <w:ind w:firstLine="851"/>
+        <w:rPr>
+          <w:lang w:val="en-US"/>
+        </w:rPr>
+      </w:pPr>
+      <w:proofErr w:type="spellStart"/>
+      <w:r>
+        <w:rPr>
+          <w:lang w:val="en-US"/>
+        </w:rPr>
+        <w:t>Аніла</w:t>
+      </w:r>
+      <w:proofErr w:type="spellEnd"/>
+      <w:r>
+        <w:rPr>
+          <w:lang w:val="en-US"/>
+        </w:rPr>
+        <w:t xml:space="preserve"> </w:t>
+      </w:r>
+      <w:proofErr w:type="spellStart"/>
+      <w:r>
+        <w:rPr>
+          <w:lang w:val="en-US"/>
+        </w:rPr>
+        <w:t>Сахар</w:t>
+      </w:r>
+      <w:proofErr w:type="spellEnd"/>
+      <w:r>
+        <w:rPr>
+          <w:lang w:val="en-US"/>
+        </w:rPr>
+        <w:t xml:space="preserve">. </w:t>
+      </w:r>
+      <w:proofErr w:type="spellStart"/>
+      <w:r>
+        <w:rPr>
+          <w:lang w:val="en-US"/>
+        </w:rPr>
+        <w:t>Методи</w:t>
+      </w:r>
+      <w:proofErr w:type="spellEnd"/>
+      <w:r>
+        <w:rPr>
+          <w:lang w:val="en-US"/>
+        </w:rPr>
+        <w:t xml:space="preserve"> </w:t>
+      </w:r>
+      <w:proofErr w:type="spellStart"/>
+      <w:r>
+        <w:rPr>
+          <w:lang w:val="en-US"/>
+        </w:rPr>
+        <w:t>оптимізації</w:t>
+      </w:r>
+      <w:proofErr w:type="spellEnd"/>
+      <w:r>
+        <w:rPr>
+          <w:lang w:val="en-US"/>
+        </w:rPr>
+        <w:t xml:space="preserve"> </w:t>
+      </w:r>
+      <w:proofErr w:type="spellStart"/>
+      <w:r>
+        <w:rPr>
+          <w:lang w:val="en-US"/>
+        </w:rPr>
+        <w:t>продуктивності</w:t>
+      </w:r>
+      <w:proofErr w:type="spellEnd"/>
+      <w:r>
+        <w:rPr>
+          <w:lang w:val="en-US"/>
+        </w:rPr>
+        <w:t xml:space="preserve"> </w:t>
+      </w:r>
+      <w:proofErr w:type="spellStart"/>
+      <w:r>
+        <w:rPr>
+          <w:lang w:val="en-US"/>
+        </w:rPr>
+        <w:t>бази</w:t>
+      </w:r>
+      <w:proofErr w:type="spellEnd"/>
+      <w:r>
+        <w:rPr>
+          <w:lang w:val="en-US"/>
+        </w:rPr>
+        <w:t xml:space="preserve"> даних MySQL [текст] / </w:t>
+      </w:r>
+      <w:proofErr w:type="spellStart"/>
+      <w:r>
+        <w:rPr>
+          <w:lang w:val="en-US"/>
+        </w:rPr>
+        <w:t>Аніла</w:t>
+      </w:r>
+      <w:proofErr w:type="spellEnd"/>
+      <w:r>
+        <w:rPr>
+          <w:lang w:val="en-US"/>
+        </w:rPr>
+        <w:t xml:space="preserve"> </w:t>
+      </w:r>
+      <w:proofErr w:type="spellStart"/>
+      <w:r>
+        <w:rPr>
+          <w:lang w:val="en-US"/>
+        </w:rPr>
+        <w:t>Сахар</w:t>
+      </w:r>
+      <w:proofErr w:type="spellEnd"/>
+      <w:r>
+        <w:rPr>
+          <w:lang w:val="en-US"/>
+        </w:rPr>
+        <w:t xml:space="preserve"> - </w:t>
+      </w:r>
+      <w:proofErr w:type="spellStart"/>
+      <w:r>
+        <w:rPr>
+          <w:lang w:val="en-US"/>
+        </w:rPr>
+        <w:t>Міжнародний</w:t>
+      </w:r>
+      <w:proofErr w:type="spellEnd"/>
+      <w:r>
+        <w:rPr>
+          <w:lang w:val="en-US"/>
+        </w:rPr>
+        <w:t xml:space="preserve"> </w:t>
+      </w:r>
+      <w:proofErr w:type="spellStart"/>
+      <w:r>
+        <w:rPr>
+          <w:lang w:val="en-US"/>
+        </w:rPr>
+        <w:t>журнал</w:t>
+      </w:r>
+      <w:proofErr w:type="spellEnd"/>
+      <w:r>
+        <w:rPr>
+          <w:lang w:val="en-US"/>
+        </w:rPr>
+        <w:t xml:space="preserve"> </w:t>
+      </w:r>
+      <w:proofErr w:type="spellStart"/>
+      <w:r>
+        <w:rPr>
+          <w:lang w:val="en-US"/>
+        </w:rPr>
+        <w:t>передових</w:t>
+      </w:r>
+      <w:proofErr w:type="spellEnd"/>
+      <w:r>
+        <w:rPr>
+          <w:lang w:val="en-US"/>
+        </w:rPr>
+        <w:t xml:space="preserve"> </w:t>
+      </w:r>
+      <w:proofErr w:type="spellStart"/>
+      <w:r>
+        <w:rPr>
+          <w:lang w:val="en-US"/>
+        </w:rPr>
+        <w:t>комп'ютерних</w:t>
+      </w:r>
+      <w:proofErr w:type="spellEnd"/>
+      <w:r>
+        <w:rPr>
+          <w:lang w:val="en-US"/>
+        </w:rPr>
+        <w:t xml:space="preserve"> </w:t>
+      </w:r>
+      <w:proofErr w:type="spellStart"/>
+      <w:r>
+        <w:rPr>
+          <w:lang w:val="en-US"/>
+        </w:rPr>
+        <w:t>наук</w:t>
+      </w:r>
+      <w:proofErr w:type="spellEnd"/>
+      <w:r>
+        <w:rPr>
+          <w:lang w:val="en-US"/>
+        </w:rPr>
+        <w:t xml:space="preserve"> та </w:t>
+      </w:r>
+      <w:proofErr w:type="spellStart"/>
+      <w:r>
+        <w:rPr>
+          <w:lang w:val="en-US"/>
+        </w:rPr>
+        <w:t>застосувань</w:t>
+      </w:r>
+      <w:proofErr w:type="spellEnd"/>
+      <w:r>
+        <w:rPr>
+          <w:lang w:val="en-US"/>
+        </w:rPr>
+        <w:t xml:space="preserve">, 2021 - 13 </w:t>
+      </w:r>
+      <w:proofErr w:type="spellStart"/>
+      <w:r>
+        <w:rPr>
+          <w:lang w:val="en-US"/>
+        </w:rPr>
+        <w:t>сторінок</w:t>
+      </w:r>
+      <w:proofErr w:type="spellEnd"/>
+      <w:r>
+        <w:rPr>
+          <w:lang w:val="en-US"/>
+        </w:rPr>
+        <w:t>.</w:t>
+      </w:r>
+    </w:p>
+    <w:p>
+      <w:pPr>
+        <w:tabs>
+          <w:tab w:val="left" w:pos="2557"/>
+        </w:tabs>
+        <w:spacing w:before="0" w:after="0" w:line="360" w:lineRule="auto"/>
+        <w:ind w:firstLine="851"/>
+        <w:rPr>
+          <w:lang w:val="en-US"/>
+        </w:rPr>
+      </w:pPr>
+      <w:r>
+        <w:rPr>
+          <w:lang w:val="en-US"/>
+        </w:rPr>
+        <w:t>WordPress</w:t>
+      </w:r>
+      <w:r>
+        <w:rPr>
+          <w:lang w:val="en-US"/>
+        </w:rPr>
+        <w:tab/>
+      </w:r>
+    </w:p>
+    <w:p>
+      <w:pPr>
+        <w:tabs>
+          <w:tab w:val="left" w:pos="2557"/>
+        </w:tabs>
+        <w:spacing w:before="0" w:after="0" w:line="360" w:lineRule="auto"/>
+        <w:ind w:firstLine="851"/>
+        <w:rPr>
+          <w:lang w:val="en-US"/>
+        </w:rPr>
+      </w:pPr>
+      <w:proofErr w:type="spellStart"/>
+      <w:r>
+        <w:rPr>
+          <w:lang w:val="en-US"/>
+        </w:rPr>
+        <w:t>Катріна</w:t>
+      </w:r>
+      <w:proofErr w:type="spellEnd"/>
+      <w:r>
+        <w:rPr>
+          <w:lang w:val="en-US"/>
+        </w:rPr>
+        <w:t xml:space="preserve"> </w:t>
+      </w:r>
+      <w:proofErr w:type="spellStart"/>
+      <w:r>
+        <w:rPr>
+          <w:lang w:val="en-US"/>
+        </w:rPr>
+        <w:t>Логі</w:t>
+      </w:r>
+      <w:proofErr w:type="spellEnd"/>
+      <w:r>
+        <w:rPr>
+          <w:lang w:val="en-US"/>
+        </w:rPr>
+        <w:t xml:space="preserve"> та </w:t>
+      </w:r>
+      <w:proofErr w:type="spellStart"/>
+      <w:r>
+        <w:rPr>
+          <w:lang w:val="en-US"/>
+        </w:rPr>
+        <w:t>Ендрю</w:t>
+      </w:r>
+      <w:proofErr w:type="spellEnd"/>
+      <w:r>
+        <w:rPr>
+          <w:lang w:val="en-US"/>
+        </w:rPr>
+        <w:t xml:space="preserve"> Р. </w:t>
+      </w:r>
+      <w:proofErr w:type="spellStart"/>
+      <w:r>
+        <w:rPr>
+          <w:lang w:val="en-US"/>
+        </w:rPr>
+        <w:t>Браун</w:t>
+      </w:r>
+      <w:proofErr w:type="spellEnd"/>
+      <w:r>
+        <w:rPr>
+          <w:lang w:val="en-US"/>
+        </w:rPr>
+        <w:t>. "</w:t>
+      </w:r>
+      <w:proofErr w:type="spellStart"/>
+      <w:r>
+        <w:rPr>
+          <w:lang w:val="en-US"/>
+        </w:rPr>
+        <w:t>Юзабіліті-тестування</w:t>
+      </w:r>
+      <w:proofErr w:type="spellEnd"/>
+      <w:r>
+        <w:rPr>
+          <w:lang w:val="en-US"/>
+        </w:rPr>
+        <w:t xml:space="preserve"> WordPress для спільного </w:t>
+      </w:r>
+      <w:proofErr w:type="spellStart"/>
+      <w:r>
+        <w:rPr>
+          <w:lang w:val="en-US"/>
+        </w:rPr>
+        <w:t>накопичення</w:t>
+      </w:r>
+      <w:proofErr w:type="spellEnd"/>
+      <w:r>
+        <w:rPr>
+          <w:lang w:val="en-US"/>
+        </w:rPr>
+        <w:t xml:space="preserve"> знань" [текст] / </w:t>
+      </w:r>
+      <w:proofErr w:type="spellStart"/>
+      <w:r>
+        <w:rPr>
+          <w:lang w:val="en-US"/>
+        </w:rPr>
+        <w:t>Катріна</w:t>
+      </w:r>
+      <w:proofErr w:type="spellEnd"/>
+      <w:r>
+        <w:rPr>
+          <w:lang w:val="en-US"/>
+        </w:rPr>
+        <w:t xml:space="preserve"> </w:t>
+      </w:r>
+      <w:proofErr w:type="spellStart"/>
+      <w:r>
+        <w:rPr>
+          <w:lang w:val="en-US"/>
+        </w:rPr>
+        <w:t>Логі</w:t>
+      </w:r>
+      <w:proofErr w:type="spellEnd"/>
+      <w:r>
+        <w:rPr>
+          <w:lang w:val="en-US"/>
+        </w:rPr>
+        <w:t xml:space="preserve"> та </w:t>
+      </w:r>
+      <w:proofErr w:type="spellStart"/>
+      <w:r>
+        <w:rPr>
+          <w:lang w:val="en-US"/>
+        </w:rPr>
+        <w:t>Ендрю</w:t>
+      </w:r>
+      <w:proofErr w:type="spellEnd"/>
+      <w:r>
+        <w:rPr>
+          <w:lang w:val="en-US"/>
+        </w:rPr>
+        <w:t xml:space="preserve"> Р. </w:t>
+      </w:r>
+      <w:proofErr w:type="spellStart"/>
+      <w:r>
+        <w:rPr>
+          <w:lang w:val="en-US"/>
+        </w:rPr>
+        <w:t>Браун</w:t>
+      </w:r>
+      <w:proofErr w:type="spellEnd"/>
+      <w:r>
+        <w:rPr>
+          <w:lang w:val="en-US"/>
+        </w:rPr>
+        <w:t xml:space="preserve"> - </w:t>
+      </w:r>
+      <w:proofErr w:type="spellStart"/>
+      <w:r>
+        <w:rPr>
+          <w:lang w:val="en-US"/>
+        </w:rPr>
+        <w:t>Торонто</w:t>
+      </w:r>
+      <w:proofErr w:type="spellEnd"/>
+      <w:r>
+        <w:rPr>
+          <w:lang w:val="en-US"/>
+        </w:rPr>
+        <w:t xml:space="preserve">: Springer International Publishing AG, 2018. - 11 </w:t>
+      </w:r>
+      <w:proofErr w:type="spellStart"/>
+      <w:r>
+        <w:rPr>
+          <w:lang w:val="en-US"/>
+        </w:rPr>
+        <w:t>сторінок</w:t>
+      </w:r>
+      <w:proofErr w:type="spellEnd"/>
+      <w:r>
+        <w:rPr>
+          <w:lang w:val="en-US"/>
+        </w:rPr>
+        <w:t>.</w:t>
+      </w:r>
+    </w:p>
+    <w:p>
+      <w:pPr>
+        <w:spacing w:before="0" w:after="0" w:line="360" w:lineRule="auto"/>
+        <w:ind w:firstLine="851"/>
       </w:pPr>
     </w:p>
     <w:p>
@@ -1989,6 +3053,9 @@
       <w:pPr>
         <w:spacing w:before="0" w:after="0" w:line="360" w:lineRule="auto"/>
         <w:ind w:firstLine="851"/>
+        <w:rPr>
+          <w:lang w:val="en-US"/>
+        </w:rPr>
       </w:pPr>
     </w:p>
     <w:p>

</xml_diff>

<commit_message>
🌿: Tuesday, May 2, 2023, 1:23:52 PM Eastern European Summer Time
</commit_message>
<xml_diff>
--- a/year1-term2/SS/lb3/звіт.docx
+++ b/year1-term2/SS/lb3/звіт.docx
@@ -1016,23 +1016,23 @@
       </w:pPr>
       <w:proofErr w:type="spellStart"/>
       <w:r>
-        <w:t>Гопінатх</w:t>
-      </w:r>
-      <w:proofErr w:type="spellEnd"/>
-      <w:r>
-        <w:t xml:space="preserve">, </w:t>
-      </w:r>
-      <w:proofErr w:type="spellStart"/>
-      <w:r>
-        <w:t>Дівія</w:t>
-      </w:r>
-      <w:proofErr w:type="spellEnd"/>
-      <w:r>
-        <w:t xml:space="preserve">. "Налагодження з даними: A </w:t>
-      </w:r>
-      <w:proofErr w:type="spellStart"/>
-      <w:r>
-        <w:t>Case</w:t>
+        <w:t>Джинхан</w:t>
+      </w:r>
+      <w:proofErr w:type="spellEnd"/>
+      <w:r>
+        <w:t xml:space="preserve"> Кім, </w:t>
+      </w:r>
+      <w:proofErr w:type="spellStart"/>
+      <w:r>
+        <w:t>Джегван</w:t>
+      </w:r>
+      <w:proofErr w:type="spellEnd"/>
+      <w:r>
+        <w:t xml:space="preserve"> Пак, </w:t>
+      </w:r>
+      <w:proofErr w:type="spellStart"/>
+      <w:r>
+        <w:t>Юнкі</w:t>
       </w:r>
       <w:proofErr w:type="spellEnd"/>
       <w:r>
@@ -1040,19 +1040,59 @@
       </w:r>
       <w:proofErr w:type="spellStart"/>
       <w:r>
-        <w:t>Study</w:t>
-      </w:r>
-      <w:proofErr w:type="spellEnd"/>
-      <w:r>
-        <w:t xml:space="preserve"> Using </w:t>
-      </w:r>
-      <w:proofErr w:type="spellStart"/>
-      <w:r>
-        <w:t>PySAL</w:t>
-      </w:r>
-      <w:proofErr w:type="spellEnd"/>
-      <w:r>
-        <w:t>" [онлайн]. Університет Північної Кароліни, 2021</w:t>
+        <w:t>Сонг</w:t>
+      </w:r>
+      <w:proofErr w:type="spellEnd"/>
+      <w:r>
+        <w:t xml:space="preserve"> та </w:t>
+      </w:r>
+      <w:proofErr w:type="spellStart"/>
+      <w:r>
+        <w:t>Сунхун</w:t>
+      </w:r>
+      <w:proofErr w:type="spellEnd"/>
+      <w:r>
+        <w:t xml:space="preserve"> Кім. "Виявлення помилок SQL у додатках баз даних за допомогою відповідей на запитання природною мовою" [текст] / </w:t>
+      </w:r>
+      <w:proofErr w:type="spellStart"/>
+      <w:r>
+        <w:t>Джинхан</w:t>
+      </w:r>
+      <w:proofErr w:type="spellEnd"/>
+      <w:r>
+        <w:t xml:space="preserve"> Кім, </w:t>
+      </w:r>
+      <w:proofErr w:type="spellStart"/>
+      <w:r>
+        <w:t>Джегван</w:t>
+      </w:r>
+      <w:proofErr w:type="spellEnd"/>
+      <w:r>
+        <w:t xml:space="preserve"> Пак, </w:t>
+      </w:r>
+      <w:proofErr w:type="spellStart"/>
+      <w:r>
+        <w:t>Юнкі</w:t>
+      </w:r>
+      <w:proofErr w:type="spellEnd"/>
+      <w:r>
+        <w:t xml:space="preserve"> </w:t>
+      </w:r>
+      <w:proofErr w:type="spellStart"/>
+      <w:r>
+        <w:t>Сонг</w:t>
+      </w:r>
+      <w:proofErr w:type="spellEnd"/>
+      <w:r>
+        <w:t xml:space="preserve"> та </w:t>
+      </w:r>
+      <w:proofErr w:type="spellStart"/>
+      <w:r>
+        <w:t>Сунгун</w:t>
+      </w:r>
+      <w:proofErr w:type="spellEnd"/>
+      <w:r>
+        <w:t xml:space="preserve"> Кім. - Нью-Йорк: Асоціація обчислювальної техніки, 2021. - 14 сторінок.</w:t>
       </w:r>
     </w:p>
     <w:p>
@@ -1078,7 +1118,13 @@
       </w:r>
       <w:proofErr w:type="spellEnd"/>
       <w:r>
-        <w:t xml:space="preserve">. "Іржа та майбутнє системного програмування". [PDF] / Френк </w:t>
+        <w:t>. "Іржа та майбутнє системного програмування". [</w:t>
+      </w:r>
+      <w:r>
+        <w:t>текст</w:t>
+      </w:r>
+      <w:r>
+        <w:t xml:space="preserve">] / Френк </w:t>
       </w:r>
       <w:proofErr w:type="spellStart"/>
       <w:r>

</xml_diff>

<commit_message>
🌿: Tuesday, May 2, 2023, 2:21:39 PM Eastern European Summer Time
</commit_message>
<xml_diff>
--- a/year1-term2/SS/lb3/звіт.docx
+++ b/year1-term2/SS/lb3/звіт.docx
@@ -911,43 +911,52 @@
         <w:spacing w:before="0" w:after="0" w:line="360" w:lineRule="auto"/>
         <w:ind w:firstLine="851"/>
       </w:pPr>
-      <w:proofErr w:type="spellStart"/>
-      <w:r>
-        <w:t>Двійковість</w:t>
-      </w:r>
-      <w:proofErr w:type="spellEnd"/>
-    </w:p>
-    <w:p>
-      <w:pPr>
-        <w:spacing w:before="0" w:after="0" w:line="360" w:lineRule="auto"/>
-        <w:ind w:firstLine="851"/>
-      </w:pPr>
-      <w:r>
-        <w:t xml:space="preserve">Джошуа </w:t>
-      </w:r>
-      <w:proofErr w:type="spellStart"/>
-      <w:r>
-        <w:t>Бабкок</w:t>
-      </w:r>
-      <w:proofErr w:type="spellEnd"/>
-      <w:r>
-        <w:t xml:space="preserve">, "Бінарні деформації: Від 0 до 1" [текст] / Джошуа </w:t>
-      </w:r>
-      <w:proofErr w:type="spellStart"/>
-      <w:r>
-        <w:t>Бабкок</w:t>
-      </w:r>
-      <w:proofErr w:type="spellEnd"/>
-      <w:r>
-        <w:t xml:space="preserve"> - Нью-Йорк: ACM </w:t>
-      </w:r>
-      <w:proofErr w:type="spellStart"/>
-      <w:r>
-        <w:t>Press</w:t>
-      </w:r>
-      <w:proofErr w:type="spellEnd"/>
-      <w:r>
-        <w:t>, 2021. - 10 сторінок.</w:t>
+      <w:r>
+        <w:t>Брандмауер</w:t>
+      </w:r>
+      <w:r>
+        <w:t xml:space="preserve"> </w:t>
+      </w:r>
+    </w:p>
+    <w:p>
+      <w:pPr>
+        <w:spacing w:before="0" w:after="0" w:line="360" w:lineRule="auto"/>
+        <w:ind w:firstLine="851"/>
+      </w:pPr>
+      <w:proofErr w:type="spellStart"/>
+      <w:r>
+        <w:t>Брукс</w:t>
+      </w:r>
+      <w:proofErr w:type="spellEnd"/>
+      <w:r>
+        <w:t xml:space="preserve">, Р. Д. Розуміння брандмауерів: Моделі атак та аналітичні підходи [Текст] / Роберт Д. </w:t>
+      </w:r>
+      <w:proofErr w:type="spellStart"/>
+      <w:r>
+        <w:t>Брукс</w:t>
+      </w:r>
+      <w:proofErr w:type="spellEnd"/>
+      <w:r>
+        <w:t xml:space="preserve"> та </w:t>
+      </w:r>
+      <w:proofErr w:type="spellStart"/>
+      <w:r>
+        <w:t>Х'ю</w:t>
+      </w:r>
+      <w:proofErr w:type="spellEnd"/>
+      <w:r>
+        <w:t xml:space="preserve"> П. Робінсон. - </w:t>
+      </w:r>
+      <w:proofErr w:type="spellStart"/>
+      <w:r>
+        <w:t>Hershey</w:t>
+      </w:r>
+      <w:proofErr w:type="spellEnd"/>
+      <w:r>
+        <w:t>, PA: IGI Global, 2020. - 351 сторінок.</w:t>
+      </w:r>
+      <w:r>
+        <w:t xml:space="preserve"> </w:t>
       </w:r>
     </w:p>
     <w:p>
@@ -1141,6 +1150,7 @@
         <w:ind w:firstLine="851"/>
       </w:pPr>
       <w:r>
+        <w:lastRenderedPageBreak/>
         <w:t>Функції</w:t>
       </w:r>
     </w:p>
@@ -1151,359 +1161,359 @@
       </w:pPr>
       <w:proofErr w:type="spellStart"/>
       <w:r>
+        <w:t>Ральф</w:t>
+      </w:r>
+      <w:proofErr w:type="spellEnd"/>
+      <w:r>
+        <w:t xml:space="preserve"> </w:t>
+      </w:r>
+      <w:proofErr w:type="spellStart"/>
+      <w:r>
+        <w:t>Хінце</w:t>
+      </w:r>
+      <w:proofErr w:type="spellEnd"/>
+      <w:r>
+        <w:t xml:space="preserve">. Масштабований підхід до функціонального програмування з лінійними типами [текст] / </w:t>
+      </w:r>
+      <w:proofErr w:type="spellStart"/>
+      <w:r>
+        <w:t>Ральф</w:t>
+      </w:r>
+      <w:proofErr w:type="spellEnd"/>
+      <w:r>
+        <w:t xml:space="preserve"> </w:t>
+      </w:r>
+      <w:proofErr w:type="spellStart"/>
+      <w:r>
+        <w:t>Гінце</w:t>
+      </w:r>
+      <w:proofErr w:type="spellEnd"/>
+      <w:r>
+        <w:t>. - Нью-Йорк: Асоціація обчислювальної техніки, 2018. - 13 сторінок.</w:t>
+      </w:r>
+    </w:p>
+    <w:p>
+      <w:pPr>
+        <w:spacing w:before="0" w:after="0" w:line="360" w:lineRule="auto"/>
+        <w:ind w:firstLine="851"/>
+        <w:rPr>
+          <w:lang w:val="en-US"/>
+        </w:rPr>
+      </w:pPr>
+      <w:r>
+        <w:rPr>
+          <w:lang w:val="en-US"/>
+        </w:rPr>
+        <w:t>IDE</w:t>
+      </w:r>
+    </w:p>
+    <w:p>
+      <w:pPr>
+        <w:spacing w:before="0" w:after="0" w:line="360" w:lineRule="auto"/>
+        <w:ind w:firstLine="851"/>
+      </w:pPr>
+      <w:proofErr w:type="spellStart"/>
+      <w:r>
+        <w:t>Маркус</w:t>
+      </w:r>
+      <w:proofErr w:type="spellEnd"/>
+      <w:r>
+        <w:t xml:space="preserve"> </w:t>
+      </w:r>
+      <w:proofErr w:type="spellStart"/>
+      <w:r>
+        <w:t>Венінгер</w:t>
+      </w:r>
+      <w:proofErr w:type="spellEnd"/>
+      <w:r>
+        <w:t xml:space="preserve">. Порівняльне дослідження чотирьох IDE для </w:t>
+      </w:r>
+      <w:proofErr w:type="spellStart"/>
+      <w:r>
+        <w:t>динамічно</w:t>
+      </w:r>
+      <w:proofErr w:type="spellEnd"/>
+      <w:r>
+        <w:t xml:space="preserve"> та статично типізованих мов [текст] / </w:t>
+      </w:r>
+      <w:proofErr w:type="spellStart"/>
+      <w:r>
+        <w:t>Маркус</w:t>
+      </w:r>
+      <w:proofErr w:type="spellEnd"/>
+      <w:r>
+        <w:t xml:space="preserve"> </w:t>
+      </w:r>
+      <w:proofErr w:type="spellStart"/>
+      <w:r>
+        <w:t>Венінгер</w:t>
+      </w:r>
+      <w:proofErr w:type="spellEnd"/>
+      <w:r>
+        <w:t xml:space="preserve"> - Мюнхен, Німеччина: Технічний університет Мюнхена, 2020. - 41 сторінка.</w:t>
+      </w:r>
+    </w:p>
+    <w:p>
+      <w:pPr>
+        <w:spacing w:before="0" w:after="0" w:line="360" w:lineRule="auto"/>
+        <w:ind w:firstLine="851"/>
+      </w:pPr>
+      <w:r>
+        <w:t>Цикл</w:t>
+      </w:r>
+    </w:p>
+    <w:p>
+      <w:pPr>
+        <w:spacing w:before="0" w:after="0" w:line="360" w:lineRule="auto"/>
+        <w:ind w:firstLine="851"/>
+      </w:pPr>
+      <w:proofErr w:type="spellStart"/>
+      <w:r>
+        <w:t>Абдулрахман</w:t>
+      </w:r>
+      <w:proofErr w:type="spellEnd"/>
+      <w:r>
+        <w:t xml:space="preserve"> </w:t>
+      </w:r>
+      <w:proofErr w:type="spellStart"/>
+      <w:r>
+        <w:t>Альхарбі</w:t>
+      </w:r>
+      <w:proofErr w:type="spellEnd"/>
+      <w:r>
+        <w:t xml:space="preserve">. "Автоматизація програм пошуку циклів за допомогою генетичного алгоритму". [текст] / </w:t>
+      </w:r>
+      <w:proofErr w:type="spellStart"/>
+      <w:r>
+        <w:t>Абдулрахман</w:t>
+      </w:r>
+      <w:proofErr w:type="spellEnd"/>
+      <w:r>
+        <w:t xml:space="preserve"> </w:t>
+      </w:r>
+      <w:proofErr w:type="spellStart"/>
+      <w:r>
+        <w:t>Альхарбі</w:t>
+      </w:r>
+      <w:proofErr w:type="spellEnd"/>
+      <w:r>
+        <w:t>. - Аль-</w:t>
+      </w:r>
+      <w:proofErr w:type="spellStart"/>
+      <w:r>
+        <w:t>Кассім</w:t>
+      </w:r>
+      <w:proofErr w:type="spellEnd"/>
+      <w:r>
+        <w:t>, Саудівська Аравія: Міжнародний журнал передових комп'ютерних наук та застосувань, 2021. - 7 сторінок.</w:t>
+      </w:r>
+    </w:p>
+    <w:p>
+      <w:pPr>
+        <w:spacing w:before="0" w:after="0" w:line="360" w:lineRule="auto"/>
+        <w:ind w:firstLine="851"/>
+      </w:pPr>
+      <w:r>
+        <w:t>Об’єктно-Орієнтоване програмування</w:t>
+      </w:r>
+    </w:p>
+    <w:p>
+      <w:pPr>
+        <w:spacing w:before="0" w:after="0" w:line="360" w:lineRule="auto"/>
+        <w:ind w:firstLine="851"/>
+      </w:pPr>
+      <w:proofErr w:type="spellStart"/>
+      <w:r>
+        <w:t>Хрвоє</w:t>
+      </w:r>
+      <w:proofErr w:type="spellEnd"/>
+      <w:r>
+        <w:t xml:space="preserve"> </w:t>
+      </w:r>
+      <w:proofErr w:type="spellStart"/>
+      <w:r>
+        <w:t>Белані</w:t>
+      </w:r>
+      <w:proofErr w:type="spellEnd"/>
+      <w:r>
+        <w:t xml:space="preserve">. Покращення якості коду за допомогою стандартів кодування та оглядів коду: Приклад з об'єктно-орієнтованого програмування [текст] / </w:t>
+      </w:r>
+      <w:proofErr w:type="spellStart"/>
+      <w:r>
+        <w:t>Хрвоє</w:t>
+      </w:r>
+      <w:proofErr w:type="spellEnd"/>
+      <w:r>
+        <w:t xml:space="preserve"> </w:t>
+      </w:r>
+      <w:proofErr w:type="spellStart"/>
+      <w:r>
+        <w:t>Белані</w:t>
+      </w:r>
+      <w:proofErr w:type="spellEnd"/>
+      <w:r>
+        <w:t xml:space="preserve"> - Загреб: 12-а Міжнародна конференція з програмних технологій (ICSOFT), 2017. - 12 сторінок.</w:t>
+      </w:r>
+    </w:p>
+    <w:p>
+      <w:pPr>
+        <w:spacing w:before="0" w:after="0" w:line="360" w:lineRule="auto"/>
+        <w:ind w:firstLine="851"/>
+      </w:pPr>
+      <w:r>
+        <w:t>Рекурсія</w:t>
+      </w:r>
+    </w:p>
+    <w:p>
+      <w:pPr>
+        <w:spacing w:before="0" w:after="0" w:line="360" w:lineRule="auto"/>
+        <w:ind w:firstLine="851"/>
+      </w:pPr>
+      <w:r>
+        <w:t xml:space="preserve">Лаура Ковач, Андрій </w:t>
+      </w:r>
+      <w:proofErr w:type="spellStart"/>
+      <w:r>
+        <w:t>Воронков</w:t>
+      </w:r>
+      <w:proofErr w:type="spellEnd"/>
+      <w:r>
+        <w:t xml:space="preserve">, </w:t>
+      </w:r>
+      <w:proofErr w:type="spellStart"/>
+      <w:r>
+        <w:t>Сімон</w:t>
+      </w:r>
+      <w:proofErr w:type="spellEnd"/>
+      <w:r>
+        <w:t xml:space="preserve"> </w:t>
+      </w:r>
+      <w:proofErr w:type="spellStart"/>
+      <w:r>
+        <w:t>Віммер</w:t>
+      </w:r>
+      <w:proofErr w:type="spellEnd"/>
+      <w:r>
+        <w:t xml:space="preserve">. Дивовижні послідовності: Швидкий та надійний симулятор рекурсивних схем [текст] / Лаура Ковач, Андрій </w:t>
+      </w:r>
+      <w:proofErr w:type="spellStart"/>
+      <w:r>
+        <w:t>Воронков</w:t>
+      </w:r>
+      <w:proofErr w:type="spellEnd"/>
+      <w:r>
+        <w:t xml:space="preserve">, </w:t>
+      </w:r>
+      <w:proofErr w:type="spellStart"/>
+      <w:r>
+        <w:t>Саймон</w:t>
+      </w:r>
+      <w:proofErr w:type="spellEnd"/>
+      <w:r>
+        <w:t xml:space="preserve"> </w:t>
+      </w:r>
+      <w:proofErr w:type="spellStart"/>
+      <w:r>
+        <w:t>Віммер</w:t>
+      </w:r>
+      <w:proofErr w:type="spellEnd"/>
+      <w:r>
+        <w:t xml:space="preserve"> - Оксфорд, Велика Британія: Оксфордський університет, 2021. - 21 сторінка.</w:t>
+      </w:r>
+    </w:p>
+    <w:p>
+      <w:pPr>
+        <w:spacing w:before="0" w:after="0" w:line="360" w:lineRule="auto"/>
+        <w:ind w:firstLine="851"/>
+      </w:pPr>
+    </w:p>
+    <w:p>
+      <w:pPr>
+        <w:spacing w:before="0" w:after="0" w:line="360" w:lineRule="auto"/>
+        <w:ind w:firstLine="851"/>
+      </w:pPr>
+      <w:r>
+        <w:t>Обрані</w:t>
+      </w:r>
+    </w:p>
+    <w:p>
+      <w:pPr>
+        <w:spacing w:before="0" w:after="0" w:line="360" w:lineRule="auto"/>
+        <w:ind w:firstLine="851"/>
+      </w:pPr>
+      <w:r>
+        <w:t>Linux</w:t>
+      </w:r>
+    </w:p>
+    <w:p>
+      <w:pPr>
+        <w:spacing w:before="0" w:after="0" w:line="360" w:lineRule="auto"/>
+        <w:ind w:firstLine="851"/>
+      </w:pPr>
+      <w:proofErr w:type="spellStart"/>
+      <w:r>
+        <w:t>Грег</w:t>
+      </w:r>
+      <w:proofErr w:type="spellEnd"/>
+      <w:r>
+        <w:t xml:space="preserve"> </w:t>
+      </w:r>
+      <w:proofErr w:type="spellStart"/>
+      <w:r>
+        <w:t>Кроа-Хартман</w:t>
+      </w:r>
+      <w:proofErr w:type="spellEnd"/>
+      <w:r>
+        <w:t xml:space="preserve">. "Стабільні дерева ядра та API стабільного ядра" [текст] / </w:t>
+      </w:r>
+      <w:proofErr w:type="spellStart"/>
+      <w:r>
+        <w:t>Грег</w:t>
+      </w:r>
+      <w:proofErr w:type="spellEnd"/>
+      <w:r>
+        <w:t xml:space="preserve"> </w:t>
+      </w:r>
+      <w:proofErr w:type="spellStart"/>
+      <w:r>
+        <w:t>Кроа-Хартман</w:t>
+      </w:r>
+      <w:proofErr w:type="spellEnd"/>
+      <w:r>
+        <w:t>. - Лос-</w:t>
+      </w:r>
+      <w:proofErr w:type="spellStart"/>
+      <w:r>
+        <w:t>Аламітос</w:t>
+      </w:r>
+      <w:proofErr w:type="spellEnd"/>
+      <w:r>
+        <w:t xml:space="preserve">, Каліфорнія: IEEE </w:t>
+      </w:r>
+      <w:proofErr w:type="spellStart"/>
+      <w:r>
+        <w:t>Computer</w:t>
+      </w:r>
+      <w:proofErr w:type="spellEnd"/>
+      <w:r>
+        <w:t xml:space="preserve"> </w:t>
+      </w:r>
+      <w:proofErr w:type="spellStart"/>
+      <w:r>
+        <w:t>Society</w:t>
+      </w:r>
+      <w:proofErr w:type="spellEnd"/>
+      <w:r>
+        <w:t>, 2018. - 6 сторінок.</w:t>
+      </w:r>
+    </w:p>
+    <w:p>
+      <w:pPr>
+        <w:spacing w:before="0" w:after="0" w:line="360" w:lineRule="auto"/>
+        <w:ind w:firstLine="851"/>
+      </w:pPr>
+      <w:r>
         <w:lastRenderedPageBreak/>
-        <w:t>Ральф</w:t>
-      </w:r>
-      <w:proofErr w:type="spellEnd"/>
-      <w:r>
-        <w:t xml:space="preserve"> </w:t>
-      </w:r>
-      <w:proofErr w:type="spellStart"/>
-      <w:r>
-        <w:t>Хінце</w:t>
-      </w:r>
-      <w:proofErr w:type="spellEnd"/>
-      <w:r>
-        <w:t xml:space="preserve">. Масштабований підхід до функціонального програмування з лінійними типами [текст] / </w:t>
-      </w:r>
-      <w:proofErr w:type="spellStart"/>
-      <w:r>
-        <w:t>Ральф</w:t>
-      </w:r>
-      <w:proofErr w:type="spellEnd"/>
-      <w:r>
-        <w:t xml:space="preserve"> </w:t>
-      </w:r>
-      <w:proofErr w:type="spellStart"/>
-      <w:r>
-        <w:t>Гінце</w:t>
-      </w:r>
-      <w:proofErr w:type="spellEnd"/>
-      <w:r>
-        <w:t>. - Нью-Йорк: Асоціація обчислювальної техніки, 2018. - 13 сторінок.</w:t>
-      </w:r>
-    </w:p>
-    <w:p>
-      <w:pPr>
-        <w:spacing w:before="0" w:after="0" w:line="360" w:lineRule="auto"/>
-        <w:ind w:firstLine="851"/>
-        <w:rPr>
-          <w:lang w:val="en-US"/>
-        </w:rPr>
-      </w:pPr>
-      <w:r>
-        <w:rPr>
-          <w:lang w:val="en-US"/>
-        </w:rPr>
-        <w:t>IDE</w:t>
-      </w:r>
-    </w:p>
-    <w:p>
-      <w:pPr>
-        <w:spacing w:before="0" w:after="0" w:line="360" w:lineRule="auto"/>
-        <w:ind w:firstLine="851"/>
-      </w:pPr>
-      <w:proofErr w:type="spellStart"/>
-      <w:r>
-        <w:t>Маркус</w:t>
-      </w:r>
-      <w:proofErr w:type="spellEnd"/>
-      <w:r>
-        <w:t xml:space="preserve"> </w:t>
-      </w:r>
-      <w:proofErr w:type="spellStart"/>
-      <w:r>
-        <w:t>Венінгер</w:t>
-      </w:r>
-      <w:proofErr w:type="spellEnd"/>
-      <w:r>
-        <w:t xml:space="preserve">. Порівняльне дослідження чотирьох IDE для </w:t>
-      </w:r>
-      <w:proofErr w:type="spellStart"/>
-      <w:r>
-        <w:t>динамічно</w:t>
-      </w:r>
-      <w:proofErr w:type="spellEnd"/>
-      <w:r>
-        <w:t xml:space="preserve"> та статично типізованих мов [текст] / </w:t>
-      </w:r>
-      <w:proofErr w:type="spellStart"/>
-      <w:r>
-        <w:t>Маркус</w:t>
-      </w:r>
-      <w:proofErr w:type="spellEnd"/>
-      <w:r>
-        <w:t xml:space="preserve"> </w:t>
-      </w:r>
-      <w:proofErr w:type="spellStart"/>
-      <w:r>
-        <w:t>Венінгер</w:t>
-      </w:r>
-      <w:proofErr w:type="spellEnd"/>
-      <w:r>
-        <w:t xml:space="preserve"> - Мюнхен, Німеччина: Технічний університет Мюнхена, 2020. - 41 сторінка.</w:t>
-      </w:r>
-    </w:p>
-    <w:p>
-      <w:pPr>
-        <w:spacing w:before="0" w:after="0" w:line="360" w:lineRule="auto"/>
-        <w:ind w:firstLine="851"/>
-      </w:pPr>
-      <w:r>
-        <w:t>Цикл</w:t>
-      </w:r>
-    </w:p>
-    <w:p>
-      <w:pPr>
-        <w:spacing w:before="0" w:after="0" w:line="360" w:lineRule="auto"/>
-        <w:ind w:firstLine="851"/>
-      </w:pPr>
-      <w:proofErr w:type="spellStart"/>
-      <w:r>
-        <w:t>Абдулрахман</w:t>
-      </w:r>
-      <w:proofErr w:type="spellEnd"/>
-      <w:r>
-        <w:t xml:space="preserve"> </w:t>
-      </w:r>
-      <w:proofErr w:type="spellStart"/>
-      <w:r>
-        <w:t>Альхарбі</w:t>
-      </w:r>
-      <w:proofErr w:type="spellEnd"/>
-      <w:r>
-        <w:t xml:space="preserve">. "Автоматизація програм пошуку циклів за допомогою генетичного алгоритму". [текст] / </w:t>
-      </w:r>
-      <w:proofErr w:type="spellStart"/>
-      <w:r>
-        <w:t>Абдулрахман</w:t>
-      </w:r>
-      <w:proofErr w:type="spellEnd"/>
-      <w:r>
-        <w:t xml:space="preserve"> </w:t>
-      </w:r>
-      <w:proofErr w:type="spellStart"/>
-      <w:r>
-        <w:t>Альхарбі</w:t>
-      </w:r>
-      <w:proofErr w:type="spellEnd"/>
-      <w:r>
-        <w:t>. - Аль-</w:t>
-      </w:r>
-      <w:proofErr w:type="spellStart"/>
-      <w:r>
-        <w:t>Кассім</w:t>
-      </w:r>
-      <w:proofErr w:type="spellEnd"/>
-      <w:r>
-        <w:t>, Саудівська Аравія: Міжнародний журнал передових комп'ютерних наук та застосувань, 2021. - 7 сторінок.</w:t>
-      </w:r>
-    </w:p>
-    <w:p>
-      <w:pPr>
-        <w:spacing w:before="0" w:after="0" w:line="360" w:lineRule="auto"/>
-        <w:ind w:firstLine="851"/>
-      </w:pPr>
-      <w:r>
-        <w:t>Об’єктно-Орієнтоване програмування</w:t>
-      </w:r>
-    </w:p>
-    <w:p>
-      <w:pPr>
-        <w:spacing w:before="0" w:after="0" w:line="360" w:lineRule="auto"/>
-        <w:ind w:firstLine="851"/>
-      </w:pPr>
-      <w:proofErr w:type="spellStart"/>
-      <w:r>
-        <w:t>Хрвоє</w:t>
-      </w:r>
-      <w:proofErr w:type="spellEnd"/>
-      <w:r>
-        <w:t xml:space="preserve"> </w:t>
-      </w:r>
-      <w:proofErr w:type="spellStart"/>
-      <w:r>
-        <w:t>Белані</w:t>
-      </w:r>
-      <w:proofErr w:type="spellEnd"/>
-      <w:r>
-        <w:t xml:space="preserve">. Покращення якості коду за допомогою стандартів кодування та оглядів коду: Приклад з об'єктно-орієнтованого програмування [текст] / </w:t>
-      </w:r>
-      <w:proofErr w:type="spellStart"/>
-      <w:r>
-        <w:t>Хрвоє</w:t>
-      </w:r>
-      <w:proofErr w:type="spellEnd"/>
-      <w:r>
-        <w:t xml:space="preserve"> </w:t>
-      </w:r>
-      <w:proofErr w:type="spellStart"/>
-      <w:r>
-        <w:t>Белані</w:t>
-      </w:r>
-      <w:proofErr w:type="spellEnd"/>
-      <w:r>
-        <w:t xml:space="preserve"> - Загреб: 12-а Міжнародна конференція з програмних технологій (ICSOFT), 2017. - 12 сторінок.</w:t>
-      </w:r>
-    </w:p>
-    <w:p>
-      <w:pPr>
-        <w:spacing w:before="0" w:after="0" w:line="360" w:lineRule="auto"/>
-        <w:ind w:firstLine="851"/>
-      </w:pPr>
-      <w:r>
-        <w:t>Рекурсія</w:t>
-      </w:r>
-    </w:p>
-    <w:p>
-      <w:pPr>
-        <w:spacing w:before="0" w:after="0" w:line="360" w:lineRule="auto"/>
-        <w:ind w:firstLine="851"/>
-      </w:pPr>
-      <w:r>
-        <w:t xml:space="preserve">Лаура Ковач, Андрій </w:t>
-      </w:r>
-      <w:proofErr w:type="spellStart"/>
-      <w:r>
-        <w:t>Воронков</w:t>
-      </w:r>
-      <w:proofErr w:type="spellEnd"/>
-      <w:r>
-        <w:t xml:space="preserve">, </w:t>
-      </w:r>
-      <w:proofErr w:type="spellStart"/>
-      <w:r>
-        <w:t>Сімон</w:t>
-      </w:r>
-      <w:proofErr w:type="spellEnd"/>
-      <w:r>
-        <w:t xml:space="preserve"> </w:t>
-      </w:r>
-      <w:proofErr w:type="spellStart"/>
-      <w:r>
-        <w:t>Віммер</w:t>
-      </w:r>
-      <w:proofErr w:type="spellEnd"/>
-      <w:r>
-        <w:t xml:space="preserve">. Дивовижні послідовності: Швидкий та надійний симулятор рекурсивних схем [текст] / Лаура Ковач, Андрій </w:t>
-      </w:r>
-      <w:proofErr w:type="spellStart"/>
-      <w:r>
-        <w:t>Воронков</w:t>
-      </w:r>
-      <w:proofErr w:type="spellEnd"/>
-      <w:r>
-        <w:t xml:space="preserve">, </w:t>
-      </w:r>
-      <w:proofErr w:type="spellStart"/>
-      <w:r>
-        <w:t>Саймон</w:t>
-      </w:r>
-      <w:proofErr w:type="spellEnd"/>
-      <w:r>
-        <w:t xml:space="preserve"> </w:t>
-      </w:r>
-      <w:proofErr w:type="spellStart"/>
-      <w:r>
-        <w:t>Віммер</w:t>
-      </w:r>
-      <w:proofErr w:type="spellEnd"/>
-      <w:r>
-        <w:t xml:space="preserve"> - Оксфорд, Велика Британія: Оксфордський університет, 2021. - 21 сторінка.</w:t>
-      </w:r>
-    </w:p>
-    <w:p>
-      <w:pPr>
-        <w:spacing w:before="0" w:after="0" w:line="360" w:lineRule="auto"/>
-        <w:ind w:firstLine="851"/>
-      </w:pPr>
-    </w:p>
-    <w:p>
-      <w:pPr>
-        <w:spacing w:before="0" w:after="0" w:line="360" w:lineRule="auto"/>
-        <w:ind w:firstLine="851"/>
-      </w:pPr>
-      <w:r>
-        <w:t>Обрані</w:t>
-      </w:r>
-    </w:p>
-    <w:p>
-      <w:pPr>
-        <w:spacing w:before="0" w:after="0" w:line="360" w:lineRule="auto"/>
-        <w:ind w:firstLine="851"/>
-      </w:pPr>
-      <w:r>
-        <w:t>Linux</w:t>
-      </w:r>
-    </w:p>
-    <w:p>
-      <w:pPr>
-        <w:spacing w:before="0" w:after="0" w:line="360" w:lineRule="auto"/>
-        <w:ind w:firstLine="851"/>
-      </w:pPr>
-      <w:proofErr w:type="spellStart"/>
-      <w:r>
-        <w:t>Грег</w:t>
-      </w:r>
-      <w:proofErr w:type="spellEnd"/>
-      <w:r>
-        <w:t xml:space="preserve"> </w:t>
-      </w:r>
-      <w:proofErr w:type="spellStart"/>
-      <w:r>
-        <w:t>Кроа-Хартман</w:t>
-      </w:r>
-      <w:proofErr w:type="spellEnd"/>
-      <w:r>
-        <w:t xml:space="preserve">. "Стабільні дерева ядра та API стабільного ядра" [текст] / </w:t>
-      </w:r>
-      <w:proofErr w:type="spellStart"/>
-      <w:r>
-        <w:t>Грег</w:t>
-      </w:r>
-      <w:proofErr w:type="spellEnd"/>
-      <w:r>
-        <w:t xml:space="preserve"> </w:t>
-      </w:r>
-      <w:proofErr w:type="spellStart"/>
-      <w:r>
-        <w:t>Кроа-Хартман</w:t>
-      </w:r>
-      <w:proofErr w:type="spellEnd"/>
-      <w:r>
-        <w:t>. - Лос-</w:t>
-      </w:r>
-      <w:proofErr w:type="spellStart"/>
-      <w:r>
-        <w:t>Аламітос</w:t>
-      </w:r>
-      <w:proofErr w:type="spellEnd"/>
-      <w:r>
-        <w:t xml:space="preserve">, Каліфорнія: IEEE </w:t>
-      </w:r>
-      <w:proofErr w:type="spellStart"/>
-      <w:r>
-        <w:t>Computer</w:t>
-      </w:r>
-      <w:proofErr w:type="spellEnd"/>
-      <w:r>
-        <w:t xml:space="preserve"> </w:t>
-      </w:r>
-      <w:proofErr w:type="spellStart"/>
-      <w:r>
-        <w:t>Society</w:t>
-      </w:r>
-      <w:proofErr w:type="spellEnd"/>
-      <w:r>
-        <w:t>, 2018. - 6 сторінок.</w:t>
-      </w:r>
-    </w:p>
-    <w:p>
-      <w:pPr>
-        <w:spacing w:before="0" w:after="0" w:line="360" w:lineRule="auto"/>
-        <w:ind w:firstLine="851"/>
-      </w:pPr>
-      <w:r>
         <w:t>Python</w:t>
       </w:r>
     </w:p>
@@ -1513,7 +1523,6 @@
         <w:ind w:firstLine="851"/>
       </w:pPr>
       <w:r>
-        <w:lastRenderedPageBreak/>
         <w:t>Бейкер, І. Розробка програми на основі Python для аналізу даних [текст] / Ян Бейкер. - Мельбурн: Австралійський національний університет, 2019. - 10 сторінок.</w:t>
       </w:r>
     </w:p>

</xml_diff>

<commit_message>
🌿: Thursday, May 4, 2023 at 12:23:03 PM Eastern European Summer Time
</commit_message>
<xml_diff>
--- a/year1-term2/SS/lb3/звіт.docx
+++ b/year1-term2/SS/lb3/звіт.docx
@@ -9268,9 +9268,6 @@
               </w:rPr>
             </w:pPr>
             <w:r>
-              <w:rPr>
-                <w:rFonts w:ascii="Roboto" w:hAnsi="Roboto" w:cs="Arial"/>
-              </w:rPr>
               <w:t>0.2815</w:t>
             </w:r>
           </w:p>
@@ -9420,9 +9417,6 @@
               </w:rPr>
             </w:pPr>
             <w:r>
-              <w:rPr>
-                <w:rFonts w:ascii="Roboto" w:hAnsi="Roboto" w:cs="Arial"/>
-              </w:rPr>
               <w:t>0.9203</w:t>
             </w:r>
           </w:p>
@@ -9572,9 +9566,6 @@
               </w:rPr>
             </w:pPr>
             <w:r>
-              <w:rPr>
-                <w:rFonts w:ascii="Roboto" w:hAnsi="Roboto" w:cs="Arial"/>
-              </w:rPr>
               <w:t>0.4776</w:t>
             </w:r>
           </w:p>
@@ -9724,9 +9715,6 @@
               </w:rPr>
             </w:pPr>
             <w:r>
-              <w:rPr>
-                <w:rFonts w:ascii="Roboto" w:hAnsi="Roboto" w:cs="Arial"/>
-              </w:rPr>
               <w:t>0.6331</w:t>
             </w:r>
           </w:p>
@@ -9876,9 +9864,6 @@
               </w:rPr>
             </w:pPr>
             <w:r>
-              <w:rPr>
-                <w:rFonts w:ascii="Roboto" w:hAnsi="Roboto" w:cs="Arial"/>
-              </w:rPr>
               <w:t>0.1884</w:t>
             </w:r>
           </w:p>
@@ -10028,9 +10013,6 @@
               </w:rPr>
             </w:pPr>
             <w:r>
-              <w:rPr>
-                <w:rFonts w:ascii="Roboto" w:hAnsi="Roboto" w:cs="Arial"/>
-              </w:rPr>
               <w:t>0.7496</w:t>
             </w:r>
           </w:p>
@@ -10180,9 +10162,6 @@
               </w:rPr>
             </w:pPr>
             <w:r>
-              <w:rPr>
-                <w:rFonts w:ascii="Roboto" w:hAnsi="Roboto" w:cs="Arial"/>
-              </w:rPr>
               <w:t>0.5328</w:t>
             </w:r>
           </w:p>
@@ -10332,9 +10311,6 @@
               </w:rPr>
             </w:pPr>
             <w:r>
-              <w:rPr>
-                <w:rFonts w:ascii="Roboto" w:hAnsi="Roboto" w:cs="Arial"/>
-              </w:rPr>
               <w:t>0.8751</w:t>
             </w:r>
           </w:p>
@@ -10484,9 +10460,6 @@
               </w:rPr>
             </w:pPr>
             <w:r>
-              <w:rPr>
-                <w:rFonts w:ascii="Roboto" w:hAnsi="Roboto" w:cs="Arial"/>
-              </w:rPr>
               <w:t>0.2923</w:t>
             </w:r>
           </w:p>
@@ -10636,9 +10609,6 @@
               </w:rPr>
             </w:pPr>
             <w:r>
-              <w:rPr>
-                <w:rFonts w:ascii="Roboto" w:hAnsi="Roboto" w:cs="Arial"/>
-              </w:rPr>
               <w:t>0.5997</w:t>
             </w:r>
           </w:p>
@@ -10801,9 +10771,6 @@
               </w:rPr>
             </w:pPr>
             <w:r>
-              <w:rPr>
-                <w:rFonts w:ascii="Roboto" w:hAnsi="Roboto" w:cs="Arial"/>
-              </w:rPr>
               <w:t>0.6791</w:t>
             </w:r>
           </w:p>
@@ -10953,9 +10920,6 @@
               </w:rPr>
             </w:pPr>
             <w:r>
-              <w:rPr>
-                <w:rFonts w:ascii="Roboto" w:hAnsi="Roboto" w:cs="Arial"/>
-              </w:rPr>
               <w:t>0.8625</w:t>
             </w:r>
           </w:p>
@@ -11106,9 +11070,6 @@
               </w:rPr>
             </w:pPr>
             <w:r>
-              <w:rPr>
-                <w:rFonts w:ascii="Roboto" w:hAnsi="Roboto" w:cs="Arial"/>
-              </w:rPr>
               <w:t>0.0103</w:t>
             </w:r>
           </w:p>
@@ -11258,9 +11219,6 @@
               </w:rPr>
             </w:pPr>
             <w:r>
-              <w:rPr>
-                <w:rFonts w:ascii="Roboto" w:hAnsi="Roboto" w:cs="Arial"/>
-              </w:rPr>
               <w:t>0.8156</w:t>
             </w:r>
           </w:p>
@@ -11410,9 +11368,6 @@
               </w:rPr>
             </w:pPr>
             <w:r>
-              <w:rPr>
-                <w:rFonts w:ascii="Roboto" w:hAnsi="Roboto" w:cs="Arial"/>
-              </w:rPr>
               <w:t>0.3826</w:t>
             </w:r>
           </w:p>
@@ -11562,9 +11517,6 @@
               </w:rPr>
             </w:pPr>
             <w:r>
-              <w:rPr>
-                <w:rFonts w:ascii="Roboto" w:hAnsi="Roboto" w:cs="Arial"/>
-              </w:rPr>
               <w:t>0.9368</w:t>
             </w:r>
           </w:p>
@@ -11714,9 +11666,6 @@
               </w:rPr>
             </w:pPr>
             <w:r>
-              <w:rPr>
-                <w:rFonts w:ascii="Roboto" w:hAnsi="Roboto" w:cs="Arial"/>
-              </w:rPr>
               <w:t>0.4979</w:t>
             </w:r>
           </w:p>
@@ -11867,9 +11816,6 @@
               </w:rPr>
             </w:pPr>
             <w:r>
-              <w:rPr>
-                <w:rFonts w:ascii="Roboto" w:hAnsi="Roboto" w:cs="Arial"/>
-              </w:rPr>
               <w:t>0.1622</w:t>
             </w:r>
           </w:p>
@@ -12019,9 +11965,6 @@
               </w:rPr>
             </w:pPr>
             <w:r>
-              <w:rPr>
-                <w:rFonts w:ascii="Roboto" w:hAnsi="Roboto" w:cs="Arial"/>
-              </w:rPr>
               <w:t>0.8748</w:t>
             </w:r>
           </w:p>
@@ -12171,9 +12114,6 @@
               </w:rPr>
             </w:pPr>
             <w:r>
-              <w:rPr>
-                <w:rFonts w:ascii="Roboto" w:hAnsi="Roboto" w:cs="Arial"/>
-              </w:rPr>
               <w:t>0.1338</w:t>
             </w:r>
           </w:p>
@@ -12338,9 +12278,6 @@
               </w:rPr>
             </w:pPr>
             <w:r>
-              <w:rPr>
-                <w:rFonts w:ascii="Roboto" w:hAnsi="Roboto" w:cs="Arial"/>
-              </w:rPr>
               <w:t>0.4340</w:t>
             </w:r>
           </w:p>
@@ -12490,9 +12427,6 @@
               </w:rPr>
             </w:pPr>
             <w:r>
-              <w:rPr>
-                <w:rFonts w:ascii="Roboto" w:hAnsi="Roboto" w:cs="Arial"/>
-              </w:rPr>
               <w:t>0.7903</w:t>
             </w:r>
           </w:p>
@@ -12642,9 +12576,6 @@
               </w:rPr>
             </w:pPr>
             <w:r>
-              <w:rPr>
-                <w:rFonts w:ascii="Roboto" w:hAnsi="Roboto" w:cs="Arial"/>
-              </w:rPr>
               <w:t>0.0433</w:t>
             </w:r>
           </w:p>
@@ -12794,9 +12725,6 @@
               </w:rPr>
             </w:pPr>
             <w:r>
-              <w:rPr>
-                <w:rFonts w:ascii="Roboto" w:hAnsi="Roboto" w:cs="Arial"/>
-              </w:rPr>
               <w:t>0.5134</w:t>
             </w:r>
           </w:p>
@@ -12946,9 +12874,6 @@
               </w:rPr>
             </w:pPr>
             <w:r>
-              <w:rPr>
-                <w:rFonts w:ascii="Roboto" w:hAnsi="Roboto" w:cs="Arial"/>
-              </w:rPr>
               <w:t>0.2099</w:t>
             </w:r>
           </w:p>
@@ -13098,9 +13023,6 @@
               </w:rPr>
             </w:pPr>
             <w:r>
-              <w:rPr>
-                <w:rFonts w:ascii="Roboto" w:hAnsi="Roboto" w:cs="Arial"/>
-              </w:rPr>
               <w:t>0.6223</w:t>
             </w:r>
           </w:p>
@@ -13250,9 +13172,6 @@
               </w:rPr>
             </w:pPr>
             <w:r>
-              <w:rPr>
-                <w:rFonts w:ascii="Roboto" w:hAnsi="Roboto" w:cs="Arial"/>
-              </w:rPr>
               <w:t>0.9020</w:t>
             </w:r>
           </w:p>
@@ -13403,9 +13322,6 @@
               </w:rPr>
             </w:pPr>
             <w:r>
-              <w:rPr>
-                <w:rFonts w:ascii="Roboto" w:hAnsi="Roboto" w:cs="Arial"/>
-              </w:rPr>
               <w:t>0.9859</w:t>
             </w:r>
           </w:p>
@@ -13556,9 +13472,6 @@
               </w:rPr>
             </w:pPr>
             <w:r>
-              <w:rPr>
-                <w:rFonts w:ascii="Roboto" w:hAnsi="Roboto" w:cs="Arial"/>
-              </w:rPr>
               <w:t>0.4319</w:t>
             </w:r>
           </w:p>
@@ -13708,9 +13621,6 @@
               </w:rPr>
             </w:pPr>
             <w:r>
-              <w:rPr>
-                <w:rFonts w:ascii="Roboto" w:hAnsi="Roboto" w:cs="Arial"/>
-              </w:rPr>
               <w:t>0.7279</w:t>
             </w:r>
           </w:p>
@@ -13832,11 +13742,17 @@
         <w:ind w:firstLine="851"/>
       </w:pPr>
       <w:r>
-        <w:t xml:space="preserve">У мережі Інтернет використовується сімейство протоколів TCP/IP. TCP/IP - це основний протокол Інтернету, який визначає обмін даними між різними програмами. Протоколи задають способи передачі даних, повідомлень, обробку </w:t>
-      </w:r>
+        <w:t>У мережі Інтернет використовується сімейство протоколів TCP/IP. TCP/IP - це основний протокол Інтернету, який визначає обмін даними між різними програмами. Протоколи задають способи передачі даних, повідомлень, обробку помилок мережі, а також дозволяють розробити стандарти, що не пов'язані з конкретною апаратною платформою.</w:t>
+      </w:r>
+    </w:p>
+    <w:p>
+      <w:pPr>
+        <w:spacing w:before="0" w:after="0" w:line="360" w:lineRule="auto"/>
+        <w:ind w:firstLine="851"/>
+      </w:pPr>
       <w:r>
         <w:lastRenderedPageBreak/>
-        <w:t>помилок мережі, а також дозволяють розробити стандарти, що не пов'язані з конкретною апаратною платформою.</w:t>
+        <w:t>TCP/IP складається з двох протоколів: Transmission Control Protocol (TCP) та Internet Protocol (IP). IP відповідає за передачу даних між мережами, а TCP - за передачу даних між програмами на різних комп'ютерах в мережі. TCP забезпечує надійну передачу даних, контролює цілісність даних та відновлює втрачені пакети.</w:t>
       </w:r>
     </w:p>
     <w:p>
@@ -13845,7 +13761,7 @@
         <w:ind w:firstLine="851"/>
       </w:pPr>
       <w:r>
-        <w:t>TCP/IP складається з двох протоколів: Transmission Control Protocol (TCP) та Internet Protocol (IP). IP відповідає за передачу даних між мережами, а TCP - за передачу даних між програмами на різних комп'ютерах в мережі. TCP забезпечує надійну передачу даних, контролює цілісність даних та відновлює втрачені пакети.</w:t>
+        <w:t>Усі параметри, від швидкості передачі даних і до методів адресації при транспортуванні окремих повідомлень, визначаються і задаються протоколами, що використовуються в даній конкретній мережі. Інтернет-провайдери забезпечують доступ до глобальної мережі Інтернет та обслуговують програми-сервери, які забезпечують доступ до Інтернету.</w:t>
       </w:r>
     </w:p>
     <w:p>
@@ -13854,7 +13770,7 @@
         <w:ind w:firstLine="851"/>
       </w:pPr>
       <w:r>
-        <w:t>Усі параметри, від швидкості передачі даних і до методів адресації при транспортуванні окремих повідомлень, визначаються і задаються протоколами, що використовуються в даній конкретній мережі. Інтернет-провайдери забезпечують доступ до глобальної мережі Інтернет та обслуговують програми-сервери, які забезпечують доступ до Інтернету.</w:t>
+        <w:t>Отже, Інтернет-протокол (IP) - це протокол мережевого рівня, який використовується для передачі датаграм між мережами. TCP/IP - це основний протокол Інтернету, який визначає обмін даними між різними програмами. TCP/IP складається з двох протоколів: Transmission Control Protocol (TCP) та Internet Protocol (IP). TCP забезпечує надійну передачу даних, контролює цілісність даних та відновлює втрачені пакети. Інтернет-провайдери забезпечують доступ до глобальної мережі Інтернет та обслуговують програми-сервери, які забезпечують доступ до Інтернету.</w:t>
       </w:r>
     </w:p>
     <w:p>
@@ -13862,8 +13778,13 @@
         <w:spacing w:before="0" w:after="0" w:line="360" w:lineRule="auto"/>
         <w:ind w:firstLine="851"/>
       </w:pPr>
-      <w:r>
-        <w:t>Отже, Інтернет-протокол (IP) - це протокол мережевого рівня, який використовується для передачі датаграм між мережами. TCP/IP - це основний протокол Інтернету, який визначає обмін даними між різними програмами. TCP/IP складається з двох протоколів: Transmission Control Protocol (TCP) та Internet Protocol (IP). TCP забезпечує надійну передачу даних, контролює цілісність даних та відновлює втрачені пакети. Інтернет-провайдери забезпечують доступ до глобальної мережі Інтернет та обслуговують програми-сервери, які забезпечують доступ до Інтернету.</w:t>
+    </w:p>
+    <w:p>
+      <w:pPr>
+        <w:pStyle w:val="22"/>
+      </w:pPr>
+      <w:r>
+        <w:t xml:space="preserve">3.5.2 Що таке пошукова система, пошуковий робот? Наведіть приклади. </w:t>
       </w:r>
     </w:p>
     <w:p>
@@ -13874,10 +13795,80 @@
     </w:p>
     <w:p>
       <w:pPr>
+        <w:spacing w:before="0" w:after="0" w:line="360" w:lineRule="auto"/>
+        <w:ind w:firstLine="851"/>
+      </w:pPr>
+      <w:r>
+        <w:t>Пошукова система - це онлайн-служба, що надає можливість пошуку інформації в Інтернеті. Програмною частиною пошукової системи є пошукова машина, яка забезпечує функціональність пошукової системи. Пошукові системи призначені для постійного перегляду всіх сторінок, що є в мережі, які в будь-який момент можуть дати відповідь на запитання.</w:t>
+      </w:r>
+    </w:p>
+    <w:p>
+      <w:pPr>
+        <w:spacing w:before="0" w:after="0" w:line="360" w:lineRule="auto"/>
+        <w:ind w:firstLine="851"/>
+      </w:pPr>
+      <w:r>
+        <w:t xml:space="preserve">Більшість пошукових систем шукають інформацію на сайтах Інтернету, але існують також системи, здатні шукати файли на ftp-серверах, товари в </w:t>
+      </w:r>
+      <w:r>
+        <w:lastRenderedPageBreak/>
+        <w:t>інтернет-магазинах, а також інформацію в групах новин Usenet. Інформацію зручно шукати за пошуковим (ключовим) словом або фразою.</w:t>
+      </w:r>
+    </w:p>
+    <w:p>
+      <w:pPr>
+        <w:spacing w:before="0" w:after="0" w:line="360" w:lineRule="auto"/>
+        <w:ind w:firstLine="851"/>
+      </w:pPr>
+      <w:r>
+        <w:t>Найбільш популярною пошуковою системою в світі є Google, яка складає більше ніж 90% частки серед всіх пошукових систем по всьому світу. Інші популярні пошукові системи включають Bing, Yahoo!, Baidu, Ask.com, WolframAlpha, Swisscows, та інші. Кожна з цих пошукових систем має свої особливості та функціонал, який робить їх унікальними. Наприклад, WolframAlpha групує всю знайдену інформацію в звіт, що робить його корисним для студентів та школярів, а Swisscows гарантує анонімність та благодійність.</w:t>
+      </w:r>
+    </w:p>
+    <w:p>
+      <w:pPr>
+        <w:spacing w:before="0" w:after="0" w:line="360" w:lineRule="auto"/>
+        <w:ind w:firstLine="851"/>
+      </w:pPr>
+    </w:p>
+    <w:p>
+      <w:pPr>
+        <w:spacing w:before="0" w:after="0" w:line="360" w:lineRule="auto"/>
+        <w:ind w:firstLine="851"/>
+      </w:pPr>
+      <w:r>
+        <w:t>Пошуковий робот (web crawler, web spider) - це програма, яка є складовою частиною пошукової системи та призначена для перегляду сторінок Інтернету з метою введення інформації про них до бази даних. Пошукові роботи здійснюють загальний пошук інформації в Інтернеті, повідомляють про зміст знайденого документа, індексують його і добувають підсумкову інформацію. Вони також переглядають заголовки, деякі посилання і відправляють проіндексовану інформацію до бази даних пошукового механізму.</w:t>
+      </w:r>
+    </w:p>
+    <w:p>
+      <w:pPr>
+        <w:spacing w:before="0" w:after="0" w:line="360" w:lineRule="auto"/>
+        <w:ind w:firstLine="851"/>
+      </w:pPr>
+      <w:r>
+        <w:t>Пошуковий робот є найважливішим елементом пошукової системи, завданням якого є збір нових даних про сайти та їх оновлення. Пошуковий робот діє приблизно так, як і браузерна програма - зчитує інформацію з веб-сторінок. Його завдання полягає в скануванні сторінок та збереженні розміщеної на них інформації в базу даних пошукової системи, після чого робот переходить за посиланнями на інші сторінки. Кожна пошукова система має свої пошукові боти, які можуть ділитися на роботів, розділених за призначенням.</w:t>
+      </w:r>
+    </w:p>
+    <w:p>
+      <w:pPr>
+        <w:spacing w:before="0" w:after="0" w:line="360" w:lineRule="auto"/>
+        <w:ind w:firstLine="851"/>
+      </w:pPr>
+      <w:r>
+        <w:t>Прикладами пошукових роботів є Googlebot, Bingbot, Yahoo! Slurp, Baiduspider, та багато інших.</w:t>
+      </w:r>
+    </w:p>
+    <w:p>
+      <w:pPr>
+        <w:spacing w:before="0" w:after="0" w:line="360" w:lineRule="auto"/>
+        <w:ind w:firstLine="851"/>
+      </w:pPr>
+    </w:p>
+    <w:p>
+      <w:pPr>
         <w:pStyle w:val="22"/>
       </w:pPr>
       <w:r>
-        <w:t xml:space="preserve">3.5.2 Що таке пошукова система, пошуковий робот? Наведіть приклади. </w:t>
+        <w:t xml:space="preserve">3.5.3 Що таке індексування сайту? </w:t>
       </w:r>
     </w:p>
     <w:p>
@@ -13892,7 +13883,8 @@
         <w:ind w:firstLine="851"/>
       </w:pPr>
       <w:r>
-        <w:t>Пошукова система - це онлайн-служба, що надає можливість пошуку інформації в Інтернеті. Програмною частиною пошукової системи є пошукова машина, яка забезпечує функціональність пошукової системи. Пошукові системи призначені для постійного перегляду всіх сторінок, що є в мережі, які в будь-який момент можуть дати відповідь на запитання.</w:t>
+        <w:lastRenderedPageBreak/>
+        <w:t>Індексація сайту - це процес, за яким роботи пошукових систем сканують сторінки сайту, аналізують та реєструють їх дані у базі даних пошукової системи. Інформація про сайт та сторінки сайту, такі як посилання, зображення, тексти, відео та інше, заносяться у бази даних пошукових систем і стає доступною для користувачів пошукових сервісів. Індексація сторінок важлива в SEO просуванні сайту.</w:t>
       </w:r>
     </w:p>
     <w:p>
@@ -13901,137 +13893,58 @@
         <w:ind w:firstLine="851"/>
       </w:pPr>
       <w:r>
+        <w:t>Індексація сайту відбувається у два етапи: сканування та індексування. Сканування - це відправка бота на аналізований сайт, тоді як індексування - це завантаження, обробка та збір даних для включення їх до індексу пошукової системи. Після індексації сторінки зберігаються до пошукового індексу, тобто бази даних, в якій система шукає результати, які відповідають запитам користувачів.</w:t>
+      </w:r>
+    </w:p>
+    <w:p>
+      <w:pPr>
+        <w:spacing w:before="0" w:after="0" w:line="360" w:lineRule="auto"/>
+        <w:ind w:firstLine="851"/>
+      </w:pPr>
+      <w:r>
+        <w:t>Індексацію сайту можна перевірити за допомогою спеціальних форм пошукових систем. Щоб дізнатись, чи сторінка проіндексована, і чи вона в принципі може бути проіндексована, можна використовувати Google Search Console. Якщо сторінки сайту не проіндексовані, то можна використовувати різні методи, такі як додавання сайту до спеціалізованих форм пошукових систем, використання файлів robots.txt та sitemap.xml, видалення URL через спеціальні плагіни та інші.</w:t>
+      </w:r>
+    </w:p>
+    <w:p>
+      <w:pPr>
+        <w:spacing w:before="0" w:after="0" w:line="360" w:lineRule="auto"/>
+        <w:ind w:firstLine="851"/>
+      </w:pPr>
+    </w:p>
+    <w:p>
+      <w:pPr>
+        <w:pStyle w:val="22"/>
+      </w:pPr>
+      <w:r>
+        <w:t xml:space="preserve">3.5.4 Поясніть значення термінів «запит» та «ключове слово». </w:t>
+      </w:r>
+    </w:p>
+    <w:p>
+      <w:pPr>
+        <w:spacing w:before="0" w:after="0" w:line="360" w:lineRule="auto"/>
+        <w:ind w:firstLine="851"/>
+      </w:pPr>
+    </w:p>
+    <w:p>
+      <w:pPr>
+        <w:spacing w:before="0" w:after="0" w:line="360" w:lineRule="auto"/>
+        <w:ind w:firstLine="851"/>
+      </w:pPr>
+      <w:r>
+        <w:t>Ключове слово - це слово або фраза, яку використовують для пошуку інформації в базі даних або в Інтернеті. Воно відображає інформацію, яку потрібно знайти. Ключове слово може бути одним словом або фразою, яка складається з кількох слів.</w:t>
+      </w:r>
+    </w:p>
+    <w:p>
+      <w:pPr>
+        <w:spacing w:before="0" w:after="0" w:line="360" w:lineRule="auto"/>
+        <w:ind w:firstLine="851"/>
+      </w:pPr>
+      <w:r>
+        <w:t xml:space="preserve">Запит - це набір ключових слів, за якими здійснюють пошук і відбір інформації в базі даних або в Інтернеті. Запит може містити одне або кілька ключових слів, а також оператори, які допомагають здійснювати більш точний </w:t>
+      </w:r>
+      <w:r>
         <w:lastRenderedPageBreak/>
-        <w:t>Більшість пошукових систем шукають інформацію на сайтах Інтернету, але існують також системи, здатні шукати файли на ftp-серверах, товари в інтернет-магазинах, а також інформацію в групах новин Usenet. Інформацію зручно шукати за пошуковим (ключовим) словом або фразою.</w:t>
-      </w:r>
-    </w:p>
-    <w:p>
-      <w:pPr>
-        <w:spacing w:before="0" w:after="0" w:line="360" w:lineRule="auto"/>
-        <w:ind w:firstLine="851"/>
-      </w:pPr>
-      <w:r>
-        <w:t>Найбільш популярною пошуковою системою в світі є Google, яка складає більше ніж 90% частки серед всіх пошукових систем по всьому світу. Інші популярні пошукові системи включають Bing, Yahoo!, Baidu, Ask.com, WolframAlpha, Swisscows, та інші. Кожна з цих пошукових систем має свої особливості та функціонал, який робить їх унікальними. Наприклад, WolframAlpha групує всю знайдену інформацію в звіт, що робить його корисним для студентів та школярів, а Swisscows гарантує анонімність та благодійність.</w:t>
-      </w:r>
-    </w:p>
-    <w:p>
-      <w:pPr>
-        <w:spacing w:before="0" w:after="0" w:line="360" w:lineRule="auto"/>
-        <w:ind w:firstLine="851"/>
-      </w:pPr>
-    </w:p>
-    <w:p>
-      <w:pPr>
-        <w:spacing w:before="0" w:after="0" w:line="360" w:lineRule="auto"/>
-        <w:ind w:firstLine="851"/>
-      </w:pPr>
-      <w:r>
-        <w:t>Пошуковий робот (web crawler, web spider) - це програма, яка є складовою частиною пошукової системи та призначена для перегляду сторінок Інтернету з метою введення інформації про них до бази даних. Пошукові роботи здійснюють загальний пошук інформації в Інтернеті, повідомляють про зміст знайденого документа, індексують його і добувають підсумкову інформацію. Вони також переглядають заголовки, деякі посилання і відправляють проіндексовану інформацію до бази даних пошукового механізму.</w:t>
-      </w:r>
-    </w:p>
-    <w:p>
-      <w:pPr>
-        <w:spacing w:before="0" w:after="0" w:line="360" w:lineRule="auto"/>
-        <w:ind w:firstLine="851"/>
-      </w:pPr>
-      <w:r>
-        <w:t>Пошуковий робот є найважливішим елементом пошукової системи, завданням якого є збір нових даних про сайти та їх оновлення. Пошуковий робот діє приблизно так, як і браузерна програма - зчитує інформацію з веб-сторінок. Його завдання полягає в скануванні сторінок та збереженні розміщеної на них інформації в базу даних пошукової системи, після чого робот переходить за посиланнями на інші сторінки. Кожна пошукова система має свої пошукові боти, які можуть ділитися на роботів, розділених за призначенням.</w:t>
-      </w:r>
-    </w:p>
-    <w:p>
-      <w:pPr>
-        <w:spacing w:before="0" w:after="0" w:line="360" w:lineRule="auto"/>
-        <w:ind w:firstLine="851"/>
-      </w:pPr>
-      <w:r>
-        <w:t>Прикладами пошукових роботів є Googlebot, Bingbot, Yahoo! Slurp, Baiduspider, та багато інших.</w:t>
-      </w:r>
-    </w:p>
-    <w:p>
-      <w:pPr>
-        <w:spacing w:before="0" w:after="0" w:line="360" w:lineRule="auto"/>
-        <w:ind w:firstLine="851"/>
-      </w:pPr>
-    </w:p>
-    <w:p>
-      <w:pPr>
-        <w:pStyle w:val="22"/>
-      </w:pPr>
-      <w:r>
-        <w:lastRenderedPageBreak/>
-        <w:t xml:space="preserve">3.5.3 Що таке індексування сайту? </w:t>
-      </w:r>
-    </w:p>
-    <w:p>
-      <w:pPr>
-        <w:spacing w:before="0" w:after="0" w:line="360" w:lineRule="auto"/>
-        <w:ind w:firstLine="851"/>
-      </w:pPr>
-    </w:p>
-    <w:p>
-      <w:pPr>
-        <w:spacing w:before="0" w:after="0" w:line="360" w:lineRule="auto"/>
-        <w:ind w:firstLine="851"/>
-      </w:pPr>
-      <w:r>
-        <w:t>Індексація сайту - це процес, за яким роботи пошукових систем сканують сторінки сайту, аналізують та реєструють їх дані у базі даних пошукової системи. Інформація про сайт та сторінки сайту, такі як посилання, зображення, тексти, відео та інше, заносяться у бази даних пошукових систем і стає доступною для користувачів пошукових сервісів. Індексація сторінок важлива в SEO просуванні сайту.</w:t>
-      </w:r>
-    </w:p>
-    <w:p>
-      <w:pPr>
-        <w:spacing w:before="0" w:after="0" w:line="360" w:lineRule="auto"/>
-        <w:ind w:firstLine="851"/>
-      </w:pPr>
-      <w:r>
-        <w:t>Індексація сайту відбувається у два етапи: сканування та індексування. Сканування - це відправка бота на аналізований сайт, тоді як індексування - це завантаження, обробка та збір даних для включення їх до індексу пошукової системи. Після індексації сторінки зберігаються до пошукового індексу, тобто бази даних, в якій система шукає результати, які відповідають запитам користувачів.</w:t>
-      </w:r>
-    </w:p>
-    <w:p>
-      <w:pPr>
-        <w:spacing w:before="0" w:after="0" w:line="360" w:lineRule="auto"/>
-        <w:ind w:firstLine="851"/>
-      </w:pPr>
-      <w:r>
-        <w:t>Індексацію сайту можна перевірити за допомогою спеціальних форм пошукових систем. Щоб дізнатись, чи сторінка проіндексована, і чи вона в принципі може бути проіндексована, можна використовувати Google Search Console. Якщо сторінки сайту не проіндексовані, то можна використовувати різні методи, такі як додавання сайту до спеціалізованих форм пошукових систем, використання файлів robots.txt та sitemap.xml, видалення URL через спеціальні плагіни та інші.</w:t>
-      </w:r>
-    </w:p>
-    <w:p>
-      <w:pPr>
-        <w:spacing w:before="0" w:after="0" w:line="360" w:lineRule="auto"/>
-        <w:ind w:firstLine="851"/>
-      </w:pPr>
-    </w:p>
-    <w:p>
-      <w:pPr>
-        <w:pStyle w:val="22"/>
-      </w:pPr>
-      <w:r>
-        <w:t xml:space="preserve">3.5.4 Поясніть значення термінів «запит» та «ключове слово». </w:t>
-      </w:r>
-    </w:p>
-    <w:p>
-      <w:pPr>
-        <w:spacing w:before="0" w:after="0" w:line="360" w:lineRule="auto"/>
-        <w:ind w:firstLine="851"/>
-      </w:pPr>
-    </w:p>
-    <w:p>
-      <w:pPr>
-        <w:spacing w:before="0" w:after="0" w:line="360" w:lineRule="auto"/>
-        <w:ind w:firstLine="851"/>
-      </w:pPr>
-      <w:r>
-        <w:t>Ключове слово - це слово або фраза, яку використовують для пошуку інформації в базі даних або в Інтернеті. Воно відображає інформацію, яку потрібно знайти. Ключове слово може бути одним словом або фразою, яка складається з кількох слів.</w:t>
-      </w:r>
-    </w:p>
-    <w:p>
-      <w:pPr>
-        <w:spacing w:before="0" w:after="0" w:line="360" w:lineRule="auto"/>
-        <w:ind w:firstLine="851"/>
-      </w:pPr>
-      <w:r>
-        <w:lastRenderedPageBreak/>
-        <w:t>Запит - це набір ключових слів, за якими здійснюють пошук і відбір інформації в базі даних або в Інтернеті. Запит може містити одне або кілька ключових слів, а також оператори, які допомагають здійснювати більш точний пошук. Запит дозволяє знайти інформацію, яка відповідає певним критеріям, вказаним у запиті.</w:t>
+        <w:t>пошук. Запит дозволяє знайти інформацію, яка відповідає певним критеріям, вказаним у запиті.</w:t>
       </w:r>
     </w:p>
     <w:p>

</xml_diff>

<commit_message>
🌿: Tuesday, May 9, 2023 at 5:07:59 PM Eastern European Summer Time
</commit_message>
<xml_diff>
--- a/year1-term2/SS/lb3/звіт.docx
+++ b/year1-term2/SS/lb3/звіт.docx
@@ -12119,1513 +12119,6 @@
           </w:p>
         </w:tc>
       </w:tr>
-      <w:tr>
-        <w:trPr>
-          <w:trHeight w:val="315"/>
-        </w:trPr>
-        <w:tc>
-          <w:tcPr>
-            <w:tcW w:w="1686" w:type="dxa"/>
-            <w:vMerge w:val="restart"/>
-            <w:shd w:val="clear" w:color="auto" w:fill="FFFFFF" w:themeFill="background1"/>
-            <w:tcMar>
-              <w:top w:w="30" w:type="dxa"/>
-              <w:left w:w="45" w:type="dxa"/>
-              <w:bottom w:w="30" w:type="dxa"/>
-              <w:right w:w="45" w:type="dxa"/>
-            </w:tcMar>
-            <w:vAlign w:val="center"/>
-            <w:hideMark/>
-          </w:tcPr>
-          <w:p>
-            <w:pPr>
-              <w:spacing w:before="0" w:after="0"/>
-              <w:jc w:val="center"/>
-              <w:rPr>
-                <w:color w:val="000000"/>
-              </w:rPr>
-            </w:pPr>
-            <w:proofErr w:type="spellStart"/>
-            <w:r>
-              <w:rPr>
-                <w:color w:val="000000"/>
-              </w:rPr>
-              <w:t>DuckDuckGo</w:t>
-            </w:r>
-            <w:proofErr w:type="spellEnd"/>
-          </w:p>
-        </w:tc>
-        <w:tc>
-          <w:tcPr>
-            <w:tcW w:w="1134" w:type="dxa"/>
-            <w:shd w:val="clear" w:color="auto" w:fill="FFFFFF" w:themeFill="background1"/>
-            <w:tcMar>
-              <w:top w:w="30" w:type="dxa"/>
-              <w:left w:w="45" w:type="dxa"/>
-              <w:bottom w:w="30" w:type="dxa"/>
-              <w:right w:w="45" w:type="dxa"/>
-            </w:tcMar>
-            <w:vAlign w:val="center"/>
-            <w:hideMark/>
-          </w:tcPr>
-          <w:p>
-            <w:pPr>
-              <w:spacing w:before="0" w:after="0"/>
-              <w:jc w:val="center"/>
-              <w:rPr>
-                <w:color w:val="000000"/>
-              </w:rPr>
-            </w:pPr>
-            <w:r>
-              <w:rPr>
-                <w:color w:val="000000"/>
-              </w:rPr>
-              <w:t>1</w:t>
-            </w:r>
-          </w:p>
-        </w:tc>
-        <w:tc>
-          <w:tcPr>
-            <w:tcW w:w="2701" w:type="dxa"/>
-            <w:shd w:val="clear" w:color="auto" w:fill="FFFFFF" w:themeFill="background1"/>
-            <w:tcMar>
-              <w:top w:w="30" w:type="dxa"/>
-              <w:left w:w="45" w:type="dxa"/>
-              <w:bottom w:w="30" w:type="dxa"/>
-              <w:right w:w="45" w:type="dxa"/>
-            </w:tcMar>
-            <w:vAlign w:val="center"/>
-          </w:tcPr>
-          <w:p>
-            <w:pPr>
-              <w:spacing w:before="0" w:after="0"/>
-              <w:jc w:val="center"/>
-              <w:rPr>
-                <w:color w:val="1155CC"/>
-              </w:rPr>
-            </w:pPr>
-          </w:p>
-        </w:tc>
-        <w:tc>
-          <w:tcPr>
-            <w:tcW w:w="1842" w:type="dxa"/>
-            <w:shd w:val="clear" w:color="auto" w:fill="FFFFFF" w:themeFill="background1"/>
-            <w:tcMar>
-              <w:top w:w="30" w:type="dxa"/>
-              <w:left w:w="45" w:type="dxa"/>
-              <w:bottom w:w="30" w:type="dxa"/>
-              <w:right w:w="45" w:type="dxa"/>
-            </w:tcMar>
-            <w:vAlign w:val="center"/>
-          </w:tcPr>
-          <w:p>
-            <w:pPr>
-              <w:spacing w:before="0" w:after="0"/>
-              <w:jc w:val="center"/>
-              <w:rPr>
-                <w:color w:val="000000"/>
-              </w:rPr>
-            </w:pPr>
-          </w:p>
-        </w:tc>
-        <w:tc>
-          <w:tcPr>
-            <w:tcW w:w="1134" w:type="dxa"/>
-            <w:shd w:val="clear" w:color="auto" w:fill="FFFFFF" w:themeFill="background1"/>
-            <w:tcMar>
-              <w:top w:w="30" w:type="dxa"/>
-              <w:left w:w="45" w:type="dxa"/>
-              <w:bottom w:w="30" w:type="dxa"/>
-              <w:right w:w="45" w:type="dxa"/>
-            </w:tcMar>
-            <w:vAlign w:val="center"/>
-          </w:tcPr>
-          <w:p>
-            <w:pPr>
-              <w:spacing w:before="0" w:after="0"/>
-              <w:jc w:val="center"/>
-              <w:rPr>
-                <w:color w:val="000000"/>
-              </w:rPr>
-            </w:pPr>
-            <w:r>
-              <w:rPr>
-                <w:color w:val="000000"/>
-                <w:lang w:val="en-US"/>
-              </w:rPr>
-              <w:t>94</w:t>
-            </w:r>
-          </w:p>
-        </w:tc>
-        <w:tc>
-          <w:tcPr>
-            <w:tcW w:w="1411" w:type="dxa"/>
-            <w:shd w:val="clear" w:color="auto" w:fill="FFFFFF" w:themeFill="background1"/>
-            <w:tcMar>
-              <w:top w:w="30" w:type="dxa"/>
-              <w:left w:w="45" w:type="dxa"/>
-              <w:bottom w:w="30" w:type="dxa"/>
-              <w:right w:w="45" w:type="dxa"/>
-            </w:tcMar>
-            <w:vAlign w:val="center"/>
-          </w:tcPr>
-          <w:p>
-            <w:pPr>
-              <w:spacing w:before="0" w:after="0"/>
-              <w:jc w:val="center"/>
-              <w:rPr>
-                <w:color w:val="000000"/>
-              </w:rPr>
-            </w:pPr>
-            <w:r>
-              <w:t>0.4340</w:t>
-            </w:r>
-          </w:p>
-        </w:tc>
-      </w:tr>
-      <w:tr>
-        <w:trPr>
-          <w:trHeight w:val="315"/>
-        </w:trPr>
-        <w:tc>
-          <w:tcPr>
-            <w:tcW w:w="1686" w:type="dxa"/>
-            <w:vMerge/>
-            <w:shd w:val="clear" w:color="auto" w:fill="FFFFFF" w:themeFill="background1"/>
-            <w:vAlign w:val="center"/>
-            <w:hideMark/>
-          </w:tcPr>
-          <w:p>
-            <w:pPr>
-              <w:spacing w:before="0" w:after="0"/>
-              <w:rPr>
-                <w:color w:val="000000"/>
-              </w:rPr>
-            </w:pPr>
-          </w:p>
-        </w:tc>
-        <w:tc>
-          <w:tcPr>
-            <w:tcW w:w="1134" w:type="dxa"/>
-            <w:shd w:val="clear" w:color="auto" w:fill="FFFFFF" w:themeFill="background1"/>
-            <w:tcMar>
-              <w:top w:w="30" w:type="dxa"/>
-              <w:left w:w="45" w:type="dxa"/>
-              <w:bottom w:w="30" w:type="dxa"/>
-              <w:right w:w="45" w:type="dxa"/>
-            </w:tcMar>
-            <w:vAlign w:val="center"/>
-            <w:hideMark/>
-          </w:tcPr>
-          <w:p>
-            <w:pPr>
-              <w:spacing w:before="0" w:after="0"/>
-              <w:jc w:val="center"/>
-              <w:rPr>
-                <w:color w:val="000000"/>
-              </w:rPr>
-            </w:pPr>
-            <w:r>
-              <w:rPr>
-                <w:color w:val="000000"/>
-              </w:rPr>
-              <w:t>2</w:t>
-            </w:r>
-          </w:p>
-        </w:tc>
-        <w:tc>
-          <w:tcPr>
-            <w:tcW w:w="2701" w:type="dxa"/>
-            <w:shd w:val="clear" w:color="auto" w:fill="FFFFFF" w:themeFill="background1"/>
-            <w:tcMar>
-              <w:top w:w="30" w:type="dxa"/>
-              <w:left w:w="45" w:type="dxa"/>
-              <w:bottom w:w="30" w:type="dxa"/>
-              <w:right w:w="45" w:type="dxa"/>
-            </w:tcMar>
-            <w:vAlign w:val="center"/>
-          </w:tcPr>
-          <w:p>
-            <w:pPr>
-              <w:spacing w:before="0" w:after="0"/>
-              <w:jc w:val="center"/>
-              <w:rPr>
-                <w:color w:val="1155CC"/>
-              </w:rPr>
-            </w:pPr>
-          </w:p>
-        </w:tc>
-        <w:tc>
-          <w:tcPr>
-            <w:tcW w:w="1842" w:type="dxa"/>
-            <w:shd w:val="clear" w:color="auto" w:fill="FFFFFF" w:themeFill="background1"/>
-            <w:tcMar>
-              <w:top w:w="30" w:type="dxa"/>
-              <w:left w:w="45" w:type="dxa"/>
-              <w:bottom w:w="30" w:type="dxa"/>
-              <w:right w:w="45" w:type="dxa"/>
-            </w:tcMar>
-            <w:vAlign w:val="center"/>
-          </w:tcPr>
-          <w:p>
-            <w:pPr>
-              <w:spacing w:before="0" w:after="0"/>
-              <w:jc w:val="center"/>
-              <w:rPr>
-                <w:color w:val="000000"/>
-              </w:rPr>
-            </w:pPr>
-          </w:p>
-        </w:tc>
-        <w:tc>
-          <w:tcPr>
-            <w:tcW w:w="1134" w:type="dxa"/>
-            <w:shd w:val="clear" w:color="auto" w:fill="FFFFFF" w:themeFill="background1"/>
-            <w:tcMar>
-              <w:top w:w="30" w:type="dxa"/>
-              <w:left w:w="45" w:type="dxa"/>
-              <w:bottom w:w="30" w:type="dxa"/>
-              <w:right w:w="45" w:type="dxa"/>
-            </w:tcMar>
-            <w:vAlign w:val="center"/>
-          </w:tcPr>
-          <w:p>
-            <w:pPr>
-              <w:spacing w:before="0" w:after="0"/>
-              <w:jc w:val="center"/>
-              <w:rPr>
-                <w:color w:val="000000"/>
-              </w:rPr>
-            </w:pPr>
-            <w:r>
-              <w:rPr>
-                <w:color w:val="000000"/>
-                <w:lang w:val="en-US"/>
-              </w:rPr>
-              <w:t>83</w:t>
-            </w:r>
-          </w:p>
-        </w:tc>
-        <w:tc>
-          <w:tcPr>
-            <w:tcW w:w="1411" w:type="dxa"/>
-            <w:shd w:val="clear" w:color="auto" w:fill="FFFFFF" w:themeFill="background1"/>
-            <w:tcMar>
-              <w:top w:w="30" w:type="dxa"/>
-              <w:left w:w="45" w:type="dxa"/>
-              <w:bottom w:w="30" w:type="dxa"/>
-              <w:right w:w="45" w:type="dxa"/>
-            </w:tcMar>
-            <w:vAlign w:val="center"/>
-          </w:tcPr>
-          <w:p>
-            <w:pPr>
-              <w:spacing w:before="0" w:after="0"/>
-              <w:jc w:val="center"/>
-              <w:rPr>
-                <w:color w:val="000000"/>
-              </w:rPr>
-            </w:pPr>
-            <w:r>
-              <w:t>0.7903</w:t>
-            </w:r>
-          </w:p>
-        </w:tc>
-      </w:tr>
-      <w:tr>
-        <w:trPr>
-          <w:trHeight w:val="315"/>
-        </w:trPr>
-        <w:tc>
-          <w:tcPr>
-            <w:tcW w:w="1686" w:type="dxa"/>
-            <w:vMerge/>
-            <w:shd w:val="clear" w:color="auto" w:fill="FFFFFF" w:themeFill="background1"/>
-            <w:vAlign w:val="center"/>
-            <w:hideMark/>
-          </w:tcPr>
-          <w:p>
-            <w:pPr>
-              <w:spacing w:before="0" w:after="0"/>
-              <w:rPr>
-                <w:color w:val="000000"/>
-              </w:rPr>
-            </w:pPr>
-          </w:p>
-        </w:tc>
-        <w:tc>
-          <w:tcPr>
-            <w:tcW w:w="1134" w:type="dxa"/>
-            <w:shd w:val="clear" w:color="auto" w:fill="FFFFFF" w:themeFill="background1"/>
-            <w:tcMar>
-              <w:top w:w="30" w:type="dxa"/>
-              <w:left w:w="45" w:type="dxa"/>
-              <w:bottom w:w="30" w:type="dxa"/>
-              <w:right w:w="45" w:type="dxa"/>
-            </w:tcMar>
-            <w:vAlign w:val="center"/>
-            <w:hideMark/>
-          </w:tcPr>
-          <w:p>
-            <w:pPr>
-              <w:spacing w:before="0" w:after="0"/>
-              <w:jc w:val="center"/>
-              <w:rPr>
-                <w:color w:val="000000"/>
-              </w:rPr>
-            </w:pPr>
-            <w:r>
-              <w:rPr>
-                <w:color w:val="000000"/>
-              </w:rPr>
-              <w:t>3</w:t>
-            </w:r>
-          </w:p>
-        </w:tc>
-        <w:tc>
-          <w:tcPr>
-            <w:tcW w:w="2701" w:type="dxa"/>
-            <w:shd w:val="clear" w:color="auto" w:fill="FFFFFF" w:themeFill="background1"/>
-            <w:tcMar>
-              <w:top w:w="30" w:type="dxa"/>
-              <w:left w:w="45" w:type="dxa"/>
-              <w:bottom w:w="30" w:type="dxa"/>
-              <w:right w:w="45" w:type="dxa"/>
-            </w:tcMar>
-            <w:vAlign w:val="center"/>
-          </w:tcPr>
-          <w:p>
-            <w:pPr>
-              <w:spacing w:before="0" w:after="0"/>
-              <w:jc w:val="center"/>
-              <w:rPr>
-                <w:color w:val="1155CC"/>
-              </w:rPr>
-            </w:pPr>
-          </w:p>
-        </w:tc>
-        <w:tc>
-          <w:tcPr>
-            <w:tcW w:w="1842" w:type="dxa"/>
-            <w:shd w:val="clear" w:color="auto" w:fill="FFFFFF" w:themeFill="background1"/>
-            <w:tcMar>
-              <w:top w:w="30" w:type="dxa"/>
-              <w:left w:w="45" w:type="dxa"/>
-              <w:bottom w:w="30" w:type="dxa"/>
-              <w:right w:w="45" w:type="dxa"/>
-            </w:tcMar>
-            <w:vAlign w:val="center"/>
-          </w:tcPr>
-          <w:p>
-            <w:pPr>
-              <w:spacing w:before="0" w:after="0"/>
-              <w:jc w:val="center"/>
-              <w:rPr>
-                <w:color w:val="000000"/>
-              </w:rPr>
-            </w:pPr>
-          </w:p>
-        </w:tc>
-        <w:tc>
-          <w:tcPr>
-            <w:tcW w:w="1134" w:type="dxa"/>
-            <w:shd w:val="clear" w:color="auto" w:fill="FFFFFF" w:themeFill="background1"/>
-            <w:tcMar>
-              <w:top w:w="30" w:type="dxa"/>
-              <w:left w:w="45" w:type="dxa"/>
-              <w:bottom w:w="30" w:type="dxa"/>
-              <w:right w:w="45" w:type="dxa"/>
-            </w:tcMar>
-            <w:vAlign w:val="center"/>
-          </w:tcPr>
-          <w:p>
-            <w:pPr>
-              <w:spacing w:before="0" w:after="0"/>
-              <w:jc w:val="center"/>
-              <w:rPr>
-                <w:color w:val="000000"/>
-              </w:rPr>
-            </w:pPr>
-            <w:r>
-              <w:rPr>
-                <w:color w:val="000000"/>
-                <w:lang w:val="en-US"/>
-              </w:rPr>
-              <w:t>76</w:t>
-            </w:r>
-          </w:p>
-        </w:tc>
-        <w:tc>
-          <w:tcPr>
-            <w:tcW w:w="1411" w:type="dxa"/>
-            <w:shd w:val="clear" w:color="auto" w:fill="FFFFFF" w:themeFill="background1"/>
-            <w:tcMar>
-              <w:top w:w="30" w:type="dxa"/>
-              <w:left w:w="45" w:type="dxa"/>
-              <w:bottom w:w="30" w:type="dxa"/>
-              <w:right w:w="45" w:type="dxa"/>
-            </w:tcMar>
-            <w:vAlign w:val="center"/>
-          </w:tcPr>
-          <w:p>
-            <w:pPr>
-              <w:spacing w:before="0" w:after="0"/>
-              <w:jc w:val="center"/>
-              <w:rPr>
-                <w:color w:val="000000"/>
-              </w:rPr>
-            </w:pPr>
-            <w:r>
-              <w:t>0.0433</w:t>
-            </w:r>
-          </w:p>
-        </w:tc>
-      </w:tr>
-      <w:tr>
-        <w:trPr>
-          <w:trHeight w:val="315"/>
-        </w:trPr>
-        <w:tc>
-          <w:tcPr>
-            <w:tcW w:w="1686" w:type="dxa"/>
-            <w:vMerge/>
-            <w:shd w:val="clear" w:color="auto" w:fill="FFFFFF" w:themeFill="background1"/>
-            <w:vAlign w:val="center"/>
-            <w:hideMark/>
-          </w:tcPr>
-          <w:p>
-            <w:pPr>
-              <w:spacing w:before="0" w:after="0"/>
-              <w:rPr>
-                <w:color w:val="000000"/>
-              </w:rPr>
-            </w:pPr>
-          </w:p>
-        </w:tc>
-        <w:tc>
-          <w:tcPr>
-            <w:tcW w:w="1134" w:type="dxa"/>
-            <w:shd w:val="clear" w:color="auto" w:fill="FFFFFF" w:themeFill="background1"/>
-            <w:tcMar>
-              <w:top w:w="30" w:type="dxa"/>
-              <w:left w:w="45" w:type="dxa"/>
-              <w:bottom w:w="30" w:type="dxa"/>
-              <w:right w:w="45" w:type="dxa"/>
-            </w:tcMar>
-            <w:vAlign w:val="center"/>
-            <w:hideMark/>
-          </w:tcPr>
-          <w:p>
-            <w:pPr>
-              <w:spacing w:before="0" w:after="0"/>
-              <w:jc w:val="center"/>
-              <w:rPr>
-                <w:color w:val="000000"/>
-              </w:rPr>
-            </w:pPr>
-            <w:r>
-              <w:rPr>
-                <w:color w:val="000000"/>
-              </w:rPr>
-              <w:t>4</w:t>
-            </w:r>
-          </w:p>
-        </w:tc>
-        <w:tc>
-          <w:tcPr>
-            <w:tcW w:w="2701" w:type="dxa"/>
-            <w:shd w:val="clear" w:color="auto" w:fill="FFFFFF" w:themeFill="background1"/>
-            <w:tcMar>
-              <w:top w:w="30" w:type="dxa"/>
-              <w:left w:w="45" w:type="dxa"/>
-              <w:bottom w:w="30" w:type="dxa"/>
-              <w:right w:w="45" w:type="dxa"/>
-            </w:tcMar>
-            <w:vAlign w:val="center"/>
-          </w:tcPr>
-          <w:p>
-            <w:pPr>
-              <w:spacing w:before="0" w:after="0"/>
-              <w:jc w:val="center"/>
-              <w:rPr>
-                <w:color w:val="1155CC"/>
-              </w:rPr>
-            </w:pPr>
-          </w:p>
-        </w:tc>
-        <w:tc>
-          <w:tcPr>
-            <w:tcW w:w="1842" w:type="dxa"/>
-            <w:shd w:val="clear" w:color="auto" w:fill="FFFFFF" w:themeFill="background1"/>
-            <w:tcMar>
-              <w:top w:w="30" w:type="dxa"/>
-              <w:left w:w="45" w:type="dxa"/>
-              <w:bottom w:w="30" w:type="dxa"/>
-              <w:right w:w="45" w:type="dxa"/>
-            </w:tcMar>
-            <w:vAlign w:val="center"/>
-          </w:tcPr>
-          <w:p>
-            <w:pPr>
-              <w:spacing w:before="0" w:after="0"/>
-              <w:jc w:val="center"/>
-              <w:rPr>
-                <w:color w:val="000000"/>
-              </w:rPr>
-            </w:pPr>
-          </w:p>
-        </w:tc>
-        <w:tc>
-          <w:tcPr>
-            <w:tcW w:w="1134" w:type="dxa"/>
-            <w:shd w:val="clear" w:color="auto" w:fill="FFFFFF" w:themeFill="background1"/>
-            <w:tcMar>
-              <w:top w:w="30" w:type="dxa"/>
-              <w:left w:w="45" w:type="dxa"/>
-              <w:bottom w:w="30" w:type="dxa"/>
-              <w:right w:w="45" w:type="dxa"/>
-            </w:tcMar>
-            <w:vAlign w:val="center"/>
-          </w:tcPr>
-          <w:p>
-            <w:pPr>
-              <w:spacing w:before="0" w:after="0"/>
-              <w:jc w:val="center"/>
-              <w:rPr>
-                <w:color w:val="000000"/>
-              </w:rPr>
-            </w:pPr>
-            <w:r>
-              <w:rPr>
-                <w:color w:val="000000"/>
-                <w:lang w:val="en-US"/>
-              </w:rPr>
-              <w:t>80</w:t>
-            </w:r>
-          </w:p>
-        </w:tc>
-        <w:tc>
-          <w:tcPr>
-            <w:tcW w:w="1411" w:type="dxa"/>
-            <w:shd w:val="clear" w:color="auto" w:fill="FFFFFF" w:themeFill="background1"/>
-            <w:tcMar>
-              <w:top w:w="30" w:type="dxa"/>
-              <w:left w:w="45" w:type="dxa"/>
-              <w:bottom w:w="30" w:type="dxa"/>
-              <w:right w:w="45" w:type="dxa"/>
-            </w:tcMar>
-            <w:vAlign w:val="center"/>
-          </w:tcPr>
-          <w:p>
-            <w:pPr>
-              <w:spacing w:before="0" w:after="0"/>
-              <w:jc w:val="center"/>
-              <w:rPr>
-                <w:color w:val="000000"/>
-              </w:rPr>
-            </w:pPr>
-            <w:r>
-              <w:t>0.5134</w:t>
-            </w:r>
-          </w:p>
-        </w:tc>
-      </w:tr>
-      <w:tr>
-        <w:trPr>
-          <w:trHeight w:val="315"/>
-        </w:trPr>
-        <w:tc>
-          <w:tcPr>
-            <w:tcW w:w="1686" w:type="dxa"/>
-            <w:vMerge/>
-            <w:shd w:val="clear" w:color="auto" w:fill="FFFFFF" w:themeFill="background1"/>
-            <w:vAlign w:val="center"/>
-            <w:hideMark/>
-          </w:tcPr>
-          <w:p>
-            <w:pPr>
-              <w:spacing w:before="0" w:after="0"/>
-              <w:rPr>
-                <w:color w:val="000000"/>
-              </w:rPr>
-            </w:pPr>
-          </w:p>
-        </w:tc>
-        <w:tc>
-          <w:tcPr>
-            <w:tcW w:w="1134" w:type="dxa"/>
-            <w:shd w:val="clear" w:color="auto" w:fill="FFFFFF" w:themeFill="background1"/>
-            <w:tcMar>
-              <w:top w:w="30" w:type="dxa"/>
-              <w:left w:w="45" w:type="dxa"/>
-              <w:bottom w:w="30" w:type="dxa"/>
-              <w:right w:w="45" w:type="dxa"/>
-            </w:tcMar>
-            <w:vAlign w:val="center"/>
-            <w:hideMark/>
-          </w:tcPr>
-          <w:p>
-            <w:pPr>
-              <w:spacing w:before="0" w:after="0"/>
-              <w:jc w:val="center"/>
-              <w:rPr>
-                <w:color w:val="000000"/>
-              </w:rPr>
-            </w:pPr>
-            <w:r>
-              <w:rPr>
-                <w:color w:val="000000"/>
-              </w:rPr>
-              <w:t>5</w:t>
-            </w:r>
-          </w:p>
-        </w:tc>
-        <w:tc>
-          <w:tcPr>
-            <w:tcW w:w="2701" w:type="dxa"/>
-            <w:shd w:val="clear" w:color="auto" w:fill="FFFFFF" w:themeFill="background1"/>
-            <w:tcMar>
-              <w:top w:w="30" w:type="dxa"/>
-              <w:left w:w="45" w:type="dxa"/>
-              <w:bottom w:w="30" w:type="dxa"/>
-              <w:right w:w="45" w:type="dxa"/>
-            </w:tcMar>
-            <w:vAlign w:val="center"/>
-          </w:tcPr>
-          <w:p>
-            <w:pPr>
-              <w:spacing w:before="0" w:after="0"/>
-              <w:jc w:val="center"/>
-              <w:rPr>
-                <w:color w:val="1155CC"/>
-              </w:rPr>
-            </w:pPr>
-          </w:p>
-        </w:tc>
-        <w:tc>
-          <w:tcPr>
-            <w:tcW w:w="1842" w:type="dxa"/>
-            <w:shd w:val="clear" w:color="auto" w:fill="FFFFFF" w:themeFill="background1"/>
-            <w:tcMar>
-              <w:top w:w="30" w:type="dxa"/>
-              <w:left w:w="45" w:type="dxa"/>
-              <w:bottom w:w="30" w:type="dxa"/>
-              <w:right w:w="45" w:type="dxa"/>
-            </w:tcMar>
-            <w:vAlign w:val="center"/>
-          </w:tcPr>
-          <w:p>
-            <w:pPr>
-              <w:spacing w:before="0" w:after="0"/>
-              <w:jc w:val="center"/>
-              <w:rPr>
-                <w:color w:val="000000"/>
-              </w:rPr>
-            </w:pPr>
-          </w:p>
-        </w:tc>
-        <w:tc>
-          <w:tcPr>
-            <w:tcW w:w="1134" w:type="dxa"/>
-            <w:shd w:val="clear" w:color="auto" w:fill="FFFFFF" w:themeFill="background1"/>
-            <w:tcMar>
-              <w:top w:w="30" w:type="dxa"/>
-              <w:left w:w="45" w:type="dxa"/>
-              <w:bottom w:w="30" w:type="dxa"/>
-              <w:right w:w="45" w:type="dxa"/>
-            </w:tcMar>
-            <w:vAlign w:val="center"/>
-          </w:tcPr>
-          <w:p>
-            <w:pPr>
-              <w:spacing w:before="0" w:after="0"/>
-              <w:jc w:val="center"/>
-              <w:rPr>
-                <w:color w:val="000000"/>
-              </w:rPr>
-            </w:pPr>
-            <w:r>
-              <w:rPr>
-                <w:color w:val="000000"/>
-                <w:lang w:val="en-US"/>
-              </w:rPr>
-              <w:t>96</w:t>
-            </w:r>
-          </w:p>
-        </w:tc>
-        <w:tc>
-          <w:tcPr>
-            <w:tcW w:w="1411" w:type="dxa"/>
-            <w:shd w:val="clear" w:color="auto" w:fill="FFFFFF" w:themeFill="background1"/>
-            <w:tcMar>
-              <w:top w:w="30" w:type="dxa"/>
-              <w:left w:w="45" w:type="dxa"/>
-              <w:bottom w:w="30" w:type="dxa"/>
-              <w:right w:w="45" w:type="dxa"/>
-            </w:tcMar>
-            <w:vAlign w:val="center"/>
-          </w:tcPr>
-          <w:p>
-            <w:pPr>
-              <w:spacing w:before="0" w:after="0"/>
-              <w:jc w:val="center"/>
-              <w:rPr>
-                <w:color w:val="000000"/>
-              </w:rPr>
-            </w:pPr>
-            <w:r>
-              <w:t>0.2099</w:t>
-            </w:r>
-          </w:p>
-        </w:tc>
-      </w:tr>
-      <w:tr>
-        <w:trPr>
-          <w:trHeight w:val="315"/>
-        </w:trPr>
-        <w:tc>
-          <w:tcPr>
-            <w:tcW w:w="1686" w:type="dxa"/>
-            <w:vMerge/>
-            <w:shd w:val="clear" w:color="auto" w:fill="FFFFFF" w:themeFill="background1"/>
-            <w:vAlign w:val="center"/>
-            <w:hideMark/>
-          </w:tcPr>
-          <w:p>
-            <w:pPr>
-              <w:spacing w:before="0" w:after="0"/>
-              <w:rPr>
-                <w:color w:val="000000"/>
-              </w:rPr>
-            </w:pPr>
-          </w:p>
-        </w:tc>
-        <w:tc>
-          <w:tcPr>
-            <w:tcW w:w="1134" w:type="dxa"/>
-            <w:shd w:val="clear" w:color="auto" w:fill="FFFFFF" w:themeFill="background1"/>
-            <w:tcMar>
-              <w:top w:w="30" w:type="dxa"/>
-              <w:left w:w="45" w:type="dxa"/>
-              <w:bottom w:w="30" w:type="dxa"/>
-              <w:right w:w="45" w:type="dxa"/>
-            </w:tcMar>
-            <w:vAlign w:val="center"/>
-            <w:hideMark/>
-          </w:tcPr>
-          <w:p>
-            <w:pPr>
-              <w:spacing w:before="0" w:after="0"/>
-              <w:jc w:val="center"/>
-              <w:rPr>
-                <w:color w:val="000000"/>
-              </w:rPr>
-            </w:pPr>
-            <w:r>
-              <w:rPr>
-                <w:color w:val="000000"/>
-              </w:rPr>
-              <w:t>6</w:t>
-            </w:r>
-          </w:p>
-        </w:tc>
-        <w:tc>
-          <w:tcPr>
-            <w:tcW w:w="2701" w:type="dxa"/>
-            <w:shd w:val="clear" w:color="auto" w:fill="FFFFFF" w:themeFill="background1"/>
-            <w:tcMar>
-              <w:top w:w="30" w:type="dxa"/>
-              <w:left w:w="45" w:type="dxa"/>
-              <w:bottom w:w="30" w:type="dxa"/>
-              <w:right w:w="45" w:type="dxa"/>
-            </w:tcMar>
-            <w:vAlign w:val="center"/>
-          </w:tcPr>
-          <w:p>
-            <w:pPr>
-              <w:spacing w:before="0" w:after="0"/>
-              <w:jc w:val="center"/>
-              <w:rPr>
-                <w:color w:val="1155CC"/>
-              </w:rPr>
-            </w:pPr>
-          </w:p>
-        </w:tc>
-        <w:tc>
-          <w:tcPr>
-            <w:tcW w:w="1842" w:type="dxa"/>
-            <w:shd w:val="clear" w:color="auto" w:fill="FFFFFF" w:themeFill="background1"/>
-            <w:tcMar>
-              <w:top w:w="30" w:type="dxa"/>
-              <w:left w:w="45" w:type="dxa"/>
-              <w:bottom w:w="30" w:type="dxa"/>
-              <w:right w:w="45" w:type="dxa"/>
-            </w:tcMar>
-            <w:vAlign w:val="center"/>
-          </w:tcPr>
-          <w:p>
-            <w:pPr>
-              <w:spacing w:before="0" w:after="0"/>
-              <w:jc w:val="center"/>
-              <w:rPr>
-                <w:color w:val="000000"/>
-              </w:rPr>
-            </w:pPr>
-          </w:p>
-        </w:tc>
-        <w:tc>
-          <w:tcPr>
-            <w:tcW w:w="1134" w:type="dxa"/>
-            <w:shd w:val="clear" w:color="auto" w:fill="FFFFFF" w:themeFill="background1"/>
-            <w:tcMar>
-              <w:top w:w="30" w:type="dxa"/>
-              <w:left w:w="45" w:type="dxa"/>
-              <w:bottom w:w="30" w:type="dxa"/>
-              <w:right w:w="45" w:type="dxa"/>
-            </w:tcMar>
-            <w:vAlign w:val="center"/>
-          </w:tcPr>
-          <w:p>
-            <w:pPr>
-              <w:spacing w:before="0" w:after="0"/>
-              <w:jc w:val="center"/>
-              <w:rPr>
-                <w:color w:val="000000"/>
-              </w:rPr>
-            </w:pPr>
-            <w:r>
-              <w:rPr>
-                <w:color w:val="000000"/>
-                <w:lang w:val="en-US"/>
-              </w:rPr>
-              <w:t>91</w:t>
-            </w:r>
-          </w:p>
-        </w:tc>
-        <w:tc>
-          <w:tcPr>
-            <w:tcW w:w="1411" w:type="dxa"/>
-            <w:shd w:val="clear" w:color="auto" w:fill="FFFFFF" w:themeFill="background1"/>
-            <w:tcMar>
-              <w:top w:w="30" w:type="dxa"/>
-              <w:left w:w="45" w:type="dxa"/>
-              <w:bottom w:w="30" w:type="dxa"/>
-              <w:right w:w="45" w:type="dxa"/>
-            </w:tcMar>
-            <w:vAlign w:val="center"/>
-          </w:tcPr>
-          <w:p>
-            <w:pPr>
-              <w:spacing w:before="0" w:after="0"/>
-              <w:jc w:val="center"/>
-              <w:rPr>
-                <w:color w:val="000000"/>
-              </w:rPr>
-            </w:pPr>
-            <w:r>
-              <w:t>0.6223</w:t>
-            </w:r>
-          </w:p>
-        </w:tc>
-      </w:tr>
-      <w:tr>
-        <w:trPr>
-          <w:trHeight w:val="315"/>
-        </w:trPr>
-        <w:tc>
-          <w:tcPr>
-            <w:tcW w:w="1686" w:type="dxa"/>
-            <w:vMerge/>
-            <w:shd w:val="clear" w:color="auto" w:fill="FFFFFF" w:themeFill="background1"/>
-            <w:vAlign w:val="center"/>
-            <w:hideMark/>
-          </w:tcPr>
-          <w:p>
-            <w:pPr>
-              <w:spacing w:before="0" w:after="0"/>
-              <w:rPr>
-                <w:color w:val="000000"/>
-              </w:rPr>
-            </w:pPr>
-          </w:p>
-        </w:tc>
-        <w:tc>
-          <w:tcPr>
-            <w:tcW w:w="1134" w:type="dxa"/>
-            <w:shd w:val="clear" w:color="auto" w:fill="FFFFFF" w:themeFill="background1"/>
-            <w:tcMar>
-              <w:top w:w="30" w:type="dxa"/>
-              <w:left w:w="45" w:type="dxa"/>
-              <w:bottom w:w="30" w:type="dxa"/>
-              <w:right w:w="45" w:type="dxa"/>
-            </w:tcMar>
-            <w:vAlign w:val="center"/>
-            <w:hideMark/>
-          </w:tcPr>
-          <w:p>
-            <w:pPr>
-              <w:spacing w:before="0" w:after="0"/>
-              <w:jc w:val="center"/>
-              <w:rPr>
-                <w:color w:val="000000"/>
-              </w:rPr>
-            </w:pPr>
-            <w:r>
-              <w:rPr>
-                <w:color w:val="000000"/>
-              </w:rPr>
-              <w:t>7</w:t>
-            </w:r>
-          </w:p>
-        </w:tc>
-        <w:tc>
-          <w:tcPr>
-            <w:tcW w:w="2701" w:type="dxa"/>
-            <w:shd w:val="clear" w:color="auto" w:fill="FFFFFF" w:themeFill="background1"/>
-            <w:tcMar>
-              <w:top w:w="30" w:type="dxa"/>
-              <w:left w:w="45" w:type="dxa"/>
-              <w:bottom w:w="30" w:type="dxa"/>
-              <w:right w:w="45" w:type="dxa"/>
-            </w:tcMar>
-            <w:vAlign w:val="center"/>
-          </w:tcPr>
-          <w:p>
-            <w:pPr>
-              <w:spacing w:before="0" w:after="0"/>
-              <w:jc w:val="center"/>
-              <w:rPr>
-                <w:color w:val="1155CC"/>
-              </w:rPr>
-            </w:pPr>
-          </w:p>
-        </w:tc>
-        <w:tc>
-          <w:tcPr>
-            <w:tcW w:w="1842" w:type="dxa"/>
-            <w:shd w:val="clear" w:color="auto" w:fill="FFFFFF" w:themeFill="background1"/>
-            <w:tcMar>
-              <w:top w:w="30" w:type="dxa"/>
-              <w:left w:w="45" w:type="dxa"/>
-              <w:bottom w:w="30" w:type="dxa"/>
-              <w:right w:w="45" w:type="dxa"/>
-            </w:tcMar>
-            <w:vAlign w:val="center"/>
-          </w:tcPr>
-          <w:p>
-            <w:pPr>
-              <w:spacing w:before="0" w:after="0"/>
-              <w:jc w:val="center"/>
-              <w:rPr>
-                <w:color w:val="000000"/>
-              </w:rPr>
-            </w:pPr>
-          </w:p>
-        </w:tc>
-        <w:tc>
-          <w:tcPr>
-            <w:tcW w:w="1134" w:type="dxa"/>
-            <w:shd w:val="clear" w:color="auto" w:fill="FFFFFF" w:themeFill="background1"/>
-            <w:tcMar>
-              <w:top w:w="30" w:type="dxa"/>
-              <w:left w:w="45" w:type="dxa"/>
-              <w:bottom w:w="30" w:type="dxa"/>
-              <w:right w:w="45" w:type="dxa"/>
-            </w:tcMar>
-            <w:vAlign w:val="center"/>
-          </w:tcPr>
-          <w:p>
-            <w:pPr>
-              <w:spacing w:before="0" w:after="0"/>
-              <w:jc w:val="center"/>
-              <w:rPr>
-                <w:color w:val="000000"/>
-              </w:rPr>
-            </w:pPr>
-            <w:r>
-              <w:rPr>
-                <w:color w:val="000000"/>
-                <w:lang w:val="en-US"/>
-              </w:rPr>
-              <w:t>78</w:t>
-            </w:r>
-          </w:p>
-        </w:tc>
-        <w:tc>
-          <w:tcPr>
-            <w:tcW w:w="1411" w:type="dxa"/>
-            <w:shd w:val="clear" w:color="auto" w:fill="FFFFFF" w:themeFill="background1"/>
-            <w:tcMar>
-              <w:top w:w="30" w:type="dxa"/>
-              <w:left w:w="45" w:type="dxa"/>
-              <w:bottom w:w="30" w:type="dxa"/>
-              <w:right w:w="45" w:type="dxa"/>
-            </w:tcMar>
-            <w:vAlign w:val="center"/>
-          </w:tcPr>
-          <w:p>
-            <w:pPr>
-              <w:spacing w:before="0" w:after="0"/>
-              <w:jc w:val="center"/>
-              <w:rPr>
-                <w:color w:val="000000"/>
-              </w:rPr>
-            </w:pPr>
-            <w:r>
-              <w:t>0.9020</w:t>
-            </w:r>
-          </w:p>
-        </w:tc>
-      </w:tr>
-      <w:tr>
-        <w:trPr>
-          <w:trHeight w:val="315"/>
-        </w:trPr>
-        <w:tc>
-          <w:tcPr>
-            <w:tcW w:w="1686" w:type="dxa"/>
-            <w:vMerge/>
-            <w:shd w:val="clear" w:color="auto" w:fill="FFFFFF" w:themeFill="background1"/>
-            <w:vAlign w:val="center"/>
-            <w:hideMark/>
-          </w:tcPr>
-          <w:p>
-            <w:pPr>
-              <w:spacing w:before="0" w:after="0"/>
-              <w:rPr>
-                <w:color w:val="000000"/>
-              </w:rPr>
-            </w:pPr>
-          </w:p>
-        </w:tc>
-        <w:tc>
-          <w:tcPr>
-            <w:tcW w:w="1134" w:type="dxa"/>
-            <w:shd w:val="clear" w:color="auto" w:fill="FFFFFF" w:themeFill="background1"/>
-            <w:tcMar>
-              <w:top w:w="30" w:type="dxa"/>
-              <w:left w:w="45" w:type="dxa"/>
-              <w:bottom w:w="30" w:type="dxa"/>
-              <w:right w:w="45" w:type="dxa"/>
-            </w:tcMar>
-            <w:vAlign w:val="center"/>
-            <w:hideMark/>
-          </w:tcPr>
-          <w:p>
-            <w:pPr>
-              <w:spacing w:before="0" w:after="0"/>
-              <w:jc w:val="center"/>
-              <w:rPr>
-                <w:color w:val="000000"/>
-              </w:rPr>
-            </w:pPr>
-            <w:r>
-              <w:rPr>
-                <w:color w:val="000000"/>
-              </w:rPr>
-              <w:t>8</w:t>
-            </w:r>
-          </w:p>
-        </w:tc>
-        <w:tc>
-          <w:tcPr>
-            <w:tcW w:w="2701" w:type="dxa"/>
-            <w:shd w:val="clear" w:color="auto" w:fill="FFFFFF" w:themeFill="background1"/>
-            <w:tcMar>
-              <w:top w:w="30" w:type="dxa"/>
-              <w:left w:w="45" w:type="dxa"/>
-              <w:bottom w:w="30" w:type="dxa"/>
-              <w:right w:w="45" w:type="dxa"/>
-            </w:tcMar>
-            <w:vAlign w:val="center"/>
-          </w:tcPr>
-          <w:p>
-            <w:pPr>
-              <w:spacing w:before="0" w:after="0"/>
-              <w:jc w:val="center"/>
-              <w:rPr>
-                <w:color w:val="1155CC"/>
-              </w:rPr>
-            </w:pPr>
-          </w:p>
-        </w:tc>
-        <w:tc>
-          <w:tcPr>
-            <w:tcW w:w="1842" w:type="dxa"/>
-            <w:shd w:val="clear" w:color="auto" w:fill="FFFFFF" w:themeFill="background1"/>
-            <w:tcMar>
-              <w:top w:w="30" w:type="dxa"/>
-              <w:left w:w="45" w:type="dxa"/>
-              <w:bottom w:w="30" w:type="dxa"/>
-              <w:right w:w="45" w:type="dxa"/>
-            </w:tcMar>
-            <w:vAlign w:val="center"/>
-          </w:tcPr>
-          <w:p>
-            <w:pPr>
-              <w:spacing w:before="0" w:after="0"/>
-              <w:jc w:val="center"/>
-              <w:rPr>
-                <w:color w:val="000000"/>
-              </w:rPr>
-            </w:pPr>
-          </w:p>
-        </w:tc>
-        <w:tc>
-          <w:tcPr>
-            <w:tcW w:w="1134" w:type="dxa"/>
-            <w:shd w:val="clear" w:color="auto" w:fill="FFFFFF" w:themeFill="background1"/>
-            <w:tcMar>
-              <w:top w:w="30" w:type="dxa"/>
-              <w:left w:w="45" w:type="dxa"/>
-              <w:bottom w:w="30" w:type="dxa"/>
-              <w:right w:w="45" w:type="dxa"/>
-            </w:tcMar>
-            <w:vAlign w:val="center"/>
-          </w:tcPr>
-          <w:p>
-            <w:pPr>
-              <w:spacing w:before="0" w:after="0"/>
-              <w:jc w:val="center"/>
-              <w:rPr>
-                <w:color w:val="000000"/>
-                <w:lang w:val="en-US"/>
-              </w:rPr>
-            </w:pPr>
-            <w:r>
-              <w:rPr>
-                <w:color w:val="000000"/>
-                <w:lang w:val="en-US"/>
-              </w:rPr>
-              <w:t>71</w:t>
-            </w:r>
-          </w:p>
-        </w:tc>
-        <w:tc>
-          <w:tcPr>
-            <w:tcW w:w="1411" w:type="dxa"/>
-            <w:shd w:val="clear" w:color="auto" w:fill="FFFFFF" w:themeFill="background1"/>
-            <w:tcMar>
-              <w:top w:w="30" w:type="dxa"/>
-              <w:left w:w="45" w:type="dxa"/>
-              <w:bottom w:w="30" w:type="dxa"/>
-              <w:right w:w="45" w:type="dxa"/>
-            </w:tcMar>
-            <w:vAlign w:val="center"/>
-          </w:tcPr>
-          <w:p>
-            <w:pPr>
-              <w:spacing w:before="0" w:after="0"/>
-              <w:jc w:val="center"/>
-              <w:rPr>
-                <w:color w:val="000000"/>
-              </w:rPr>
-            </w:pPr>
-            <w:r>
-              <w:t>0.9859</w:t>
-            </w:r>
-          </w:p>
-        </w:tc>
-      </w:tr>
-      <w:tr>
-        <w:trPr>
-          <w:trHeight w:val="315"/>
-        </w:trPr>
-        <w:tc>
-          <w:tcPr>
-            <w:tcW w:w="1686" w:type="dxa"/>
-            <w:vMerge/>
-            <w:shd w:val="clear" w:color="auto" w:fill="FFFFFF" w:themeFill="background1"/>
-            <w:vAlign w:val="center"/>
-            <w:hideMark/>
-          </w:tcPr>
-          <w:p>
-            <w:pPr>
-              <w:spacing w:before="0" w:after="0"/>
-              <w:rPr>
-                <w:color w:val="000000"/>
-              </w:rPr>
-            </w:pPr>
-          </w:p>
-        </w:tc>
-        <w:tc>
-          <w:tcPr>
-            <w:tcW w:w="1134" w:type="dxa"/>
-            <w:shd w:val="clear" w:color="auto" w:fill="FFFFFF" w:themeFill="background1"/>
-            <w:tcMar>
-              <w:top w:w="30" w:type="dxa"/>
-              <w:left w:w="45" w:type="dxa"/>
-              <w:bottom w:w="30" w:type="dxa"/>
-              <w:right w:w="45" w:type="dxa"/>
-            </w:tcMar>
-            <w:vAlign w:val="center"/>
-            <w:hideMark/>
-          </w:tcPr>
-          <w:p>
-            <w:pPr>
-              <w:spacing w:before="0" w:after="0"/>
-              <w:jc w:val="center"/>
-              <w:rPr>
-                <w:color w:val="000000"/>
-              </w:rPr>
-            </w:pPr>
-            <w:r>
-              <w:rPr>
-                <w:color w:val="000000"/>
-              </w:rPr>
-              <w:t>9</w:t>
-            </w:r>
-          </w:p>
-        </w:tc>
-        <w:tc>
-          <w:tcPr>
-            <w:tcW w:w="2701" w:type="dxa"/>
-            <w:shd w:val="clear" w:color="auto" w:fill="FFFFFF" w:themeFill="background1"/>
-            <w:tcMar>
-              <w:top w:w="30" w:type="dxa"/>
-              <w:left w:w="45" w:type="dxa"/>
-              <w:bottom w:w="30" w:type="dxa"/>
-              <w:right w:w="45" w:type="dxa"/>
-            </w:tcMar>
-            <w:vAlign w:val="center"/>
-          </w:tcPr>
-          <w:p>
-            <w:pPr>
-              <w:spacing w:before="0" w:after="0"/>
-              <w:jc w:val="center"/>
-              <w:rPr>
-                <w:color w:val="1155CC"/>
-              </w:rPr>
-            </w:pPr>
-          </w:p>
-        </w:tc>
-        <w:tc>
-          <w:tcPr>
-            <w:tcW w:w="1842" w:type="dxa"/>
-            <w:shd w:val="clear" w:color="auto" w:fill="FFFFFF" w:themeFill="background1"/>
-            <w:tcMar>
-              <w:top w:w="30" w:type="dxa"/>
-              <w:left w:w="45" w:type="dxa"/>
-              <w:bottom w:w="30" w:type="dxa"/>
-              <w:right w:w="45" w:type="dxa"/>
-            </w:tcMar>
-            <w:vAlign w:val="center"/>
-          </w:tcPr>
-          <w:p>
-            <w:pPr>
-              <w:spacing w:before="0" w:after="0"/>
-              <w:jc w:val="center"/>
-              <w:rPr>
-                <w:color w:val="000000"/>
-              </w:rPr>
-            </w:pPr>
-          </w:p>
-        </w:tc>
-        <w:tc>
-          <w:tcPr>
-            <w:tcW w:w="1134" w:type="dxa"/>
-            <w:shd w:val="clear" w:color="auto" w:fill="FFFFFF" w:themeFill="background1"/>
-            <w:tcMar>
-              <w:top w:w="30" w:type="dxa"/>
-              <w:left w:w="45" w:type="dxa"/>
-              <w:bottom w:w="30" w:type="dxa"/>
-              <w:right w:w="45" w:type="dxa"/>
-            </w:tcMar>
-            <w:vAlign w:val="center"/>
-          </w:tcPr>
-          <w:p>
-            <w:pPr>
-              <w:spacing w:before="0" w:after="0"/>
-              <w:jc w:val="center"/>
-              <w:rPr>
-                <w:color w:val="000000"/>
-                <w:lang w:val="en-US"/>
-              </w:rPr>
-            </w:pPr>
-            <w:r>
-              <w:rPr>
-                <w:color w:val="000000"/>
-                <w:lang w:val="en-US"/>
-              </w:rPr>
-              <w:t>81</w:t>
-            </w:r>
-          </w:p>
-        </w:tc>
-        <w:tc>
-          <w:tcPr>
-            <w:tcW w:w="1411" w:type="dxa"/>
-            <w:shd w:val="clear" w:color="auto" w:fill="FFFFFF" w:themeFill="background1"/>
-            <w:tcMar>
-              <w:top w:w="30" w:type="dxa"/>
-              <w:left w:w="45" w:type="dxa"/>
-              <w:bottom w:w="30" w:type="dxa"/>
-              <w:right w:w="45" w:type="dxa"/>
-            </w:tcMar>
-            <w:vAlign w:val="center"/>
-          </w:tcPr>
-          <w:p>
-            <w:pPr>
-              <w:spacing w:before="0" w:after="0"/>
-              <w:jc w:val="center"/>
-              <w:rPr>
-                <w:color w:val="000000"/>
-              </w:rPr>
-            </w:pPr>
-            <w:r>
-              <w:t>0.4319</w:t>
-            </w:r>
-          </w:p>
-        </w:tc>
-      </w:tr>
-      <w:tr>
-        <w:trPr>
-          <w:trHeight w:val="315"/>
-        </w:trPr>
-        <w:tc>
-          <w:tcPr>
-            <w:tcW w:w="1686" w:type="dxa"/>
-            <w:vMerge/>
-            <w:shd w:val="clear" w:color="auto" w:fill="FFFFFF" w:themeFill="background1"/>
-            <w:vAlign w:val="center"/>
-            <w:hideMark/>
-          </w:tcPr>
-          <w:p>
-            <w:pPr>
-              <w:spacing w:before="0" w:after="0"/>
-              <w:rPr>
-                <w:color w:val="000000"/>
-              </w:rPr>
-            </w:pPr>
-          </w:p>
-        </w:tc>
-        <w:tc>
-          <w:tcPr>
-            <w:tcW w:w="1134" w:type="dxa"/>
-            <w:shd w:val="clear" w:color="auto" w:fill="FFFFFF" w:themeFill="background1"/>
-            <w:tcMar>
-              <w:top w:w="30" w:type="dxa"/>
-              <w:left w:w="45" w:type="dxa"/>
-              <w:bottom w:w="30" w:type="dxa"/>
-              <w:right w:w="45" w:type="dxa"/>
-            </w:tcMar>
-            <w:vAlign w:val="center"/>
-            <w:hideMark/>
-          </w:tcPr>
-          <w:p>
-            <w:pPr>
-              <w:spacing w:before="0" w:after="0"/>
-              <w:jc w:val="center"/>
-              <w:rPr>
-                <w:color w:val="000000"/>
-              </w:rPr>
-            </w:pPr>
-            <w:r>
-              <w:rPr>
-                <w:color w:val="000000"/>
-              </w:rPr>
-              <w:t>10</w:t>
-            </w:r>
-          </w:p>
-        </w:tc>
-        <w:tc>
-          <w:tcPr>
-            <w:tcW w:w="2701" w:type="dxa"/>
-            <w:shd w:val="clear" w:color="auto" w:fill="FFFFFF" w:themeFill="background1"/>
-            <w:tcMar>
-              <w:top w:w="30" w:type="dxa"/>
-              <w:left w:w="45" w:type="dxa"/>
-              <w:bottom w:w="30" w:type="dxa"/>
-              <w:right w:w="45" w:type="dxa"/>
-            </w:tcMar>
-            <w:vAlign w:val="center"/>
-          </w:tcPr>
-          <w:p>
-            <w:pPr>
-              <w:spacing w:before="0" w:after="0"/>
-              <w:jc w:val="center"/>
-              <w:rPr>
-                <w:color w:val="1155CC"/>
-              </w:rPr>
-            </w:pPr>
-          </w:p>
-        </w:tc>
-        <w:tc>
-          <w:tcPr>
-            <w:tcW w:w="1842" w:type="dxa"/>
-            <w:shd w:val="clear" w:color="auto" w:fill="FFFFFF" w:themeFill="background1"/>
-            <w:tcMar>
-              <w:top w:w="30" w:type="dxa"/>
-              <w:left w:w="45" w:type="dxa"/>
-              <w:bottom w:w="30" w:type="dxa"/>
-              <w:right w:w="45" w:type="dxa"/>
-            </w:tcMar>
-            <w:vAlign w:val="center"/>
-          </w:tcPr>
-          <w:p>
-            <w:pPr>
-              <w:spacing w:before="0" w:after="0"/>
-              <w:jc w:val="center"/>
-              <w:rPr>
-                <w:color w:val="000000"/>
-              </w:rPr>
-            </w:pPr>
-          </w:p>
-        </w:tc>
-        <w:tc>
-          <w:tcPr>
-            <w:tcW w:w="1134" w:type="dxa"/>
-            <w:shd w:val="clear" w:color="auto" w:fill="FFFFFF" w:themeFill="background1"/>
-            <w:tcMar>
-              <w:top w:w="30" w:type="dxa"/>
-              <w:left w:w="45" w:type="dxa"/>
-              <w:bottom w:w="30" w:type="dxa"/>
-              <w:right w:w="45" w:type="dxa"/>
-            </w:tcMar>
-            <w:vAlign w:val="center"/>
-          </w:tcPr>
-          <w:p>
-            <w:pPr>
-              <w:spacing w:before="0" w:after="0"/>
-              <w:jc w:val="center"/>
-              <w:rPr>
-                <w:color w:val="000000"/>
-              </w:rPr>
-            </w:pPr>
-            <w:r>
-              <w:rPr>
-                <w:color w:val="000000"/>
-                <w:lang w:val="en-US"/>
-              </w:rPr>
-              <w:t>85</w:t>
-            </w:r>
-          </w:p>
-        </w:tc>
-        <w:tc>
-          <w:tcPr>
-            <w:tcW w:w="1411" w:type="dxa"/>
-            <w:shd w:val="clear" w:color="auto" w:fill="FFFFFF" w:themeFill="background1"/>
-            <w:tcMar>
-              <w:top w:w="30" w:type="dxa"/>
-              <w:left w:w="45" w:type="dxa"/>
-              <w:bottom w:w="30" w:type="dxa"/>
-              <w:right w:w="45" w:type="dxa"/>
-            </w:tcMar>
-            <w:vAlign w:val="center"/>
-          </w:tcPr>
-          <w:p>
-            <w:pPr>
-              <w:spacing w:before="0" w:after="0"/>
-              <w:jc w:val="center"/>
-              <w:rPr>
-                <w:color w:val="000000"/>
-              </w:rPr>
-            </w:pPr>
-            <w:r>
-              <w:t>0.7279</w:t>
-            </w:r>
-          </w:p>
-        </w:tc>
-      </w:tr>
     </w:tbl>
     <w:p>
       <w:pPr>
@@ -13652,48 +12145,353 @@
     </w:p>
     <w:p>
       <w:pPr>
-        <w:spacing w:before="0" w:after="0" w:line="360" w:lineRule="auto"/>
-        <w:ind w:firstLine="851"/>
-      </w:pPr>
-    </w:p>
-    <w:p>
-      <w:pPr>
-        <w:spacing w:before="0" w:after="0" w:line="360" w:lineRule="auto"/>
-        <w:ind w:firstLine="851"/>
+        <w:pStyle w:val="31"/>
         <w:rPr>
           <w:lang w:val="en-US"/>
         </w:rPr>
       </w:pPr>
-    </w:p>
-    <w:p>
-      <w:pPr>
-        <w:spacing w:before="0" w:after="0" w:line="360" w:lineRule="auto"/>
-        <w:ind w:firstLine="851"/>
-      </w:pPr>
-    </w:p>
-    <w:p>
-      <w:pPr>
-        <w:pStyle w:val="22"/>
-      </w:pPr>
-      <w:bookmarkStart w:id="5" w:name="_3rdcrjn" w:colFirst="0" w:colLast="0"/>
-      <w:bookmarkEnd w:id="5"/>
-      <w:r>
-        <w:t xml:space="preserve">Висновки </w:t>
-      </w:r>
-    </w:p>
-    <w:p>
-      <w:pPr>
-        <w:spacing w:before="0" w:after="0" w:line="360" w:lineRule="auto"/>
-        <w:ind w:firstLine="851"/>
-      </w:pPr>
-    </w:p>
-    <w:p>
-      <w:pPr>
-        <w:spacing w:before="0" w:after="0" w:line="360" w:lineRule="auto"/>
-        <w:ind w:firstLine="851"/>
+      <w:r>
         <w:rPr>
           <w:lang w:val="en-US"/>
         </w:rPr>
+        <w:t>1.7.1 WolframAlpha</w:t>
+      </w:r>
+    </w:p>
+    <w:p>
+      <w:pPr>
+        <w:spacing w:before="0" w:after="0" w:line="360" w:lineRule="auto"/>
+        <w:ind w:firstLine="851"/>
+        <w:rPr>
+          <w:lang w:val="en-US"/>
+        </w:rPr>
+      </w:pPr>
+    </w:p>
+    <w:p>
+      <w:pPr>
+        <w:spacing w:before="0" w:after="0" w:line="360" w:lineRule="auto"/>
+        <w:ind w:firstLine="851"/>
+      </w:pPr>
+      <w:r>
+        <w:t>Диференційне рівняння</w:t>
+      </w:r>
+    </w:p>
+    <w:p>
+      <w:pPr>
+        <w:spacing w:before="0" w:after="0" w:line="360" w:lineRule="auto"/>
+      </w:pPr>
+    </w:p>
+    <w:p>
+      <w:pPr>
+        <w:spacing w:before="0" w:after="0" w:line="360" w:lineRule="auto"/>
+        <w:jc w:val="center"/>
+      </w:pPr>
+      <w:r>
+        <w:rPr>
+          <w:noProof/>
+        </w:rPr>
+        <w:drawing>
+          <wp:inline distT="0" distB="0" distL="0" distR="0" wp14:anchorId="2E706F99" wp14:editId="38E752DB">
+            <wp:extent cx="6301740" cy="3524250"/>
+            <wp:effectExtent l="0" t="0" r="3810" b="0"/>
+            <wp:docPr id="1" name="Рисунок 1"/>
+            <wp:cNvGraphicFramePr>
+              <a:graphicFrameLocks xmlns:a="http://schemas.openxmlformats.org/drawingml/2006/main" noChangeAspect="1"/>
+            </wp:cNvGraphicFramePr>
+            <a:graphic xmlns:a="http://schemas.openxmlformats.org/drawingml/2006/main">
+              <a:graphicData uri="http://schemas.openxmlformats.org/drawingml/2006/picture">
+                <pic:pic xmlns:pic="http://schemas.openxmlformats.org/drawingml/2006/picture">
+                  <pic:nvPicPr>
+                    <pic:cNvPr id="1" name=""/>
+                    <pic:cNvPicPr/>
+                  </pic:nvPicPr>
+                  <pic:blipFill>
+                    <a:blip r:embed="rId38"/>
+                    <a:stretch>
+                      <a:fillRect/>
+                    </a:stretch>
+                  </pic:blipFill>
+                  <pic:spPr>
+                    <a:xfrm>
+                      <a:off x="0" y="0"/>
+                      <a:ext cx="6301740" cy="3524250"/>
+                    </a:xfrm>
+                    <a:prstGeom prst="rect">
+                      <a:avLst/>
+                    </a:prstGeom>
+                  </pic:spPr>
+                </pic:pic>
+              </a:graphicData>
+            </a:graphic>
+          </wp:inline>
+        </w:drawing>
+      </w:r>
+    </w:p>
+    <w:p>
+      <w:pPr>
+        <w:spacing w:before="0" w:after="0" w:line="360" w:lineRule="auto"/>
+        <w:ind w:firstLine="851"/>
+      </w:pPr>
+    </w:p>
+    <w:p>
+      <w:pPr>
+        <w:spacing w:before="0" w:after="0" w:line="360" w:lineRule="auto"/>
+        <w:ind w:firstLine="851"/>
+      </w:pPr>
+      <w:r>
+        <w:t>Система лінійних алгебраїчних рівнянь</w:t>
+      </w:r>
+    </w:p>
+    <w:p>
+      <w:pPr>
+        <w:spacing w:before="0" w:after="0" w:line="360" w:lineRule="auto"/>
+        <w:ind w:firstLine="851"/>
+      </w:pPr>
+    </w:p>
+    <w:p>
+      <w:pPr>
+        <w:spacing w:before="0" w:after="0" w:line="360" w:lineRule="auto"/>
+        <w:jc w:val="center"/>
+      </w:pPr>
+      <w:r>
+        <w:rPr>
+          <w:noProof/>
+        </w:rPr>
+        <w:drawing>
+          <wp:inline distT="0" distB="0" distL="0" distR="0" wp14:anchorId="7A74969C" wp14:editId="3769B8D5">
+            <wp:extent cx="6301740" cy="3524250"/>
+            <wp:effectExtent l="0" t="0" r="3810" b="0"/>
+            <wp:docPr id="2" name="Рисунок 2"/>
+            <wp:cNvGraphicFramePr>
+              <a:graphicFrameLocks xmlns:a="http://schemas.openxmlformats.org/drawingml/2006/main" noChangeAspect="1"/>
+            </wp:cNvGraphicFramePr>
+            <a:graphic xmlns:a="http://schemas.openxmlformats.org/drawingml/2006/main">
+              <a:graphicData uri="http://schemas.openxmlformats.org/drawingml/2006/picture">
+                <pic:pic xmlns:pic="http://schemas.openxmlformats.org/drawingml/2006/picture">
+                  <pic:nvPicPr>
+                    <pic:cNvPr id="1" name=""/>
+                    <pic:cNvPicPr/>
+                  </pic:nvPicPr>
+                  <pic:blipFill>
+                    <a:blip r:embed="rId39"/>
+                    <a:stretch>
+                      <a:fillRect/>
+                    </a:stretch>
+                  </pic:blipFill>
+                  <pic:spPr>
+                    <a:xfrm>
+                      <a:off x="0" y="0"/>
+                      <a:ext cx="6301740" cy="3524250"/>
+                    </a:xfrm>
+                    <a:prstGeom prst="rect">
+                      <a:avLst/>
+                    </a:prstGeom>
+                  </pic:spPr>
+                </pic:pic>
+              </a:graphicData>
+            </a:graphic>
+          </wp:inline>
+        </w:drawing>
+      </w:r>
+    </w:p>
+    <w:p>
+      <w:pPr>
+        <w:spacing w:before="0" w:after="0" w:line="360" w:lineRule="auto"/>
+        <w:ind w:firstLine="851"/>
+      </w:pPr>
+    </w:p>
+    <w:p>
+      <w:pPr>
+        <w:spacing w:before="0" w:after="0" w:line="360" w:lineRule="auto"/>
+        <w:ind w:firstLine="851"/>
+      </w:pPr>
+      <w:r>
+        <w:lastRenderedPageBreak/>
+        <w:t>Операції над матрицями</w:t>
+      </w:r>
+    </w:p>
+    <w:p>
+      <w:pPr>
+        <w:spacing w:before="0" w:after="0" w:line="360" w:lineRule="auto"/>
+        <w:ind w:firstLine="851"/>
+      </w:pPr>
+    </w:p>
+    <w:p>
+      <w:pPr>
+        <w:spacing w:before="0" w:after="0" w:line="360" w:lineRule="auto"/>
+        <w:jc w:val="center"/>
+      </w:pPr>
+      <w:r>
+        <w:rPr>
+          <w:noProof/>
+        </w:rPr>
+        <w:drawing>
+          <wp:inline distT="0" distB="0" distL="0" distR="0" wp14:anchorId="5A14ED9F" wp14:editId="355F2560">
+            <wp:extent cx="6301740" cy="3524250"/>
+            <wp:effectExtent l="0" t="0" r="3810" b="0"/>
+            <wp:docPr id="3" name="Рисунок 3"/>
+            <wp:cNvGraphicFramePr>
+              <a:graphicFrameLocks xmlns:a="http://schemas.openxmlformats.org/drawingml/2006/main" noChangeAspect="1"/>
+            </wp:cNvGraphicFramePr>
+            <a:graphic xmlns:a="http://schemas.openxmlformats.org/drawingml/2006/main">
+              <a:graphicData uri="http://schemas.openxmlformats.org/drawingml/2006/picture">
+                <pic:pic xmlns:pic="http://schemas.openxmlformats.org/drawingml/2006/picture">
+                  <pic:nvPicPr>
+                    <pic:cNvPr id="1" name=""/>
+                    <pic:cNvPicPr/>
+                  </pic:nvPicPr>
+                  <pic:blipFill>
+                    <a:blip r:embed="rId40"/>
+                    <a:stretch>
+                      <a:fillRect/>
+                    </a:stretch>
+                  </pic:blipFill>
+                  <pic:spPr>
+                    <a:xfrm>
+                      <a:off x="0" y="0"/>
+                      <a:ext cx="6301740" cy="3524250"/>
+                    </a:xfrm>
+                    <a:prstGeom prst="rect">
+                      <a:avLst/>
+                    </a:prstGeom>
+                  </pic:spPr>
+                </pic:pic>
+              </a:graphicData>
+            </a:graphic>
+          </wp:inline>
+        </w:drawing>
+      </w:r>
+    </w:p>
+    <w:p>
+      <w:pPr>
+        <w:spacing w:before="0" w:after="0" w:line="360" w:lineRule="auto"/>
+        <w:ind w:firstLine="851"/>
+      </w:pPr>
+    </w:p>
+    <w:p>
+      <w:pPr>
+        <w:pStyle w:val="31"/>
+      </w:pPr>
+      <w:r>
+        <w:rPr>
+          <w:lang w:val="en-US"/>
+        </w:rPr>
+        <w:t xml:space="preserve">1.7.2 </w:t>
+      </w:r>
+      <w:r>
+        <w:t>Перенаправлення листів на основну пошту</w:t>
+      </w:r>
+    </w:p>
+    <w:p>
+      <w:pPr>
+        <w:spacing w:before="0" w:after="0" w:line="360" w:lineRule="auto"/>
+        <w:ind w:firstLine="851"/>
+      </w:pPr>
+    </w:p>
+    <w:p>
+      <w:pPr>
+        <w:spacing w:before="0" w:after="0" w:line="360" w:lineRule="auto"/>
+        <w:jc w:val="center"/>
+        <w:rPr>
+          <w:lang w:val="en-US"/>
+        </w:rPr>
+      </w:pPr>
+      <w:r>
+        <w:rPr>
+          <w:noProof/>
+        </w:rPr>
+        <w:drawing>
+          <wp:inline distT="0" distB="0" distL="0" distR="0" wp14:anchorId="6D1F57E6" wp14:editId="794D5097">
+            <wp:extent cx="6301740" cy="3518535"/>
+            <wp:effectExtent l="0" t="0" r="3810" b="5715"/>
+            <wp:docPr id="4" name="Рисунок 4"/>
+            <wp:cNvGraphicFramePr>
+              <a:graphicFrameLocks xmlns:a="http://schemas.openxmlformats.org/drawingml/2006/main" noChangeAspect="1"/>
+            </wp:cNvGraphicFramePr>
+            <a:graphic xmlns:a="http://schemas.openxmlformats.org/drawingml/2006/main">
+              <a:graphicData uri="http://schemas.openxmlformats.org/drawingml/2006/picture">
+                <pic:pic xmlns:pic="http://schemas.openxmlformats.org/drawingml/2006/picture">
+                  <pic:nvPicPr>
+                    <pic:cNvPr id="1" name=""/>
+                    <pic:cNvPicPr/>
+                  </pic:nvPicPr>
+                  <pic:blipFill>
+                    <a:blip r:embed="rId41"/>
+                    <a:stretch>
+                      <a:fillRect/>
+                    </a:stretch>
+                  </pic:blipFill>
+                  <pic:spPr>
+                    <a:xfrm>
+                      <a:off x="0" y="0"/>
+                      <a:ext cx="6301740" cy="3518535"/>
+                    </a:xfrm>
+                    <a:prstGeom prst="rect">
+                      <a:avLst/>
+                    </a:prstGeom>
+                  </pic:spPr>
+                </pic:pic>
+              </a:graphicData>
+            </a:graphic>
+          </wp:inline>
+        </w:drawing>
+      </w:r>
+    </w:p>
+    <w:p>
+      <w:pPr>
+        <w:spacing w:before="0" w:after="0" w:line="360" w:lineRule="auto"/>
+        <w:jc w:val="center"/>
+        <w:rPr>
+          <w:lang w:val="en-US"/>
+        </w:rPr>
+      </w:pPr>
+    </w:p>
+    <w:p>
+      <w:pPr>
+        <w:spacing w:before="0" w:after="0" w:line="360" w:lineRule="auto"/>
+        <w:ind w:firstLine="851"/>
+      </w:pPr>
+    </w:p>
+    <w:p>
+      <w:pPr>
+        <w:spacing w:before="0" w:after="0" w:line="360" w:lineRule="auto"/>
+        <w:ind w:firstLine="851"/>
+      </w:pPr>
+    </w:p>
+    <w:p>
+      <w:pPr>
+        <w:spacing w:before="0" w:after="0" w:line="360" w:lineRule="auto"/>
+        <w:ind w:firstLine="851"/>
+      </w:pPr>
+    </w:p>
+    <w:p>
+      <w:pPr>
+        <w:spacing w:before="0" w:after="0" w:line="360" w:lineRule="auto"/>
+        <w:ind w:firstLine="851"/>
+      </w:pPr>
+    </w:p>
+    <w:p>
+      <w:pPr>
+        <w:pStyle w:val="22"/>
+      </w:pPr>
+      <w:bookmarkStart w:id="5" w:name="_3rdcrjn" w:colFirst="0" w:colLast="0"/>
+      <w:bookmarkEnd w:id="5"/>
+      <w:r>
+        <w:t xml:space="preserve">Висновки </w:t>
+      </w:r>
+    </w:p>
+    <w:p>
+      <w:pPr>
+        <w:spacing w:before="0" w:after="0" w:line="360" w:lineRule="auto"/>
+        <w:ind w:firstLine="851"/>
+      </w:pPr>
+    </w:p>
+    <w:p>
+      <w:pPr>
+        <w:spacing w:before="0" w:after="0" w:line="360" w:lineRule="auto"/>
+        <w:ind w:firstLine="851"/>
+        <w:rPr>
+          <w:lang w:val="en-US"/>
+        </w:rPr>
       </w:pPr>
       <w:r>
         <w:t xml:space="preserve">В цій роботі ми </w:t>
@@ -13751,17 +12549,20 @@
         <w:ind w:firstLine="851"/>
       </w:pPr>
       <w:r>
+        <w:t>TCP/IP складається з двох протоколів: Transmission Control Protocol (TCP) та Internet Protocol (IP). IP відповідає за передачу даних між мережами, а TCP - за передачу даних між програмами на різних комп'ютерах в мережі. TCP забезпечує надійну передачу даних, контролює цілісність даних та відновлює втрачені пакети.</w:t>
+      </w:r>
+    </w:p>
+    <w:p>
+      <w:pPr>
+        <w:spacing w:before="0" w:after="0" w:line="360" w:lineRule="auto"/>
+        <w:ind w:firstLine="851"/>
+      </w:pPr>
+      <w:r>
+        <w:t xml:space="preserve">Усі параметри, від швидкості передачі даних і до методів адресації при транспортуванні окремих повідомлень, визначаються і задаються протоколами, </w:t>
+      </w:r>
+      <w:r>
         <w:lastRenderedPageBreak/>
-        <w:t>TCP/IP складається з двох протоколів: Transmission Control Protocol (TCP) та Internet Protocol (IP). IP відповідає за передачу даних між мережами, а TCP - за передачу даних між програмами на різних комп'ютерах в мережі. TCP забезпечує надійну передачу даних, контролює цілісність даних та відновлює втрачені пакети.</w:t>
-      </w:r>
-    </w:p>
-    <w:p>
-      <w:pPr>
-        <w:spacing w:before="0" w:after="0" w:line="360" w:lineRule="auto"/>
-        <w:ind w:firstLine="851"/>
-      </w:pPr>
-      <w:r>
-        <w:t>Усі параметри, від швидкості передачі даних і до методів адресації при транспортуванні окремих повідомлень, визначаються і задаються протоколами, що використовуються в даній конкретній мережі. Інтернет-провайдери забезпечують доступ до глобальної мережі Інтернет та обслуговують програми-сервери, які забезпечують доступ до Інтернету.</w:t>
+        <w:t>що використовуються в даній конкретній мережі. Інтернет-провайдери забезпечують доступ до глобальної мережі Інтернет та обслуговують програми-сервери, які забезпечують доступ до Інтернету.</w:t>
       </w:r>
     </w:p>
     <w:p>
@@ -13808,20 +12609,20 @@
         <w:ind w:firstLine="851"/>
       </w:pPr>
       <w:r>
-        <w:t xml:space="preserve">Більшість пошукових систем шукають інформацію на сайтах Інтернету, але існують також системи, здатні шукати файли на ftp-серверах, товари в </w:t>
+        <w:t>Більшість пошукових систем шукають інформацію на сайтах Інтернету, але існують також системи, здатні шукати файли на ftp-серверах, товари в інтернет-магазинах, а також інформацію в групах новин Usenet. Інформацію зручно шукати за пошуковим (ключовим) словом або фразою.</w:t>
+      </w:r>
+    </w:p>
+    <w:p>
+      <w:pPr>
+        <w:spacing w:before="0" w:after="0" w:line="360" w:lineRule="auto"/>
+        <w:ind w:firstLine="851"/>
+      </w:pPr>
+      <w:r>
+        <w:t xml:space="preserve">Найбільш популярною пошуковою системою в світі є Google, яка складає більше ніж 90% частки серед всіх пошукових систем по всьому світу. Інші популярні пошукові системи включають Bing, Yahoo!, Baidu, Ask.com, WolframAlpha, Swisscows, та інші. Кожна з цих пошукових систем має свої особливості та функціонал, який робить їх унікальними. Наприклад, </w:t>
       </w:r>
       <w:r>
         <w:lastRenderedPageBreak/>
-        <w:t>інтернет-магазинах, а також інформацію в групах новин Usenet. Інформацію зручно шукати за пошуковим (ключовим) словом або фразою.</w:t>
-      </w:r>
-    </w:p>
-    <w:p>
-      <w:pPr>
-        <w:spacing w:before="0" w:after="0" w:line="360" w:lineRule="auto"/>
-        <w:ind w:firstLine="851"/>
-      </w:pPr>
-      <w:r>
-        <w:t>Найбільш популярною пошуковою системою в світі є Google, яка складає більше ніж 90% частки серед всіх пошукових систем по всьому світу. Інші популярні пошукові системи включають Bing, Yahoo!, Baidu, Ask.com, WolframAlpha, Swisscows, та інші. Кожна з цих пошукових систем має свої особливості та функціонал, який робить їх унікальними. Наприклад, WolframAlpha групує всю знайдену інформацію в звіт, що робить його корисним для студентів та школярів, а Swisscows гарантує анонімність та благодійність.</w:t>
+        <w:t>WolframAlpha групує всю знайдену інформацію в звіт, що робить його корисним для студентів та школярів, а Swisscows гарантує анонімність та благодійність.</w:t>
       </w:r>
     </w:p>
     <w:p>
@@ -13883,16 +12684,16 @@
         <w:ind w:firstLine="851"/>
       </w:pPr>
       <w:r>
+        <w:t>Індексація сайту - це процес, за яким роботи пошукових систем сканують сторінки сайту, аналізують та реєструють їх дані у базі даних пошукової системи. Інформація про сайт та сторінки сайту, такі як посилання, зображення, тексти, відео та інше, заносяться у бази даних пошукових систем і стає доступною для користувачів пошукових сервісів. Індексація сторінок важлива в SEO просуванні сайту.</w:t>
+      </w:r>
+    </w:p>
+    <w:p>
+      <w:pPr>
+        <w:spacing w:before="0" w:after="0" w:line="360" w:lineRule="auto"/>
+        <w:ind w:firstLine="851"/>
+      </w:pPr>
+      <w:r>
         <w:lastRenderedPageBreak/>
-        <w:t>Індексація сайту - це процес, за яким роботи пошукових систем сканують сторінки сайту, аналізують та реєструють їх дані у базі даних пошукової системи. Інформація про сайт та сторінки сайту, такі як посилання, зображення, тексти, відео та інше, заносяться у бази даних пошукових систем і стає доступною для користувачів пошукових сервісів. Індексація сторінок важлива в SEO просуванні сайту.</w:t>
-      </w:r>
-    </w:p>
-    <w:p>
-      <w:pPr>
-        <w:spacing w:before="0" w:after="0" w:line="360" w:lineRule="auto"/>
-        <w:ind w:firstLine="851"/>
-      </w:pPr>
-      <w:r>
         <w:t>Індексація сайту відбувається у два етапи: сканування та індексування. Сканування - це відправка бота на аналізований сайт, тоді як індексування - це завантаження, обробка та збір даних для включення їх до індексу пошукової системи. Після індексації сторінки зберігаються до пошукового індексу, тобто бази даних, в якій система шукає результати, які відповідають запитам користувачів.</w:t>
       </w:r>
     </w:p>
@@ -13940,39 +12741,36 @@
         <w:ind w:firstLine="851"/>
       </w:pPr>
       <w:r>
-        <w:t xml:space="preserve">Запит - це набір ключових слів, за якими здійснюють пошук і відбір інформації в базі даних або в Інтернеті. Запит може містити одне або кілька ключових слів, а також оператори, які допомагають здійснювати більш точний </w:t>
-      </w:r>
+        <w:t>Запит - це набір ключових слів, за якими здійснюють пошук і відбір інформації в базі даних або в Інтернеті. Запит може містити одне або кілька ключових слів, а також оператори, які допомагають здійснювати більш точний пошук. Запит дозволяє знайти інформацію, яка відповідає певним критеріям, вказаним у запиті.</w:t>
+      </w:r>
+    </w:p>
+    <w:p>
+      <w:pPr>
+        <w:spacing w:before="0" w:after="0" w:line="360" w:lineRule="auto"/>
+        <w:ind w:firstLine="851"/>
+      </w:pPr>
+    </w:p>
+    <w:p>
+      <w:pPr>
+        <w:pStyle w:val="22"/>
+      </w:pPr>
+      <w:r>
+        <w:t>3.5.5 Наведіть  основні  оператори,  що  використовуються у пошукових запитах.</w:t>
+      </w:r>
+    </w:p>
+    <w:p>
+      <w:pPr>
+        <w:spacing w:before="0" w:after="0" w:line="360" w:lineRule="auto"/>
+        <w:ind w:firstLine="851"/>
+      </w:pPr>
+    </w:p>
+    <w:p>
+      <w:pPr>
+        <w:spacing w:before="0" w:after="0" w:line="360" w:lineRule="auto"/>
+        <w:ind w:firstLine="851"/>
+      </w:pPr>
       <w:r>
         <w:lastRenderedPageBreak/>
-        <w:t>пошук. Запит дозволяє знайти інформацію, яка відповідає певним критеріям, вказаним у запиті.</w:t>
-      </w:r>
-    </w:p>
-    <w:p>
-      <w:pPr>
-        <w:spacing w:before="0" w:after="0" w:line="360" w:lineRule="auto"/>
-        <w:ind w:firstLine="851"/>
-      </w:pPr>
-    </w:p>
-    <w:p>
-      <w:pPr>
-        <w:pStyle w:val="22"/>
-      </w:pPr>
-      <w:r>
-        <w:t>3.5.5 Наведіть  основні  оператори,  що  використовуються у пошукових запитах.</w:t>
-      </w:r>
-    </w:p>
-    <w:p>
-      <w:pPr>
-        <w:spacing w:before="0" w:after="0" w:line="360" w:lineRule="auto"/>
-        <w:ind w:firstLine="851"/>
-      </w:pPr>
-    </w:p>
-    <w:p>
-      <w:pPr>
-        <w:spacing w:before="0" w:after="0" w:line="360" w:lineRule="auto"/>
-        <w:ind w:firstLine="851"/>
-      </w:pPr>
-      <w:r>
         <w:t>Пошукові оператори - це спеціальні символи або команди, які допомагають уточнити пошуковий запит і отримати більш точні результати. Основні пошукові оператори Google включають такі команди: site:, intitle:, inurl:, filetype:, related:, cache:, allinanchor:, allintext:, allintitle:, allinurl:, OR, AND, " ", -, #.</w:t>
       </w:r>
     </w:p>
@@ -13986,7 +12784,7 @@
       </w:r>
     </w:p>
     <w:sectPr>
-      <w:headerReference w:type="default" r:id="rId38"/>
+      <w:headerReference w:type="default" r:id="rId42"/>
       <w:pgSz w:w="11909" w:h="16834"/>
       <w:pgMar w:top="1134" w:right="567" w:bottom="1134" w:left="1418" w:header="720" w:footer="720" w:gutter="0"/>
       <w:pgNumType w:start="1"/>

</xml_diff>

<commit_message>
🌿: Tuesday, May 9, 2023 at 6:56:18 PM Eastern European Summer Time
</commit_message>
<xml_diff>
--- a/year1-term2/SS/lb3/звіт.docx
+++ b/year1-term2/SS/lb3/звіт.docx
@@ -887,23 +887,7 @@
         <w:ind w:firstLine="851"/>
       </w:pPr>
       <w:r>
-        <w:t xml:space="preserve">Адріан </w:t>
-      </w:r>
-      <w:proofErr w:type="spellStart"/>
-      <w:r>
-        <w:t>Люксі</w:t>
-      </w:r>
-      <w:proofErr w:type="spellEnd"/>
-      <w:r>
-        <w:t xml:space="preserve">. "Етика алгоритмів: Огляд літератури" [текст] / Адріан </w:t>
-      </w:r>
-      <w:proofErr w:type="spellStart"/>
-      <w:r>
-        <w:t>Люксі</w:t>
-      </w:r>
-      <w:proofErr w:type="spellEnd"/>
-      <w:r>
-        <w:t xml:space="preserve"> - Лілль: Асоціація обчислювальної техніки, 2021. - 12 сторінок.</w:t>
+        <w:t>Адріан Люксі. "Етика алгоритмів: Огляд літератури" [текст] / Адріан Люксі - Лілль: Асоціація обчислювальної техніки, 2021. - 12 сторінок.</w:t>
       </w:r>
     </w:p>
     <w:p>
@@ -920,37 +904,8 @@
         <w:spacing w:before="0" w:after="0" w:line="360" w:lineRule="auto"/>
         <w:ind w:firstLine="851"/>
       </w:pPr>
-      <w:proofErr w:type="spellStart"/>
-      <w:r>
-        <w:t>Брукс</w:t>
-      </w:r>
-      <w:proofErr w:type="spellEnd"/>
-      <w:r>
-        <w:t xml:space="preserve">, Р. Д. Розуміння брандмауерів: Моделі атак та аналітичні підходи [Текст] / Роберт Д. </w:t>
-      </w:r>
-      <w:proofErr w:type="spellStart"/>
-      <w:r>
-        <w:t>Брукс</w:t>
-      </w:r>
-      <w:proofErr w:type="spellEnd"/>
-      <w:r>
-        <w:t xml:space="preserve"> та </w:t>
-      </w:r>
-      <w:proofErr w:type="spellStart"/>
-      <w:r>
-        <w:t>Х'ю</w:t>
-      </w:r>
-      <w:proofErr w:type="spellEnd"/>
-      <w:r>
-        <w:t xml:space="preserve"> П. Робінсон. - </w:t>
-      </w:r>
-      <w:proofErr w:type="spellStart"/>
-      <w:r>
-        <w:t>Hershey</w:t>
-      </w:r>
-      <w:proofErr w:type="spellEnd"/>
-      <w:r>
-        <w:t xml:space="preserve">, PA: IGI Global, 2020. - 351 сторінок. </w:t>
+      <w:r>
+        <w:t xml:space="preserve">Брукс, Р. Д. Розуміння брандмауерів: Моделі атак та аналітичні підходи [Текст] / Роберт Д. Брукс та Х'ю П. Робінсон. - Hershey, PA: IGI Global, 2020. - 351 сторінок. </w:t>
       </w:r>
     </w:p>
     <w:p>
@@ -968,39 +923,7 @@
         <w:ind w:firstLine="851"/>
       </w:pPr>
       <w:r>
-        <w:t xml:space="preserve">Ендрю </w:t>
-      </w:r>
-      <w:proofErr w:type="spellStart"/>
-      <w:r>
-        <w:t>Вотерман</w:t>
-      </w:r>
-      <w:proofErr w:type="spellEnd"/>
-      <w:r>
-        <w:t xml:space="preserve"> та ін. "Керівництво з набору інструкцій RISC-V, том II: Привілейована архітектура" [текст] / Ендрю </w:t>
-      </w:r>
-      <w:proofErr w:type="spellStart"/>
-      <w:r>
-        <w:t>Вотерман</w:t>
-      </w:r>
-      <w:proofErr w:type="spellEnd"/>
-      <w:r>
-        <w:t xml:space="preserve"> та ін. - </w:t>
-      </w:r>
-      <w:proofErr w:type="spellStart"/>
-      <w:r>
-        <w:t>Берклі</w:t>
-      </w:r>
-      <w:proofErr w:type="spellEnd"/>
-      <w:r>
-        <w:t xml:space="preserve">, Каліфорнія: RISC-V </w:t>
-      </w:r>
-      <w:proofErr w:type="spellStart"/>
-      <w:r>
-        <w:t>Foundation</w:t>
-      </w:r>
-      <w:proofErr w:type="spellEnd"/>
-      <w:r>
-        <w:t>, 2019. - 96 сторінок.</w:t>
+        <w:t>Ендрю Вотерман та ін. "Керівництво з набору інструкцій RISC-V, том II: Привілейована архітектура" [текст] / Ендрю Вотерман та ін. - Берклі, Каліфорнія: RISC-V Foundation, 2019. - 96 сторінок.</w:t>
       </w:r>
     </w:p>
     <w:p>
@@ -1017,85 +940,8 @@
         <w:spacing w:before="0" w:after="0" w:line="360" w:lineRule="auto"/>
         <w:ind w:firstLine="851"/>
       </w:pPr>
-      <w:proofErr w:type="spellStart"/>
-      <w:r>
-        <w:t>Джинхан</w:t>
-      </w:r>
-      <w:proofErr w:type="spellEnd"/>
-      <w:r>
-        <w:t xml:space="preserve"> Кім, </w:t>
-      </w:r>
-      <w:proofErr w:type="spellStart"/>
-      <w:r>
-        <w:t>Джегван</w:t>
-      </w:r>
-      <w:proofErr w:type="spellEnd"/>
-      <w:r>
-        <w:t xml:space="preserve"> Пак, </w:t>
-      </w:r>
-      <w:proofErr w:type="spellStart"/>
-      <w:r>
-        <w:t>Юнкі</w:t>
-      </w:r>
-      <w:proofErr w:type="spellEnd"/>
-      <w:r>
-        <w:t xml:space="preserve"> </w:t>
-      </w:r>
-      <w:proofErr w:type="spellStart"/>
-      <w:r>
-        <w:t>Сонг</w:t>
-      </w:r>
-      <w:proofErr w:type="spellEnd"/>
-      <w:r>
-        <w:t xml:space="preserve"> та </w:t>
-      </w:r>
-      <w:proofErr w:type="spellStart"/>
-      <w:r>
-        <w:t>Сунхун</w:t>
-      </w:r>
-      <w:proofErr w:type="spellEnd"/>
-      <w:r>
-        <w:t xml:space="preserve"> Кім. "Виявлення помилок SQL у додатках баз даних за допомогою відповідей на запитання природною мовою" [текст] / </w:t>
-      </w:r>
-      <w:proofErr w:type="spellStart"/>
-      <w:r>
-        <w:t>Джинхан</w:t>
-      </w:r>
-      <w:proofErr w:type="spellEnd"/>
-      <w:r>
-        <w:t xml:space="preserve"> Кім, </w:t>
-      </w:r>
-      <w:proofErr w:type="spellStart"/>
-      <w:r>
-        <w:t>Джегван</w:t>
-      </w:r>
-      <w:proofErr w:type="spellEnd"/>
-      <w:r>
-        <w:t xml:space="preserve"> Пак, </w:t>
-      </w:r>
-      <w:proofErr w:type="spellStart"/>
-      <w:r>
-        <w:t>Юнкі</w:t>
-      </w:r>
-      <w:proofErr w:type="spellEnd"/>
-      <w:r>
-        <w:t xml:space="preserve"> </w:t>
-      </w:r>
-      <w:proofErr w:type="spellStart"/>
-      <w:r>
-        <w:t>Сонг</w:t>
-      </w:r>
-      <w:proofErr w:type="spellEnd"/>
-      <w:r>
-        <w:t xml:space="preserve"> та </w:t>
-      </w:r>
-      <w:proofErr w:type="spellStart"/>
-      <w:r>
-        <w:t>Сунгун</w:t>
-      </w:r>
-      <w:proofErr w:type="spellEnd"/>
-      <w:r>
-        <w:t xml:space="preserve"> Кім. - Нью-Йорк: Асоціація обчислювальної техніки, 2021. - 14 сторінок.</w:t>
+      <w:r>
+        <w:t>Джинхан Кім, Джегван Пак, Юнкі Сонг та Сунхун Кім. "Виявлення помилок SQL у додатках баз даних за допомогою відповідей на запитання природною мовою" [текст] / Джинхан Кім, Джегван Пак, Юнкі Сонг та Сунгун Кім. - Нью-Йорк: Асоціація обчислювальної техніки, 2021. - 14 сторінок.</w:t>
       </w:r>
     </w:p>
     <w:p>
@@ -1113,29 +959,13 @@
         <w:ind w:firstLine="851"/>
       </w:pPr>
       <w:r>
-        <w:t xml:space="preserve">Френк </w:t>
-      </w:r>
-      <w:proofErr w:type="spellStart"/>
-      <w:r>
-        <w:t>МакШеррі</w:t>
-      </w:r>
-      <w:proofErr w:type="spellEnd"/>
-      <w:r>
-        <w:t>. "Іржа та майбутнє системного програмування". [</w:t>
+        <w:t>Френк МакШеррі. "Іржа та майбутнє системного програмування". [</w:t>
       </w:r>
       <w:r>
         <w:t>текст</w:t>
       </w:r>
       <w:r>
-        <w:t xml:space="preserve">] / Френк </w:t>
-      </w:r>
-      <w:proofErr w:type="spellStart"/>
-      <w:r>
-        <w:t>МакШеррі</w:t>
-      </w:r>
-      <w:proofErr w:type="spellEnd"/>
-      <w:r>
-        <w:t>. - Нью-Йорк, штат Нью-Йорк: Асоціація обчислювальної техніки, 2018. - 3 сторінки.</w:t>
+        <w:t>] / Френк МакШеррі. - Нью-Йорк, штат Нью-Йорк: Асоціація обчислювальної техніки, 2018. - 3 сторінки.</w:t>
       </w:r>
     </w:p>
     <w:p>
@@ -1153,37 +983,8 @@
         <w:spacing w:before="0" w:after="0" w:line="360" w:lineRule="auto"/>
         <w:ind w:firstLine="851"/>
       </w:pPr>
-      <w:proofErr w:type="spellStart"/>
-      <w:r>
-        <w:t>Ральф</w:t>
-      </w:r>
-      <w:proofErr w:type="spellEnd"/>
-      <w:r>
-        <w:t xml:space="preserve"> </w:t>
-      </w:r>
-      <w:proofErr w:type="spellStart"/>
-      <w:r>
-        <w:t>Хінце</w:t>
-      </w:r>
-      <w:proofErr w:type="spellEnd"/>
-      <w:r>
-        <w:t xml:space="preserve">. Масштабований підхід до функціонального програмування з лінійними типами [текст] / </w:t>
-      </w:r>
-      <w:proofErr w:type="spellStart"/>
-      <w:r>
-        <w:t>Ральф</w:t>
-      </w:r>
-      <w:proofErr w:type="spellEnd"/>
-      <w:r>
-        <w:t xml:space="preserve"> </w:t>
-      </w:r>
-      <w:proofErr w:type="spellStart"/>
-      <w:r>
-        <w:t>Гінце</w:t>
-      </w:r>
-      <w:proofErr w:type="spellEnd"/>
-      <w:r>
-        <w:t>. - Нью-Йорк: Асоціація обчислювальної техніки, 2018. - 13 сторінок.</w:t>
+      <w:r>
+        <w:t>Ральф Хінце. Масштабований підхід до функціонального програмування з лінійними типами [текст] / Ральф Гінце. - Нью-Йорк: Асоціація обчислювальної техніки, 2018. - 13 сторінок.</w:t>
       </w:r>
     </w:p>
     <w:p>
@@ -1206,45 +1007,8 @@
         <w:spacing w:before="0" w:after="0" w:line="360" w:lineRule="auto"/>
         <w:ind w:firstLine="851"/>
       </w:pPr>
-      <w:proofErr w:type="spellStart"/>
-      <w:r>
-        <w:t>Маркус</w:t>
-      </w:r>
-      <w:proofErr w:type="spellEnd"/>
-      <w:r>
-        <w:t xml:space="preserve"> </w:t>
-      </w:r>
-      <w:proofErr w:type="spellStart"/>
-      <w:r>
-        <w:t>Венінгер</w:t>
-      </w:r>
-      <w:proofErr w:type="spellEnd"/>
-      <w:r>
-        <w:t xml:space="preserve">. Порівняльне дослідження чотирьох IDE для </w:t>
-      </w:r>
-      <w:proofErr w:type="spellStart"/>
-      <w:r>
-        <w:t>динамічно</w:t>
-      </w:r>
-      <w:proofErr w:type="spellEnd"/>
-      <w:r>
-        <w:t xml:space="preserve"> та статично типізованих мов [текст] / </w:t>
-      </w:r>
-      <w:proofErr w:type="spellStart"/>
-      <w:r>
-        <w:t>Маркус</w:t>
-      </w:r>
-      <w:proofErr w:type="spellEnd"/>
-      <w:r>
-        <w:t xml:space="preserve"> </w:t>
-      </w:r>
-      <w:proofErr w:type="spellStart"/>
-      <w:r>
-        <w:t>Венінгер</w:t>
-      </w:r>
-      <w:proofErr w:type="spellEnd"/>
-      <w:r>
-        <w:t xml:space="preserve"> - Мюнхен, Німеччина: Технічний університет Мюнхена, 2020. - 41 сторінка.</w:t>
+      <w:r>
+        <w:t>Маркус Венінгер. Порівняльне дослідження чотирьох IDE для динамічно та статично типізованих мов [текст] / Маркус Венінгер - Мюнхен, Німеччина: Технічний університет Мюнхена, 2020. - 41 сторінка.</w:t>
       </w:r>
     </w:p>
     <w:p>
@@ -1261,45 +1025,8 @@
         <w:spacing w:before="0" w:after="0" w:line="360" w:lineRule="auto"/>
         <w:ind w:firstLine="851"/>
       </w:pPr>
-      <w:proofErr w:type="spellStart"/>
-      <w:r>
-        <w:t>Абдулрахман</w:t>
-      </w:r>
-      <w:proofErr w:type="spellEnd"/>
-      <w:r>
-        <w:t xml:space="preserve"> </w:t>
-      </w:r>
-      <w:proofErr w:type="spellStart"/>
-      <w:r>
-        <w:t>Альхарбі</w:t>
-      </w:r>
-      <w:proofErr w:type="spellEnd"/>
-      <w:r>
-        <w:t xml:space="preserve">. "Автоматизація програм пошуку циклів за допомогою генетичного алгоритму". [текст] / </w:t>
-      </w:r>
-      <w:proofErr w:type="spellStart"/>
-      <w:r>
-        <w:t>Абдулрахман</w:t>
-      </w:r>
-      <w:proofErr w:type="spellEnd"/>
-      <w:r>
-        <w:t xml:space="preserve"> </w:t>
-      </w:r>
-      <w:proofErr w:type="spellStart"/>
-      <w:r>
-        <w:t>Альхарбі</w:t>
-      </w:r>
-      <w:proofErr w:type="spellEnd"/>
-      <w:r>
-        <w:t>. - Аль-</w:t>
-      </w:r>
-      <w:proofErr w:type="spellStart"/>
-      <w:r>
-        <w:t>Кассім</w:t>
-      </w:r>
-      <w:proofErr w:type="spellEnd"/>
-      <w:r>
-        <w:t>, Саудівська Аравія: Міжнародний журнал передових комп'ютерних наук та застосувань, 2021. - 7 сторінок.</w:t>
+      <w:r>
+        <w:t>Абдулрахман Альхарбі. "Автоматизація програм пошуку циклів за допомогою генетичного алгоритму". [текст] / Абдулрахман Альхарбі. - Аль-Кассім, Саудівська Аравія: Міжнародний журнал передових комп'ютерних наук та застосувань, 2021. - 7 сторінок.</w:t>
       </w:r>
     </w:p>
     <w:p>
@@ -1316,37 +1043,8 @@
         <w:spacing w:before="0" w:after="0" w:line="360" w:lineRule="auto"/>
         <w:ind w:firstLine="851"/>
       </w:pPr>
-      <w:proofErr w:type="spellStart"/>
-      <w:r>
-        <w:t>Хрвоє</w:t>
-      </w:r>
-      <w:proofErr w:type="spellEnd"/>
-      <w:r>
-        <w:t xml:space="preserve"> </w:t>
-      </w:r>
-      <w:proofErr w:type="spellStart"/>
-      <w:r>
-        <w:t>Белані</w:t>
-      </w:r>
-      <w:proofErr w:type="spellEnd"/>
-      <w:r>
-        <w:t xml:space="preserve">. Покращення якості коду за допомогою стандартів кодування та оглядів коду: Приклад з об'єктно-орієнтованого програмування [текст] / </w:t>
-      </w:r>
-      <w:proofErr w:type="spellStart"/>
-      <w:r>
-        <w:t>Хрвоє</w:t>
-      </w:r>
-      <w:proofErr w:type="spellEnd"/>
-      <w:r>
-        <w:t xml:space="preserve"> </w:t>
-      </w:r>
-      <w:proofErr w:type="spellStart"/>
-      <w:r>
-        <w:t>Белані</w:t>
-      </w:r>
-      <w:proofErr w:type="spellEnd"/>
-      <w:r>
-        <w:t xml:space="preserve"> - Загреб: 12-а Міжнародна конференція з програмних технологій (ICSOFT), 2017. - 12 сторінок.</w:t>
+      <w:r>
+        <w:t>Хрвоє Белані. Покращення якості коду за допомогою стандартів кодування та оглядів коду: Приклад з об'єктно-орієнтованого програмування [текст] / Хрвоє Белані - Загреб: 12-а Міжнародна конференція з програмних технологій (ICSOFT), 2017. - 12 сторінок.</w:t>
       </w:r>
     </w:p>
     <w:p>
@@ -1364,55 +1062,7 @@
         <w:ind w:firstLine="851"/>
       </w:pPr>
       <w:r>
-        <w:t xml:space="preserve">Лаура Ковач, Андрій </w:t>
-      </w:r>
-      <w:proofErr w:type="spellStart"/>
-      <w:r>
-        <w:t>Воронков</w:t>
-      </w:r>
-      <w:proofErr w:type="spellEnd"/>
-      <w:r>
-        <w:t xml:space="preserve">, </w:t>
-      </w:r>
-      <w:proofErr w:type="spellStart"/>
-      <w:r>
-        <w:t>Сімон</w:t>
-      </w:r>
-      <w:proofErr w:type="spellEnd"/>
-      <w:r>
-        <w:t xml:space="preserve"> </w:t>
-      </w:r>
-      <w:proofErr w:type="spellStart"/>
-      <w:r>
-        <w:t>Віммер</w:t>
-      </w:r>
-      <w:proofErr w:type="spellEnd"/>
-      <w:r>
-        <w:t xml:space="preserve">. Дивовижні послідовності: Швидкий та надійний симулятор рекурсивних схем [текст] / Лаура Ковач, Андрій </w:t>
-      </w:r>
-      <w:proofErr w:type="spellStart"/>
-      <w:r>
-        <w:t>Воронков</w:t>
-      </w:r>
-      <w:proofErr w:type="spellEnd"/>
-      <w:r>
-        <w:t xml:space="preserve">, </w:t>
-      </w:r>
-      <w:proofErr w:type="spellStart"/>
-      <w:r>
-        <w:t>Саймон</w:t>
-      </w:r>
-      <w:proofErr w:type="spellEnd"/>
-      <w:r>
-        <w:t xml:space="preserve"> </w:t>
-      </w:r>
-      <w:proofErr w:type="spellStart"/>
-      <w:r>
-        <w:t>Віммер</w:t>
-      </w:r>
-      <w:proofErr w:type="spellEnd"/>
-      <w:r>
-        <w:t xml:space="preserve"> - Оксфорд, Велика Британія: Оксфордський університет, 2021. - 21 сторінка.</w:t>
+        <w:t>Лаура Ковач, Андрій Воронков, Сімон Віммер. Дивовижні послідовності: Швидкий та надійний симулятор рекурсивних схем [текст] / Лаура Ковач, Андрій Воронков, Саймон Віммер - Оксфорд, Велика Британія: Оксфордський університет, 2021. - 21 сторінка.</w:t>
       </w:r>
     </w:p>
     <w:p>
@@ -1444,61 +1094,8 @@
         <w:spacing w:before="0" w:after="0" w:line="360" w:lineRule="auto"/>
         <w:ind w:firstLine="851"/>
       </w:pPr>
-      <w:proofErr w:type="spellStart"/>
-      <w:r>
-        <w:t>Грег</w:t>
-      </w:r>
-      <w:proofErr w:type="spellEnd"/>
-      <w:r>
-        <w:t xml:space="preserve"> </w:t>
-      </w:r>
-      <w:proofErr w:type="spellStart"/>
-      <w:r>
-        <w:t>Кроа-Хартман</w:t>
-      </w:r>
-      <w:proofErr w:type="spellEnd"/>
-      <w:r>
-        <w:t xml:space="preserve">. "Стабільні дерева ядра та API стабільного ядра" [текст] / </w:t>
-      </w:r>
-      <w:proofErr w:type="spellStart"/>
-      <w:r>
-        <w:t>Грег</w:t>
-      </w:r>
-      <w:proofErr w:type="spellEnd"/>
-      <w:r>
-        <w:t xml:space="preserve"> </w:t>
-      </w:r>
-      <w:proofErr w:type="spellStart"/>
-      <w:r>
-        <w:t>Кроа-Хартман</w:t>
-      </w:r>
-      <w:proofErr w:type="spellEnd"/>
-      <w:r>
-        <w:t>. - Лос-</w:t>
-      </w:r>
-      <w:proofErr w:type="spellStart"/>
-      <w:r>
-        <w:t>Аламітос</w:t>
-      </w:r>
-      <w:proofErr w:type="spellEnd"/>
-      <w:r>
-        <w:t xml:space="preserve">, Каліфорнія: IEEE </w:t>
-      </w:r>
-      <w:proofErr w:type="spellStart"/>
-      <w:r>
-        <w:t>Computer</w:t>
-      </w:r>
-      <w:proofErr w:type="spellEnd"/>
-      <w:r>
-        <w:t xml:space="preserve"> </w:t>
-      </w:r>
-      <w:proofErr w:type="spellStart"/>
-      <w:r>
-        <w:t>Society</w:t>
-      </w:r>
-      <w:proofErr w:type="spellEnd"/>
-      <w:r>
-        <w:t>, 2018. - 6 сторінок.</w:t>
+      <w:r>
+        <w:t>Грег Кроа-Хартман. "Стабільні дерева ядра та API стабільного ядра" [текст] / Грег Кроа-Хартман. - Лос-Аламітос, Каліфорнія: IEEE Computer Society, 2018. - 6 сторінок.</w:t>
       </w:r>
     </w:p>
     <w:p>
@@ -1543,173 +1140,11 @@
           <w:lang w:val="en-US"/>
         </w:rPr>
       </w:pPr>
-      <w:proofErr w:type="spellStart"/>
       <w:r>
         <w:rPr>
           <w:lang w:val="en-US"/>
         </w:rPr>
-        <w:t>Нельсон</w:t>
-      </w:r>
-      <w:proofErr w:type="spellEnd"/>
-      <w:r>
-        <w:rPr>
-          <w:lang w:val="en-US"/>
-        </w:rPr>
-        <w:t xml:space="preserve"> </w:t>
-      </w:r>
-      <w:proofErr w:type="spellStart"/>
-      <w:r>
-        <w:rPr>
-          <w:lang w:val="en-US"/>
-        </w:rPr>
-        <w:t>Бібі</w:t>
-      </w:r>
-      <w:proofErr w:type="spellEnd"/>
-      <w:r>
-        <w:rPr>
-          <w:lang w:val="en-US"/>
-        </w:rPr>
-        <w:t xml:space="preserve">. LaTeX та </w:t>
-      </w:r>
-      <w:proofErr w:type="spellStart"/>
-      <w:r>
-        <w:rPr>
-          <w:lang w:val="en-US"/>
-        </w:rPr>
-        <w:t>друзі</w:t>
-      </w:r>
-      <w:proofErr w:type="spellEnd"/>
-      <w:r>
-        <w:rPr>
-          <w:lang w:val="en-US"/>
-        </w:rPr>
-        <w:t xml:space="preserve"> [текст] / </w:t>
-      </w:r>
-      <w:proofErr w:type="spellStart"/>
-      <w:r>
-        <w:rPr>
-          <w:lang w:val="en-US"/>
-        </w:rPr>
-        <w:t>Нельсон</w:t>
-      </w:r>
-      <w:proofErr w:type="spellEnd"/>
-      <w:r>
-        <w:rPr>
-          <w:lang w:val="en-US"/>
-        </w:rPr>
-        <w:t xml:space="preserve"> Х. Ф. </w:t>
-      </w:r>
-      <w:proofErr w:type="spellStart"/>
-      <w:r>
-        <w:rPr>
-          <w:lang w:val="en-US"/>
-        </w:rPr>
-        <w:t>Бібі</w:t>
-      </w:r>
-      <w:proofErr w:type="spellEnd"/>
-      <w:r>
-        <w:rPr>
-          <w:lang w:val="en-US"/>
-        </w:rPr>
-        <w:t xml:space="preserve">. - </w:t>
-      </w:r>
-      <w:proofErr w:type="spellStart"/>
-      <w:r>
-        <w:rPr>
-          <w:lang w:val="en-US"/>
-        </w:rPr>
-        <w:t>Солт-Лейк-Сіті</w:t>
-      </w:r>
-      <w:proofErr w:type="spellEnd"/>
-      <w:r>
-        <w:rPr>
-          <w:lang w:val="en-US"/>
-        </w:rPr>
-        <w:t xml:space="preserve">: </w:t>
-      </w:r>
-      <w:proofErr w:type="spellStart"/>
-      <w:r>
-        <w:rPr>
-          <w:lang w:val="en-US"/>
-        </w:rPr>
-        <w:t>Математичний</w:t>
-      </w:r>
-      <w:proofErr w:type="spellEnd"/>
-      <w:r>
-        <w:rPr>
-          <w:lang w:val="en-US"/>
-        </w:rPr>
-        <w:t xml:space="preserve"> </w:t>
-      </w:r>
-      <w:proofErr w:type="spellStart"/>
-      <w:r>
-        <w:rPr>
-          <w:lang w:val="en-US"/>
-        </w:rPr>
-        <w:t>факультет</w:t>
-      </w:r>
-      <w:proofErr w:type="spellEnd"/>
-      <w:r>
-        <w:rPr>
-          <w:lang w:val="en-US"/>
-        </w:rPr>
-        <w:t xml:space="preserve"> </w:t>
-      </w:r>
-      <w:proofErr w:type="spellStart"/>
-      <w:r>
-        <w:rPr>
-          <w:lang w:val="en-US"/>
-        </w:rPr>
-        <w:t>Університету</w:t>
-      </w:r>
-      <w:proofErr w:type="spellEnd"/>
-      <w:r>
-        <w:rPr>
-          <w:lang w:val="en-US"/>
-        </w:rPr>
-        <w:t xml:space="preserve"> </w:t>
-      </w:r>
-      <w:proofErr w:type="spellStart"/>
-      <w:r>
-        <w:rPr>
-          <w:lang w:val="en-US"/>
-        </w:rPr>
-        <w:t>штату</w:t>
-      </w:r>
-      <w:proofErr w:type="spellEnd"/>
-      <w:r>
-        <w:rPr>
-          <w:lang w:val="en-US"/>
-        </w:rPr>
-        <w:t xml:space="preserve"> </w:t>
-      </w:r>
-      <w:proofErr w:type="spellStart"/>
-      <w:r>
-        <w:rPr>
-          <w:lang w:val="en-US"/>
-        </w:rPr>
-        <w:t>Юта</w:t>
-      </w:r>
-      <w:proofErr w:type="spellEnd"/>
-      <w:r>
-        <w:rPr>
-          <w:lang w:val="en-US"/>
-        </w:rPr>
-        <w:t xml:space="preserve">, 2020. - 227 </w:t>
-      </w:r>
-      <w:proofErr w:type="spellStart"/>
-      <w:r>
-        <w:rPr>
-          <w:lang w:val="en-US"/>
-        </w:rPr>
-        <w:t>сторінок</w:t>
-      </w:r>
-      <w:proofErr w:type="spellEnd"/>
-      <w:r>
-        <w:rPr>
-          <w:lang w:val="en-US"/>
-        </w:rPr>
-        <w:t>.</w:t>
+        <w:t>Нельсон Бібі. LaTeX та друзі [текст] / Нельсон Х. Ф. Бібі. - Солт-Лейк-Сіті: Математичний факультет Університету штату Юта, 2020. - 227 сторінок.</w:t>
       </w:r>
     </w:p>
     <w:p>
@@ -1735,215 +1170,11 @@
           <w:lang w:val="en-US"/>
         </w:rPr>
       </w:pPr>
-      <w:proofErr w:type="spellStart"/>
       <w:r>
         <w:rPr>
           <w:lang w:val="en-US"/>
         </w:rPr>
-        <w:t>Аніла</w:t>
-      </w:r>
-      <w:proofErr w:type="spellEnd"/>
-      <w:r>
-        <w:rPr>
-          <w:lang w:val="en-US"/>
-        </w:rPr>
-        <w:t xml:space="preserve"> </w:t>
-      </w:r>
-      <w:proofErr w:type="spellStart"/>
-      <w:r>
-        <w:rPr>
-          <w:lang w:val="en-US"/>
-        </w:rPr>
-        <w:t>Сахар</w:t>
-      </w:r>
-      <w:proofErr w:type="spellEnd"/>
-      <w:r>
-        <w:rPr>
-          <w:lang w:val="en-US"/>
-        </w:rPr>
-        <w:t xml:space="preserve">. </w:t>
-      </w:r>
-      <w:proofErr w:type="spellStart"/>
-      <w:r>
-        <w:rPr>
-          <w:lang w:val="en-US"/>
-        </w:rPr>
-        <w:t>Методи</w:t>
-      </w:r>
-      <w:proofErr w:type="spellEnd"/>
-      <w:r>
-        <w:rPr>
-          <w:lang w:val="en-US"/>
-        </w:rPr>
-        <w:t xml:space="preserve"> </w:t>
-      </w:r>
-      <w:proofErr w:type="spellStart"/>
-      <w:r>
-        <w:rPr>
-          <w:lang w:val="en-US"/>
-        </w:rPr>
-        <w:t>оптимізації</w:t>
-      </w:r>
-      <w:proofErr w:type="spellEnd"/>
-      <w:r>
-        <w:rPr>
-          <w:lang w:val="en-US"/>
-        </w:rPr>
-        <w:t xml:space="preserve"> </w:t>
-      </w:r>
-      <w:proofErr w:type="spellStart"/>
-      <w:r>
-        <w:rPr>
-          <w:lang w:val="en-US"/>
-        </w:rPr>
-        <w:t>продуктивності</w:t>
-      </w:r>
-      <w:proofErr w:type="spellEnd"/>
-      <w:r>
-        <w:rPr>
-          <w:lang w:val="en-US"/>
-        </w:rPr>
-        <w:t xml:space="preserve"> </w:t>
-      </w:r>
-      <w:proofErr w:type="spellStart"/>
-      <w:r>
-        <w:rPr>
-          <w:lang w:val="en-US"/>
-        </w:rPr>
-        <w:t>бази</w:t>
-      </w:r>
-      <w:proofErr w:type="spellEnd"/>
-      <w:r>
-        <w:rPr>
-          <w:lang w:val="en-US"/>
-        </w:rPr>
-        <w:t xml:space="preserve"> даних MySQL [текст] / </w:t>
-      </w:r>
-      <w:proofErr w:type="spellStart"/>
-      <w:r>
-        <w:rPr>
-          <w:lang w:val="en-US"/>
-        </w:rPr>
-        <w:t>Аніла</w:t>
-      </w:r>
-      <w:proofErr w:type="spellEnd"/>
-      <w:r>
-        <w:rPr>
-          <w:lang w:val="en-US"/>
-        </w:rPr>
-        <w:t xml:space="preserve"> </w:t>
-      </w:r>
-      <w:proofErr w:type="spellStart"/>
-      <w:r>
-        <w:rPr>
-          <w:lang w:val="en-US"/>
-        </w:rPr>
-        <w:t>Сахар</w:t>
-      </w:r>
-      <w:proofErr w:type="spellEnd"/>
-      <w:r>
-        <w:rPr>
-          <w:lang w:val="en-US"/>
-        </w:rPr>
-        <w:t xml:space="preserve"> - </w:t>
-      </w:r>
-      <w:proofErr w:type="spellStart"/>
-      <w:r>
-        <w:rPr>
-          <w:lang w:val="en-US"/>
-        </w:rPr>
-        <w:t>Міжнародний</w:t>
-      </w:r>
-      <w:proofErr w:type="spellEnd"/>
-      <w:r>
-        <w:rPr>
-          <w:lang w:val="en-US"/>
-        </w:rPr>
-        <w:t xml:space="preserve"> </w:t>
-      </w:r>
-      <w:proofErr w:type="spellStart"/>
-      <w:r>
-        <w:rPr>
-          <w:lang w:val="en-US"/>
-        </w:rPr>
-        <w:t>журнал</w:t>
-      </w:r>
-      <w:proofErr w:type="spellEnd"/>
-      <w:r>
-        <w:rPr>
-          <w:lang w:val="en-US"/>
-        </w:rPr>
-        <w:t xml:space="preserve"> </w:t>
-      </w:r>
-      <w:proofErr w:type="spellStart"/>
-      <w:r>
-        <w:rPr>
-          <w:lang w:val="en-US"/>
-        </w:rPr>
-        <w:t>передових</w:t>
-      </w:r>
-      <w:proofErr w:type="spellEnd"/>
-      <w:r>
-        <w:rPr>
-          <w:lang w:val="en-US"/>
-        </w:rPr>
-        <w:t xml:space="preserve"> </w:t>
-      </w:r>
-      <w:proofErr w:type="spellStart"/>
-      <w:r>
-        <w:rPr>
-          <w:lang w:val="en-US"/>
-        </w:rPr>
-        <w:t>комп'ютерних</w:t>
-      </w:r>
-      <w:proofErr w:type="spellEnd"/>
-      <w:r>
-        <w:rPr>
-          <w:lang w:val="en-US"/>
-        </w:rPr>
-        <w:t xml:space="preserve"> </w:t>
-      </w:r>
-      <w:proofErr w:type="spellStart"/>
-      <w:r>
-        <w:rPr>
-          <w:lang w:val="en-US"/>
-        </w:rPr>
-        <w:t>наук</w:t>
-      </w:r>
-      <w:proofErr w:type="spellEnd"/>
-      <w:r>
-        <w:rPr>
-          <w:lang w:val="en-US"/>
-        </w:rPr>
-        <w:t xml:space="preserve"> та </w:t>
-      </w:r>
-      <w:proofErr w:type="spellStart"/>
-      <w:r>
-        <w:rPr>
-          <w:lang w:val="en-US"/>
-        </w:rPr>
-        <w:t>застосувань</w:t>
-      </w:r>
-      <w:proofErr w:type="spellEnd"/>
-      <w:r>
-        <w:rPr>
-          <w:lang w:val="en-US"/>
-        </w:rPr>
-        <w:t xml:space="preserve">, 2021 - 13 </w:t>
-      </w:r>
-      <w:proofErr w:type="spellStart"/>
-      <w:r>
-        <w:rPr>
-          <w:lang w:val="en-US"/>
-        </w:rPr>
-        <w:t>сторінок</w:t>
-      </w:r>
-      <w:proofErr w:type="spellEnd"/>
-      <w:r>
-        <w:rPr>
-          <w:lang w:val="en-US"/>
-        </w:rPr>
-        <w:t>.</w:t>
+        <w:t>Аніла Сахар. Методи оптимізації продуктивності бази даних MySQL [текст] / Аніла Сахар - Міжнародний журнал передових комп'ютерних наук та застосувань, 2021 - 13 сторінок.</w:t>
       </w:r>
     </w:p>
     <w:p>
@@ -1981,173 +1212,11 @@
           <w:lang w:val="en-US"/>
         </w:rPr>
       </w:pPr>
-      <w:proofErr w:type="spellStart"/>
       <w:r>
         <w:rPr>
           <w:lang w:val="en-US"/>
         </w:rPr>
-        <w:t>Катріна</w:t>
-      </w:r>
-      <w:proofErr w:type="spellEnd"/>
-      <w:r>
-        <w:rPr>
-          <w:lang w:val="en-US"/>
-        </w:rPr>
-        <w:t xml:space="preserve"> </w:t>
-      </w:r>
-      <w:proofErr w:type="spellStart"/>
-      <w:r>
-        <w:rPr>
-          <w:lang w:val="en-US"/>
-        </w:rPr>
-        <w:t>Логі</w:t>
-      </w:r>
-      <w:proofErr w:type="spellEnd"/>
-      <w:r>
-        <w:rPr>
-          <w:lang w:val="en-US"/>
-        </w:rPr>
-        <w:t xml:space="preserve"> та </w:t>
-      </w:r>
-      <w:proofErr w:type="spellStart"/>
-      <w:r>
-        <w:rPr>
-          <w:lang w:val="en-US"/>
-        </w:rPr>
-        <w:t>Ендрю</w:t>
-      </w:r>
-      <w:proofErr w:type="spellEnd"/>
-      <w:r>
-        <w:rPr>
-          <w:lang w:val="en-US"/>
-        </w:rPr>
-        <w:t xml:space="preserve"> Р. </w:t>
-      </w:r>
-      <w:proofErr w:type="spellStart"/>
-      <w:r>
-        <w:rPr>
-          <w:lang w:val="en-US"/>
-        </w:rPr>
-        <w:t>Браун</w:t>
-      </w:r>
-      <w:proofErr w:type="spellEnd"/>
-      <w:r>
-        <w:rPr>
-          <w:lang w:val="en-US"/>
-        </w:rPr>
-        <w:t>. "</w:t>
-      </w:r>
-      <w:proofErr w:type="spellStart"/>
-      <w:r>
-        <w:rPr>
-          <w:lang w:val="en-US"/>
-        </w:rPr>
-        <w:t>Юзабіліті-тестування</w:t>
-      </w:r>
-      <w:proofErr w:type="spellEnd"/>
-      <w:r>
-        <w:rPr>
-          <w:lang w:val="en-US"/>
-        </w:rPr>
-        <w:t xml:space="preserve"> WordPress для спільного </w:t>
-      </w:r>
-      <w:proofErr w:type="spellStart"/>
-      <w:r>
-        <w:rPr>
-          <w:lang w:val="en-US"/>
-        </w:rPr>
-        <w:t>накопичення</w:t>
-      </w:r>
-      <w:proofErr w:type="spellEnd"/>
-      <w:r>
-        <w:rPr>
-          <w:lang w:val="en-US"/>
-        </w:rPr>
-        <w:t xml:space="preserve"> знань" [текст] / </w:t>
-      </w:r>
-      <w:proofErr w:type="spellStart"/>
-      <w:r>
-        <w:rPr>
-          <w:lang w:val="en-US"/>
-        </w:rPr>
-        <w:t>Катріна</w:t>
-      </w:r>
-      <w:proofErr w:type="spellEnd"/>
-      <w:r>
-        <w:rPr>
-          <w:lang w:val="en-US"/>
-        </w:rPr>
-        <w:t xml:space="preserve"> </w:t>
-      </w:r>
-      <w:proofErr w:type="spellStart"/>
-      <w:r>
-        <w:rPr>
-          <w:lang w:val="en-US"/>
-        </w:rPr>
-        <w:t>Логі</w:t>
-      </w:r>
-      <w:proofErr w:type="spellEnd"/>
-      <w:r>
-        <w:rPr>
-          <w:lang w:val="en-US"/>
-        </w:rPr>
-        <w:t xml:space="preserve"> та </w:t>
-      </w:r>
-      <w:proofErr w:type="spellStart"/>
-      <w:r>
-        <w:rPr>
-          <w:lang w:val="en-US"/>
-        </w:rPr>
-        <w:t>Ендрю</w:t>
-      </w:r>
-      <w:proofErr w:type="spellEnd"/>
-      <w:r>
-        <w:rPr>
-          <w:lang w:val="en-US"/>
-        </w:rPr>
-        <w:t xml:space="preserve"> Р. </w:t>
-      </w:r>
-      <w:proofErr w:type="spellStart"/>
-      <w:r>
-        <w:rPr>
-          <w:lang w:val="en-US"/>
-        </w:rPr>
-        <w:t>Браун</w:t>
-      </w:r>
-      <w:proofErr w:type="spellEnd"/>
-      <w:r>
-        <w:rPr>
-          <w:lang w:val="en-US"/>
-        </w:rPr>
-        <w:t xml:space="preserve"> - </w:t>
-      </w:r>
-      <w:proofErr w:type="spellStart"/>
-      <w:r>
-        <w:rPr>
-          <w:lang w:val="en-US"/>
-        </w:rPr>
-        <w:t>Торонто</w:t>
-      </w:r>
-      <w:proofErr w:type="spellEnd"/>
-      <w:r>
-        <w:rPr>
-          <w:lang w:val="en-US"/>
-        </w:rPr>
-        <w:t xml:space="preserve">: Springer International Publishing AG, 2018. - 11 </w:t>
-      </w:r>
-      <w:proofErr w:type="spellStart"/>
-      <w:r>
-        <w:rPr>
-          <w:lang w:val="en-US"/>
-        </w:rPr>
-        <w:t>сторінок</w:t>
-      </w:r>
-      <w:proofErr w:type="spellEnd"/>
-      <w:r>
-        <w:rPr>
-          <w:lang w:val="en-US"/>
-        </w:rPr>
-        <w:t>.</w:t>
+        <w:t>Катріна Логі та Ендрю Р. Браун. "Юзабіліті-тестування WordPress для спільного накопичення знань" [текст] / Катріна Логі та Ендрю Р. Браун - Торонто: Springer International Publishing AG, 2018. - 11 сторінок.</w:t>
       </w:r>
     </w:p>
     <w:p>
@@ -3146,7 +2215,6 @@
                 <w:color w:val="000000"/>
               </w:rPr>
             </w:pPr>
-            <w:proofErr w:type="spellStart"/>
             <w:r>
               <w:rPr>
                 <w:b/>
@@ -3155,7 +2223,6 @@
               </w:rPr>
               <w:t>Пошуковик</w:t>
             </w:r>
-            <w:proofErr w:type="spellEnd"/>
           </w:p>
         </w:tc>
         <w:tc>
@@ -3559,14 +2626,12 @@
                 <w:color w:val="000000"/>
               </w:rPr>
             </w:pPr>
-            <w:proofErr w:type="spellStart"/>
             <w:r>
               <w:rPr>
                 <w:color w:val="000000"/>
               </w:rPr>
               <w:t>Mailchimp</w:t>
             </w:r>
-            <w:proofErr w:type="spellEnd"/>
           </w:p>
         </w:tc>
         <w:tc>
@@ -3731,14 +2796,12 @@
                 <w:color w:val="000000"/>
               </w:rPr>
             </w:pPr>
-            <w:proofErr w:type="spellStart"/>
             <w:r>
               <w:rPr>
                 <w:color w:val="000000"/>
               </w:rPr>
               <w:t>Xcart</w:t>
             </w:r>
-            <w:proofErr w:type="spellEnd"/>
           </w:p>
         </w:tc>
         <w:tc>
@@ -3903,14 +2966,12 @@
                 <w:color w:val="000000"/>
               </w:rPr>
             </w:pPr>
-            <w:proofErr w:type="spellStart"/>
             <w:r>
               <w:rPr>
                 <w:color w:val="000000"/>
               </w:rPr>
               <w:t>Codeinwp</w:t>
             </w:r>
-            <w:proofErr w:type="spellEnd"/>
           </w:p>
         </w:tc>
         <w:tc>
@@ -4075,14 +3136,12 @@
                 <w:color w:val="000000"/>
               </w:rPr>
             </w:pPr>
-            <w:proofErr w:type="spellStart"/>
             <w:r>
               <w:rPr>
                 <w:color w:val="000000"/>
               </w:rPr>
               <w:t>Neilpatel</w:t>
             </w:r>
-            <w:proofErr w:type="spellEnd"/>
           </w:p>
         </w:tc>
         <w:tc>
@@ -4247,14 +3306,12 @@
                 <w:color w:val="000000"/>
               </w:rPr>
             </w:pPr>
-            <w:proofErr w:type="spellStart"/>
             <w:r>
               <w:rPr>
                 <w:color w:val="000000"/>
               </w:rPr>
               <w:t>Delante</w:t>
             </w:r>
-            <w:proofErr w:type="spellEnd"/>
           </w:p>
         </w:tc>
         <w:tc>
@@ -4419,14 +3476,12 @@
                 <w:color w:val="000000"/>
               </w:rPr>
             </w:pPr>
-            <w:proofErr w:type="spellStart"/>
             <w:r>
               <w:rPr>
                 <w:color w:val="000000"/>
               </w:rPr>
               <w:t>WPRocket</w:t>
             </w:r>
-            <w:proofErr w:type="spellEnd"/>
           </w:p>
         </w:tc>
         <w:tc>
@@ -4591,19 +3646,11 @@
                 <w:color w:val="000000"/>
               </w:rPr>
             </w:pPr>
-            <w:proofErr w:type="spellStart"/>
-            <w:r>
-              <w:rPr>
-                <w:color w:val="000000"/>
-              </w:rPr>
-              <w:t>Think</w:t>
-            </w:r>
-            <w:proofErr w:type="spellEnd"/>
-            <w:r>
-              <w:rPr>
-                <w:color w:val="000000"/>
-              </w:rPr>
-              <w:t xml:space="preserve"> with Google</w:t>
+            <w:r>
+              <w:rPr>
+                <w:color w:val="000000"/>
+              </w:rPr>
+              <w:t>Think with Google</w:t>
             </w:r>
           </w:p>
         </w:tc>
@@ -4939,14 +3986,12 @@
                 <w:color w:val="000000"/>
               </w:rPr>
             </w:pPr>
-            <w:proofErr w:type="spellStart"/>
             <w:r>
               <w:rPr>
                 <w:color w:val="000000"/>
               </w:rPr>
               <w:t>Youtube</w:t>
             </w:r>
-            <w:proofErr w:type="spellEnd"/>
           </w:p>
         </w:tc>
         <w:tc>
@@ -5111,14 +4156,12 @@
                 <w:color w:val="000000"/>
               </w:rPr>
             </w:pPr>
-            <w:proofErr w:type="spellStart"/>
             <w:r>
               <w:rPr>
                 <w:color w:val="000000"/>
               </w:rPr>
               <w:t>Youtube</w:t>
             </w:r>
-            <w:proofErr w:type="spellEnd"/>
           </w:p>
         </w:tc>
         <w:tc>
@@ -5466,14 +4509,12 @@
                 <w:color w:val="000000"/>
               </w:rPr>
             </w:pPr>
-            <w:proofErr w:type="spellStart"/>
             <w:r>
               <w:rPr>
                 <w:color w:val="000000"/>
               </w:rPr>
               <w:t>Neilpatel</w:t>
             </w:r>
-            <w:proofErr w:type="spellEnd"/>
           </w:p>
         </w:tc>
         <w:tc>
@@ -5638,14 +4679,12 @@
                 <w:color w:val="000000"/>
               </w:rPr>
             </w:pPr>
-            <w:proofErr w:type="spellStart"/>
             <w:r>
               <w:rPr>
                 <w:color w:val="000000"/>
               </w:rPr>
               <w:t>Forbes</w:t>
             </w:r>
-            <w:proofErr w:type="spellEnd"/>
           </w:p>
         </w:tc>
         <w:tc>
@@ -5810,14 +4849,12 @@
                 <w:color w:val="000000"/>
               </w:rPr>
             </w:pPr>
-            <w:proofErr w:type="spellStart"/>
             <w:r>
               <w:rPr>
                 <w:color w:val="000000"/>
               </w:rPr>
               <w:t>Codeinwp</w:t>
             </w:r>
-            <w:proofErr w:type="spellEnd"/>
           </w:p>
         </w:tc>
         <w:tc>
@@ -5982,14 +5019,12 @@
                 <w:color w:val="000000"/>
               </w:rPr>
             </w:pPr>
-            <w:proofErr w:type="spellStart"/>
             <w:r>
               <w:rPr>
                 <w:color w:val="000000"/>
               </w:rPr>
               <w:t>Mailchimp</w:t>
             </w:r>
-            <w:proofErr w:type="spellEnd"/>
           </w:p>
         </w:tc>
         <w:tc>
@@ -6158,21 +5193,7 @@
               <w:rPr>
                 <w:color w:val="000000"/>
               </w:rPr>
-              <w:t xml:space="preserve">Google </w:t>
-            </w:r>
-            <w:proofErr w:type="spellStart"/>
-            <w:r>
-              <w:rPr>
-                <w:color w:val="000000"/>
-              </w:rPr>
-              <w:t>Ads</w:t>
-            </w:r>
-            <w:proofErr w:type="spellEnd"/>
-            <w:r>
-              <w:rPr>
-                <w:color w:val="000000"/>
-              </w:rPr>
-              <w:t xml:space="preserve"> Help</w:t>
+              <w:t>Google Ads Help</w:t>
             </w:r>
           </w:p>
         </w:tc>
@@ -6338,14 +5359,12 @@
                 <w:color w:val="000000"/>
               </w:rPr>
             </w:pPr>
-            <w:proofErr w:type="spellStart"/>
             <w:r>
               <w:rPr>
                 <w:color w:val="000000"/>
               </w:rPr>
               <w:t>WPRocket</w:t>
             </w:r>
-            <w:proofErr w:type="spellEnd"/>
           </w:p>
         </w:tc>
         <w:tc>
@@ -6510,14 +5529,12 @@
                 <w:color w:val="000000"/>
               </w:rPr>
             </w:pPr>
-            <w:proofErr w:type="spellStart"/>
             <w:r>
               <w:rPr>
                 <w:color w:val="000000"/>
               </w:rPr>
               <w:t>Hubspot</w:t>
             </w:r>
-            <w:proofErr w:type="spellEnd"/>
           </w:p>
         </w:tc>
         <w:tc>
@@ -6682,14 +5699,12 @@
                 <w:color w:val="000000"/>
               </w:rPr>
             </w:pPr>
-            <w:proofErr w:type="spellStart"/>
             <w:r>
               <w:rPr>
                 <w:color w:val="000000"/>
               </w:rPr>
               <w:t>Codeinwp</w:t>
             </w:r>
-            <w:proofErr w:type="spellEnd"/>
           </w:p>
         </w:tc>
         <w:tc>
@@ -6854,14 +5869,12 @@
                 <w:color w:val="000000"/>
               </w:rPr>
             </w:pPr>
-            <w:proofErr w:type="spellStart"/>
             <w:r>
               <w:rPr>
                 <w:color w:val="000000"/>
               </w:rPr>
               <w:t>Hostpapa</w:t>
             </w:r>
-            <w:proofErr w:type="spellEnd"/>
           </w:p>
         </w:tc>
         <w:tc>
@@ -6949,14 +5962,12 @@
                 <w:color w:val="000000"/>
               </w:rPr>
             </w:pPr>
-            <w:proofErr w:type="spellStart"/>
             <w:r>
               <w:rPr>
                 <w:color w:val="000000"/>
               </w:rPr>
               <w:t>DuckDuckGo</w:t>
             </w:r>
-            <w:proofErr w:type="spellEnd"/>
           </w:p>
         </w:tc>
         <w:tc>
@@ -7041,14 +6052,12 @@
                 <w:color w:val="000000"/>
               </w:rPr>
             </w:pPr>
-            <w:proofErr w:type="spellStart"/>
             <w:r>
               <w:rPr>
                 <w:color w:val="000000"/>
               </w:rPr>
               <w:t>Neilpatel</w:t>
             </w:r>
-            <w:proofErr w:type="spellEnd"/>
           </w:p>
         </w:tc>
         <w:tc>
@@ -7213,14 +6222,12 @@
                 <w:color w:val="000000"/>
               </w:rPr>
             </w:pPr>
-            <w:proofErr w:type="spellStart"/>
             <w:r>
               <w:rPr>
                 <w:color w:val="000000"/>
               </w:rPr>
               <w:t>Codeinwp</w:t>
             </w:r>
-            <w:proofErr w:type="spellEnd"/>
           </w:p>
         </w:tc>
         <w:tc>
@@ -7393,7 +6400,6 @@
                 <w:color w:val="000000"/>
               </w:rPr>
             </w:pPr>
-            <w:proofErr w:type="spellStart"/>
             <w:r>
               <w:rPr>
                 <w:color w:val="000000"/>
@@ -7401,7 +6407,6 @@
               <w:lastRenderedPageBreak/>
               <w:t>Forbes</w:t>
             </w:r>
-            <w:proofErr w:type="spellEnd"/>
           </w:p>
         </w:tc>
         <w:tc>
@@ -7566,14 +6571,12 @@
                 <w:color w:val="000000"/>
               </w:rPr>
             </w:pPr>
-            <w:proofErr w:type="spellStart"/>
             <w:r>
               <w:rPr>
                 <w:color w:val="000000"/>
               </w:rPr>
               <w:t>Mailchimp</w:t>
             </w:r>
-            <w:proofErr w:type="spellEnd"/>
           </w:p>
         </w:tc>
         <w:tc>
@@ -7738,14 +6741,12 @@
                 <w:color w:val="000000"/>
               </w:rPr>
             </w:pPr>
-            <w:proofErr w:type="spellStart"/>
             <w:r>
               <w:rPr>
                 <w:color w:val="000000"/>
               </w:rPr>
               <w:t>Hubspot</w:t>
             </w:r>
-            <w:proofErr w:type="spellEnd"/>
           </w:p>
         </w:tc>
         <w:tc>
@@ -7910,19 +6911,11 @@
                 <w:color w:val="000000"/>
               </w:rPr>
             </w:pPr>
-            <w:proofErr w:type="spellStart"/>
-            <w:r>
-              <w:rPr>
-                <w:color w:val="000000"/>
-              </w:rPr>
-              <w:t>Think</w:t>
-            </w:r>
-            <w:proofErr w:type="spellEnd"/>
-            <w:r>
-              <w:rPr>
-                <w:color w:val="000000"/>
-              </w:rPr>
-              <w:t xml:space="preserve"> with Google</w:t>
+            <w:r>
+              <w:rPr>
+                <w:color w:val="000000"/>
+              </w:rPr>
+              <w:t>Think with Google</w:t>
             </w:r>
           </w:p>
         </w:tc>
@@ -8088,42 +7081,12 @@
                 <w:color w:val="000000"/>
               </w:rPr>
             </w:pPr>
-            <w:proofErr w:type="spellStart"/>
-            <w:r>
-              <w:rPr>
-                <w:color w:val="000000"/>
-              </w:rPr>
-              <w:t>Gigs</w:t>
-            </w:r>
-            <w:proofErr w:type="spellEnd"/>
-            <w:r>
-              <w:rPr>
-                <w:color w:val="000000"/>
-              </w:rPr>
-              <w:t xml:space="preserve"> </w:t>
-            </w:r>
-            <w:proofErr w:type="spellStart"/>
-            <w:r>
-              <w:rPr>
-                <w:color w:val="000000"/>
-              </w:rPr>
-              <w:t>Done</w:t>
-            </w:r>
-            <w:proofErr w:type="spellEnd"/>
-            <w:r>
-              <w:rPr>
-                <w:color w:val="000000"/>
-              </w:rPr>
-              <w:t xml:space="preserve"> </w:t>
-            </w:r>
-            <w:proofErr w:type="spellStart"/>
-            <w:r>
-              <w:rPr>
-                <w:color w:val="000000"/>
-              </w:rPr>
-              <w:t>Right</w:t>
-            </w:r>
-            <w:proofErr w:type="spellEnd"/>
+            <w:r>
+              <w:rPr>
+                <w:color w:val="000000"/>
+              </w:rPr>
+              <w:t>Gigs Done Right</w:t>
+            </w:r>
           </w:p>
         </w:tc>
         <w:tc>
@@ -8288,14 +7251,12 @@
                 <w:color w:val="000000"/>
               </w:rPr>
             </w:pPr>
-            <w:proofErr w:type="spellStart"/>
             <w:r>
               <w:rPr>
                 <w:color w:val="000000"/>
               </w:rPr>
               <w:t>Hostinger</w:t>
             </w:r>
-            <w:proofErr w:type="spellEnd"/>
           </w:p>
         </w:tc>
         <w:tc>
@@ -8464,16 +7425,8 @@
               <w:rPr>
                 <w:color w:val="000000"/>
               </w:rPr>
-              <w:t>X-</w:t>
-            </w:r>
-            <w:proofErr w:type="spellStart"/>
-            <w:r>
-              <w:rPr>
-                <w:color w:val="000000"/>
-              </w:rPr>
-              <w:t>Cart</w:t>
-            </w:r>
-            <w:proofErr w:type="spellEnd"/>
+              <w:t>X-Cart</w:t>
+            </w:r>
           </w:p>
         </w:tc>
         <w:tc>
@@ -8638,14 +7591,12 @@
                 <w:color w:val="000000"/>
               </w:rPr>
             </w:pPr>
-            <w:proofErr w:type="spellStart"/>
             <w:r>
               <w:rPr>
                 <w:color w:val="000000"/>
               </w:rPr>
               <w:t>Hubspot</w:t>
             </w:r>
-            <w:proofErr w:type="spellEnd"/>
           </w:p>
         </w:tc>
         <w:tc>
@@ -8813,7 +7764,6 @@
                 <w:color w:val="000000"/>
               </w:rPr>
             </w:pPr>
-            <w:proofErr w:type="spellStart"/>
             <w:r>
               <w:rPr>
                 <w:b/>
@@ -8822,7 +7772,6 @@
               </w:rPr>
               <w:t>Пошуковик</w:t>
             </w:r>
-            <w:proofErr w:type="spellEnd"/>
           </w:p>
         </w:tc>
         <w:tc>
@@ -12400,10 +11349,10 @@
           <w:noProof/>
         </w:rPr>
         <w:drawing>
-          <wp:inline distT="0" distB="0" distL="0" distR="0" wp14:anchorId="6D1F57E6" wp14:editId="794D5097">
-            <wp:extent cx="6301740" cy="3518535"/>
-            <wp:effectExtent l="0" t="0" r="3810" b="5715"/>
-            <wp:docPr id="4" name="Рисунок 4"/>
+          <wp:inline distT="0" distB="0" distL="0" distR="0" wp14:anchorId="09F52C52" wp14:editId="6FE2F9DE">
+            <wp:extent cx="6301740" cy="3510915"/>
+            <wp:effectExtent l="0" t="0" r="3810" b="0"/>
+            <wp:docPr id="6" name="Рисунок 6"/>
             <wp:cNvGraphicFramePr>
               <a:graphicFrameLocks xmlns:a="http://schemas.openxmlformats.org/drawingml/2006/main" noChangeAspect="1"/>
             </wp:cNvGraphicFramePr>
@@ -12423,7 +11372,7 @@
                   <pic:spPr>
                     <a:xfrm>
                       <a:off x="0" y="0"/>
-                      <a:ext cx="6301740" cy="3518535"/>
+                      <a:ext cx="6301740" cy="3510915"/>
                     </a:xfrm>
                     <a:prstGeom prst="rect">
                       <a:avLst/>
@@ -12444,55 +11393,114 @@
           <w:lang w:val="en-US"/>
         </w:rPr>
       </w:pPr>
-    </w:p>
-    <w:p>
-      <w:pPr>
-        <w:spacing w:before="0" w:after="0" w:line="360" w:lineRule="auto"/>
-        <w:ind w:firstLine="851"/>
-      </w:pPr>
-    </w:p>
-    <w:p>
-      <w:pPr>
-        <w:spacing w:before="0" w:after="0" w:line="360" w:lineRule="auto"/>
-        <w:ind w:firstLine="851"/>
-      </w:pPr>
-    </w:p>
-    <w:p>
-      <w:pPr>
-        <w:spacing w:before="0" w:after="0" w:line="360" w:lineRule="auto"/>
-        <w:ind w:firstLine="851"/>
-      </w:pPr>
-    </w:p>
-    <w:p>
-      <w:pPr>
-        <w:spacing w:before="0" w:after="0" w:line="360" w:lineRule="auto"/>
-        <w:ind w:firstLine="851"/>
-      </w:pPr>
-    </w:p>
-    <w:p>
-      <w:pPr>
-        <w:pStyle w:val="22"/>
-      </w:pPr>
-      <w:bookmarkStart w:id="5" w:name="_3rdcrjn" w:colFirst="0" w:colLast="0"/>
-      <w:bookmarkEnd w:id="5"/>
-      <w:r>
-        <w:t xml:space="preserve">Висновки </w:t>
-      </w:r>
-    </w:p>
-    <w:p>
-      <w:pPr>
-        <w:spacing w:before="0" w:after="0" w:line="360" w:lineRule="auto"/>
-        <w:ind w:firstLine="851"/>
-      </w:pPr>
-    </w:p>
-    <w:p>
-      <w:pPr>
-        <w:spacing w:before="0" w:after="0" w:line="360" w:lineRule="auto"/>
-        <w:ind w:firstLine="851"/>
+      <w:r>
+        <w:rPr>
+          <w:noProof/>
+        </w:rPr>
+        <w:lastRenderedPageBreak/>
+        <w:drawing>
+          <wp:inline distT="0" distB="0" distL="0" distR="0" wp14:anchorId="62C6C172" wp14:editId="17C7ABBE">
+            <wp:extent cx="6301740" cy="3510915"/>
+            <wp:effectExtent l="0" t="0" r="3810" b="0"/>
+            <wp:docPr id="7" name="Рисунок 7"/>
+            <wp:cNvGraphicFramePr>
+              <a:graphicFrameLocks xmlns:a="http://schemas.openxmlformats.org/drawingml/2006/main" noChangeAspect="1"/>
+            </wp:cNvGraphicFramePr>
+            <a:graphic xmlns:a="http://schemas.openxmlformats.org/drawingml/2006/main">
+              <a:graphicData uri="http://schemas.openxmlformats.org/drawingml/2006/picture">
+                <pic:pic xmlns:pic="http://schemas.openxmlformats.org/drawingml/2006/picture">
+                  <pic:nvPicPr>
+                    <pic:cNvPr id="1" name=""/>
+                    <pic:cNvPicPr/>
+                  </pic:nvPicPr>
+                  <pic:blipFill>
+                    <a:blip r:embed="rId42"/>
+                    <a:stretch>
+                      <a:fillRect/>
+                    </a:stretch>
+                  </pic:blipFill>
+                  <pic:spPr>
+                    <a:xfrm>
+                      <a:off x="0" y="0"/>
+                      <a:ext cx="6301740" cy="3510915"/>
+                    </a:xfrm>
+                    <a:prstGeom prst="rect">
+                      <a:avLst/>
+                    </a:prstGeom>
+                  </pic:spPr>
+                </pic:pic>
+              </a:graphicData>
+            </a:graphic>
+          </wp:inline>
+        </w:drawing>
+      </w:r>
+    </w:p>
+    <w:p>
+      <w:pPr>
+        <w:spacing w:before="0" w:after="0" w:line="360" w:lineRule="auto"/>
+        <w:jc w:val="center"/>
         <w:rPr>
           <w:lang w:val="en-US"/>
         </w:rPr>
       </w:pPr>
+    </w:p>
+    <w:p>
+      <w:pPr>
+        <w:spacing w:before="0" w:after="0" w:line="360" w:lineRule="auto"/>
+        <w:jc w:val="center"/>
+        <w:rPr>
+          <w:lang w:val="en-US"/>
+        </w:rPr>
+      </w:pPr>
+    </w:p>
+    <w:p>
+      <w:pPr>
+        <w:spacing w:before="0" w:after="0" w:line="360" w:lineRule="auto"/>
+        <w:ind w:firstLine="851"/>
+      </w:pPr>
+    </w:p>
+    <w:p>
+      <w:pPr>
+        <w:spacing w:before="0" w:after="0" w:line="360" w:lineRule="auto"/>
+        <w:ind w:firstLine="851"/>
+      </w:pPr>
+    </w:p>
+    <w:p>
+      <w:pPr>
+        <w:spacing w:before="0" w:after="0" w:line="360" w:lineRule="auto"/>
+        <w:ind w:firstLine="851"/>
+      </w:pPr>
+    </w:p>
+    <w:p>
+      <w:pPr>
+        <w:spacing w:before="0" w:after="0" w:line="360" w:lineRule="auto"/>
+        <w:ind w:firstLine="851"/>
+      </w:pPr>
+    </w:p>
+    <w:p>
+      <w:pPr>
+        <w:pStyle w:val="22"/>
+      </w:pPr>
+      <w:bookmarkStart w:id="5" w:name="_3rdcrjn" w:colFirst="0" w:colLast="0"/>
+      <w:bookmarkEnd w:id="5"/>
+      <w:r>
+        <w:t xml:space="preserve">Висновки </w:t>
+      </w:r>
+    </w:p>
+    <w:p>
+      <w:pPr>
+        <w:spacing w:before="0" w:after="0" w:line="360" w:lineRule="auto"/>
+        <w:ind w:firstLine="851"/>
+      </w:pPr>
+    </w:p>
+    <w:p>
+      <w:pPr>
+        <w:spacing w:before="0" w:after="0" w:line="360" w:lineRule="auto"/>
+        <w:ind w:firstLine="851"/>
+        <w:rPr>
+          <w:lang w:val="en-US"/>
+        </w:rPr>
+      </w:pPr>
       <w:r>
         <w:t xml:space="preserve">В цій роботі ми </w:t>
       </w:r>
@@ -12531,7 +11539,11 @@
         <w:ind w:firstLine="851"/>
       </w:pPr>
       <w:r>
-        <w:t>Інтернет-протокол (IP) - це протокол мережевого рівня, який використовується для передачі датаграм між мережами. IP розпізнає формат заголовка пакета, але не аналізує та не піклується про фактичні дані. Він приймає та передає будь-які дані, передані протоколами верхніх рівнів.</w:t>
+        <w:t xml:space="preserve">Інтернет-протокол (IP) - це протокол мережевого рівня, який використовується для передачі датаграм між мережами. IP розпізнає формат </w:t>
+      </w:r>
+      <w:r>
+        <w:lastRenderedPageBreak/>
+        <w:t>заголовка пакета, але не аналізує та не піклується про фактичні дані. Він приймає та передає будь-які дані, передані протоколами верхніх рівнів.</w:t>
       </w:r>
     </w:p>
     <w:p>
@@ -12558,20 +11570,101 @@
         <w:ind w:firstLine="851"/>
       </w:pPr>
       <w:r>
-        <w:t xml:space="preserve">Усі параметри, від швидкості передачі даних і до методів адресації при транспортуванні окремих повідомлень, визначаються і задаються протоколами, </w:t>
-      </w:r>
+        <w:t>Усі параметри, від швидкості передачі даних і до методів адресації при транспортуванні окремих повідомлень, визначаються і задаються протоколами, що використовуються в даній конкретній мережі. Інтернет-провайдери забезпечують доступ до глобальної мережі Інтернет та обслуговують програми-сервери, які забезпечують доступ до Інтернету.</w:t>
+      </w:r>
+    </w:p>
+    <w:p>
+      <w:pPr>
+        <w:spacing w:before="0" w:after="0" w:line="360" w:lineRule="auto"/>
+        <w:ind w:firstLine="851"/>
+      </w:pPr>
+      <w:r>
+        <w:t>Отже, Інтернет-протокол (IP) - це протокол мережевого рівня, який використовується для передачі датаграм між мережами. TCP/IP - це основний протокол Інтернету, який визначає обмін даними між різними програмами. TCP/IP складається з двох протоколів: Transmission Control Protocol (TCP) та Internet Protocol (IP). TCP забезпечує надійну передачу даних, контролює цілісність даних та відновлює втрачені пакети. Інтернет-провайдери забезпечують доступ до глобальної мережі Інтернет та обслуговують програми-сервери, які забезпечують доступ до Інтернету.</w:t>
+      </w:r>
+    </w:p>
+    <w:p>
+      <w:pPr>
+        <w:spacing w:before="0" w:after="0" w:line="360" w:lineRule="auto"/>
+        <w:ind w:firstLine="851"/>
+      </w:pPr>
+    </w:p>
+    <w:p>
+      <w:pPr>
+        <w:pStyle w:val="22"/>
+      </w:pPr>
+      <w:r>
+        <w:t xml:space="preserve">3.5.2 Що таке пошукова система, пошуковий робот? Наведіть приклади. </w:t>
+      </w:r>
+    </w:p>
+    <w:p>
+      <w:pPr>
+        <w:spacing w:before="0" w:after="0" w:line="360" w:lineRule="auto"/>
+        <w:ind w:firstLine="851"/>
+      </w:pPr>
+    </w:p>
+    <w:p>
+      <w:pPr>
+        <w:spacing w:before="0" w:after="0" w:line="360" w:lineRule="auto"/>
+        <w:ind w:firstLine="851"/>
+      </w:pPr>
       <w:r>
         <w:lastRenderedPageBreak/>
-        <w:t>що використовуються в даній конкретній мережі. Інтернет-провайдери забезпечують доступ до глобальної мережі Інтернет та обслуговують програми-сервери, які забезпечують доступ до Інтернету.</w:t>
-      </w:r>
-    </w:p>
-    <w:p>
-      <w:pPr>
-        <w:spacing w:before="0" w:after="0" w:line="360" w:lineRule="auto"/>
-        <w:ind w:firstLine="851"/>
-      </w:pPr>
-      <w:r>
-        <w:t>Отже, Інтернет-протокол (IP) - це протокол мережевого рівня, який використовується для передачі датаграм між мережами. TCP/IP - це основний протокол Інтернету, який визначає обмін даними між різними програмами. TCP/IP складається з двох протоколів: Transmission Control Protocol (TCP) та Internet Protocol (IP). TCP забезпечує надійну передачу даних, контролює цілісність даних та відновлює втрачені пакети. Інтернет-провайдери забезпечують доступ до глобальної мережі Інтернет та обслуговують програми-сервери, які забезпечують доступ до Інтернету.</w:t>
+        <w:t>Пошукова система - це онлайн-служба, що надає можливість пошуку інформації в Інтернеті. Програмною частиною пошукової системи є пошукова машина, яка забезпечує функціональність пошукової системи. Пошукові системи призначені для постійного перегляду всіх сторінок, що є в мережі, які в будь-який момент можуть дати відповідь на запитання.</w:t>
+      </w:r>
+    </w:p>
+    <w:p>
+      <w:pPr>
+        <w:spacing w:before="0" w:after="0" w:line="360" w:lineRule="auto"/>
+        <w:ind w:firstLine="851"/>
+      </w:pPr>
+      <w:r>
+        <w:t>Більшість пошукових систем шукають інформацію на сайтах Інтернету, але існують також системи, здатні шукати файли на ftp-серверах, товари в інтернет-магазинах, а також інформацію в групах новин Usenet. Інформацію зручно шукати за пошуковим (ключовим) словом або фразою.</w:t>
+      </w:r>
+    </w:p>
+    <w:p>
+      <w:pPr>
+        <w:spacing w:before="0" w:after="0" w:line="360" w:lineRule="auto"/>
+        <w:ind w:firstLine="851"/>
+      </w:pPr>
+      <w:r>
+        <w:t>Найбільш популярною пошуковою системою в світі є Google, яка складає більше ніж 90% частки серед всіх пошукових систем по всьому світу. Інші популярні пошукові системи включають Bing, Yahoo!, Baidu, Ask.com, WolframAlpha, Swisscows, та інші. Кожна з цих пошукових систем має свої особливості та функціонал, який робить їх унікальними. Наприклад, WolframAlpha групує всю знайдену інформацію в звіт, що робить його корисним для студентів та школярів, а Swisscows гарантує анонімність та благодійність.</w:t>
+      </w:r>
+    </w:p>
+    <w:p>
+      <w:pPr>
+        <w:spacing w:before="0" w:after="0" w:line="360" w:lineRule="auto"/>
+        <w:ind w:firstLine="851"/>
+      </w:pPr>
+    </w:p>
+    <w:p>
+      <w:pPr>
+        <w:spacing w:before="0" w:after="0" w:line="360" w:lineRule="auto"/>
+        <w:ind w:firstLine="851"/>
+      </w:pPr>
+      <w:r>
+        <w:t>Пошуковий робот (web crawler, web spider) - це програма, яка є складовою частиною пошукової системи та призначена для перегляду сторінок Інтернету з метою введення інформації про них до бази даних. Пошукові роботи здійснюють загальний пошук інформації в Інтернеті, повідомляють про зміст знайденого документа, індексують його і добувають підсумкову інформацію. Вони також переглядають заголовки, деякі посилання і відправляють проіндексовану інформацію до бази даних пошукового механізму.</w:t>
+      </w:r>
+    </w:p>
+    <w:p>
+      <w:pPr>
+        <w:spacing w:before="0" w:after="0" w:line="360" w:lineRule="auto"/>
+        <w:ind w:firstLine="851"/>
+      </w:pPr>
+      <w:r>
+        <w:t xml:space="preserve">Пошуковий робот є найважливішим елементом пошукової системи, завданням якого є збір нових даних про сайти та їх оновлення. Пошуковий робот діє приблизно так, як і браузерна програма - зчитує інформацію з веб-сторінок. Його завдання полягає в скануванні сторінок та збереженні розміщеної на них інформації в базу даних пошукової системи, після чого робот переходить за </w:t>
+      </w:r>
+      <w:r>
+        <w:lastRenderedPageBreak/>
+        <w:t>посиланнями на інші сторінки. Кожна пошукова система має свої пошукові боти, які можуть ділитися на роботів, розділених за призначенням.</w:t>
+      </w:r>
+    </w:p>
+    <w:p>
+      <w:pPr>
+        <w:spacing w:before="0" w:after="0" w:line="360" w:lineRule="auto"/>
+        <w:ind w:firstLine="851"/>
+      </w:pPr>
+      <w:r>
+        <w:t>Прикладами пошукових роботів є Googlebot, Bingbot, Yahoo! Slurp, Baiduspider, та багато інших.</w:t>
       </w:r>
     </w:p>
     <w:p>
@@ -12585,77 +11678,79 @@
         <w:pStyle w:val="22"/>
       </w:pPr>
       <w:r>
-        <w:t xml:space="preserve">3.5.2 Що таке пошукова система, пошуковий робот? Наведіть приклади. </w:t>
-      </w:r>
-    </w:p>
-    <w:p>
-      <w:pPr>
-        <w:spacing w:before="0" w:after="0" w:line="360" w:lineRule="auto"/>
-        <w:ind w:firstLine="851"/>
-      </w:pPr>
-    </w:p>
-    <w:p>
-      <w:pPr>
-        <w:spacing w:before="0" w:after="0" w:line="360" w:lineRule="auto"/>
-        <w:ind w:firstLine="851"/>
-      </w:pPr>
-      <w:r>
-        <w:t>Пошукова система - це онлайн-служба, що надає можливість пошуку інформації в Інтернеті. Програмною частиною пошукової системи є пошукова машина, яка забезпечує функціональність пошукової системи. Пошукові системи призначені для постійного перегляду всіх сторінок, що є в мережі, які в будь-який момент можуть дати відповідь на запитання.</w:t>
-      </w:r>
-    </w:p>
-    <w:p>
-      <w:pPr>
-        <w:spacing w:before="0" w:after="0" w:line="360" w:lineRule="auto"/>
-        <w:ind w:firstLine="851"/>
-      </w:pPr>
-      <w:r>
-        <w:t>Більшість пошукових систем шукають інформацію на сайтах Інтернету, але існують також системи, здатні шукати файли на ftp-серверах, товари в інтернет-магазинах, а також інформацію в групах новин Usenet. Інформацію зручно шукати за пошуковим (ключовим) словом або фразою.</w:t>
-      </w:r>
-    </w:p>
-    <w:p>
-      <w:pPr>
-        <w:spacing w:before="0" w:after="0" w:line="360" w:lineRule="auto"/>
-        <w:ind w:firstLine="851"/>
-      </w:pPr>
-      <w:r>
-        <w:t xml:space="preserve">Найбільш популярною пошуковою системою в світі є Google, яка складає більше ніж 90% частки серед всіх пошукових систем по всьому світу. Інші популярні пошукові системи включають Bing, Yahoo!, Baidu, Ask.com, WolframAlpha, Swisscows, та інші. Кожна з цих пошукових систем має свої особливості та функціонал, який робить їх унікальними. Наприклад, </w:t>
-      </w:r>
+        <w:t xml:space="preserve">3.5.3 Що таке індексування сайту? </w:t>
+      </w:r>
+    </w:p>
+    <w:p>
+      <w:pPr>
+        <w:spacing w:before="0" w:after="0" w:line="360" w:lineRule="auto"/>
+        <w:ind w:firstLine="851"/>
+      </w:pPr>
+    </w:p>
+    <w:p>
+      <w:pPr>
+        <w:spacing w:before="0" w:after="0" w:line="360" w:lineRule="auto"/>
+        <w:ind w:firstLine="851"/>
+      </w:pPr>
+      <w:r>
+        <w:t>Індексація сайту - це процес, за яким роботи пошукових систем сканують сторінки сайту, аналізують та реєструють їх дані у базі даних пошукової системи. Інформація про сайт та сторінки сайту, такі як посилання, зображення, тексти, відео та інше, заносяться у бази даних пошукових систем і стає доступною для користувачів пошукових сервісів. Індексація сторінок важлива в SEO просуванні сайту.</w:t>
+      </w:r>
+    </w:p>
+    <w:p>
+      <w:pPr>
+        <w:spacing w:before="0" w:after="0" w:line="360" w:lineRule="auto"/>
+        <w:ind w:firstLine="851"/>
+      </w:pPr>
+      <w:r>
+        <w:t>Індексація сайту відбувається у два етапи: сканування та індексування. Сканування - це відправка бота на аналізований сайт, тоді як індексування - це завантаження, обробка та збір даних для включення їх до індексу пошукової системи. Після індексації сторінки зберігаються до пошукового індексу, тобто бази даних, в якій система шукає результати, які відповідають запитам користувачів.</w:t>
+      </w:r>
+    </w:p>
+    <w:p>
+      <w:pPr>
+        <w:spacing w:before="0" w:after="0" w:line="360" w:lineRule="auto"/>
+        <w:ind w:firstLine="851"/>
+      </w:pPr>
+      <w:r>
+        <w:t>Індексацію сайту можна перевірити за допомогою спеціальних форм пошукових систем. Щоб дізнатись, чи сторінка проіндексована, і чи вона в принципі може бути проіндексована, можна використовувати Google Search Console. Якщо сторінки сайту не проіндексовані, то можна використовувати різні методи, такі як додавання сайту до спеціалізованих форм пошукових систем, використання файлів robots.txt та sitemap.xml, видалення URL через спеціальні плагіни та інші.</w:t>
+      </w:r>
+    </w:p>
+    <w:p>
+      <w:pPr>
+        <w:spacing w:before="0" w:after="0" w:line="360" w:lineRule="auto"/>
+        <w:ind w:firstLine="851"/>
+      </w:pPr>
+    </w:p>
+    <w:p>
+      <w:pPr>
+        <w:pStyle w:val="22"/>
+      </w:pPr>
+      <w:r>
+        <w:t xml:space="preserve">3.5.4 Поясніть значення термінів «запит» та «ключове слово». </w:t>
+      </w:r>
+    </w:p>
+    <w:p>
+      <w:pPr>
+        <w:spacing w:before="0" w:after="0" w:line="360" w:lineRule="auto"/>
+        <w:ind w:firstLine="851"/>
+      </w:pPr>
+    </w:p>
+    <w:p>
+      <w:pPr>
+        <w:spacing w:before="0" w:after="0" w:line="360" w:lineRule="auto"/>
+        <w:ind w:firstLine="851"/>
+      </w:pPr>
       <w:r>
         <w:lastRenderedPageBreak/>
-        <w:t>WolframAlpha групує всю знайдену інформацію в звіт, що робить його корисним для студентів та школярів, а Swisscows гарантує анонімність та благодійність.</w:t>
-      </w:r>
-    </w:p>
-    <w:p>
-      <w:pPr>
-        <w:spacing w:before="0" w:after="0" w:line="360" w:lineRule="auto"/>
-        <w:ind w:firstLine="851"/>
-      </w:pPr>
-    </w:p>
-    <w:p>
-      <w:pPr>
-        <w:spacing w:before="0" w:after="0" w:line="360" w:lineRule="auto"/>
-        <w:ind w:firstLine="851"/>
-      </w:pPr>
-      <w:r>
-        <w:t>Пошуковий робот (web crawler, web spider) - це програма, яка є складовою частиною пошукової системи та призначена для перегляду сторінок Інтернету з метою введення інформації про них до бази даних. Пошукові роботи здійснюють загальний пошук інформації в Інтернеті, повідомляють про зміст знайденого документа, індексують його і добувають підсумкову інформацію. Вони також переглядають заголовки, деякі посилання і відправляють проіндексовану інформацію до бази даних пошукового механізму.</w:t>
-      </w:r>
-    </w:p>
-    <w:p>
-      <w:pPr>
-        <w:spacing w:before="0" w:after="0" w:line="360" w:lineRule="auto"/>
-        <w:ind w:firstLine="851"/>
-      </w:pPr>
-      <w:r>
-        <w:t>Пошуковий робот є найважливішим елементом пошукової системи, завданням якого є збір нових даних про сайти та їх оновлення. Пошуковий робот діє приблизно так, як і браузерна програма - зчитує інформацію з веб-сторінок. Його завдання полягає в скануванні сторінок та збереженні розміщеної на них інформації в базу даних пошукової системи, після чого робот переходить за посиланнями на інші сторінки. Кожна пошукова система має свої пошукові боти, які можуть ділитися на роботів, розділених за призначенням.</w:t>
-      </w:r>
-    </w:p>
-    <w:p>
-      <w:pPr>
-        <w:spacing w:before="0" w:after="0" w:line="360" w:lineRule="auto"/>
-        <w:ind w:firstLine="851"/>
-      </w:pPr>
-      <w:r>
-        <w:t>Прикладами пошукових роботів є Googlebot, Bingbot, Yahoo! Slurp, Baiduspider, та багато інших.</w:t>
+        <w:t>Ключове слово - це слово або фраза, яку використовують для пошуку інформації в базі даних або в Інтернеті. Воно відображає інформацію, яку потрібно знайти. Ключове слово може бути одним словом або фразою, яка складається з кількох слів.</w:t>
+      </w:r>
+    </w:p>
+    <w:p>
+      <w:pPr>
+        <w:spacing w:before="0" w:after="0" w:line="360" w:lineRule="auto"/>
+        <w:ind w:firstLine="851"/>
+      </w:pPr>
+      <w:r>
+        <w:t>Запит - це набір ключових слів, за якими здійснюють пошук і відбір інформації в базі даних або в Інтернеті. Запит може містити одне або кілька ключових слів, а також оператори, які допомагають здійснювати більш точний пошук. Запит дозволяє знайти інформацію, яка відповідає певним критеріям, вказаним у запиті.</w:t>
       </w:r>
     </w:p>
     <w:p>
@@ -12669,122 +11764,39 @@
         <w:pStyle w:val="22"/>
       </w:pPr>
       <w:r>
-        <w:t xml:space="preserve">3.5.3 Що таке індексування сайту? </w:t>
-      </w:r>
-    </w:p>
-    <w:p>
-      <w:pPr>
-        <w:spacing w:before="0" w:after="0" w:line="360" w:lineRule="auto"/>
-        <w:ind w:firstLine="851"/>
-      </w:pPr>
-    </w:p>
-    <w:p>
-      <w:pPr>
-        <w:spacing w:before="0" w:after="0" w:line="360" w:lineRule="auto"/>
-        <w:ind w:firstLine="851"/>
-      </w:pPr>
-      <w:r>
-        <w:t>Індексація сайту - це процес, за яким роботи пошукових систем сканують сторінки сайту, аналізують та реєструють їх дані у базі даних пошукової системи. Інформація про сайт та сторінки сайту, такі як посилання, зображення, тексти, відео та інше, заносяться у бази даних пошукових систем і стає доступною для користувачів пошукових сервісів. Індексація сторінок важлива в SEO просуванні сайту.</w:t>
-      </w:r>
-    </w:p>
-    <w:p>
-      <w:pPr>
-        <w:spacing w:before="0" w:after="0" w:line="360" w:lineRule="auto"/>
-        <w:ind w:firstLine="851"/>
-      </w:pPr>
+        <w:t>3.5.5 Наведіть  основні  оператори,  що  використовуються у пошукових запитах.</w:t>
+      </w:r>
+    </w:p>
+    <w:p>
+      <w:pPr>
+        <w:spacing w:before="0" w:after="0" w:line="360" w:lineRule="auto"/>
+        <w:ind w:firstLine="851"/>
+      </w:pPr>
+    </w:p>
+    <w:p>
+      <w:pPr>
+        <w:spacing w:before="0" w:after="0" w:line="360" w:lineRule="auto"/>
+        <w:ind w:firstLine="851"/>
+      </w:pPr>
+      <w:r>
+        <w:t>Пошукові оператори - це спеціальні символи або команди, які допомагають уточнити пошуковий запит і отримати більш точні результати. Основні пошукові оператори Google включають такі команди: site:, intitle:, inurl:, filetype:, related:, cache:, allinanchor:, allintext:, allintitle:, allinurl:, OR, AND, " ", -, #.</w:t>
+      </w:r>
+    </w:p>
+    <w:p>
+      <w:pPr>
+        <w:spacing w:before="0" w:after="0" w:line="360" w:lineRule="auto"/>
+        <w:ind w:firstLine="851"/>
+      </w:pPr>
+      <w:r>
+        <w:t xml:space="preserve">Команда site: дозволяє обмежити пошук результатами тільки з зазначеного сайту. Команда intitle: шукає сторінки, у заголовках яких міститься вказаний текст. Команда inurl: шукає сторінки, у URL яких міститься вказаний текст. Команда filetype: дозволяє шукати файли певного типу. Команда related: шукає сторінки, пов'язані з вказаним сайтом. Команда cache: дозволяє переглянути кеш-версію сторінки. Команда allinanchor: шукає сторінки, на які посилаються інші сторінки з вказаним текстом як якірним текстом. Команда allintext: шукає сторінки, на яких міститься вказаний текст. Команда allintitle: шукає сторінки, у заголовках яких міститься вказаний текст. Команда allinurl: шукає сторінки, у URL яких міститься вказаний текст. Команда OR рівнозначна пошуку з "або". Команда AND дозволяє шукати сторінки, на яких містяться обидва вказані слова. </w:t>
+      </w:r>
       <w:r>
         <w:lastRenderedPageBreak/>
-        <w:t>Індексація сайту відбувається у два етапи: сканування та індексування. Сканування - це відправка бота на аналізований сайт, тоді як індексування - це завантаження, обробка та збір даних для включення їх до індексу пошукової системи. Після індексації сторінки зберігаються до пошукового індексу, тобто бази даних, в якій система шукає результати, які відповідають запитам користувачів.</w:t>
-      </w:r>
-    </w:p>
-    <w:p>
-      <w:pPr>
-        <w:spacing w:before="0" w:after="0" w:line="360" w:lineRule="auto"/>
-        <w:ind w:firstLine="851"/>
-      </w:pPr>
-      <w:r>
-        <w:t>Індексацію сайту можна перевірити за допомогою спеціальних форм пошукових систем. Щоб дізнатись, чи сторінка проіндексована, і чи вона в принципі може бути проіндексована, можна використовувати Google Search Console. Якщо сторінки сайту не проіндексовані, то можна використовувати різні методи, такі як додавання сайту до спеціалізованих форм пошукових систем, використання файлів robots.txt та sitemap.xml, видалення URL через спеціальні плагіни та інші.</w:t>
-      </w:r>
-    </w:p>
-    <w:p>
-      <w:pPr>
-        <w:spacing w:before="0" w:after="0" w:line="360" w:lineRule="auto"/>
-        <w:ind w:firstLine="851"/>
-      </w:pPr>
-    </w:p>
-    <w:p>
-      <w:pPr>
-        <w:pStyle w:val="22"/>
-      </w:pPr>
-      <w:r>
-        <w:t xml:space="preserve">3.5.4 Поясніть значення термінів «запит» та «ключове слово». </w:t>
-      </w:r>
-    </w:p>
-    <w:p>
-      <w:pPr>
-        <w:spacing w:before="0" w:after="0" w:line="360" w:lineRule="auto"/>
-        <w:ind w:firstLine="851"/>
-      </w:pPr>
-    </w:p>
-    <w:p>
-      <w:pPr>
-        <w:spacing w:before="0" w:after="0" w:line="360" w:lineRule="auto"/>
-        <w:ind w:firstLine="851"/>
-      </w:pPr>
-      <w:r>
-        <w:t>Ключове слово - це слово або фраза, яку використовують для пошуку інформації в базі даних або в Інтернеті. Воно відображає інформацію, яку потрібно знайти. Ключове слово може бути одним словом або фразою, яка складається з кількох слів.</w:t>
-      </w:r>
-    </w:p>
-    <w:p>
-      <w:pPr>
-        <w:spacing w:before="0" w:after="0" w:line="360" w:lineRule="auto"/>
-        <w:ind w:firstLine="851"/>
-      </w:pPr>
-      <w:r>
-        <w:t>Запит - це набір ключових слів, за якими здійснюють пошук і відбір інформації в базі даних або в Інтернеті. Запит може містити одне або кілька ключових слів, а також оператори, які допомагають здійснювати більш точний пошук. Запит дозволяє знайти інформацію, яка відповідає певним критеріям, вказаним у запиті.</w:t>
-      </w:r>
-    </w:p>
-    <w:p>
-      <w:pPr>
-        <w:spacing w:before="0" w:after="0" w:line="360" w:lineRule="auto"/>
-        <w:ind w:firstLine="851"/>
-      </w:pPr>
-    </w:p>
-    <w:p>
-      <w:pPr>
-        <w:pStyle w:val="22"/>
-      </w:pPr>
-      <w:r>
-        <w:t>3.5.5 Наведіть  основні  оператори,  що  використовуються у пошукових запитах.</w:t>
-      </w:r>
-    </w:p>
-    <w:p>
-      <w:pPr>
-        <w:spacing w:before="0" w:after="0" w:line="360" w:lineRule="auto"/>
-        <w:ind w:firstLine="851"/>
-      </w:pPr>
-    </w:p>
-    <w:p>
-      <w:pPr>
-        <w:spacing w:before="0" w:after="0" w:line="360" w:lineRule="auto"/>
-        <w:ind w:firstLine="851"/>
-      </w:pPr>
-      <w:r>
-        <w:lastRenderedPageBreak/>
-        <w:t>Пошукові оператори - це спеціальні символи або команди, які допомагають уточнити пошуковий запит і отримати більш точні результати. Основні пошукові оператори Google включають такі команди: site:, intitle:, inurl:, filetype:, related:, cache:, allinanchor:, allintext:, allintitle:, allinurl:, OR, AND, " ", -, #.</w:t>
-      </w:r>
-    </w:p>
-    <w:p>
-      <w:pPr>
-        <w:spacing w:before="0" w:after="0" w:line="360" w:lineRule="auto"/>
-        <w:ind w:firstLine="851"/>
-      </w:pPr>
-      <w:r>
-        <w:t>Команда site: дозволяє обмежити пошук результатами тільки з зазначеного сайту. Команда intitle: шукає сторінки, у заголовках яких міститься вказаний текст. Команда inurl: шукає сторінки, у URL яких міститься вказаний текст. Команда filetype: дозволяє шукати файли певного типу. Команда related: шукає сторінки, пов'язані з вказаним сайтом. Команда cache: дозволяє переглянути кеш-версію сторінки. Команда allinanchor: шукає сторінки, на які посилаються інші сторінки з вказаним текстом як якірним текстом. Команда allintext: шукає сторінки, на яких міститься вказаний текст. Команда allintitle: шукає сторінки, у заголовках яких міститься вказаний текст. Команда allinurl: шукає сторінки, у URL яких міститься вказаний текст. Команда OR рівнозначна пошуку з "або". Команда AND дозволяє шукати сторінки, на яких містяться обидва вказані слова. Команда " " дозволяє шукати фразу в точному порядку. Команда - виключає слово з пошукового запиту. Команда # дозволяє шукати з певним ніком або хештегом.</w:t>
+        <w:t>Команда " " дозволяє шукати фразу в точному порядку. Команда - виключає слово з пошукового запиту. Команда # дозволяє шукати з певним ніком або хештегом.</w:t>
       </w:r>
     </w:p>
     <w:sectPr>
-      <w:headerReference w:type="default" r:id="rId42"/>
+      <w:headerReference w:type="default" r:id="rId43"/>
       <w:pgSz w:w="11909" w:h="16834"/>
       <w:pgMar w:top="1134" w:right="567" w:bottom="1134" w:left="1418" w:header="720" w:footer="720" w:gutter="0"/>
       <w:pgNumType w:start="1"/>

</xml_diff>

<commit_message>
🌿: Tuesday, May 9, 2023 at 7:10:05 PM Eastern European Summer Time
</commit_message>
<xml_diff>
--- a/year1-term2/SS/lb3/звіт.docx
+++ b/year1-term2/SS/lb3/звіт.docx
@@ -887,7 +887,23 @@
         <w:ind w:firstLine="851"/>
       </w:pPr>
       <w:r>
-        <w:t>Адріан Люксі. "Етика алгоритмів: Огляд літератури" [текст] / Адріан Люксі - Лілль: Асоціація обчислювальної техніки, 2021. - 12 сторінок.</w:t>
+        <w:t xml:space="preserve">Адріан </w:t>
+      </w:r>
+      <w:proofErr w:type="spellStart"/>
+      <w:r>
+        <w:t>Люксі</w:t>
+      </w:r>
+      <w:proofErr w:type="spellEnd"/>
+      <w:r>
+        <w:t xml:space="preserve">. "Етика алгоритмів: Огляд літератури" [текст] / Адріан </w:t>
+      </w:r>
+      <w:proofErr w:type="spellStart"/>
+      <w:r>
+        <w:t>Люксі</w:t>
+      </w:r>
+      <w:proofErr w:type="spellEnd"/>
+      <w:r>
+        <w:t xml:space="preserve"> - Лілль: Асоціація обчислювальної техніки, 2021. - 12 сторінок.</w:t>
       </w:r>
     </w:p>
     <w:p>
@@ -904,8 +920,37 @@
         <w:spacing w:before="0" w:after="0" w:line="360" w:lineRule="auto"/>
         <w:ind w:firstLine="851"/>
       </w:pPr>
-      <w:r>
-        <w:t xml:space="preserve">Брукс, Р. Д. Розуміння брандмауерів: Моделі атак та аналітичні підходи [Текст] / Роберт Д. Брукс та Х'ю П. Робінсон. - Hershey, PA: IGI Global, 2020. - 351 сторінок. </w:t>
+      <w:proofErr w:type="spellStart"/>
+      <w:r>
+        <w:t>Брукс</w:t>
+      </w:r>
+      <w:proofErr w:type="spellEnd"/>
+      <w:r>
+        <w:t xml:space="preserve">, Р. Д. Розуміння брандмауерів: Моделі атак та аналітичні підходи [Текст] / Роберт Д. </w:t>
+      </w:r>
+      <w:proofErr w:type="spellStart"/>
+      <w:r>
+        <w:t>Брукс</w:t>
+      </w:r>
+      <w:proofErr w:type="spellEnd"/>
+      <w:r>
+        <w:t xml:space="preserve"> та </w:t>
+      </w:r>
+      <w:proofErr w:type="spellStart"/>
+      <w:r>
+        <w:t>Х'ю</w:t>
+      </w:r>
+      <w:proofErr w:type="spellEnd"/>
+      <w:r>
+        <w:t xml:space="preserve"> П. Робінсон. - </w:t>
+      </w:r>
+      <w:proofErr w:type="spellStart"/>
+      <w:r>
+        <w:t>Hershey</w:t>
+      </w:r>
+      <w:proofErr w:type="spellEnd"/>
+      <w:r>
+        <w:t xml:space="preserve">, PA: IGI Global, 2020. - 351 сторінок. </w:t>
       </w:r>
     </w:p>
     <w:p>
@@ -923,7 +968,39 @@
         <w:ind w:firstLine="851"/>
       </w:pPr>
       <w:r>
-        <w:t>Ендрю Вотерман та ін. "Керівництво з набору інструкцій RISC-V, том II: Привілейована архітектура" [текст] / Ендрю Вотерман та ін. - Берклі, Каліфорнія: RISC-V Foundation, 2019. - 96 сторінок.</w:t>
+        <w:t xml:space="preserve">Ендрю </w:t>
+      </w:r>
+      <w:proofErr w:type="spellStart"/>
+      <w:r>
+        <w:t>Вотерман</w:t>
+      </w:r>
+      <w:proofErr w:type="spellEnd"/>
+      <w:r>
+        <w:t xml:space="preserve"> та ін. "Керівництво з набору інструкцій RISC-V, том II: Привілейована архітектура" [текст] / Ендрю </w:t>
+      </w:r>
+      <w:proofErr w:type="spellStart"/>
+      <w:r>
+        <w:t>Вотерман</w:t>
+      </w:r>
+      <w:proofErr w:type="spellEnd"/>
+      <w:r>
+        <w:t xml:space="preserve"> та ін. - </w:t>
+      </w:r>
+      <w:proofErr w:type="spellStart"/>
+      <w:r>
+        <w:t>Берклі</w:t>
+      </w:r>
+      <w:proofErr w:type="spellEnd"/>
+      <w:r>
+        <w:t xml:space="preserve">, Каліфорнія: RISC-V </w:t>
+      </w:r>
+      <w:proofErr w:type="spellStart"/>
+      <w:r>
+        <w:t>Foundation</w:t>
+      </w:r>
+      <w:proofErr w:type="spellEnd"/>
+      <w:r>
+        <w:t>, 2019. - 96 сторінок.</w:t>
       </w:r>
     </w:p>
     <w:p>
@@ -940,8 +1017,85 @@
         <w:spacing w:before="0" w:after="0" w:line="360" w:lineRule="auto"/>
         <w:ind w:firstLine="851"/>
       </w:pPr>
-      <w:r>
-        <w:t>Джинхан Кім, Джегван Пак, Юнкі Сонг та Сунхун Кім. "Виявлення помилок SQL у додатках баз даних за допомогою відповідей на запитання природною мовою" [текст] / Джинхан Кім, Джегван Пак, Юнкі Сонг та Сунгун Кім. - Нью-Йорк: Асоціація обчислювальної техніки, 2021. - 14 сторінок.</w:t>
+      <w:proofErr w:type="spellStart"/>
+      <w:r>
+        <w:t>Джинхан</w:t>
+      </w:r>
+      <w:proofErr w:type="spellEnd"/>
+      <w:r>
+        <w:t xml:space="preserve"> Кім, </w:t>
+      </w:r>
+      <w:proofErr w:type="spellStart"/>
+      <w:r>
+        <w:t>Джегван</w:t>
+      </w:r>
+      <w:proofErr w:type="spellEnd"/>
+      <w:r>
+        <w:t xml:space="preserve"> Пак, </w:t>
+      </w:r>
+      <w:proofErr w:type="spellStart"/>
+      <w:r>
+        <w:t>Юнкі</w:t>
+      </w:r>
+      <w:proofErr w:type="spellEnd"/>
+      <w:r>
+        <w:t xml:space="preserve"> </w:t>
+      </w:r>
+      <w:proofErr w:type="spellStart"/>
+      <w:r>
+        <w:t>Сонг</w:t>
+      </w:r>
+      <w:proofErr w:type="spellEnd"/>
+      <w:r>
+        <w:t xml:space="preserve"> та </w:t>
+      </w:r>
+      <w:proofErr w:type="spellStart"/>
+      <w:r>
+        <w:t>Сунхун</w:t>
+      </w:r>
+      <w:proofErr w:type="spellEnd"/>
+      <w:r>
+        <w:t xml:space="preserve"> Кім. "Виявлення помилок SQL у додатках баз даних за допомогою відповідей на запитання природною мовою" [текст] / </w:t>
+      </w:r>
+      <w:proofErr w:type="spellStart"/>
+      <w:r>
+        <w:t>Джинхан</w:t>
+      </w:r>
+      <w:proofErr w:type="spellEnd"/>
+      <w:r>
+        <w:t xml:space="preserve"> Кім, </w:t>
+      </w:r>
+      <w:proofErr w:type="spellStart"/>
+      <w:r>
+        <w:t>Джегван</w:t>
+      </w:r>
+      <w:proofErr w:type="spellEnd"/>
+      <w:r>
+        <w:t xml:space="preserve"> Пак, </w:t>
+      </w:r>
+      <w:proofErr w:type="spellStart"/>
+      <w:r>
+        <w:t>Юнкі</w:t>
+      </w:r>
+      <w:proofErr w:type="spellEnd"/>
+      <w:r>
+        <w:t xml:space="preserve"> </w:t>
+      </w:r>
+      <w:proofErr w:type="spellStart"/>
+      <w:r>
+        <w:t>Сонг</w:t>
+      </w:r>
+      <w:proofErr w:type="spellEnd"/>
+      <w:r>
+        <w:t xml:space="preserve"> та </w:t>
+      </w:r>
+      <w:proofErr w:type="spellStart"/>
+      <w:r>
+        <w:t>Сунгун</w:t>
+      </w:r>
+      <w:proofErr w:type="spellEnd"/>
+      <w:r>
+        <w:t xml:space="preserve"> Кім. - Нью-Йорк: Асоціація обчислювальної техніки, 2021. - 14 сторінок.</w:t>
       </w:r>
     </w:p>
     <w:p>
@@ -959,13 +1113,29 @@
         <w:ind w:firstLine="851"/>
       </w:pPr>
       <w:r>
-        <w:t>Френк МакШеррі. "Іржа та майбутнє системного програмування". [</w:t>
+        <w:t xml:space="preserve">Френк </w:t>
+      </w:r>
+      <w:proofErr w:type="spellStart"/>
+      <w:r>
+        <w:t>МакШеррі</w:t>
+      </w:r>
+      <w:proofErr w:type="spellEnd"/>
+      <w:r>
+        <w:t>. "Іржа та майбутнє системного програмування". [</w:t>
       </w:r>
       <w:r>
         <w:t>текст</w:t>
       </w:r>
       <w:r>
-        <w:t>] / Френк МакШеррі. - Нью-Йорк, штат Нью-Йорк: Асоціація обчислювальної техніки, 2018. - 3 сторінки.</w:t>
+        <w:t xml:space="preserve">] / Френк </w:t>
+      </w:r>
+      <w:proofErr w:type="spellStart"/>
+      <w:r>
+        <w:t>МакШеррі</w:t>
+      </w:r>
+      <w:proofErr w:type="spellEnd"/>
+      <w:r>
+        <w:t>. - Нью-Йорк, штат Нью-Йорк: Асоціація обчислювальної техніки, 2018. - 3 сторінки.</w:t>
       </w:r>
     </w:p>
     <w:p>
@@ -983,8 +1153,37 @@
         <w:spacing w:before="0" w:after="0" w:line="360" w:lineRule="auto"/>
         <w:ind w:firstLine="851"/>
       </w:pPr>
-      <w:r>
-        <w:t>Ральф Хінце. Масштабований підхід до функціонального програмування з лінійними типами [текст] / Ральф Гінце. - Нью-Йорк: Асоціація обчислювальної техніки, 2018. - 13 сторінок.</w:t>
+      <w:proofErr w:type="spellStart"/>
+      <w:r>
+        <w:t>Ральф</w:t>
+      </w:r>
+      <w:proofErr w:type="spellEnd"/>
+      <w:r>
+        <w:t xml:space="preserve"> </w:t>
+      </w:r>
+      <w:proofErr w:type="spellStart"/>
+      <w:r>
+        <w:t>Хінце</w:t>
+      </w:r>
+      <w:proofErr w:type="spellEnd"/>
+      <w:r>
+        <w:t xml:space="preserve">. Масштабований підхід до функціонального програмування з лінійними типами [текст] / </w:t>
+      </w:r>
+      <w:proofErr w:type="spellStart"/>
+      <w:r>
+        <w:t>Ральф</w:t>
+      </w:r>
+      <w:proofErr w:type="spellEnd"/>
+      <w:r>
+        <w:t xml:space="preserve"> </w:t>
+      </w:r>
+      <w:proofErr w:type="spellStart"/>
+      <w:r>
+        <w:t>Гінце</w:t>
+      </w:r>
+      <w:proofErr w:type="spellEnd"/>
+      <w:r>
+        <w:t>. - Нью-Йорк: Асоціація обчислювальної техніки, 2018. - 13 сторінок.</w:t>
       </w:r>
     </w:p>
     <w:p>
@@ -1007,8 +1206,45 @@
         <w:spacing w:before="0" w:after="0" w:line="360" w:lineRule="auto"/>
         <w:ind w:firstLine="851"/>
       </w:pPr>
-      <w:r>
-        <w:t>Маркус Венінгер. Порівняльне дослідження чотирьох IDE для динамічно та статично типізованих мов [текст] / Маркус Венінгер - Мюнхен, Німеччина: Технічний університет Мюнхена, 2020. - 41 сторінка.</w:t>
+      <w:proofErr w:type="spellStart"/>
+      <w:r>
+        <w:t>Маркус</w:t>
+      </w:r>
+      <w:proofErr w:type="spellEnd"/>
+      <w:r>
+        <w:t xml:space="preserve"> </w:t>
+      </w:r>
+      <w:proofErr w:type="spellStart"/>
+      <w:r>
+        <w:t>Венінгер</w:t>
+      </w:r>
+      <w:proofErr w:type="spellEnd"/>
+      <w:r>
+        <w:t xml:space="preserve">. Порівняльне дослідження чотирьох IDE для </w:t>
+      </w:r>
+      <w:proofErr w:type="spellStart"/>
+      <w:r>
+        <w:t>динамічно</w:t>
+      </w:r>
+      <w:proofErr w:type="spellEnd"/>
+      <w:r>
+        <w:t xml:space="preserve"> та статично типізованих мов [текст] / </w:t>
+      </w:r>
+      <w:proofErr w:type="spellStart"/>
+      <w:r>
+        <w:t>Маркус</w:t>
+      </w:r>
+      <w:proofErr w:type="spellEnd"/>
+      <w:r>
+        <w:t xml:space="preserve"> </w:t>
+      </w:r>
+      <w:proofErr w:type="spellStart"/>
+      <w:r>
+        <w:t>Венінгер</w:t>
+      </w:r>
+      <w:proofErr w:type="spellEnd"/>
+      <w:r>
+        <w:t xml:space="preserve"> - Мюнхен, Німеччина: Технічний університет Мюнхена, 2020. - 41 сторінка.</w:t>
       </w:r>
     </w:p>
     <w:p>
@@ -1025,8 +1261,45 @@
         <w:spacing w:before="0" w:after="0" w:line="360" w:lineRule="auto"/>
         <w:ind w:firstLine="851"/>
       </w:pPr>
-      <w:r>
-        <w:t>Абдулрахман Альхарбі. "Автоматизація програм пошуку циклів за допомогою генетичного алгоритму". [текст] / Абдулрахман Альхарбі. - Аль-Кассім, Саудівська Аравія: Міжнародний журнал передових комп'ютерних наук та застосувань, 2021. - 7 сторінок.</w:t>
+      <w:proofErr w:type="spellStart"/>
+      <w:r>
+        <w:t>Абдулрахман</w:t>
+      </w:r>
+      <w:proofErr w:type="spellEnd"/>
+      <w:r>
+        <w:t xml:space="preserve"> </w:t>
+      </w:r>
+      <w:proofErr w:type="spellStart"/>
+      <w:r>
+        <w:t>Альхарбі</w:t>
+      </w:r>
+      <w:proofErr w:type="spellEnd"/>
+      <w:r>
+        <w:t xml:space="preserve">. "Автоматизація програм пошуку циклів за допомогою генетичного алгоритму". [текст] / </w:t>
+      </w:r>
+      <w:proofErr w:type="spellStart"/>
+      <w:r>
+        <w:t>Абдулрахман</w:t>
+      </w:r>
+      <w:proofErr w:type="spellEnd"/>
+      <w:r>
+        <w:t xml:space="preserve"> </w:t>
+      </w:r>
+      <w:proofErr w:type="spellStart"/>
+      <w:r>
+        <w:t>Альхарбі</w:t>
+      </w:r>
+      <w:proofErr w:type="spellEnd"/>
+      <w:r>
+        <w:t>. - Аль-</w:t>
+      </w:r>
+      <w:proofErr w:type="spellStart"/>
+      <w:r>
+        <w:t>Кассім</w:t>
+      </w:r>
+      <w:proofErr w:type="spellEnd"/>
+      <w:r>
+        <w:t>, Саудівська Аравія: Міжнародний журнал передових комп'ютерних наук та застосувань, 2021. - 7 сторінок.</w:t>
       </w:r>
     </w:p>
     <w:p>
@@ -1043,8 +1316,37 @@
         <w:spacing w:before="0" w:after="0" w:line="360" w:lineRule="auto"/>
         <w:ind w:firstLine="851"/>
       </w:pPr>
-      <w:r>
-        <w:t>Хрвоє Белані. Покращення якості коду за допомогою стандартів кодування та оглядів коду: Приклад з об'єктно-орієнтованого програмування [текст] / Хрвоє Белані - Загреб: 12-а Міжнародна конференція з програмних технологій (ICSOFT), 2017. - 12 сторінок.</w:t>
+      <w:proofErr w:type="spellStart"/>
+      <w:r>
+        <w:t>Хрвоє</w:t>
+      </w:r>
+      <w:proofErr w:type="spellEnd"/>
+      <w:r>
+        <w:t xml:space="preserve"> </w:t>
+      </w:r>
+      <w:proofErr w:type="spellStart"/>
+      <w:r>
+        <w:t>Белані</w:t>
+      </w:r>
+      <w:proofErr w:type="spellEnd"/>
+      <w:r>
+        <w:t xml:space="preserve">. Покращення якості коду за допомогою стандартів кодування та оглядів коду: Приклад з об'єктно-орієнтованого програмування [текст] / </w:t>
+      </w:r>
+      <w:proofErr w:type="spellStart"/>
+      <w:r>
+        <w:t>Хрвоє</w:t>
+      </w:r>
+      <w:proofErr w:type="spellEnd"/>
+      <w:r>
+        <w:t xml:space="preserve"> </w:t>
+      </w:r>
+      <w:proofErr w:type="spellStart"/>
+      <w:r>
+        <w:t>Белані</w:t>
+      </w:r>
+      <w:proofErr w:type="spellEnd"/>
+      <w:r>
+        <w:t xml:space="preserve"> - Загреб: 12-а Міжнародна конференція з програмних технологій (ICSOFT), 2017. - 12 сторінок.</w:t>
       </w:r>
     </w:p>
     <w:p>
@@ -1062,7 +1364,55 @@
         <w:ind w:firstLine="851"/>
       </w:pPr>
       <w:r>
-        <w:t>Лаура Ковач, Андрій Воронков, Сімон Віммер. Дивовижні послідовності: Швидкий та надійний симулятор рекурсивних схем [текст] / Лаура Ковач, Андрій Воронков, Саймон Віммер - Оксфорд, Велика Британія: Оксфордський університет, 2021. - 21 сторінка.</w:t>
+        <w:t xml:space="preserve">Лаура Ковач, Андрій </w:t>
+      </w:r>
+      <w:proofErr w:type="spellStart"/>
+      <w:r>
+        <w:t>Воронков</w:t>
+      </w:r>
+      <w:proofErr w:type="spellEnd"/>
+      <w:r>
+        <w:t xml:space="preserve">, </w:t>
+      </w:r>
+      <w:proofErr w:type="spellStart"/>
+      <w:r>
+        <w:t>Сімон</w:t>
+      </w:r>
+      <w:proofErr w:type="spellEnd"/>
+      <w:r>
+        <w:t xml:space="preserve"> </w:t>
+      </w:r>
+      <w:proofErr w:type="spellStart"/>
+      <w:r>
+        <w:t>Віммер</w:t>
+      </w:r>
+      <w:proofErr w:type="spellEnd"/>
+      <w:r>
+        <w:t xml:space="preserve">. Дивовижні послідовності: Швидкий та надійний симулятор рекурсивних схем [текст] / Лаура Ковач, Андрій </w:t>
+      </w:r>
+      <w:proofErr w:type="spellStart"/>
+      <w:r>
+        <w:t>Воронков</w:t>
+      </w:r>
+      <w:proofErr w:type="spellEnd"/>
+      <w:r>
+        <w:t xml:space="preserve">, </w:t>
+      </w:r>
+      <w:proofErr w:type="spellStart"/>
+      <w:r>
+        <w:t>Саймон</w:t>
+      </w:r>
+      <w:proofErr w:type="spellEnd"/>
+      <w:r>
+        <w:t xml:space="preserve"> </w:t>
+      </w:r>
+      <w:proofErr w:type="spellStart"/>
+      <w:r>
+        <w:t>Віммер</w:t>
+      </w:r>
+      <w:proofErr w:type="spellEnd"/>
+      <w:r>
+        <w:t xml:space="preserve"> - Оксфорд, Велика Британія: Оксфордський університет, 2021. - 21 сторінка.</w:t>
       </w:r>
     </w:p>
     <w:p>
@@ -1094,8 +1444,61 @@
         <w:spacing w:before="0" w:after="0" w:line="360" w:lineRule="auto"/>
         <w:ind w:firstLine="851"/>
       </w:pPr>
-      <w:r>
-        <w:t>Грег Кроа-Хартман. "Стабільні дерева ядра та API стабільного ядра" [текст] / Грег Кроа-Хартман. - Лос-Аламітос, Каліфорнія: IEEE Computer Society, 2018. - 6 сторінок.</w:t>
+      <w:proofErr w:type="spellStart"/>
+      <w:r>
+        <w:t>Грег</w:t>
+      </w:r>
+      <w:proofErr w:type="spellEnd"/>
+      <w:r>
+        <w:t xml:space="preserve"> </w:t>
+      </w:r>
+      <w:proofErr w:type="spellStart"/>
+      <w:r>
+        <w:t>Кроа-Хартман</w:t>
+      </w:r>
+      <w:proofErr w:type="spellEnd"/>
+      <w:r>
+        <w:t xml:space="preserve">. "Стабільні дерева ядра та API стабільного ядра" [текст] / </w:t>
+      </w:r>
+      <w:proofErr w:type="spellStart"/>
+      <w:r>
+        <w:t>Грег</w:t>
+      </w:r>
+      <w:proofErr w:type="spellEnd"/>
+      <w:r>
+        <w:t xml:space="preserve"> </w:t>
+      </w:r>
+      <w:proofErr w:type="spellStart"/>
+      <w:r>
+        <w:t>Кроа-Хартман</w:t>
+      </w:r>
+      <w:proofErr w:type="spellEnd"/>
+      <w:r>
+        <w:t>. - Лос-</w:t>
+      </w:r>
+      <w:proofErr w:type="spellStart"/>
+      <w:r>
+        <w:t>Аламітос</w:t>
+      </w:r>
+      <w:proofErr w:type="spellEnd"/>
+      <w:r>
+        <w:t xml:space="preserve">, Каліфорнія: IEEE </w:t>
+      </w:r>
+      <w:proofErr w:type="spellStart"/>
+      <w:r>
+        <w:t>Computer</w:t>
+      </w:r>
+      <w:proofErr w:type="spellEnd"/>
+      <w:r>
+        <w:t xml:space="preserve"> </w:t>
+      </w:r>
+      <w:proofErr w:type="spellStart"/>
+      <w:r>
+        <w:t>Society</w:t>
+      </w:r>
+      <w:proofErr w:type="spellEnd"/>
+      <w:r>
+        <w:t>, 2018. - 6 сторінок.</w:t>
       </w:r>
     </w:p>
     <w:p>
@@ -1140,11 +1543,173 @@
           <w:lang w:val="en-US"/>
         </w:rPr>
       </w:pPr>
+      <w:proofErr w:type="spellStart"/>
       <w:r>
         <w:rPr>
           <w:lang w:val="en-US"/>
         </w:rPr>
-        <w:t>Нельсон Бібі. LaTeX та друзі [текст] / Нельсон Х. Ф. Бібі. - Солт-Лейк-Сіті: Математичний факультет Університету штату Юта, 2020. - 227 сторінок.</w:t>
+        <w:t>Нельсон</w:t>
+      </w:r>
+      <w:proofErr w:type="spellEnd"/>
+      <w:r>
+        <w:rPr>
+          <w:lang w:val="en-US"/>
+        </w:rPr>
+        <w:t xml:space="preserve"> </w:t>
+      </w:r>
+      <w:proofErr w:type="spellStart"/>
+      <w:r>
+        <w:rPr>
+          <w:lang w:val="en-US"/>
+        </w:rPr>
+        <w:t>Бібі</w:t>
+      </w:r>
+      <w:proofErr w:type="spellEnd"/>
+      <w:r>
+        <w:rPr>
+          <w:lang w:val="en-US"/>
+        </w:rPr>
+        <w:t xml:space="preserve">. LaTeX та </w:t>
+      </w:r>
+      <w:proofErr w:type="spellStart"/>
+      <w:r>
+        <w:rPr>
+          <w:lang w:val="en-US"/>
+        </w:rPr>
+        <w:t>друзі</w:t>
+      </w:r>
+      <w:proofErr w:type="spellEnd"/>
+      <w:r>
+        <w:rPr>
+          <w:lang w:val="en-US"/>
+        </w:rPr>
+        <w:t xml:space="preserve"> [текст] / </w:t>
+      </w:r>
+      <w:proofErr w:type="spellStart"/>
+      <w:r>
+        <w:rPr>
+          <w:lang w:val="en-US"/>
+        </w:rPr>
+        <w:t>Нельсон</w:t>
+      </w:r>
+      <w:proofErr w:type="spellEnd"/>
+      <w:r>
+        <w:rPr>
+          <w:lang w:val="en-US"/>
+        </w:rPr>
+        <w:t xml:space="preserve"> Х. Ф. </w:t>
+      </w:r>
+      <w:proofErr w:type="spellStart"/>
+      <w:r>
+        <w:rPr>
+          <w:lang w:val="en-US"/>
+        </w:rPr>
+        <w:t>Бібі</w:t>
+      </w:r>
+      <w:proofErr w:type="spellEnd"/>
+      <w:r>
+        <w:rPr>
+          <w:lang w:val="en-US"/>
+        </w:rPr>
+        <w:t xml:space="preserve">. - </w:t>
+      </w:r>
+      <w:proofErr w:type="spellStart"/>
+      <w:r>
+        <w:rPr>
+          <w:lang w:val="en-US"/>
+        </w:rPr>
+        <w:t>Солт-Лейк-Сіті</w:t>
+      </w:r>
+      <w:proofErr w:type="spellEnd"/>
+      <w:r>
+        <w:rPr>
+          <w:lang w:val="en-US"/>
+        </w:rPr>
+        <w:t xml:space="preserve">: </w:t>
+      </w:r>
+      <w:proofErr w:type="spellStart"/>
+      <w:r>
+        <w:rPr>
+          <w:lang w:val="en-US"/>
+        </w:rPr>
+        <w:t>Математичний</w:t>
+      </w:r>
+      <w:proofErr w:type="spellEnd"/>
+      <w:r>
+        <w:rPr>
+          <w:lang w:val="en-US"/>
+        </w:rPr>
+        <w:t xml:space="preserve"> </w:t>
+      </w:r>
+      <w:proofErr w:type="spellStart"/>
+      <w:r>
+        <w:rPr>
+          <w:lang w:val="en-US"/>
+        </w:rPr>
+        <w:t>факультет</w:t>
+      </w:r>
+      <w:proofErr w:type="spellEnd"/>
+      <w:r>
+        <w:rPr>
+          <w:lang w:val="en-US"/>
+        </w:rPr>
+        <w:t xml:space="preserve"> </w:t>
+      </w:r>
+      <w:proofErr w:type="spellStart"/>
+      <w:r>
+        <w:rPr>
+          <w:lang w:val="en-US"/>
+        </w:rPr>
+        <w:t>Університету</w:t>
+      </w:r>
+      <w:proofErr w:type="spellEnd"/>
+      <w:r>
+        <w:rPr>
+          <w:lang w:val="en-US"/>
+        </w:rPr>
+        <w:t xml:space="preserve"> </w:t>
+      </w:r>
+      <w:proofErr w:type="spellStart"/>
+      <w:r>
+        <w:rPr>
+          <w:lang w:val="en-US"/>
+        </w:rPr>
+        <w:t>штату</w:t>
+      </w:r>
+      <w:proofErr w:type="spellEnd"/>
+      <w:r>
+        <w:rPr>
+          <w:lang w:val="en-US"/>
+        </w:rPr>
+        <w:t xml:space="preserve"> </w:t>
+      </w:r>
+      <w:proofErr w:type="spellStart"/>
+      <w:r>
+        <w:rPr>
+          <w:lang w:val="en-US"/>
+        </w:rPr>
+        <w:t>Юта</w:t>
+      </w:r>
+      <w:proofErr w:type="spellEnd"/>
+      <w:r>
+        <w:rPr>
+          <w:lang w:val="en-US"/>
+        </w:rPr>
+        <w:t xml:space="preserve">, 2020. - 227 </w:t>
+      </w:r>
+      <w:proofErr w:type="spellStart"/>
+      <w:r>
+        <w:rPr>
+          <w:lang w:val="en-US"/>
+        </w:rPr>
+        <w:t>сторінок</w:t>
+      </w:r>
+      <w:proofErr w:type="spellEnd"/>
+      <w:r>
+        <w:rPr>
+          <w:lang w:val="en-US"/>
+        </w:rPr>
+        <w:t>.</w:t>
       </w:r>
     </w:p>
     <w:p>
@@ -1170,11 +1735,215 @@
           <w:lang w:val="en-US"/>
         </w:rPr>
       </w:pPr>
+      <w:proofErr w:type="spellStart"/>
       <w:r>
         <w:rPr>
           <w:lang w:val="en-US"/>
         </w:rPr>
-        <w:t>Аніла Сахар. Методи оптимізації продуктивності бази даних MySQL [текст] / Аніла Сахар - Міжнародний журнал передових комп'ютерних наук та застосувань, 2021 - 13 сторінок.</w:t>
+        <w:t>Аніла</w:t>
+      </w:r>
+      <w:proofErr w:type="spellEnd"/>
+      <w:r>
+        <w:rPr>
+          <w:lang w:val="en-US"/>
+        </w:rPr>
+        <w:t xml:space="preserve"> </w:t>
+      </w:r>
+      <w:proofErr w:type="spellStart"/>
+      <w:r>
+        <w:rPr>
+          <w:lang w:val="en-US"/>
+        </w:rPr>
+        <w:t>Сахар</w:t>
+      </w:r>
+      <w:proofErr w:type="spellEnd"/>
+      <w:r>
+        <w:rPr>
+          <w:lang w:val="en-US"/>
+        </w:rPr>
+        <w:t xml:space="preserve">. </w:t>
+      </w:r>
+      <w:proofErr w:type="spellStart"/>
+      <w:r>
+        <w:rPr>
+          <w:lang w:val="en-US"/>
+        </w:rPr>
+        <w:t>Методи</w:t>
+      </w:r>
+      <w:proofErr w:type="spellEnd"/>
+      <w:r>
+        <w:rPr>
+          <w:lang w:val="en-US"/>
+        </w:rPr>
+        <w:t xml:space="preserve"> </w:t>
+      </w:r>
+      <w:proofErr w:type="spellStart"/>
+      <w:r>
+        <w:rPr>
+          <w:lang w:val="en-US"/>
+        </w:rPr>
+        <w:t>оптимізації</w:t>
+      </w:r>
+      <w:proofErr w:type="spellEnd"/>
+      <w:r>
+        <w:rPr>
+          <w:lang w:val="en-US"/>
+        </w:rPr>
+        <w:t xml:space="preserve"> </w:t>
+      </w:r>
+      <w:proofErr w:type="spellStart"/>
+      <w:r>
+        <w:rPr>
+          <w:lang w:val="en-US"/>
+        </w:rPr>
+        <w:t>продуктивності</w:t>
+      </w:r>
+      <w:proofErr w:type="spellEnd"/>
+      <w:r>
+        <w:rPr>
+          <w:lang w:val="en-US"/>
+        </w:rPr>
+        <w:t xml:space="preserve"> </w:t>
+      </w:r>
+      <w:proofErr w:type="spellStart"/>
+      <w:r>
+        <w:rPr>
+          <w:lang w:val="en-US"/>
+        </w:rPr>
+        <w:t>бази</w:t>
+      </w:r>
+      <w:proofErr w:type="spellEnd"/>
+      <w:r>
+        <w:rPr>
+          <w:lang w:val="en-US"/>
+        </w:rPr>
+        <w:t xml:space="preserve"> даних MySQL [текст] / </w:t>
+      </w:r>
+      <w:proofErr w:type="spellStart"/>
+      <w:r>
+        <w:rPr>
+          <w:lang w:val="en-US"/>
+        </w:rPr>
+        <w:t>Аніла</w:t>
+      </w:r>
+      <w:proofErr w:type="spellEnd"/>
+      <w:r>
+        <w:rPr>
+          <w:lang w:val="en-US"/>
+        </w:rPr>
+        <w:t xml:space="preserve"> </w:t>
+      </w:r>
+      <w:proofErr w:type="spellStart"/>
+      <w:r>
+        <w:rPr>
+          <w:lang w:val="en-US"/>
+        </w:rPr>
+        <w:t>Сахар</w:t>
+      </w:r>
+      <w:proofErr w:type="spellEnd"/>
+      <w:r>
+        <w:rPr>
+          <w:lang w:val="en-US"/>
+        </w:rPr>
+        <w:t xml:space="preserve"> - </w:t>
+      </w:r>
+      <w:proofErr w:type="spellStart"/>
+      <w:r>
+        <w:rPr>
+          <w:lang w:val="en-US"/>
+        </w:rPr>
+        <w:t>Міжнародний</w:t>
+      </w:r>
+      <w:proofErr w:type="spellEnd"/>
+      <w:r>
+        <w:rPr>
+          <w:lang w:val="en-US"/>
+        </w:rPr>
+        <w:t xml:space="preserve"> </w:t>
+      </w:r>
+      <w:proofErr w:type="spellStart"/>
+      <w:r>
+        <w:rPr>
+          <w:lang w:val="en-US"/>
+        </w:rPr>
+        <w:t>журнал</w:t>
+      </w:r>
+      <w:proofErr w:type="spellEnd"/>
+      <w:r>
+        <w:rPr>
+          <w:lang w:val="en-US"/>
+        </w:rPr>
+        <w:t xml:space="preserve"> </w:t>
+      </w:r>
+      <w:proofErr w:type="spellStart"/>
+      <w:r>
+        <w:rPr>
+          <w:lang w:val="en-US"/>
+        </w:rPr>
+        <w:t>передових</w:t>
+      </w:r>
+      <w:proofErr w:type="spellEnd"/>
+      <w:r>
+        <w:rPr>
+          <w:lang w:val="en-US"/>
+        </w:rPr>
+        <w:t xml:space="preserve"> </w:t>
+      </w:r>
+      <w:proofErr w:type="spellStart"/>
+      <w:r>
+        <w:rPr>
+          <w:lang w:val="en-US"/>
+        </w:rPr>
+        <w:t>комп'ютерних</w:t>
+      </w:r>
+      <w:proofErr w:type="spellEnd"/>
+      <w:r>
+        <w:rPr>
+          <w:lang w:val="en-US"/>
+        </w:rPr>
+        <w:t xml:space="preserve"> </w:t>
+      </w:r>
+      <w:proofErr w:type="spellStart"/>
+      <w:r>
+        <w:rPr>
+          <w:lang w:val="en-US"/>
+        </w:rPr>
+        <w:t>наук</w:t>
+      </w:r>
+      <w:proofErr w:type="spellEnd"/>
+      <w:r>
+        <w:rPr>
+          <w:lang w:val="en-US"/>
+        </w:rPr>
+        <w:t xml:space="preserve"> та </w:t>
+      </w:r>
+      <w:proofErr w:type="spellStart"/>
+      <w:r>
+        <w:rPr>
+          <w:lang w:val="en-US"/>
+        </w:rPr>
+        <w:t>застосувань</w:t>
+      </w:r>
+      <w:proofErr w:type="spellEnd"/>
+      <w:r>
+        <w:rPr>
+          <w:lang w:val="en-US"/>
+        </w:rPr>
+        <w:t xml:space="preserve">, 2021 - 13 </w:t>
+      </w:r>
+      <w:proofErr w:type="spellStart"/>
+      <w:r>
+        <w:rPr>
+          <w:lang w:val="en-US"/>
+        </w:rPr>
+        <w:t>сторінок</w:t>
+      </w:r>
+      <w:proofErr w:type="spellEnd"/>
+      <w:r>
+        <w:rPr>
+          <w:lang w:val="en-US"/>
+        </w:rPr>
+        <w:t>.</w:t>
       </w:r>
     </w:p>
     <w:p>
@@ -1212,11 +1981,173 @@
           <w:lang w:val="en-US"/>
         </w:rPr>
       </w:pPr>
+      <w:proofErr w:type="spellStart"/>
       <w:r>
         <w:rPr>
           <w:lang w:val="en-US"/>
         </w:rPr>
-        <w:t>Катріна Логі та Ендрю Р. Браун. "Юзабіліті-тестування WordPress для спільного накопичення знань" [текст] / Катріна Логі та Ендрю Р. Браун - Торонто: Springer International Publishing AG, 2018. - 11 сторінок.</w:t>
+        <w:t>Катріна</w:t>
+      </w:r>
+      <w:proofErr w:type="spellEnd"/>
+      <w:r>
+        <w:rPr>
+          <w:lang w:val="en-US"/>
+        </w:rPr>
+        <w:t xml:space="preserve"> </w:t>
+      </w:r>
+      <w:proofErr w:type="spellStart"/>
+      <w:r>
+        <w:rPr>
+          <w:lang w:val="en-US"/>
+        </w:rPr>
+        <w:t>Логі</w:t>
+      </w:r>
+      <w:proofErr w:type="spellEnd"/>
+      <w:r>
+        <w:rPr>
+          <w:lang w:val="en-US"/>
+        </w:rPr>
+        <w:t xml:space="preserve"> та </w:t>
+      </w:r>
+      <w:proofErr w:type="spellStart"/>
+      <w:r>
+        <w:rPr>
+          <w:lang w:val="en-US"/>
+        </w:rPr>
+        <w:t>Ендрю</w:t>
+      </w:r>
+      <w:proofErr w:type="spellEnd"/>
+      <w:r>
+        <w:rPr>
+          <w:lang w:val="en-US"/>
+        </w:rPr>
+        <w:t xml:space="preserve"> Р. </w:t>
+      </w:r>
+      <w:proofErr w:type="spellStart"/>
+      <w:r>
+        <w:rPr>
+          <w:lang w:val="en-US"/>
+        </w:rPr>
+        <w:t>Браун</w:t>
+      </w:r>
+      <w:proofErr w:type="spellEnd"/>
+      <w:r>
+        <w:rPr>
+          <w:lang w:val="en-US"/>
+        </w:rPr>
+        <w:t>. "</w:t>
+      </w:r>
+      <w:proofErr w:type="spellStart"/>
+      <w:r>
+        <w:rPr>
+          <w:lang w:val="en-US"/>
+        </w:rPr>
+        <w:t>Юзабіліті-тестування</w:t>
+      </w:r>
+      <w:proofErr w:type="spellEnd"/>
+      <w:r>
+        <w:rPr>
+          <w:lang w:val="en-US"/>
+        </w:rPr>
+        <w:t xml:space="preserve"> WordPress для спільного </w:t>
+      </w:r>
+      <w:proofErr w:type="spellStart"/>
+      <w:r>
+        <w:rPr>
+          <w:lang w:val="en-US"/>
+        </w:rPr>
+        <w:t>накопичення</w:t>
+      </w:r>
+      <w:proofErr w:type="spellEnd"/>
+      <w:r>
+        <w:rPr>
+          <w:lang w:val="en-US"/>
+        </w:rPr>
+        <w:t xml:space="preserve"> знань" [текст] / </w:t>
+      </w:r>
+      <w:proofErr w:type="spellStart"/>
+      <w:r>
+        <w:rPr>
+          <w:lang w:val="en-US"/>
+        </w:rPr>
+        <w:t>Катріна</w:t>
+      </w:r>
+      <w:proofErr w:type="spellEnd"/>
+      <w:r>
+        <w:rPr>
+          <w:lang w:val="en-US"/>
+        </w:rPr>
+        <w:t xml:space="preserve"> </w:t>
+      </w:r>
+      <w:proofErr w:type="spellStart"/>
+      <w:r>
+        <w:rPr>
+          <w:lang w:val="en-US"/>
+        </w:rPr>
+        <w:t>Логі</w:t>
+      </w:r>
+      <w:proofErr w:type="spellEnd"/>
+      <w:r>
+        <w:rPr>
+          <w:lang w:val="en-US"/>
+        </w:rPr>
+        <w:t xml:space="preserve"> та </w:t>
+      </w:r>
+      <w:proofErr w:type="spellStart"/>
+      <w:r>
+        <w:rPr>
+          <w:lang w:val="en-US"/>
+        </w:rPr>
+        <w:t>Ендрю</w:t>
+      </w:r>
+      <w:proofErr w:type="spellEnd"/>
+      <w:r>
+        <w:rPr>
+          <w:lang w:val="en-US"/>
+        </w:rPr>
+        <w:t xml:space="preserve"> Р. </w:t>
+      </w:r>
+      <w:proofErr w:type="spellStart"/>
+      <w:r>
+        <w:rPr>
+          <w:lang w:val="en-US"/>
+        </w:rPr>
+        <w:t>Браун</w:t>
+      </w:r>
+      <w:proofErr w:type="spellEnd"/>
+      <w:r>
+        <w:rPr>
+          <w:lang w:val="en-US"/>
+        </w:rPr>
+        <w:t xml:space="preserve"> - </w:t>
+      </w:r>
+      <w:proofErr w:type="spellStart"/>
+      <w:r>
+        <w:rPr>
+          <w:lang w:val="en-US"/>
+        </w:rPr>
+        <w:t>Торонто</w:t>
+      </w:r>
+      <w:proofErr w:type="spellEnd"/>
+      <w:r>
+        <w:rPr>
+          <w:lang w:val="en-US"/>
+        </w:rPr>
+        <w:t xml:space="preserve">: Springer International Publishing AG, 2018. - 11 </w:t>
+      </w:r>
+      <w:proofErr w:type="spellStart"/>
+      <w:r>
+        <w:rPr>
+          <w:lang w:val="en-US"/>
+        </w:rPr>
+        <w:t>сторінок</w:t>
+      </w:r>
+      <w:proofErr w:type="spellEnd"/>
+      <w:r>
+        <w:rPr>
+          <w:lang w:val="en-US"/>
+        </w:rPr>
+        <w:t>.</w:t>
       </w:r>
     </w:p>
     <w:p>
@@ -2215,6 +3146,7 @@
                 <w:color w:val="000000"/>
               </w:rPr>
             </w:pPr>
+            <w:proofErr w:type="spellStart"/>
             <w:r>
               <w:rPr>
                 <w:b/>
@@ -2223,6 +3155,7 @@
               </w:rPr>
               <w:t>Пошуковик</w:t>
             </w:r>
+            <w:proofErr w:type="spellEnd"/>
           </w:p>
         </w:tc>
         <w:tc>
@@ -2626,12 +3559,14 @@
                 <w:color w:val="000000"/>
               </w:rPr>
             </w:pPr>
+            <w:proofErr w:type="spellStart"/>
             <w:r>
               <w:rPr>
                 <w:color w:val="000000"/>
               </w:rPr>
               <w:t>Mailchimp</w:t>
             </w:r>
+            <w:proofErr w:type="spellEnd"/>
           </w:p>
         </w:tc>
         <w:tc>
@@ -2796,12 +3731,14 @@
                 <w:color w:val="000000"/>
               </w:rPr>
             </w:pPr>
+            <w:proofErr w:type="spellStart"/>
             <w:r>
               <w:rPr>
                 <w:color w:val="000000"/>
               </w:rPr>
               <w:t>Xcart</w:t>
             </w:r>
+            <w:proofErr w:type="spellEnd"/>
           </w:p>
         </w:tc>
         <w:tc>
@@ -2966,12 +3903,14 @@
                 <w:color w:val="000000"/>
               </w:rPr>
             </w:pPr>
+            <w:proofErr w:type="spellStart"/>
             <w:r>
               <w:rPr>
                 <w:color w:val="000000"/>
               </w:rPr>
               <w:t>Codeinwp</w:t>
             </w:r>
+            <w:proofErr w:type="spellEnd"/>
           </w:p>
         </w:tc>
         <w:tc>
@@ -3136,12 +4075,14 @@
                 <w:color w:val="000000"/>
               </w:rPr>
             </w:pPr>
+            <w:proofErr w:type="spellStart"/>
             <w:r>
               <w:rPr>
                 <w:color w:val="000000"/>
               </w:rPr>
               <w:t>Neilpatel</w:t>
             </w:r>
+            <w:proofErr w:type="spellEnd"/>
           </w:p>
         </w:tc>
         <w:tc>
@@ -3306,12 +4247,14 @@
                 <w:color w:val="000000"/>
               </w:rPr>
             </w:pPr>
+            <w:proofErr w:type="spellStart"/>
             <w:r>
               <w:rPr>
                 <w:color w:val="000000"/>
               </w:rPr>
               <w:t>Delante</w:t>
             </w:r>
+            <w:proofErr w:type="spellEnd"/>
           </w:p>
         </w:tc>
         <w:tc>
@@ -3476,12 +4419,14 @@
                 <w:color w:val="000000"/>
               </w:rPr>
             </w:pPr>
+            <w:proofErr w:type="spellStart"/>
             <w:r>
               <w:rPr>
                 <w:color w:val="000000"/>
               </w:rPr>
               <w:t>WPRocket</w:t>
             </w:r>
+            <w:proofErr w:type="spellEnd"/>
           </w:p>
         </w:tc>
         <w:tc>
@@ -3646,11 +4591,19 @@
                 <w:color w:val="000000"/>
               </w:rPr>
             </w:pPr>
-            <w:r>
-              <w:rPr>
-                <w:color w:val="000000"/>
-              </w:rPr>
-              <w:t>Think with Google</w:t>
+            <w:proofErr w:type="spellStart"/>
+            <w:r>
+              <w:rPr>
+                <w:color w:val="000000"/>
+              </w:rPr>
+              <w:t>Think</w:t>
+            </w:r>
+            <w:proofErr w:type="spellEnd"/>
+            <w:r>
+              <w:rPr>
+                <w:color w:val="000000"/>
+              </w:rPr>
+              <w:t xml:space="preserve"> with Google</w:t>
             </w:r>
           </w:p>
         </w:tc>
@@ -3986,12 +4939,14 @@
                 <w:color w:val="000000"/>
               </w:rPr>
             </w:pPr>
+            <w:proofErr w:type="spellStart"/>
             <w:r>
               <w:rPr>
                 <w:color w:val="000000"/>
               </w:rPr>
               <w:t>Youtube</w:t>
             </w:r>
+            <w:proofErr w:type="spellEnd"/>
           </w:p>
         </w:tc>
         <w:tc>
@@ -4156,12 +5111,14 @@
                 <w:color w:val="000000"/>
               </w:rPr>
             </w:pPr>
+            <w:proofErr w:type="spellStart"/>
             <w:r>
               <w:rPr>
                 <w:color w:val="000000"/>
               </w:rPr>
               <w:t>Youtube</w:t>
             </w:r>
+            <w:proofErr w:type="spellEnd"/>
           </w:p>
         </w:tc>
         <w:tc>
@@ -4509,12 +5466,14 @@
                 <w:color w:val="000000"/>
               </w:rPr>
             </w:pPr>
+            <w:proofErr w:type="spellStart"/>
             <w:r>
               <w:rPr>
                 <w:color w:val="000000"/>
               </w:rPr>
               <w:t>Neilpatel</w:t>
             </w:r>
+            <w:proofErr w:type="spellEnd"/>
           </w:p>
         </w:tc>
         <w:tc>
@@ -4679,12 +5638,14 @@
                 <w:color w:val="000000"/>
               </w:rPr>
             </w:pPr>
+            <w:proofErr w:type="spellStart"/>
             <w:r>
               <w:rPr>
                 <w:color w:val="000000"/>
               </w:rPr>
               <w:t>Forbes</w:t>
             </w:r>
+            <w:proofErr w:type="spellEnd"/>
           </w:p>
         </w:tc>
         <w:tc>
@@ -4849,12 +5810,14 @@
                 <w:color w:val="000000"/>
               </w:rPr>
             </w:pPr>
+            <w:proofErr w:type="spellStart"/>
             <w:r>
               <w:rPr>
                 <w:color w:val="000000"/>
               </w:rPr>
               <w:t>Codeinwp</w:t>
             </w:r>
+            <w:proofErr w:type="spellEnd"/>
           </w:p>
         </w:tc>
         <w:tc>
@@ -5019,12 +5982,14 @@
                 <w:color w:val="000000"/>
               </w:rPr>
             </w:pPr>
+            <w:proofErr w:type="spellStart"/>
             <w:r>
               <w:rPr>
                 <w:color w:val="000000"/>
               </w:rPr>
               <w:t>Mailchimp</w:t>
             </w:r>
+            <w:proofErr w:type="spellEnd"/>
           </w:p>
         </w:tc>
         <w:tc>
@@ -5193,7 +6158,21 @@
               <w:rPr>
                 <w:color w:val="000000"/>
               </w:rPr>
-              <w:t>Google Ads Help</w:t>
+              <w:t xml:space="preserve">Google </w:t>
+            </w:r>
+            <w:proofErr w:type="spellStart"/>
+            <w:r>
+              <w:rPr>
+                <w:color w:val="000000"/>
+              </w:rPr>
+              <w:t>Ads</w:t>
+            </w:r>
+            <w:proofErr w:type="spellEnd"/>
+            <w:r>
+              <w:rPr>
+                <w:color w:val="000000"/>
+              </w:rPr>
+              <w:t xml:space="preserve"> Help</w:t>
             </w:r>
           </w:p>
         </w:tc>
@@ -5359,12 +6338,14 @@
                 <w:color w:val="000000"/>
               </w:rPr>
             </w:pPr>
+            <w:proofErr w:type="spellStart"/>
             <w:r>
               <w:rPr>
                 <w:color w:val="000000"/>
               </w:rPr>
               <w:t>WPRocket</w:t>
             </w:r>
+            <w:proofErr w:type="spellEnd"/>
           </w:p>
         </w:tc>
         <w:tc>
@@ -5529,12 +6510,14 @@
                 <w:color w:val="000000"/>
               </w:rPr>
             </w:pPr>
+            <w:proofErr w:type="spellStart"/>
             <w:r>
               <w:rPr>
                 <w:color w:val="000000"/>
               </w:rPr>
               <w:t>Hubspot</w:t>
             </w:r>
+            <w:proofErr w:type="spellEnd"/>
           </w:p>
         </w:tc>
         <w:tc>
@@ -5699,12 +6682,14 @@
                 <w:color w:val="000000"/>
               </w:rPr>
             </w:pPr>
+            <w:proofErr w:type="spellStart"/>
             <w:r>
               <w:rPr>
                 <w:color w:val="000000"/>
               </w:rPr>
               <w:t>Codeinwp</w:t>
             </w:r>
+            <w:proofErr w:type="spellEnd"/>
           </w:p>
         </w:tc>
         <w:tc>
@@ -5869,12 +6854,14 @@
                 <w:color w:val="000000"/>
               </w:rPr>
             </w:pPr>
+            <w:proofErr w:type="spellStart"/>
             <w:r>
               <w:rPr>
                 <w:color w:val="000000"/>
               </w:rPr>
               <w:t>Hostpapa</w:t>
             </w:r>
+            <w:proofErr w:type="spellEnd"/>
           </w:p>
         </w:tc>
         <w:tc>
@@ -5962,12 +6949,14 @@
                 <w:color w:val="000000"/>
               </w:rPr>
             </w:pPr>
+            <w:proofErr w:type="spellStart"/>
             <w:r>
               <w:rPr>
                 <w:color w:val="000000"/>
               </w:rPr>
               <w:t>DuckDuckGo</w:t>
             </w:r>
+            <w:proofErr w:type="spellEnd"/>
           </w:p>
         </w:tc>
         <w:tc>
@@ -6052,12 +7041,14 @@
                 <w:color w:val="000000"/>
               </w:rPr>
             </w:pPr>
+            <w:proofErr w:type="spellStart"/>
             <w:r>
               <w:rPr>
                 <w:color w:val="000000"/>
               </w:rPr>
               <w:t>Neilpatel</w:t>
             </w:r>
+            <w:proofErr w:type="spellEnd"/>
           </w:p>
         </w:tc>
         <w:tc>
@@ -6222,12 +7213,14 @@
                 <w:color w:val="000000"/>
               </w:rPr>
             </w:pPr>
+            <w:proofErr w:type="spellStart"/>
             <w:r>
               <w:rPr>
                 <w:color w:val="000000"/>
               </w:rPr>
               <w:t>Codeinwp</w:t>
             </w:r>
+            <w:proofErr w:type="spellEnd"/>
           </w:p>
         </w:tc>
         <w:tc>
@@ -6400,6 +7393,7 @@
                 <w:color w:val="000000"/>
               </w:rPr>
             </w:pPr>
+            <w:proofErr w:type="spellStart"/>
             <w:r>
               <w:rPr>
                 <w:color w:val="000000"/>
@@ -6407,6 +7401,7 @@
               <w:lastRenderedPageBreak/>
               <w:t>Forbes</w:t>
             </w:r>
+            <w:proofErr w:type="spellEnd"/>
           </w:p>
         </w:tc>
         <w:tc>
@@ -6571,12 +7566,14 @@
                 <w:color w:val="000000"/>
               </w:rPr>
             </w:pPr>
+            <w:proofErr w:type="spellStart"/>
             <w:r>
               <w:rPr>
                 <w:color w:val="000000"/>
               </w:rPr>
               <w:t>Mailchimp</w:t>
             </w:r>
+            <w:proofErr w:type="spellEnd"/>
           </w:p>
         </w:tc>
         <w:tc>
@@ -6741,12 +7738,14 @@
                 <w:color w:val="000000"/>
               </w:rPr>
             </w:pPr>
+            <w:proofErr w:type="spellStart"/>
             <w:r>
               <w:rPr>
                 <w:color w:val="000000"/>
               </w:rPr>
               <w:t>Hubspot</w:t>
             </w:r>
+            <w:proofErr w:type="spellEnd"/>
           </w:p>
         </w:tc>
         <w:tc>
@@ -6911,11 +7910,19 @@
                 <w:color w:val="000000"/>
               </w:rPr>
             </w:pPr>
-            <w:r>
-              <w:rPr>
-                <w:color w:val="000000"/>
-              </w:rPr>
-              <w:t>Think with Google</w:t>
+            <w:proofErr w:type="spellStart"/>
+            <w:r>
+              <w:rPr>
+                <w:color w:val="000000"/>
+              </w:rPr>
+              <w:t>Think</w:t>
+            </w:r>
+            <w:proofErr w:type="spellEnd"/>
+            <w:r>
+              <w:rPr>
+                <w:color w:val="000000"/>
+              </w:rPr>
+              <w:t xml:space="preserve"> with Google</w:t>
             </w:r>
           </w:p>
         </w:tc>
@@ -7081,12 +8088,42 @@
                 <w:color w:val="000000"/>
               </w:rPr>
             </w:pPr>
-            <w:r>
-              <w:rPr>
-                <w:color w:val="000000"/>
-              </w:rPr>
-              <w:t>Gigs Done Right</w:t>
-            </w:r>
+            <w:proofErr w:type="spellStart"/>
+            <w:r>
+              <w:rPr>
+                <w:color w:val="000000"/>
+              </w:rPr>
+              <w:t>Gigs</w:t>
+            </w:r>
+            <w:proofErr w:type="spellEnd"/>
+            <w:r>
+              <w:rPr>
+                <w:color w:val="000000"/>
+              </w:rPr>
+              <w:t xml:space="preserve"> </w:t>
+            </w:r>
+            <w:proofErr w:type="spellStart"/>
+            <w:r>
+              <w:rPr>
+                <w:color w:val="000000"/>
+              </w:rPr>
+              <w:t>Done</w:t>
+            </w:r>
+            <w:proofErr w:type="spellEnd"/>
+            <w:r>
+              <w:rPr>
+                <w:color w:val="000000"/>
+              </w:rPr>
+              <w:t xml:space="preserve"> </w:t>
+            </w:r>
+            <w:proofErr w:type="spellStart"/>
+            <w:r>
+              <w:rPr>
+                <w:color w:val="000000"/>
+              </w:rPr>
+              <w:t>Right</w:t>
+            </w:r>
+            <w:proofErr w:type="spellEnd"/>
           </w:p>
         </w:tc>
         <w:tc>
@@ -7251,12 +8288,14 @@
                 <w:color w:val="000000"/>
               </w:rPr>
             </w:pPr>
+            <w:proofErr w:type="spellStart"/>
             <w:r>
               <w:rPr>
                 <w:color w:val="000000"/>
               </w:rPr>
               <w:t>Hostinger</w:t>
             </w:r>
+            <w:proofErr w:type="spellEnd"/>
           </w:p>
         </w:tc>
         <w:tc>
@@ -7425,8 +8464,16 @@
               <w:rPr>
                 <w:color w:val="000000"/>
               </w:rPr>
-              <w:t>X-Cart</w:t>
-            </w:r>
+              <w:t>X-</w:t>
+            </w:r>
+            <w:proofErr w:type="spellStart"/>
+            <w:r>
+              <w:rPr>
+                <w:color w:val="000000"/>
+              </w:rPr>
+              <w:t>Cart</w:t>
+            </w:r>
+            <w:proofErr w:type="spellEnd"/>
           </w:p>
         </w:tc>
         <w:tc>
@@ -7591,12 +8638,14 @@
                 <w:color w:val="000000"/>
               </w:rPr>
             </w:pPr>
+            <w:proofErr w:type="spellStart"/>
             <w:r>
               <w:rPr>
                 <w:color w:val="000000"/>
               </w:rPr>
               <w:t>Hubspot</w:t>
             </w:r>
+            <w:proofErr w:type="spellEnd"/>
           </w:p>
         </w:tc>
         <w:tc>
@@ -7764,6 +8813,7 @@
                 <w:color w:val="000000"/>
               </w:rPr>
             </w:pPr>
+            <w:proofErr w:type="spellStart"/>
             <w:r>
               <w:rPr>
                 <w:b/>
@@ -7772,6 +8822,7 @@
               </w:rPr>
               <w:t>Пошуковик</w:t>
             </w:r>
+            <w:proofErr w:type="spellEnd"/>
           </w:p>
         </w:tc>
         <w:tc>
@@ -11438,7 +12489,6 @@
     <w:p>
       <w:pPr>
         <w:spacing w:before="0" w:after="0" w:line="360" w:lineRule="auto"/>
-        <w:jc w:val="center"/>
         <w:rPr>
           <w:lang w:val="en-US"/>
         </w:rPr>
@@ -11447,59 +12497,59 @@
     <w:p>
       <w:pPr>
         <w:spacing w:before="0" w:after="0" w:line="360" w:lineRule="auto"/>
-        <w:jc w:val="center"/>
+        <w:ind w:firstLine="851"/>
         <w:rPr>
           <w:lang w:val="en-US"/>
         </w:rPr>
       </w:pPr>
-    </w:p>
-    <w:p>
-      <w:pPr>
-        <w:spacing w:before="0" w:after="0" w:line="360" w:lineRule="auto"/>
-        <w:ind w:firstLine="851"/>
-      </w:pPr>
-    </w:p>
-    <w:p>
-      <w:pPr>
-        <w:spacing w:before="0" w:after="0" w:line="360" w:lineRule="auto"/>
-        <w:ind w:firstLine="851"/>
-      </w:pPr>
-    </w:p>
-    <w:p>
-      <w:pPr>
-        <w:spacing w:before="0" w:after="0" w:line="360" w:lineRule="auto"/>
-        <w:ind w:firstLine="851"/>
-      </w:pPr>
-    </w:p>
-    <w:p>
-      <w:pPr>
-        <w:spacing w:before="0" w:after="0" w:line="360" w:lineRule="auto"/>
-        <w:ind w:firstLine="851"/>
-      </w:pPr>
-    </w:p>
-    <w:p>
-      <w:pPr>
-        <w:pStyle w:val="22"/>
-      </w:pPr>
-      <w:bookmarkStart w:id="5" w:name="_3rdcrjn" w:colFirst="0" w:colLast="0"/>
-      <w:bookmarkEnd w:id="5"/>
-      <w:r>
-        <w:t xml:space="preserve">Висновки </w:t>
-      </w:r>
-    </w:p>
-    <w:p>
-      <w:pPr>
-        <w:spacing w:before="0" w:after="0" w:line="360" w:lineRule="auto"/>
-        <w:ind w:firstLine="851"/>
-      </w:pPr>
-    </w:p>
-    <w:p>
-      <w:pPr>
-        <w:spacing w:before="0" w:after="0" w:line="360" w:lineRule="auto"/>
-        <w:ind w:firstLine="851"/>
+      <w:r>
         <w:rPr>
           <w:lang w:val="en-US"/>
         </w:rPr>
+        <w:t xml:space="preserve">1.7.3 </w:t>
+      </w:r>
+    </w:p>
+    <w:p>
+      <w:pPr>
+        <w:spacing w:before="0" w:after="0" w:line="360" w:lineRule="auto"/>
+        <w:ind w:firstLine="851"/>
+      </w:pPr>
+    </w:p>
+    <w:p>
+      <w:pPr>
+        <w:spacing w:before="0" w:after="0" w:line="360" w:lineRule="auto"/>
+        <w:ind w:firstLine="851"/>
+      </w:pPr>
+    </w:p>
+    <w:p>
+      <w:pPr>
+        <w:spacing w:before="0" w:after="0" w:line="360" w:lineRule="auto"/>
+        <w:ind w:firstLine="851"/>
+      </w:pPr>
+    </w:p>
+    <w:p>
+      <w:pPr>
+        <w:pStyle w:val="22"/>
+      </w:pPr>
+      <w:bookmarkStart w:id="5" w:name="_3rdcrjn" w:colFirst="0" w:colLast="0"/>
+      <w:bookmarkEnd w:id="5"/>
+      <w:r>
+        <w:t xml:space="preserve">Висновки </w:t>
+      </w:r>
+    </w:p>
+    <w:p>
+      <w:pPr>
+        <w:spacing w:before="0" w:after="0" w:line="360" w:lineRule="auto"/>
+        <w:ind w:firstLine="851"/>
+      </w:pPr>
+    </w:p>
+    <w:p>
+      <w:pPr>
+        <w:spacing w:before="0" w:after="0" w:line="360" w:lineRule="auto"/>
+        <w:ind w:firstLine="851"/>
+        <w:rPr>
+          <w:lang w:val="en-US"/>
+        </w:rPr>
       </w:pPr>
       <w:r>
         <w:t xml:space="preserve">В цій роботі ми </w:t>
@@ -11539,19 +12589,16 @@
         <w:ind w:firstLine="851"/>
       </w:pPr>
       <w:r>
-        <w:t xml:space="preserve">Інтернет-протокол (IP) - це протокол мережевого рівня, який використовується для передачі датаграм між мережами. IP розпізнає формат </w:t>
-      </w:r>
+        <w:t>Інтернет-протокол (IP) - це протокол мережевого рівня, який використовується для передачі датаграм між мережами. IP розпізнає формат заголовка пакета, але не аналізує та не піклується про фактичні дані. Він приймає та передає будь-які дані, передані протоколами верхніх рівнів.</w:t>
+      </w:r>
+    </w:p>
+    <w:p>
+      <w:pPr>
+        <w:spacing w:before="0" w:after="0" w:line="360" w:lineRule="auto"/>
+        <w:ind w:firstLine="851"/>
+      </w:pPr>
       <w:r>
         <w:lastRenderedPageBreak/>
-        <w:t>заголовка пакета, але не аналізує та не піклується про фактичні дані. Він приймає та передає будь-які дані, передані протоколами верхніх рівнів.</w:t>
-      </w:r>
-    </w:p>
-    <w:p>
-      <w:pPr>
-        <w:spacing w:before="0" w:after="0" w:line="360" w:lineRule="auto"/>
-        <w:ind w:firstLine="851"/>
-      </w:pPr>
-      <w:r>
         <w:t>У мережі Інтернет використовується сімейство протоколів TCP/IP. TCP/IP - це основний протокол Інтернету, який визначає обмін даними між різними програмами. Протоколи задають способи передачі даних, повідомлень, обробку помилок мережі, а також дозволяють розробити стандарти, що не пов'язані з конкретною апаратною платформою.</w:t>
       </w:r>
     </w:p>
@@ -11608,8 +12655,11 @@
         <w:ind w:firstLine="851"/>
       </w:pPr>
       <w:r>
+        <w:t xml:space="preserve">Пошукова система - це онлайн-служба, що надає можливість пошуку інформації в Інтернеті. Програмною частиною пошукової системи є пошукова </w:t>
+      </w:r>
+      <w:r>
         <w:lastRenderedPageBreak/>
-        <w:t>Пошукова система - це онлайн-служба, що надає можливість пошуку інформації в Інтернеті. Програмною частиною пошукової системи є пошукова машина, яка забезпечує функціональність пошукової системи. Пошукові системи призначені для постійного перегляду всіх сторінок, що є в мережі, які в будь-який момент можуть дати відповідь на запитання.</w:t>
+        <w:t>машина, яка забезпечує функціональність пошукової системи. Пошукові системи призначені для постійного перегляду всіх сторінок, що є в мережі, які в будь-який момент можуть дати відповідь на запитання.</w:t>
       </w:r>
     </w:p>
     <w:p>
@@ -11651,19 +12701,16 @@
         <w:ind w:firstLine="851"/>
       </w:pPr>
       <w:r>
-        <w:t xml:space="preserve">Пошуковий робот є найважливішим елементом пошукової системи, завданням якого є збір нових даних про сайти та їх оновлення. Пошуковий робот діє приблизно так, як і браузерна програма - зчитує інформацію з веб-сторінок. Його завдання полягає в скануванні сторінок та збереженні розміщеної на них інформації в базу даних пошукової системи, після чого робот переходить за </w:t>
-      </w:r>
+        <w:t>Пошуковий робот є найважливішим елементом пошукової системи, завданням якого є збір нових даних про сайти та їх оновлення. Пошуковий робот діє приблизно так, як і браузерна програма - зчитує інформацію з веб-сторінок. Його завдання полягає в скануванні сторінок та збереженні розміщеної на них інформації в базу даних пошукової системи, після чого робот переходить за посиланнями на інші сторінки. Кожна пошукова система має свої пошукові боти, які можуть ділитися на роботів, розділених за призначенням.</w:t>
+      </w:r>
+    </w:p>
+    <w:p>
+      <w:pPr>
+        <w:spacing w:before="0" w:after="0" w:line="360" w:lineRule="auto"/>
+        <w:ind w:firstLine="851"/>
+      </w:pPr>
       <w:r>
         <w:lastRenderedPageBreak/>
-        <w:t>посиланнями на інші сторінки. Кожна пошукова система має свої пошукові боти, які можуть ділитися на роботів, розділених за призначенням.</w:t>
-      </w:r>
-    </w:p>
-    <w:p>
-      <w:pPr>
-        <w:spacing w:before="0" w:after="0" w:line="360" w:lineRule="auto"/>
-        <w:ind w:firstLine="851"/>
-      </w:pPr>
-      <w:r>
         <w:t>Прикладами пошукових роботів є Googlebot, Bingbot, Yahoo! Slurp, Baiduspider, та багато інших.</w:t>
       </w:r>
     </w:p>
@@ -11740,8 +12787,11 @@
         <w:ind w:firstLine="851"/>
       </w:pPr>
       <w:r>
+        <w:t xml:space="preserve">Ключове слово - це слово або фраза, яку використовують для пошуку інформації в базі даних або в Інтернеті. Воно відображає інформацію, яку </w:t>
+      </w:r>
+      <w:r>
         <w:lastRenderedPageBreak/>
-        <w:t>Ключове слово - це слово або фраза, яку використовують для пошуку інформації в базі даних або в Інтернеті. Воно відображає інформацію, яку потрібно знайти. Ключове слово може бути одним словом або фразою, яка складається з кількох слів.</w:t>
+        <w:t>потрібно знайти. Ключове слово може бути одним словом або фразою, яка складається з кількох слів.</w:t>
       </w:r>
     </w:p>
     <w:p>
@@ -11788,11 +12838,7 @@
         <w:ind w:firstLine="851"/>
       </w:pPr>
       <w:r>
-        <w:t xml:space="preserve">Команда site: дозволяє обмежити пошук результатами тільки з зазначеного сайту. Команда intitle: шукає сторінки, у заголовках яких міститься вказаний текст. Команда inurl: шукає сторінки, у URL яких міститься вказаний текст. Команда filetype: дозволяє шукати файли певного типу. Команда related: шукає сторінки, пов'язані з вказаним сайтом. Команда cache: дозволяє переглянути кеш-версію сторінки. Команда allinanchor: шукає сторінки, на які посилаються інші сторінки з вказаним текстом як якірним текстом. Команда allintext: шукає сторінки, на яких міститься вказаний текст. Команда allintitle: шукає сторінки, у заголовках яких міститься вказаний текст. Команда allinurl: шукає сторінки, у URL яких міститься вказаний текст. Команда OR рівнозначна пошуку з "або". Команда AND дозволяє шукати сторінки, на яких містяться обидва вказані слова. </w:t>
-      </w:r>
-      <w:r>
-        <w:lastRenderedPageBreak/>
-        <w:t>Команда " " дозволяє шукати фразу в точному порядку. Команда - виключає слово з пошукового запиту. Команда # дозволяє шукати з певним ніком або хештегом.</w:t>
+        <w:t>Команда site: дозволяє обмежити пошук результатами тільки з зазначеного сайту. Команда intitle: шукає сторінки, у заголовках яких міститься вказаний текст. Команда inurl: шукає сторінки, у URL яких міститься вказаний текст. Команда filetype: дозволяє шукати файли певного типу. Команда related: шукає сторінки, пов'язані з вказаним сайтом. Команда cache: дозволяє переглянути кеш-версію сторінки. Команда allinanchor: шукає сторінки, на які посилаються інші сторінки з вказаним текстом як якірним текстом. Команда allintext: шукає сторінки, на яких міститься вказаний текст. Команда allintitle: шукає сторінки, у заголовках яких міститься вказаний текст. Команда allinurl: шукає сторінки, у URL яких міститься вказаний текст. Команда OR рівнозначна пошуку з "або". Команда AND дозволяє шукати сторінки, на яких містяться обидва вказані слова. Команда " " дозволяє шукати фразу в точному порядку. Команда - виключає слово з пошукового запиту. Команда # дозволяє шукати з певним ніком або хештегом.</w:t>
       </w:r>
     </w:p>
     <w:sectPr>

</xml_diff>

<commit_message>
🌿: Tuesday, May 9, 2023 at 7:56:29 PM Eastern European Summer Time
</commit_message>
<xml_diff>
--- a/year1-term2/SS/lb3/звіт.docx
+++ b/year1-term2/SS/lb3/звіт.docx
@@ -12496,8 +12496,7 @@
     </w:p>
     <w:p>
       <w:pPr>
-        <w:spacing w:before="0" w:after="0" w:line="360" w:lineRule="auto"/>
-        <w:ind w:firstLine="851"/>
+        <w:pStyle w:val="31"/>
         <w:rPr>
           <w:lang w:val="en-US"/>
         </w:rPr>
@@ -12508,40 +12507,9 @@
         </w:rPr>
         <w:t xml:space="preserve">1.7.3 </w:t>
       </w:r>
-    </w:p>
-    <w:p>
-      <w:pPr>
-        <w:spacing w:before="0" w:after="0" w:line="360" w:lineRule="auto"/>
-        <w:ind w:firstLine="851"/>
-      </w:pPr>
-    </w:p>
-    <w:p>
-      <w:pPr>
-        <w:spacing w:before="0" w:after="0" w:line="360" w:lineRule="auto"/>
-        <w:ind w:firstLine="851"/>
-      </w:pPr>
-    </w:p>
-    <w:p>
-      <w:pPr>
-        <w:spacing w:before="0" w:after="0" w:line="360" w:lineRule="auto"/>
-        <w:ind w:firstLine="851"/>
-      </w:pPr>
-    </w:p>
-    <w:p>
-      <w:pPr>
-        <w:pStyle w:val="22"/>
-      </w:pPr>
-      <w:bookmarkStart w:id="5" w:name="_3rdcrjn" w:colFirst="0" w:colLast="0"/>
-      <w:bookmarkEnd w:id="5"/>
-      <w:r>
-        <w:t xml:space="preserve">Висновки </w:t>
-      </w:r>
-    </w:p>
-    <w:p>
-      <w:pPr>
-        <w:spacing w:before="0" w:after="0" w:line="360" w:lineRule="auto"/>
-        <w:ind w:firstLine="851"/>
-      </w:pPr>
+      <w:r>
+        <w:t>Синхронізація даних</w:t>
+      </w:r>
     </w:p>
     <w:p>
       <w:pPr>
@@ -12551,6 +12519,327 @@
           <w:lang w:val="en-US"/>
         </w:rPr>
       </w:pPr>
+    </w:p>
+    <w:p>
+      <w:pPr>
+        <w:spacing w:before="0" w:after="0" w:line="360" w:lineRule="auto"/>
+        <w:ind w:firstLine="851"/>
+        <w:rPr>
+          <w:lang w:val="en-US"/>
+        </w:rPr>
+      </w:pPr>
+    </w:p>
+    <w:p>
+      <w:pPr>
+        <w:spacing w:before="0" w:after="160" w:line="259" w:lineRule="auto"/>
+        <w:rPr>
+          <w:lang w:val="en-US"/>
+        </w:rPr>
+      </w:pPr>
+      <w:r>
+        <w:rPr>
+          <w:lang w:val="en-US"/>
+        </w:rPr>
+        <w:br w:type="page"/>
+      </w:r>
+    </w:p>
+    <w:p>
+      <w:pPr>
+        <w:spacing w:before="0" w:after="0" w:line="360" w:lineRule="auto"/>
+        <w:ind w:firstLine="851"/>
+        <w:rPr>
+          <w:lang w:val="en-US"/>
+        </w:rPr>
+      </w:pPr>
+    </w:p>
+    <w:p>
+      <w:pPr>
+        <w:pStyle w:val="31"/>
+      </w:pPr>
+      <w:r>
+        <w:rPr>
+          <w:lang w:val="en-US"/>
+        </w:rPr>
+        <w:t>1</w:t>
+      </w:r>
+      <w:r>
+        <w:t>.7.4 Блокування реклами в браузері</w:t>
+      </w:r>
+    </w:p>
+    <w:p>
+      <w:pPr>
+        <w:spacing w:before="0" w:after="0" w:line="360" w:lineRule="auto"/>
+        <w:ind w:firstLine="851"/>
+      </w:pPr>
+    </w:p>
+    <w:p>
+      <w:pPr>
+        <w:spacing w:before="0" w:after="0" w:line="360" w:lineRule="auto"/>
+        <w:jc w:val="center"/>
+      </w:pPr>
+      <w:r>
+        <w:rPr>
+          <w:noProof/>
+        </w:rPr>
+        <w:drawing>
+          <wp:inline distT="0" distB="0" distL="0" distR="0" wp14:anchorId="6C011A0F" wp14:editId="71D5CB4A">
+            <wp:extent cx="6290310" cy="3536950"/>
+            <wp:effectExtent l="0" t="0" r="0" b="6350"/>
+            <wp:docPr id="8" name="Рисунок 8"/>
+            <wp:cNvGraphicFramePr>
+              <a:graphicFrameLocks xmlns:a="http://schemas.openxmlformats.org/drawingml/2006/main" noChangeAspect="1"/>
+            </wp:cNvGraphicFramePr>
+            <a:graphic xmlns:a="http://schemas.openxmlformats.org/drawingml/2006/main">
+              <a:graphicData uri="http://schemas.openxmlformats.org/drawingml/2006/picture">
+                <pic:pic xmlns:pic="http://schemas.openxmlformats.org/drawingml/2006/picture">
+                  <pic:nvPicPr>
+                    <pic:cNvPr id="0" name="Picture 1"/>
+                    <pic:cNvPicPr>
+                      <a:picLocks noChangeAspect="1" noChangeArrowheads="1"/>
+                    </pic:cNvPicPr>
+                  </pic:nvPicPr>
+                  <pic:blipFill>
+                    <a:blip r:embed="rId43" cstate="print">
+                      <a:extLst>
+                        <a:ext uri="{28A0092B-C50C-407E-A947-70E740481C1C}">
+                          <a14:useLocalDpi xmlns:a14="http://schemas.microsoft.com/office/drawing/2010/main" val="0"/>
+                        </a:ext>
+                      </a:extLst>
+                    </a:blip>
+                    <a:srcRect/>
+                    <a:stretch>
+                      <a:fillRect/>
+                    </a:stretch>
+                  </pic:blipFill>
+                  <pic:spPr bwMode="auto">
+                    <a:xfrm>
+                      <a:off x="0" y="0"/>
+                      <a:ext cx="6290310" cy="3536950"/>
+                    </a:xfrm>
+                    <a:prstGeom prst="rect">
+                      <a:avLst/>
+                    </a:prstGeom>
+                    <a:noFill/>
+                    <a:ln>
+                      <a:noFill/>
+                    </a:ln>
+                  </pic:spPr>
+                </pic:pic>
+              </a:graphicData>
+            </a:graphic>
+          </wp:inline>
+        </w:drawing>
+      </w:r>
+      <w:r>
+        <w:rPr>
+          <w:noProof/>
+        </w:rPr>
+        <w:drawing>
+          <wp:inline distT="0" distB="0" distL="0" distR="0" wp14:anchorId="49023FE0" wp14:editId="75AECB31">
+            <wp:extent cx="6290310" cy="3536950"/>
+            <wp:effectExtent l="0" t="0" r="0" b="6350"/>
+            <wp:docPr id="9" name="Рисунок 9"/>
+            <wp:cNvGraphicFramePr>
+              <a:graphicFrameLocks xmlns:a="http://schemas.openxmlformats.org/drawingml/2006/main" noChangeAspect="1"/>
+            </wp:cNvGraphicFramePr>
+            <a:graphic xmlns:a="http://schemas.openxmlformats.org/drawingml/2006/main">
+              <a:graphicData uri="http://schemas.openxmlformats.org/drawingml/2006/picture">
+                <pic:pic xmlns:pic="http://schemas.openxmlformats.org/drawingml/2006/picture">
+                  <pic:nvPicPr>
+                    <pic:cNvPr id="0" name="Picture 2"/>
+                    <pic:cNvPicPr>
+                      <a:picLocks noChangeAspect="1" noChangeArrowheads="1"/>
+                    </pic:cNvPicPr>
+                  </pic:nvPicPr>
+                  <pic:blipFill>
+                    <a:blip r:embed="rId44" cstate="print">
+                      <a:extLst>
+                        <a:ext uri="{28A0092B-C50C-407E-A947-70E740481C1C}">
+                          <a14:useLocalDpi xmlns:a14="http://schemas.microsoft.com/office/drawing/2010/main" val="0"/>
+                        </a:ext>
+                      </a:extLst>
+                    </a:blip>
+                    <a:srcRect/>
+                    <a:stretch>
+                      <a:fillRect/>
+                    </a:stretch>
+                  </pic:blipFill>
+                  <pic:spPr bwMode="auto">
+                    <a:xfrm>
+                      <a:off x="0" y="0"/>
+                      <a:ext cx="6290310" cy="3536950"/>
+                    </a:xfrm>
+                    <a:prstGeom prst="rect">
+                      <a:avLst/>
+                    </a:prstGeom>
+                    <a:noFill/>
+                    <a:ln>
+                      <a:noFill/>
+                    </a:ln>
+                  </pic:spPr>
+                </pic:pic>
+              </a:graphicData>
+            </a:graphic>
+          </wp:inline>
+        </w:drawing>
+      </w:r>
+      <w:r>
+        <w:rPr>
+          <w:noProof/>
+        </w:rPr>
+        <w:lastRenderedPageBreak/>
+        <w:drawing>
+          <wp:inline distT="0" distB="0" distL="0" distR="0" wp14:anchorId="2BC29BE0" wp14:editId="54408407">
+            <wp:extent cx="6290310" cy="3536950"/>
+            <wp:effectExtent l="0" t="0" r="0" b="6350"/>
+            <wp:docPr id="10" name="Рисунок 10"/>
+            <wp:cNvGraphicFramePr>
+              <a:graphicFrameLocks xmlns:a="http://schemas.openxmlformats.org/drawingml/2006/main" noChangeAspect="1"/>
+            </wp:cNvGraphicFramePr>
+            <a:graphic xmlns:a="http://schemas.openxmlformats.org/drawingml/2006/main">
+              <a:graphicData uri="http://schemas.openxmlformats.org/drawingml/2006/picture">
+                <pic:pic xmlns:pic="http://schemas.openxmlformats.org/drawingml/2006/picture">
+                  <pic:nvPicPr>
+                    <pic:cNvPr id="0" name="Picture 3"/>
+                    <pic:cNvPicPr>
+                      <a:picLocks noChangeAspect="1" noChangeArrowheads="1"/>
+                    </pic:cNvPicPr>
+                  </pic:nvPicPr>
+                  <pic:blipFill>
+                    <a:blip r:embed="rId45" cstate="print">
+                      <a:extLst>
+                        <a:ext uri="{28A0092B-C50C-407E-A947-70E740481C1C}">
+                          <a14:useLocalDpi xmlns:a14="http://schemas.microsoft.com/office/drawing/2010/main" val="0"/>
+                        </a:ext>
+                      </a:extLst>
+                    </a:blip>
+                    <a:srcRect/>
+                    <a:stretch>
+                      <a:fillRect/>
+                    </a:stretch>
+                  </pic:blipFill>
+                  <pic:spPr bwMode="auto">
+                    <a:xfrm>
+                      <a:off x="0" y="0"/>
+                      <a:ext cx="6290310" cy="3536950"/>
+                    </a:xfrm>
+                    <a:prstGeom prst="rect">
+                      <a:avLst/>
+                    </a:prstGeom>
+                    <a:noFill/>
+                    <a:ln>
+                      <a:noFill/>
+                    </a:ln>
+                  </pic:spPr>
+                </pic:pic>
+              </a:graphicData>
+            </a:graphic>
+          </wp:inline>
+        </w:drawing>
+      </w:r>
+      <w:r>
+        <w:rPr>
+          <w:noProof/>
+        </w:rPr>
+        <w:drawing>
+          <wp:inline distT="0" distB="0" distL="0" distR="0" wp14:anchorId="636253BB" wp14:editId="2ADAE4C0">
+            <wp:extent cx="6290310" cy="3536950"/>
+            <wp:effectExtent l="0" t="0" r="0" b="6350"/>
+            <wp:docPr id="11" name="Рисунок 11"/>
+            <wp:cNvGraphicFramePr>
+              <a:graphicFrameLocks xmlns:a="http://schemas.openxmlformats.org/drawingml/2006/main" noChangeAspect="1"/>
+            </wp:cNvGraphicFramePr>
+            <a:graphic xmlns:a="http://schemas.openxmlformats.org/drawingml/2006/main">
+              <a:graphicData uri="http://schemas.openxmlformats.org/drawingml/2006/picture">
+                <pic:pic xmlns:pic="http://schemas.openxmlformats.org/drawingml/2006/picture">
+                  <pic:nvPicPr>
+                    <pic:cNvPr id="0" name="Picture 4"/>
+                    <pic:cNvPicPr>
+                      <a:picLocks noChangeAspect="1" noChangeArrowheads="1"/>
+                    </pic:cNvPicPr>
+                  </pic:nvPicPr>
+                  <pic:blipFill>
+                    <a:blip r:embed="rId46" cstate="print">
+                      <a:extLst>
+                        <a:ext uri="{28A0092B-C50C-407E-A947-70E740481C1C}">
+                          <a14:useLocalDpi xmlns:a14="http://schemas.microsoft.com/office/drawing/2010/main" val="0"/>
+                        </a:ext>
+                      </a:extLst>
+                    </a:blip>
+                    <a:srcRect/>
+                    <a:stretch>
+                      <a:fillRect/>
+                    </a:stretch>
+                  </pic:blipFill>
+                  <pic:spPr bwMode="auto">
+                    <a:xfrm>
+                      <a:off x="0" y="0"/>
+                      <a:ext cx="6290310" cy="3536950"/>
+                    </a:xfrm>
+                    <a:prstGeom prst="rect">
+                      <a:avLst/>
+                    </a:prstGeom>
+                    <a:noFill/>
+                    <a:ln>
+                      <a:noFill/>
+                    </a:ln>
+                  </pic:spPr>
+                </pic:pic>
+              </a:graphicData>
+            </a:graphic>
+          </wp:inline>
+        </w:drawing>
+      </w:r>
+    </w:p>
+    <w:p>
+      <w:pPr>
+        <w:spacing w:before="0" w:after="0" w:line="360" w:lineRule="auto"/>
+        <w:ind w:firstLine="851"/>
+      </w:pPr>
+    </w:p>
+    <w:p>
+      <w:pPr>
+        <w:spacing w:before="0" w:after="0" w:line="360" w:lineRule="auto"/>
+        <w:ind w:firstLine="851"/>
+      </w:pPr>
+    </w:p>
+    <w:p>
+      <w:pPr>
+        <w:spacing w:before="0" w:after="0" w:line="360" w:lineRule="auto"/>
+        <w:ind w:firstLine="851"/>
+      </w:pPr>
+    </w:p>
+    <w:p>
+      <w:pPr>
+        <w:spacing w:before="0" w:after="0" w:line="360" w:lineRule="auto"/>
+        <w:ind w:firstLine="851"/>
+      </w:pPr>
+    </w:p>
+    <w:p>
+      <w:pPr>
+        <w:pStyle w:val="22"/>
+      </w:pPr>
+      <w:bookmarkStart w:id="5" w:name="_3rdcrjn" w:colFirst="0" w:colLast="0"/>
+      <w:bookmarkEnd w:id="5"/>
+      <w:r>
+        <w:lastRenderedPageBreak/>
+        <w:t xml:space="preserve">Висновки </w:t>
+      </w:r>
+    </w:p>
+    <w:p>
+      <w:pPr>
+        <w:spacing w:before="0" w:after="0" w:line="360" w:lineRule="auto"/>
+        <w:ind w:firstLine="851"/>
+      </w:pPr>
+    </w:p>
+    <w:p>
+      <w:pPr>
+        <w:spacing w:before="0" w:after="0" w:line="360" w:lineRule="auto"/>
+        <w:ind w:firstLine="851"/>
+        <w:rPr>
+          <w:lang w:val="en-US"/>
+        </w:rPr>
+      </w:pPr>
       <w:r>
         <w:t xml:space="preserve">В цій роботі ми </w:t>
       </w:r>
@@ -12598,35 +12887,38 @@
         <w:ind w:firstLine="851"/>
       </w:pPr>
       <w:r>
+        <w:t>У мережі Інтернет використовується сімейство протоколів TCP/IP. TCP/IP - це основний протокол Інтернету, який визначає обмін даними між різними програмами. Протоколи задають способи передачі даних, повідомлень, обробку помилок мережі, а також дозволяють розробити стандарти, що не пов'язані з конкретною апаратною платформою.</w:t>
+      </w:r>
+    </w:p>
+    <w:p>
+      <w:pPr>
+        <w:spacing w:before="0" w:after="0" w:line="360" w:lineRule="auto"/>
+        <w:ind w:firstLine="851"/>
+      </w:pPr>
+      <w:r>
+        <w:t>TCP/IP складається з двох протоколів: Transmission Control Protocol (TCP) та Internet Protocol (IP). IP відповідає за передачу даних між мережами, а TCP - за передачу даних між програмами на різних комп'ютерах в мережі. TCP забезпечує надійну передачу даних, контролює цілісність даних та відновлює втрачені пакети.</w:t>
+      </w:r>
+    </w:p>
+    <w:p>
+      <w:pPr>
+        <w:spacing w:before="0" w:after="0" w:line="360" w:lineRule="auto"/>
+        <w:ind w:firstLine="851"/>
+      </w:pPr>
+      <w:r>
+        <w:t>Усі параметри, від швидкості передачі даних і до методів адресації при транспортуванні окремих повідомлень, визначаються і задаються протоколами, що використовуються в даній конкретній мережі. Інтернет-провайдери забезпечують доступ до глобальної мережі Інтернет та обслуговують програми-сервери, які забезпечують доступ до Інтернету.</w:t>
+      </w:r>
+    </w:p>
+    <w:p>
+      <w:pPr>
+        <w:spacing w:before="0" w:after="0" w:line="360" w:lineRule="auto"/>
+        <w:ind w:firstLine="851"/>
+      </w:pPr>
+      <w:r>
+        <w:t xml:space="preserve">Отже, Інтернет-протокол (IP) - це протокол мережевого рівня, який використовується для передачі датаграм між мережами. TCP/IP - це основний </w:t>
+      </w:r>
+      <w:r>
         <w:lastRenderedPageBreak/>
-        <w:t>У мережі Інтернет використовується сімейство протоколів TCP/IP. TCP/IP - це основний протокол Інтернету, який визначає обмін даними між різними програмами. Протоколи задають способи передачі даних, повідомлень, обробку помилок мережі, а також дозволяють розробити стандарти, що не пов'язані з конкретною апаратною платформою.</w:t>
-      </w:r>
-    </w:p>
-    <w:p>
-      <w:pPr>
-        <w:spacing w:before="0" w:after="0" w:line="360" w:lineRule="auto"/>
-        <w:ind w:firstLine="851"/>
-      </w:pPr>
-      <w:r>
-        <w:t>TCP/IP складається з двох протоколів: Transmission Control Protocol (TCP) та Internet Protocol (IP). IP відповідає за передачу даних між мережами, а TCP - за передачу даних між програмами на різних комп'ютерах в мережі. TCP забезпечує надійну передачу даних, контролює цілісність даних та відновлює втрачені пакети.</w:t>
-      </w:r>
-    </w:p>
-    <w:p>
-      <w:pPr>
-        <w:spacing w:before="0" w:after="0" w:line="360" w:lineRule="auto"/>
-        <w:ind w:firstLine="851"/>
-      </w:pPr>
-      <w:r>
-        <w:t>Усі параметри, від швидкості передачі даних і до методів адресації при транспортуванні окремих повідомлень, визначаються і задаються протоколами, що використовуються в даній конкретній мережі. Інтернет-провайдери забезпечують доступ до глобальної мережі Інтернет та обслуговують програми-сервери, які забезпечують доступ до Інтернету.</w:t>
-      </w:r>
-    </w:p>
-    <w:p>
-      <w:pPr>
-        <w:spacing w:before="0" w:after="0" w:line="360" w:lineRule="auto"/>
-        <w:ind w:firstLine="851"/>
-      </w:pPr>
-      <w:r>
-        <w:t>Отже, Інтернет-протокол (IP) - це протокол мережевого рівня, який використовується для передачі датаграм між мережами. TCP/IP - це основний протокол Інтернету, який визначає обмін даними між різними програмами. TCP/IP складається з двох протоколів: Transmission Control Protocol (TCP) та Internet Protocol (IP). TCP забезпечує надійну передачу даних, контролює цілісність даних та відновлює втрачені пакети. Інтернет-провайдери забезпечують доступ до глобальної мережі Інтернет та обслуговують програми-сервери, які забезпечують доступ до Інтернету.</w:t>
+        <w:t>протокол Інтернету, який визначає обмін даними між різними програмами. TCP/IP складається з двох протоколів: Transmission Control Protocol (TCP) та Internet Protocol (IP). TCP забезпечує надійну передачу даних, контролює цілісність даних та відновлює втрачені пакети. Інтернет-провайдери забезпечують доступ до глобальної мережі Інтернет та обслуговують програми-сервери, які забезпечують доступ до Інтернету.</w:t>
       </w:r>
     </w:p>
     <w:p>
@@ -12655,44 +12947,44 @@
         <w:ind w:firstLine="851"/>
       </w:pPr>
       <w:r>
-        <w:t xml:space="preserve">Пошукова система - це онлайн-служба, що надає можливість пошуку інформації в Інтернеті. Програмною частиною пошукової системи є пошукова </w:t>
+        <w:t>Пошукова система - це онлайн-служба, що надає можливість пошуку інформації в Інтернеті. Програмною частиною пошукової системи є пошукова машина, яка забезпечує функціональність пошукової системи. Пошукові системи призначені для постійного перегляду всіх сторінок, що є в мережі, які в будь-який момент можуть дати відповідь на запитання.</w:t>
+      </w:r>
+    </w:p>
+    <w:p>
+      <w:pPr>
+        <w:spacing w:before="0" w:after="0" w:line="360" w:lineRule="auto"/>
+        <w:ind w:firstLine="851"/>
+      </w:pPr>
+      <w:r>
+        <w:t>Більшість пошукових систем шукають інформацію на сайтах Інтернету, але існують також системи, здатні шукати файли на ftp-серверах, товари в інтернет-магазинах, а також інформацію в групах новин Usenet. Інформацію зручно шукати за пошуковим (ключовим) словом або фразою.</w:t>
+      </w:r>
+    </w:p>
+    <w:p>
+      <w:pPr>
+        <w:spacing w:before="0" w:after="0" w:line="360" w:lineRule="auto"/>
+        <w:ind w:firstLine="851"/>
+      </w:pPr>
+      <w:r>
+        <w:t>Найбільш популярною пошуковою системою в світі є Google, яка складає більше ніж 90% частки серед всіх пошукових систем по всьому світу. Інші популярні пошукові системи включають Bing, Yahoo!, Baidu, Ask.com, WolframAlpha, Swisscows, та інші. Кожна з цих пошукових систем має свої особливості та функціонал, який робить їх унікальними. Наприклад, WolframAlpha групує всю знайдену інформацію в звіт, що робить його корисним для студентів та школярів, а Swisscows гарантує анонімність та благодійність.</w:t>
+      </w:r>
+    </w:p>
+    <w:p>
+      <w:pPr>
+        <w:spacing w:before="0" w:after="0" w:line="360" w:lineRule="auto"/>
+        <w:ind w:firstLine="851"/>
+      </w:pPr>
+    </w:p>
+    <w:p>
+      <w:pPr>
+        <w:spacing w:before="0" w:after="0" w:line="360" w:lineRule="auto"/>
+        <w:ind w:firstLine="851"/>
+      </w:pPr>
+      <w:r>
+        <w:t xml:space="preserve">Пошуковий робот (web crawler, web spider) - це програма, яка є складовою частиною пошукової системи та призначена для перегляду сторінок Інтернету з </w:t>
       </w:r>
       <w:r>
         <w:lastRenderedPageBreak/>
-        <w:t>машина, яка забезпечує функціональність пошукової системи. Пошукові системи призначені для постійного перегляду всіх сторінок, що є в мережі, які в будь-який момент можуть дати відповідь на запитання.</w:t>
-      </w:r>
-    </w:p>
-    <w:p>
-      <w:pPr>
-        <w:spacing w:before="0" w:after="0" w:line="360" w:lineRule="auto"/>
-        <w:ind w:firstLine="851"/>
-      </w:pPr>
-      <w:r>
-        <w:t>Більшість пошукових систем шукають інформацію на сайтах Інтернету, але існують також системи, здатні шукати файли на ftp-серверах, товари в інтернет-магазинах, а також інформацію в групах новин Usenet. Інформацію зручно шукати за пошуковим (ключовим) словом або фразою.</w:t>
-      </w:r>
-    </w:p>
-    <w:p>
-      <w:pPr>
-        <w:spacing w:before="0" w:after="0" w:line="360" w:lineRule="auto"/>
-        <w:ind w:firstLine="851"/>
-      </w:pPr>
-      <w:r>
-        <w:t>Найбільш популярною пошуковою системою в світі є Google, яка складає більше ніж 90% частки серед всіх пошукових систем по всьому світу. Інші популярні пошукові системи включають Bing, Yahoo!, Baidu, Ask.com, WolframAlpha, Swisscows, та інші. Кожна з цих пошукових систем має свої особливості та функціонал, який робить їх унікальними. Наприклад, WolframAlpha групує всю знайдену інформацію в звіт, що робить його корисним для студентів та школярів, а Swisscows гарантує анонімність та благодійність.</w:t>
-      </w:r>
-    </w:p>
-    <w:p>
-      <w:pPr>
-        <w:spacing w:before="0" w:after="0" w:line="360" w:lineRule="auto"/>
-        <w:ind w:firstLine="851"/>
-      </w:pPr>
-    </w:p>
-    <w:p>
-      <w:pPr>
-        <w:spacing w:before="0" w:after="0" w:line="360" w:lineRule="auto"/>
-        <w:ind w:firstLine="851"/>
-      </w:pPr>
-      <w:r>
-        <w:t>Пошуковий робот (web crawler, web spider) - це програма, яка є складовою частиною пошукової системи та призначена для перегляду сторінок Інтернету з метою введення інформації про них до бази даних. Пошукові роботи здійснюють загальний пошук інформації в Інтернеті, повідомляють про зміст знайденого документа, індексують його і добувають підсумкову інформацію. Вони також переглядають заголовки, деякі посилання і відправляють проіндексовану інформацію до бази даних пошукового механізму.</w:t>
+        <w:t>метою введення інформації про них до бази даних. Пошукові роботи здійснюють загальний пошук інформації в Інтернеті, повідомляють про зміст знайденого документа, індексують його і добувають підсумкову інформацію. Вони також переглядають заголовки, деякі посилання і відправляють проіндексовану інформацію до бази даних пошукового механізму.</w:t>
       </w:r>
     </w:p>
     <w:p>
@@ -12710,8 +13002,55 @@
         <w:ind w:firstLine="851"/>
       </w:pPr>
       <w:r>
+        <w:t>Прикладами пошукових роботів є Googlebot, Bingbot, Yahoo! Slurp, Baiduspider, та багато інших.</w:t>
+      </w:r>
+    </w:p>
+    <w:p>
+      <w:pPr>
+        <w:spacing w:before="0" w:after="0" w:line="360" w:lineRule="auto"/>
+        <w:ind w:firstLine="851"/>
+      </w:pPr>
+    </w:p>
+    <w:p>
+      <w:pPr>
+        <w:pStyle w:val="22"/>
+      </w:pPr>
+      <w:r>
+        <w:t xml:space="preserve">3.5.3 Що таке індексування сайту? </w:t>
+      </w:r>
+    </w:p>
+    <w:p>
+      <w:pPr>
+        <w:spacing w:before="0" w:after="0" w:line="360" w:lineRule="auto"/>
+        <w:ind w:firstLine="851"/>
+      </w:pPr>
+    </w:p>
+    <w:p>
+      <w:pPr>
+        <w:spacing w:before="0" w:after="0" w:line="360" w:lineRule="auto"/>
+        <w:ind w:firstLine="851"/>
+      </w:pPr>
+      <w:r>
+        <w:t>Індексація сайту - це процес, за яким роботи пошукових систем сканують сторінки сайту, аналізують та реєструють їх дані у базі даних пошукової системи. Інформація про сайт та сторінки сайту, такі як посилання, зображення, тексти, відео та інше, заносяться у бази даних пошукових систем і стає доступною для користувачів пошукових сервісів. Індексація сторінок важлива в SEO просуванні сайту.</w:t>
+      </w:r>
+    </w:p>
+    <w:p>
+      <w:pPr>
+        <w:spacing w:before="0" w:after="0" w:line="360" w:lineRule="auto"/>
+        <w:ind w:firstLine="851"/>
+      </w:pPr>
+      <w:r>
+        <w:t>Індексація сайту відбувається у два етапи: сканування та індексування. Сканування - це відправка бота на аналізований сайт, тоді як індексування - це завантаження, обробка та збір даних для включення їх до індексу пошукової системи. Після індексації сторінки зберігаються до пошукового індексу, тобто бази даних, в якій система шукає результати, які відповідають запитам користувачів.</w:t>
+      </w:r>
+    </w:p>
+    <w:p>
+      <w:pPr>
+        <w:spacing w:before="0" w:after="0" w:line="360" w:lineRule="auto"/>
+        <w:ind w:firstLine="851"/>
+      </w:pPr>
+      <w:r>
         <w:lastRenderedPageBreak/>
-        <w:t>Прикладами пошукових роботів є Googlebot, Bingbot, Yahoo! Slurp, Baiduspider, та багато інших.</w:t>
+        <w:t>Індексацію сайту можна перевірити за допомогою спеціальних форм пошукових систем. Щоб дізнатись, чи сторінка проіндексована, і чи вона в принципі може бути проіндексована, можна використовувати Google Search Console. Якщо сторінки сайту не проіндексовані, то можна використовувати різні методи, такі як додавання сайту до спеціалізованих форм пошукових систем, використання файлів robots.txt та sitemap.xml, видалення URL через спеціальні плагіни та інші.</w:t>
       </w:r>
     </w:p>
     <w:p>
@@ -12725,40 +13064,31 @@
         <w:pStyle w:val="22"/>
       </w:pPr>
       <w:r>
-        <w:t xml:space="preserve">3.5.3 Що таке індексування сайту? </w:t>
-      </w:r>
-    </w:p>
-    <w:p>
-      <w:pPr>
-        <w:spacing w:before="0" w:after="0" w:line="360" w:lineRule="auto"/>
-        <w:ind w:firstLine="851"/>
-      </w:pPr>
-    </w:p>
-    <w:p>
-      <w:pPr>
-        <w:spacing w:before="0" w:after="0" w:line="360" w:lineRule="auto"/>
-        <w:ind w:firstLine="851"/>
-      </w:pPr>
-      <w:r>
-        <w:t>Індексація сайту - це процес, за яким роботи пошукових систем сканують сторінки сайту, аналізують та реєструють їх дані у базі даних пошукової системи. Інформація про сайт та сторінки сайту, такі як посилання, зображення, тексти, відео та інше, заносяться у бази даних пошукових систем і стає доступною для користувачів пошукових сервісів. Індексація сторінок важлива в SEO просуванні сайту.</w:t>
-      </w:r>
-    </w:p>
-    <w:p>
-      <w:pPr>
-        <w:spacing w:before="0" w:after="0" w:line="360" w:lineRule="auto"/>
-        <w:ind w:firstLine="851"/>
-      </w:pPr>
-      <w:r>
-        <w:t>Індексація сайту відбувається у два етапи: сканування та індексування. Сканування - це відправка бота на аналізований сайт, тоді як індексування - це завантаження, обробка та збір даних для включення їх до індексу пошукової системи. Після індексації сторінки зберігаються до пошукового індексу, тобто бази даних, в якій система шукає результати, які відповідають запитам користувачів.</w:t>
-      </w:r>
-    </w:p>
-    <w:p>
-      <w:pPr>
-        <w:spacing w:before="0" w:after="0" w:line="360" w:lineRule="auto"/>
-        <w:ind w:firstLine="851"/>
-      </w:pPr>
-      <w:r>
-        <w:t>Індексацію сайту можна перевірити за допомогою спеціальних форм пошукових систем. Щоб дізнатись, чи сторінка проіндексована, і чи вона в принципі може бути проіндексована, можна використовувати Google Search Console. Якщо сторінки сайту не проіндексовані, то можна використовувати різні методи, такі як додавання сайту до спеціалізованих форм пошукових систем, використання файлів robots.txt та sitemap.xml, видалення URL через спеціальні плагіни та інші.</w:t>
+        <w:t xml:space="preserve">3.5.4 Поясніть значення термінів «запит» та «ключове слово». </w:t>
+      </w:r>
+    </w:p>
+    <w:p>
+      <w:pPr>
+        <w:spacing w:before="0" w:after="0" w:line="360" w:lineRule="auto"/>
+        <w:ind w:firstLine="851"/>
+      </w:pPr>
+    </w:p>
+    <w:p>
+      <w:pPr>
+        <w:spacing w:before="0" w:after="0" w:line="360" w:lineRule="auto"/>
+        <w:ind w:firstLine="851"/>
+      </w:pPr>
+      <w:r>
+        <w:t>Ключове слово - це слово або фраза, яку використовують для пошуку інформації в базі даних або в Інтернеті. Воно відображає інформацію, яку потрібно знайти. Ключове слово може бути одним словом або фразою, яка складається з кількох слів.</w:t>
+      </w:r>
+    </w:p>
+    <w:p>
+      <w:pPr>
+        <w:spacing w:before="0" w:after="0" w:line="360" w:lineRule="auto"/>
+        <w:ind w:firstLine="851"/>
+      </w:pPr>
+      <w:r>
+        <w:t>Запит - це набір ключових слів, за якими здійснюють пошук і відбір інформації в базі даних або в Інтернеті. Запит може містити одне або кілька ключових слів, а також оператори, які допомагають здійснювати більш точний пошук. Запит дозволяє знайти інформацію, яка відповідає певним критеріям, вказаним у запиті.</w:t>
       </w:r>
     </w:p>
     <w:p>
@@ -12772,77 +13102,39 @@
         <w:pStyle w:val="22"/>
       </w:pPr>
       <w:r>
-        <w:t xml:space="preserve">3.5.4 Поясніть значення термінів «запит» та «ключове слово». </w:t>
-      </w:r>
-    </w:p>
-    <w:p>
-      <w:pPr>
-        <w:spacing w:before="0" w:after="0" w:line="360" w:lineRule="auto"/>
-        <w:ind w:firstLine="851"/>
-      </w:pPr>
-    </w:p>
-    <w:p>
-      <w:pPr>
-        <w:spacing w:before="0" w:after="0" w:line="360" w:lineRule="auto"/>
-        <w:ind w:firstLine="851"/>
-      </w:pPr>
-      <w:r>
-        <w:t xml:space="preserve">Ключове слово - це слово або фраза, яку використовують для пошуку інформації в базі даних або в Інтернеті. Воно відображає інформацію, яку </w:t>
+        <w:t>3.5.5 Наведіть  основні  оператори,  що  використовуються у пошукових запитах.</w:t>
+      </w:r>
+    </w:p>
+    <w:p>
+      <w:pPr>
+        <w:spacing w:before="0" w:after="0" w:line="360" w:lineRule="auto"/>
+        <w:ind w:firstLine="851"/>
+      </w:pPr>
+    </w:p>
+    <w:p>
+      <w:pPr>
+        <w:spacing w:before="0" w:after="0" w:line="360" w:lineRule="auto"/>
+        <w:ind w:firstLine="851"/>
+      </w:pPr>
+      <w:r>
+        <w:t>Пошукові оператори - це спеціальні символи або команди, які допомагають уточнити пошуковий запит і отримати більш точні результати. Основні пошукові оператори Google включають такі команди: site:, intitle:, inurl:, filetype:, related:, cache:, allinanchor:, allintext:, allintitle:, allinurl:, OR, AND, " ", -, #.</w:t>
+      </w:r>
+    </w:p>
+    <w:p>
+      <w:pPr>
+        <w:spacing w:before="0" w:after="0" w:line="360" w:lineRule="auto"/>
+        <w:ind w:firstLine="851"/>
+      </w:pPr>
+      <w:r>
+        <w:t xml:space="preserve">Команда site: дозволяє обмежити пошук результатами тільки з зазначеного сайту. Команда intitle: шукає сторінки, у заголовках яких міститься вказаний </w:t>
       </w:r>
       <w:r>
         <w:lastRenderedPageBreak/>
-        <w:t>потрібно знайти. Ключове слово може бути одним словом або фразою, яка складається з кількох слів.</w:t>
-      </w:r>
-    </w:p>
-    <w:p>
-      <w:pPr>
-        <w:spacing w:before="0" w:after="0" w:line="360" w:lineRule="auto"/>
-        <w:ind w:firstLine="851"/>
-      </w:pPr>
-      <w:r>
-        <w:t>Запит - це набір ключових слів, за якими здійснюють пошук і відбір інформації в базі даних або в Інтернеті. Запит може містити одне або кілька ключових слів, а також оператори, які допомагають здійснювати більш точний пошук. Запит дозволяє знайти інформацію, яка відповідає певним критеріям, вказаним у запиті.</w:t>
-      </w:r>
-    </w:p>
-    <w:p>
-      <w:pPr>
-        <w:spacing w:before="0" w:after="0" w:line="360" w:lineRule="auto"/>
-        <w:ind w:firstLine="851"/>
-      </w:pPr>
-    </w:p>
-    <w:p>
-      <w:pPr>
-        <w:pStyle w:val="22"/>
-      </w:pPr>
-      <w:r>
-        <w:t>3.5.5 Наведіть  основні  оператори,  що  використовуються у пошукових запитах.</w:t>
-      </w:r>
-    </w:p>
-    <w:p>
-      <w:pPr>
-        <w:spacing w:before="0" w:after="0" w:line="360" w:lineRule="auto"/>
-        <w:ind w:firstLine="851"/>
-      </w:pPr>
-    </w:p>
-    <w:p>
-      <w:pPr>
-        <w:spacing w:before="0" w:after="0" w:line="360" w:lineRule="auto"/>
-        <w:ind w:firstLine="851"/>
-      </w:pPr>
-      <w:r>
-        <w:t>Пошукові оператори - це спеціальні символи або команди, які допомагають уточнити пошуковий запит і отримати більш точні результати. Основні пошукові оператори Google включають такі команди: site:, intitle:, inurl:, filetype:, related:, cache:, allinanchor:, allintext:, allintitle:, allinurl:, OR, AND, " ", -, #.</w:t>
-      </w:r>
-    </w:p>
-    <w:p>
-      <w:pPr>
-        <w:spacing w:before="0" w:after="0" w:line="360" w:lineRule="auto"/>
-        <w:ind w:firstLine="851"/>
-      </w:pPr>
-      <w:r>
-        <w:t>Команда site: дозволяє обмежити пошук результатами тільки з зазначеного сайту. Команда intitle: шукає сторінки, у заголовках яких міститься вказаний текст. Команда inurl: шукає сторінки, у URL яких міститься вказаний текст. Команда filetype: дозволяє шукати файли певного типу. Команда related: шукає сторінки, пов'язані з вказаним сайтом. Команда cache: дозволяє переглянути кеш-версію сторінки. Команда allinanchor: шукає сторінки, на які посилаються інші сторінки з вказаним текстом як якірним текстом. Команда allintext: шукає сторінки, на яких міститься вказаний текст. Команда allintitle: шукає сторінки, у заголовках яких міститься вказаний текст. Команда allinurl: шукає сторінки, у URL яких міститься вказаний текст. Команда OR рівнозначна пошуку з "або". Команда AND дозволяє шукати сторінки, на яких містяться обидва вказані слова. Команда " " дозволяє шукати фразу в точному порядку. Команда - виключає слово з пошукового запиту. Команда # дозволяє шукати з певним ніком або хештегом.</w:t>
+        <w:t>текст. Команда inurl: шукає сторінки, у URL яких міститься вказаний текст. Команда filetype: дозволяє шукати файли певного типу. Команда related: шукає сторінки, пов'язані з вказаним сайтом. Команда cache: дозволяє переглянути кеш-версію сторінки. Команда allinanchor: шукає сторінки, на які посилаються інші сторінки з вказаним текстом як якірним текстом. Команда allintext: шукає сторінки, на яких міститься вказаний текст. Команда allintitle: шукає сторінки, у заголовках яких міститься вказаний текст. Команда allinurl: шукає сторінки, у URL яких міститься вказаний текст. Команда OR рівнозначна пошуку з "або". Команда AND дозволяє шукати сторінки, на яких містяться обидва вказані слова. Команда " " дозволяє шукати фразу в точному порядку. Команда - виключає слово з пошукового запиту. Команда # дозволяє шукати з певним ніком або хештегом.</w:t>
       </w:r>
     </w:p>
     <w:sectPr>
-      <w:headerReference w:type="default" r:id="rId43"/>
+      <w:headerReference w:type="default" r:id="rId47"/>
       <w:pgSz w:w="11909" w:h="16834"/>
       <w:pgMar w:top="1134" w:right="567" w:bottom="1134" w:left="1418" w:header="720" w:footer="720" w:gutter="0"/>
       <w:pgNumType w:start="1"/>
@@ -14809,12 +15101,23 @@
     <w:name w:val="Hyperlink"/>
     <w:basedOn w:val="a0"/>
     <w:uiPriority w:val="99"/>
-    <w:semiHidden/>
     <w:unhideWhenUsed/>
     <w:rsid w:val="00532964"/>
     <w:rPr>
       <w:color w:val="0000FF"/>
       <w:u w:val="single"/>
+    </w:rPr>
+  </w:style>
+  <w:style w:type="character" w:styleId="ac">
+    <w:name w:val="Unresolved Mention"/>
+    <w:basedOn w:val="a0"/>
+    <w:uiPriority w:val="99"/>
+    <w:semiHidden/>
+    <w:unhideWhenUsed/>
+    <w:rsid w:val="005F3184"/>
+    <w:rPr>
+      <w:color w:val="605E5C"/>
+      <w:shd w:val="clear" w:color="auto" w:fill="E1DFDD"/>
     </w:rPr>
   </w:style>
 </w:styles>

</xml_diff>

<commit_message>
🌿: Tuesday, May 9, 2023 at 8:58:01 PM Eastern European Summer Time
</commit_message>
<xml_diff>
--- a/year1-term2/SS/lb3/звіт.docx
+++ b/year1-term2/SS/lb3/звіт.docx
@@ -1257,29 +1257,26 @@
         <w:ind w:firstLine="851"/>
       </w:pPr>
       <w:r>
-        <w:t>Лінус Торвальдс - фінсько-американський інженер-програміст, найбільш відомий завдяки створенню ядра Linux, ядра операційної системи з відкритим вихідним кодом. Народився 28 грудня 1969 року в Гельсінкі, Фінляндія, Торвальдс почав вивчати комп'ютерні науки в Університеті Гельсінкі в 1988 році. У 1991 році він створив першу версію ядра Linux, яку виклав у вільний доступ в Інтернеті. Відтоді Торвальдс продовжує наглядати за розвитком ядра Linux і став видатною фігурою у спільноті розробників програмного забезпечення з відкритим вихідним кодом.</w:t>
-      </w:r>
-    </w:p>
-    <w:p>
-      <w:pPr>
-        <w:spacing w:before="0" w:after="0" w:line="360" w:lineRule="auto"/>
-        <w:ind w:firstLine="851"/>
-      </w:pPr>
-      <w:r>
-        <w:t xml:space="preserve">Сфера наукової діяльності Торвальдса в першу чергу пов'язана з комп'ютерними науками та програмною інженерією, з акцентом на операційні </w:t>
-      </w:r>
+        <w:t>Лінус Торвальдс - фінський інженер-програміст, найбільш відомий завдяки створенню операційної системи Linux. Він народився 28 грудня 1969 року в Гельсінкі, Фінляндія. Торвальдс почав програмувати комп'ютери в юному віці і отримав ступінь з комп'ютерних наук в Університеті Гельсінкі.</w:t>
+      </w:r>
+    </w:p>
+    <w:p>
+      <w:pPr>
+        <w:spacing w:before="0" w:after="0" w:line="360" w:lineRule="auto"/>
+        <w:ind w:firstLine="851"/>
+      </w:pPr>
+      <w:r>
+        <w:t>Після створення операційної системи Linux Торвальдс став прихильником програмного забезпечення з відкритим кодом. Протягом багатьох років він брав участь у багатьох проектах з відкритим вихідним кодом і отримав численні нагороди за свій внесок у сферу комп'ютерних наук. Він продовжує працювати над ядром Linux донині і вважається однією з найвпливовіших фігур у технологічній індустрії.</w:t>
+      </w:r>
+    </w:p>
+    <w:p>
+      <w:pPr>
+        <w:spacing w:before="0" w:after="0" w:line="360" w:lineRule="auto"/>
+        <w:ind w:firstLine="851"/>
+      </w:pPr>
       <w:r>
         <w:lastRenderedPageBreak/>
-        <w:t>системи та розробку ядра. Створення ним ядра Linux мало значний вплив на технологічну індустрію, оскільки Linux стала однією з найпоширеніших операційних систем у світі. Окрім роботи над Linux, Торвальдс також долучився до інших проектів з відкритим вихідним кодом, таких як Git, система контролю версій, що використовується розробниками програмного забезпечення.</w:t>
-      </w:r>
-    </w:p>
-    <w:p>
-      <w:pPr>
-        <w:spacing w:before="0" w:after="0" w:line="360" w:lineRule="auto"/>
-        <w:ind w:firstLine="851"/>
-      </w:pPr>
-      <w:r>
-        <w:t>Серед досягнень Торвальдса - створення ядра Linux, яке стало наріжним каменем руху програмного забезпечення з відкритим кодом. Linux використовується широким колом організацій, від малого бізнесу до великих корпорацій, і застосовується в різних додатках, від веб-серверів до смартфонів. Торвальдс також отримав визнання за свій внесок у технологічну індустрію, отримавши численні нагороди та відзнаки, зокрема, премію "Технологія тисячоліття" у 2012 році.</w:t>
+        <w:t>Торвальдс був нагороджений премією "Технологія тисячоліття", премією "Комп'ютерний піонер" Комп'ютерного товариства IEEE, премією "Піонер" EFF, премією "Вільне програмне забезпечення" Фонду вільного програмного забезпечення та премією "C&amp;C". Він також був включений до Зали слави Інтернету та Академії досягнень. Його внесок у світ програмного забезпечення з відкритим вихідним кодом зробив революцію в цій галузі і продовжує мати значний вплив на світ технологій і сьогодні.</w:t>
       </w:r>
     </w:p>
     <w:p>
@@ -1303,71 +1300,68 @@
         <w:ind w:firstLine="851"/>
       </w:pPr>
       <w:r>
-        <w:t>Стів Джобс - американський підприємець, винахідник і дизайнер, співзасновник компанії Apple Inc. Він народився в Сан-Франциско, Каліфорнія, 24 лютого 1955 року і помер 5 жовтня 2011 року. Джобс найбільш відомий своєю роботою в компанії Apple, де він відіграв ключову роль у розробці персонального комп'ютера, iPod, iPhone та iPad. Він також був співзасновником анімаційної студії Pixar і протягом своєї кар'єри обіймав посади генерального директора як Apple, так і Pixar.</w:t>
-      </w:r>
-    </w:p>
-    <w:p>
-      <w:pPr>
-        <w:spacing w:before="0" w:after="0" w:line="360" w:lineRule="auto"/>
-        <w:ind w:firstLine="851"/>
-      </w:pPr>
-      <w:r>
-        <w:t>Джобс був відомий своєю увагою до деталей і прагненням створювати продукти, які були одночасно функціональними і красивими. Він вважав, що технології повинні бути доступними для всіх, і невтомно працював над тим, щоб зробити свої продукти інтуїтивно зрозумілими та зручними для користувачів. Джобс був майстром маркетингу і зміг створити для Apple сильний бренд, який асоціювався з інноваціями, креативністю та якістю.</w:t>
-      </w:r>
-    </w:p>
-    <w:p>
-      <w:pPr>
-        <w:spacing w:before="0" w:after="0" w:line="360" w:lineRule="auto"/>
-        <w:ind w:firstLine="851"/>
-      </w:pPr>
-      <w:r>
-        <w:t xml:space="preserve">Протягом своєї кар'єри Джобс отримав численні нагороди та відзнаки за свій внесок у технологічну індустрію. У 1985 році Всесвітній економічний форум </w:t>
-      </w:r>
+        <w:t>Стів Джобс - американський підприємець і винахідник, відомий як співзасновник компанії Apple Inc. і розробник таких революційних продуктів, як Macintosh, iPod, iPhone та iPad. Народився в Сан-Франциско в 1955 році, Джобс кинув коледж і в 1976 році разом зі Стівом Возняком став співзасновником Apple Inc. Під його керівництвом Apple стала однією з найуспішніших компаній в історії.</w:t>
+      </w:r>
+    </w:p>
+    <w:p>
+      <w:pPr>
+        <w:spacing w:before="0" w:after="0" w:line="360" w:lineRule="auto"/>
+        <w:ind w:firstLine="851"/>
+      </w:pPr>
+      <w:r>
+        <w:t>Джобс справив значний вплив на сферу технологій своїми інноваційними продуктами та естетикою дизайну, яка була зосереджена на простоті, функціональності та красі. Він був відомий своєю здатністю уявляти і створювати продукти, які споживачі ще навіть не знали, що їм потрібні. Джобс був майстром маркетингу та розробки продуктів, завжди слідкував за потребами та бажаннями своїх клієнтів і виводив на ринок нові продукти, які змінювали спосіб життя та роботи людей.</w:t>
+      </w:r>
+    </w:p>
+    <w:p>
+      <w:pPr>
+        <w:spacing w:before="0" w:after="0" w:line="360" w:lineRule="auto"/>
+        <w:ind w:firstLine="851"/>
+      </w:pPr>
+      <w:r>
+        <w:t>Протягом своєї кар'єри Джобс отримав численні нагороди за інновації та дизайн, включаючи Національну медаль за технологію. У 1989 році журнал Inc. назвав його підприємцем десятиліття, а в 2007 році він був включений до Каліфорнійської зали слави. Джобс помер у 2011 році, залишивши по собі спадщину інновацій та творчості, яка змінила світ.</w:t>
+      </w:r>
+    </w:p>
+    <w:p>
+      <w:pPr>
+        <w:spacing w:before="0" w:after="0" w:line="360" w:lineRule="auto"/>
+        <w:ind w:firstLine="851"/>
+      </w:pPr>
+    </w:p>
+    <w:p>
+      <w:pPr>
+        <w:spacing w:before="0" w:after="0" w:line="360" w:lineRule="auto"/>
+        <w:ind w:firstLine="851"/>
+      </w:pPr>
+      <w:r>
+        <w:t>Білл Гейтс</w:t>
+      </w:r>
+    </w:p>
+    <w:p>
+      <w:pPr>
+        <w:spacing w:before="0" w:after="0" w:line="360" w:lineRule="auto"/>
+        <w:ind w:firstLine="851"/>
+      </w:pPr>
       <w:r>
         <w:lastRenderedPageBreak/>
-        <w:t>назвав його молодим світовим лідером. У 2007 році його було включено до Каліфорнійської зали слави. У 2012 році він був посмертно нагороджений премією "Греммі" за внесок у музичну індустрію завдяки роботі з Apple та iTunes.</w:t>
-      </w:r>
-    </w:p>
-    <w:p>
-      <w:pPr>
-        <w:spacing w:before="0" w:after="0" w:line="360" w:lineRule="auto"/>
-        <w:ind w:firstLine="851"/>
-      </w:pPr>
-    </w:p>
-    <w:p>
-      <w:pPr>
-        <w:spacing w:before="0" w:after="0" w:line="360" w:lineRule="auto"/>
-        <w:ind w:firstLine="851"/>
-      </w:pPr>
-      <w:r>
-        <w:t>Білл Гейтс</w:t>
-      </w:r>
-    </w:p>
-    <w:p>
-      <w:pPr>
-        <w:spacing w:before="0" w:after="0" w:line="360" w:lineRule="auto"/>
-        <w:ind w:firstLine="851"/>
-      </w:pPr>
-      <w:r>
-        <w:t>Білл Гейтс - видатний американський підприємець, розробник програмного забезпечення, інвестор і філантроп. У 1975 році він став співзасновником корпорації Microsoft і її генеральним директором. Під його керівництвом Microsoft стала найбільшим у світі виробником програмного забезпечення для персональних комп'ютерів. Гейтс залишив посаду генерального директора у 2000 році і став головним архітектором програмного забезпечення компанії. Він пішов у відставку з Microsoft у 2008 році і зараз зосередився на своїй філантропічній діяльності. Гейтс також є письменником і написав кілька книг про технології та бізнес.</w:t>
-      </w:r>
-    </w:p>
-    <w:p>
-      <w:pPr>
-        <w:spacing w:before="0" w:after="0" w:line="360" w:lineRule="auto"/>
-        <w:ind w:firstLine="851"/>
-      </w:pPr>
-      <w:r>
-        <w:t>Білл Гейтс відомий своїм внеском в індустрію комп'ютерного програмного забезпечення, а також своєю філантропічною діяльністю. Він є лауреатом численних нагород і відзнак, включаючи Президентську медаль Свободи в 2016 році, і вже багато років входить до списку найбагатших людей світу. Гейтс і його дружина Мелінда пожертвували мільярди доларів на благодійність через свій фонд - Фонд Білла і Мелінди Гейтс. Їх діяльність зосереджена на покращенні здоров'я населення світу, зменшенні бідності та розширенні доступу до освіти.</w:t>
-      </w:r>
-    </w:p>
-    <w:p>
-      <w:pPr>
-        <w:spacing w:before="0" w:after="0" w:line="360" w:lineRule="auto"/>
-        <w:ind w:firstLine="851"/>
-      </w:pPr>
-      <w:r>
-        <w:t>Внесок Гейтса в індустрію комп'ютерного програмного забезпечення неможливо переоцінити. Він відіграв ключову роль у розвитку персонального комп'ютера та популяризації графічних інтерфейсів користувача. Йому також приписують допомогу в поширенні Інтернету в маси завдяки його роботі над Всесвітньою павутиною. Гейтс отримав численні нагороди за свій внесок в індустрію, в тому числі Національну медаль за технологію та інновації в 1992 році. Однак він також зазнавав критики за свою ділову практику та вплив домінування Microsoft на індустрію.</w:t>
+        <w:t>Білл Гейтс - американський підприємець і розробник програмного забезпечення. Засновник компанії Microsoft, яка є одним з найбільших у світі виробників програмного забезпечення для персональних комп'ютерів. Народився 28 жовтня 1955 року в Сіетлі, штат Вашингтон. Навчався у школі Lakeside School, де у віці 13 років зацікавився комп'ютерним програмуванням.</w:t>
+      </w:r>
+    </w:p>
+    <w:p>
+      <w:pPr>
+        <w:spacing w:before="0" w:after="0" w:line="360" w:lineRule="auto"/>
+        <w:ind w:firstLine="851"/>
+      </w:pPr>
+      <w:r>
+        <w:t>Гейтс широко визнаний за свій внесок у сферу комп'ютерних наук. Серед його численних досягнень - розробка оригінальної операційної системи Windows та співзаснування однієї з найбільших компаній з розробки програмного забезпечення у світі. Він також відповідав за розробку багатьох програмних додатків, в тому числі широко використовуваного програмного забезпечення для підвищення продуктивності Microsoft Office. Окрім свого внеску в технологічну індустрію, Гейтс також відомий своєю філантропічною діяльністю, заснувавши Фонд Білла і Мелінди Гейтс, який підтримує освіту, глобальну охорону здоров'я та розвиток.</w:t>
+      </w:r>
+    </w:p>
+    <w:p>
+      <w:pPr>
+        <w:spacing w:before="0" w:after="0" w:line="360" w:lineRule="auto"/>
+        <w:ind w:firstLine="851"/>
+      </w:pPr>
+      <w:r>
+        <w:t>Протягом своєї кар'єри Гейтс був удостоєний численних нагород за інновації та внесок у розвиток технологій. У 1999 році він був удостоєний звання "Людина року" за версією журналу "Тайм", а в 2002 році королева Єлизавета II присвоїла йому звання кавалера ордена Британської імперії. Ім'я Гейтса стало синонімом інновацій та підприємництва, і він продовжує надихати та впливати на технологічну індустрію навіть після своєї відставки з Microsoft.</w:t>
       </w:r>
     </w:p>
     <w:p>
@@ -1391,19 +1385,26 @@
         <w:ind w:firstLine="851"/>
       </w:pPr>
       <w:r>
-        <w:t>Стів Возняк народився 11 серпня 1950 року в місті Санівейл, штат Каліфорнія, США. Він є американським інженером та підприємцем, який заснував компанію Apple разом з Стівом Джобсом. Возняк</w:t>
-      </w:r>
-      <w:r>
-        <w:t xml:space="preserve"> зробив</w:t>
-      </w:r>
-      <w:r>
-        <w:t xml:space="preserve"> значний </w:t>
-      </w:r>
-      <w:r>
-        <w:t xml:space="preserve">вклад </w:t>
-      </w:r>
-      <w:r>
-        <w:t>у розробку персональних комп'ютерів та інших технологій. У 1983 році він отримав Національну медаль технології США за видатні досягнення в галузі технологій. Возняк також активно займається доброчинністю, підтримує молоді таланти та допомагає знедоленим.</w:t>
+        <w:t>Стів Возняк - американський комп'ютерний інженер і технологічний підприємець, народився 11 серпня 1950 року в Сан-Хосе, Каліфорнія. У 1976 році разом зі Стівом Джобсом та Рональдом Вейном він заснував компанію Apple Inc., де відіграв важливу роль у розробці перших комп'ютерів Apple. Возняк почав свою кар'єру як комп'ютерний інженер і з раннього дитинства мав пристрасть до проектування та створення технологій.</w:t>
+      </w:r>
+    </w:p>
+    <w:p>
+      <w:pPr>
+        <w:spacing w:before="0" w:after="0" w:line="360" w:lineRule="auto"/>
+        <w:ind w:firstLine="851"/>
+      </w:pPr>
+      <w:r>
+        <w:lastRenderedPageBreak/>
+        <w:t>Наукова діяльність Возняка в основному пов'язана з комп'ютерною інженерією. Він відіграв значну роль у розробці першого комп'ютера Apple, Apple I, а також брав участь у створенні комп'ютерів Apple II і III. Після звільнення з Apple у 1985 році Возняк заснував різні технологічні компанії, в тому числі CL9, Wheels of Zeus та Fusion-io. Возняк бере участь у кількох технологічних підприємствах, а також займається філантропією та освітою через свою програму Woz U.</w:t>
+      </w:r>
+    </w:p>
+    <w:p>
+      <w:pPr>
+        <w:spacing w:before="0" w:after="0" w:line="360" w:lineRule="auto"/>
+        <w:ind w:firstLine="851"/>
+      </w:pPr>
+      <w:r>
+        <w:t>Кар'єрні досягнення Стіва Возняка були вражаючими. Він був співзасновником однієї з найбільших технологічних компаній у світі та відіграв важливу роль у розробці перших комп'ютерів Apple. У 1985 році Стів Возняк отримав Національну медаль за досягнення в галузі технологій, а в 2000 році його було включено до Національної зали слави винахідників. Сьогодні він визнаний у всьому світі як технологічний піонер і натхненник для багатьох комп'ютерних інженерів-початківців.</w:t>
       </w:r>
     </w:p>
     <w:p>
@@ -1427,40 +1428,26 @@
         <w:ind w:firstLine="851"/>
       </w:pPr>
       <w:r>
-        <w:t xml:space="preserve">Ларрі Пейдж народився 26 березня 1973 року в Сполучених Штатах Америки. Він є американським дослідником інтернет-технологій та розробником пошукової системи Google. Пейдж є співзасновником Google разом зі своїм другом Сергієм Бріном. Він також є співзасновником Alphabet Inc., </w:t>
-      </w:r>
-      <w:r>
-        <w:t xml:space="preserve">материнської компанії </w:t>
-      </w:r>
-      <w:r>
-        <w:t>Google. Пейдж був головою Google з 1997 по 2001 рік, а потім знову з 2011 по 2015 рік. Він також був членом ради директорів компанії з 1997 по 2001 рік та знову з 2017 по 2019 рік. У 2019 році Пейдж покинув посаду в компанії.</w:t>
-      </w:r>
-    </w:p>
-    <w:p>
-      <w:pPr>
-        <w:spacing w:before="0" w:after="0" w:line="360" w:lineRule="auto"/>
-        <w:ind w:firstLine="851"/>
-      </w:pPr>
-      <w:r>
-        <w:t>Пейдж є автором багатьох патентів, пов'язаних з пошуковими системами та інтернет-технологіями. Він також був визнаний журналом Time одним з 100 найвпливовіших людей світу у 2004, 2005, 2006 та 2007 роках. У 2002 році він отримав ступінь доктора філософії в галузі комп'ютерних наук з Університету Стенфорда.</w:t>
-      </w:r>
-    </w:p>
-    <w:p>
-      <w:pPr>
-        <w:spacing w:before="0" w:after="0" w:line="360" w:lineRule="auto"/>
-        <w:ind w:firstLine="851"/>
-        <w:rPr>
-          <w:lang w:val="en-US"/>
-        </w:rPr>
-      </w:pPr>
-      <w:r>
-        <w:t xml:space="preserve">Одним з найбільших досягнень Пейджа є створення Google, яка стала однією з найбільших та найвпливовіших компаній в світі. Він також </w:t>
-      </w:r>
-      <w:r>
-        <w:t>зробив</w:t>
-      </w:r>
-      <w:r>
-        <w:t xml:space="preserve"> вагомий внесок у розвиток пошукових систем та інтернет-технологій.</w:t>
+        <w:t>Ларрі Пейдж - комп'ютерний вчений і підприємець, відомий як співзасновник Google, однієї з найбільших інтернет-компаній у світі. Народився 26 березня 1973 року в Іст-Ленсінгу, штат Мічиган, отримав ступінь бакалавра з комп'ютерної інженерії в Мічиганському університеті та ступінь магістра наук у Стенфордському університеті. Пейдж почав працювати над розробкою пошукової системи разом з аспірантом Сергієм Бріном, і після кількох ітерацій на світ з'явився Google.</w:t>
+      </w:r>
+    </w:p>
+    <w:p>
+      <w:pPr>
+        <w:spacing w:before="0" w:after="0" w:line="360" w:lineRule="auto"/>
+        <w:ind w:firstLine="851"/>
+      </w:pPr>
+      <w:r>
+        <w:t>Пейдж відомий своїм внеском у комп'ютерні науки, особливо в галузі пошукових систем та штучного інтелекту. Протягом своєї кар'єри він отримав кілька нагород і визнань, в тому числі був названий одним із 100 найвпливовіших людей світу за версією Forbes у 2018 році. Крім того, Пейджа було прийнято до Національної інженерної академії, що є престижною нагородою для тих, хто зробив значний внесок у свою галузь.</w:t>
+      </w:r>
+    </w:p>
+    <w:p>
+      <w:pPr>
+        <w:spacing w:before="0" w:after="0" w:line="360" w:lineRule="auto"/>
+        <w:ind w:firstLine="851"/>
+      </w:pPr>
+      <w:r>
+        <w:lastRenderedPageBreak/>
+        <w:t>Серед визначних досягнень Пейджа - розробка пошукових алгоритмів Google, які революціонізували спосіб доступу до інформації та її організації в Інтернеті. Він також керував розробкою операційної системи Android, яка зараз є найпоширенішою мобільною операційною системою у світі. Пейдж захоплюється інноваціями та технологіями і продовжує робити значний внесок у сферу комп'ютерних наук.</w:t>
       </w:r>
     </w:p>
     <w:p>
@@ -1547,7 +1534,6 @@
                 <w:b/>
                 <w:bCs/>
               </w:rPr>
-              <w:lastRenderedPageBreak/>
               <w:t>Критерії</w:t>
             </w:r>
           </w:p>
@@ -1957,7 +1943,11 @@
               <w:spacing w:before="0" w:after="0" w:line="360" w:lineRule="auto"/>
             </w:pPr>
             <w:r>
-              <w:t>Швидкий перегляд, низьке використання пам'яті, тривалий час роботи від акумулятора</w:t>
+              <w:t xml:space="preserve">Швидкий перегляд, низьке використання пам'яті, тривалий </w:t>
+            </w:r>
+            <w:r>
+              <w:lastRenderedPageBreak/>
+              <w:t>час роботи від акумулятора</w:t>
             </w:r>
           </w:p>
         </w:tc>
@@ -1985,7 +1975,12 @@
               <w:spacing w:before="0" w:after="0" w:line="360" w:lineRule="auto"/>
             </w:pPr>
             <w:r>
-              <w:t>Швидкий перегляд, низьке використання пам'яті, тривалий час роботи від акумулятора</w:t>
+              <w:lastRenderedPageBreak/>
+              <w:t xml:space="preserve">Швидкий перегляд, низьке використання пам'яті, тривалий </w:t>
+            </w:r>
+            <w:r>
+              <w:lastRenderedPageBreak/>
+              <w:t>час роботи від акумулятора</w:t>
             </w:r>
           </w:p>
         </w:tc>
@@ -2013,7 +2008,12 @@
               <w:spacing w:before="0" w:after="0" w:line="360" w:lineRule="auto"/>
             </w:pPr>
             <w:r>
-              <w:t>Повільний перегляд веб-сторінок, високе використання пам'яті, низький час автономної роботи</w:t>
+              <w:lastRenderedPageBreak/>
+              <w:t xml:space="preserve">Повільний перегляд веб-сторінок, високе використання пам'яті, низький </w:t>
+            </w:r>
+            <w:r>
+              <w:lastRenderedPageBreak/>
+              <w:t>час автономної роботи</w:t>
             </w:r>
           </w:p>
         </w:tc>
@@ -2047,6 +2047,7 @@
               <w:spacing w:before="0" w:after="0" w:line="360" w:lineRule="auto"/>
             </w:pPr>
             <w:r>
+              <w:lastRenderedPageBreak/>
               <w:t>Безпека</w:t>
             </w:r>
           </w:p>
@@ -5865,7 +5866,15 @@
                   <w:color w:val="4675A4"/>
                   <w:u w:val="single"/>
                 </w:rPr>
-                <w:t>https://www.hostpapa.com/blog/web-design-development/how-to-optimize-websites-for-mobile-devices/</w:t>
+                <w:t>https://www.hostpapa.com/blog/web-design-development/how-to-</w:t>
+              </w:r>
+              <w:r>
+                <w:rPr>
+                  <w:color w:val="4675A4"/>
+                  <w:u w:val="single"/>
+                </w:rPr>
+                <w:lastRenderedPageBreak/>
+                <w:t>optimize-websites-for-mobile-devices/</w:t>
               </w:r>
             </w:hyperlink>
           </w:p>
@@ -5895,6 +5904,7 @@
               <w:rPr>
                 <w:color w:val="000000"/>
               </w:rPr>
+              <w:lastRenderedPageBreak/>
               <w:t>Hostpapa</w:t>
             </w:r>
           </w:p>
@@ -6728,15 +6738,7 @@
                   <w:color w:val="4675A4"/>
                   <w:u w:val="single"/>
                 </w:rPr>
-                <w:t>https://blog.hubspot.com/marketing/how-to-</w:t>
-              </w:r>
-              <w:r>
-                <w:rPr>
-                  <w:color w:val="4675A4"/>
-                  <w:u w:val="single"/>
-                </w:rPr>
-                <w:lastRenderedPageBreak/>
-                <w:t>reduce-your-websites-page-speed</w:t>
+                <w:t>https://blog.hubspot.com/marketing/how-to-reduce-your-websites-page-speed</w:t>
               </w:r>
             </w:hyperlink>
           </w:p>
@@ -6766,7 +6768,6 @@
               <w:rPr>
                 <w:color w:val="000000"/>
               </w:rPr>
-              <w:lastRenderedPageBreak/>
               <w:t>Hubspot</w:t>
             </w:r>
           </w:p>
@@ -9555,14 +9556,7 @@
                 <w:rPr>
                   <w:rStyle w:val="ab"/>
                 </w:rPr>
-                <w:t>https://www.tripadvisor.com/LocationPhotoDirectLink-g188590-d2337057-i99410447-</w:t>
-              </w:r>
-              <w:r>
-                <w:rPr>
-                  <w:rStyle w:val="ab"/>
-                </w:rPr>
-                <w:lastRenderedPageBreak/>
-                <w:t>Holiday_Inn_Express_Amsterdam_Sloterdijk_Station-Amsterdam_North_Holland_.html</w:t>
+                <w:t>https://www.tripadvisor.com/LocationPhotoDirectLink-g188590-d2337057-i99410447-Holiday_Inn_Express_Amsterdam_Sloterdijk_Station-Amsterdam_North_Holland_.html</w:t>
               </w:r>
             </w:hyperlink>
             <w:r>
@@ -9600,7 +9594,6 @@
                 <w:color w:val="000000"/>
                 <w:lang w:val="en-US"/>
               </w:rPr>
-              <w:lastRenderedPageBreak/>
               <w:t>Tripadvisor</w:t>
             </w:r>
           </w:p>
@@ -11417,6 +11410,7 @@
           <w:noProof/>
           <w:lang w:val="en-US"/>
         </w:rPr>
+        <w:lastRenderedPageBreak/>
         <w:drawing>
           <wp:inline distT="0" distB="0" distL="0" distR="0" wp14:anchorId="77E5F453" wp14:editId="5DB30A86">
             <wp:extent cx="6290310" cy="3536950"/>
@@ -11510,7 +11504,6 @@
         <w:ind w:firstLine="851"/>
       </w:pPr>
       <w:r>
-        <w:lastRenderedPageBreak/>
         <w:t>Диференційне рівняння</w:t>
       </w:r>
     </w:p>
@@ -11528,6 +11521,7 @@
         <w:rPr>
           <w:noProof/>
         </w:rPr>
+        <w:lastRenderedPageBreak/>
         <w:drawing>
           <wp:inline distT="0" distB="0" distL="0" distR="0" wp14:anchorId="2E706F99" wp14:editId="38E752DB">
             <wp:extent cx="6301740" cy="3524250"/>
@@ -11737,7 +11731,6 @@
         <w:rPr>
           <w:noProof/>
         </w:rPr>
-        <w:lastRenderedPageBreak/>
         <w:drawing>
           <wp:inline distT="0" distB="0" distL="0" distR="0" wp14:anchorId="09F52C52" wp14:editId="6FE2F9DE">
             <wp:extent cx="6301740" cy="3510915"/>
@@ -11787,6 +11780,7 @@
         <w:rPr>
           <w:noProof/>
         </w:rPr>
+        <w:lastRenderedPageBreak/>
         <w:drawing>
           <wp:inline distT="0" distB="0" distL="0" distR="0" wp14:anchorId="62C6C172" wp14:editId="17C7ABBE">
             <wp:extent cx="6301740" cy="3510915"/>
@@ -11869,7 +11863,6 @@
         <w:rPr>
           <w:noProof/>
         </w:rPr>
-        <w:lastRenderedPageBreak/>
         <w:drawing>
           <wp:inline distT="0" distB="0" distL="0" distR="0" wp14:anchorId="2372B4E0" wp14:editId="166263E1">
             <wp:extent cx="6301740" cy="3524250"/>

</xml_diff>